<commit_message>
Completed changed to the user guide
</commit_message>
<xml_diff>
--- a/Docs/OC_BlueprintingTool_Guide.docx
+++ b/Docs/OC_BlueprintingTool_Guide.docx
@@ -2292,7 +2292,382 @@
           <w:numId w:val="14"/>
         </w:numPr>
         <w:spacing w:after="0"/>
-        <w:ind w:left="1584"/>
+        <w:ind w:left="1530"/>
+        <w:rPr>
+          <w:rFonts w:asciiTheme="minorHAnsi" w:hAnsiTheme="minorHAnsi" w:cstheme="minorHAnsi"/>
+          <w:sz w:val="20"/>
+          <w:szCs w:val="20"/>
+        </w:rPr>
+      </w:pPr>
+      <w:r>
+        <w:rPr>
+          <w:rFonts w:asciiTheme="minorHAnsi" w:hAnsiTheme="minorHAnsi" w:cstheme="minorHAnsi"/>
+          <w:sz w:val="20"/>
+          <w:szCs w:val="20"/>
+        </w:rPr>
+        <w:t>There are four sheets within this data file</w:t>
+      </w:r>
+      <w:r>
+        <w:rPr>
+          <w:rFonts w:asciiTheme="minorHAnsi" w:hAnsiTheme="minorHAnsi" w:cstheme="minorHAnsi"/>
+          <w:sz w:val="20"/>
+          <w:szCs w:val="20"/>
+        </w:rPr>
+        <w:t>.</w:t>
+      </w:r>
+    </w:p>
+    <w:p>
+      <w:pPr>
+        <w:numPr>
+          <w:ilvl w:val="3"/>
+          <w:numId w:val="14"/>
+        </w:numPr>
+        <w:spacing w:after="0"/>
+        <w:ind w:left="1890"/>
+        <w:rPr>
+          <w:rFonts w:asciiTheme="minorHAnsi" w:hAnsiTheme="minorHAnsi" w:cstheme="minorHAnsi"/>
+          <w:sz w:val="20"/>
+          <w:szCs w:val="20"/>
+        </w:rPr>
+      </w:pPr>
+      <w:proofErr w:type="spellStart"/>
+      <w:r>
+        <w:rPr>
+          <w:rFonts w:asciiTheme="minorHAnsi" w:hAnsiTheme="minorHAnsi" w:cstheme="minorHAnsi"/>
+          <w:b/>
+          <w:bCs/>
+          <w:sz w:val="20"/>
+          <w:szCs w:val="20"/>
+        </w:rPr>
+        <w:t>VisioData</w:t>
+      </w:r>
+      <w:proofErr w:type="spellEnd"/>
+      <w:r>
+        <w:rPr>
+          <w:rFonts w:asciiTheme="minorHAnsi" w:hAnsiTheme="minorHAnsi" w:cstheme="minorHAnsi"/>
+          <w:sz w:val="20"/>
+          <w:szCs w:val="20"/>
+        </w:rPr>
+        <w:t xml:space="preserve"> </w:t>
+      </w:r>
+      <w:r>
+        <w:rPr>
+          <w:rFonts w:asciiTheme="minorHAnsi" w:hAnsiTheme="minorHAnsi" w:cstheme="minorHAnsi"/>
+          <w:sz w:val="20"/>
+          <w:szCs w:val="20"/>
+        </w:rPr>
+        <w:t xml:space="preserve">sheet </w:t>
+      </w:r>
+      <w:r>
+        <w:rPr>
+          <w:rFonts w:asciiTheme="minorHAnsi" w:hAnsiTheme="minorHAnsi" w:cstheme="minorHAnsi"/>
+          <w:sz w:val="20"/>
+          <w:szCs w:val="20"/>
+        </w:rPr>
+        <w:t xml:space="preserve">– This is the brain where the user will enter </w:t>
+      </w:r>
+      <w:r>
+        <w:rPr>
+          <w:rFonts w:asciiTheme="minorHAnsi" w:hAnsiTheme="minorHAnsi" w:cstheme="minorHAnsi"/>
+          <w:sz w:val="20"/>
+          <w:szCs w:val="20"/>
+        </w:rPr>
+        <w:t xml:space="preserve">data </w:t>
+      </w:r>
+      <w:r>
+        <w:rPr>
+          <w:rFonts w:asciiTheme="minorHAnsi" w:hAnsiTheme="minorHAnsi" w:cstheme="minorHAnsi"/>
+          <w:sz w:val="20"/>
+          <w:szCs w:val="20"/>
+        </w:rPr>
+        <w:t xml:space="preserve">that </w:t>
+      </w:r>
+      <w:r>
+        <w:rPr>
+          <w:rFonts w:asciiTheme="minorHAnsi" w:hAnsiTheme="minorHAnsi" w:cstheme="minorHAnsi"/>
+          <w:sz w:val="20"/>
+          <w:szCs w:val="20"/>
+        </w:rPr>
+        <w:t xml:space="preserve">will </w:t>
+      </w:r>
+      <w:r>
+        <w:rPr>
+          <w:rFonts w:asciiTheme="minorHAnsi" w:hAnsiTheme="minorHAnsi" w:cstheme="minorHAnsi"/>
+          <w:sz w:val="20"/>
+          <w:szCs w:val="20"/>
+        </w:rPr>
+        <w:t xml:space="preserve">be displayed </w:t>
+      </w:r>
+      <w:r>
+        <w:rPr>
+          <w:rFonts w:asciiTheme="minorHAnsi" w:hAnsiTheme="minorHAnsi" w:cstheme="minorHAnsi"/>
+          <w:sz w:val="20"/>
+          <w:szCs w:val="20"/>
+        </w:rPr>
+        <w:t>on</w:t>
+      </w:r>
+      <w:r>
+        <w:rPr>
+          <w:rFonts w:asciiTheme="minorHAnsi" w:hAnsiTheme="minorHAnsi" w:cstheme="minorHAnsi"/>
+          <w:sz w:val="20"/>
+          <w:szCs w:val="20"/>
+        </w:rPr>
+        <w:t xml:space="preserve"> the Visio Diagram</w:t>
+      </w:r>
+    </w:p>
+    <w:p>
+      <w:pPr>
+        <w:numPr>
+          <w:ilvl w:val="3"/>
+          <w:numId w:val="14"/>
+        </w:numPr>
+        <w:spacing w:after="0"/>
+        <w:ind w:left="1890"/>
+        <w:rPr>
+          <w:rFonts w:asciiTheme="minorHAnsi" w:hAnsiTheme="minorHAnsi" w:cstheme="minorHAnsi"/>
+          <w:sz w:val="20"/>
+          <w:szCs w:val="20"/>
+        </w:rPr>
+      </w:pPr>
+      <w:proofErr w:type="spellStart"/>
+      <w:r>
+        <w:rPr>
+          <w:rFonts w:asciiTheme="minorHAnsi" w:hAnsiTheme="minorHAnsi" w:cstheme="minorHAnsi"/>
+          <w:b/>
+          <w:bCs/>
+          <w:sz w:val="20"/>
+          <w:szCs w:val="20"/>
+        </w:rPr>
+        <w:t>SystemInfo</w:t>
+      </w:r>
+      <w:proofErr w:type="spellEnd"/>
+      <w:r>
+        <w:rPr>
+          <w:rFonts w:asciiTheme="minorHAnsi" w:hAnsiTheme="minorHAnsi" w:cstheme="minorHAnsi"/>
+          <w:sz w:val="20"/>
+          <w:szCs w:val="20"/>
+        </w:rPr>
+        <w:t xml:space="preserve"> </w:t>
+      </w:r>
+      <w:r>
+        <w:rPr>
+          <w:rFonts w:asciiTheme="minorHAnsi" w:hAnsiTheme="minorHAnsi" w:cstheme="minorHAnsi"/>
+          <w:sz w:val="20"/>
+          <w:szCs w:val="20"/>
+        </w:rPr>
+        <w:t xml:space="preserve">sheet </w:t>
+      </w:r>
+      <w:r>
+        <w:rPr>
+          <w:rFonts w:asciiTheme="minorHAnsi" w:hAnsiTheme="minorHAnsi" w:cstheme="minorHAnsi"/>
+          <w:sz w:val="20"/>
+          <w:szCs w:val="20"/>
+        </w:rPr>
+        <w:t>– Add System information collected from the customers site(s)</w:t>
+      </w:r>
+      <w:r>
+        <w:rPr>
+          <w:rFonts w:asciiTheme="minorHAnsi" w:hAnsiTheme="minorHAnsi" w:cstheme="minorHAnsi"/>
+          <w:sz w:val="20"/>
+          <w:szCs w:val="20"/>
+        </w:rPr>
+        <w:t>.  Not used by the application</w:t>
+      </w:r>
+    </w:p>
+    <w:p>
+      <w:pPr>
+        <w:numPr>
+          <w:ilvl w:val="3"/>
+          <w:numId w:val="14"/>
+        </w:numPr>
+        <w:spacing w:after="0"/>
+        <w:ind w:left="1890"/>
+        <w:rPr>
+          <w:rFonts w:asciiTheme="minorHAnsi" w:hAnsiTheme="minorHAnsi" w:cstheme="minorHAnsi"/>
+          <w:sz w:val="20"/>
+          <w:szCs w:val="20"/>
+        </w:rPr>
+      </w:pPr>
+      <w:r>
+        <w:rPr>
+          <w:rFonts w:asciiTheme="minorHAnsi" w:hAnsiTheme="minorHAnsi" w:cstheme="minorHAnsi"/>
+          <w:b/>
+          <w:bCs/>
+          <w:sz w:val="20"/>
+          <w:szCs w:val="20"/>
+        </w:rPr>
+        <w:t>Interfaces</w:t>
+      </w:r>
+      <w:r>
+        <w:rPr>
+          <w:rFonts w:asciiTheme="minorHAnsi" w:hAnsiTheme="minorHAnsi" w:cstheme="minorHAnsi"/>
+          <w:b/>
+          <w:bCs/>
+          <w:sz w:val="20"/>
+          <w:szCs w:val="20"/>
+        </w:rPr>
+        <w:t xml:space="preserve"> </w:t>
+      </w:r>
+      <w:r>
+        <w:rPr>
+          <w:rFonts w:asciiTheme="minorHAnsi" w:hAnsiTheme="minorHAnsi" w:cstheme="minorHAnsi"/>
+          <w:sz w:val="20"/>
+          <w:szCs w:val="20"/>
+        </w:rPr>
+        <w:t>sheet</w:t>
+      </w:r>
+      <w:r>
+        <w:rPr>
+          <w:rFonts w:asciiTheme="minorHAnsi" w:hAnsiTheme="minorHAnsi" w:cstheme="minorHAnsi"/>
+          <w:sz w:val="20"/>
+          <w:szCs w:val="20"/>
+        </w:rPr>
+        <w:t xml:space="preserve"> – Add interface information collected from the customers site(s)</w:t>
+      </w:r>
+      <w:r>
+        <w:rPr>
+          <w:rFonts w:asciiTheme="minorHAnsi" w:hAnsiTheme="minorHAnsi" w:cstheme="minorHAnsi"/>
+          <w:sz w:val="20"/>
+          <w:szCs w:val="20"/>
+        </w:rPr>
+        <w:t>.  Not used by the application</w:t>
+      </w:r>
+    </w:p>
+    <w:p>
+      <w:pPr>
+        <w:numPr>
+          <w:ilvl w:val="3"/>
+          <w:numId w:val="14"/>
+        </w:numPr>
+        <w:spacing w:after="0"/>
+        <w:ind w:left="1890"/>
+        <w:rPr>
+          <w:rFonts w:asciiTheme="minorHAnsi" w:hAnsiTheme="minorHAnsi" w:cstheme="minorHAnsi"/>
+          <w:sz w:val="20"/>
+          <w:szCs w:val="20"/>
+        </w:rPr>
+      </w:pPr>
+      <w:r>
+        <w:rPr>
+          <w:rFonts w:asciiTheme="minorHAnsi" w:hAnsiTheme="minorHAnsi" w:cstheme="minorHAnsi"/>
+          <w:b/>
+          <w:bCs/>
+          <w:sz w:val="20"/>
+          <w:szCs w:val="20"/>
+        </w:rPr>
+        <w:t>Tables</w:t>
+      </w:r>
+      <w:r>
+        <w:rPr>
+          <w:rFonts w:asciiTheme="minorHAnsi" w:hAnsiTheme="minorHAnsi" w:cstheme="minorHAnsi"/>
+          <w:sz w:val="20"/>
+          <w:szCs w:val="20"/>
+        </w:rPr>
+        <w:t xml:space="preserve"> </w:t>
+      </w:r>
+      <w:r>
+        <w:rPr>
+          <w:rFonts w:asciiTheme="minorHAnsi" w:hAnsiTheme="minorHAnsi" w:cstheme="minorHAnsi"/>
+          <w:sz w:val="20"/>
+          <w:szCs w:val="20"/>
+        </w:rPr>
+        <w:t xml:space="preserve">sheet </w:t>
+      </w:r>
+      <w:r>
+        <w:rPr>
+          <w:rFonts w:asciiTheme="minorHAnsi" w:hAnsiTheme="minorHAnsi" w:cstheme="minorHAnsi"/>
+          <w:sz w:val="20"/>
+          <w:szCs w:val="20"/>
+        </w:rPr>
+        <w:t xml:space="preserve">– </w:t>
+      </w:r>
+      <w:r>
+        <w:rPr>
+          <w:rFonts w:asciiTheme="minorHAnsi" w:hAnsiTheme="minorHAnsi" w:cstheme="minorHAnsi"/>
+          <w:sz w:val="20"/>
+          <w:szCs w:val="20"/>
+          <w:highlight w:val="yellow"/>
+        </w:rPr>
+        <w:t>Do not make any modifications to this sheet</w:t>
+      </w:r>
+      <w:r>
+        <w:rPr>
+          <w:rFonts w:asciiTheme="minorHAnsi" w:hAnsiTheme="minorHAnsi" w:cstheme="minorHAnsi"/>
+          <w:sz w:val="20"/>
+          <w:szCs w:val="20"/>
+        </w:rPr>
+        <w:t>.  This sheet contains tables that are used on the “</w:t>
+      </w:r>
+      <w:proofErr w:type="spellStart"/>
+      <w:r>
+        <w:rPr>
+          <w:rFonts w:asciiTheme="minorHAnsi" w:hAnsiTheme="minorHAnsi" w:cstheme="minorHAnsi"/>
+          <w:sz w:val="20"/>
+          <w:szCs w:val="20"/>
+        </w:rPr>
+        <w:t>VisioData</w:t>
+      </w:r>
+      <w:proofErr w:type="spellEnd"/>
+      <w:r>
+        <w:rPr>
+          <w:rFonts w:asciiTheme="minorHAnsi" w:hAnsiTheme="minorHAnsi" w:cstheme="minorHAnsi"/>
+          <w:sz w:val="20"/>
+          <w:szCs w:val="20"/>
+        </w:rPr>
+        <w:t>” sheet</w:t>
+      </w:r>
+      <w:r>
+        <w:rPr>
+          <w:rFonts w:asciiTheme="minorHAnsi" w:hAnsiTheme="minorHAnsi" w:cstheme="minorHAnsi"/>
+          <w:sz w:val="20"/>
+          <w:szCs w:val="20"/>
+        </w:rPr>
+        <w:br/>
+      </w:r>
+    </w:p>
+    <w:p>
+      <w:pPr>
+        <w:numPr>
+          <w:ilvl w:val="2"/>
+          <w:numId w:val="14"/>
+        </w:numPr>
+        <w:spacing w:after="0"/>
+        <w:ind w:left="1530"/>
+        <w:rPr>
+          <w:rFonts w:asciiTheme="minorHAnsi" w:hAnsiTheme="minorHAnsi" w:cstheme="minorHAnsi"/>
+          <w:sz w:val="20"/>
+          <w:szCs w:val="20"/>
+        </w:rPr>
+      </w:pPr>
+      <w:proofErr w:type="spellStart"/>
+      <w:r>
+        <w:rPr>
+          <w:rFonts w:asciiTheme="minorHAnsi" w:hAnsiTheme="minorHAnsi" w:cstheme="minorHAnsi"/>
+          <w:b/>
+          <w:bCs/>
+          <w:sz w:val="20"/>
+          <w:szCs w:val="20"/>
+        </w:rPr>
+        <w:t>VisioData</w:t>
+      </w:r>
+      <w:proofErr w:type="spellEnd"/>
+      <w:r>
+        <w:rPr>
+          <w:rFonts w:asciiTheme="minorHAnsi" w:hAnsiTheme="minorHAnsi" w:cstheme="minorHAnsi"/>
+          <w:sz w:val="20"/>
+          <w:szCs w:val="20"/>
+        </w:rPr>
+        <w:t xml:space="preserve"> sheet</w:t>
+      </w:r>
+    </w:p>
+    <w:p>
+      <w:pPr>
+        <w:numPr>
+          <w:ilvl w:val="3"/>
+          <w:numId w:val="14"/>
+        </w:numPr>
+        <w:spacing w:after="0"/>
+        <w:ind w:left="1890"/>
         <w:rPr>
           <w:rFonts w:asciiTheme="minorHAnsi" w:hAnsiTheme="minorHAnsi" w:cstheme="minorHAnsi"/>
           <w:sz w:val="20"/>
@@ -2311,11 +2686,11 @@
     <w:p>
       <w:pPr>
         <w:numPr>
-          <w:ilvl w:val="2"/>
+          <w:ilvl w:val="3"/>
           <w:numId w:val="14"/>
         </w:numPr>
         <w:spacing w:after="0"/>
-        <w:ind w:left="1584"/>
+        <w:ind w:left="1890"/>
         <w:rPr>
           <w:rFonts w:asciiTheme="minorHAnsi" w:hAnsiTheme="minorHAnsi" w:cstheme="minorHAnsi"/>
           <w:sz w:val="20"/>
@@ -2334,11 +2709,11 @@
     <w:p>
       <w:pPr>
         <w:numPr>
-          <w:ilvl w:val="2"/>
+          <w:ilvl w:val="3"/>
           <w:numId w:val="14"/>
         </w:numPr>
         <w:spacing w:after="0"/>
-        <w:ind w:left="1584" w:hanging="187"/>
+        <w:ind w:left="1890"/>
         <w:rPr>
           <w:rFonts w:asciiTheme="minorHAnsi" w:hAnsiTheme="minorHAnsi" w:cstheme="minorHAnsi"/>
           <w:sz w:val="20"/>
@@ -2374,36 +2749,43 @@
     </w:p>
     <w:p>
       <w:pPr>
+        <w:numPr>
+          <w:ilvl w:val="3"/>
+          <w:numId w:val="14"/>
+        </w:numPr>
         <w:spacing w:after="0"/>
-        <w:ind w:left="1584"/>
+        <w:ind w:left="1890"/>
         <w:rPr>
           <w:rFonts w:asciiTheme="minorHAnsi" w:hAnsiTheme="minorHAnsi" w:cstheme="minorHAnsi"/>
           <w:sz w:val="20"/>
           <w:szCs w:val="20"/>
         </w:rPr>
       </w:pPr>
-    </w:p>
-    <w:p>
-      <w:pPr>
-        <w:numPr>
-          <w:ilvl w:val="2"/>
-          <w:numId w:val="14"/>
-        </w:numPr>
-        <w:spacing w:after="0"/>
-        <w:ind w:left="1584"/>
-        <w:rPr>
-          <w:rFonts w:asciiTheme="minorHAnsi" w:hAnsiTheme="minorHAnsi" w:cstheme="minorHAnsi"/>
-          <w:sz w:val="20"/>
-          <w:szCs w:val="20"/>
-        </w:rPr>
-      </w:pPr>
+      <w:proofErr w:type="spellStart"/>
       <w:r>
         <w:rPr>
           <w:rFonts w:asciiTheme="minorHAnsi" w:hAnsiTheme="minorHAnsi" w:cstheme="minorHAnsi"/>
           <w:sz w:val="20"/>
           <w:szCs w:val="20"/>
         </w:rPr>
-        <w:t>Excel data file fields</w:t>
+        <w:t>VisioData</w:t>
+      </w:r>
+      <w:proofErr w:type="spellEnd"/>
+      <w:r>
+        <w:rPr>
+          <w:rFonts w:asciiTheme="minorHAnsi" w:hAnsiTheme="minorHAnsi" w:cstheme="minorHAnsi"/>
+          <w:sz w:val="20"/>
+          <w:szCs w:val="20"/>
+        </w:rPr>
+        <w:t xml:space="preserve"> sheet </w:t>
+      </w:r>
+      <w:r>
+        <w:rPr>
+          <w:rFonts w:asciiTheme="minorHAnsi" w:hAnsiTheme="minorHAnsi" w:cstheme="minorHAnsi"/>
+          <w:sz w:val="20"/>
+          <w:szCs w:val="20"/>
+        </w:rPr>
+        <w:t>fields</w:t>
       </w:r>
       <w:r>
         <w:rPr>
@@ -2616,6 +2998,7 @@
                 <w:b/>
                 <w:bCs/>
               </w:rPr>
+              <w:lastRenderedPageBreak/>
               <w:t>Shape Type</w:t>
             </w:r>
           </w:p>
@@ -2655,7 +3038,7 @@
               <w:tblLook w:val="04A0" w:firstRow="1" w:lastRow="0" w:firstColumn="1" w:lastColumn="0" w:noHBand="0" w:noVBand="1"/>
             </w:tblPr>
             <w:tblGrid>
-              <w:gridCol w:w="5486"/>
+              <w:gridCol w:w="5491"/>
             </w:tblGrid>
             <w:tr>
               <w:tc>
@@ -3576,7 +3959,19 @@
               <w:rPr>
                 <w:rFonts w:asciiTheme="minorHAnsi" w:hAnsiTheme="minorHAnsi" w:cstheme="minorHAnsi"/>
               </w:rPr>
-              <w:t>Free form text to be displayed with the Stencil</w:t>
+              <w:t>T</w:t>
+            </w:r>
+            <w:r>
+              <w:rPr>
+                <w:rFonts w:asciiTheme="minorHAnsi" w:hAnsiTheme="minorHAnsi" w:cstheme="minorHAnsi"/>
+              </w:rPr>
+              <w:t xml:space="preserve">ext </w:t>
+            </w:r>
+            <w:r>
+              <w:rPr>
+                <w:rFonts w:asciiTheme="minorHAnsi" w:hAnsiTheme="minorHAnsi" w:cstheme="minorHAnsi"/>
+              </w:rPr>
+              <w:t>to display as the shape label</w:t>
             </w:r>
           </w:p>
         </w:tc>
@@ -3636,7 +4031,7 @@
               <w:tblLook w:val="04A0" w:firstRow="1" w:lastRow="0" w:firstColumn="1" w:lastColumn="0" w:noHBand="0" w:noVBand="1"/>
             </w:tblPr>
             <w:tblGrid>
-              <w:gridCol w:w="5486"/>
+              <w:gridCol w:w="5491"/>
             </w:tblGrid>
             <w:tr>
               <w:tc>
@@ -4867,7 +5262,21 @@
               <w:rPr>
                 <w:rFonts w:asciiTheme="minorHAnsi" w:hAnsiTheme="minorHAnsi" w:cstheme="minorHAnsi"/>
               </w:rPr>
-              <w:t>Fill options (Blue, Cyan, Gray, Green, Light Blue, Light Green, Light Orange, Orange, Red, Yellow)</w:t>
+              <w:t>Fill options (</w:t>
+            </w:r>
+            <w:r>
+              <w:rPr>
+                <w:rFonts w:asciiTheme="minorHAnsi" w:hAnsiTheme="minorHAnsi" w:cstheme="minorHAnsi"/>
+                <w:b/>
+                <w:bCs/>
+              </w:rPr>
+              <w:t>Blue, Cyan, Gray, Green, Light Blue, Light Green, Light Orange, Orange, Red, Yellow</w:t>
+            </w:r>
+            <w:r>
+              <w:rPr>
+                <w:rFonts w:asciiTheme="minorHAnsi" w:hAnsiTheme="minorHAnsi" w:cstheme="minorHAnsi"/>
+              </w:rPr>
+              <w:t>)</w:t>
             </w:r>
           </w:p>
           <w:p>
@@ -5027,7 +5436,7 @@
               <w:rPr>
                 <w:rFonts w:asciiTheme="minorHAnsi" w:hAnsiTheme="minorHAnsi" w:cstheme="minorHAnsi"/>
               </w:rPr>
-              <w:t>Populate if you want a label for the connection line</w:t>
+              <w:t>Text to display as the connector label</w:t>
             </w:r>
           </w:p>
         </w:tc>
@@ -5091,37 +5500,79 @@
               <w:rPr>
                 <w:rFonts w:asciiTheme="minorHAnsi" w:hAnsiTheme="minorHAnsi" w:cstheme="minorHAnsi"/>
               </w:rPr>
-              <w:t xml:space="preserve">Connection line pattern - Supports (Solid, Dashed or </w:t>
-            </w:r>
-            <w:proofErr w:type="spellStart"/>
-            <w:r>
-              <w:rPr>
-                <w:rFonts w:asciiTheme="minorHAnsi" w:hAnsiTheme="minorHAnsi" w:cstheme="minorHAnsi"/>
-              </w:rPr>
-              <w:t>Dash_Dot</w:t>
-            </w:r>
-            <w:proofErr w:type="spellEnd"/>
-            <w:r>
-              <w:rPr>
-                <w:rFonts w:asciiTheme="minorHAnsi" w:hAnsiTheme="minorHAnsi" w:cstheme="minorHAnsi"/>
-              </w:rPr>
-              <w:t>)</w:t>
-            </w:r>
-          </w:p>
-          <w:p>
-            <w:pPr>
-              <w:spacing w:after="0" w:line="240" w:lineRule="auto"/>
+              <w:t>Connection line pattern - Supports (</w:t>
+            </w:r>
+            <w:r>
               <w:rPr>
                 <w:rFonts w:asciiTheme="minorHAnsi" w:hAnsiTheme="minorHAnsi" w:cstheme="minorHAnsi"/>
                 <w:b/>
                 <w:bCs/>
               </w:rPr>
-            </w:pPr>
-            <w:r>
-              <w:rPr>
-                <w:rFonts w:asciiTheme="minorHAnsi" w:hAnsiTheme="minorHAnsi" w:cstheme="minorHAnsi"/>
-              </w:rPr>
-              <w:t>Default blank is Solid</w:t>
+              <w:t>Solid, Dashed</w:t>
+            </w:r>
+            <w:r>
+              <w:rPr>
+                <w:rFonts w:asciiTheme="minorHAnsi" w:hAnsiTheme="minorHAnsi" w:cstheme="minorHAnsi"/>
+                <w:b/>
+                <w:bCs/>
+              </w:rPr>
+              <w:t xml:space="preserve">, Dotted, </w:t>
+            </w:r>
+            <w:proofErr w:type="spellStart"/>
+            <w:r>
+              <w:rPr>
+                <w:rFonts w:asciiTheme="minorHAnsi" w:hAnsiTheme="minorHAnsi" w:cstheme="minorHAnsi"/>
+                <w:b/>
+                <w:bCs/>
+              </w:rPr>
+              <w:t>Dash_Dot</w:t>
+            </w:r>
+            <w:proofErr w:type="spellEnd"/>
+            <w:r>
+              <w:rPr>
+                <w:rFonts w:asciiTheme="minorHAnsi" w:hAnsiTheme="minorHAnsi" w:cstheme="minorHAnsi"/>
+              </w:rPr>
+              <w:t>)</w:t>
+            </w:r>
+          </w:p>
+          <w:p>
+            <w:pPr>
+              <w:spacing w:after="0" w:line="240" w:lineRule="auto"/>
+              <w:rPr>
+                <w:rFonts w:asciiTheme="minorHAnsi" w:hAnsiTheme="minorHAnsi" w:cstheme="minorHAnsi"/>
+                <w:b/>
+                <w:bCs/>
+              </w:rPr>
+            </w:pPr>
+            <w:r>
+              <w:rPr>
+                <w:rFonts w:asciiTheme="minorHAnsi" w:hAnsiTheme="minorHAnsi" w:cstheme="minorHAnsi"/>
+              </w:rPr>
+              <w:t xml:space="preserve">Default </w:t>
+            </w:r>
+            <w:r>
+              <w:rPr>
+                <w:rFonts w:asciiTheme="minorHAnsi" w:hAnsiTheme="minorHAnsi" w:cstheme="minorHAnsi"/>
+              </w:rPr>
+              <w:t xml:space="preserve">is Solid </w:t>
+            </w:r>
+            <w:r>
+              <w:rPr>
+                <w:rFonts w:asciiTheme="minorHAnsi" w:hAnsiTheme="minorHAnsi" w:cstheme="minorHAnsi"/>
+              </w:rPr>
+              <w:t>(B</w:t>
+            </w:r>
+            <w:r>
+              <w:rPr>
+                <w:rFonts w:asciiTheme="minorHAnsi" w:hAnsiTheme="minorHAnsi" w:cstheme="minorHAnsi"/>
+              </w:rPr>
+              <w:t xml:space="preserve">lank </w:t>
+            </w:r>
+            <w:r>
+              <w:rPr>
+                <w:rFonts w:asciiTheme="minorHAnsi" w:hAnsiTheme="minorHAnsi" w:cstheme="minorHAnsi"/>
+              </w:rPr>
+              <w:t>value)</w:t>
             </w:r>
           </w:p>
         </w:tc>
@@ -5199,7 +5650,13 @@
               <w:rPr>
                 <w:rFonts w:asciiTheme="minorHAnsi" w:hAnsiTheme="minorHAnsi" w:cstheme="minorHAnsi"/>
               </w:rPr>
-              <w:t>Default (Blank value) is no arrows</w:t>
+              <w:t>Default is no arrows</w:t>
+            </w:r>
+            <w:r>
+              <w:rPr>
+                <w:rFonts w:asciiTheme="minorHAnsi" w:hAnsiTheme="minorHAnsi" w:cstheme="minorHAnsi"/>
+              </w:rPr>
+              <w:t xml:space="preserve"> (Blank value)</w:t>
             </w:r>
           </w:p>
           <w:p>
@@ -5215,7 +5672,35 @@
               <w:rPr>
                 <w:rFonts w:asciiTheme="minorHAnsi" w:hAnsiTheme="minorHAnsi" w:cstheme="minorHAnsi"/>
               </w:rPr>
-              <w:t>Supported values (“”, Start, End, Both)</w:t>
+              <w:t>Supported values (</w:t>
+            </w:r>
+            <w:r>
+              <w:rPr>
+                <w:rFonts w:asciiTheme="minorHAnsi" w:hAnsiTheme="minorHAnsi" w:cstheme="minorHAnsi"/>
+                <w:b/>
+                <w:bCs/>
+              </w:rPr>
+              <w:t>“”</w:t>
+            </w:r>
+            <w:r>
+              <w:rPr>
+                <w:rFonts w:asciiTheme="minorHAnsi" w:hAnsiTheme="minorHAnsi" w:cstheme="minorHAnsi"/>
+              </w:rPr>
+              <w:t xml:space="preserve">, </w:t>
+            </w:r>
+            <w:r>
+              <w:rPr>
+                <w:rFonts w:asciiTheme="minorHAnsi" w:hAnsiTheme="minorHAnsi" w:cstheme="minorHAnsi"/>
+                <w:b/>
+                <w:bCs/>
+              </w:rPr>
+              <w:t>Start, End, Both</w:t>
+            </w:r>
+            <w:r>
+              <w:rPr>
+                <w:rFonts w:asciiTheme="minorHAnsi" w:hAnsiTheme="minorHAnsi" w:cstheme="minorHAnsi"/>
+              </w:rPr>
+              <w:t>)</w:t>
             </w:r>
           </w:p>
         </w:tc>
@@ -5279,7 +5764,19 @@
               <w:rPr>
                 <w:rFonts w:asciiTheme="minorHAnsi" w:hAnsiTheme="minorHAnsi" w:cstheme="minorHAnsi"/>
               </w:rPr>
-              <w:t>Connector line color. Default is Black (empty value)</w:t>
+              <w:t>Connector line color. Default is Black (</w:t>
+            </w:r>
+            <w:r>
+              <w:rPr>
+                <w:rFonts w:asciiTheme="minorHAnsi" w:hAnsiTheme="minorHAnsi" w:cstheme="minorHAnsi"/>
+              </w:rPr>
+              <w:t>Blank</w:t>
+            </w:r>
+            <w:r>
+              <w:rPr>
+                <w:rFonts w:asciiTheme="minorHAnsi" w:hAnsiTheme="minorHAnsi" w:cstheme="minorHAnsi"/>
+              </w:rPr>
+              <w:t xml:space="preserve"> value)</w:t>
             </w:r>
           </w:p>
           <w:p>
@@ -5295,7 +5792,159 @@
               <w:rPr>
                 <w:rFonts w:asciiTheme="minorHAnsi" w:hAnsiTheme="minorHAnsi" w:cstheme="minorHAnsi"/>
               </w:rPr>
-              <w:t>Supported Colors (“Black”, “Blue”, “Cyan”, “Gray”, “Green”, “Light Blue”, “Light Green”, “Light Orange”, “Orange”, “Red”, “Yellow”)</w:t>
+              <w:t xml:space="preserve">Supported Colors </w:t>
+            </w:r>
+            <w:r>
+              <w:rPr>
+                <w:rFonts w:asciiTheme="minorHAnsi" w:hAnsiTheme="minorHAnsi" w:cstheme="minorHAnsi"/>
+                <w:b/>
+                <w:bCs/>
+              </w:rPr>
+              <w:t>(Black,</w:t>
+            </w:r>
+            <w:r>
+              <w:rPr>
+                <w:rFonts w:asciiTheme="minorHAnsi" w:hAnsiTheme="minorHAnsi" w:cstheme="minorHAnsi"/>
+                <w:b/>
+                <w:bCs/>
+              </w:rPr>
+              <w:t xml:space="preserve"> </w:t>
+            </w:r>
+            <w:r>
+              <w:rPr>
+                <w:rFonts w:asciiTheme="minorHAnsi" w:hAnsiTheme="minorHAnsi" w:cstheme="minorHAnsi"/>
+                <w:b/>
+                <w:bCs/>
+              </w:rPr>
+              <w:t>Blue,</w:t>
+            </w:r>
+            <w:r>
+              <w:rPr>
+                <w:rFonts w:asciiTheme="minorHAnsi" w:hAnsiTheme="minorHAnsi" w:cstheme="minorHAnsi"/>
+                <w:b/>
+                <w:bCs/>
+              </w:rPr>
+              <w:t xml:space="preserve"> </w:t>
+            </w:r>
+            <w:r>
+              <w:rPr>
+                <w:rFonts w:asciiTheme="minorHAnsi" w:hAnsiTheme="minorHAnsi" w:cstheme="minorHAnsi"/>
+                <w:b/>
+                <w:bCs/>
+              </w:rPr>
+              <w:t>Cyan,</w:t>
+            </w:r>
+            <w:r>
+              <w:rPr>
+                <w:rFonts w:asciiTheme="minorHAnsi" w:hAnsiTheme="minorHAnsi" w:cstheme="minorHAnsi"/>
+                <w:b/>
+                <w:bCs/>
+              </w:rPr>
+              <w:t xml:space="preserve"> </w:t>
+            </w:r>
+            <w:r>
+              <w:rPr>
+                <w:rFonts w:asciiTheme="minorHAnsi" w:hAnsiTheme="minorHAnsi" w:cstheme="minorHAnsi"/>
+                <w:b/>
+                <w:bCs/>
+              </w:rPr>
+              <w:t>Gray,</w:t>
+            </w:r>
+            <w:r>
+              <w:rPr>
+                <w:rFonts w:asciiTheme="minorHAnsi" w:hAnsiTheme="minorHAnsi" w:cstheme="minorHAnsi"/>
+                <w:b/>
+                <w:bCs/>
+              </w:rPr>
+              <w:t xml:space="preserve"> </w:t>
+            </w:r>
+            <w:r>
+              <w:rPr>
+                <w:rFonts w:asciiTheme="minorHAnsi" w:hAnsiTheme="minorHAnsi" w:cstheme="minorHAnsi"/>
+                <w:b/>
+                <w:bCs/>
+              </w:rPr>
+              <w:t>Green,</w:t>
+            </w:r>
+            <w:r>
+              <w:rPr>
+                <w:rFonts w:asciiTheme="minorHAnsi" w:hAnsiTheme="minorHAnsi" w:cstheme="minorHAnsi"/>
+                <w:b/>
+                <w:bCs/>
+              </w:rPr>
+              <w:t xml:space="preserve"> </w:t>
+            </w:r>
+            <w:r>
+              <w:rPr>
+                <w:rFonts w:asciiTheme="minorHAnsi" w:hAnsiTheme="minorHAnsi" w:cstheme="minorHAnsi"/>
+                <w:b/>
+                <w:bCs/>
+              </w:rPr>
+              <w:t>Light Blue,</w:t>
+            </w:r>
+            <w:r>
+              <w:rPr>
+                <w:rFonts w:asciiTheme="minorHAnsi" w:hAnsiTheme="minorHAnsi" w:cstheme="minorHAnsi"/>
+                <w:b/>
+                <w:bCs/>
+              </w:rPr>
+              <w:t xml:space="preserve"> </w:t>
+            </w:r>
+            <w:r>
+              <w:rPr>
+                <w:rFonts w:asciiTheme="minorHAnsi" w:hAnsiTheme="minorHAnsi" w:cstheme="minorHAnsi"/>
+                <w:b/>
+                <w:bCs/>
+              </w:rPr>
+              <w:t>Light Green,</w:t>
+            </w:r>
+            <w:r>
+              <w:rPr>
+                <w:rFonts w:asciiTheme="minorHAnsi" w:hAnsiTheme="minorHAnsi" w:cstheme="minorHAnsi"/>
+                <w:b/>
+                <w:bCs/>
+              </w:rPr>
+              <w:t xml:space="preserve"> </w:t>
+            </w:r>
+            <w:r>
+              <w:rPr>
+                <w:rFonts w:asciiTheme="minorHAnsi" w:hAnsiTheme="minorHAnsi" w:cstheme="minorHAnsi"/>
+                <w:b/>
+                <w:bCs/>
+              </w:rPr>
+              <w:t>Light Orange, Orange,</w:t>
+            </w:r>
+            <w:r>
+              <w:rPr>
+                <w:rFonts w:asciiTheme="minorHAnsi" w:hAnsiTheme="minorHAnsi" w:cstheme="minorHAnsi"/>
+                <w:b/>
+                <w:bCs/>
+              </w:rPr>
+              <w:t xml:space="preserve"> </w:t>
+            </w:r>
+            <w:r>
+              <w:rPr>
+                <w:rFonts w:asciiTheme="minorHAnsi" w:hAnsiTheme="minorHAnsi" w:cstheme="minorHAnsi"/>
+                <w:b/>
+                <w:bCs/>
+              </w:rPr>
+              <w:t>Red,</w:t>
+            </w:r>
+            <w:r>
+              <w:rPr>
+                <w:rFonts w:asciiTheme="minorHAnsi" w:hAnsiTheme="minorHAnsi" w:cstheme="minorHAnsi"/>
+                <w:b/>
+                <w:bCs/>
+              </w:rPr>
+              <w:t xml:space="preserve"> </w:t>
+            </w:r>
+            <w:r>
+              <w:rPr>
+                <w:rFonts w:asciiTheme="minorHAnsi" w:hAnsiTheme="minorHAnsi" w:cstheme="minorHAnsi"/>
+                <w:b/>
+                <w:bCs/>
+              </w:rPr>
+              <w:t>Yellow)</w:t>
             </w:r>
           </w:p>
         </w:tc>
@@ -5441,7 +6090,7 @@
               <w:rPr>
                 <w:rFonts w:asciiTheme="minorHAnsi" w:hAnsiTheme="minorHAnsi" w:cstheme="minorHAnsi"/>
               </w:rPr>
-              <w:t>Populate if you want a label for the connection line</w:t>
+              <w:t>Text to display as the connector label</w:t>
             </w:r>
           </w:p>
         </w:tc>
@@ -5528,31 +6177,49 @@
             <w:r>
               <w:rPr>
                 <w:rFonts w:asciiTheme="minorHAnsi" w:hAnsiTheme="minorHAnsi" w:cstheme="minorHAnsi"/>
+                <w:b/>
+                <w:bCs/>
               </w:rPr>
               <w:t>Solid</w:t>
             </w:r>
             <w:r>
               <w:rPr>
                 <w:rFonts w:asciiTheme="minorHAnsi" w:hAnsiTheme="minorHAnsi" w:cstheme="minorHAnsi"/>
+                <w:b/>
+                <w:bCs/>
               </w:rPr>
               <w:t xml:space="preserve">, </w:t>
             </w:r>
             <w:r>
               <w:rPr>
                 <w:rFonts w:asciiTheme="minorHAnsi" w:hAnsiTheme="minorHAnsi" w:cstheme="minorHAnsi"/>
+                <w:b/>
+                <w:bCs/>
               </w:rPr>
               <w:t>Dashed</w:t>
             </w:r>
             <w:r>
               <w:rPr>
                 <w:rFonts w:asciiTheme="minorHAnsi" w:hAnsiTheme="minorHAnsi" w:cstheme="minorHAnsi"/>
-              </w:rPr>
-              <w:t xml:space="preserve"> or </w:t>
+                <w:b/>
+                <w:bCs/>
+              </w:rPr>
+              <w:t>, Dotted,</w:t>
+            </w:r>
+            <w:r>
+              <w:rPr>
+                <w:rFonts w:asciiTheme="minorHAnsi" w:hAnsiTheme="minorHAnsi" w:cstheme="minorHAnsi"/>
+                <w:b/>
+                <w:bCs/>
+              </w:rPr>
+              <w:t xml:space="preserve"> </w:t>
             </w:r>
             <w:proofErr w:type="spellStart"/>
             <w:r>
               <w:rPr>
                 <w:rFonts w:asciiTheme="minorHAnsi" w:hAnsiTheme="minorHAnsi" w:cstheme="minorHAnsi"/>
+                <w:b/>
+                <w:bCs/>
               </w:rPr>
               <w:t>Dash_Dot</w:t>
             </w:r>
@@ -5581,13 +6248,25 @@
               <w:rPr>
                 <w:rFonts w:asciiTheme="minorHAnsi" w:hAnsiTheme="minorHAnsi" w:cstheme="minorHAnsi"/>
               </w:rPr>
-              <w:t xml:space="preserve">blank </w:t>
-            </w:r>
-            <w:r>
-              <w:rPr>
-                <w:rFonts w:asciiTheme="minorHAnsi" w:hAnsiTheme="minorHAnsi" w:cstheme="minorHAnsi"/>
-              </w:rPr>
-              <w:t>is Solid</w:t>
+              <w:t xml:space="preserve">is Solid </w:t>
+            </w:r>
+            <w:r>
+              <w:rPr>
+                <w:rFonts w:asciiTheme="minorHAnsi" w:hAnsiTheme="minorHAnsi" w:cstheme="minorHAnsi"/>
+              </w:rPr>
+              <w:t>(B</w:t>
+            </w:r>
+            <w:r>
+              <w:rPr>
+                <w:rFonts w:asciiTheme="minorHAnsi" w:hAnsiTheme="minorHAnsi" w:cstheme="minorHAnsi"/>
+              </w:rPr>
+              <w:t xml:space="preserve">lank </w:t>
+            </w:r>
+            <w:r>
+              <w:rPr>
+                <w:rFonts w:asciiTheme="minorHAnsi" w:hAnsiTheme="minorHAnsi" w:cstheme="minorHAnsi"/>
+              </w:rPr>
+              <w:t>value)</w:t>
             </w:r>
           </w:p>
         </w:tc>
@@ -5665,7 +6344,13 @@
               <w:rPr>
                 <w:rFonts w:asciiTheme="minorHAnsi" w:hAnsiTheme="minorHAnsi" w:cstheme="minorHAnsi"/>
               </w:rPr>
-              <w:t>Default (Blank value) is no arrows</w:t>
+              <w:t>Default is no arrows</w:t>
+            </w:r>
+            <w:r>
+              <w:rPr>
+                <w:rFonts w:asciiTheme="minorHAnsi" w:hAnsiTheme="minorHAnsi" w:cstheme="minorHAnsi"/>
+              </w:rPr>
+              <w:t xml:space="preserve"> (Blank value)</w:t>
             </w:r>
           </w:p>
           <w:p>
@@ -5681,7 +6366,35 @@
               <w:rPr>
                 <w:rFonts w:asciiTheme="minorHAnsi" w:hAnsiTheme="minorHAnsi" w:cstheme="minorHAnsi"/>
               </w:rPr>
-              <w:t>Supported values (“”, Start, End, Both)</w:t>
+              <w:t>Supported values (</w:t>
+            </w:r>
+            <w:r>
+              <w:rPr>
+                <w:rFonts w:asciiTheme="minorHAnsi" w:hAnsiTheme="minorHAnsi" w:cstheme="minorHAnsi"/>
+                <w:b/>
+                <w:bCs/>
+              </w:rPr>
+              <w:t>“”</w:t>
+            </w:r>
+            <w:r>
+              <w:rPr>
+                <w:rFonts w:asciiTheme="minorHAnsi" w:hAnsiTheme="minorHAnsi" w:cstheme="minorHAnsi"/>
+              </w:rPr>
+              <w:t xml:space="preserve">, </w:t>
+            </w:r>
+            <w:r>
+              <w:rPr>
+                <w:rFonts w:asciiTheme="minorHAnsi" w:hAnsiTheme="minorHAnsi" w:cstheme="minorHAnsi"/>
+                <w:b/>
+                <w:bCs/>
+              </w:rPr>
+              <w:t>Start, End, Both</w:t>
+            </w:r>
+            <w:r>
+              <w:rPr>
+                <w:rFonts w:asciiTheme="minorHAnsi" w:hAnsiTheme="minorHAnsi" w:cstheme="minorHAnsi"/>
+              </w:rPr>
+              <w:t>)</w:t>
             </w:r>
           </w:p>
         </w:tc>
@@ -5745,7 +6458,19 @@
               <w:rPr>
                 <w:rFonts w:asciiTheme="minorHAnsi" w:hAnsiTheme="minorHAnsi" w:cstheme="minorHAnsi"/>
               </w:rPr>
-              <w:t>Connector line color. Default is Black (empty value)</w:t>
+              <w:t>Connector line color. Default is Black (</w:t>
+            </w:r>
+            <w:r>
+              <w:rPr>
+                <w:rFonts w:asciiTheme="minorHAnsi" w:hAnsiTheme="minorHAnsi" w:cstheme="minorHAnsi"/>
+              </w:rPr>
+              <w:t>Blank</w:t>
+            </w:r>
+            <w:r>
+              <w:rPr>
+                <w:rFonts w:asciiTheme="minorHAnsi" w:hAnsiTheme="minorHAnsi" w:cstheme="minorHAnsi"/>
+              </w:rPr>
+              <w:t xml:space="preserve"> value)</w:t>
             </w:r>
           </w:p>
           <w:p>
@@ -5761,7 +6486,7 @@
               <w:rPr>
                 <w:rFonts w:asciiTheme="minorHAnsi" w:hAnsiTheme="minorHAnsi" w:cstheme="minorHAnsi"/>
               </w:rPr>
-              <w:t>Supported Colors (“</w:t>
+              <w:t xml:space="preserve">Supported Colors </w:t>
             </w:r>
             <w:r>
               <w:rPr>
@@ -5769,13 +6494,151 @@
                 <w:b/>
                 <w:bCs/>
               </w:rPr>
-              <w:t>Black”, “Blue”, “Cyan”, “Gray”, “Green”, “Light Blue”, “Light Green”, “Light Orange”, “Orange”, “Red”, “Yellow”</w:t>
-            </w:r>
-            <w:r>
-              <w:rPr>
-                <w:rFonts w:asciiTheme="minorHAnsi" w:hAnsiTheme="minorHAnsi" w:cstheme="minorHAnsi"/>
-              </w:rPr>
-              <w:t>)</w:t>
+              <w:t>(Black,</w:t>
+            </w:r>
+            <w:r>
+              <w:rPr>
+                <w:rFonts w:asciiTheme="minorHAnsi" w:hAnsiTheme="minorHAnsi" w:cstheme="minorHAnsi"/>
+                <w:b/>
+                <w:bCs/>
+              </w:rPr>
+              <w:t xml:space="preserve"> </w:t>
+            </w:r>
+            <w:r>
+              <w:rPr>
+                <w:rFonts w:asciiTheme="minorHAnsi" w:hAnsiTheme="minorHAnsi" w:cstheme="minorHAnsi"/>
+                <w:b/>
+                <w:bCs/>
+              </w:rPr>
+              <w:t>Blue,</w:t>
+            </w:r>
+            <w:r>
+              <w:rPr>
+                <w:rFonts w:asciiTheme="minorHAnsi" w:hAnsiTheme="minorHAnsi" w:cstheme="minorHAnsi"/>
+                <w:b/>
+                <w:bCs/>
+              </w:rPr>
+              <w:t xml:space="preserve"> </w:t>
+            </w:r>
+            <w:r>
+              <w:rPr>
+                <w:rFonts w:asciiTheme="minorHAnsi" w:hAnsiTheme="minorHAnsi" w:cstheme="minorHAnsi"/>
+                <w:b/>
+                <w:bCs/>
+              </w:rPr>
+              <w:t>Cyan,</w:t>
+            </w:r>
+            <w:r>
+              <w:rPr>
+                <w:rFonts w:asciiTheme="minorHAnsi" w:hAnsiTheme="minorHAnsi" w:cstheme="minorHAnsi"/>
+                <w:b/>
+                <w:bCs/>
+              </w:rPr>
+              <w:t xml:space="preserve"> </w:t>
+            </w:r>
+            <w:r>
+              <w:rPr>
+                <w:rFonts w:asciiTheme="minorHAnsi" w:hAnsiTheme="minorHAnsi" w:cstheme="minorHAnsi"/>
+                <w:b/>
+                <w:bCs/>
+              </w:rPr>
+              <w:t>Gray,</w:t>
+            </w:r>
+            <w:r>
+              <w:rPr>
+                <w:rFonts w:asciiTheme="minorHAnsi" w:hAnsiTheme="minorHAnsi" w:cstheme="minorHAnsi"/>
+                <w:b/>
+                <w:bCs/>
+              </w:rPr>
+              <w:t xml:space="preserve"> </w:t>
+            </w:r>
+            <w:r>
+              <w:rPr>
+                <w:rFonts w:asciiTheme="minorHAnsi" w:hAnsiTheme="minorHAnsi" w:cstheme="minorHAnsi"/>
+                <w:b/>
+                <w:bCs/>
+              </w:rPr>
+              <w:t>Green,</w:t>
+            </w:r>
+            <w:r>
+              <w:rPr>
+                <w:rFonts w:asciiTheme="minorHAnsi" w:hAnsiTheme="minorHAnsi" w:cstheme="minorHAnsi"/>
+                <w:b/>
+                <w:bCs/>
+              </w:rPr>
+              <w:t xml:space="preserve"> </w:t>
+            </w:r>
+            <w:r>
+              <w:rPr>
+                <w:rFonts w:asciiTheme="minorHAnsi" w:hAnsiTheme="minorHAnsi" w:cstheme="minorHAnsi"/>
+                <w:b/>
+                <w:bCs/>
+              </w:rPr>
+              <w:t>Light Blue,</w:t>
+            </w:r>
+            <w:r>
+              <w:rPr>
+                <w:rFonts w:asciiTheme="minorHAnsi" w:hAnsiTheme="minorHAnsi" w:cstheme="minorHAnsi"/>
+                <w:b/>
+                <w:bCs/>
+              </w:rPr>
+              <w:t xml:space="preserve"> </w:t>
+            </w:r>
+            <w:r>
+              <w:rPr>
+                <w:rFonts w:asciiTheme="minorHAnsi" w:hAnsiTheme="minorHAnsi" w:cstheme="minorHAnsi"/>
+                <w:b/>
+                <w:bCs/>
+              </w:rPr>
+              <w:t>Light Green,</w:t>
+            </w:r>
+            <w:r>
+              <w:rPr>
+                <w:rFonts w:asciiTheme="minorHAnsi" w:hAnsiTheme="minorHAnsi" w:cstheme="minorHAnsi"/>
+                <w:b/>
+                <w:bCs/>
+              </w:rPr>
+              <w:t xml:space="preserve"> </w:t>
+            </w:r>
+            <w:r>
+              <w:rPr>
+                <w:rFonts w:asciiTheme="minorHAnsi" w:hAnsiTheme="minorHAnsi" w:cstheme="minorHAnsi"/>
+                <w:b/>
+                <w:bCs/>
+              </w:rPr>
+              <w:t>Light Orange, Orange,</w:t>
+            </w:r>
+            <w:r>
+              <w:rPr>
+                <w:rFonts w:asciiTheme="minorHAnsi" w:hAnsiTheme="minorHAnsi" w:cstheme="minorHAnsi"/>
+                <w:b/>
+                <w:bCs/>
+              </w:rPr>
+              <w:t xml:space="preserve"> </w:t>
+            </w:r>
+            <w:r>
+              <w:rPr>
+                <w:rFonts w:asciiTheme="minorHAnsi" w:hAnsiTheme="minorHAnsi" w:cstheme="minorHAnsi"/>
+                <w:b/>
+                <w:bCs/>
+              </w:rPr>
+              <w:t>Red,</w:t>
+            </w:r>
+            <w:r>
+              <w:rPr>
+                <w:rFonts w:asciiTheme="minorHAnsi" w:hAnsiTheme="minorHAnsi" w:cstheme="minorHAnsi"/>
+                <w:b/>
+                <w:bCs/>
+              </w:rPr>
+              <w:t xml:space="preserve"> </w:t>
+            </w:r>
+            <w:r>
+              <w:rPr>
+                <w:rFonts w:asciiTheme="minorHAnsi" w:hAnsiTheme="minorHAnsi" w:cstheme="minorHAnsi"/>
+                <w:b/>
+                <w:bCs/>
+              </w:rPr>
+              <w:t>Yellow)</w:t>
             </w:r>
           </w:p>
         </w:tc>

</xml_diff>

<commit_message>
Sorted the User Guide Stencil table
</commit_message>
<xml_diff>
--- a/Docs/OC_BlueprintingTool_Guide.docx
+++ b/Docs/OC_BlueprintingTool_Guide.docx
@@ -1542,18 +1542,8 @@
           <w:sz w:val="20"/>
           <w:szCs w:val="20"/>
         </w:rPr>
-        <w:t>Root folder will be created “</w:t>
+        <w:t>Root folder will be created “Omnicell_Blueprinting_Tool</w:t>
       </w:r>
-      <w:proofErr w:type="spellStart"/>
-      <w:r>
-        <w:rPr>
-          <w:rFonts w:asciiTheme="minorHAnsi" w:hAnsiTheme="minorHAnsi" w:cstheme="minorHAnsi"/>
-          <w:sz w:val="20"/>
-          <w:szCs w:val="20"/>
-        </w:rPr>
-        <w:t>Omnicell_Blueprinting_Tool</w:t>
-      </w:r>
-      <w:proofErr w:type="spellEnd"/>
     </w:p>
     <w:p>
       <w:pPr>
@@ -1621,25 +1611,7 @@
           <w:sz w:val="20"/>
           <w:szCs w:val="20"/>
         </w:rPr>
-        <w:t>“</w:t>
-      </w:r>
-      <w:proofErr w:type="spellStart"/>
-      <w:r>
-        <w:rPr>
-          <w:rFonts w:asciiTheme="minorHAnsi" w:hAnsiTheme="minorHAnsi" w:cstheme="minorHAnsi"/>
-          <w:sz w:val="20"/>
-          <w:szCs w:val="20"/>
-        </w:rPr>
-        <w:t>ScriptData</w:t>
-      </w:r>
-      <w:proofErr w:type="spellEnd"/>
-      <w:r>
-        <w:rPr>
-          <w:rFonts w:asciiTheme="minorHAnsi" w:hAnsiTheme="minorHAnsi" w:cstheme="minorHAnsi"/>
-          <w:sz w:val="20"/>
-          <w:szCs w:val="20"/>
-        </w:rPr>
-        <w:t xml:space="preserve">” </w:t>
+        <w:t xml:space="preserve">“ScriptData” </w:t>
       </w:r>
     </w:p>
     <w:p>
@@ -1763,25 +1735,7 @@
           <w:sz w:val="20"/>
           <w:szCs w:val="20"/>
         </w:rPr>
-        <w:t>Root folder “</w:t>
-      </w:r>
-      <w:proofErr w:type="spellStart"/>
-      <w:r>
-        <w:rPr>
-          <w:rFonts w:asciiTheme="minorHAnsi" w:hAnsiTheme="minorHAnsi" w:cstheme="minorHAnsi"/>
-          <w:sz w:val="20"/>
-          <w:szCs w:val="20"/>
-        </w:rPr>
-        <w:t>Omnicell_Blueprinting_Tool</w:t>
-      </w:r>
-      <w:proofErr w:type="spellEnd"/>
-      <w:r>
-        <w:rPr>
-          <w:rFonts w:asciiTheme="minorHAnsi" w:hAnsiTheme="minorHAnsi" w:cstheme="minorHAnsi"/>
-          <w:sz w:val="20"/>
-          <w:szCs w:val="20"/>
-        </w:rPr>
-        <w:t>” - Applications exe will be placed</w:t>
+        <w:t>Root folder “Omnicell_Blueprinting_Tool” - Applications exe will be placed</w:t>
       </w:r>
     </w:p>
     <w:p>
@@ -1850,25 +1804,7 @@
           <w:sz w:val="20"/>
           <w:szCs w:val="20"/>
         </w:rPr>
-        <w:t>“</w:t>
-      </w:r>
-      <w:proofErr w:type="spellStart"/>
-      <w:r>
-        <w:rPr>
-          <w:rFonts w:asciiTheme="minorHAnsi" w:hAnsiTheme="minorHAnsi" w:cstheme="minorHAnsi"/>
-          <w:sz w:val="20"/>
-          <w:szCs w:val="20"/>
-        </w:rPr>
-        <w:t>ScriptData</w:t>
-      </w:r>
-      <w:proofErr w:type="spellEnd"/>
-      <w:r>
-        <w:rPr>
-          <w:rFonts w:asciiTheme="minorHAnsi" w:hAnsiTheme="minorHAnsi" w:cstheme="minorHAnsi"/>
-          <w:sz w:val="20"/>
-          <w:szCs w:val="20"/>
-        </w:rPr>
-        <w:t>” - Excel data files</w:t>
+        <w:t>“ScriptData” - Excel data files</w:t>
       </w:r>
     </w:p>
     <w:p>
@@ -1960,25 +1896,7 @@
           <w:sz w:val="20"/>
           <w:szCs w:val="20"/>
         </w:rPr>
-        <w:t>Existing stencil file “</w:t>
-      </w:r>
-      <w:proofErr w:type="spellStart"/>
-      <w:r>
-        <w:rPr>
-          <w:rFonts w:asciiTheme="minorHAnsi" w:hAnsiTheme="minorHAnsi" w:cstheme="minorHAnsi"/>
-          <w:sz w:val="20"/>
-          <w:szCs w:val="20"/>
-        </w:rPr>
-        <w:t>OC_BlueprintingStencils.vssx</w:t>
-      </w:r>
-      <w:proofErr w:type="spellEnd"/>
-      <w:r>
-        <w:rPr>
-          <w:rFonts w:asciiTheme="minorHAnsi" w:hAnsiTheme="minorHAnsi" w:cstheme="minorHAnsi"/>
-          <w:sz w:val="20"/>
-          <w:szCs w:val="20"/>
-        </w:rPr>
-        <w:t xml:space="preserve">” </w:t>
+        <w:t xml:space="preserve">Existing stencil file “OC_BlueprintingStencils.vssx” </w:t>
       </w:r>
     </w:p>
     <w:p>
@@ -2047,25 +1965,7 @@
           <w:sz w:val="20"/>
           <w:szCs w:val="20"/>
         </w:rPr>
-        <w:t>Existing template file “</w:t>
-      </w:r>
-      <w:proofErr w:type="spellStart"/>
-      <w:r>
-        <w:rPr>
-          <w:rFonts w:asciiTheme="minorHAnsi" w:hAnsiTheme="minorHAnsi" w:cstheme="minorHAnsi"/>
-          <w:sz w:val="20"/>
-          <w:szCs w:val="20"/>
-        </w:rPr>
-        <w:t>OC_BlueprintingTemplate.vstx</w:t>
-      </w:r>
-      <w:proofErr w:type="spellEnd"/>
-      <w:r>
-        <w:rPr>
-          <w:rFonts w:asciiTheme="minorHAnsi" w:hAnsiTheme="minorHAnsi" w:cstheme="minorHAnsi"/>
-          <w:sz w:val="20"/>
-          <w:szCs w:val="20"/>
-        </w:rPr>
-        <w:t>”</w:t>
+        <w:t>Existing template file “OC_BlueprintingTemplate.vstx”</w:t>
       </w:r>
     </w:p>
     <w:p>
@@ -2212,43 +2112,7 @@
           <w:sz w:val="20"/>
           <w:szCs w:val="20"/>
         </w:rPr>
-        <w:t xml:space="preserve">Most of the work will be setting the </w:t>
-      </w:r>
-      <w:proofErr w:type="spellStart"/>
-      <w:r>
-        <w:rPr>
-          <w:rFonts w:asciiTheme="minorHAnsi" w:hAnsiTheme="minorHAnsi" w:cstheme="minorHAnsi"/>
-          <w:sz w:val="20"/>
-          <w:szCs w:val="20"/>
-        </w:rPr>
-        <w:t>PosX</w:t>
-      </w:r>
-      <w:proofErr w:type="spellEnd"/>
-      <w:r>
-        <w:rPr>
-          <w:rFonts w:asciiTheme="minorHAnsi" w:hAnsiTheme="minorHAnsi" w:cstheme="minorHAnsi"/>
-          <w:sz w:val="20"/>
-          <w:szCs w:val="20"/>
-        </w:rPr>
-        <w:t xml:space="preserve"> and </w:t>
-      </w:r>
-      <w:proofErr w:type="spellStart"/>
-      <w:r>
-        <w:rPr>
-          <w:rFonts w:asciiTheme="minorHAnsi" w:hAnsiTheme="minorHAnsi" w:cstheme="minorHAnsi"/>
-          <w:sz w:val="20"/>
-          <w:szCs w:val="20"/>
-        </w:rPr>
-        <w:t>PosY</w:t>
-      </w:r>
-      <w:proofErr w:type="spellEnd"/>
-      <w:r>
-        <w:rPr>
-          <w:rFonts w:asciiTheme="minorHAnsi" w:hAnsiTheme="minorHAnsi" w:cstheme="minorHAnsi"/>
-          <w:sz w:val="20"/>
-          <w:szCs w:val="20"/>
-        </w:rPr>
-        <w:t xml:space="preserve"> values.  If you don’t set these values for each stencil image, they will be placed on top of each other.</w:t>
+        <w:t>Most of the work will be setting the PosX and PosY values.  If you don’t set these values for each stencil image, they will be placed on top of each other.</w:t>
       </w:r>
     </w:p>
     <w:p>
@@ -2330,7 +2194,6 @@
           <w:szCs w:val="20"/>
         </w:rPr>
       </w:pPr>
-      <w:proofErr w:type="spellStart"/>
       <w:r>
         <w:rPr>
           <w:rFonts w:asciiTheme="minorHAnsi" w:hAnsiTheme="minorHAnsi" w:cstheme="minorHAnsi"/>
@@ -2341,7 +2204,6 @@
         </w:rPr>
         <w:t>VisioData</w:t>
       </w:r>
-      <w:proofErr w:type="spellEnd"/>
       <w:r>
         <w:rPr>
           <w:rFonts w:asciiTheme="minorHAnsi" w:hAnsiTheme="minorHAnsi" w:cstheme="minorHAnsi"/>
@@ -2429,7 +2291,6 @@
           <w:szCs w:val="20"/>
         </w:rPr>
       </w:pPr>
-      <w:proofErr w:type="spellStart"/>
       <w:r>
         <w:rPr>
           <w:rFonts w:asciiTheme="minorHAnsi" w:hAnsiTheme="minorHAnsi" w:cstheme="minorHAnsi"/>
@@ -2440,7 +2301,6 @@
         </w:rPr>
         <w:t>SystemInfo</w:t>
       </w:r>
-      <w:proofErr w:type="spellEnd"/>
       <w:r>
         <w:rPr>
           <w:rFonts w:asciiTheme="minorHAnsi" w:hAnsiTheme="minorHAnsi" w:cstheme="minorHAnsi"/>
@@ -2596,25 +2456,7 @@
           <w:sz w:val="20"/>
           <w:szCs w:val="20"/>
         </w:rPr>
-        <w:t>.  This sheet contains tables that are used on the “</w:t>
-      </w:r>
-      <w:proofErr w:type="spellStart"/>
-      <w:r>
-        <w:rPr>
-          <w:rFonts w:asciiTheme="minorHAnsi" w:hAnsiTheme="minorHAnsi" w:cstheme="minorHAnsi"/>
-          <w:sz w:val="20"/>
-          <w:szCs w:val="20"/>
-        </w:rPr>
-        <w:t>VisioData</w:t>
-      </w:r>
-      <w:proofErr w:type="spellEnd"/>
-      <w:r>
-        <w:rPr>
-          <w:rFonts w:asciiTheme="minorHAnsi" w:hAnsiTheme="minorHAnsi" w:cstheme="minorHAnsi"/>
-          <w:sz w:val="20"/>
-          <w:szCs w:val="20"/>
-        </w:rPr>
-        <w:t>” sheet</w:t>
+        <w:t>.  This sheet contains tables that are used on the “VisioData” sheet</w:t>
       </w:r>
       <w:r>
         <w:rPr>
@@ -2639,7 +2481,6 @@
           <w:szCs w:val="20"/>
         </w:rPr>
       </w:pPr>
-      <w:proofErr w:type="spellStart"/>
       <w:r>
         <w:rPr>
           <w:rFonts w:asciiTheme="minorHAnsi" w:hAnsiTheme="minorHAnsi" w:cstheme="minorHAnsi"/>
@@ -2650,7 +2491,6 @@
         </w:rPr>
         <w:t>VisioData</w:t>
       </w:r>
-      <w:proofErr w:type="spellEnd"/>
       <w:r>
         <w:rPr>
           <w:rFonts w:asciiTheme="minorHAnsi" w:hAnsiTheme="minorHAnsi" w:cstheme="minorHAnsi"/>
@@ -2726,25 +2566,7 @@
           <w:sz w:val="20"/>
           <w:szCs w:val="20"/>
         </w:rPr>
-        <w:t>If using the standard provided template file “Data\Templates\</w:t>
-      </w:r>
-      <w:proofErr w:type="spellStart"/>
-      <w:r>
-        <w:rPr>
-          <w:rFonts w:asciiTheme="minorHAnsi" w:hAnsiTheme="minorHAnsi" w:cstheme="minorHAnsi"/>
-          <w:sz w:val="20"/>
-          <w:szCs w:val="20"/>
-        </w:rPr>
-        <w:t>OC_BlueprintingTemplate.vstx</w:t>
-      </w:r>
-      <w:proofErr w:type="spellEnd"/>
-      <w:r>
-        <w:rPr>
-          <w:rFonts w:asciiTheme="minorHAnsi" w:hAnsiTheme="minorHAnsi" w:cstheme="minorHAnsi"/>
-          <w:sz w:val="20"/>
-          <w:szCs w:val="20"/>
-        </w:rPr>
-        <w:t>” you should open this file in Visio and note all the Stencils that are available.  They will be listed towards the bottom of this document as well</w:t>
+        <w:t>If using the standard provided template file “Data\Templates\OC_BlueprintingTemplate.vstx” you should open this file in Visio and note all the Stencils that are available.  They will be listed towards the bottom of this document as well</w:t>
       </w:r>
     </w:p>
     <w:p>
@@ -2761,23 +2583,13 @@
           <w:szCs w:val="20"/>
         </w:rPr>
       </w:pPr>
-      <w:proofErr w:type="spellStart"/>
       <w:r>
         <w:rPr>
           <w:rFonts w:asciiTheme="minorHAnsi" w:hAnsiTheme="minorHAnsi" w:cstheme="minorHAnsi"/>
           <w:sz w:val="20"/>
           <w:szCs w:val="20"/>
         </w:rPr>
-        <w:t>VisioData</w:t>
-      </w:r>
-      <w:proofErr w:type="spellEnd"/>
-      <w:r>
-        <w:rPr>
-          <w:rFonts w:asciiTheme="minorHAnsi" w:hAnsiTheme="minorHAnsi" w:cstheme="minorHAnsi"/>
-          <w:sz w:val="20"/>
-          <w:szCs w:val="20"/>
-        </w:rPr>
-        <w:t xml:space="preserve"> sheet </w:t>
+        <w:t xml:space="preserve">VisioData sheet </w:t>
       </w:r>
       <w:r>
         <w:rPr>
@@ -3569,35 +3381,7 @@
               <w:rPr>
                 <w:rFonts w:asciiTheme="minorHAnsi" w:hAnsiTheme="minorHAnsi" w:cstheme="minorHAnsi"/>
               </w:rPr>
-              <w:t xml:space="preserve">Create two rows in the data file, one for footer 1 and another for footer 2.  Each footer row will contain a different Shape Key, description as well as </w:t>
-            </w:r>
-            <w:proofErr w:type="spellStart"/>
-            <w:r>
-              <w:rPr>
-                <w:rFonts w:asciiTheme="minorHAnsi" w:hAnsiTheme="minorHAnsi" w:cstheme="minorHAnsi"/>
-              </w:rPr>
-              <w:t>PosX</w:t>
-            </w:r>
-            <w:proofErr w:type="spellEnd"/>
-            <w:r>
-              <w:rPr>
-                <w:rFonts w:asciiTheme="minorHAnsi" w:hAnsiTheme="minorHAnsi" w:cstheme="minorHAnsi"/>
-              </w:rPr>
-              <w:t xml:space="preserve"> and </w:t>
-            </w:r>
-            <w:proofErr w:type="spellStart"/>
-            <w:r>
-              <w:rPr>
-                <w:rFonts w:asciiTheme="minorHAnsi" w:hAnsiTheme="minorHAnsi" w:cstheme="minorHAnsi"/>
-              </w:rPr>
-              <w:t>PosY</w:t>
-            </w:r>
-            <w:proofErr w:type="spellEnd"/>
-            <w:r>
-              <w:rPr>
-                <w:rFonts w:asciiTheme="minorHAnsi" w:hAnsiTheme="minorHAnsi" w:cstheme="minorHAnsi"/>
-              </w:rPr>
-              <w:t xml:space="preserve"> values</w:t>
+              <w:t>Create two rows in the data file, one for footer 1 and another for footer 2.  Each footer row will contain a different Shape Key, description as well as PosX and PosY values</w:t>
             </w:r>
           </w:p>
           <w:p>
@@ -4107,21 +3891,7 @@
                     <w:rPr>
                       <w:rFonts w:asciiTheme="minorHAnsi" w:hAnsiTheme="minorHAnsi" w:cstheme="minorHAnsi"/>
                     </w:rPr>
-                    <w:t xml:space="preserve">.  Append </w:t>
-                  </w:r>
-                  <w:proofErr w:type="gramStart"/>
-                  <w:r>
-                    <w:rPr>
-                      <w:rFonts w:asciiTheme="minorHAnsi" w:hAnsiTheme="minorHAnsi" w:cstheme="minorHAnsi"/>
-                    </w:rPr>
-                    <w:t>“:B</w:t>
-                  </w:r>
-                  <w:proofErr w:type="gramEnd"/>
-                  <w:r>
-                    <w:rPr>
-                      <w:rFonts w:asciiTheme="minorHAnsi" w:hAnsiTheme="minorHAnsi" w:cstheme="minorHAnsi"/>
-                    </w:rPr>
-                    <w:t>” after font size</w:t>
+                    <w:t>.  Append “:B” after font size</w:t>
                   </w:r>
                 </w:p>
               </w:tc>
@@ -4144,23 +3914,13 @@
                     </w:rPr>
                     <w:t xml:space="preserve">I.E </w:t>
                   </w:r>
-                  <w:proofErr w:type="gramStart"/>
                   <w:r>
                     <w:rPr>
                       <w:rFonts w:asciiTheme="minorHAnsi" w:hAnsiTheme="minorHAnsi" w:cstheme="minorHAnsi"/>
                       <w:b/>
                       <w:bCs/>
                     </w:rPr>
-                    <w:t>12:B</w:t>
-                  </w:r>
-                  <w:proofErr w:type="gramEnd"/>
-                  <w:r>
-                    <w:rPr>
-                      <w:rFonts w:asciiTheme="minorHAnsi" w:hAnsiTheme="minorHAnsi" w:cstheme="minorHAnsi"/>
-                      <w:b/>
-                      <w:bCs/>
-                    </w:rPr>
-                    <w:t xml:space="preserve"> will use 12pt font and make Bold</w:t>
+                    <w:t>12:B will use 12pt font and make Bold</w:t>
                   </w:r>
                 </w:p>
                 <w:p>
@@ -4669,28 +4429,12 @@
                 <w:rFonts w:asciiTheme="minorHAnsi" w:hAnsiTheme="minorHAnsi" w:cstheme="minorHAnsi"/>
               </w:rPr>
             </w:pPr>
-            <w:proofErr w:type="spellStart"/>
-            <w:r>
-              <w:rPr>
-                <w:rFonts w:asciiTheme="minorHAnsi" w:hAnsiTheme="minorHAnsi" w:cstheme="minorHAnsi"/>
-              </w:rPr>
-              <w:t>Site_ID</w:t>
-            </w:r>
-            <w:proofErr w:type="spellEnd"/>
-            <w:r>
-              <w:rPr>
-                <w:rFonts w:asciiTheme="minorHAnsi" w:hAnsiTheme="minorHAnsi" w:cstheme="minorHAnsi"/>
-              </w:rPr>
-              <w:t xml:space="preserve"> </w:t>
-            </w:r>
-            <w:proofErr w:type="spellStart"/>
-            <w:r>
-              <w:rPr>
-                <w:rFonts w:asciiTheme="minorHAnsi" w:hAnsiTheme="minorHAnsi" w:cstheme="minorHAnsi"/>
-              </w:rPr>
-              <w:t>Omnis_ID</w:t>
-            </w:r>
-            <w:proofErr w:type="spellEnd"/>
+            <w:r>
+              <w:rPr>
+                <w:rFonts w:asciiTheme="minorHAnsi" w:hAnsiTheme="minorHAnsi" w:cstheme="minorHAnsi"/>
+              </w:rPr>
+              <w:t>Site_ID Omnis_ID</w:t>
+            </w:r>
           </w:p>
         </w:tc>
         <w:tc>
@@ -4945,7 +4689,6 @@
                 <w:bCs/>
               </w:rPr>
             </w:pPr>
-            <w:proofErr w:type="spellStart"/>
             <w:r>
               <w:rPr>
                 <w:rFonts w:asciiTheme="minorHAnsi" w:hAnsiTheme="minorHAnsi" w:cstheme="minorHAnsi"/>
@@ -4954,7 +4697,6 @@
               </w:rPr>
               <w:t>PosX</w:t>
             </w:r>
-            <w:proofErr w:type="spellEnd"/>
           </w:p>
         </w:tc>
         <w:tc>
@@ -5019,7 +4761,6 @@
                 <w:bCs/>
               </w:rPr>
             </w:pPr>
-            <w:proofErr w:type="spellStart"/>
             <w:r>
               <w:rPr>
                 <w:rFonts w:asciiTheme="minorHAnsi" w:hAnsiTheme="minorHAnsi" w:cstheme="minorHAnsi"/>
@@ -5028,7 +4769,6 @@
               </w:rPr>
               <w:t>PoxY</w:t>
             </w:r>
-            <w:proofErr w:type="spellEnd"/>
           </w:p>
         </w:tc>
         <w:tc>
@@ -5518,7 +5258,6 @@
               </w:rPr>
               <w:t xml:space="preserve">, Dotted, </w:t>
             </w:r>
-            <w:proofErr w:type="spellStart"/>
             <w:r>
               <w:rPr>
                 <w:rFonts w:asciiTheme="minorHAnsi" w:hAnsiTheme="minorHAnsi" w:cstheme="minorHAnsi"/>
@@ -5527,7 +5266,6 @@
               </w:rPr>
               <w:t>Dash_Dot</w:t>
             </w:r>
-            <w:proofErr w:type="spellEnd"/>
             <w:r>
               <w:rPr>
                 <w:rFonts w:asciiTheme="minorHAnsi" w:hAnsiTheme="minorHAnsi" w:cstheme="minorHAnsi"/>
@@ -6212,18 +5950,8 @@
                 <w:b/>
                 <w:bCs/>
               </w:rPr>
-              <w:t xml:space="preserve"> </w:t>
-            </w:r>
-            <w:proofErr w:type="spellStart"/>
-            <w:r>
-              <w:rPr>
-                <w:rFonts w:asciiTheme="minorHAnsi" w:hAnsiTheme="minorHAnsi" w:cstheme="minorHAnsi"/>
-                <w:b/>
-                <w:bCs/>
-              </w:rPr>
-              <w:t>Dash_Dot</w:t>
-            </w:r>
-            <w:proofErr w:type="spellEnd"/>
+              <w:t xml:space="preserve"> Dash_Dot</w:t>
+            </w:r>
             <w:r>
               <w:rPr>
                 <w:rFonts w:asciiTheme="minorHAnsi" w:hAnsiTheme="minorHAnsi" w:cstheme="minorHAnsi"/>
@@ -6747,17 +6475,14 @@
       <w:bookmarkStart w:id="5" w:name="_Toc115690150"/>
       <w:r>
         <w:lastRenderedPageBreak/>
-        <w:t>Provided Visio Template Stencil Names:</w:t>
+        <w:t>Provided Visio Template Stencil Names</w:t>
       </w:r>
       <w:bookmarkEnd w:id="5"/>
-      <w:r>
-        <w:t xml:space="preserve"> </w:t>
-      </w:r>
     </w:p>
     <w:tbl>
       <w:tblPr>
         <w:tblStyle w:val="TableGrid"/>
-        <w:tblW w:w="0" w:type="auto"/>
+        <w:tblW w:w="9666" w:type="dxa"/>
         <w:tblLayout w:type="fixed"/>
         <w:tblCellMar>
           <w:left w:w="58" w:type="dxa"/>
@@ -6842,9 +6567,10 @@
             </w:pPr>
             <w:r>
               <w:rPr>
-                <w:rFonts w:asciiTheme="minorHAnsi" w:hAnsiTheme="minorHAnsi" w:cstheme="minorHAnsi"/>
-              </w:rPr>
-              <w:t>Logo</w:t>
+                <w:rFonts w:cs="Calibri"/>
+                <w:color w:val="000000"/>
+              </w:rPr>
+              <w:t>AIO</w:t>
             </w:r>
           </w:p>
         </w:tc>
@@ -6862,9 +6588,10 @@
             </w:pPr>
             <w:r>
               <w:rPr>
-                <w:rFonts w:asciiTheme="minorHAnsi" w:hAnsiTheme="minorHAnsi" w:cstheme="minorHAnsi"/>
-              </w:rPr>
-              <w:t xml:space="preserve">Omnicell Logo </w:t>
+                <w:rFonts w:cs="Calibri"/>
+                <w:color w:val="000000"/>
+              </w:rPr>
+              <w:t>Stencil</w:t>
             </w:r>
           </w:p>
         </w:tc>
@@ -6887,9 +6614,10 @@
             </w:pPr>
             <w:r>
               <w:rPr>
-                <w:rFonts w:asciiTheme="minorHAnsi" w:hAnsiTheme="minorHAnsi" w:cstheme="minorHAnsi"/>
-              </w:rPr>
-              <w:t>Title</w:t>
+                <w:rFonts w:cs="Calibri"/>
+                <w:color w:val="000000"/>
+              </w:rPr>
+              <w:t>AWS</w:t>
             </w:r>
           </w:p>
         </w:tc>
@@ -6907,9 +6635,10 @@
             </w:pPr>
             <w:r>
               <w:rPr>
-                <w:rFonts w:asciiTheme="minorHAnsi" w:hAnsiTheme="minorHAnsi" w:cstheme="minorHAnsi"/>
-              </w:rPr>
-              <w:t>Title section to be populated by the user for this diagram</w:t>
+                <w:rFonts w:cs="Calibri"/>
+                <w:color w:val="000000"/>
+              </w:rPr>
+              <w:t>Stencil</w:t>
             </w:r>
           </w:p>
         </w:tc>
@@ -6932,9 +6661,10 @@
             </w:pPr>
             <w:r>
               <w:rPr>
-                <w:rFonts w:asciiTheme="minorHAnsi" w:hAnsiTheme="minorHAnsi" w:cstheme="minorHAnsi"/>
-              </w:rPr>
-              <w:t>Footer</w:t>
+                <w:rFonts w:cs="Calibri"/>
+                <w:color w:val="000000"/>
+              </w:rPr>
+              <w:t>BlisterPackager</w:t>
             </w:r>
           </w:p>
         </w:tc>
@@ -6952,9 +6682,10 @@
             </w:pPr>
             <w:r>
               <w:rPr>
-                <w:rFonts w:asciiTheme="minorHAnsi" w:hAnsiTheme="minorHAnsi" w:cstheme="minorHAnsi"/>
-              </w:rPr>
-              <w:t>Footer section to be populated by the user if using this stencil</w:t>
+                <w:rFonts w:cs="Calibri"/>
+                <w:color w:val="000000"/>
+              </w:rPr>
+              <w:t>Stencil</w:t>
             </w:r>
           </w:p>
         </w:tc>
@@ -6975,14 +6706,13 @@
                 <w:rFonts w:asciiTheme="minorHAnsi" w:hAnsiTheme="minorHAnsi" w:cstheme="minorHAnsi"/>
               </w:rPr>
             </w:pPr>
-            <w:proofErr w:type="spellStart"/>
-            <w:r>
-              <w:rPr>
-                <w:rFonts w:asciiTheme="minorHAnsi" w:hAnsiTheme="minorHAnsi" w:cstheme="minorHAnsi"/>
-              </w:rPr>
-              <w:t>NetworkPipe</w:t>
-            </w:r>
-            <w:proofErr w:type="spellEnd"/>
+            <w:r>
+              <w:rPr>
+                <w:rFonts w:cs="Calibri"/>
+                <w:color w:val="000000"/>
+              </w:rPr>
+              <w:t>Carousel</w:t>
+            </w:r>
           </w:p>
         </w:tc>
         <w:tc>
@@ -6999,9 +6729,10 @@
             </w:pPr>
             <w:r>
               <w:rPr>
-                <w:rFonts w:asciiTheme="minorHAnsi" w:hAnsiTheme="minorHAnsi" w:cstheme="minorHAnsi"/>
-              </w:rPr>
-              <w:t>Large vertical alighted stencil</w:t>
+                <w:rFonts w:cs="Calibri"/>
+                <w:color w:val="000000"/>
+              </w:rPr>
+              <w:t>Stencil</w:t>
             </w:r>
           </w:p>
         </w:tc>
@@ -7024,9 +6755,10 @@
             </w:pPr>
             <w:r>
               <w:rPr>
-                <w:rFonts w:asciiTheme="minorHAnsi" w:hAnsiTheme="minorHAnsi" w:cstheme="minorHAnsi"/>
-              </w:rPr>
-              <w:t>NetworkPipe2</w:t>
+                <w:rFonts w:cs="Calibri"/>
+                <w:color w:val="000000"/>
+              </w:rPr>
+              <w:t>Carousel2</w:t>
             </w:r>
           </w:p>
         </w:tc>
@@ -7044,9 +6776,10 @@
             </w:pPr>
             <w:r>
               <w:rPr>
-                <w:rFonts w:asciiTheme="minorHAnsi" w:hAnsiTheme="minorHAnsi" w:cstheme="minorHAnsi"/>
-              </w:rPr>
-              <w:t>Smaller vertical alighted stencil.  Can be resized.  Note this is vertical so the sizing is not like a horizontal stencil</w:t>
+                <w:rFonts w:cs="Calibri"/>
+                <w:color w:val="000000"/>
+              </w:rPr>
+              <w:t>Stencil</w:t>
             </w:r>
           </w:p>
         </w:tc>
@@ -7069,9 +6802,10 @@
             </w:pPr>
             <w:r>
               <w:rPr>
-                <w:rFonts w:asciiTheme="minorHAnsi" w:hAnsiTheme="minorHAnsi" w:cstheme="minorHAnsi"/>
-              </w:rPr>
-              <w:t>Group1</w:t>
+                <w:rFonts w:cs="Calibri"/>
+                <w:color w:val="000000"/>
+              </w:rPr>
+              <w:t>CPM</w:t>
             </w:r>
           </w:p>
         </w:tc>
@@ -7089,9 +6823,10 @@
             </w:pPr>
             <w:r>
               <w:rPr>
-                <w:rFonts w:asciiTheme="minorHAnsi" w:hAnsiTheme="minorHAnsi" w:cstheme="minorHAnsi"/>
-              </w:rPr>
-              <w:t>Large light blue image (place sites etc. in this)</w:t>
+                <w:rFonts w:cs="Calibri"/>
+                <w:color w:val="000000"/>
+              </w:rPr>
+              <w:t>Stencil</w:t>
             </w:r>
           </w:p>
         </w:tc>
@@ -7114,9 +6849,10 @@
             </w:pPr>
             <w:r>
               <w:rPr>
-                <w:rFonts w:asciiTheme="minorHAnsi" w:hAnsiTheme="minorHAnsi" w:cstheme="minorHAnsi"/>
-              </w:rPr>
-              <w:t>Group2</w:t>
+                <w:rFonts w:cs="Calibri"/>
+                <w:color w:val="000000"/>
+              </w:rPr>
+              <w:t>CSM</w:t>
             </w:r>
           </w:p>
         </w:tc>
@@ -7134,23 +6870,10 @@
             </w:pPr>
             <w:r>
               <w:rPr>
-                <w:rFonts w:asciiTheme="minorHAnsi" w:hAnsiTheme="minorHAnsi" w:cstheme="minorHAnsi"/>
-              </w:rPr>
-              <w:t xml:space="preserve">Small light blue image (place sites </w:t>
-            </w:r>
-            <w:proofErr w:type="spellStart"/>
-            <w:r>
-              <w:rPr>
-                <w:rFonts w:asciiTheme="minorHAnsi" w:hAnsiTheme="minorHAnsi" w:cstheme="minorHAnsi"/>
-              </w:rPr>
-              <w:t>etc</w:t>
-            </w:r>
-            <w:proofErr w:type="spellEnd"/>
-            <w:r>
-              <w:rPr>
-                <w:rFonts w:asciiTheme="minorHAnsi" w:hAnsiTheme="minorHAnsi" w:cstheme="minorHAnsi"/>
-              </w:rPr>
-              <w:t xml:space="preserve"> in this)</w:t>
+                <w:rFonts w:cs="Calibri"/>
+                <w:color w:val="000000"/>
+              </w:rPr>
+              <w:t>Stencil</w:t>
             </w:r>
           </w:p>
         </w:tc>
@@ -7171,14 +6894,13 @@
                 <w:rFonts w:asciiTheme="minorHAnsi" w:hAnsiTheme="minorHAnsi" w:cstheme="minorHAnsi"/>
               </w:rPr>
             </w:pPr>
-            <w:proofErr w:type="spellStart"/>
-            <w:r>
-              <w:rPr>
-                <w:rFonts w:asciiTheme="minorHAnsi" w:hAnsiTheme="minorHAnsi" w:cstheme="minorHAnsi"/>
-              </w:rPr>
-              <w:t>EHRSystems</w:t>
-            </w:r>
-            <w:proofErr w:type="spellEnd"/>
+            <w:r>
+              <w:rPr>
+                <w:rFonts w:cs="Calibri"/>
+                <w:color w:val="000000"/>
+              </w:rPr>
+              <w:t>DB</w:t>
+            </w:r>
           </w:p>
         </w:tc>
         <w:tc>
@@ -7195,7 +6917,8 @@
             </w:pPr>
             <w:r>
               <w:rPr>
-                <w:rFonts w:asciiTheme="minorHAnsi" w:hAnsiTheme="minorHAnsi" w:cstheme="minorHAnsi"/>
+                <w:rFonts w:cs="Calibri"/>
+                <w:color w:val="000000"/>
               </w:rPr>
               <w:t>Stencil</w:t>
             </w:r>
@@ -7220,7 +6943,8 @@
             </w:pPr>
             <w:r>
               <w:rPr>
-                <w:rFonts w:asciiTheme="minorHAnsi" w:hAnsiTheme="minorHAnsi" w:cstheme="minorHAnsi"/>
+                <w:rFonts w:cs="Calibri"/>
+                <w:color w:val="000000"/>
               </w:rPr>
               <w:t>Devices</w:t>
             </w:r>
@@ -7240,7 +6964,8 @@
             </w:pPr>
             <w:r>
               <w:rPr>
-                <w:rFonts w:asciiTheme="minorHAnsi" w:hAnsiTheme="minorHAnsi" w:cstheme="minorHAnsi"/>
+                <w:rFonts w:cs="Calibri"/>
+                <w:color w:val="000000"/>
               </w:rPr>
               <w:t>Stencil</w:t>
             </w:r>
@@ -7265,9 +6990,10 @@
             </w:pPr>
             <w:r>
               <w:rPr>
-                <w:rFonts w:asciiTheme="minorHAnsi" w:hAnsiTheme="minorHAnsi" w:cstheme="minorHAnsi"/>
-              </w:rPr>
-              <w:t>Label1</w:t>
+                <w:rFonts w:cs="Calibri"/>
+                <w:color w:val="000000"/>
+              </w:rPr>
+              <w:t>EHRSystems</w:t>
             </w:r>
           </w:p>
         </w:tc>
@@ -7285,9 +7011,10 @@
             </w:pPr>
             <w:r>
               <w:rPr>
-                <w:rFonts w:asciiTheme="minorHAnsi" w:hAnsiTheme="minorHAnsi" w:cstheme="minorHAnsi"/>
-              </w:rPr>
-              <w:t>Small label type Stencil</w:t>
+                <w:rFonts w:cs="Calibri"/>
+                <w:color w:val="000000"/>
+              </w:rPr>
+              <w:t>Stencil</w:t>
             </w:r>
           </w:p>
         </w:tc>
@@ -7310,9 +7037,10 @@
             </w:pPr>
             <w:r>
               <w:rPr>
-                <w:rFonts w:asciiTheme="minorHAnsi" w:hAnsiTheme="minorHAnsi" w:cstheme="minorHAnsi"/>
-              </w:rPr>
-              <w:t>Server</w:t>
+                <w:rFonts w:cs="Calibri"/>
+                <w:color w:val="000000"/>
+              </w:rPr>
+              <w:t>Footer</w:t>
             </w:r>
           </w:p>
         </w:tc>
@@ -7330,9 +7058,10 @@
             </w:pPr>
             <w:r>
               <w:rPr>
-                <w:rFonts w:asciiTheme="minorHAnsi" w:hAnsiTheme="minorHAnsi" w:cstheme="minorHAnsi"/>
-              </w:rPr>
-              <w:t>Stencil</w:t>
+                <w:rFonts w:cs="Calibri"/>
+                <w:color w:val="000000"/>
+              </w:rPr>
+              <w:t>Footer section to be populated by the user if using this stencil</w:t>
             </w:r>
           </w:p>
         </w:tc>
@@ -7355,9 +7084,10 @@
             </w:pPr>
             <w:r>
               <w:rPr>
-                <w:rFonts w:asciiTheme="minorHAnsi" w:hAnsiTheme="minorHAnsi" w:cstheme="minorHAnsi"/>
-              </w:rPr>
-              <w:t>Site</w:t>
+                <w:rFonts w:cs="Calibri"/>
+                <w:color w:val="000000"/>
+              </w:rPr>
+              <w:t>Group1</w:t>
             </w:r>
           </w:p>
         </w:tc>
@@ -7375,9 +7105,10 @@
             </w:pPr>
             <w:r>
               <w:rPr>
-                <w:rFonts w:asciiTheme="minorHAnsi" w:hAnsiTheme="minorHAnsi" w:cstheme="minorHAnsi"/>
-              </w:rPr>
-              <w:t>Stencil</w:t>
+                <w:rFonts w:cs="Calibri"/>
+                <w:color w:val="000000"/>
+              </w:rPr>
+              <w:t>Large light blue image (place sites etc. in this)</w:t>
             </w:r>
           </w:p>
         </w:tc>
@@ -7398,14 +7129,13 @@
                 <w:rFonts w:asciiTheme="minorHAnsi" w:hAnsiTheme="minorHAnsi" w:cstheme="minorHAnsi"/>
               </w:rPr>
             </w:pPr>
-            <w:proofErr w:type="spellStart"/>
-            <w:r>
-              <w:rPr>
-                <w:rFonts w:asciiTheme="minorHAnsi" w:hAnsiTheme="minorHAnsi" w:cstheme="minorHAnsi"/>
-              </w:rPr>
-              <w:t>OISInterfaces</w:t>
-            </w:r>
-            <w:proofErr w:type="spellEnd"/>
+            <w:r>
+              <w:rPr>
+                <w:rFonts w:cs="Calibri"/>
+                <w:color w:val="000000"/>
+              </w:rPr>
+              <w:t>Group2</w:t>
+            </w:r>
           </w:p>
         </w:tc>
         <w:tc>
@@ -7422,9 +7152,10 @@
             </w:pPr>
             <w:r>
               <w:rPr>
-                <w:rFonts w:asciiTheme="minorHAnsi" w:hAnsiTheme="minorHAnsi" w:cstheme="minorHAnsi"/>
-              </w:rPr>
-              <w:t>Stencil</w:t>
+                <w:rFonts w:cs="Calibri"/>
+                <w:color w:val="000000"/>
+              </w:rPr>
+              <w:t>Small light blue image (place sites etc in this)</w:t>
             </w:r>
           </w:p>
         </w:tc>
@@ -7447,9 +7178,10 @@
             </w:pPr>
             <w:r>
               <w:rPr>
-                <w:rFonts w:asciiTheme="minorHAnsi" w:hAnsiTheme="minorHAnsi" w:cstheme="minorHAnsi"/>
-              </w:rPr>
-              <w:t>DB</w:t>
+                <w:rFonts w:cs="Calibri"/>
+                <w:color w:val="000000"/>
+              </w:rPr>
+              <w:t>GroupBD</w:t>
             </w:r>
           </w:p>
         </w:tc>
@@ -7467,9 +7199,10 @@
             </w:pPr>
             <w:r>
               <w:rPr>
-                <w:rFonts w:asciiTheme="minorHAnsi" w:hAnsiTheme="minorHAnsi" w:cstheme="minorHAnsi"/>
-              </w:rPr>
-              <w:t>Stencil</w:t>
+                <w:rFonts w:cs="Calibri"/>
+                <w:color w:val="000000"/>
+              </w:rPr>
+              <w:t>Group like box orange filled for BD</w:t>
             </w:r>
           </w:p>
         </w:tc>
@@ -7492,9 +7225,10 @@
             </w:pPr>
             <w:r>
               <w:rPr>
-                <w:rFonts w:asciiTheme="minorHAnsi" w:hAnsiTheme="minorHAnsi" w:cstheme="minorHAnsi"/>
-              </w:rPr>
-              <w:t>IVX</w:t>
+                <w:rFonts w:cs="Calibri"/>
+                <w:color w:val="000000"/>
+              </w:rPr>
+              <w:t>IconKey</w:t>
             </w:r>
           </w:p>
         </w:tc>
@@ -7512,7 +7246,8 @@
             </w:pPr>
             <w:r>
               <w:rPr>
-                <w:rFonts w:asciiTheme="minorHAnsi" w:hAnsiTheme="minorHAnsi" w:cstheme="minorHAnsi"/>
+                <w:rFonts w:cs="Calibri"/>
+                <w:color w:val="000000"/>
               </w:rPr>
               <w:t>Stencil</w:t>
             </w:r>
@@ -7537,9 +7272,10 @@
             </w:pPr>
             <w:r>
               <w:rPr>
-                <w:rFonts w:asciiTheme="minorHAnsi" w:hAnsiTheme="minorHAnsi" w:cstheme="minorHAnsi"/>
-              </w:rPr>
-              <w:t>CSM</w:t>
+                <w:rFonts w:cs="Calibri"/>
+                <w:color w:val="000000"/>
+              </w:rPr>
+              <w:t>IconKey2</w:t>
             </w:r>
           </w:p>
         </w:tc>
@@ -7557,9 +7293,10 @@
             </w:pPr>
             <w:r>
               <w:rPr>
-                <w:rFonts w:asciiTheme="minorHAnsi" w:hAnsiTheme="minorHAnsi" w:cstheme="minorHAnsi"/>
-              </w:rPr>
-              <w:t>Stencil</w:t>
+                <w:rFonts w:cs="Calibri"/>
+                <w:color w:val="000000"/>
+              </w:rPr>
+              <w:t>Just the outline you can populate the inside and change the size</w:t>
             </w:r>
           </w:p>
         </w:tc>
@@ -7582,9 +7319,10 @@
             </w:pPr>
             <w:r>
               <w:rPr>
-                <w:rFonts w:asciiTheme="minorHAnsi" w:hAnsiTheme="minorHAnsi" w:cstheme="minorHAnsi"/>
-              </w:rPr>
-              <w:t>CPM</w:t>
+                <w:rFonts w:cs="Calibri"/>
+                <w:color w:val="000000"/>
+              </w:rPr>
+              <w:t>IconKeyDash</w:t>
             </w:r>
           </w:p>
         </w:tc>
@@ -7602,9 +7340,10 @@
             </w:pPr>
             <w:r>
               <w:rPr>
-                <w:rFonts w:asciiTheme="minorHAnsi" w:hAnsiTheme="minorHAnsi" w:cstheme="minorHAnsi"/>
-              </w:rPr>
-              <w:t>Stencil</w:t>
+                <w:rFonts w:cs="Calibri"/>
+                <w:color w:val="000000"/>
+              </w:rPr>
+              <w:t>IconKey box with a Dash border</w:t>
             </w:r>
           </w:p>
         </w:tc>
@@ -7627,9 +7366,10 @@
             </w:pPr>
             <w:r>
               <w:rPr>
-                <w:rFonts w:asciiTheme="minorHAnsi" w:hAnsiTheme="minorHAnsi" w:cstheme="minorHAnsi"/>
-              </w:rPr>
-              <w:t>XT</w:t>
+                <w:rFonts w:cs="Calibri"/>
+                <w:color w:val="000000"/>
+              </w:rPr>
+              <w:t>IVX</w:t>
             </w:r>
           </w:p>
         </w:tc>
@@ -7647,7 +7387,8 @@
             </w:pPr>
             <w:r>
               <w:rPr>
-                <w:rFonts w:asciiTheme="minorHAnsi" w:hAnsiTheme="minorHAnsi" w:cstheme="minorHAnsi"/>
+                <w:rFonts w:cs="Calibri"/>
+                <w:color w:val="000000"/>
               </w:rPr>
               <w:t>Stencil</w:t>
             </w:r>
@@ -7672,9 +7413,10 @@
             </w:pPr>
             <w:r>
               <w:rPr>
-                <w:rFonts w:asciiTheme="minorHAnsi" w:hAnsiTheme="minorHAnsi" w:cstheme="minorHAnsi"/>
-              </w:rPr>
-              <w:t>AWS</w:t>
+                <w:rFonts w:cs="Calibri"/>
+                <w:color w:val="000000"/>
+              </w:rPr>
+              <w:t>Label1</w:t>
             </w:r>
           </w:p>
         </w:tc>
@@ -7692,9 +7434,10 @@
             </w:pPr>
             <w:r>
               <w:rPr>
-                <w:rFonts w:asciiTheme="minorHAnsi" w:hAnsiTheme="minorHAnsi" w:cstheme="minorHAnsi"/>
-              </w:rPr>
-              <w:t>Stencil</w:t>
+                <w:rFonts w:cs="Calibri"/>
+                <w:color w:val="000000"/>
+              </w:rPr>
+              <w:t>Small label type Stencil</w:t>
             </w:r>
           </w:p>
         </w:tc>
@@ -7717,9 +7460,10 @@
             </w:pPr>
             <w:r>
               <w:rPr>
-                <w:rFonts w:asciiTheme="minorHAnsi" w:hAnsiTheme="minorHAnsi" w:cstheme="minorHAnsi"/>
-              </w:rPr>
-              <w:t>XR2</w:t>
+                <w:rFonts w:cs="Calibri"/>
+                <w:color w:val="000000"/>
+              </w:rPr>
+              <w:t>LineLedgen</w:t>
             </w:r>
           </w:p>
         </w:tc>
@@ -7737,9 +7481,10 @@
             </w:pPr>
             <w:r>
               <w:rPr>
-                <w:rFonts w:asciiTheme="minorHAnsi" w:hAnsiTheme="minorHAnsi" w:cstheme="minorHAnsi"/>
-              </w:rPr>
-              <w:t>Stencil</w:t>
+                <w:rFonts w:cs="Calibri"/>
+                <w:color w:val="000000"/>
+              </w:rPr>
+              <w:t>Rectangle like box that can be sized, and color filled</w:t>
             </w:r>
           </w:p>
         </w:tc>
@@ -7762,9 +7507,10 @@
             </w:pPr>
             <w:r>
               <w:rPr>
-                <w:rFonts w:asciiTheme="minorHAnsi" w:hAnsiTheme="minorHAnsi" w:cstheme="minorHAnsi"/>
-              </w:rPr>
-              <w:t>Supply</w:t>
+                <w:rFonts w:cs="Calibri"/>
+                <w:color w:val="000000"/>
+              </w:rPr>
+              <w:t>Logo</w:t>
             </w:r>
           </w:p>
         </w:tc>
@@ -7782,9 +7528,10 @@
             </w:pPr>
             <w:r>
               <w:rPr>
-                <w:rFonts w:asciiTheme="minorHAnsi" w:hAnsiTheme="minorHAnsi" w:cstheme="minorHAnsi"/>
-              </w:rPr>
-              <w:t>Stencil</w:t>
+                <w:rFonts w:cs="Calibri"/>
+                <w:color w:val="000000"/>
+              </w:rPr>
+              <w:t xml:space="preserve">Omnicell Logo </w:t>
             </w:r>
           </w:p>
         </w:tc>
@@ -7807,9 +7554,10 @@
             </w:pPr>
             <w:r>
               <w:rPr>
-                <w:rFonts w:asciiTheme="minorHAnsi" w:hAnsiTheme="minorHAnsi" w:cstheme="minorHAnsi"/>
-              </w:rPr>
-              <w:t>AIO</w:t>
+                <w:rFonts w:cs="Calibri"/>
+                <w:color w:val="000000"/>
+              </w:rPr>
+              <w:t>NetworkPipe</w:t>
             </w:r>
           </w:p>
         </w:tc>
@@ -7827,9 +7575,10 @@
             </w:pPr>
             <w:r>
               <w:rPr>
-                <w:rFonts w:asciiTheme="minorHAnsi" w:hAnsiTheme="minorHAnsi" w:cstheme="minorHAnsi"/>
-              </w:rPr>
-              <w:t>Stencil</w:t>
+                <w:rFonts w:cs="Calibri"/>
+                <w:color w:val="000000"/>
+              </w:rPr>
+              <w:t>Large vertical alighted stencil</w:t>
             </w:r>
           </w:p>
         </w:tc>
@@ -7852,9 +7601,10 @@
             </w:pPr>
             <w:r>
               <w:rPr>
-                <w:rFonts w:asciiTheme="minorHAnsi" w:hAnsiTheme="minorHAnsi" w:cstheme="minorHAnsi"/>
-              </w:rPr>
-              <w:t>Carousel</w:t>
+                <w:rFonts w:cs="Calibri"/>
+                <w:color w:val="000000"/>
+              </w:rPr>
+              <w:t>NetworkPipe2</w:t>
             </w:r>
           </w:p>
         </w:tc>
@@ -7872,9 +7622,10 @@
             </w:pPr>
             <w:r>
               <w:rPr>
-                <w:rFonts w:asciiTheme="minorHAnsi" w:hAnsiTheme="minorHAnsi" w:cstheme="minorHAnsi"/>
-              </w:rPr>
-              <w:t>Stencil</w:t>
+                <w:rFonts w:cs="Calibri"/>
+                <w:color w:val="000000"/>
+              </w:rPr>
+              <w:t>Smaller vertical alighted stencil.  Can be resized.  Note this is vertical so the sizing is not like a horizontal stencil</w:t>
             </w:r>
           </w:p>
         </w:tc>
@@ -7897,9 +7648,10 @@
             </w:pPr>
             <w:r>
               <w:rPr>
-                <w:rFonts w:asciiTheme="minorHAnsi" w:hAnsiTheme="minorHAnsi" w:cstheme="minorHAnsi"/>
-              </w:rPr>
-              <w:t>Carousel2</w:t>
+                <w:rFonts w:cs="Calibri"/>
+                <w:color w:val="000000"/>
+              </w:rPr>
+              <w:t>OISInterfaces</w:t>
             </w:r>
           </w:p>
         </w:tc>
@@ -7917,7 +7669,8 @@
             </w:pPr>
             <w:r>
               <w:rPr>
-                <w:rFonts w:asciiTheme="minorHAnsi" w:hAnsiTheme="minorHAnsi" w:cstheme="minorHAnsi"/>
+                <w:rFonts w:cs="Calibri"/>
+                <w:color w:val="000000"/>
               </w:rPr>
               <w:t>Stencil</w:t>
             </w:r>
@@ -7940,14 +7693,13 @@
                 <w:rFonts w:asciiTheme="minorHAnsi" w:hAnsiTheme="minorHAnsi" w:cstheme="minorHAnsi"/>
               </w:rPr>
             </w:pPr>
-            <w:proofErr w:type="spellStart"/>
-            <w:r>
-              <w:rPr>
-                <w:rFonts w:asciiTheme="minorHAnsi" w:hAnsiTheme="minorHAnsi" w:cstheme="minorHAnsi"/>
-              </w:rPr>
-              <w:t>BlisterPackager</w:t>
-            </w:r>
-            <w:proofErr w:type="spellEnd"/>
+            <w:r>
+              <w:rPr>
+                <w:rFonts w:cs="Calibri"/>
+                <w:color w:val="000000"/>
+              </w:rPr>
+              <w:t>PC</w:t>
+            </w:r>
           </w:p>
         </w:tc>
         <w:tc>
@@ -7964,7 +7716,8 @@
             </w:pPr>
             <w:r>
               <w:rPr>
-                <w:rFonts w:asciiTheme="minorHAnsi" w:hAnsiTheme="minorHAnsi" w:cstheme="minorHAnsi"/>
+                <w:rFonts w:cs="Calibri"/>
+                <w:color w:val="000000"/>
               </w:rPr>
               <w:t>Stencil</w:t>
             </w:r>
@@ -7987,14 +7740,13 @@
                 <w:rFonts w:asciiTheme="minorHAnsi" w:hAnsiTheme="minorHAnsi" w:cstheme="minorHAnsi"/>
               </w:rPr>
             </w:pPr>
-            <w:proofErr w:type="spellStart"/>
-            <w:r>
-              <w:rPr>
-                <w:rFonts w:asciiTheme="minorHAnsi" w:hAnsiTheme="minorHAnsi" w:cstheme="minorHAnsi"/>
-              </w:rPr>
-              <w:t>YuyamaPackager</w:t>
-            </w:r>
-            <w:proofErr w:type="spellEnd"/>
+            <w:r>
+              <w:rPr>
+                <w:rFonts w:cs="Calibri"/>
+                <w:color w:val="000000"/>
+              </w:rPr>
+              <w:t>PortsLDAP_info</w:t>
+            </w:r>
           </w:p>
         </w:tc>
         <w:tc>
@@ -8011,7 +7763,8 @@
             </w:pPr>
             <w:r>
               <w:rPr>
-                <w:rFonts w:asciiTheme="minorHAnsi" w:hAnsiTheme="minorHAnsi" w:cstheme="minorHAnsi"/>
+                <w:rFonts w:cs="Calibri"/>
+                <w:color w:val="000000"/>
               </w:rPr>
               <w:t>Stencil</w:t>
             </w:r>
@@ -8036,9 +7789,10 @@
             </w:pPr>
             <w:r>
               <w:rPr>
-                <w:rFonts w:asciiTheme="minorHAnsi" w:hAnsiTheme="minorHAnsi" w:cstheme="minorHAnsi"/>
-              </w:rPr>
-              <w:t>PC</w:t>
+                <w:rFonts w:cs="Calibri"/>
+                <w:color w:val="000000"/>
+              </w:rPr>
+              <w:t>Process1</w:t>
             </w:r>
           </w:p>
         </w:tc>
@@ -8056,9 +7810,10 @@
             </w:pPr>
             <w:r>
               <w:rPr>
-                <w:rFonts w:asciiTheme="minorHAnsi" w:hAnsiTheme="minorHAnsi" w:cstheme="minorHAnsi"/>
-              </w:rPr>
-              <w:t>Stencil</w:t>
+                <w:rFonts w:cs="Calibri"/>
+                <w:color w:val="000000"/>
+              </w:rPr>
+              <w:t>Plan Process image that can be sized and color filled</w:t>
             </w:r>
           </w:p>
         </w:tc>
@@ -8079,14 +7834,13 @@
                 <w:rFonts w:asciiTheme="minorHAnsi" w:hAnsiTheme="minorHAnsi" w:cstheme="minorHAnsi"/>
               </w:rPr>
             </w:pPr>
-            <w:proofErr w:type="spellStart"/>
-            <w:r>
-              <w:rPr>
-                <w:rFonts w:asciiTheme="minorHAnsi" w:hAnsiTheme="minorHAnsi" w:cstheme="minorHAnsi"/>
-              </w:rPr>
-              <w:t>TagLabeler</w:t>
-            </w:r>
-            <w:proofErr w:type="spellEnd"/>
+            <w:r>
+              <w:rPr>
+                <w:rFonts w:cs="Calibri"/>
+                <w:color w:val="000000"/>
+              </w:rPr>
+              <w:t>Rectangle</w:t>
+            </w:r>
           </w:p>
         </w:tc>
         <w:tc>
@@ -8103,9 +7857,10 @@
             </w:pPr>
             <w:r>
               <w:rPr>
-                <w:rFonts w:asciiTheme="minorHAnsi" w:hAnsiTheme="minorHAnsi" w:cstheme="minorHAnsi"/>
-              </w:rPr>
-              <w:t>Stencil</w:t>
+                <w:rFonts w:cs="Calibri"/>
+                <w:color w:val="000000"/>
+              </w:rPr>
+              <w:t>Plain Rectangle that can be sized and color filled</w:t>
             </w:r>
           </w:p>
         </w:tc>
@@ -8126,14 +7881,13 @@
                 <w:rFonts w:asciiTheme="minorHAnsi" w:hAnsiTheme="minorHAnsi" w:cstheme="minorHAnsi"/>
               </w:rPr>
             </w:pPr>
-            <w:proofErr w:type="spellStart"/>
-            <w:r>
-              <w:rPr>
-                <w:rFonts w:asciiTheme="minorHAnsi" w:hAnsiTheme="minorHAnsi" w:cstheme="minorHAnsi"/>
-              </w:rPr>
-              <w:t>PortsLDAP_info</w:t>
-            </w:r>
-            <w:proofErr w:type="spellEnd"/>
+            <w:r>
+              <w:rPr>
+                <w:rFonts w:cs="Calibri"/>
+                <w:color w:val="000000"/>
+              </w:rPr>
+              <w:t>Server</w:t>
+            </w:r>
           </w:p>
         </w:tc>
         <w:tc>
@@ -8150,7 +7904,8 @@
             </w:pPr>
             <w:r>
               <w:rPr>
-                <w:rFonts w:asciiTheme="minorHAnsi" w:hAnsiTheme="minorHAnsi" w:cstheme="minorHAnsi"/>
+                <w:rFonts w:cs="Calibri"/>
+                <w:color w:val="000000"/>
               </w:rPr>
               <w:t>Stencil</w:t>
             </w:r>
@@ -8173,14 +7928,13 @@
                 <w:rFonts w:asciiTheme="minorHAnsi" w:hAnsiTheme="minorHAnsi" w:cstheme="minorHAnsi"/>
               </w:rPr>
             </w:pPr>
-            <w:proofErr w:type="spellStart"/>
-            <w:r>
-              <w:rPr>
-                <w:rFonts w:asciiTheme="minorHAnsi" w:hAnsiTheme="minorHAnsi" w:cstheme="minorHAnsi"/>
-              </w:rPr>
-              <w:t>vSuiteCloud</w:t>
-            </w:r>
-            <w:proofErr w:type="spellEnd"/>
+            <w:r>
+              <w:rPr>
+                <w:rFonts w:cs="Calibri"/>
+                <w:color w:val="000000"/>
+              </w:rPr>
+              <w:t>Site</w:t>
+            </w:r>
           </w:p>
         </w:tc>
         <w:tc>
@@ -8197,7 +7951,8 @@
             </w:pPr>
             <w:r>
               <w:rPr>
-                <w:rFonts w:asciiTheme="minorHAnsi" w:hAnsiTheme="minorHAnsi" w:cstheme="minorHAnsi"/>
+                <w:rFonts w:cs="Calibri"/>
+                <w:color w:val="000000"/>
               </w:rPr>
               <w:t>Stencil</w:t>
             </w:r>
@@ -8220,14 +7975,13 @@
                 <w:rFonts w:asciiTheme="minorHAnsi" w:hAnsiTheme="minorHAnsi" w:cstheme="minorHAnsi"/>
               </w:rPr>
             </w:pPr>
-            <w:proofErr w:type="spellStart"/>
-            <w:r>
-              <w:rPr>
-                <w:rFonts w:asciiTheme="minorHAnsi" w:hAnsiTheme="minorHAnsi" w:cstheme="minorHAnsi"/>
-              </w:rPr>
-              <w:t>vSuite_EMM</w:t>
-            </w:r>
-            <w:proofErr w:type="spellEnd"/>
+            <w:r>
+              <w:rPr>
+                <w:rFonts w:cs="Calibri"/>
+                <w:color w:val="000000"/>
+              </w:rPr>
+              <w:t>Square</w:t>
+            </w:r>
           </w:p>
         </w:tc>
         <w:tc>
@@ -8244,9 +7998,10 @@
             </w:pPr>
             <w:r>
               <w:rPr>
-                <w:rFonts w:asciiTheme="minorHAnsi" w:hAnsiTheme="minorHAnsi" w:cstheme="minorHAnsi"/>
-              </w:rPr>
-              <w:t>Stencil</w:t>
+                <w:rFonts w:cs="Calibri"/>
+                <w:color w:val="000000"/>
+              </w:rPr>
+              <w:t>Plan Square image that can be sized and color filled</w:t>
             </w:r>
           </w:p>
         </w:tc>
@@ -8267,14 +8022,13 @@
                 <w:rFonts w:asciiTheme="minorHAnsi" w:hAnsiTheme="minorHAnsi" w:cstheme="minorHAnsi"/>
               </w:rPr>
             </w:pPr>
-            <w:proofErr w:type="spellStart"/>
-            <w:r>
-              <w:rPr>
-                <w:rFonts w:asciiTheme="minorHAnsi" w:hAnsiTheme="minorHAnsi" w:cstheme="minorHAnsi"/>
-              </w:rPr>
-              <w:t>IconKey</w:t>
-            </w:r>
-            <w:proofErr w:type="spellEnd"/>
+            <w:r>
+              <w:rPr>
+                <w:rFonts w:cs="Calibri"/>
+                <w:color w:val="000000"/>
+              </w:rPr>
+              <w:t>Supply</w:t>
+            </w:r>
           </w:p>
         </w:tc>
         <w:tc>
@@ -8291,7 +8045,8 @@
             </w:pPr>
             <w:r>
               <w:rPr>
-                <w:rFonts w:asciiTheme="minorHAnsi" w:hAnsiTheme="minorHAnsi" w:cstheme="minorHAnsi"/>
+                <w:rFonts w:cs="Calibri"/>
+                <w:color w:val="000000"/>
               </w:rPr>
               <w:t>Stencil</w:t>
             </w:r>
@@ -8316,9 +8071,10 @@
             </w:pPr>
             <w:r>
               <w:rPr>
-                <w:rFonts w:asciiTheme="minorHAnsi" w:hAnsiTheme="minorHAnsi" w:cstheme="minorHAnsi"/>
-              </w:rPr>
-              <w:t>IconKey2</w:t>
+                <w:rFonts w:cs="Calibri"/>
+                <w:color w:val="000000"/>
+              </w:rPr>
+              <w:t>TabelCell</w:t>
             </w:r>
           </w:p>
         </w:tc>
@@ -8336,9 +8092,10 @@
             </w:pPr>
             <w:r>
               <w:rPr>
-                <w:rFonts w:asciiTheme="minorHAnsi" w:hAnsiTheme="minorHAnsi" w:cstheme="minorHAnsi"/>
-              </w:rPr>
-              <w:t>Just the outline you can populate the inside and change the size</w:t>
+                <w:rFonts w:cs="Calibri"/>
+                <w:color w:val="000000"/>
+              </w:rPr>
+              <w:t>Can be used to build up interface tables like Excel or anything else you want to make like a table entry.  You just need to build and size each image and add the stencil label text</w:t>
             </w:r>
           </w:p>
         </w:tc>
@@ -8359,14 +8116,13 @@
                 <w:rFonts w:asciiTheme="minorHAnsi" w:hAnsiTheme="minorHAnsi" w:cstheme="minorHAnsi"/>
               </w:rPr>
             </w:pPr>
-            <w:proofErr w:type="spellStart"/>
-            <w:r>
-              <w:rPr>
-                <w:rFonts w:asciiTheme="minorHAnsi" w:hAnsiTheme="minorHAnsi" w:cstheme="minorHAnsi"/>
-              </w:rPr>
-              <w:t>TabelCell</w:t>
-            </w:r>
-            <w:proofErr w:type="spellEnd"/>
+            <w:r>
+              <w:rPr>
+                <w:rFonts w:cs="Calibri"/>
+                <w:color w:val="000000"/>
+              </w:rPr>
+              <w:t>TagLabeler</w:t>
+            </w:r>
           </w:p>
         </w:tc>
         <w:tc>
@@ -8383,9 +8139,10 @@
             </w:pPr>
             <w:r>
               <w:rPr>
-                <w:rFonts w:asciiTheme="minorHAnsi" w:hAnsiTheme="minorHAnsi" w:cstheme="minorHAnsi"/>
-              </w:rPr>
-              <w:t>Can be used to build up interface tables like Excel or anything else you want to make like a table entry.  You just need to build and size each image and add the stencil label text</w:t>
+                <w:rFonts w:cs="Calibri"/>
+                <w:color w:val="000000"/>
+              </w:rPr>
+              <w:t>Stencil</w:t>
             </w:r>
           </w:p>
         </w:tc>
@@ -8406,14 +8163,13 @@
                 <w:rFonts w:asciiTheme="minorHAnsi" w:hAnsiTheme="minorHAnsi" w:cstheme="minorHAnsi"/>
               </w:rPr>
             </w:pPr>
-            <w:proofErr w:type="spellStart"/>
-            <w:r>
-              <w:rPr>
-                <w:rFonts w:asciiTheme="minorHAnsi" w:hAnsiTheme="minorHAnsi" w:cstheme="minorHAnsi"/>
-              </w:rPr>
-              <w:t>IconKeyDash</w:t>
-            </w:r>
-            <w:proofErr w:type="spellEnd"/>
+            <w:r>
+              <w:rPr>
+                <w:rFonts w:cs="Calibri"/>
+                <w:color w:val="000000"/>
+              </w:rPr>
+              <w:t>Title</w:t>
+            </w:r>
           </w:p>
         </w:tc>
         <w:tc>
@@ -8428,19 +8184,12 @@
                 <w:rFonts w:asciiTheme="minorHAnsi" w:hAnsiTheme="minorHAnsi" w:cstheme="minorHAnsi"/>
               </w:rPr>
             </w:pPr>
-            <w:proofErr w:type="spellStart"/>
-            <w:r>
-              <w:rPr>
-                <w:rFonts w:asciiTheme="minorHAnsi" w:hAnsiTheme="minorHAnsi" w:cstheme="minorHAnsi"/>
-              </w:rPr>
-              <w:t>IconKey</w:t>
-            </w:r>
-            <w:proofErr w:type="spellEnd"/>
-            <w:r>
-              <w:rPr>
-                <w:rFonts w:asciiTheme="minorHAnsi" w:hAnsiTheme="minorHAnsi" w:cstheme="minorHAnsi"/>
-              </w:rPr>
-              <w:t xml:space="preserve"> box with a Dash border</w:t>
+            <w:r>
+              <w:rPr>
+                <w:rFonts w:cs="Calibri"/>
+                <w:color w:val="000000"/>
+              </w:rPr>
+              <w:t>Title section to be populated by the user for this diagram</w:t>
             </w:r>
           </w:p>
         </w:tc>
@@ -8463,9 +8212,10 @@
             </w:pPr>
             <w:r>
               <w:rPr>
-                <w:rFonts w:asciiTheme="minorHAnsi" w:hAnsiTheme="minorHAnsi" w:cstheme="minorHAnsi"/>
-              </w:rPr>
-              <w:t>Rectangle</w:t>
+                <w:rFonts w:cs="Calibri"/>
+                <w:color w:val="000000"/>
+              </w:rPr>
+              <w:t>vSuite_EMM</w:t>
             </w:r>
           </w:p>
         </w:tc>
@@ -8483,9 +8233,10 @@
             </w:pPr>
             <w:r>
               <w:rPr>
-                <w:rFonts w:asciiTheme="minorHAnsi" w:hAnsiTheme="minorHAnsi" w:cstheme="minorHAnsi"/>
-              </w:rPr>
-              <w:t>Plain Rectangle that can be sized and color filled</w:t>
+                <w:rFonts w:cs="Calibri"/>
+                <w:color w:val="000000"/>
+              </w:rPr>
+              <w:t>Stencil</w:t>
             </w:r>
           </w:p>
         </w:tc>
@@ -8508,9 +8259,10 @@
             </w:pPr>
             <w:r>
               <w:rPr>
-                <w:rFonts w:asciiTheme="minorHAnsi" w:hAnsiTheme="minorHAnsi" w:cstheme="minorHAnsi"/>
-              </w:rPr>
-              <w:t>Process1</w:t>
+                <w:rFonts w:cs="Calibri"/>
+                <w:color w:val="000000"/>
+              </w:rPr>
+              <w:t>vSuiteCloud</w:t>
             </w:r>
           </w:p>
         </w:tc>
@@ -8528,9 +8280,10 @@
             </w:pPr>
             <w:r>
               <w:rPr>
-                <w:rFonts w:asciiTheme="minorHAnsi" w:hAnsiTheme="minorHAnsi" w:cstheme="minorHAnsi"/>
-              </w:rPr>
-              <w:t>Plan Process image that can be sized and color filled</w:t>
+                <w:rFonts w:cs="Calibri"/>
+                <w:color w:val="000000"/>
+              </w:rPr>
+              <w:t>Stencil</w:t>
             </w:r>
           </w:p>
         </w:tc>
@@ -8553,9 +8306,10 @@
             </w:pPr>
             <w:r>
               <w:rPr>
-                <w:rFonts w:asciiTheme="minorHAnsi" w:hAnsiTheme="minorHAnsi" w:cstheme="minorHAnsi"/>
-              </w:rPr>
-              <w:t>Square</w:t>
+                <w:rFonts w:cs="Calibri"/>
+                <w:color w:val="000000"/>
+              </w:rPr>
+              <w:t>XR2</w:t>
             </w:r>
           </w:p>
         </w:tc>
@@ -8573,9 +8327,10 @@
             </w:pPr>
             <w:r>
               <w:rPr>
-                <w:rFonts w:asciiTheme="minorHAnsi" w:hAnsiTheme="minorHAnsi" w:cstheme="minorHAnsi"/>
-              </w:rPr>
-              <w:t>Plan Square image that can be sized and color filled</w:t>
+                <w:rFonts w:cs="Calibri"/>
+                <w:color w:val="000000"/>
+              </w:rPr>
+              <w:t>Stencil</w:t>
             </w:r>
           </w:p>
         </w:tc>
@@ -8596,14 +8351,13 @@
                 <w:rFonts w:asciiTheme="minorHAnsi" w:hAnsiTheme="minorHAnsi" w:cstheme="minorHAnsi"/>
               </w:rPr>
             </w:pPr>
-            <w:proofErr w:type="spellStart"/>
-            <w:r>
-              <w:rPr>
-                <w:rFonts w:asciiTheme="minorHAnsi" w:hAnsiTheme="minorHAnsi" w:cstheme="minorHAnsi"/>
-              </w:rPr>
-              <w:t>GroupBD</w:t>
-            </w:r>
-            <w:proofErr w:type="spellEnd"/>
+            <w:r>
+              <w:rPr>
+                <w:rFonts w:cs="Calibri"/>
+                <w:color w:val="000000"/>
+              </w:rPr>
+              <w:t>XT</w:t>
+            </w:r>
           </w:p>
         </w:tc>
         <w:tc>
@@ -8620,9 +8374,10 @@
             </w:pPr>
             <w:r>
               <w:rPr>
-                <w:rFonts w:asciiTheme="minorHAnsi" w:hAnsiTheme="minorHAnsi" w:cstheme="minorHAnsi"/>
-              </w:rPr>
-              <w:t>Group like box orange filled for BD</w:t>
+                <w:rFonts w:cs="Calibri"/>
+                <w:color w:val="000000"/>
+              </w:rPr>
+              <w:t>Stencil</w:t>
             </w:r>
           </w:p>
         </w:tc>
@@ -8643,14 +8398,13 @@
                 <w:rFonts w:asciiTheme="minorHAnsi" w:hAnsiTheme="minorHAnsi" w:cstheme="minorHAnsi"/>
               </w:rPr>
             </w:pPr>
-            <w:proofErr w:type="spellStart"/>
-            <w:r>
-              <w:rPr>
-                <w:rFonts w:asciiTheme="minorHAnsi" w:hAnsiTheme="minorHAnsi" w:cstheme="minorHAnsi"/>
-              </w:rPr>
-              <w:t>LineLedgen</w:t>
-            </w:r>
-            <w:proofErr w:type="spellEnd"/>
+            <w:r>
+              <w:rPr>
+                <w:rFonts w:cs="Calibri"/>
+                <w:color w:val="000000"/>
+              </w:rPr>
+              <w:t>YuyamaPackager</w:t>
+            </w:r>
           </w:p>
         </w:tc>
         <w:tc>
@@ -8667,9 +8421,10 @@
             </w:pPr>
             <w:r>
               <w:rPr>
-                <w:rFonts w:asciiTheme="minorHAnsi" w:hAnsiTheme="minorHAnsi" w:cstheme="minorHAnsi"/>
-              </w:rPr>
-              <w:t>Rectangle like box that can be sized, and color filled</w:t>
+                <w:rFonts w:cs="Calibri"/>
+                <w:color w:val="000000"/>
+              </w:rPr>
+              <w:t>Stencil</w:t>
             </w:r>
           </w:p>
         </w:tc>
@@ -11385,47 +11140,7 @@
                 <w:sz w:val="18"/>
                 <w:szCs w:val="18"/>
               </w:rPr>
-              <w:t xml:space="preserve">Custom Stencil for </w:t>
-            </w:r>
-            <w:proofErr w:type="spellStart"/>
-            <w:r>
-              <w:rPr>
-                <w:rFonts w:asciiTheme="minorHAnsi" w:eastAsia="Times New Roman" w:hAnsiTheme="minorHAnsi" w:cstheme="minorHAnsi"/>
-                <w:color w:val="000000"/>
-                <w:sz w:val="18"/>
-                <w:szCs w:val="18"/>
-              </w:rPr>
-              <w:t>OmniCell</w:t>
-            </w:r>
-            <w:proofErr w:type="spellEnd"/>
-            <w:r>
-              <w:rPr>
-                <w:rFonts w:asciiTheme="minorHAnsi" w:eastAsia="Times New Roman" w:hAnsiTheme="minorHAnsi" w:cstheme="minorHAnsi"/>
-                <w:color w:val="000000"/>
-                <w:sz w:val="18"/>
-                <w:szCs w:val="18"/>
-              </w:rPr>
-              <w:t xml:space="preserve"> </w:t>
-            </w:r>
-            <w:proofErr w:type="spellStart"/>
-            <w:r>
-              <w:rPr>
-                <w:rFonts w:asciiTheme="minorHAnsi" w:eastAsia="Times New Roman" w:hAnsiTheme="minorHAnsi" w:cstheme="minorHAnsi"/>
-                <w:color w:val="000000"/>
-                <w:sz w:val="18"/>
-                <w:szCs w:val="18"/>
-              </w:rPr>
-              <w:t>Architech</w:t>
-            </w:r>
-            <w:proofErr w:type="spellEnd"/>
-            <w:r>
-              <w:rPr>
-                <w:rFonts w:asciiTheme="minorHAnsi" w:eastAsia="Times New Roman" w:hAnsiTheme="minorHAnsi" w:cstheme="minorHAnsi"/>
-                <w:color w:val="000000"/>
-                <w:sz w:val="18"/>
-                <w:szCs w:val="18"/>
-              </w:rPr>
-              <w:t xml:space="preserve"> Visio Diagram</w:t>
+              <w:t>Custom Stencil for OmniCell Architech Visio Diagram</w:t>
             </w:r>
           </w:p>
         </w:tc>
@@ -11695,7 +11410,6 @@
                 <w:szCs w:val="18"/>
               </w:rPr>
             </w:pPr>
-            <w:proofErr w:type="gramStart"/>
             <w:r>
               <w:rPr>
                 <w:rFonts w:asciiTheme="minorHAnsi" w:eastAsia="Times New Roman" w:hAnsiTheme="minorHAnsi" w:cstheme="minorHAnsi"/>
@@ -11703,17 +11417,7 @@
                 <w:sz w:val="18"/>
                 <w:szCs w:val="18"/>
               </w:rPr>
-              <w:t>;Visio</w:t>
-            </w:r>
-            <w:proofErr w:type="gramEnd"/>
-            <w:r>
-              <w:rPr>
-                <w:rFonts w:asciiTheme="minorHAnsi" w:eastAsia="Times New Roman" w:hAnsiTheme="minorHAnsi" w:cstheme="minorHAnsi"/>
-                <w:color w:val="000000"/>
-                <w:sz w:val="18"/>
-                <w:szCs w:val="18"/>
-              </w:rPr>
-              <w:t xml:space="preserve"> Section</w:t>
+              <w:t>;Visio Section</w:t>
             </w:r>
           </w:p>
         </w:tc>
@@ -12510,7 +12214,6 @@
                 <w:szCs w:val="18"/>
               </w:rPr>
             </w:pPr>
-            <w:proofErr w:type="gramStart"/>
             <w:r>
               <w:rPr>
                 <w:rFonts w:asciiTheme="minorHAnsi" w:eastAsia="Times New Roman" w:hAnsiTheme="minorHAnsi" w:cstheme="minorHAnsi"/>
@@ -12520,7 +12223,6 @@
               </w:rPr>
               <w:t>10:B</w:t>
             </w:r>
-            <w:proofErr w:type="gramEnd"/>
           </w:p>
         </w:tc>
       </w:tr>
@@ -12550,7 +12252,6 @@
                 <w:szCs w:val="18"/>
               </w:rPr>
             </w:pPr>
-            <w:proofErr w:type="gramStart"/>
             <w:r>
               <w:rPr>
                 <w:rFonts w:asciiTheme="minorHAnsi" w:eastAsia="Times New Roman" w:hAnsiTheme="minorHAnsi" w:cstheme="minorHAnsi"/>
@@ -12560,7 +12261,6 @@
               </w:rPr>
               <w:t>;comment</w:t>
             </w:r>
-            <w:proofErr w:type="gramEnd"/>
             <w:r>
               <w:rPr>
                 <w:rFonts w:asciiTheme="minorHAnsi" w:eastAsia="Times New Roman" w:hAnsiTheme="minorHAnsi" w:cstheme="minorHAnsi"/>
@@ -15847,23 +15547,7 @@
                                 <w:t>Stencil drop location</w:t>
                               </w:r>
                               <w:r>
-                                <w:t xml:space="preserve"> (</w:t>
-                              </w:r>
-                              <w:proofErr w:type="spellStart"/>
-                              <w:r>
-                                <w:t>PosX</w:t>
-                              </w:r>
-                              <w:proofErr w:type="spellEnd"/>
-                              <w:r>
-                                <w:t xml:space="preserve">, </w:t>
-                              </w:r>
-                              <w:proofErr w:type="spellStart"/>
-                              <w:r>
-                                <w:t>PosY</w:t>
-                              </w:r>
-                              <w:proofErr w:type="spellEnd"/>
-                              <w:r>
-                                <w:t>)</w:t>
+                                <w:t xml:space="preserve"> (PosX, PosY)</w:t>
                               </w:r>
                             </w:p>
                           </w:txbxContent>
@@ -15995,15 +15679,7 @@
                           <w:txbxContent>
                             <w:p>
                               <w:r>
-                                <w:t xml:space="preserve"># </w:t>
-                              </w:r>
-                              <w:proofErr w:type="gramStart"/>
-                              <w:r>
-                                <w:t>of</w:t>
-                              </w:r>
-                              <w:proofErr w:type="gramEnd"/>
-                              <w:r>
-                                <w:t xml:space="preserve"> devices</w:t>
+                                <w:t># of devices</w:t>
                               </w:r>
                               <w:r>
                                 <w:t xml:space="preserve">.  This text will be added to the </w:t>
@@ -16175,23 +15851,7 @@
                           <w:t>Stencil drop location</w:t>
                         </w:r>
                         <w:r>
-                          <w:t xml:space="preserve"> (</w:t>
-                        </w:r>
-                        <w:proofErr w:type="spellStart"/>
-                        <w:r>
-                          <w:t>PosX</w:t>
-                        </w:r>
-                        <w:proofErr w:type="spellEnd"/>
-                        <w:r>
-                          <w:t xml:space="preserve">, </w:t>
-                        </w:r>
-                        <w:proofErr w:type="spellStart"/>
-                        <w:r>
-                          <w:t>PosY</w:t>
-                        </w:r>
-                        <w:proofErr w:type="spellEnd"/>
-                        <w:r>
-                          <w:t>)</w:t>
+                          <w:t xml:space="preserve"> (PosX, PosY)</w:t>
                         </w:r>
                       </w:p>
                     </w:txbxContent>
@@ -16227,15 +15887,7 @@
                     <w:txbxContent>
                       <w:p>
                         <w:r>
-                          <w:t xml:space="preserve"># </w:t>
-                        </w:r>
-                        <w:proofErr w:type="gramStart"/>
-                        <w:r>
-                          <w:t>of</w:t>
-                        </w:r>
-                        <w:proofErr w:type="gramEnd"/>
-                        <w:r>
-                          <w:t xml:space="preserve"> devices</w:t>
+                          <w:t># of devices</w:t>
                         </w:r>
                         <w:r>
                           <w:t xml:space="preserve">.  This text will be added to the </w:t>
@@ -16424,7 +16076,6 @@
                 <w:color w:val="000000"/>
               </w:rPr>
             </w:pPr>
-            <w:proofErr w:type="spellStart"/>
             <w:r>
               <w:rPr>
                 <w:rFonts w:eastAsia="Times New Roman" w:cs="Calibri"/>
@@ -16432,7 +16083,6 @@
               </w:rPr>
               <w:t>PosX</w:t>
             </w:r>
-            <w:proofErr w:type="spellEnd"/>
           </w:p>
         </w:tc>
         <w:tc>
@@ -16456,7 +16106,6 @@
                 <w:color w:val="000000"/>
               </w:rPr>
             </w:pPr>
-            <w:proofErr w:type="spellStart"/>
             <w:r>
               <w:rPr>
                 <w:rFonts w:eastAsia="Times New Roman" w:cs="Calibri"/>
@@ -16464,7 +16113,6 @@
               </w:rPr>
               <w:t>PosY</w:t>
             </w:r>
-            <w:proofErr w:type="spellEnd"/>
           </w:p>
         </w:tc>
         <w:tc>
@@ -27144,7 +26792,6 @@
                 <w:color w:val="000000"/>
               </w:rPr>
             </w:pPr>
-            <w:proofErr w:type="spellStart"/>
             <w:r>
               <w:rPr>
                 <w:rFonts w:eastAsia="Times New Roman" w:cs="Calibri"/>
@@ -27152,7 +26799,6 @@
               </w:rPr>
               <w:t>mach_id</w:t>
             </w:r>
-            <w:proofErr w:type="spellEnd"/>
           </w:p>
         </w:tc>
         <w:tc>
@@ -27176,7 +26822,6 @@
                 <w:color w:val="000000"/>
               </w:rPr>
             </w:pPr>
-            <w:proofErr w:type="spellStart"/>
             <w:r>
               <w:rPr>
                 <w:rFonts w:eastAsia="Times New Roman" w:cs="Calibri"/>
@@ -27184,7 +26829,6 @@
               </w:rPr>
               <w:t>site_id</w:t>
             </w:r>
-            <w:proofErr w:type="spellEnd"/>
           </w:p>
         </w:tc>
         <w:tc>
@@ -27208,7 +26852,6 @@
                 <w:color w:val="000000"/>
               </w:rPr>
             </w:pPr>
-            <w:proofErr w:type="spellStart"/>
             <w:r>
               <w:rPr>
                 <w:rFonts w:eastAsia="Times New Roman" w:cs="Calibri"/>
@@ -27216,7 +26859,6 @@
               </w:rPr>
               <w:t>site_name</w:t>
             </w:r>
-            <w:proofErr w:type="spellEnd"/>
           </w:p>
         </w:tc>
         <w:tc>
@@ -27240,7 +26882,6 @@
                 <w:color w:val="000000"/>
               </w:rPr>
             </w:pPr>
-            <w:proofErr w:type="spellStart"/>
             <w:r>
               <w:rPr>
                 <w:rFonts w:eastAsia="Times New Roman" w:cs="Calibri"/>
@@ -27248,7 +26889,6 @@
               </w:rPr>
               <w:t>site_address</w:t>
             </w:r>
-            <w:proofErr w:type="spellEnd"/>
           </w:p>
         </w:tc>
         <w:tc>
@@ -27272,7 +26912,6 @@
                 <w:color w:val="000000"/>
               </w:rPr>
             </w:pPr>
-            <w:proofErr w:type="spellStart"/>
             <w:r>
               <w:rPr>
                 <w:rFonts w:eastAsia="Times New Roman" w:cs="Calibri"/>
@@ -27280,7 +26919,6 @@
               </w:rPr>
               <w:t>omnis_name</w:t>
             </w:r>
-            <w:proofErr w:type="spellEnd"/>
           </w:p>
         </w:tc>
         <w:tc>
@@ -27304,7 +26942,6 @@
                 <w:color w:val="000000"/>
               </w:rPr>
             </w:pPr>
-            <w:proofErr w:type="spellStart"/>
             <w:r>
               <w:rPr>
                 <w:rFonts w:eastAsia="Times New Roman" w:cs="Calibri"/>
@@ -27312,7 +26949,6 @@
               </w:rPr>
               <w:t>omnis_id</w:t>
             </w:r>
-            <w:proofErr w:type="spellEnd"/>
           </w:p>
         </w:tc>
         <w:tc>
@@ -27336,7 +26972,6 @@
                 <w:color w:val="000000"/>
               </w:rPr>
             </w:pPr>
-            <w:proofErr w:type="spellStart"/>
             <w:r>
               <w:rPr>
                 <w:rFonts w:eastAsia="Times New Roman" w:cs="Calibri"/>
@@ -27344,7 +26979,6 @@
               </w:rPr>
               <w:t>site_id_omnis_id</w:t>
             </w:r>
-            <w:proofErr w:type="spellEnd"/>
           </w:p>
         </w:tc>
       </w:tr>

</xml_diff>

<commit_message>
Updated the excel data file templates. one has a macro that will generate the Shape Key field so the user does not need to do it. updated the user guide Added a new lookup table for Standard Stencil images Adjusted the excel data file template to use a look up so they don't need to know the name
</commit_message>
<xml_diff>
--- a/Docs/OC_BlueprintingTool_Guide.docx
+++ b/Docs/OC_BlueprintingTool_Guide.docx
@@ -1542,8 +1542,18 @@
           <w:sz w:val="20"/>
           <w:szCs w:val="20"/>
         </w:rPr>
-        <w:t>Root folder will be created “Omnicell_Blueprinting_Tool</w:t>
+        <w:t>Root folder will be created “</w:t>
       </w:r>
+      <w:proofErr w:type="spellStart"/>
+      <w:r>
+        <w:rPr>
+          <w:rFonts w:asciiTheme="minorHAnsi" w:hAnsiTheme="minorHAnsi" w:cstheme="minorHAnsi"/>
+          <w:sz w:val="20"/>
+          <w:szCs w:val="20"/>
+        </w:rPr>
+        <w:t>Omnicell_Blueprinting_Tool</w:t>
+      </w:r>
+      <w:proofErr w:type="spellEnd"/>
     </w:p>
     <w:p>
       <w:pPr>
@@ -1611,7 +1621,25 @@
           <w:sz w:val="20"/>
           <w:szCs w:val="20"/>
         </w:rPr>
-        <w:t xml:space="preserve">“ScriptData” </w:t>
+        <w:t>“</w:t>
+      </w:r>
+      <w:proofErr w:type="spellStart"/>
+      <w:r>
+        <w:rPr>
+          <w:rFonts w:asciiTheme="minorHAnsi" w:hAnsiTheme="minorHAnsi" w:cstheme="minorHAnsi"/>
+          <w:sz w:val="20"/>
+          <w:szCs w:val="20"/>
+        </w:rPr>
+        <w:t>ScriptData</w:t>
+      </w:r>
+      <w:proofErr w:type="spellEnd"/>
+      <w:r>
+        <w:rPr>
+          <w:rFonts w:asciiTheme="minorHAnsi" w:hAnsiTheme="minorHAnsi" w:cstheme="minorHAnsi"/>
+          <w:sz w:val="20"/>
+          <w:szCs w:val="20"/>
+        </w:rPr>
+        <w:t xml:space="preserve">” </w:t>
       </w:r>
     </w:p>
     <w:p>
@@ -1735,7 +1763,25 @@
           <w:sz w:val="20"/>
           <w:szCs w:val="20"/>
         </w:rPr>
-        <w:t>Root folder “Omnicell_Blueprinting_Tool” - Applications exe will be placed</w:t>
+        <w:t>Root folder “</w:t>
+      </w:r>
+      <w:proofErr w:type="spellStart"/>
+      <w:r>
+        <w:rPr>
+          <w:rFonts w:asciiTheme="minorHAnsi" w:hAnsiTheme="minorHAnsi" w:cstheme="minorHAnsi"/>
+          <w:sz w:val="20"/>
+          <w:szCs w:val="20"/>
+        </w:rPr>
+        <w:t>Omnicell_Blueprinting_Tool</w:t>
+      </w:r>
+      <w:proofErr w:type="spellEnd"/>
+      <w:r>
+        <w:rPr>
+          <w:rFonts w:asciiTheme="minorHAnsi" w:hAnsiTheme="minorHAnsi" w:cstheme="minorHAnsi"/>
+          <w:sz w:val="20"/>
+          <w:szCs w:val="20"/>
+        </w:rPr>
+        <w:t>” - Applications exe will be placed</w:t>
       </w:r>
     </w:p>
     <w:p>
@@ -1804,7 +1850,25 @@
           <w:sz w:val="20"/>
           <w:szCs w:val="20"/>
         </w:rPr>
-        <w:t>“ScriptData” - Excel data files</w:t>
+        <w:t>“</w:t>
+      </w:r>
+      <w:proofErr w:type="spellStart"/>
+      <w:r>
+        <w:rPr>
+          <w:rFonts w:asciiTheme="minorHAnsi" w:hAnsiTheme="minorHAnsi" w:cstheme="minorHAnsi"/>
+          <w:sz w:val="20"/>
+          <w:szCs w:val="20"/>
+        </w:rPr>
+        <w:t>ScriptData</w:t>
+      </w:r>
+      <w:proofErr w:type="spellEnd"/>
+      <w:r>
+        <w:rPr>
+          <w:rFonts w:asciiTheme="minorHAnsi" w:hAnsiTheme="minorHAnsi" w:cstheme="minorHAnsi"/>
+          <w:sz w:val="20"/>
+          <w:szCs w:val="20"/>
+        </w:rPr>
+        <w:t>” - Excel data files</w:t>
       </w:r>
     </w:p>
     <w:p>
@@ -1896,7 +1960,25 @@
           <w:sz w:val="20"/>
           <w:szCs w:val="20"/>
         </w:rPr>
-        <w:t xml:space="preserve">Existing stencil file “OC_BlueprintingStencils.vssx” </w:t>
+        <w:t>Existing stencil file “</w:t>
+      </w:r>
+      <w:proofErr w:type="spellStart"/>
+      <w:r>
+        <w:rPr>
+          <w:rFonts w:asciiTheme="minorHAnsi" w:hAnsiTheme="minorHAnsi" w:cstheme="minorHAnsi"/>
+          <w:sz w:val="20"/>
+          <w:szCs w:val="20"/>
+        </w:rPr>
+        <w:t>OC_BlueprintingStencils.vssx</w:t>
+      </w:r>
+      <w:proofErr w:type="spellEnd"/>
+      <w:r>
+        <w:rPr>
+          <w:rFonts w:asciiTheme="minorHAnsi" w:hAnsiTheme="minorHAnsi" w:cstheme="minorHAnsi"/>
+          <w:sz w:val="20"/>
+          <w:szCs w:val="20"/>
+        </w:rPr>
+        <w:t xml:space="preserve">” </w:t>
       </w:r>
     </w:p>
     <w:p>
@@ -1965,7 +2047,25 @@
           <w:sz w:val="20"/>
           <w:szCs w:val="20"/>
         </w:rPr>
-        <w:t>Existing template file “OC_BlueprintingTemplate.vstx”</w:t>
+        <w:t>Existing template file “</w:t>
+      </w:r>
+      <w:proofErr w:type="spellStart"/>
+      <w:r>
+        <w:rPr>
+          <w:rFonts w:asciiTheme="minorHAnsi" w:hAnsiTheme="minorHAnsi" w:cstheme="minorHAnsi"/>
+          <w:sz w:val="20"/>
+          <w:szCs w:val="20"/>
+        </w:rPr>
+        <w:t>OC_BlueprintingTemplate.vstx</w:t>
+      </w:r>
+      <w:proofErr w:type="spellEnd"/>
+      <w:r>
+        <w:rPr>
+          <w:rFonts w:asciiTheme="minorHAnsi" w:hAnsiTheme="minorHAnsi" w:cstheme="minorHAnsi"/>
+          <w:sz w:val="20"/>
+          <w:szCs w:val="20"/>
+        </w:rPr>
+        <w:t>”</w:t>
       </w:r>
     </w:p>
     <w:p>
@@ -2112,7 +2212,43 @@
           <w:sz w:val="20"/>
           <w:szCs w:val="20"/>
         </w:rPr>
-        <w:t>Most of the work will be setting the PosX and PosY values.  If you don’t set these values for each stencil image, they will be placed on top of each other.</w:t>
+        <w:t xml:space="preserve">Most of the work will be setting the </w:t>
+      </w:r>
+      <w:proofErr w:type="spellStart"/>
+      <w:r>
+        <w:rPr>
+          <w:rFonts w:asciiTheme="minorHAnsi" w:hAnsiTheme="minorHAnsi" w:cstheme="minorHAnsi"/>
+          <w:sz w:val="20"/>
+          <w:szCs w:val="20"/>
+        </w:rPr>
+        <w:t>PosX</w:t>
+      </w:r>
+      <w:proofErr w:type="spellEnd"/>
+      <w:r>
+        <w:rPr>
+          <w:rFonts w:asciiTheme="minorHAnsi" w:hAnsiTheme="minorHAnsi" w:cstheme="minorHAnsi"/>
+          <w:sz w:val="20"/>
+          <w:szCs w:val="20"/>
+        </w:rPr>
+        <w:t xml:space="preserve"> and </w:t>
+      </w:r>
+      <w:proofErr w:type="spellStart"/>
+      <w:r>
+        <w:rPr>
+          <w:rFonts w:asciiTheme="minorHAnsi" w:hAnsiTheme="minorHAnsi" w:cstheme="minorHAnsi"/>
+          <w:sz w:val="20"/>
+          <w:szCs w:val="20"/>
+        </w:rPr>
+        <w:t>PosY</w:t>
+      </w:r>
+      <w:proofErr w:type="spellEnd"/>
+      <w:r>
+        <w:rPr>
+          <w:rFonts w:asciiTheme="minorHAnsi" w:hAnsiTheme="minorHAnsi" w:cstheme="minorHAnsi"/>
+          <w:sz w:val="20"/>
+          <w:szCs w:val="20"/>
+        </w:rPr>
+        <w:t xml:space="preserve"> values.  If you don’t set these values for each stencil image, they will be placed on top of each other.</w:t>
       </w:r>
     </w:p>
     <w:p>
@@ -2194,6 +2330,7 @@
           <w:szCs w:val="20"/>
         </w:rPr>
       </w:pPr>
+      <w:proofErr w:type="spellStart"/>
       <w:r>
         <w:rPr>
           <w:rFonts w:asciiTheme="minorHAnsi" w:hAnsiTheme="minorHAnsi" w:cstheme="minorHAnsi"/>
@@ -2204,6 +2341,7 @@
         </w:rPr>
         <w:t>VisioData</w:t>
       </w:r>
+      <w:proofErr w:type="spellEnd"/>
       <w:r>
         <w:rPr>
           <w:rFonts w:asciiTheme="minorHAnsi" w:hAnsiTheme="minorHAnsi" w:cstheme="minorHAnsi"/>
@@ -2291,6 +2429,7 @@
           <w:szCs w:val="20"/>
         </w:rPr>
       </w:pPr>
+      <w:proofErr w:type="spellStart"/>
       <w:r>
         <w:rPr>
           <w:rFonts w:asciiTheme="minorHAnsi" w:hAnsiTheme="minorHAnsi" w:cstheme="minorHAnsi"/>
@@ -2301,6 +2440,7 @@
         </w:rPr>
         <w:t>SystemInfo</w:t>
       </w:r>
+      <w:proofErr w:type="spellEnd"/>
       <w:r>
         <w:rPr>
           <w:rFonts w:asciiTheme="minorHAnsi" w:hAnsiTheme="minorHAnsi" w:cstheme="minorHAnsi"/>
@@ -2456,7 +2596,25 @@
           <w:sz w:val="20"/>
           <w:szCs w:val="20"/>
         </w:rPr>
-        <w:t>.  This sheet contains tables that are used on the “VisioData” sheet</w:t>
+        <w:t>.  This sheet contains tables that are used on the “</w:t>
+      </w:r>
+      <w:proofErr w:type="spellStart"/>
+      <w:r>
+        <w:rPr>
+          <w:rFonts w:asciiTheme="minorHAnsi" w:hAnsiTheme="minorHAnsi" w:cstheme="minorHAnsi"/>
+          <w:sz w:val="20"/>
+          <w:szCs w:val="20"/>
+        </w:rPr>
+        <w:t>VisioData</w:t>
+      </w:r>
+      <w:proofErr w:type="spellEnd"/>
+      <w:r>
+        <w:rPr>
+          <w:rFonts w:asciiTheme="minorHAnsi" w:hAnsiTheme="minorHAnsi" w:cstheme="minorHAnsi"/>
+          <w:sz w:val="20"/>
+          <w:szCs w:val="20"/>
+        </w:rPr>
+        <w:t>” sheet</w:t>
       </w:r>
       <w:r>
         <w:rPr>
@@ -2481,6 +2639,7 @@
           <w:szCs w:val="20"/>
         </w:rPr>
       </w:pPr>
+      <w:proofErr w:type="spellStart"/>
       <w:r>
         <w:rPr>
           <w:rFonts w:asciiTheme="minorHAnsi" w:hAnsiTheme="minorHAnsi" w:cstheme="minorHAnsi"/>
@@ -2491,6 +2650,7 @@
         </w:rPr>
         <w:t>VisioData</w:t>
       </w:r>
+      <w:proofErr w:type="spellEnd"/>
       <w:r>
         <w:rPr>
           <w:rFonts w:asciiTheme="minorHAnsi" w:hAnsiTheme="minorHAnsi" w:cstheme="minorHAnsi"/>
@@ -2566,7 +2726,25 @@
           <w:sz w:val="20"/>
           <w:szCs w:val="20"/>
         </w:rPr>
-        <w:t>If using the standard provided template file “Data\Templates\OC_BlueprintingTemplate.vstx” you should open this file in Visio and note all the Stencils that are available.  They will be listed towards the bottom of this document as well</w:t>
+        <w:t>If using the standard provided template file “Data\Templates\</w:t>
+      </w:r>
+      <w:proofErr w:type="spellStart"/>
+      <w:r>
+        <w:rPr>
+          <w:rFonts w:asciiTheme="minorHAnsi" w:hAnsiTheme="minorHAnsi" w:cstheme="minorHAnsi"/>
+          <w:sz w:val="20"/>
+          <w:szCs w:val="20"/>
+        </w:rPr>
+        <w:t>OC_BlueprintingTemplate.vstx</w:t>
+      </w:r>
+      <w:proofErr w:type="spellEnd"/>
+      <w:r>
+        <w:rPr>
+          <w:rFonts w:asciiTheme="minorHAnsi" w:hAnsiTheme="minorHAnsi" w:cstheme="minorHAnsi"/>
+          <w:sz w:val="20"/>
+          <w:szCs w:val="20"/>
+        </w:rPr>
+        <w:t>” you should open this file in Visio and note all the Stencils that are available.  They will be listed towards the bottom of this document as well</w:t>
       </w:r>
     </w:p>
     <w:p>
@@ -2583,13 +2761,23 @@
           <w:szCs w:val="20"/>
         </w:rPr>
       </w:pPr>
+      <w:proofErr w:type="spellStart"/>
       <w:r>
         <w:rPr>
           <w:rFonts w:asciiTheme="minorHAnsi" w:hAnsiTheme="minorHAnsi" w:cstheme="minorHAnsi"/>
           <w:sz w:val="20"/>
           <w:szCs w:val="20"/>
         </w:rPr>
-        <w:t xml:space="preserve">VisioData sheet </w:t>
+        <w:t>VisioData</w:t>
+      </w:r>
+      <w:proofErr w:type="spellEnd"/>
+      <w:r>
+        <w:rPr>
+          <w:rFonts w:asciiTheme="minorHAnsi" w:hAnsiTheme="minorHAnsi" w:cstheme="minorHAnsi"/>
+          <w:sz w:val="20"/>
+          <w:szCs w:val="20"/>
+        </w:rPr>
+        <w:t xml:space="preserve"> sheet </w:t>
       </w:r>
       <w:r>
         <w:rPr>
@@ -3381,7 +3569,35 @@
               <w:rPr>
                 <w:rFonts w:asciiTheme="minorHAnsi" w:hAnsiTheme="minorHAnsi" w:cstheme="minorHAnsi"/>
               </w:rPr>
-              <w:t>Create two rows in the data file, one for footer 1 and another for footer 2.  Each footer row will contain a different Shape Key, description as well as PosX and PosY values</w:t>
+              <w:t xml:space="preserve">Create two rows in the data file, one for footer 1 and another for footer 2.  Each footer row will contain a different Shape Key, description as well as </w:t>
+            </w:r>
+            <w:proofErr w:type="spellStart"/>
+            <w:r>
+              <w:rPr>
+                <w:rFonts w:asciiTheme="minorHAnsi" w:hAnsiTheme="minorHAnsi" w:cstheme="minorHAnsi"/>
+              </w:rPr>
+              <w:t>PosX</w:t>
+            </w:r>
+            <w:proofErr w:type="spellEnd"/>
+            <w:r>
+              <w:rPr>
+                <w:rFonts w:asciiTheme="minorHAnsi" w:hAnsiTheme="minorHAnsi" w:cstheme="minorHAnsi"/>
+              </w:rPr>
+              <w:t xml:space="preserve"> and </w:t>
+            </w:r>
+            <w:proofErr w:type="spellStart"/>
+            <w:r>
+              <w:rPr>
+                <w:rFonts w:asciiTheme="minorHAnsi" w:hAnsiTheme="minorHAnsi" w:cstheme="minorHAnsi"/>
+              </w:rPr>
+              <w:t>PosY</w:t>
+            </w:r>
+            <w:proofErr w:type="spellEnd"/>
+            <w:r>
+              <w:rPr>
+                <w:rFonts w:asciiTheme="minorHAnsi" w:hAnsiTheme="minorHAnsi" w:cstheme="minorHAnsi"/>
+              </w:rPr>
+              <w:t xml:space="preserve"> values</w:t>
             </w:r>
           </w:p>
           <w:p>
@@ -3891,7 +4107,21 @@
                     <w:rPr>
                       <w:rFonts w:asciiTheme="minorHAnsi" w:hAnsiTheme="minorHAnsi" w:cstheme="minorHAnsi"/>
                     </w:rPr>
-                    <w:t>.  Append “:B” after font size</w:t>
+                    <w:t xml:space="preserve">.  Append </w:t>
+                  </w:r>
+                  <w:proofErr w:type="gramStart"/>
+                  <w:r>
+                    <w:rPr>
+                      <w:rFonts w:asciiTheme="minorHAnsi" w:hAnsiTheme="minorHAnsi" w:cstheme="minorHAnsi"/>
+                    </w:rPr>
+                    <w:t>“:B</w:t>
+                  </w:r>
+                  <w:proofErr w:type="gramEnd"/>
+                  <w:r>
+                    <w:rPr>
+                      <w:rFonts w:asciiTheme="minorHAnsi" w:hAnsiTheme="minorHAnsi" w:cstheme="minorHAnsi"/>
+                    </w:rPr>
+                    <w:t>” after font size</w:t>
                   </w:r>
                 </w:p>
               </w:tc>
@@ -3914,13 +4144,23 @@
                     </w:rPr>
                     <w:t xml:space="preserve">I.E </w:t>
                   </w:r>
+                  <w:proofErr w:type="gramStart"/>
                   <w:r>
                     <w:rPr>
                       <w:rFonts w:asciiTheme="minorHAnsi" w:hAnsiTheme="minorHAnsi" w:cstheme="minorHAnsi"/>
                       <w:b/>
                       <w:bCs/>
                     </w:rPr>
-                    <w:t>12:B will use 12pt font and make Bold</w:t>
+                    <w:t>12:B</w:t>
+                  </w:r>
+                  <w:proofErr w:type="gramEnd"/>
+                  <w:r>
+                    <w:rPr>
+                      <w:rFonts w:asciiTheme="minorHAnsi" w:hAnsiTheme="minorHAnsi" w:cstheme="minorHAnsi"/>
+                      <w:b/>
+                      <w:bCs/>
+                    </w:rPr>
+                    <w:t xml:space="preserve"> will use 12pt font and make Bold</w:t>
                   </w:r>
                 </w:p>
                 <w:p>
@@ -4429,12 +4669,28 @@
                 <w:rFonts w:asciiTheme="minorHAnsi" w:hAnsiTheme="minorHAnsi" w:cstheme="minorHAnsi"/>
               </w:rPr>
             </w:pPr>
-            <w:r>
-              <w:rPr>
-                <w:rFonts w:asciiTheme="minorHAnsi" w:hAnsiTheme="minorHAnsi" w:cstheme="minorHAnsi"/>
-              </w:rPr>
-              <w:t>Site_ID Omnis_ID</w:t>
-            </w:r>
+            <w:proofErr w:type="spellStart"/>
+            <w:r>
+              <w:rPr>
+                <w:rFonts w:asciiTheme="minorHAnsi" w:hAnsiTheme="minorHAnsi" w:cstheme="minorHAnsi"/>
+              </w:rPr>
+              <w:t>Site_ID</w:t>
+            </w:r>
+            <w:proofErr w:type="spellEnd"/>
+            <w:r>
+              <w:rPr>
+                <w:rFonts w:asciiTheme="minorHAnsi" w:hAnsiTheme="minorHAnsi" w:cstheme="minorHAnsi"/>
+              </w:rPr>
+              <w:t xml:space="preserve"> </w:t>
+            </w:r>
+            <w:proofErr w:type="spellStart"/>
+            <w:r>
+              <w:rPr>
+                <w:rFonts w:asciiTheme="minorHAnsi" w:hAnsiTheme="minorHAnsi" w:cstheme="minorHAnsi"/>
+              </w:rPr>
+              <w:t>Omnis_ID</w:t>
+            </w:r>
+            <w:proofErr w:type="spellEnd"/>
           </w:p>
         </w:tc>
         <w:tc>
@@ -4689,6 +4945,7 @@
                 <w:bCs/>
               </w:rPr>
             </w:pPr>
+            <w:proofErr w:type="spellStart"/>
             <w:r>
               <w:rPr>
                 <w:rFonts w:asciiTheme="minorHAnsi" w:hAnsiTheme="minorHAnsi" w:cstheme="minorHAnsi"/>
@@ -4697,6 +4954,7 @@
               </w:rPr>
               <w:t>PosX</w:t>
             </w:r>
+            <w:proofErr w:type="spellEnd"/>
           </w:p>
         </w:tc>
         <w:tc>
@@ -4761,6 +5019,7 @@
                 <w:bCs/>
               </w:rPr>
             </w:pPr>
+            <w:proofErr w:type="spellStart"/>
             <w:r>
               <w:rPr>
                 <w:rFonts w:asciiTheme="minorHAnsi" w:hAnsiTheme="minorHAnsi" w:cstheme="minorHAnsi"/>
@@ -4769,6 +5028,7 @@
               </w:rPr>
               <w:t>PoxY</w:t>
             </w:r>
+            <w:proofErr w:type="spellEnd"/>
           </w:p>
         </w:tc>
         <w:tc>
@@ -5258,6 +5518,7 @@
               </w:rPr>
               <w:t xml:space="preserve">, Dotted, </w:t>
             </w:r>
+            <w:proofErr w:type="spellStart"/>
             <w:r>
               <w:rPr>
                 <w:rFonts w:asciiTheme="minorHAnsi" w:hAnsiTheme="minorHAnsi" w:cstheme="minorHAnsi"/>
@@ -5266,6 +5527,7 @@
               </w:rPr>
               <w:t>Dash_Dot</w:t>
             </w:r>
+            <w:proofErr w:type="spellEnd"/>
             <w:r>
               <w:rPr>
                 <w:rFonts w:asciiTheme="minorHAnsi" w:hAnsiTheme="minorHAnsi" w:cstheme="minorHAnsi"/>
@@ -5950,8 +6212,18 @@
                 <w:b/>
                 <w:bCs/>
               </w:rPr>
-              <w:t xml:space="preserve"> Dash_Dot</w:t>
-            </w:r>
+              <w:t xml:space="preserve"> </w:t>
+            </w:r>
+            <w:proofErr w:type="spellStart"/>
+            <w:r>
+              <w:rPr>
+                <w:rFonts w:asciiTheme="minorHAnsi" w:hAnsiTheme="minorHAnsi" w:cstheme="minorHAnsi"/>
+                <w:b/>
+                <w:bCs/>
+              </w:rPr>
+              <w:t>Dash_Dot</w:t>
+            </w:r>
+            <w:proofErr w:type="spellEnd"/>
             <w:r>
               <w:rPr>
                 <w:rFonts w:asciiTheme="minorHAnsi" w:hAnsiTheme="minorHAnsi" w:cstheme="minorHAnsi"/>
@@ -6448,6 +6720,69 @@
           <w:szCs w:val="20"/>
         </w:rPr>
         <w:t xml:space="preserve"> - The shape Key field has may not need to be unique under this condition.  When the Shape Type is any of the following “Template”, “Blank Document”, “Stencil”</w:t>
+      </w:r>
+    </w:p>
+    <w:p>
+      <w:pPr>
+        <w:spacing w:after="0"/>
+        <w:rPr>
+          <w:rFonts w:asciiTheme="minorHAnsi" w:hAnsiTheme="minorHAnsi" w:cstheme="minorHAnsi"/>
+          <w:sz w:val="20"/>
+          <w:szCs w:val="20"/>
+        </w:rPr>
+      </w:pPr>
+    </w:p>
+    <w:p>
+      <w:pPr>
+        <w:spacing w:after="0"/>
+        <w:rPr>
+          <w:rFonts w:asciiTheme="minorHAnsi" w:hAnsiTheme="minorHAnsi" w:cstheme="minorHAnsi"/>
+          <w:sz w:val="20"/>
+          <w:szCs w:val="20"/>
+        </w:rPr>
+      </w:pPr>
+      <w:r>
+        <w:rPr>
+          <w:rFonts w:asciiTheme="minorHAnsi" w:hAnsiTheme="minorHAnsi" w:cstheme="minorHAnsi"/>
+          <w:b/>
+          <w:bCs/>
+          <w:sz w:val="20"/>
+          <w:szCs w:val="20"/>
+        </w:rPr>
+        <w:t>Note</w:t>
+      </w:r>
+      <w:r>
+        <w:rPr>
+          <w:rFonts w:asciiTheme="minorHAnsi" w:hAnsiTheme="minorHAnsi" w:cstheme="minorHAnsi"/>
+          <w:sz w:val="20"/>
+          <w:szCs w:val="20"/>
+        </w:rPr>
+        <w:t xml:space="preserve">:   the excel data file template columns in </w:t>
+      </w:r>
+      <w:r>
+        <w:rPr>
+          <w:rFonts w:asciiTheme="minorHAnsi" w:hAnsiTheme="minorHAnsi" w:cstheme="minorHAnsi"/>
+          <w:sz w:val="20"/>
+          <w:szCs w:val="20"/>
+          <w:highlight w:val="red"/>
+        </w:rPr>
+        <w:t>Red</w:t>
+      </w:r>
+      <w:r>
+        <w:rPr>
+          <w:rFonts w:asciiTheme="minorHAnsi" w:hAnsiTheme="minorHAnsi" w:cstheme="minorHAnsi"/>
+          <w:sz w:val="20"/>
+          <w:szCs w:val="20"/>
+        </w:rPr>
+        <w:t xml:space="preserve"> </w:t>
+      </w:r>
+      <w:r>
+        <w:rPr>
+          <w:rFonts w:asciiTheme="minorHAnsi" w:hAnsiTheme="minorHAnsi" w:cstheme="minorHAnsi"/>
+          <w:sz w:val="20"/>
+          <w:szCs w:val="20"/>
+        </w:rPr>
+        <w:t>are required</w:t>
       </w:r>
     </w:p>
     <w:p>
@@ -6659,6 +6994,7 @@
                 <w:rFonts w:asciiTheme="minorHAnsi" w:hAnsiTheme="minorHAnsi" w:cstheme="minorHAnsi"/>
               </w:rPr>
             </w:pPr>
+            <w:proofErr w:type="spellStart"/>
             <w:r>
               <w:rPr>
                 <w:rFonts w:cs="Calibri"/>
@@ -6666,6 +7002,7 @@
               </w:rPr>
               <w:t>BlisterPackager</w:t>
             </w:r>
+            <w:proofErr w:type="spellEnd"/>
           </w:p>
         </w:tc>
         <w:tc>
@@ -6988,6 +7325,7 @@
                 <w:rFonts w:asciiTheme="minorHAnsi" w:hAnsiTheme="minorHAnsi" w:cstheme="minorHAnsi"/>
               </w:rPr>
             </w:pPr>
+            <w:proofErr w:type="spellStart"/>
             <w:r>
               <w:rPr>
                 <w:rFonts w:cs="Calibri"/>
@@ -6995,6 +7333,7 @@
               </w:rPr>
               <w:t>EHRSystems</w:t>
             </w:r>
+            <w:proofErr w:type="spellEnd"/>
           </w:p>
         </w:tc>
         <w:tc>
@@ -7155,7 +7494,23 @@
                 <w:rFonts w:cs="Calibri"/>
                 <w:color w:val="000000"/>
               </w:rPr>
-              <w:t>Small light blue image (place sites etc in this)</w:t>
+              <w:t xml:space="preserve">Small light blue image (place sites </w:t>
+            </w:r>
+            <w:proofErr w:type="spellStart"/>
+            <w:r>
+              <w:rPr>
+                <w:rFonts w:cs="Calibri"/>
+                <w:color w:val="000000"/>
+              </w:rPr>
+              <w:t>etc</w:t>
+            </w:r>
+            <w:proofErr w:type="spellEnd"/>
+            <w:r>
+              <w:rPr>
+                <w:rFonts w:cs="Calibri"/>
+                <w:color w:val="000000"/>
+              </w:rPr>
+              <w:t xml:space="preserve"> in this)</w:t>
             </w:r>
           </w:p>
         </w:tc>
@@ -7176,6 +7531,7 @@
                 <w:rFonts w:asciiTheme="minorHAnsi" w:hAnsiTheme="minorHAnsi" w:cstheme="minorHAnsi"/>
               </w:rPr>
             </w:pPr>
+            <w:proofErr w:type="spellStart"/>
             <w:r>
               <w:rPr>
                 <w:rFonts w:cs="Calibri"/>
@@ -7183,6 +7539,7 @@
               </w:rPr>
               <w:t>GroupBD</w:t>
             </w:r>
+            <w:proofErr w:type="spellEnd"/>
           </w:p>
         </w:tc>
         <w:tc>
@@ -7223,6 +7580,7 @@
                 <w:rFonts w:asciiTheme="minorHAnsi" w:hAnsiTheme="minorHAnsi" w:cstheme="minorHAnsi"/>
               </w:rPr>
             </w:pPr>
+            <w:proofErr w:type="spellStart"/>
             <w:r>
               <w:rPr>
                 <w:rFonts w:cs="Calibri"/>
@@ -7230,6 +7588,7 @@
               </w:rPr>
               <w:t>IconKey</w:t>
             </w:r>
+            <w:proofErr w:type="spellEnd"/>
           </w:p>
         </w:tc>
         <w:tc>
@@ -7317,6 +7676,7 @@
                 <w:rFonts w:asciiTheme="minorHAnsi" w:hAnsiTheme="minorHAnsi" w:cstheme="minorHAnsi"/>
               </w:rPr>
             </w:pPr>
+            <w:proofErr w:type="spellStart"/>
             <w:r>
               <w:rPr>
                 <w:rFonts w:cs="Calibri"/>
@@ -7324,6 +7684,7 @@
               </w:rPr>
               <w:t>IconKeyDash</w:t>
             </w:r>
+            <w:proofErr w:type="spellEnd"/>
           </w:p>
         </w:tc>
         <w:tc>
@@ -7338,12 +7699,21 @@
                 <w:rFonts w:asciiTheme="minorHAnsi" w:hAnsiTheme="minorHAnsi" w:cstheme="minorHAnsi"/>
               </w:rPr>
             </w:pPr>
+            <w:proofErr w:type="spellStart"/>
             <w:r>
               <w:rPr>
                 <w:rFonts w:cs="Calibri"/>
                 <w:color w:val="000000"/>
               </w:rPr>
-              <w:t>IconKey box with a Dash border</w:t>
+              <w:t>IconKey</w:t>
+            </w:r>
+            <w:proofErr w:type="spellEnd"/>
+            <w:r>
+              <w:rPr>
+                <w:rFonts w:cs="Calibri"/>
+                <w:color w:val="000000"/>
+              </w:rPr>
+              <w:t xml:space="preserve"> box with a Dash border</w:t>
             </w:r>
           </w:p>
         </w:tc>
@@ -7458,6 +7828,7 @@
                 <w:rFonts w:asciiTheme="minorHAnsi" w:hAnsiTheme="minorHAnsi" w:cstheme="minorHAnsi"/>
               </w:rPr>
             </w:pPr>
+            <w:proofErr w:type="spellStart"/>
             <w:r>
               <w:rPr>
                 <w:rFonts w:cs="Calibri"/>
@@ -7465,6 +7836,7 @@
               </w:rPr>
               <w:t>LineLedgen</w:t>
             </w:r>
+            <w:proofErr w:type="spellEnd"/>
           </w:p>
         </w:tc>
         <w:tc>
@@ -7552,6 +7924,7 @@
                 <w:rFonts w:asciiTheme="minorHAnsi" w:hAnsiTheme="minorHAnsi" w:cstheme="minorHAnsi"/>
               </w:rPr>
             </w:pPr>
+            <w:proofErr w:type="spellStart"/>
             <w:r>
               <w:rPr>
                 <w:rFonts w:cs="Calibri"/>
@@ -7559,6 +7932,7 @@
               </w:rPr>
               <w:t>NetworkPipe</w:t>
             </w:r>
+            <w:proofErr w:type="spellEnd"/>
           </w:p>
         </w:tc>
         <w:tc>
@@ -7646,6 +8020,7 @@
                 <w:rFonts w:asciiTheme="minorHAnsi" w:hAnsiTheme="minorHAnsi" w:cstheme="minorHAnsi"/>
               </w:rPr>
             </w:pPr>
+            <w:proofErr w:type="spellStart"/>
             <w:r>
               <w:rPr>
                 <w:rFonts w:cs="Calibri"/>
@@ -7653,6 +8028,7 @@
               </w:rPr>
               <w:t>OISInterfaces</w:t>
             </w:r>
+            <w:proofErr w:type="spellEnd"/>
           </w:p>
         </w:tc>
         <w:tc>
@@ -7740,6 +8116,7 @@
                 <w:rFonts w:asciiTheme="minorHAnsi" w:hAnsiTheme="minorHAnsi" w:cstheme="minorHAnsi"/>
               </w:rPr>
             </w:pPr>
+            <w:proofErr w:type="spellStart"/>
             <w:r>
               <w:rPr>
                 <w:rFonts w:cs="Calibri"/>
@@ -7747,6 +8124,7 @@
               </w:rPr>
               <w:t>PortsLDAP_info</w:t>
             </w:r>
+            <w:proofErr w:type="spellEnd"/>
           </w:p>
         </w:tc>
         <w:tc>
@@ -8069,6 +8447,7 @@
                 <w:rFonts w:asciiTheme="minorHAnsi" w:hAnsiTheme="minorHAnsi" w:cstheme="minorHAnsi"/>
               </w:rPr>
             </w:pPr>
+            <w:proofErr w:type="spellStart"/>
             <w:r>
               <w:rPr>
                 <w:rFonts w:cs="Calibri"/>
@@ -8076,6 +8455,7 @@
               </w:rPr>
               <w:t>TabelCell</w:t>
             </w:r>
+            <w:proofErr w:type="spellEnd"/>
           </w:p>
         </w:tc>
         <w:tc>
@@ -8116,6 +8496,7 @@
                 <w:rFonts w:asciiTheme="minorHAnsi" w:hAnsiTheme="minorHAnsi" w:cstheme="minorHAnsi"/>
               </w:rPr>
             </w:pPr>
+            <w:proofErr w:type="spellStart"/>
             <w:r>
               <w:rPr>
                 <w:rFonts w:cs="Calibri"/>
@@ -8123,6 +8504,7 @@
               </w:rPr>
               <w:t>TagLabeler</w:t>
             </w:r>
+            <w:proofErr w:type="spellEnd"/>
           </w:p>
         </w:tc>
         <w:tc>
@@ -8210,6 +8592,7 @@
                 <w:rFonts w:asciiTheme="minorHAnsi" w:hAnsiTheme="minorHAnsi" w:cstheme="minorHAnsi"/>
               </w:rPr>
             </w:pPr>
+            <w:proofErr w:type="spellStart"/>
             <w:r>
               <w:rPr>
                 <w:rFonts w:cs="Calibri"/>
@@ -8217,6 +8600,7 @@
               </w:rPr>
               <w:t>vSuite_EMM</w:t>
             </w:r>
+            <w:proofErr w:type="spellEnd"/>
           </w:p>
         </w:tc>
         <w:tc>
@@ -8257,6 +8641,7 @@
                 <w:rFonts w:asciiTheme="minorHAnsi" w:hAnsiTheme="minorHAnsi" w:cstheme="minorHAnsi"/>
               </w:rPr>
             </w:pPr>
+            <w:proofErr w:type="spellStart"/>
             <w:r>
               <w:rPr>
                 <w:rFonts w:cs="Calibri"/>
@@ -8264,6 +8649,7 @@
               </w:rPr>
               <w:t>vSuiteCloud</w:t>
             </w:r>
+            <w:proofErr w:type="spellEnd"/>
           </w:p>
         </w:tc>
         <w:tc>
@@ -8398,6 +8784,7 @@
                 <w:rFonts w:asciiTheme="minorHAnsi" w:hAnsiTheme="minorHAnsi" w:cstheme="minorHAnsi"/>
               </w:rPr>
             </w:pPr>
+            <w:proofErr w:type="spellStart"/>
             <w:r>
               <w:rPr>
                 <w:rFonts w:cs="Calibri"/>
@@ -8405,6 +8792,7 @@
               </w:rPr>
               <w:t>YuyamaPackager</w:t>
             </w:r>
+            <w:proofErr w:type="spellEnd"/>
           </w:p>
         </w:tc>
         <w:tc>
@@ -10544,7 +10932,7 @@
               <w:bottom w:val="single" w:sz="4" w:space="0" w:color="auto"/>
               <w:right w:val="single" w:sz="4" w:space="0" w:color="auto"/>
             </w:tcBorders>
-            <w:shd w:val="clear" w:color="000000" w:fill="D9E1F2"/>
+            <w:shd w:val="clear" w:color="auto" w:fill="FF0000"/>
             <w:vAlign w:val="center"/>
             <w:hideMark/>
           </w:tcPr>
@@ -10577,7 +10965,7 @@
               <w:bottom w:val="single" w:sz="4" w:space="0" w:color="auto"/>
               <w:right w:val="single" w:sz="4" w:space="0" w:color="auto"/>
             </w:tcBorders>
-            <w:shd w:val="clear" w:color="000000" w:fill="D9E1F2"/>
+            <w:shd w:val="clear" w:color="auto" w:fill="FF0000"/>
             <w:vAlign w:val="center"/>
             <w:hideMark/>
           </w:tcPr>
@@ -10610,7 +10998,7 @@
               <w:bottom w:val="single" w:sz="4" w:space="0" w:color="auto"/>
               <w:right w:val="single" w:sz="4" w:space="0" w:color="auto"/>
             </w:tcBorders>
-            <w:shd w:val="clear" w:color="000000" w:fill="D9E1F2"/>
+            <w:shd w:val="clear" w:color="auto" w:fill="FF0000"/>
             <w:vAlign w:val="center"/>
             <w:hideMark/>
           </w:tcPr>
@@ -10643,7 +11031,7 @@
               <w:bottom w:val="single" w:sz="4" w:space="0" w:color="auto"/>
               <w:right w:val="single" w:sz="4" w:space="0" w:color="auto"/>
             </w:tcBorders>
-            <w:shd w:val="clear" w:color="000000" w:fill="D9E1F2"/>
+            <w:shd w:val="clear" w:color="auto" w:fill="FF0000"/>
             <w:vAlign w:val="center"/>
             <w:hideMark/>
           </w:tcPr>
@@ -11140,7 +11528,47 @@
                 <w:sz w:val="18"/>
                 <w:szCs w:val="18"/>
               </w:rPr>
-              <w:t>Custom Stencil for OmniCell Architech Visio Diagram</w:t>
+              <w:t xml:space="preserve">Custom Stencil for </w:t>
+            </w:r>
+            <w:proofErr w:type="spellStart"/>
+            <w:r>
+              <w:rPr>
+                <w:rFonts w:asciiTheme="minorHAnsi" w:eastAsia="Times New Roman" w:hAnsiTheme="minorHAnsi" w:cstheme="minorHAnsi"/>
+                <w:color w:val="000000"/>
+                <w:sz w:val="18"/>
+                <w:szCs w:val="18"/>
+              </w:rPr>
+              <w:t>OmniCell</w:t>
+            </w:r>
+            <w:proofErr w:type="spellEnd"/>
+            <w:r>
+              <w:rPr>
+                <w:rFonts w:asciiTheme="minorHAnsi" w:eastAsia="Times New Roman" w:hAnsiTheme="minorHAnsi" w:cstheme="minorHAnsi"/>
+                <w:color w:val="000000"/>
+                <w:sz w:val="18"/>
+                <w:szCs w:val="18"/>
+              </w:rPr>
+              <w:t xml:space="preserve"> </w:t>
+            </w:r>
+            <w:proofErr w:type="spellStart"/>
+            <w:r>
+              <w:rPr>
+                <w:rFonts w:asciiTheme="minorHAnsi" w:eastAsia="Times New Roman" w:hAnsiTheme="minorHAnsi" w:cstheme="minorHAnsi"/>
+                <w:color w:val="000000"/>
+                <w:sz w:val="18"/>
+                <w:szCs w:val="18"/>
+              </w:rPr>
+              <w:t>Architech</w:t>
+            </w:r>
+            <w:proofErr w:type="spellEnd"/>
+            <w:r>
+              <w:rPr>
+                <w:rFonts w:asciiTheme="minorHAnsi" w:eastAsia="Times New Roman" w:hAnsiTheme="minorHAnsi" w:cstheme="minorHAnsi"/>
+                <w:color w:val="000000"/>
+                <w:sz w:val="18"/>
+                <w:szCs w:val="18"/>
+              </w:rPr>
+              <w:t xml:space="preserve"> Visio Diagram</w:t>
             </w:r>
           </w:p>
         </w:tc>
@@ -11410,6 +11838,7 @@
                 <w:szCs w:val="18"/>
               </w:rPr>
             </w:pPr>
+            <w:proofErr w:type="gramStart"/>
             <w:r>
               <w:rPr>
                 <w:rFonts w:asciiTheme="minorHAnsi" w:eastAsia="Times New Roman" w:hAnsiTheme="minorHAnsi" w:cstheme="minorHAnsi"/>
@@ -11417,7 +11846,17 @@
                 <w:sz w:val="18"/>
                 <w:szCs w:val="18"/>
               </w:rPr>
-              <w:t>;Visio Section</w:t>
+              <w:t>;Visio</w:t>
+            </w:r>
+            <w:proofErr w:type="gramEnd"/>
+            <w:r>
+              <w:rPr>
+                <w:rFonts w:asciiTheme="minorHAnsi" w:eastAsia="Times New Roman" w:hAnsiTheme="minorHAnsi" w:cstheme="minorHAnsi"/>
+                <w:color w:val="000000"/>
+                <w:sz w:val="18"/>
+                <w:szCs w:val="18"/>
+              </w:rPr>
+              <w:t xml:space="preserve"> Section</w:t>
             </w:r>
           </w:p>
         </w:tc>
@@ -12214,6 +12653,7 @@
                 <w:szCs w:val="18"/>
               </w:rPr>
             </w:pPr>
+            <w:proofErr w:type="gramStart"/>
             <w:r>
               <w:rPr>
                 <w:rFonts w:asciiTheme="minorHAnsi" w:eastAsia="Times New Roman" w:hAnsiTheme="minorHAnsi" w:cstheme="minorHAnsi"/>
@@ -12223,6 +12663,7 @@
               </w:rPr>
               <w:t>10:B</w:t>
             </w:r>
+            <w:proofErr w:type="gramEnd"/>
           </w:p>
         </w:tc>
       </w:tr>
@@ -12252,6 +12693,7 @@
                 <w:szCs w:val="18"/>
               </w:rPr>
             </w:pPr>
+            <w:proofErr w:type="gramStart"/>
             <w:r>
               <w:rPr>
                 <w:rFonts w:asciiTheme="minorHAnsi" w:eastAsia="Times New Roman" w:hAnsiTheme="minorHAnsi" w:cstheme="minorHAnsi"/>
@@ -12261,6 +12703,7 @@
               </w:rPr>
               <w:t>;comment</w:t>
             </w:r>
+            <w:proofErr w:type="gramEnd"/>
             <w:r>
               <w:rPr>
                 <w:rFonts w:asciiTheme="minorHAnsi" w:eastAsia="Times New Roman" w:hAnsiTheme="minorHAnsi" w:cstheme="minorHAnsi"/>
@@ -15547,7 +15990,23 @@
                                 <w:t>Stencil drop location</w:t>
                               </w:r>
                               <w:r>
-                                <w:t xml:space="preserve"> (PosX, PosY)</w:t>
+                                <w:t xml:space="preserve"> (</w:t>
+                              </w:r>
+                              <w:proofErr w:type="spellStart"/>
+                              <w:r>
+                                <w:t>PosX</w:t>
+                              </w:r>
+                              <w:proofErr w:type="spellEnd"/>
+                              <w:r>
+                                <w:t xml:space="preserve">, </w:t>
+                              </w:r>
+                              <w:proofErr w:type="spellStart"/>
+                              <w:r>
+                                <w:t>PosY</w:t>
+                              </w:r>
+                              <w:proofErr w:type="spellEnd"/>
+                              <w:r>
+                                <w:t>)</w:t>
                               </w:r>
                             </w:p>
                           </w:txbxContent>
@@ -15679,7 +16138,15 @@
                           <w:txbxContent>
                             <w:p>
                               <w:r>
-                                <w:t># of devices</w:t>
+                                <w:t xml:space="preserve"># </w:t>
+                              </w:r>
+                              <w:proofErr w:type="gramStart"/>
+                              <w:r>
+                                <w:t>of</w:t>
+                              </w:r>
+                              <w:proofErr w:type="gramEnd"/>
+                              <w:r>
+                                <w:t xml:space="preserve"> devices</w:t>
                               </w:r>
                               <w:r>
                                 <w:t xml:space="preserve">.  This text will be added to the </w:t>
@@ -15851,7 +16318,23 @@
                           <w:t>Stencil drop location</w:t>
                         </w:r>
                         <w:r>
-                          <w:t xml:space="preserve"> (PosX, PosY)</w:t>
+                          <w:t xml:space="preserve"> (</w:t>
+                        </w:r>
+                        <w:proofErr w:type="spellStart"/>
+                        <w:r>
+                          <w:t>PosX</w:t>
+                        </w:r>
+                        <w:proofErr w:type="spellEnd"/>
+                        <w:r>
+                          <w:t xml:space="preserve">, </w:t>
+                        </w:r>
+                        <w:proofErr w:type="spellStart"/>
+                        <w:r>
+                          <w:t>PosY</w:t>
+                        </w:r>
+                        <w:proofErr w:type="spellEnd"/>
+                        <w:r>
+                          <w:t>)</w:t>
                         </w:r>
                       </w:p>
                     </w:txbxContent>
@@ -15887,7 +16370,15 @@
                     <w:txbxContent>
                       <w:p>
                         <w:r>
-                          <w:t># of devices</w:t>
+                          <w:t xml:space="preserve"># </w:t>
+                        </w:r>
+                        <w:proofErr w:type="gramStart"/>
+                        <w:r>
+                          <w:t>of</w:t>
+                        </w:r>
+                        <w:proofErr w:type="gramEnd"/>
+                        <w:r>
+                          <w:t xml:space="preserve"> devices</w:t>
                         </w:r>
                         <w:r>
                           <w:t xml:space="preserve">.  This text will be added to the </w:t>
@@ -16064,7 +16555,7 @@
               <w:bottom w:val="single" w:sz="4" w:space="0" w:color="auto"/>
               <w:right w:val="single" w:sz="4" w:space="0" w:color="auto"/>
             </w:tcBorders>
-            <w:shd w:val="clear" w:color="000000" w:fill="D9E1F2"/>
+            <w:shd w:val="clear" w:color="auto" w:fill="FF0000"/>
             <w:vAlign w:val="center"/>
             <w:hideMark/>
           </w:tcPr>
@@ -16076,6 +16567,7 @@
                 <w:color w:val="000000"/>
               </w:rPr>
             </w:pPr>
+            <w:proofErr w:type="spellStart"/>
             <w:r>
               <w:rPr>
                 <w:rFonts w:eastAsia="Times New Roman" w:cs="Calibri"/>
@@ -16083,6 +16575,7 @@
               </w:rPr>
               <w:t>PosX</w:t>
             </w:r>
+            <w:proofErr w:type="spellEnd"/>
           </w:p>
         </w:tc>
         <w:tc>
@@ -16094,7 +16587,7 @@
               <w:bottom w:val="single" w:sz="4" w:space="0" w:color="auto"/>
               <w:right w:val="single" w:sz="4" w:space="0" w:color="auto"/>
             </w:tcBorders>
-            <w:shd w:val="clear" w:color="000000" w:fill="D9E1F2"/>
+            <w:shd w:val="clear" w:color="auto" w:fill="FF0000"/>
             <w:vAlign w:val="center"/>
             <w:hideMark/>
           </w:tcPr>
@@ -16106,6 +16599,7 @@
                 <w:color w:val="000000"/>
               </w:rPr>
             </w:pPr>
+            <w:proofErr w:type="spellStart"/>
             <w:r>
               <w:rPr>
                 <w:rFonts w:eastAsia="Times New Roman" w:cs="Calibri"/>
@@ -16113,6 +16607,7 @@
               </w:rPr>
               <w:t>PosY</w:t>
             </w:r>
+            <w:proofErr w:type="spellEnd"/>
           </w:p>
         </w:tc>
         <w:tc>
@@ -26792,6 +27287,7 @@
                 <w:color w:val="000000"/>
               </w:rPr>
             </w:pPr>
+            <w:proofErr w:type="spellStart"/>
             <w:r>
               <w:rPr>
                 <w:rFonts w:eastAsia="Times New Roman" w:cs="Calibri"/>
@@ -26799,6 +27295,7 @@
               </w:rPr>
               <w:t>mach_id</w:t>
             </w:r>
+            <w:proofErr w:type="spellEnd"/>
           </w:p>
         </w:tc>
         <w:tc>
@@ -26822,6 +27319,7 @@
                 <w:color w:val="000000"/>
               </w:rPr>
             </w:pPr>
+            <w:proofErr w:type="spellStart"/>
             <w:r>
               <w:rPr>
                 <w:rFonts w:eastAsia="Times New Roman" w:cs="Calibri"/>
@@ -26829,6 +27327,7 @@
               </w:rPr>
               <w:t>site_id</w:t>
             </w:r>
+            <w:proofErr w:type="spellEnd"/>
           </w:p>
         </w:tc>
         <w:tc>
@@ -26852,6 +27351,7 @@
                 <w:color w:val="000000"/>
               </w:rPr>
             </w:pPr>
+            <w:proofErr w:type="spellStart"/>
             <w:r>
               <w:rPr>
                 <w:rFonts w:eastAsia="Times New Roman" w:cs="Calibri"/>
@@ -26859,6 +27359,7 @@
               </w:rPr>
               <w:t>site_name</w:t>
             </w:r>
+            <w:proofErr w:type="spellEnd"/>
           </w:p>
         </w:tc>
         <w:tc>
@@ -26882,6 +27383,7 @@
                 <w:color w:val="000000"/>
               </w:rPr>
             </w:pPr>
+            <w:proofErr w:type="spellStart"/>
             <w:r>
               <w:rPr>
                 <w:rFonts w:eastAsia="Times New Roman" w:cs="Calibri"/>
@@ -26889,6 +27391,7 @@
               </w:rPr>
               <w:t>site_address</w:t>
             </w:r>
+            <w:proofErr w:type="spellEnd"/>
           </w:p>
         </w:tc>
         <w:tc>
@@ -26912,6 +27415,7 @@
                 <w:color w:val="000000"/>
               </w:rPr>
             </w:pPr>
+            <w:proofErr w:type="spellStart"/>
             <w:r>
               <w:rPr>
                 <w:rFonts w:eastAsia="Times New Roman" w:cs="Calibri"/>
@@ -26919,6 +27423,7 @@
               </w:rPr>
               <w:t>omnis_name</w:t>
             </w:r>
+            <w:proofErr w:type="spellEnd"/>
           </w:p>
         </w:tc>
         <w:tc>
@@ -26942,6 +27447,7 @@
                 <w:color w:val="000000"/>
               </w:rPr>
             </w:pPr>
+            <w:proofErr w:type="spellStart"/>
             <w:r>
               <w:rPr>
                 <w:rFonts w:eastAsia="Times New Roman" w:cs="Calibri"/>
@@ -26949,6 +27455,7 @@
               </w:rPr>
               <w:t>omnis_id</w:t>
             </w:r>
+            <w:proofErr w:type="spellEnd"/>
           </w:p>
         </w:tc>
         <w:tc>
@@ -26972,6 +27479,7 @@
                 <w:color w:val="000000"/>
               </w:rPr>
             </w:pPr>
+            <w:proofErr w:type="spellStart"/>
             <w:r>
               <w:rPr>
                 <w:rFonts w:eastAsia="Times New Roman" w:cs="Calibri"/>
@@ -26979,6 +27487,7 @@
               </w:rPr>
               <w:t>site_id_omnis_id</w:t>
             </w:r>
+            <w:proofErr w:type="spellEnd"/>
           </w:p>
         </w:tc>
       </w:tr>

</xml_diff>

<commit_message>
Fixed an issue loading a Template with shapes and adding additional stencil file
</commit_message>
<xml_diff>
--- a/Docs/OC_BlueprintingTool_Guide.docx
+++ b/Docs/OC_BlueprintingTool_Guide.docx
@@ -386,7 +386,7 @@
       <w:r>
         <w:fldChar w:fldCharType="separate"/>
       </w:r>
-      <w:hyperlink w:anchor="_Toc115690145" w:history="1">
+      <w:hyperlink w:anchor="_Toc115938872" w:history="1">
         <w:r>
           <w:rPr>
             <w:rStyle w:val="Hyperlink"/>
@@ -413,7 +413,7 @@
             <w:noProof/>
             <w:webHidden/>
           </w:rPr>
-          <w:instrText xml:space="preserve"> PAGEREF _Toc115690145 \h </w:instrText>
+          <w:instrText xml:space="preserve"> PAGEREF _Toc115938872 \h </w:instrText>
         </w:r>
         <w:r>
           <w:rPr>
@@ -455,7 +455,7 @@
           <w:noProof/>
         </w:rPr>
       </w:pPr>
-      <w:hyperlink w:anchor="_Toc115690146" w:history="1">
+      <w:hyperlink w:anchor="_Toc115938873" w:history="1">
         <w:r>
           <w:rPr>
             <w:rStyle w:val="Hyperlink"/>
@@ -482,7 +482,7 @@
             <w:noProof/>
             <w:webHidden/>
           </w:rPr>
-          <w:instrText xml:space="preserve"> PAGEREF _Toc115690146 \h </w:instrText>
+          <w:instrText xml:space="preserve"> PAGEREF _Toc115938873 \h </w:instrText>
         </w:r>
         <w:r>
           <w:rPr>
@@ -524,7 +524,7 @@
           <w:noProof/>
         </w:rPr>
       </w:pPr>
-      <w:hyperlink w:anchor="_Toc115690147" w:history="1">
+      <w:hyperlink w:anchor="_Toc115938874" w:history="1">
         <w:r>
           <w:rPr>
             <w:rStyle w:val="Hyperlink"/>
@@ -551,7 +551,7 @@
             <w:noProof/>
             <w:webHidden/>
           </w:rPr>
-          <w:instrText xml:space="preserve"> PAGEREF _Toc115690147 \h </w:instrText>
+          <w:instrText xml:space="preserve"> PAGEREF _Toc115938874 \h </w:instrText>
         </w:r>
         <w:r>
           <w:rPr>
@@ -593,7 +593,7 @@
           <w:noProof/>
         </w:rPr>
       </w:pPr>
-      <w:hyperlink w:anchor="_Toc115690148" w:history="1">
+      <w:hyperlink w:anchor="_Toc115938875" w:history="1">
         <w:r>
           <w:rPr>
             <w:rStyle w:val="Hyperlink"/>
@@ -620,7 +620,7 @@
             <w:noProof/>
             <w:webHidden/>
           </w:rPr>
-          <w:instrText xml:space="preserve"> PAGEREF _Toc115690148 \h </w:instrText>
+          <w:instrText xml:space="preserve"> PAGEREF _Toc115938875 \h </w:instrText>
         </w:r>
         <w:r>
           <w:rPr>
@@ -662,7 +662,7 @@
           <w:noProof/>
         </w:rPr>
       </w:pPr>
-      <w:hyperlink w:anchor="_Toc115690149" w:history="1">
+      <w:hyperlink w:anchor="_Toc115938876" w:history="1">
         <w:r>
           <w:rPr>
             <w:rStyle w:val="Hyperlink"/>
@@ -689,7 +689,7 @@
             <w:noProof/>
             <w:webHidden/>
           </w:rPr>
-          <w:instrText xml:space="preserve"> PAGEREF _Toc115690149 \h </w:instrText>
+          <w:instrText xml:space="preserve"> PAGEREF _Toc115938876 \h </w:instrText>
         </w:r>
         <w:r>
           <w:rPr>
@@ -731,13 +731,13 @@
           <w:noProof/>
         </w:rPr>
       </w:pPr>
-      <w:hyperlink w:anchor="_Toc115690150" w:history="1">
+      <w:hyperlink w:anchor="_Toc115938877" w:history="1">
         <w:r>
           <w:rPr>
             <w:rStyle w:val="Hyperlink"/>
             <w:noProof/>
           </w:rPr>
-          <w:t>Provided Visio Template Stencil Names:</w:t>
+          <w:t>Provided Visio Template Stencil Names</w:t>
         </w:r>
         <w:r>
           <w:rPr>
@@ -758,76 +758,7 @@
             <w:noProof/>
             <w:webHidden/>
           </w:rPr>
-          <w:instrText xml:space="preserve"> PAGEREF _Toc115690150 \h </w:instrText>
-        </w:r>
-        <w:r>
-          <w:rPr>
-            <w:noProof/>
-            <w:webHidden/>
-          </w:rPr>
-        </w:r>
-        <w:r>
-          <w:rPr>
-            <w:noProof/>
-            <w:webHidden/>
-          </w:rPr>
-          <w:fldChar w:fldCharType="separate"/>
-        </w:r>
-        <w:r>
-          <w:rPr>
-            <w:noProof/>
-            <w:webHidden/>
-          </w:rPr>
-          <w:t>6</w:t>
-        </w:r>
-        <w:r>
-          <w:rPr>
-            <w:noProof/>
-            <w:webHidden/>
-          </w:rPr>
-          <w:fldChar w:fldCharType="end"/>
-        </w:r>
-      </w:hyperlink>
-    </w:p>
-    <w:p>
-      <w:pPr>
-        <w:pStyle w:val="TOC2"/>
-        <w:tabs>
-          <w:tab w:val="right" w:leader="dot" w:pos="9440"/>
-        </w:tabs>
-        <w:rPr>
-          <w:rFonts w:asciiTheme="minorHAnsi" w:eastAsiaTheme="minorEastAsia" w:hAnsiTheme="minorHAnsi" w:cstheme="minorBidi"/>
-          <w:noProof/>
-        </w:rPr>
-      </w:pPr>
-      <w:hyperlink w:anchor="_Toc115690151" w:history="1">
-        <w:r>
-          <w:rPr>
-            <w:rStyle w:val="Hyperlink"/>
-            <w:noProof/>
-          </w:rPr>
-          <w:t>Sample data file breakdown</w:t>
-        </w:r>
-        <w:r>
-          <w:rPr>
-            <w:noProof/>
-            <w:webHidden/>
-          </w:rPr>
-          <w:tab/>
-        </w:r>
-        <w:r>
-          <w:rPr>
-            <w:noProof/>
-            <w:webHidden/>
-          </w:rPr>
-          <w:fldChar w:fldCharType="begin"/>
-        </w:r>
-        <w:r>
-          <w:rPr>
-            <w:noProof/>
-            <w:webHidden/>
-          </w:rPr>
-          <w:instrText xml:space="preserve"> PAGEREF _Toc115690151 \h </w:instrText>
+          <w:instrText xml:space="preserve"> PAGEREF _Toc115938877 \h </w:instrText>
         </w:r>
         <w:r>
           <w:rPr>
@@ -869,7 +800,76 @@
           <w:noProof/>
         </w:rPr>
       </w:pPr>
-      <w:hyperlink w:anchor="_Toc115690152" w:history="1">
+      <w:hyperlink w:anchor="_Toc115938878" w:history="1">
+        <w:r>
+          <w:rPr>
+            <w:rStyle w:val="Hyperlink"/>
+            <w:noProof/>
+          </w:rPr>
+          <w:t>Sample data file breakdown</w:t>
+        </w:r>
+        <w:r>
+          <w:rPr>
+            <w:noProof/>
+            <w:webHidden/>
+          </w:rPr>
+          <w:tab/>
+        </w:r>
+        <w:r>
+          <w:rPr>
+            <w:noProof/>
+            <w:webHidden/>
+          </w:rPr>
+          <w:fldChar w:fldCharType="begin"/>
+        </w:r>
+        <w:r>
+          <w:rPr>
+            <w:noProof/>
+            <w:webHidden/>
+          </w:rPr>
+          <w:instrText xml:space="preserve"> PAGEREF _Toc115938878 \h </w:instrText>
+        </w:r>
+        <w:r>
+          <w:rPr>
+            <w:noProof/>
+            <w:webHidden/>
+          </w:rPr>
+        </w:r>
+        <w:r>
+          <w:rPr>
+            <w:noProof/>
+            <w:webHidden/>
+          </w:rPr>
+          <w:fldChar w:fldCharType="separate"/>
+        </w:r>
+        <w:r>
+          <w:rPr>
+            <w:noProof/>
+            <w:webHidden/>
+          </w:rPr>
+          <w:t>8</w:t>
+        </w:r>
+        <w:r>
+          <w:rPr>
+            <w:noProof/>
+            <w:webHidden/>
+          </w:rPr>
+          <w:fldChar w:fldCharType="end"/>
+        </w:r>
+      </w:hyperlink>
+    </w:p>
+    <w:p>
+      <w:pPr>
+        <w:pStyle w:val="TOC2"/>
+        <w:tabs>
+          <w:tab w:val="right" w:leader="dot" w:pos="9440"/>
+        </w:tabs>
+        <w:rPr>
+          <w:rFonts w:asciiTheme="minorHAnsi" w:eastAsiaTheme="minorEastAsia" w:hAnsiTheme="minorHAnsi" w:cstheme="minorBidi"/>
+          <w:noProof/>
+        </w:rPr>
+      </w:pPr>
+      <w:hyperlink w:anchor="_Toc115938879" w:history="1">
         <w:r>
           <w:rPr>
             <w:rStyle w:val="Hyperlink"/>
@@ -896,7 +896,7 @@
             <w:noProof/>
             <w:webHidden/>
           </w:rPr>
-          <w:instrText xml:space="preserve"> PAGEREF _Toc115690152 \h </w:instrText>
+          <w:instrText xml:space="preserve"> PAGEREF _Toc115938879 \h </w:instrText>
         </w:r>
         <w:r>
           <w:rPr>
@@ -916,7 +916,7 @@
             <w:noProof/>
             <w:webHidden/>
           </w:rPr>
-          <w:t>10</w:t>
+          <w:t>11</w:t>
         </w:r>
         <w:r>
           <w:rPr>
@@ -1028,9 +1028,9 @@
         <w:tblLook w:val="04A0" w:firstRow="1" w:lastRow="0" w:firstColumn="1" w:lastColumn="0" w:noHBand="0" w:noVBand="1"/>
       </w:tblPr>
       <w:tblGrid>
-        <w:gridCol w:w="3147"/>
         <w:gridCol w:w="3149"/>
-        <w:gridCol w:w="3144"/>
+        <w:gridCol w:w="3148"/>
+        <w:gridCol w:w="3143"/>
       </w:tblGrid>
       <w:tr>
         <w:tc>
@@ -1193,6 +1193,124 @@
               </w:rPr>
               <w:t>1.00</w:t>
             </w:r>
+          </w:p>
+        </w:tc>
+      </w:tr>
+      <w:tr>
+        <w:tc>
+          <w:tcPr>
+            <w:tcW w:w="3192" w:type="dxa"/>
+            <w:shd w:val="clear" w:color="auto" w:fill="auto"/>
+          </w:tcPr>
+          <w:p>
+            <w:pPr>
+              <w:rPr>
+                <w:rFonts w:ascii="Arial" w:hAnsi="Arial" w:cs="Arial"/>
+                <w:sz w:val="20"/>
+                <w:szCs w:val="20"/>
+              </w:rPr>
+            </w:pPr>
+            <w:r>
+              <w:rPr>
+                <w:rFonts w:ascii="Arial" w:hAnsi="Arial" w:cs="Arial"/>
+                <w:sz w:val="20"/>
+                <w:szCs w:val="20"/>
+              </w:rPr>
+              <w:t>10/05/2022</w:t>
+            </w:r>
+          </w:p>
+        </w:tc>
+        <w:tc>
+          <w:tcPr>
+            <w:tcW w:w="3192" w:type="dxa"/>
+            <w:shd w:val="clear" w:color="auto" w:fill="auto"/>
+          </w:tcPr>
+          <w:p>
+            <w:pPr>
+              <w:rPr>
+                <w:rFonts w:ascii="Arial" w:hAnsi="Arial" w:cs="Arial"/>
+                <w:sz w:val="20"/>
+                <w:szCs w:val="20"/>
+              </w:rPr>
+            </w:pPr>
+            <w:r>
+              <w:rPr>
+                <w:rFonts w:ascii="Arial" w:hAnsi="Arial" w:cs="Arial"/>
+                <w:sz w:val="20"/>
+                <w:szCs w:val="20"/>
+              </w:rPr>
+              <w:t>Added a few more stencils to the standard Visio template</w:t>
+            </w:r>
+          </w:p>
+        </w:tc>
+        <w:tc>
+          <w:tcPr>
+            <w:tcW w:w="3192" w:type="dxa"/>
+            <w:shd w:val="clear" w:color="auto" w:fill="auto"/>
+          </w:tcPr>
+          <w:p>
+            <w:pPr>
+              <w:rPr>
+                <w:rFonts w:ascii="Arial" w:hAnsi="Arial" w:cs="Arial"/>
+                <w:sz w:val="20"/>
+                <w:szCs w:val="20"/>
+              </w:rPr>
+            </w:pPr>
+            <w:r>
+              <w:rPr>
+                <w:rFonts w:ascii="Arial" w:hAnsi="Arial" w:cs="Arial"/>
+                <w:sz w:val="20"/>
+                <w:szCs w:val="20"/>
+              </w:rPr>
+              <w:t>1.01</w:t>
+            </w:r>
+          </w:p>
+        </w:tc>
+      </w:tr>
+      <w:tr>
+        <w:tc>
+          <w:tcPr>
+            <w:tcW w:w="3192" w:type="dxa"/>
+            <w:shd w:val="clear" w:color="auto" w:fill="auto"/>
+          </w:tcPr>
+          <w:p>
+            <w:pPr>
+              <w:rPr>
+                <w:rFonts w:ascii="Arial" w:hAnsi="Arial" w:cs="Arial"/>
+                <w:sz w:val="20"/>
+                <w:szCs w:val="20"/>
+              </w:rPr>
+            </w:pPr>
+          </w:p>
+        </w:tc>
+        <w:tc>
+          <w:tcPr>
+            <w:tcW w:w="3192" w:type="dxa"/>
+            <w:shd w:val="clear" w:color="auto" w:fill="auto"/>
+          </w:tcPr>
+          <w:p>
+            <w:pPr>
+              <w:rPr>
+                <w:rFonts w:ascii="Arial" w:hAnsi="Arial" w:cs="Arial"/>
+                <w:sz w:val="20"/>
+                <w:szCs w:val="20"/>
+              </w:rPr>
+            </w:pPr>
+          </w:p>
+        </w:tc>
+        <w:tc>
+          <w:tcPr>
+            <w:tcW w:w="3192" w:type="dxa"/>
+            <w:shd w:val="clear" w:color="auto" w:fill="auto"/>
+          </w:tcPr>
+          <w:p>
+            <w:pPr>
+              <w:rPr>
+                <w:rFonts w:ascii="Arial" w:hAnsi="Arial" w:cs="Arial"/>
+                <w:sz w:val="20"/>
+                <w:szCs w:val="20"/>
+              </w:rPr>
+            </w:pPr>
           </w:p>
         </w:tc>
       </w:tr>
@@ -1297,7 +1415,7 @@
           <w:color w:val="46B555"/>
         </w:rPr>
       </w:pPr>
-      <w:bookmarkStart w:id="0" w:name="_Toc115690145"/>
+      <w:bookmarkStart w:id="0" w:name="_Toc115938872"/>
       <w:r>
         <w:rPr>
           <w:color w:val="46B555"/>
@@ -1322,14 +1440,30 @@
           <w:sz w:val="20"/>
           <w:szCs w:val="20"/>
         </w:rPr>
-        <w:t xml:space="preserve">This guide provides comprehensive help and documentation for the latest version of the Omnicell Blueprinting Tool (v1.0.2.0). Omnicell Blueprinting Tool is an aid where automation of Visio Diagrams based on customer-specific configurations. Using an excel file the designer has full control of placing stencils on the diagram as well as how shapes are connected.  </w:t>
+        <w:t>This guide provides comprehensive help and documentation for the latest version of the Omnicell Blueprinting Tool (v1.0.2.</w:t>
+      </w:r>
+      <w:r>
+        <w:rPr>
+          <w:rFonts w:asciiTheme="minorHAnsi" w:hAnsiTheme="minorHAnsi" w:cstheme="minorHAnsi"/>
+          <w:sz w:val="20"/>
+          <w:szCs w:val="20"/>
+        </w:rPr>
+        <w:t>1</w:t>
+      </w:r>
+      <w:r>
+        <w:rPr>
+          <w:rFonts w:asciiTheme="minorHAnsi" w:hAnsiTheme="minorHAnsi" w:cstheme="minorHAnsi"/>
+          <w:sz w:val="20"/>
+          <w:szCs w:val="20"/>
+        </w:rPr>
+        <w:t xml:space="preserve">). Omnicell Blueprinting Tool is an aid where automation of Visio Diagrams based on customer-specific configurations. Using an excel file the designer has full control of placing stencils on the diagram as well as how shapes are connected.  </w:t>
       </w:r>
     </w:p>
     <w:p>
       <w:pPr>
         <w:pStyle w:val="Heading2"/>
       </w:pPr>
-      <w:bookmarkStart w:id="1" w:name="_Toc115690146"/>
+      <w:bookmarkStart w:id="1" w:name="_Toc115938873"/>
       <w:r>
         <w:t>Noteworthy:</w:t>
       </w:r>
@@ -1471,7 +1605,7 @@
       <w:pPr>
         <w:pStyle w:val="Heading2"/>
       </w:pPr>
-      <w:bookmarkStart w:id="2" w:name="_Toc115690147"/>
+      <w:bookmarkStart w:id="2" w:name="_Toc115938874"/>
       <w:r>
         <w:t>Tool Installation</w:t>
       </w:r>
@@ -1542,18 +1676,16 @@
           <w:sz w:val="20"/>
           <w:szCs w:val="20"/>
         </w:rPr>
-        <w:t>Root folder will be created “</w:t>
+        <w:t>Root folder will be created “Omnicell_Blueprinting_Tool</w:t>
       </w:r>
-      <w:proofErr w:type="spellStart"/>
       <w:r>
         <w:rPr>
           <w:rFonts w:asciiTheme="minorHAnsi" w:hAnsiTheme="minorHAnsi" w:cstheme="minorHAnsi"/>
           <w:sz w:val="20"/>
           <w:szCs w:val="20"/>
         </w:rPr>
-        <w:t>Omnicell_Blueprinting_Tool</w:t>
+        <w:t>”</w:t>
       </w:r>
-      <w:proofErr w:type="spellEnd"/>
     </w:p>
     <w:p>
       <w:pPr>
@@ -1621,25 +1753,7 @@
           <w:sz w:val="20"/>
           <w:szCs w:val="20"/>
         </w:rPr>
-        <w:t>“</w:t>
-      </w:r>
-      <w:proofErr w:type="spellStart"/>
-      <w:r>
-        <w:rPr>
-          <w:rFonts w:asciiTheme="minorHAnsi" w:hAnsiTheme="minorHAnsi" w:cstheme="minorHAnsi"/>
-          <w:sz w:val="20"/>
-          <w:szCs w:val="20"/>
-        </w:rPr>
-        <w:t>ScriptData</w:t>
-      </w:r>
-      <w:proofErr w:type="spellEnd"/>
-      <w:r>
-        <w:rPr>
-          <w:rFonts w:asciiTheme="minorHAnsi" w:hAnsiTheme="minorHAnsi" w:cstheme="minorHAnsi"/>
-          <w:sz w:val="20"/>
-          <w:szCs w:val="20"/>
-        </w:rPr>
-        <w:t xml:space="preserve">” </w:t>
+        <w:t xml:space="preserve">“ScriptData” </w:t>
       </w:r>
     </w:p>
     <w:p>
@@ -1715,7 +1829,7 @@
       <w:pPr>
         <w:pStyle w:val="Heading2"/>
       </w:pPr>
-      <w:bookmarkStart w:id="3" w:name="_Toc115690148"/>
+      <w:bookmarkStart w:id="3" w:name="_Toc115938875"/>
       <w:r>
         <w:t>Tool Folder layout and description</w:t>
       </w:r>
@@ -1763,25 +1877,7 @@
           <w:sz w:val="20"/>
           <w:szCs w:val="20"/>
         </w:rPr>
-        <w:t>Root folder “</w:t>
-      </w:r>
-      <w:proofErr w:type="spellStart"/>
-      <w:r>
-        <w:rPr>
-          <w:rFonts w:asciiTheme="minorHAnsi" w:hAnsiTheme="minorHAnsi" w:cstheme="minorHAnsi"/>
-          <w:sz w:val="20"/>
-          <w:szCs w:val="20"/>
-        </w:rPr>
-        <w:t>Omnicell_Blueprinting_Tool</w:t>
-      </w:r>
-      <w:proofErr w:type="spellEnd"/>
-      <w:r>
-        <w:rPr>
-          <w:rFonts w:asciiTheme="minorHAnsi" w:hAnsiTheme="minorHAnsi" w:cstheme="minorHAnsi"/>
-          <w:sz w:val="20"/>
-          <w:szCs w:val="20"/>
-        </w:rPr>
-        <w:t>” - Applications exe will be placed</w:t>
+        <w:t>Root folder “Omnicell_Blueprinting_Tool” - Applications exe will be placed</w:t>
       </w:r>
     </w:p>
     <w:p>
@@ -1850,25 +1946,7 @@
           <w:sz w:val="20"/>
           <w:szCs w:val="20"/>
         </w:rPr>
-        <w:t>“</w:t>
-      </w:r>
-      <w:proofErr w:type="spellStart"/>
-      <w:r>
-        <w:rPr>
-          <w:rFonts w:asciiTheme="minorHAnsi" w:hAnsiTheme="minorHAnsi" w:cstheme="minorHAnsi"/>
-          <w:sz w:val="20"/>
-          <w:szCs w:val="20"/>
-        </w:rPr>
-        <w:t>ScriptData</w:t>
-      </w:r>
-      <w:proofErr w:type="spellEnd"/>
-      <w:r>
-        <w:rPr>
-          <w:rFonts w:asciiTheme="minorHAnsi" w:hAnsiTheme="minorHAnsi" w:cstheme="minorHAnsi"/>
-          <w:sz w:val="20"/>
-          <w:szCs w:val="20"/>
-        </w:rPr>
-        <w:t>” - Excel data files</w:t>
+        <w:t>“ScriptData” - Excel data files</w:t>
       </w:r>
     </w:p>
     <w:p>
@@ -1960,25 +2038,7 @@
           <w:sz w:val="20"/>
           <w:szCs w:val="20"/>
         </w:rPr>
-        <w:t>Existing stencil file “</w:t>
-      </w:r>
-      <w:proofErr w:type="spellStart"/>
-      <w:r>
-        <w:rPr>
-          <w:rFonts w:asciiTheme="minorHAnsi" w:hAnsiTheme="minorHAnsi" w:cstheme="minorHAnsi"/>
-          <w:sz w:val="20"/>
-          <w:szCs w:val="20"/>
-        </w:rPr>
-        <w:t>OC_BlueprintingStencils.vssx</w:t>
-      </w:r>
-      <w:proofErr w:type="spellEnd"/>
-      <w:r>
-        <w:rPr>
-          <w:rFonts w:asciiTheme="minorHAnsi" w:hAnsiTheme="minorHAnsi" w:cstheme="minorHAnsi"/>
-          <w:sz w:val="20"/>
-          <w:szCs w:val="20"/>
-        </w:rPr>
-        <w:t xml:space="preserve">” </w:t>
+        <w:t xml:space="preserve">Existing stencil file “OC_BlueprintingStencils.vssx” </w:t>
       </w:r>
     </w:p>
     <w:p>
@@ -2047,25 +2107,7 @@
           <w:sz w:val="20"/>
           <w:szCs w:val="20"/>
         </w:rPr>
-        <w:t>Existing template file “</w:t>
-      </w:r>
-      <w:proofErr w:type="spellStart"/>
-      <w:r>
-        <w:rPr>
-          <w:rFonts w:asciiTheme="minorHAnsi" w:hAnsiTheme="minorHAnsi" w:cstheme="minorHAnsi"/>
-          <w:sz w:val="20"/>
-          <w:szCs w:val="20"/>
-        </w:rPr>
-        <w:t>OC_BlueprintingTemplate.vstx</w:t>
-      </w:r>
-      <w:proofErr w:type="spellEnd"/>
-      <w:r>
-        <w:rPr>
-          <w:rFonts w:asciiTheme="minorHAnsi" w:hAnsiTheme="minorHAnsi" w:cstheme="minorHAnsi"/>
-          <w:sz w:val="20"/>
-          <w:szCs w:val="20"/>
-        </w:rPr>
-        <w:t>”</w:t>
+        <w:t>Existing template file “OC_BlueprintingTemplate.vstx”</w:t>
       </w:r>
     </w:p>
     <w:p>
@@ -2118,7 +2160,7 @@
       <w:pPr>
         <w:pStyle w:val="Heading2"/>
       </w:pPr>
-      <w:bookmarkStart w:id="4" w:name="_Toc115690149"/>
+      <w:bookmarkStart w:id="4" w:name="_Toc115938876"/>
       <w:r>
         <w:lastRenderedPageBreak/>
         <w:t>Data File:</w:t>
@@ -2726,25 +2768,7 @@
           <w:sz w:val="20"/>
           <w:szCs w:val="20"/>
         </w:rPr>
-        <w:t>If using the standard provided template file “Data\Templates\</w:t>
-      </w:r>
-      <w:proofErr w:type="spellStart"/>
-      <w:r>
-        <w:rPr>
-          <w:rFonts w:asciiTheme="minorHAnsi" w:hAnsiTheme="minorHAnsi" w:cstheme="minorHAnsi"/>
-          <w:sz w:val="20"/>
-          <w:szCs w:val="20"/>
-        </w:rPr>
-        <w:t>OC_BlueprintingTemplate.vstx</w:t>
-      </w:r>
-      <w:proofErr w:type="spellEnd"/>
-      <w:r>
-        <w:rPr>
-          <w:rFonts w:asciiTheme="minorHAnsi" w:hAnsiTheme="minorHAnsi" w:cstheme="minorHAnsi"/>
-          <w:sz w:val="20"/>
-          <w:szCs w:val="20"/>
-        </w:rPr>
-        <w:t>” you should open this file in Visio and note all the Stencils that are available.  They will be listed towards the bottom of this document as well</w:t>
+        <w:t>If using the standard provided template file “Data\Templates\OC_BlueprintingTemplate.vstx” you should open this file in Visio and note all the Stencils that are available.  They will be listed towards the bottom of this document as well</w:t>
       </w:r>
     </w:p>
     <w:p>
@@ -4107,21 +4131,7 @@
                     <w:rPr>
                       <w:rFonts w:asciiTheme="minorHAnsi" w:hAnsiTheme="minorHAnsi" w:cstheme="minorHAnsi"/>
                     </w:rPr>
-                    <w:t xml:space="preserve">.  Append </w:t>
-                  </w:r>
-                  <w:proofErr w:type="gramStart"/>
-                  <w:r>
-                    <w:rPr>
-                      <w:rFonts w:asciiTheme="minorHAnsi" w:hAnsiTheme="minorHAnsi" w:cstheme="minorHAnsi"/>
-                    </w:rPr>
-                    <w:t>“:B</w:t>
-                  </w:r>
-                  <w:proofErr w:type="gramEnd"/>
-                  <w:r>
-                    <w:rPr>
-                      <w:rFonts w:asciiTheme="minorHAnsi" w:hAnsiTheme="minorHAnsi" w:cstheme="minorHAnsi"/>
-                    </w:rPr>
-                    <w:t>” after font size</w:t>
+                    <w:t>.  Append “:B” after font size</w:t>
                   </w:r>
                 </w:p>
               </w:tc>
@@ -4144,23 +4154,13 @@
                     </w:rPr>
                     <w:t xml:space="preserve">I.E </w:t>
                   </w:r>
-                  <w:proofErr w:type="gramStart"/>
                   <w:r>
                     <w:rPr>
                       <w:rFonts w:asciiTheme="minorHAnsi" w:hAnsiTheme="minorHAnsi" w:cstheme="minorHAnsi"/>
                       <w:b/>
                       <w:bCs/>
                     </w:rPr>
-                    <w:t>12:B</w:t>
-                  </w:r>
-                  <w:proofErr w:type="gramEnd"/>
-                  <w:r>
-                    <w:rPr>
-                      <w:rFonts w:asciiTheme="minorHAnsi" w:hAnsiTheme="minorHAnsi" w:cstheme="minorHAnsi"/>
-                      <w:b/>
-                      <w:bCs/>
-                    </w:rPr>
-                    <w:t xml:space="preserve"> will use 12pt font and make Bold</w:t>
+                    <w:t>12:B will use 12pt font and make Bold</w:t>
                   </w:r>
                 </w:p>
                 <w:p>
@@ -6807,7 +6807,7 @@
       <w:pPr>
         <w:pStyle w:val="Heading2"/>
       </w:pPr>
-      <w:bookmarkStart w:id="5" w:name="_Toc115690150"/>
+      <w:bookmarkStart w:id="5" w:name="_Toc115938877"/>
       <w:r>
         <w:lastRenderedPageBreak/>
         <w:t>Provided Visio Template Stencil Names</w:t>
@@ -6881,6 +6881,14 @@
               </w:rPr>
               <w:t>Stencil description</w:t>
             </w:r>
+            <w:r>
+              <w:rPr>
+                <w:rFonts w:asciiTheme="minorHAnsi" w:hAnsiTheme="minorHAnsi" w:cstheme="minorHAnsi"/>
+                <w:b/>
+                <w:bCs/>
+              </w:rPr>
+              <w:t xml:space="preserve">   - Note all shapes can be resized if needed</w:t>
+            </w:r>
           </w:p>
         </w:tc>
       </w:tr>
@@ -6926,7 +6934,7 @@
                 <w:rFonts w:cs="Calibri"/>
                 <w:color w:val="000000"/>
               </w:rPr>
-              <w:t>Stencil</w:t>
+              <w:t>AUI shape</w:t>
             </w:r>
           </w:p>
         </w:tc>
@@ -6973,7 +6981,7 @@
                 <w:rFonts w:cs="Calibri"/>
                 <w:color w:val="000000"/>
               </w:rPr>
-              <w:t>Stencil</w:t>
+              <w:t>AWS shape</w:t>
             </w:r>
           </w:p>
         </w:tc>
@@ -7022,7 +7030,7 @@
                 <w:rFonts w:cs="Calibri"/>
                 <w:color w:val="000000"/>
               </w:rPr>
-              <w:t>Stencil</w:t>
+              <w:t>Blister Packager shape</w:t>
             </w:r>
           </w:p>
         </w:tc>
@@ -7069,7 +7077,7 @@
                 <w:rFonts w:cs="Calibri"/>
                 <w:color w:val="000000"/>
               </w:rPr>
-              <w:t>Stencil</w:t>
+              <w:t>Carousel shape</w:t>
             </w:r>
           </w:p>
         </w:tc>
@@ -7116,7 +7124,7 @@
                 <w:rFonts w:cs="Calibri"/>
                 <w:color w:val="000000"/>
               </w:rPr>
-              <w:t>Stencil</w:t>
+              <w:t>Carousel2 shape</w:t>
             </w:r>
           </w:p>
         </w:tc>
@@ -7163,7 +7171,7 @@
                 <w:rFonts w:cs="Calibri"/>
                 <w:color w:val="000000"/>
               </w:rPr>
-              <w:t>Stencil</w:t>
+              <w:t>CPM shape</w:t>
             </w:r>
           </w:p>
         </w:tc>
@@ -7210,7 +7218,7 @@
                 <w:rFonts w:cs="Calibri"/>
                 <w:color w:val="000000"/>
               </w:rPr>
-              <w:t>Stencil</w:t>
+              <w:t>CSM shape</w:t>
             </w:r>
           </w:p>
         </w:tc>
@@ -7257,7 +7265,7 @@
                 <w:rFonts w:cs="Calibri"/>
                 <w:color w:val="000000"/>
               </w:rPr>
-              <w:t>Stencil</w:t>
+              <w:t>DB shape</w:t>
             </w:r>
           </w:p>
         </w:tc>
@@ -7278,13 +7286,15 @@
                 <w:rFonts w:asciiTheme="minorHAnsi" w:hAnsiTheme="minorHAnsi" w:cstheme="minorHAnsi"/>
               </w:rPr>
             </w:pPr>
+            <w:proofErr w:type="spellStart"/>
             <w:r>
               <w:rPr>
                 <w:rFonts w:cs="Calibri"/>
                 <w:color w:val="000000"/>
               </w:rPr>
-              <w:t>Devices</w:t>
-            </w:r>
+              <w:t>DashOutline</w:t>
+            </w:r>
+            <w:proofErr w:type="spellEnd"/>
           </w:p>
         </w:tc>
         <w:tc>
@@ -7304,7 +7314,23 @@
                 <w:rFonts w:cs="Calibri"/>
                 <w:color w:val="000000"/>
               </w:rPr>
-              <w:t>Stencil</w:t>
+              <w:t xml:space="preserve">Dash line border.  Used for outline.  Similar to </w:t>
+            </w:r>
+            <w:proofErr w:type="spellStart"/>
+            <w:r>
+              <w:rPr>
+                <w:rFonts w:cs="Calibri"/>
+                <w:color w:val="000000"/>
+              </w:rPr>
+              <w:t>IconKey</w:t>
+            </w:r>
+            <w:proofErr w:type="spellEnd"/>
+            <w:r>
+              <w:rPr>
+                <w:rFonts w:cs="Calibri"/>
+                <w:color w:val="000000"/>
+              </w:rPr>
+              <w:t xml:space="preserve"> shape</w:t>
             </w:r>
           </w:p>
         </w:tc>
@@ -7325,15 +7351,13 @@
                 <w:rFonts w:asciiTheme="minorHAnsi" w:hAnsiTheme="minorHAnsi" w:cstheme="minorHAnsi"/>
               </w:rPr>
             </w:pPr>
-            <w:proofErr w:type="spellStart"/>
             <w:r>
               <w:rPr>
                 <w:rFonts w:cs="Calibri"/>
                 <w:color w:val="000000"/>
               </w:rPr>
-              <w:t>EHRSystems</w:t>
-            </w:r>
-            <w:proofErr w:type="spellEnd"/>
+              <w:t>Devices</w:t>
+            </w:r>
           </w:p>
         </w:tc>
         <w:tc>
@@ -7353,7 +7377,7 @@
                 <w:rFonts w:cs="Calibri"/>
                 <w:color w:val="000000"/>
               </w:rPr>
-              <w:t>Stencil</w:t>
+              <w:t>Pre-set Devices shape</w:t>
             </w:r>
           </w:p>
         </w:tc>
@@ -7374,13 +7398,15 @@
                 <w:rFonts w:asciiTheme="minorHAnsi" w:hAnsiTheme="minorHAnsi" w:cstheme="minorHAnsi"/>
               </w:rPr>
             </w:pPr>
+            <w:proofErr w:type="spellStart"/>
             <w:r>
               <w:rPr>
                 <w:rFonts w:cs="Calibri"/>
                 <w:color w:val="000000"/>
               </w:rPr>
-              <w:t>Footer</w:t>
-            </w:r>
+              <w:t>EHRSystems</w:t>
+            </w:r>
+            <w:proofErr w:type="spellEnd"/>
           </w:p>
         </w:tc>
         <w:tc>
@@ -7400,7 +7426,23 @@
                 <w:rFonts w:cs="Calibri"/>
                 <w:color w:val="000000"/>
               </w:rPr>
-              <w:t>Footer section to be populated by the user if using this stencil</w:t>
+              <w:t xml:space="preserve">Pre-set </w:t>
+            </w:r>
+            <w:proofErr w:type="spellStart"/>
+            <w:r>
+              <w:rPr>
+                <w:rFonts w:cs="Calibri"/>
+                <w:color w:val="000000"/>
+              </w:rPr>
+              <w:t>EHRSystem</w:t>
+            </w:r>
+            <w:proofErr w:type="spellEnd"/>
+            <w:r>
+              <w:rPr>
+                <w:rFonts w:cs="Calibri"/>
+                <w:color w:val="000000"/>
+              </w:rPr>
+              <w:t xml:space="preserve"> shape</w:t>
             </w:r>
           </w:p>
         </w:tc>
@@ -7426,7 +7468,7 @@
                 <w:rFonts w:cs="Calibri"/>
                 <w:color w:val="000000"/>
               </w:rPr>
-              <w:t>Group1</w:t>
+              <w:t>Footer</w:t>
             </w:r>
           </w:p>
         </w:tc>
@@ -7447,7 +7489,7 @@
                 <w:rFonts w:cs="Calibri"/>
                 <w:color w:val="000000"/>
               </w:rPr>
-              <w:t>Large light blue image (place sites etc. in this)</w:t>
+              <w:t>Footer section to be populated by the user if using this stencil</w:t>
             </w:r>
           </w:p>
         </w:tc>
@@ -7473,7 +7515,7 @@
                 <w:rFonts w:cs="Calibri"/>
                 <w:color w:val="000000"/>
               </w:rPr>
-              <w:t>Group2</w:t>
+              <w:t>Group1</w:t>
             </w:r>
           </w:p>
         </w:tc>
@@ -7494,23 +7536,35 @@
                 <w:rFonts w:cs="Calibri"/>
                 <w:color w:val="000000"/>
               </w:rPr>
-              <w:t xml:space="preserve">Small light blue image (place sites </w:t>
-            </w:r>
-            <w:proofErr w:type="spellStart"/>
+              <w:t xml:space="preserve">Large light blue </w:t>
+            </w:r>
             <w:r>
               <w:rPr>
                 <w:rFonts w:cs="Calibri"/>
                 <w:color w:val="000000"/>
               </w:rPr>
-              <w:t>etc</w:t>
-            </w:r>
-            <w:proofErr w:type="spellEnd"/>
+              <w:t>filled shape</w:t>
+            </w:r>
             <w:r>
               <w:rPr>
                 <w:rFonts w:cs="Calibri"/>
                 <w:color w:val="000000"/>
               </w:rPr>
-              <w:t xml:space="preserve"> in this)</w:t>
+              <w:t xml:space="preserve"> (</w:t>
+            </w:r>
+            <w:r>
+              <w:rPr>
+                <w:rFonts w:cs="Calibri"/>
+                <w:color w:val="000000"/>
+              </w:rPr>
+              <w:t>additional shapes can be added into this shape</w:t>
+            </w:r>
+            <w:r>
+              <w:rPr>
+                <w:rFonts w:cs="Calibri"/>
+                <w:color w:val="000000"/>
+              </w:rPr>
+              <w:t>)</w:t>
             </w:r>
           </w:p>
         </w:tc>
@@ -7531,15 +7585,13 @@
                 <w:rFonts w:asciiTheme="minorHAnsi" w:hAnsiTheme="minorHAnsi" w:cstheme="minorHAnsi"/>
               </w:rPr>
             </w:pPr>
-            <w:proofErr w:type="spellStart"/>
             <w:r>
               <w:rPr>
                 <w:rFonts w:cs="Calibri"/>
                 <w:color w:val="000000"/>
               </w:rPr>
-              <w:t>GroupBD</w:t>
-            </w:r>
-            <w:proofErr w:type="spellEnd"/>
+              <w:t>Group2</w:t>
+            </w:r>
           </w:p>
         </w:tc>
         <w:tc>
@@ -7559,7 +7611,35 @@
                 <w:rFonts w:cs="Calibri"/>
                 <w:color w:val="000000"/>
               </w:rPr>
-              <w:t>Group like box orange filled for BD</w:t>
+              <w:t xml:space="preserve">Small light blue </w:t>
+            </w:r>
+            <w:r>
+              <w:rPr>
+                <w:rFonts w:cs="Calibri"/>
+                <w:color w:val="000000"/>
+              </w:rPr>
+              <w:t xml:space="preserve">shape </w:t>
+            </w:r>
+            <w:r>
+              <w:rPr>
+                <w:rFonts w:cs="Calibri"/>
+                <w:color w:val="000000"/>
+              </w:rPr>
+              <w:t>(</w:t>
+            </w:r>
+            <w:r>
+              <w:rPr>
+                <w:rFonts w:cs="Calibri"/>
+                <w:color w:val="000000"/>
+              </w:rPr>
+              <w:t>additional shapes can be added into this shape</w:t>
+            </w:r>
+            <w:r>
+              <w:rPr>
+                <w:rFonts w:cs="Calibri"/>
+                <w:color w:val="000000"/>
+              </w:rPr>
+              <w:t>)</w:t>
             </w:r>
           </w:p>
         </w:tc>
@@ -7577,18 +7657,17 @@
             <w:pPr>
               <w:spacing w:after="0" w:line="240" w:lineRule="auto"/>
               <w:rPr>
-                <w:rFonts w:asciiTheme="minorHAnsi" w:hAnsiTheme="minorHAnsi" w:cstheme="minorHAnsi"/>
-              </w:rPr>
-            </w:pPr>
-            <w:proofErr w:type="spellStart"/>
-            <w:r>
-              <w:rPr>
                 <w:rFonts w:cs="Calibri"/>
                 <w:color w:val="000000"/>
               </w:rPr>
-              <w:t>IconKey</w:t>
-            </w:r>
-            <w:proofErr w:type="spellEnd"/>
+            </w:pPr>
+            <w:r>
+              <w:rPr>
+                <w:rFonts w:cs="Calibri"/>
+                <w:color w:val="000000"/>
+              </w:rPr>
+              <w:t>Group3</w:t>
+            </w:r>
           </w:p>
         </w:tc>
         <w:tc>
@@ -7600,15 +7679,16 @@
             <w:pPr>
               <w:spacing w:after="0" w:line="240" w:lineRule="auto"/>
               <w:rPr>
-                <w:rFonts w:asciiTheme="minorHAnsi" w:hAnsiTheme="minorHAnsi" w:cstheme="minorHAnsi"/>
-              </w:rPr>
-            </w:pPr>
-            <w:r>
-              <w:rPr>
                 <w:rFonts w:cs="Calibri"/>
                 <w:color w:val="000000"/>
               </w:rPr>
-              <w:t>Stencil</w:t>
+            </w:pPr>
+            <w:r>
+              <w:rPr>
+                <w:rFonts w:cs="Calibri"/>
+                <w:color w:val="000000"/>
+              </w:rPr>
+              <w:t>Group with pre-filled top Omnicell green and clear bottom. Can add additional shapes to this shape</w:t>
             </w:r>
           </w:p>
         </w:tc>
@@ -7634,7 +7714,14 @@
                 <w:rFonts w:cs="Calibri"/>
                 <w:color w:val="000000"/>
               </w:rPr>
-              <w:t>IconKey2</w:t>
+              <w:t>Group</w:t>
+            </w:r>
+            <w:r>
+              <w:rPr>
+                <w:rFonts w:cs="Calibri"/>
+                <w:color w:val="000000"/>
+              </w:rPr>
+              <w:t>4</w:t>
             </w:r>
           </w:p>
         </w:tc>
@@ -7655,7 +7742,28 @@
                 <w:rFonts w:cs="Calibri"/>
                 <w:color w:val="000000"/>
               </w:rPr>
-              <w:t>Just the outline you can populate the inside and change the size</w:t>
+              <w:t>Group</w:t>
+            </w:r>
+            <w:r>
+              <w:rPr>
+                <w:rFonts w:cs="Calibri"/>
+                <w:color w:val="000000"/>
+              </w:rPr>
+              <w:t xml:space="preserve"> that is pre-</w:t>
+            </w:r>
+            <w:r>
+              <w:rPr>
+                <w:rFonts w:cs="Calibri"/>
+                <w:color w:val="000000"/>
+              </w:rPr>
+              <w:t>set</w:t>
+            </w:r>
+            <w:r>
+              <w:rPr>
+                <w:rFonts w:cs="Calibri"/>
+                <w:color w:val="000000"/>
+              </w:rPr>
+              <w:t xml:space="preserve"> using BD orange color</w:t>
             </w:r>
           </w:p>
         </w:tc>
@@ -7682,7 +7790,7 @@
                 <w:rFonts w:cs="Calibri"/>
                 <w:color w:val="000000"/>
               </w:rPr>
-              <w:t>IconKeyDash</w:t>
+              <w:t>IconKey</w:t>
             </w:r>
             <w:proofErr w:type="spellEnd"/>
           </w:p>
@@ -7699,21 +7807,12 @@
                 <w:rFonts w:asciiTheme="minorHAnsi" w:hAnsiTheme="minorHAnsi" w:cstheme="minorHAnsi"/>
               </w:rPr>
             </w:pPr>
-            <w:proofErr w:type="spellStart"/>
             <w:r>
               <w:rPr>
                 <w:rFonts w:cs="Calibri"/>
                 <w:color w:val="000000"/>
               </w:rPr>
-              <w:t>IconKey</w:t>
-            </w:r>
-            <w:proofErr w:type="spellEnd"/>
-            <w:r>
-              <w:rPr>
-                <w:rFonts w:cs="Calibri"/>
-                <w:color w:val="000000"/>
-              </w:rPr>
-              <w:t xml:space="preserve"> box with a Dash border</w:t>
+              <w:t>Preset with 3 servers</w:t>
             </w:r>
           </w:p>
         </w:tc>
@@ -7739,7 +7838,7 @@
                 <w:rFonts w:cs="Calibri"/>
                 <w:color w:val="000000"/>
               </w:rPr>
-              <w:t>IVX</w:t>
+              <w:t>IconKey2</w:t>
             </w:r>
           </w:p>
         </w:tc>
@@ -7760,7 +7859,7 @@
                 <w:rFonts w:cs="Calibri"/>
                 <w:color w:val="000000"/>
               </w:rPr>
-              <w:t>Stencil</w:t>
+              <w:t>Just the outline you can populate the inside and change the size</w:t>
             </w:r>
           </w:p>
         </w:tc>
@@ -7786,7 +7885,7 @@
                 <w:rFonts w:cs="Calibri"/>
                 <w:color w:val="000000"/>
               </w:rPr>
-              <w:t>Label1</w:t>
+              <w:t>IVX</w:t>
             </w:r>
           </w:p>
         </w:tc>
@@ -7807,7 +7906,7 @@
                 <w:rFonts w:cs="Calibri"/>
                 <w:color w:val="000000"/>
               </w:rPr>
-              <w:t>Small label type Stencil</w:t>
+              <w:t>IVX shape</w:t>
             </w:r>
           </w:p>
         </w:tc>
@@ -7828,15 +7927,13 @@
                 <w:rFonts w:asciiTheme="minorHAnsi" w:hAnsiTheme="minorHAnsi" w:cstheme="minorHAnsi"/>
               </w:rPr>
             </w:pPr>
-            <w:proofErr w:type="spellStart"/>
             <w:r>
               <w:rPr>
                 <w:rFonts w:cs="Calibri"/>
                 <w:color w:val="000000"/>
               </w:rPr>
-              <w:t>LineLedgen</w:t>
-            </w:r>
-            <w:proofErr w:type="spellEnd"/>
+              <w:t>Label1</w:t>
+            </w:r>
           </w:p>
         </w:tc>
         <w:tc>
@@ -7856,7 +7953,7 @@
                 <w:rFonts w:cs="Calibri"/>
                 <w:color w:val="000000"/>
               </w:rPr>
-              <w:t>Rectangle like box that can be sized, and color filled</w:t>
+              <w:t>Small label type Stencil</w:t>
             </w:r>
           </w:p>
         </w:tc>
@@ -7877,13 +7974,15 @@
                 <w:rFonts w:asciiTheme="minorHAnsi" w:hAnsiTheme="minorHAnsi" w:cstheme="minorHAnsi"/>
               </w:rPr>
             </w:pPr>
+            <w:proofErr w:type="spellStart"/>
             <w:r>
               <w:rPr>
                 <w:rFonts w:cs="Calibri"/>
                 <w:color w:val="000000"/>
               </w:rPr>
-              <w:t>Logo</w:t>
-            </w:r>
+              <w:t>LineLedgen</w:t>
+            </w:r>
+            <w:proofErr w:type="spellEnd"/>
           </w:p>
         </w:tc>
         <w:tc>
@@ -7903,7 +8002,7 @@
                 <w:rFonts w:cs="Calibri"/>
                 <w:color w:val="000000"/>
               </w:rPr>
-              <w:t xml:space="preserve">Omnicell Logo </w:t>
+              <w:t>Rectangle like box that can be sized, and color filled</w:t>
             </w:r>
           </w:p>
         </w:tc>
@@ -7924,15 +8023,13 @@
                 <w:rFonts w:asciiTheme="minorHAnsi" w:hAnsiTheme="minorHAnsi" w:cstheme="minorHAnsi"/>
               </w:rPr>
             </w:pPr>
-            <w:proofErr w:type="spellStart"/>
             <w:r>
               <w:rPr>
                 <w:rFonts w:cs="Calibri"/>
                 <w:color w:val="000000"/>
               </w:rPr>
-              <w:t>NetworkPipe</w:t>
-            </w:r>
-            <w:proofErr w:type="spellEnd"/>
+              <w:t>Logo</w:t>
+            </w:r>
           </w:p>
         </w:tc>
         <w:tc>
@@ -7952,7 +8049,14 @@
                 <w:rFonts w:cs="Calibri"/>
                 <w:color w:val="000000"/>
               </w:rPr>
-              <w:t>Large vertical alighted stencil</w:t>
+              <w:t>Omnicell Logo</w:t>
+            </w:r>
+            <w:r>
+              <w:rPr>
+                <w:rFonts w:cs="Calibri"/>
+                <w:color w:val="000000"/>
+              </w:rPr>
+              <w:t xml:space="preserve"> shape</w:t>
             </w:r>
           </w:p>
         </w:tc>
@@ -7973,13 +8077,15 @@
                 <w:rFonts w:asciiTheme="minorHAnsi" w:hAnsiTheme="minorHAnsi" w:cstheme="minorHAnsi"/>
               </w:rPr>
             </w:pPr>
+            <w:proofErr w:type="spellStart"/>
             <w:r>
               <w:rPr>
                 <w:rFonts w:cs="Calibri"/>
                 <w:color w:val="000000"/>
               </w:rPr>
-              <w:t>NetworkPipe2</w:t>
-            </w:r>
+              <w:t>NetworkPipe</w:t>
+            </w:r>
+            <w:proofErr w:type="spellEnd"/>
           </w:p>
         </w:tc>
         <w:tc>
@@ -7999,7 +8105,14 @@
                 <w:rFonts w:cs="Calibri"/>
                 <w:color w:val="000000"/>
               </w:rPr>
-              <w:t>Smaller vertical alighted stencil.  Can be resized.  Note this is vertical so the sizing is not like a horizontal stencil</w:t>
+              <w:t xml:space="preserve">Large vertical alighted </w:t>
+            </w:r>
+            <w:r>
+              <w:rPr>
+                <w:rFonts w:cs="Calibri"/>
+                <w:color w:val="000000"/>
+              </w:rPr>
+              <w:t>shape (large size)</w:t>
             </w:r>
           </w:p>
         </w:tc>
@@ -8020,15 +8133,13 @@
                 <w:rFonts w:asciiTheme="minorHAnsi" w:hAnsiTheme="minorHAnsi" w:cstheme="minorHAnsi"/>
               </w:rPr>
             </w:pPr>
-            <w:proofErr w:type="spellStart"/>
             <w:r>
               <w:rPr>
                 <w:rFonts w:cs="Calibri"/>
                 <w:color w:val="000000"/>
               </w:rPr>
-              <w:t>OISInterfaces</w:t>
-            </w:r>
-            <w:proofErr w:type="spellEnd"/>
+              <w:t>NetworkPipe2</w:t>
+            </w:r>
           </w:p>
         </w:tc>
         <w:tc>
@@ -8048,7 +8159,21 @@
                 <w:rFonts w:cs="Calibri"/>
                 <w:color w:val="000000"/>
               </w:rPr>
-              <w:t>Stencil</w:t>
+              <w:t xml:space="preserve">Small vertical alighted </w:t>
+            </w:r>
+            <w:r>
+              <w:rPr>
+                <w:rFonts w:cs="Calibri"/>
+                <w:color w:val="000000"/>
+              </w:rPr>
+              <w:t>shape</w:t>
+            </w:r>
+            <w:r>
+              <w:rPr>
+                <w:rFonts w:cs="Calibri"/>
+                <w:color w:val="000000"/>
+              </w:rPr>
+              <w:t>.  Note this is vertical so the sizing is not like a horizontal stencil</w:t>
             </w:r>
           </w:p>
         </w:tc>
@@ -8069,13 +8194,15 @@
                 <w:rFonts w:asciiTheme="minorHAnsi" w:hAnsiTheme="minorHAnsi" w:cstheme="minorHAnsi"/>
               </w:rPr>
             </w:pPr>
+            <w:proofErr w:type="spellStart"/>
             <w:r>
               <w:rPr>
                 <w:rFonts w:cs="Calibri"/>
                 <w:color w:val="000000"/>
               </w:rPr>
-              <w:t>PC</w:t>
-            </w:r>
+              <w:t>OISInterfaces</w:t>
+            </w:r>
+            <w:proofErr w:type="spellEnd"/>
           </w:p>
         </w:tc>
         <w:tc>
@@ -8095,7 +8222,7 @@
                 <w:rFonts w:cs="Calibri"/>
                 <w:color w:val="000000"/>
               </w:rPr>
-              <w:t>Stencil</w:t>
+              <w:t>OIS interface shape</w:t>
             </w:r>
           </w:p>
         </w:tc>
@@ -8116,15 +8243,13 @@
                 <w:rFonts w:asciiTheme="minorHAnsi" w:hAnsiTheme="minorHAnsi" w:cstheme="minorHAnsi"/>
               </w:rPr>
             </w:pPr>
-            <w:proofErr w:type="spellStart"/>
             <w:r>
               <w:rPr>
                 <w:rFonts w:cs="Calibri"/>
                 <w:color w:val="000000"/>
               </w:rPr>
-              <w:t>PortsLDAP_info</w:t>
-            </w:r>
-            <w:proofErr w:type="spellEnd"/>
+              <w:t>PC</w:t>
+            </w:r>
           </w:p>
         </w:tc>
         <w:tc>
@@ -8144,7 +8269,7 @@
                 <w:rFonts w:cs="Calibri"/>
                 <w:color w:val="000000"/>
               </w:rPr>
-              <w:t>Stencil</w:t>
+              <w:t>PC shape</w:t>
             </w:r>
           </w:p>
         </w:tc>
@@ -8165,13 +8290,15 @@
                 <w:rFonts w:asciiTheme="minorHAnsi" w:hAnsiTheme="minorHAnsi" w:cstheme="minorHAnsi"/>
               </w:rPr>
             </w:pPr>
+            <w:proofErr w:type="spellStart"/>
             <w:r>
               <w:rPr>
                 <w:rFonts w:cs="Calibri"/>
                 <w:color w:val="000000"/>
               </w:rPr>
-              <w:t>Process1</w:t>
-            </w:r>
+              <w:t>PortsLDAP_info</w:t>
+            </w:r>
+            <w:proofErr w:type="spellEnd"/>
           </w:p>
         </w:tc>
         <w:tc>
@@ -8191,7 +8318,7 @@
                 <w:rFonts w:cs="Calibri"/>
                 <w:color w:val="000000"/>
               </w:rPr>
-              <w:t>Plan Process image that can be sized and color filled</w:t>
+              <w:t>Ports / LDAP info shape</w:t>
             </w:r>
           </w:p>
         </w:tc>
@@ -8217,7 +8344,7 @@
                 <w:rFonts w:cs="Calibri"/>
                 <w:color w:val="000000"/>
               </w:rPr>
-              <w:t>Rectangle</w:t>
+              <w:t>Process1</w:t>
             </w:r>
           </w:p>
         </w:tc>
@@ -8238,7 +8365,21 @@
                 <w:rFonts w:cs="Calibri"/>
                 <w:color w:val="000000"/>
               </w:rPr>
-              <w:t>Plain Rectangle that can be sized and color filled</w:t>
+              <w:t xml:space="preserve">Process </w:t>
+            </w:r>
+            <w:r>
+              <w:rPr>
+                <w:rFonts w:cs="Calibri"/>
+                <w:color w:val="000000"/>
+              </w:rPr>
+              <w:t>shape</w:t>
+            </w:r>
+            <w:r>
+              <w:rPr>
+                <w:rFonts w:cs="Calibri"/>
+                <w:color w:val="000000"/>
+              </w:rPr>
+              <w:t xml:space="preserve"> that can be sized and color filled</w:t>
             </w:r>
           </w:p>
         </w:tc>
@@ -8264,7 +8405,7 @@
                 <w:rFonts w:cs="Calibri"/>
                 <w:color w:val="000000"/>
               </w:rPr>
-              <w:t>Server</w:t>
+              <w:t>Rectangle</w:t>
             </w:r>
           </w:p>
         </w:tc>
@@ -8285,7 +8426,7 @@
                 <w:rFonts w:cs="Calibri"/>
                 <w:color w:val="000000"/>
               </w:rPr>
-              <w:t>Stencil</w:t>
+              <w:t>Rectangle that can be sized and color filled</w:t>
             </w:r>
           </w:p>
         </w:tc>
@@ -8311,7 +8452,7 @@
                 <w:rFonts w:cs="Calibri"/>
                 <w:color w:val="000000"/>
               </w:rPr>
-              <w:t>Site</w:t>
+              <w:t>Server</w:t>
             </w:r>
           </w:p>
         </w:tc>
@@ -8332,7 +8473,7 @@
                 <w:rFonts w:cs="Calibri"/>
                 <w:color w:val="000000"/>
               </w:rPr>
-              <w:t>Stencil</w:t>
+              <w:t>Can be sized and color filled</w:t>
             </w:r>
           </w:p>
         </w:tc>
@@ -8350,15 +8491,16 @@
             <w:pPr>
               <w:spacing w:after="0" w:line="240" w:lineRule="auto"/>
               <w:rPr>
-                <w:rFonts w:asciiTheme="minorHAnsi" w:hAnsiTheme="minorHAnsi" w:cstheme="minorHAnsi"/>
-              </w:rPr>
-            </w:pPr>
-            <w:r>
-              <w:rPr>
                 <w:rFonts w:cs="Calibri"/>
                 <w:color w:val="000000"/>
               </w:rPr>
-              <w:t>Square</w:t>
+            </w:pPr>
+            <w:r>
+              <w:rPr>
+                <w:rFonts w:cs="Calibri"/>
+                <w:color w:val="000000"/>
+              </w:rPr>
+              <w:t>Server2</w:t>
             </w:r>
           </w:p>
         </w:tc>
@@ -8371,15 +8513,23 @@
             <w:pPr>
               <w:spacing w:after="0" w:line="240" w:lineRule="auto"/>
               <w:rPr>
-                <w:rFonts w:asciiTheme="minorHAnsi" w:hAnsiTheme="minorHAnsi" w:cstheme="minorHAnsi"/>
-              </w:rPr>
-            </w:pPr>
-            <w:r>
-              <w:rPr>
                 <w:rFonts w:cs="Calibri"/>
                 <w:color w:val="000000"/>
               </w:rPr>
-              <w:t>Plan Square image that can be sized and color filled</w:t>
+            </w:pPr>
+            <w:r>
+              <w:rPr>
+                <w:rFonts w:cs="Calibri"/>
+                <w:color w:val="000000"/>
+              </w:rPr>
+              <w:t>Rack mount server no DB</w:t>
+            </w:r>
+            <w:r>
+              <w:rPr>
+                <w:rFonts w:cs="Calibri"/>
+                <w:color w:val="000000"/>
+              </w:rPr>
+              <w:t>.   No color fill</w:t>
             </w:r>
           </w:p>
         </w:tc>
@@ -8397,15 +8547,16 @@
             <w:pPr>
               <w:spacing w:after="0" w:line="240" w:lineRule="auto"/>
               <w:rPr>
-                <w:rFonts w:asciiTheme="minorHAnsi" w:hAnsiTheme="minorHAnsi" w:cstheme="minorHAnsi"/>
-              </w:rPr>
-            </w:pPr>
-            <w:r>
-              <w:rPr>
                 <w:rFonts w:cs="Calibri"/>
                 <w:color w:val="000000"/>
               </w:rPr>
-              <w:t>Supply</w:t>
+            </w:pPr>
+            <w:r>
+              <w:rPr>
+                <w:rFonts w:cs="Calibri"/>
+                <w:color w:val="000000"/>
+              </w:rPr>
+              <w:t>Server3</w:t>
             </w:r>
           </w:p>
         </w:tc>
@@ -8418,15 +8569,23 @@
             <w:pPr>
               <w:spacing w:after="0" w:line="240" w:lineRule="auto"/>
               <w:rPr>
-                <w:rFonts w:asciiTheme="minorHAnsi" w:hAnsiTheme="minorHAnsi" w:cstheme="minorHAnsi"/>
-              </w:rPr>
-            </w:pPr>
-            <w:r>
-              <w:rPr>
                 <w:rFonts w:cs="Calibri"/>
                 <w:color w:val="000000"/>
               </w:rPr>
-              <w:t>Stencil</w:t>
+            </w:pPr>
+            <w:r>
+              <w:rPr>
+                <w:rFonts w:cs="Calibri"/>
+                <w:color w:val="000000"/>
+              </w:rPr>
+              <w:t>Rack mount server w/DB</w:t>
+            </w:r>
+            <w:r>
+              <w:rPr>
+                <w:rFonts w:cs="Calibri"/>
+                <w:color w:val="000000"/>
+              </w:rPr>
+              <w:t>.    No color fill</w:t>
             </w:r>
           </w:p>
         </w:tc>
@@ -8447,15 +8606,13 @@
                 <w:rFonts w:asciiTheme="minorHAnsi" w:hAnsiTheme="minorHAnsi" w:cstheme="minorHAnsi"/>
               </w:rPr>
             </w:pPr>
-            <w:proofErr w:type="spellStart"/>
             <w:r>
               <w:rPr>
                 <w:rFonts w:cs="Calibri"/>
                 <w:color w:val="000000"/>
               </w:rPr>
-              <w:t>TabelCell</w:t>
-            </w:r>
-            <w:proofErr w:type="spellEnd"/>
+              <w:t>Site</w:t>
+            </w:r>
           </w:p>
         </w:tc>
         <w:tc>
@@ -8475,7 +8632,7 @@
                 <w:rFonts w:cs="Calibri"/>
                 <w:color w:val="000000"/>
               </w:rPr>
-              <w:t>Can be used to build up interface tables like Excel or anything else you want to make like a table entry.  You just need to build and size each image and add the stencil label text</w:t>
+              <w:t>Site shape</w:t>
             </w:r>
           </w:p>
         </w:tc>
@@ -8496,15 +8653,13 @@
                 <w:rFonts w:asciiTheme="minorHAnsi" w:hAnsiTheme="minorHAnsi" w:cstheme="minorHAnsi"/>
               </w:rPr>
             </w:pPr>
-            <w:proofErr w:type="spellStart"/>
             <w:r>
               <w:rPr>
                 <w:rFonts w:cs="Calibri"/>
                 <w:color w:val="000000"/>
               </w:rPr>
-              <w:t>TagLabeler</w:t>
-            </w:r>
-            <w:proofErr w:type="spellEnd"/>
+              <w:t>Square</w:t>
+            </w:r>
           </w:p>
         </w:tc>
         <w:tc>
@@ -8524,7 +8679,21 @@
                 <w:rFonts w:cs="Calibri"/>
                 <w:color w:val="000000"/>
               </w:rPr>
-              <w:t>Stencil</w:t>
+              <w:t xml:space="preserve">Square </w:t>
+            </w:r>
+            <w:r>
+              <w:rPr>
+                <w:rFonts w:cs="Calibri"/>
+                <w:color w:val="000000"/>
+              </w:rPr>
+              <w:t>shape</w:t>
+            </w:r>
+            <w:r>
+              <w:rPr>
+                <w:rFonts w:cs="Calibri"/>
+                <w:color w:val="000000"/>
+              </w:rPr>
+              <w:t xml:space="preserve"> that can be sized and color filled</w:t>
             </w:r>
           </w:p>
         </w:tc>
@@ -8550,7 +8719,7 @@
                 <w:rFonts w:cs="Calibri"/>
                 <w:color w:val="000000"/>
               </w:rPr>
-              <w:t>Title</w:t>
+              <w:t>Supply</w:t>
             </w:r>
           </w:p>
         </w:tc>
@@ -8571,7 +8740,14 @@
                 <w:rFonts w:cs="Calibri"/>
                 <w:color w:val="000000"/>
               </w:rPr>
-              <w:t>Title section to be populated by the user for this diagram</w:t>
+              <w:t>Cabinet</w:t>
+            </w:r>
+            <w:r>
+              <w:rPr>
+                <w:rFonts w:cs="Calibri"/>
+                <w:color w:val="000000"/>
+              </w:rPr>
+              <w:t xml:space="preserve"> shape</w:t>
             </w:r>
           </w:p>
         </w:tc>
@@ -8598,7 +8774,7 @@
                 <w:rFonts w:cs="Calibri"/>
                 <w:color w:val="000000"/>
               </w:rPr>
-              <w:t>vSuite_EMM</w:t>
+              <w:t>TabelCell</w:t>
             </w:r>
             <w:proofErr w:type="spellEnd"/>
           </w:p>
@@ -8620,7 +8796,35 @@
                 <w:rFonts w:cs="Calibri"/>
                 <w:color w:val="000000"/>
               </w:rPr>
-              <w:t>Stencil</w:t>
+              <w:t xml:space="preserve">Can be used to build up interface tables like </w:t>
+            </w:r>
+            <w:r>
+              <w:rPr>
+                <w:rFonts w:cs="Calibri"/>
+                <w:color w:val="000000"/>
+              </w:rPr>
+              <w:t xml:space="preserve">an </w:t>
+            </w:r>
+            <w:r>
+              <w:rPr>
+                <w:rFonts w:cs="Calibri"/>
+                <w:color w:val="000000"/>
+              </w:rPr>
+              <w:t xml:space="preserve">Excel </w:t>
+            </w:r>
+            <w:r>
+              <w:rPr>
+                <w:rFonts w:cs="Calibri"/>
+                <w:color w:val="000000"/>
+              </w:rPr>
+              <w:t xml:space="preserve">cell </w:t>
+            </w:r>
+            <w:r>
+              <w:rPr>
+                <w:rFonts w:cs="Calibri"/>
+                <w:color w:val="000000"/>
+              </w:rPr>
+              <w:t>or anything else you want to make like a table entry.  You just need to build and size each image and add the stencil label text</w:t>
             </w:r>
           </w:p>
         </w:tc>
@@ -8647,7 +8851,7 @@
                 <w:rFonts w:cs="Calibri"/>
                 <w:color w:val="000000"/>
               </w:rPr>
-              <w:t>vSuiteCloud</w:t>
+              <w:t>TagLabeler</w:t>
             </w:r>
             <w:proofErr w:type="spellEnd"/>
           </w:p>
@@ -8669,7 +8873,7 @@
                 <w:rFonts w:cs="Calibri"/>
                 <w:color w:val="000000"/>
               </w:rPr>
-              <w:t>Stencil</w:t>
+              <w:t>Tag Labeler shape</w:t>
             </w:r>
           </w:p>
         </w:tc>
@@ -8695,7 +8899,7 @@
                 <w:rFonts w:cs="Calibri"/>
                 <w:color w:val="000000"/>
               </w:rPr>
-              <w:t>XR2</w:t>
+              <w:t>Title</w:t>
             </w:r>
           </w:p>
         </w:tc>
@@ -8716,7 +8920,14 @@
                 <w:rFonts w:cs="Calibri"/>
                 <w:color w:val="000000"/>
               </w:rPr>
-              <w:t>Stencil</w:t>
+              <w:t xml:space="preserve">Title </w:t>
+            </w:r>
+            <w:r>
+              <w:rPr>
+                <w:rFonts w:cs="Calibri"/>
+                <w:color w:val="000000"/>
+              </w:rPr>
+              <w:t>shape with set font sized for each row</w:t>
             </w:r>
           </w:p>
         </w:tc>
@@ -8737,13 +8948,15 @@
                 <w:rFonts w:asciiTheme="minorHAnsi" w:hAnsiTheme="minorHAnsi" w:cstheme="minorHAnsi"/>
               </w:rPr>
             </w:pPr>
+            <w:proofErr w:type="spellStart"/>
             <w:r>
               <w:rPr>
                 <w:rFonts w:cs="Calibri"/>
                 <w:color w:val="000000"/>
               </w:rPr>
-              <w:t>XT</w:t>
-            </w:r>
+              <w:t>vSuite_EMM</w:t>
+            </w:r>
+            <w:proofErr w:type="spellEnd"/>
           </w:p>
         </w:tc>
         <w:tc>
@@ -8763,7 +8976,23 @@
                 <w:rFonts w:cs="Calibri"/>
                 <w:color w:val="000000"/>
               </w:rPr>
-              <w:t>Stencil</w:t>
+              <w:t xml:space="preserve">Pre-set shape for </w:t>
+            </w:r>
+            <w:proofErr w:type="spellStart"/>
+            <w:r>
+              <w:rPr>
+                <w:rFonts w:cs="Calibri"/>
+                <w:color w:val="000000"/>
+              </w:rPr>
+              <w:t>vSuite</w:t>
+            </w:r>
+            <w:proofErr w:type="spellEnd"/>
+            <w:r>
+              <w:rPr>
+                <w:rFonts w:cs="Calibri"/>
+                <w:color w:val="000000"/>
+              </w:rPr>
+              <w:t xml:space="preserve"> and EMM</w:t>
             </w:r>
           </w:p>
         </w:tc>
@@ -8790,7 +9019,7 @@
                 <w:rFonts w:cs="Calibri"/>
                 <w:color w:val="000000"/>
               </w:rPr>
-              <w:t>YuyamaPackager</w:t>
+              <w:t>vSuiteCloud</w:t>
             </w:r>
             <w:proofErr w:type="spellEnd"/>
           </w:p>
@@ -8812,7 +9041,175 @@
                 <w:rFonts w:cs="Calibri"/>
                 <w:color w:val="000000"/>
               </w:rPr>
-              <w:t>Stencil</w:t>
+              <w:t xml:space="preserve">Pre-set shape for </w:t>
+            </w:r>
+            <w:proofErr w:type="spellStart"/>
+            <w:r>
+              <w:rPr>
+                <w:rFonts w:cs="Calibri"/>
+                <w:color w:val="000000"/>
+              </w:rPr>
+              <w:t>vSuiteCloud</w:t>
+            </w:r>
+            <w:proofErr w:type="spellEnd"/>
+          </w:p>
+        </w:tc>
+      </w:tr>
+      <w:tr>
+        <w:trPr>
+          <w:cantSplit/>
+        </w:trPr>
+        <w:tc>
+          <w:tcPr>
+            <w:tcW w:w="2088" w:type="dxa"/>
+            <w:vAlign w:val="center"/>
+          </w:tcPr>
+          <w:p>
+            <w:pPr>
+              <w:spacing w:after="0" w:line="240" w:lineRule="auto"/>
+              <w:rPr>
+                <w:rFonts w:asciiTheme="minorHAnsi" w:hAnsiTheme="minorHAnsi" w:cstheme="minorHAnsi"/>
+              </w:rPr>
+            </w:pPr>
+            <w:r>
+              <w:rPr>
+                <w:rFonts w:cs="Calibri"/>
+                <w:color w:val="000000"/>
+              </w:rPr>
+              <w:t>XR2</w:t>
+            </w:r>
+          </w:p>
+        </w:tc>
+        <w:tc>
+          <w:tcPr>
+            <w:tcW w:w="7578" w:type="dxa"/>
+            <w:vAlign w:val="center"/>
+          </w:tcPr>
+          <w:p>
+            <w:pPr>
+              <w:spacing w:after="0" w:line="240" w:lineRule="auto"/>
+              <w:rPr>
+                <w:rFonts w:asciiTheme="minorHAnsi" w:hAnsiTheme="minorHAnsi" w:cstheme="minorHAnsi"/>
+              </w:rPr>
+            </w:pPr>
+            <w:r>
+              <w:rPr>
+                <w:rFonts w:cs="Calibri"/>
+                <w:color w:val="000000"/>
+              </w:rPr>
+              <w:t>Robot</w:t>
+            </w:r>
+            <w:r>
+              <w:rPr>
+                <w:rFonts w:cs="Calibri"/>
+                <w:color w:val="000000"/>
+              </w:rPr>
+              <w:t xml:space="preserve"> shape</w:t>
+            </w:r>
+          </w:p>
+        </w:tc>
+      </w:tr>
+      <w:tr>
+        <w:trPr>
+          <w:cantSplit/>
+        </w:trPr>
+        <w:tc>
+          <w:tcPr>
+            <w:tcW w:w="2088" w:type="dxa"/>
+            <w:vAlign w:val="center"/>
+          </w:tcPr>
+          <w:p>
+            <w:pPr>
+              <w:spacing w:after="0" w:line="240" w:lineRule="auto"/>
+              <w:rPr>
+                <w:rFonts w:asciiTheme="minorHAnsi" w:hAnsiTheme="minorHAnsi" w:cstheme="minorHAnsi"/>
+              </w:rPr>
+            </w:pPr>
+            <w:r>
+              <w:rPr>
+                <w:rFonts w:cs="Calibri"/>
+                <w:color w:val="000000"/>
+              </w:rPr>
+              <w:t>XT</w:t>
+            </w:r>
+          </w:p>
+        </w:tc>
+        <w:tc>
+          <w:tcPr>
+            <w:tcW w:w="7578" w:type="dxa"/>
+            <w:vAlign w:val="center"/>
+          </w:tcPr>
+          <w:p>
+            <w:pPr>
+              <w:spacing w:after="0" w:line="240" w:lineRule="auto"/>
+              <w:rPr>
+                <w:rFonts w:asciiTheme="minorHAnsi" w:hAnsiTheme="minorHAnsi" w:cstheme="minorHAnsi"/>
+              </w:rPr>
+            </w:pPr>
+            <w:r>
+              <w:rPr>
+                <w:rFonts w:cs="Calibri"/>
+                <w:color w:val="000000"/>
+              </w:rPr>
+              <w:t>XT cabinet shape</w:t>
+            </w:r>
+          </w:p>
+        </w:tc>
+      </w:tr>
+      <w:tr>
+        <w:trPr>
+          <w:cantSplit/>
+        </w:trPr>
+        <w:tc>
+          <w:tcPr>
+            <w:tcW w:w="2088" w:type="dxa"/>
+            <w:vAlign w:val="center"/>
+          </w:tcPr>
+          <w:p>
+            <w:pPr>
+              <w:spacing w:after="0" w:line="240" w:lineRule="auto"/>
+              <w:rPr>
+                <w:rFonts w:asciiTheme="minorHAnsi" w:hAnsiTheme="minorHAnsi" w:cstheme="minorHAnsi"/>
+              </w:rPr>
+            </w:pPr>
+            <w:proofErr w:type="spellStart"/>
+            <w:r>
+              <w:rPr>
+                <w:rFonts w:cs="Calibri"/>
+                <w:color w:val="000000"/>
+              </w:rPr>
+              <w:t>YuyamaPackager</w:t>
+            </w:r>
+            <w:proofErr w:type="spellEnd"/>
+          </w:p>
+        </w:tc>
+        <w:tc>
+          <w:tcPr>
+            <w:tcW w:w="7578" w:type="dxa"/>
+            <w:vAlign w:val="center"/>
+          </w:tcPr>
+          <w:p>
+            <w:pPr>
+              <w:spacing w:after="0" w:line="240" w:lineRule="auto"/>
+              <w:rPr>
+                <w:rFonts w:asciiTheme="minorHAnsi" w:hAnsiTheme="minorHAnsi" w:cstheme="minorHAnsi"/>
+              </w:rPr>
+            </w:pPr>
+            <w:proofErr w:type="spellStart"/>
+            <w:r>
+              <w:rPr>
+                <w:rFonts w:cs="Calibri"/>
+                <w:color w:val="000000"/>
+              </w:rPr>
+              <w:t>Yuyama</w:t>
+            </w:r>
+            <w:proofErr w:type="spellEnd"/>
+            <w:r>
+              <w:rPr>
+                <w:rFonts w:cs="Calibri"/>
+                <w:color w:val="000000"/>
+              </w:rPr>
+              <w:t xml:space="preserve"> Packager shape</w:t>
             </w:r>
           </w:p>
         </w:tc>
@@ -8836,7 +9233,7 @@
       <w:r>
         <w:br w:type="page"/>
       </w:r>
-      <w:bookmarkStart w:id="6" w:name="_Toc115690151"/>
+      <w:bookmarkStart w:id="6" w:name="_Toc115938878"/>
       <w:r>
         <w:rPr>
           <w:noProof/>
@@ -11838,7 +12235,6 @@
                 <w:szCs w:val="18"/>
               </w:rPr>
             </w:pPr>
-            <w:proofErr w:type="gramStart"/>
             <w:r>
               <w:rPr>
                 <w:rFonts w:asciiTheme="minorHAnsi" w:eastAsia="Times New Roman" w:hAnsiTheme="minorHAnsi" w:cstheme="minorHAnsi"/>
@@ -11846,17 +12242,7 @@
                 <w:sz w:val="18"/>
                 <w:szCs w:val="18"/>
               </w:rPr>
-              <w:t>;Visio</w:t>
-            </w:r>
-            <w:proofErr w:type="gramEnd"/>
-            <w:r>
-              <w:rPr>
-                <w:rFonts w:asciiTheme="minorHAnsi" w:eastAsia="Times New Roman" w:hAnsiTheme="minorHAnsi" w:cstheme="minorHAnsi"/>
-                <w:color w:val="000000"/>
-                <w:sz w:val="18"/>
-                <w:szCs w:val="18"/>
-              </w:rPr>
-              <w:t xml:space="preserve"> Section</w:t>
+              <w:t>;Visio Section</w:t>
             </w:r>
           </w:p>
         </w:tc>
@@ -12653,7 +13039,6 @@
                 <w:szCs w:val="18"/>
               </w:rPr>
             </w:pPr>
-            <w:proofErr w:type="gramStart"/>
             <w:r>
               <w:rPr>
                 <w:rFonts w:asciiTheme="minorHAnsi" w:eastAsia="Times New Roman" w:hAnsiTheme="minorHAnsi" w:cstheme="minorHAnsi"/>
@@ -12663,7 +13048,6 @@
               </w:rPr>
               <w:t>10:B</w:t>
             </w:r>
-            <w:proofErr w:type="gramEnd"/>
           </w:p>
         </w:tc>
       </w:tr>
@@ -12693,7 +13077,6 @@
                 <w:szCs w:val="18"/>
               </w:rPr>
             </w:pPr>
-            <w:proofErr w:type="gramStart"/>
             <w:r>
               <w:rPr>
                 <w:rFonts w:asciiTheme="minorHAnsi" w:eastAsia="Times New Roman" w:hAnsiTheme="minorHAnsi" w:cstheme="minorHAnsi"/>
@@ -12703,7 +13086,6 @@
               </w:rPr>
               <w:t>;comment</w:t>
             </w:r>
-            <w:proofErr w:type="gramEnd"/>
             <w:r>
               <w:rPr>
                 <w:rFonts w:asciiTheme="minorHAnsi" w:eastAsia="Times New Roman" w:hAnsiTheme="minorHAnsi" w:cstheme="minorHAnsi"/>
@@ -16138,15 +16520,7 @@
                           <w:txbxContent>
                             <w:p>
                               <w:r>
-                                <w:t xml:space="preserve"># </w:t>
-                              </w:r>
-                              <w:proofErr w:type="gramStart"/>
-                              <w:r>
-                                <w:t>of</w:t>
-                              </w:r>
-                              <w:proofErr w:type="gramEnd"/>
-                              <w:r>
-                                <w:t xml:space="preserve"> devices</w:t>
+                                <w:t># of devices</w:t>
                               </w:r>
                               <w:r>
                                 <w:t xml:space="preserve">.  This text will be added to the </w:t>
@@ -16370,15 +16744,7 @@
                     <w:txbxContent>
                       <w:p>
                         <w:r>
-                          <w:t xml:space="preserve"># </w:t>
-                        </w:r>
-                        <w:proofErr w:type="gramStart"/>
-                        <w:r>
-                          <w:t>of</w:t>
-                        </w:r>
-                        <w:proofErr w:type="gramEnd"/>
-                        <w:r>
-                          <w:t xml:space="preserve"> devices</w:t>
+                          <w:t># of devices</w:t>
                         </w:r>
                         <w:r>
                           <w:t xml:space="preserve">.  This text will be added to the </w:t>
@@ -27992,7 +28358,7 @@
       <w:pPr>
         <w:pStyle w:val="Heading2"/>
       </w:pPr>
-      <w:bookmarkStart w:id="7" w:name="_Toc115690152"/>
+      <w:bookmarkStart w:id="7" w:name="_Toc115938879"/>
       <w:r>
         <w:lastRenderedPageBreak/>
         <w:t>User feedback</w:t>

</xml_diff>

<commit_message>
added Visio Page setup allowing the user to set orentation as well as page size via the Excel data file
</commit_message>
<xml_diff>
--- a/Docs/OC_BlueprintingTool_Guide.docx
+++ b/Docs/OC_BlueprintingTool_Guide.docx
@@ -1242,6 +1242,23 @@
               <w:t>Added a few more stencils to the standard Visio template</w:t>
             </w:r>
           </w:p>
+          <w:p>
+            <w:pPr>
+              <w:rPr>
+                <w:rFonts w:ascii="Arial" w:hAnsi="Arial" w:cs="Arial"/>
+                <w:sz w:val="20"/>
+                <w:szCs w:val="20"/>
+              </w:rPr>
+            </w:pPr>
+            <w:r>
+              <w:rPr>
+                <w:rFonts w:ascii="Arial" w:hAnsi="Arial" w:cs="Arial"/>
+                <w:sz w:val="20"/>
+                <w:szCs w:val="20"/>
+              </w:rPr>
+              <w:t xml:space="preserve">Added “Shape Type” : Page Size </w:t>
+            </w:r>
+          </w:p>
         </w:tc>
         <w:tc>
           <w:tcPr>
@@ -2254,43 +2271,7 @@
           <w:sz w:val="20"/>
           <w:szCs w:val="20"/>
         </w:rPr>
-        <w:t xml:space="preserve">Most of the work will be setting the </w:t>
-      </w:r>
-      <w:proofErr w:type="spellStart"/>
-      <w:r>
-        <w:rPr>
-          <w:rFonts w:asciiTheme="minorHAnsi" w:hAnsiTheme="minorHAnsi" w:cstheme="minorHAnsi"/>
-          <w:sz w:val="20"/>
-          <w:szCs w:val="20"/>
-        </w:rPr>
-        <w:t>PosX</w:t>
-      </w:r>
-      <w:proofErr w:type="spellEnd"/>
-      <w:r>
-        <w:rPr>
-          <w:rFonts w:asciiTheme="minorHAnsi" w:hAnsiTheme="minorHAnsi" w:cstheme="minorHAnsi"/>
-          <w:sz w:val="20"/>
-          <w:szCs w:val="20"/>
-        </w:rPr>
-        <w:t xml:space="preserve"> and </w:t>
-      </w:r>
-      <w:proofErr w:type="spellStart"/>
-      <w:r>
-        <w:rPr>
-          <w:rFonts w:asciiTheme="minorHAnsi" w:hAnsiTheme="minorHAnsi" w:cstheme="minorHAnsi"/>
-          <w:sz w:val="20"/>
-          <w:szCs w:val="20"/>
-        </w:rPr>
-        <w:t>PosY</w:t>
-      </w:r>
-      <w:proofErr w:type="spellEnd"/>
-      <w:r>
-        <w:rPr>
-          <w:rFonts w:asciiTheme="minorHAnsi" w:hAnsiTheme="minorHAnsi" w:cstheme="minorHAnsi"/>
-          <w:sz w:val="20"/>
-          <w:szCs w:val="20"/>
-        </w:rPr>
-        <w:t xml:space="preserve"> values.  If you don’t set these values for each stencil image, they will be placed on top of each other.</w:t>
+        <w:t>Most of the work will be setting the PosX and PosY values.  If you don’t set these values for each stencil image, they will be placed on top of each other.</w:t>
       </w:r>
     </w:p>
     <w:p>
@@ -2372,7 +2353,6 @@
           <w:szCs w:val="20"/>
         </w:rPr>
       </w:pPr>
-      <w:proofErr w:type="spellStart"/>
       <w:r>
         <w:rPr>
           <w:rFonts w:asciiTheme="minorHAnsi" w:hAnsiTheme="minorHAnsi" w:cstheme="minorHAnsi"/>
@@ -2383,7 +2363,6 @@
         </w:rPr>
         <w:t>VisioData</w:t>
       </w:r>
-      <w:proofErr w:type="spellEnd"/>
       <w:r>
         <w:rPr>
           <w:rFonts w:asciiTheme="minorHAnsi" w:hAnsiTheme="minorHAnsi" w:cstheme="minorHAnsi"/>
@@ -2471,7 +2450,6 @@
           <w:szCs w:val="20"/>
         </w:rPr>
       </w:pPr>
-      <w:proofErr w:type="spellStart"/>
       <w:r>
         <w:rPr>
           <w:rFonts w:asciiTheme="minorHAnsi" w:hAnsiTheme="minorHAnsi" w:cstheme="minorHAnsi"/>
@@ -2482,7 +2460,6 @@
         </w:rPr>
         <w:t>SystemInfo</w:t>
       </w:r>
-      <w:proofErr w:type="spellEnd"/>
       <w:r>
         <w:rPr>
           <w:rFonts w:asciiTheme="minorHAnsi" w:hAnsiTheme="minorHAnsi" w:cstheme="minorHAnsi"/>
@@ -2638,25 +2615,7 @@
           <w:sz w:val="20"/>
           <w:szCs w:val="20"/>
         </w:rPr>
-        <w:t>.  This sheet contains tables that are used on the “</w:t>
-      </w:r>
-      <w:proofErr w:type="spellStart"/>
-      <w:r>
-        <w:rPr>
-          <w:rFonts w:asciiTheme="minorHAnsi" w:hAnsiTheme="minorHAnsi" w:cstheme="minorHAnsi"/>
-          <w:sz w:val="20"/>
-          <w:szCs w:val="20"/>
-        </w:rPr>
-        <w:t>VisioData</w:t>
-      </w:r>
-      <w:proofErr w:type="spellEnd"/>
-      <w:r>
-        <w:rPr>
-          <w:rFonts w:asciiTheme="minorHAnsi" w:hAnsiTheme="minorHAnsi" w:cstheme="minorHAnsi"/>
-          <w:sz w:val="20"/>
-          <w:szCs w:val="20"/>
-        </w:rPr>
-        <w:t>” sheet</w:t>
+        <w:t>.  This sheet contains tables that are used on the “VisioData” sheet</w:t>
       </w:r>
       <w:r>
         <w:rPr>
@@ -2681,7 +2640,6 @@
           <w:szCs w:val="20"/>
         </w:rPr>
       </w:pPr>
-      <w:proofErr w:type="spellStart"/>
       <w:r>
         <w:rPr>
           <w:rFonts w:asciiTheme="minorHAnsi" w:hAnsiTheme="minorHAnsi" w:cstheme="minorHAnsi"/>
@@ -2692,7 +2650,6 @@
         </w:rPr>
         <w:t>VisioData</w:t>
       </w:r>
-      <w:proofErr w:type="spellEnd"/>
       <w:r>
         <w:rPr>
           <w:rFonts w:asciiTheme="minorHAnsi" w:hAnsiTheme="minorHAnsi" w:cstheme="minorHAnsi"/>
@@ -2785,23 +2742,13 @@
           <w:szCs w:val="20"/>
         </w:rPr>
       </w:pPr>
-      <w:proofErr w:type="spellStart"/>
       <w:r>
         <w:rPr>
           <w:rFonts w:asciiTheme="minorHAnsi" w:hAnsiTheme="minorHAnsi" w:cstheme="minorHAnsi"/>
           <w:sz w:val="20"/>
           <w:szCs w:val="20"/>
         </w:rPr>
-        <w:t>VisioData</w:t>
-      </w:r>
-      <w:proofErr w:type="spellEnd"/>
-      <w:r>
-        <w:rPr>
-          <w:rFonts w:asciiTheme="minorHAnsi" w:hAnsiTheme="minorHAnsi" w:cstheme="minorHAnsi"/>
-          <w:sz w:val="20"/>
-          <w:szCs w:val="20"/>
-        </w:rPr>
-        <w:t xml:space="preserve"> sheet </w:t>
+        <w:t xml:space="preserve">VisioData sheet </w:t>
       </w:r>
       <w:r>
         <w:rPr>
@@ -3067,7 +3014,7 @@
             <w:tr>
               <w:tc>
                 <w:tcPr>
-                  <w:tcW w:w="5637" w:type="dxa"/>
+                  <w:tcW w:w="5491" w:type="dxa"/>
                 </w:tcPr>
                 <w:p>
                   <w:pPr>
@@ -3098,7 +3045,217 @@
             <w:tr>
               <w:tc>
                 <w:tcPr>
-                  <w:tcW w:w="5637" w:type="dxa"/>
+                  <w:tcW w:w="5491" w:type="dxa"/>
+                </w:tcPr>
+                <w:p>
+                  <w:pPr>
+                    <w:spacing w:after="0" w:line="240" w:lineRule="auto"/>
+                    <w:rPr>
+                      <w:rFonts w:asciiTheme="minorHAnsi" w:hAnsiTheme="minorHAnsi" w:cstheme="minorHAnsi"/>
+                    </w:rPr>
+                  </w:pPr>
+                  <w:r>
+                    <w:rPr>
+                      <w:rFonts w:asciiTheme="minorHAnsi" w:hAnsiTheme="minorHAnsi" w:cstheme="minorHAnsi"/>
+                      <w:b/>
+                      <w:bCs/>
+                    </w:rPr>
+                    <w:t>Page Setup</w:t>
+                  </w:r>
+                  <w:r>
+                    <w:rPr>
+                      <w:rFonts w:asciiTheme="minorHAnsi" w:hAnsiTheme="minorHAnsi" w:cstheme="minorHAnsi"/>
+                    </w:rPr>
+                    <w:t xml:space="preserve"> – user can specify a Visio </w:t>
+                  </w:r>
+                  <w:r>
+                    <w:rPr>
+                      <w:rFonts w:asciiTheme="minorHAnsi" w:hAnsiTheme="minorHAnsi" w:cstheme="minorHAnsi"/>
+                    </w:rPr>
+                    <w:t>diagram page size</w:t>
+                  </w:r>
+                </w:p>
+                <w:p>
+                  <w:pPr>
+                    <w:numPr>
+                      <w:ilvl w:val="5"/>
+                      <w:numId w:val="14"/>
+                    </w:numPr>
+                    <w:spacing w:after="0" w:line="240" w:lineRule="auto"/>
+                    <w:ind w:left="325"/>
+                    <w:rPr>
+                      <w:rFonts w:asciiTheme="minorHAnsi" w:hAnsiTheme="minorHAnsi" w:cstheme="minorHAnsi"/>
+                    </w:rPr>
+                  </w:pPr>
+                  <w:r>
+                    <w:rPr>
+                      <w:rFonts w:asciiTheme="minorHAnsi" w:hAnsiTheme="minorHAnsi" w:cstheme="minorHAnsi"/>
+                    </w:rPr>
+                    <w:t>First part is the Orientation</w:t>
+                  </w:r>
+                </w:p>
+                <w:p>
+                  <w:pPr>
+                    <w:numPr>
+                      <w:ilvl w:val="5"/>
+                      <w:numId w:val="14"/>
+                    </w:numPr>
+                    <w:spacing w:after="0" w:line="240" w:lineRule="auto"/>
+                    <w:ind w:left="325"/>
+                    <w:rPr>
+                      <w:rFonts w:asciiTheme="minorHAnsi" w:hAnsiTheme="minorHAnsi" w:cstheme="minorHAnsi"/>
+                    </w:rPr>
+                  </w:pPr>
+                  <w:r>
+                    <w:rPr>
+                      <w:rFonts w:asciiTheme="minorHAnsi" w:hAnsiTheme="minorHAnsi" w:cstheme="minorHAnsi"/>
+                    </w:rPr>
+                    <w:t>Second part is Page size</w:t>
+                  </w:r>
+                </w:p>
+                <w:p>
+                  <w:pPr>
+                    <w:numPr>
+                      <w:ilvl w:val="5"/>
+                      <w:numId w:val="14"/>
+                    </w:numPr>
+                    <w:spacing w:after="0" w:line="240" w:lineRule="auto"/>
+                    <w:ind w:left="325"/>
+                    <w:rPr>
+                      <w:rFonts w:asciiTheme="minorHAnsi" w:hAnsiTheme="minorHAnsi" w:cstheme="minorHAnsi"/>
+                    </w:rPr>
+                  </w:pPr>
+                  <w:r>
+                    <w:rPr>
+                      <w:rFonts w:asciiTheme="minorHAnsi" w:hAnsiTheme="minorHAnsi" w:cstheme="minorHAnsi"/>
+                    </w:rPr>
+                    <w:t>I.e. Portrait:Legal = Orientation is Portrait and size is 8.5 x 14</w:t>
+                  </w:r>
+                </w:p>
+                <w:p>
+                  <w:pPr>
+                    <w:numPr>
+                      <w:ilvl w:val="5"/>
+                      <w:numId w:val="14"/>
+                    </w:numPr>
+                    <w:spacing w:after="0" w:line="240" w:lineRule="auto"/>
+                    <w:ind w:left="325"/>
+                    <w:rPr>
+                      <w:rFonts w:asciiTheme="minorHAnsi" w:hAnsiTheme="minorHAnsi" w:cstheme="minorHAnsi"/>
+                    </w:rPr>
+                  </w:pPr>
+                  <w:r>
+                    <w:rPr>
+                      <w:rFonts w:asciiTheme="minorHAnsi" w:hAnsiTheme="minorHAnsi" w:cstheme="minorHAnsi"/>
+                    </w:rPr>
+                    <w:t xml:space="preserve">Default is 8.5 x 11 if you don’t specify a </w:t>
+                  </w:r>
+                  <w:r>
+                    <w:rPr>
+                      <w:rFonts w:asciiTheme="minorHAnsi" w:hAnsiTheme="minorHAnsi" w:cstheme="minorHAnsi"/>
+                      <w:b/>
+                      <w:bCs/>
+                    </w:rPr>
+                    <w:t>Page Setup</w:t>
+                  </w:r>
+                  <w:r>
+                    <w:rPr>
+                      <w:rFonts w:asciiTheme="minorHAnsi" w:hAnsiTheme="minorHAnsi" w:cstheme="minorHAnsi"/>
+                    </w:rPr>
+                    <w:t xml:space="preserve"> entry</w:t>
+                  </w:r>
+                </w:p>
+                <w:p>
+                  <w:pPr>
+                    <w:numPr>
+                      <w:ilvl w:val="5"/>
+                      <w:numId w:val="14"/>
+                    </w:numPr>
+                    <w:spacing w:after="0" w:line="240" w:lineRule="auto"/>
+                    <w:ind w:left="325"/>
+                    <w:rPr>
+                      <w:rFonts w:asciiTheme="minorHAnsi" w:hAnsiTheme="minorHAnsi" w:cstheme="minorHAnsi"/>
+                    </w:rPr>
+                  </w:pPr>
+                  <w:r>
+                    <w:rPr>
+                      <w:rFonts w:asciiTheme="minorHAnsi" w:hAnsiTheme="minorHAnsi" w:cstheme="minorHAnsi"/>
+                    </w:rPr>
+                    <w:t>Format is Orientation followed by “:” character followed by page size</w:t>
+                  </w:r>
+                </w:p>
+                <w:p>
+                  <w:pPr>
+                    <w:numPr>
+                      <w:ilvl w:val="5"/>
+                      <w:numId w:val="14"/>
+                    </w:numPr>
+                    <w:spacing w:after="0" w:line="240" w:lineRule="auto"/>
+                    <w:ind w:left="325"/>
+                    <w:rPr>
+                      <w:rFonts w:asciiTheme="minorHAnsi" w:hAnsiTheme="minorHAnsi" w:cstheme="minorHAnsi"/>
+                    </w:rPr>
+                  </w:pPr>
+                  <w:r>
+                    <w:rPr>
+                      <w:rFonts w:asciiTheme="minorHAnsi" w:hAnsiTheme="minorHAnsi" w:cstheme="minorHAnsi"/>
+                    </w:rPr>
+                    <w:t xml:space="preserve">Orientation: Landscape or </w:t>
+                  </w:r>
+                  <w:r>
+                    <w:rPr>
+                      <w:rFonts w:asciiTheme="minorHAnsi" w:hAnsiTheme="minorHAnsi" w:cstheme="minorHAnsi"/>
+                      <w:b/>
+                      <w:bCs/>
+                    </w:rPr>
+                    <w:t>Portrait</w:t>
+                  </w:r>
+                  <w:r>
+                    <w:rPr>
+                      <w:rFonts w:asciiTheme="minorHAnsi" w:hAnsiTheme="minorHAnsi" w:cstheme="minorHAnsi"/>
+                    </w:rPr>
+                    <w:t xml:space="preserve"> (default)</w:t>
+                  </w:r>
+                </w:p>
+                <w:p>
+                  <w:pPr>
+                    <w:numPr>
+                      <w:ilvl w:val="5"/>
+                      <w:numId w:val="14"/>
+                    </w:numPr>
+                    <w:spacing w:after="0" w:line="240" w:lineRule="auto"/>
+                    <w:ind w:left="325"/>
+                    <w:rPr>
+                      <w:rFonts w:asciiTheme="minorHAnsi" w:hAnsiTheme="minorHAnsi" w:cstheme="minorHAnsi"/>
+                    </w:rPr>
+                  </w:pPr>
+                  <w:r>
+                    <w:rPr>
+                      <w:rFonts w:asciiTheme="minorHAnsi" w:hAnsiTheme="minorHAnsi" w:cstheme="minorHAnsi"/>
+                    </w:rPr>
+                    <w:t xml:space="preserve">Size: </w:t>
+                  </w:r>
+                  <w:r>
+                    <w:rPr>
+                      <w:rFonts w:asciiTheme="minorHAnsi" w:hAnsiTheme="minorHAnsi" w:cstheme="minorHAnsi"/>
+                      <w:b/>
+                      <w:bCs/>
+                    </w:rPr>
+                    <w:t>Letter</w:t>
+                  </w:r>
+                  <w:r>
+                    <w:rPr>
+                      <w:rFonts w:asciiTheme="minorHAnsi" w:hAnsiTheme="minorHAnsi" w:cstheme="minorHAnsi"/>
+                    </w:rPr>
+                    <w:t xml:space="preserve"> (default), Tabloid, Ledger, Legal, A3, A4</w:t>
+                  </w:r>
+                </w:p>
+              </w:tc>
+            </w:tr>
+            <w:tr>
+              <w:tc>
+                <w:tcPr>
+                  <w:tcW w:w="5491" w:type="dxa"/>
                 </w:tcPr>
                 <w:p>
                   <w:pPr>
@@ -3234,7 +3391,7 @@
             <w:tr>
               <w:tc>
                 <w:tcPr>
-                  <w:tcW w:w="5637" w:type="dxa"/>
+                  <w:tcW w:w="5491" w:type="dxa"/>
                 </w:tcPr>
                 <w:p>
                   <w:pPr>
@@ -3334,7 +3491,7 @@
             <w:tr>
               <w:tc>
                 <w:tcPr>
-                  <w:tcW w:w="5637" w:type="dxa"/>
+                  <w:tcW w:w="5491" w:type="dxa"/>
                 </w:tcPr>
                 <w:p>
                   <w:pPr>
@@ -3593,35 +3750,7 @@
               <w:rPr>
                 <w:rFonts w:asciiTheme="minorHAnsi" w:hAnsiTheme="minorHAnsi" w:cstheme="minorHAnsi"/>
               </w:rPr>
-              <w:t xml:space="preserve">Create two rows in the data file, one for footer 1 and another for footer 2.  Each footer row will contain a different Shape Key, description as well as </w:t>
-            </w:r>
-            <w:proofErr w:type="spellStart"/>
-            <w:r>
-              <w:rPr>
-                <w:rFonts w:asciiTheme="minorHAnsi" w:hAnsiTheme="minorHAnsi" w:cstheme="minorHAnsi"/>
-              </w:rPr>
-              <w:t>PosX</w:t>
-            </w:r>
-            <w:proofErr w:type="spellEnd"/>
-            <w:r>
-              <w:rPr>
-                <w:rFonts w:asciiTheme="minorHAnsi" w:hAnsiTheme="minorHAnsi" w:cstheme="minorHAnsi"/>
-              </w:rPr>
-              <w:t xml:space="preserve"> and </w:t>
-            </w:r>
-            <w:proofErr w:type="spellStart"/>
-            <w:r>
-              <w:rPr>
-                <w:rFonts w:asciiTheme="minorHAnsi" w:hAnsiTheme="minorHAnsi" w:cstheme="minorHAnsi"/>
-              </w:rPr>
-              <w:t>PosY</w:t>
-            </w:r>
-            <w:proofErr w:type="spellEnd"/>
-            <w:r>
-              <w:rPr>
-                <w:rFonts w:asciiTheme="minorHAnsi" w:hAnsiTheme="minorHAnsi" w:cstheme="minorHAnsi"/>
-              </w:rPr>
-              <w:t xml:space="preserve"> values</w:t>
+              <w:t>Create two rows in the data file, one for footer 1 and another for footer 2.  Each footer row will contain a different Shape Key, description as well as PosX and PosY values</w:t>
             </w:r>
           </w:p>
           <w:p>
@@ -4669,28 +4798,12 @@
                 <w:rFonts w:asciiTheme="minorHAnsi" w:hAnsiTheme="minorHAnsi" w:cstheme="minorHAnsi"/>
               </w:rPr>
             </w:pPr>
-            <w:proofErr w:type="spellStart"/>
-            <w:r>
-              <w:rPr>
-                <w:rFonts w:asciiTheme="minorHAnsi" w:hAnsiTheme="minorHAnsi" w:cstheme="minorHAnsi"/>
-              </w:rPr>
-              <w:t>Site_ID</w:t>
-            </w:r>
-            <w:proofErr w:type="spellEnd"/>
-            <w:r>
-              <w:rPr>
-                <w:rFonts w:asciiTheme="minorHAnsi" w:hAnsiTheme="minorHAnsi" w:cstheme="minorHAnsi"/>
-              </w:rPr>
-              <w:t xml:space="preserve"> </w:t>
-            </w:r>
-            <w:proofErr w:type="spellStart"/>
-            <w:r>
-              <w:rPr>
-                <w:rFonts w:asciiTheme="minorHAnsi" w:hAnsiTheme="minorHAnsi" w:cstheme="minorHAnsi"/>
-              </w:rPr>
-              <w:t>Omnis_ID</w:t>
-            </w:r>
-            <w:proofErr w:type="spellEnd"/>
+            <w:r>
+              <w:rPr>
+                <w:rFonts w:asciiTheme="minorHAnsi" w:hAnsiTheme="minorHAnsi" w:cstheme="minorHAnsi"/>
+              </w:rPr>
+              <w:t>Site_ID Omnis_ID</w:t>
+            </w:r>
           </w:p>
         </w:tc>
         <w:tc>
@@ -4945,7 +5058,6 @@
                 <w:bCs/>
               </w:rPr>
             </w:pPr>
-            <w:proofErr w:type="spellStart"/>
             <w:r>
               <w:rPr>
                 <w:rFonts w:asciiTheme="minorHAnsi" w:hAnsiTheme="minorHAnsi" w:cstheme="minorHAnsi"/>
@@ -4954,7 +5066,6 @@
               </w:rPr>
               <w:t>PosX</w:t>
             </w:r>
-            <w:proofErr w:type="spellEnd"/>
           </w:p>
         </w:tc>
         <w:tc>
@@ -5019,7 +5130,6 @@
                 <w:bCs/>
               </w:rPr>
             </w:pPr>
-            <w:proofErr w:type="spellStart"/>
             <w:r>
               <w:rPr>
                 <w:rFonts w:asciiTheme="minorHAnsi" w:hAnsiTheme="minorHAnsi" w:cstheme="minorHAnsi"/>
@@ -5028,7 +5138,6 @@
               </w:rPr>
               <w:t>PoxY</w:t>
             </w:r>
-            <w:proofErr w:type="spellEnd"/>
           </w:p>
         </w:tc>
         <w:tc>
@@ -5518,7 +5627,6 @@
               </w:rPr>
               <w:t xml:space="preserve">, Dotted, </w:t>
             </w:r>
-            <w:proofErr w:type="spellStart"/>
             <w:r>
               <w:rPr>
                 <w:rFonts w:asciiTheme="minorHAnsi" w:hAnsiTheme="minorHAnsi" w:cstheme="minorHAnsi"/>
@@ -5527,7 +5635,6 @@
               </w:rPr>
               <w:t>Dash_Dot</w:t>
             </w:r>
-            <w:proofErr w:type="spellEnd"/>
             <w:r>
               <w:rPr>
                 <w:rFonts w:asciiTheme="minorHAnsi" w:hAnsiTheme="minorHAnsi" w:cstheme="minorHAnsi"/>
@@ -6212,18 +6319,8 @@
                 <w:b/>
                 <w:bCs/>
               </w:rPr>
-              <w:t xml:space="preserve"> </w:t>
-            </w:r>
-            <w:proofErr w:type="spellStart"/>
-            <w:r>
-              <w:rPr>
-                <w:rFonts w:asciiTheme="minorHAnsi" w:hAnsiTheme="minorHAnsi" w:cstheme="minorHAnsi"/>
-                <w:b/>
-                <w:bCs/>
-              </w:rPr>
-              <w:t>Dash_Dot</w:t>
-            </w:r>
-            <w:proofErr w:type="spellEnd"/>
+              <w:t xml:space="preserve"> Dash_Dot</w:t>
+            </w:r>
             <w:r>
               <w:rPr>
                 <w:rFonts w:asciiTheme="minorHAnsi" w:hAnsiTheme="minorHAnsi" w:cstheme="minorHAnsi"/>
@@ -7002,7 +7099,6 @@
                 <w:rFonts w:asciiTheme="minorHAnsi" w:hAnsiTheme="minorHAnsi" w:cstheme="minorHAnsi"/>
               </w:rPr>
             </w:pPr>
-            <w:proofErr w:type="spellStart"/>
             <w:r>
               <w:rPr>
                 <w:rFonts w:cs="Calibri"/>
@@ -7010,7 +7106,6 @@
               </w:rPr>
               <w:t>BlisterPackager</w:t>
             </w:r>
-            <w:proofErr w:type="spellEnd"/>
           </w:p>
         </w:tc>
         <w:tc>
@@ -7142,15 +7237,16 @@
             <w:pPr>
               <w:spacing w:after="0" w:line="240" w:lineRule="auto"/>
               <w:rPr>
-                <w:rFonts w:asciiTheme="minorHAnsi" w:hAnsiTheme="minorHAnsi" w:cstheme="minorHAnsi"/>
-              </w:rPr>
-            </w:pPr>
-            <w:r>
-              <w:rPr>
                 <w:rFonts w:cs="Calibri"/>
                 <w:color w:val="000000"/>
               </w:rPr>
-              <w:t>CPM</w:t>
+            </w:pPr>
+            <w:r>
+              <w:rPr>
+                <w:rFonts w:cs="Calibri"/>
+                <w:color w:val="000000"/>
+              </w:rPr>
+              <w:t>CustomerService</w:t>
             </w:r>
           </w:p>
         </w:tc>
@@ -7163,15 +7259,16 @@
             <w:pPr>
               <w:spacing w:after="0" w:line="240" w:lineRule="auto"/>
               <w:rPr>
-                <w:rFonts w:asciiTheme="minorHAnsi" w:hAnsiTheme="minorHAnsi" w:cstheme="minorHAnsi"/>
-              </w:rPr>
-            </w:pPr>
-            <w:r>
-              <w:rPr>
                 <w:rFonts w:cs="Calibri"/>
                 <w:color w:val="000000"/>
               </w:rPr>
-              <w:t>CPM shape</w:t>
+            </w:pPr>
+            <w:r>
+              <w:rPr>
+                <w:rFonts w:cs="Calibri"/>
+                <w:color w:val="000000"/>
+              </w:rPr>
+              <w:t>Customer Service shape</w:t>
             </w:r>
           </w:p>
         </w:tc>
@@ -7197,7 +7294,7 @@
                 <w:rFonts w:cs="Calibri"/>
                 <w:color w:val="000000"/>
               </w:rPr>
-              <w:t>CSM</w:t>
+              <w:t>CPM</w:t>
             </w:r>
           </w:p>
         </w:tc>
@@ -7218,7 +7315,7 @@
                 <w:rFonts w:cs="Calibri"/>
                 <w:color w:val="000000"/>
               </w:rPr>
-              <w:t>CSM shape</w:t>
+              <w:t>CPM shape</w:t>
             </w:r>
           </w:p>
         </w:tc>
@@ -7244,7 +7341,7 @@
                 <w:rFonts w:cs="Calibri"/>
                 <w:color w:val="000000"/>
               </w:rPr>
-              <w:t>DB</w:t>
+              <w:t>CSM</w:t>
             </w:r>
           </w:p>
         </w:tc>
@@ -7265,7 +7362,7 @@
                 <w:rFonts w:cs="Calibri"/>
                 <w:color w:val="000000"/>
               </w:rPr>
-              <w:t>DB shape</w:t>
+              <w:t>CSM shape</w:t>
             </w:r>
           </w:p>
         </w:tc>
@@ -7286,15 +7383,13 @@
                 <w:rFonts w:asciiTheme="minorHAnsi" w:hAnsiTheme="minorHAnsi" w:cstheme="minorHAnsi"/>
               </w:rPr>
             </w:pPr>
-            <w:proofErr w:type="spellStart"/>
             <w:r>
               <w:rPr>
                 <w:rFonts w:cs="Calibri"/>
                 <w:color w:val="000000"/>
               </w:rPr>
-              <w:t>DashOutline</w:t>
-            </w:r>
-            <w:proofErr w:type="spellEnd"/>
+              <w:t>DB</w:t>
+            </w:r>
           </w:p>
         </w:tc>
         <w:tc>
@@ -7314,23 +7409,7 @@
                 <w:rFonts w:cs="Calibri"/>
                 <w:color w:val="000000"/>
               </w:rPr>
-              <w:t xml:space="preserve">Dash line border.  Used for outline.  Similar to </w:t>
-            </w:r>
-            <w:proofErr w:type="spellStart"/>
-            <w:r>
-              <w:rPr>
-                <w:rFonts w:cs="Calibri"/>
-                <w:color w:val="000000"/>
-              </w:rPr>
-              <w:t>IconKey</w:t>
-            </w:r>
-            <w:proofErr w:type="spellEnd"/>
-            <w:r>
-              <w:rPr>
-                <w:rFonts w:cs="Calibri"/>
-                <w:color w:val="000000"/>
-              </w:rPr>
-              <w:t xml:space="preserve"> shape</w:t>
+              <w:t>DB shape</w:t>
             </w:r>
           </w:p>
         </w:tc>
@@ -7356,7 +7435,7 @@
                 <w:rFonts w:cs="Calibri"/>
                 <w:color w:val="000000"/>
               </w:rPr>
-              <w:t>Devices</w:t>
+              <w:t>DashOutline</w:t>
             </w:r>
           </w:p>
         </w:tc>
@@ -7377,7 +7456,7 @@
                 <w:rFonts w:cs="Calibri"/>
                 <w:color w:val="000000"/>
               </w:rPr>
-              <w:t>Pre-set Devices shape</w:t>
+              <w:t>Dash line border.  Used for outline.  Similar to IconKey shape</w:t>
             </w:r>
           </w:p>
         </w:tc>
@@ -7398,15 +7477,13 @@
                 <w:rFonts w:asciiTheme="minorHAnsi" w:hAnsiTheme="minorHAnsi" w:cstheme="minorHAnsi"/>
               </w:rPr>
             </w:pPr>
-            <w:proofErr w:type="spellStart"/>
             <w:r>
               <w:rPr>
                 <w:rFonts w:cs="Calibri"/>
                 <w:color w:val="000000"/>
               </w:rPr>
-              <w:t>EHRSystems</w:t>
-            </w:r>
-            <w:proofErr w:type="spellEnd"/>
+              <w:t>Devices</w:t>
+            </w:r>
           </w:p>
         </w:tc>
         <w:tc>
@@ -7426,23 +7503,7 @@
                 <w:rFonts w:cs="Calibri"/>
                 <w:color w:val="000000"/>
               </w:rPr>
-              <w:t xml:space="preserve">Pre-set </w:t>
-            </w:r>
-            <w:proofErr w:type="spellStart"/>
-            <w:r>
-              <w:rPr>
-                <w:rFonts w:cs="Calibri"/>
-                <w:color w:val="000000"/>
-              </w:rPr>
-              <w:t>EHRSystem</w:t>
-            </w:r>
-            <w:proofErr w:type="spellEnd"/>
-            <w:r>
-              <w:rPr>
-                <w:rFonts w:cs="Calibri"/>
-                <w:color w:val="000000"/>
-              </w:rPr>
-              <w:t xml:space="preserve"> shape</w:t>
+              <w:t>Pre-set Devices shape</w:t>
             </w:r>
           </w:p>
         </w:tc>
@@ -7468,7 +7529,7 @@
                 <w:rFonts w:cs="Calibri"/>
                 <w:color w:val="000000"/>
               </w:rPr>
-              <w:t>Footer</w:t>
+              <w:t>EHRSystems</w:t>
             </w:r>
           </w:p>
         </w:tc>
@@ -7489,7 +7550,7 @@
                 <w:rFonts w:cs="Calibri"/>
                 <w:color w:val="000000"/>
               </w:rPr>
-              <w:t>Footer section to be populated by the user if using this stencil</w:t>
+              <w:t>Pre-set EHRSystem shape</w:t>
             </w:r>
           </w:p>
         </w:tc>
@@ -7515,7 +7576,7 @@
                 <w:rFonts w:cs="Calibri"/>
                 <w:color w:val="000000"/>
               </w:rPr>
-              <w:t>Group1</w:t>
+              <w:t>Footer</w:t>
             </w:r>
           </w:p>
         </w:tc>
@@ -7536,35 +7597,7 @@
                 <w:rFonts w:cs="Calibri"/>
                 <w:color w:val="000000"/>
               </w:rPr>
-              <w:t xml:space="preserve">Large light blue </w:t>
-            </w:r>
-            <w:r>
-              <w:rPr>
-                <w:rFonts w:cs="Calibri"/>
-                <w:color w:val="000000"/>
-              </w:rPr>
-              <w:t>filled shape</w:t>
-            </w:r>
-            <w:r>
-              <w:rPr>
-                <w:rFonts w:cs="Calibri"/>
-                <w:color w:val="000000"/>
-              </w:rPr>
-              <w:t xml:space="preserve"> (</w:t>
-            </w:r>
-            <w:r>
-              <w:rPr>
-                <w:rFonts w:cs="Calibri"/>
-                <w:color w:val="000000"/>
-              </w:rPr>
-              <w:t>additional shapes can be added into this shape</w:t>
-            </w:r>
-            <w:r>
-              <w:rPr>
-                <w:rFonts w:cs="Calibri"/>
-                <w:color w:val="000000"/>
-              </w:rPr>
-              <w:t>)</w:t>
+              <w:t>Footer section to be populated by the user if using this stencil</w:t>
             </w:r>
           </w:p>
         </w:tc>
@@ -7582,15 +7615,16 @@
             <w:pPr>
               <w:spacing w:after="0" w:line="240" w:lineRule="auto"/>
               <w:rPr>
-                <w:rFonts w:asciiTheme="minorHAnsi" w:hAnsiTheme="minorHAnsi" w:cstheme="minorHAnsi"/>
-              </w:rPr>
-            </w:pPr>
-            <w:r>
-              <w:rPr>
                 <w:rFonts w:cs="Calibri"/>
                 <w:color w:val="000000"/>
               </w:rPr>
-              <w:t>Group2</w:t>
+            </w:pPr>
+            <w:r>
+              <w:rPr>
+                <w:rFonts w:cs="Calibri"/>
+                <w:color w:val="000000"/>
+              </w:rPr>
+              <w:t>Firewall</w:t>
             </w:r>
           </w:p>
         </w:tc>
@@ -7603,43 +7637,16 @@
             <w:pPr>
               <w:spacing w:after="0" w:line="240" w:lineRule="auto"/>
               <w:rPr>
-                <w:rFonts w:asciiTheme="minorHAnsi" w:hAnsiTheme="minorHAnsi" w:cstheme="minorHAnsi"/>
-              </w:rPr>
-            </w:pPr>
-            <w:r>
-              <w:rPr>
                 <w:rFonts w:cs="Calibri"/>
                 <w:color w:val="000000"/>
               </w:rPr>
-              <w:t xml:space="preserve">Small light blue </w:t>
-            </w:r>
+            </w:pPr>
             <w:r>
               <w:rPr>
                 <w:rFonts w:cs="Calibri"/>
                 <w:color w:val="000000"/>
               </w:rPr>
-              <w:t xml:space="preserve">shape </w:t>
-            </w:r>
-            <w:r>
-              <w:rPr>
-                <w:rFonts w:cs="Calibri"/>
-                <w:color w:val="000000"/>
-              </w:rPr>
-              <w:t>(</w:t>
-            </w:r>
-            <w:r>
-              <w:rPr>
-                <w:rFonts w:cs="Calibri"/>
-                <w:color w:val="000000"/>
-              </w:rPr>
-              <w:t>additional shapes can be added into this shape</w:t>
-            </w:r>
-            <w:r>
-              <w:rPr>
-                <w:rFonts w:cs="Calibri"/>
-                <w:color w:val="000000"/>
-              </w:rPr>
-              <w:t>)</w:t>
+              <w:t>Firewall shape</w:t>
             </w:r>
           </w:p>
         </w:tc>
@@ -7657,16 +7664,15 @@
             <w:pPr>
               <w:spacing w:after="0" w:line="240" w:lineRule="auto"/>
               <w:rPr>
+                <w:rFonts w:asciiTheme="minorHAnsi" w:hAnsiTheme="minorHAnsi" w:cstheme="minorHAnsi"/>
+              </w:rPr>
+            </w:pPr>
+            <w:r>
+              <w:rPr>
                 <w:rFonts w:cs="Calibri"/>
                 <w:color w:val="000000"/>
               </w:rPr>
-            </w:pPr>
-            <w:r>
-              <w:rPr>
-                <w:rFonts w:cs="Calibri"/>
-                <w:color w:val="000000"/>
-              </w:rPr>
-              <w:t>Group3</w:t>
+              <w:t>Group1</w:t>
             </w:r>
           </w:p>
         </w:tc>
@@ -7679,16 +7685,43 @@
             <w:pPr>
               <w:spacing w:after="0" w:line="240" w:lineRule="auto"/>
               <w:rPr>
+                <w:rFonts w:asciiTheme="minorHAnsi" w:hAnsiTheme="minorHAnsi" w:cstheme="minorHAnsi"/>
+              </w:rPr>
+            </w:pPr>
+            <w:r>
+              <w:rPr>
                 <w:rFonts w:cs="Calibri"/>
                 <w:color w:val="000000"/>
               </w:rPr>
-            </w:pPr>
+              <w:t xml:space="preserve">Large light blue </w:t>
+            </w:r>
             <w:r>
               <w:rPr>
                 <w:rFonts w:cs="Calibri"/>
                 <w:color w:val="000000"/>
               </w:rPr>
-              <w:t>Group with pre-filled top Omnicell green and clear bottom. Can add additional shapes to this shape</w:t>
+              <w:t>filled shape</w:t>
+            </w:r>
+            <w:r>
+              <w:rPr>
+                <w:rFonts w:cs="Calibri"/>
+                <w:color w:val="000000"/>
+              </w:rPr>
+              <w:t xml:space="preserve"> (</w:t>
+            </w:r>
+            <w:r>
+              <w:rPr>
+                <w:rFonts w:cs="Calibri"/>
+                <w:color w:val="000000"/>
+              </w:rPr>
+              <w:t>additional shapes can be added into this shape</w:t>
+            </w:r>
+            <w:r>
+              <w:rPr>
+                <w:rFonts w:cs="Calibri"/>
+                <w:color w:val="000000"/>
+              </w:rPr>
+              <w:t>)</w:t>
             </w:r>
           </w:p>
         </w:tc>
@@ -7714,14 +7747,7 @@
                 <w:rFonts w:cs="Calibri"/>
                 <w:color w:val="000000"/>
               </w:rPr>
-              <w:t>Group</w:t>
-            </w:r>
-            <w:r>
-              <w:rPr>
-                <w:rFonts w:cs="Calibri"/>
-                <w:color w:val="000000"/>
-              </w:rPr>
-              <w:t>4</w:t>
+              <w:t>Group2</w:t>
             </w:r>
           </w:p>
         </w:tc>
@@ -7742,28 +7768,35 @@
                 <w:rFonts w:cs="Calibri"/>
                 <w:color w:val="000000"/>
               </w:rPr>
-              <w:t>Group</w:t>
+              <w:t xml:space="preserve">Small light blue </w:t>
             </w:r>
             <w:r>
               <w:rPr>
                 <w:rFonts w:cs="Calibri"/>
                 <w:color w:val="000000"/>
               </w:rPr>
-              <w:t xml:space="preserve"> that is pre-</w:t>
+              <w:t xml:space="preserve">shape </w:t>
             </w:r>
             <w:r>
               <w:rPr>
                 <w:rFonts w:cs="Calibri"/>
                 <w:color w:val="000000"/>
               </w:rPr>
-              <w:t>set</w:t>
+              <w:t>(</w:t>
             </w:r>
             <w:r>
               <w:rPr>
                 <w:rFonts w:cs="Calibri"/>
                 <w:color w:val="000000"/>
               </w:rPr>
-              <w:t xml:space="preserve"> using BD orange color</w:t>
+              <w:t>additional shapes can be added into this shape</w:t>
+            </w:r>
+            <w:r>
+              <w:rPr>
+                <w:rFonts w:cs="Calibri"/>
+                <w:color w:val="000000"/>
+              </w:rPr>
+              <w:t>)</w:t>
             </w:r>
           </w:p>
         </w:tc>
@@ -7781,18 +7814,17 @@
             <w:pPr>
               <w:spacing w:after="0" w:line="240" w:lineRule="auto"/>
               <w:rPr>
-                <w:rFonts w:asciiTheme="minorHAnsi" w:hAnsiTheme="minorHAnsi" w:cstheme="minorHAnsi"/>
-              </w:rPr>
-            </w:pPr>
-            <w:proofErr w:type="spellStart"/>
-            <w:r>
-              <w:rPr>
                 <w:rFonts w:cs="Calibri"/>
                 <w:color w:val="000000"/>
               </w:rPr>
-              <w:t>IconKey</w:t>
-            </w:r>
-            <w:proofErr w:type="spellEnd"/>
+            </w:pPr>
+            <w:r>
+              <w:rPr>
+                <w:rFonts w:cs="Calibri"/>
+                <w:color w:val="000000"/>
+              </w:rPr>
+              <w:t>Group3</w:t>
+            </w:r>
           </w:p>
         </w:tc>
         <w:tc>
@@ -7804,15 +7836,16 @@
             <w:pPr>
               <w:spacing w:after="0" w:line="240" w:lineRule="auto"/>
               <w:rPr>
-                <w:rFonts w:asciiTheme="minorHAnsi" w:hAnsiTheme="minorHAnsi" w:cstheme="minorHAnsi"/>
-              </w:rPr>
-            </w:pPr>
-            <w:r>
-              <w:rPr>
                 <w:rFonts w:cs="Calibri"/>
                 <w:color w:val="000000"/>
               </w:rPr>
-              <w:t>Preset with 3 servers</w:t>
+            </w:pPr>
+            <w:r>
+              <w:rPr>
+                <w:rFonts w:cs="Calibri"/>
+                <w:color w:val="000000"/>
+              </w:rPr>
+              <w:t>Group with pre-filled top Omnicell green and clear bottom. Can add additional shapes to this shape</w:t>
             </w:r>
           </w:p>
         </w:tc>
@@ -7838,7 +7871,14 @@
                 <w:rFonts w:cs="Calibri"/>
                 <w:color w:val="000000"/>
               </w:rPr>
-              <w:t>IconKey2</w:t>
+              <w:t>Group</w:t>
+            </w:r>
+            <w:r>
+              <w:rPr>
+                <w:rFonts w:cs="Calibri"/>
+                <w:color w:val="000000"/>
+              </w:rPr>
+              <w:t>4</w:t>
             </w:r>
           </w:p>
         </w:tc>
@@ -7859,7 +7899,28 @@
                 <w:rFonts w:cs="Calibri"/>
                 <w:color w:val="000000"/>
               </w:rPr>
-              <w:t>Just the outline you can populate the inside and change the size</w:t>
+              <w:t>Group</w:t>
+            </w:r>
+            <w:r>
+              <w:rPr>
+                <w:rFonts w:cs="Calibri"/>
+                <w:color w:val="000000"/>
+              </w:rPr>
+              <w:t xml:space="preserve"> that is pre-</w:t>
+            </w:r>
+            <w:r>
+              <w:rPr>
+                <w:rFonts w:cs="Calibri"/>
+                <w:color w:val="000000"/>
+              </w:rPr>
+              <w:t>set</w:t>
+            </w:r>
+            <w:r>
+              <w:rPr>
+                <w:rFonts w:cs="Calibri"/>
+                <w:color w:val="000000"/>
+              </w:rPr>
+              <w:t xml:space="preserve"> using BD orange color</w:t>
             </w:r>
           </w:p>
         </w:tc>
@@ -7885,7 +7946,7 @@
                 <w:rFonts w:cs="Calibri"/>
                 <w:color w:val="000000"/>
               </w:rPr>
-              <w:t>IVX</w:t>
+              <w:t>IconKey</w:t>
             </w:r>
           </w:p>
         </w:tc>
@@ -7906,7 +7967,7 @@
                 <w:rFonts w:cs="Calibri"/>
                 <w:color w:val="000000"/>
               </w:rPr>
-              <w:t>IVX shape</w:t>
+              <w:t>Preset with 3 servers</w:t>
             </w:r>
           </w:p>
         </w:tc>
@@ -7932,7 +7993,7 @@
                 <w:rFonts w:cs="Calibri"/>
                 <w:color w:val="000000"/>
               </w:rPr>
-              <w:t>Label1</w:t>
+              <w:t>IconKey2</w:t>
             </w:r>
           </w:p>
         </w:tc>
@@ -7953,7 +8014,7 @@
                 <w:rFonts w:cs="Calibri"/>
                 <w:color w:val="000000"/>
               </w:rPr>
-              <w:t>Small label type Stencil</w:t>
+              <w:t>Just the outline you can populate the inside and change the size</w:t>
             </w:r>
           </w:p>
         </w:tc>
@@ -7974,15 +8035,13 @@
                 <w:rFonts w:asciiTheme="minorHAnsi" w:hAnsiTheme="minorHAnsi" w:cstheme="minorHAnsi"/>
               </w:rPr>
             </w:pPr>
-            <w:proofErr w:type="spellStart"/>
             <w:r>
               <w:rPr>
                 <w:rFonts w:cs="Calibri"/>
                 <w:color w:val="000000"/>
               </w:rPr>
-              <w:t>LineLedgen</w:t>
-            </w:r>
-            <w:proofErr w:type="spellEnd"/>
+              <w:t>IVX</w:t>
+            </w:r>
           </w:p>
         </w:tc>
         <w:tc>
@@ -8002,7 +8061,7 @@
                 <w:rFonts w:cs="Calibri"/>
                 <w:color w:val="000000"/>
               </w:rPr>
-              <w:t>Rectangle like box that can be sized, and color filled</w:t>
+              <w:t>IVX shape</w:t>
             </w:r>
           </w:p>
         </w:tc>
@@ -8028,7 +8087,7 @@
                 <w:rFonts w:cs="Calibri"/>
                 <w:color w:val="000000"/>
               </w:rPr>
-              <w:t>Logo</w:t>
+              <w:t>Label1</w:t>
             </w:r>
           </w:p>
         </w:tc>
@@ -8049,14 +8108,7 @@
                 <w:rFonts w:cs="Calibri"/>
                 <w:color w:val="000000"/>
               </w:rPr>
-              <w:t>Omnicell Logo</w:t>
-            </w:r>
-            <w:r>
-              <w:rPr>
-                <w:rFonts w:cs="Calibri"/>
-                <w:color w:val="000000"/>
-              </w:rPr>
-              <w:t xml:space="preserve"> shape</w:t>
+              <w:t>Small label type Stencil</w:t>
             </w:r>
           </w:p>
         </w:tc>
@@ -8077,15 +8129,13 @@
                 <w:rFonts w:asciiTheme="minorHAnsi" w:hAnsiTheme="minorHAnsi" w:cstheme="minorHAnsi"/>
               </w:rPr>
             </w:pPr>
-            <w:proofErr w:type="spellStart"/>
             <w:r>
               <w:rPr>
                 <w:rFonts w:cs="Calibri"/>
                 <w:color w:val="000000"/>
               </w:rPr>
-              <w:t>NetworkPipe</w:t>
-            </w:r>
-            <w:proofErr w:type="spellEnd"/>
+              <w:t>LineLedgen</w:t>
+            </w:r>
           </w:p>
         </w:tc>
         <w:tc>
@@ -8105,14 +8155,7 @@
                 <w:rFonts w:cs="Calibri"/>
                 <w:color w:val="000000"/>
               </w:rPr>
-              <w:t xml:space="preserve">Large vertical alighted </w:t>
-            </w:r>
-            <w:r>
-              <w:rPr>
-                <w:rFonts w:cs="Calibri"/>
-                <w:color w:val="000000"/>
-              </w:rPr>
-              <w:t>shape (large size)</w:t>
+              <w:t>Rectangle like box that can be sized, and color filled</w:t>
             </w:r>
           </w:p>
         </w:tc>
@@ -8138,7 +8181,7 @@
                 <w:rFonts w:cs="Calibri"/>
                 <w:color w:val="000000"/>
               </w:rPr>
-              <w:t>NetworkPipe2</w:t>
+              <w:t>Logo</w:t>
             </w:r>
           </w:p>
         </w:tc>
@@ -8159,21 +8202,14 @@
                 <w:rFonts w:cs="Calibri"/>
                 <w:color w:val="000000"/>
               </w:rPr>
-              <w:t xml:space="preserve">Small vertical alighted </w:t>
+              <w:t>Omnicell Logo</w:t>
             </w:r>
             <w:r>
               <w:rPr>
                 <w:rFonts w:cs="Calibri"/>
                 <w:color w:val="000000"/>
               </w:rPr>
-              <w:t>shape</w:t>
-            </w:r>
-            <w:r>
-              <w:rPr>
-                <w:rFonts w:cs="Calibri"/>
-                <w:color w:val="000000"/>
-              </w:rPr>
-              <w:t>.  Note this is vertical so the sizing is not like a horizontal stencil</w:t>
+              <w:t xml:space="preserve"> shape</w:t>
             </w:r>
           </w:p>
         </w:tc>
@@ -8194,15 +8230,13 @@
                 <w:rFonts w:asciiTheme="minorHAnsi" w:hAnsiTheme="minorHAnsi" w:cstheme="minorHAnsi"/>
               </w:rPr>
             </w:pPr>
-            <w:proofErr w:type="spellStart"/>
             <w:r>
               <w:rPr>
                 <w:rFonts w:cs="Calibri"/>
                 <w:color w:val="000000"/>
               </w:rPr>
-              <w:t>OISInterfaces</w:t>
-            </w:r>
-            <w:proofErr w:type="spellEnd"/>
+              <w:t>NetworkPipe</w:t>
+            </w:r>
           </w:p>
         </w:tc>
         <w:tc>
@@ -8222,7 +8256,14 @@
                 <w:rFonts w:cs="Calibri"/>
                 <w:color w:val="000000"/>
               </w:rPr>
-              <w:t>OIS interface shape</w:t>
+              <w:t xml:space="preserve">Large vertical alighted </w:t>
+            </w:r>
+            <w:r>
+              <w:rPr>
+                <w:rFonts w:cs="Calibri"/>
+                <w:color w:val="000000"/>
+              </w:rPr>
+              <w:t>shape (large size)</w:t>
             </w:r>
           </w:p>
         </w:tc>
@@ -8248,7 +8289,7 @@
                 <w:rFonts w:cs="Calibri"/>
                 <w:color w:val="000000"/>
               </w:rPr>
-              <w:t>PC</w:t>
+              <w:t>NetworkPipe2</w:t>
             </w:r>
           </w:p>
         </w:tc>
@@ -8269,7 +8310,21 @@
                 <w:rFonts w:cs="Calibri"/>
                 <w:color w:val="000000"/>
               </w:rPr>
-              <w:t>PC shape</w:t>
+              <w:t xml:space="preserve">Small vertical alighted </w:t>
+            </w:r>
+            <w:r>
+              <w:rPr>
+                <w:rFonts w:cs="Calibri"/>
+                <w:color w:val="000000"/>
+              </w:rPr>
+              <w:t>shape</w:t>
+            </w:r>
+            <w:r>
+              <w:rPr>
+                <w:rFonts w:cs="Calibri"/>
+                <w:color w:val="000000"/>
+              </w:rPr>
+              <w:t>.  Note this is vertical so the sizing is not like a horizontal stencil</w:t>
             </w:r>
           </w:p>
         </w:tc>
@@ -8290,15 +8345,20 @@
                 <w:rFonts w:asciiTheme="minorHAnsi" w:hAnsiTheme="minorHAnsi" w:cstheme="minorHAnsi"/>
               </w:rPr>
             </w:pPr>
-            <w:proofErr w:type="spellStart"/>
             <w:r>
               <w:rPr>
                 <w:rFonts w:cs="Calibri"/>
                 <w:color w:val="000000"/>
               </w:rPr>
-              <w:t>PortsLDAP_info</w:t>
-            </w:r>
-            <w:proofErr w:type="spellEnd"/>
+              <w:t>NetworkPipe</w:t>
+            </w:r>
+            <w:r>
+              <w:rPr>
+                <w:rFonts w:cs="Calibri"/>
+                <w:color w:val="000000"/>
+              </w:rPr>
+              <w:t>3</w:t>
+            </w:r>
           </w:p>
         </w:tc>
         <w:tc>
@@ -8318,7 +8378,7 @@
                 <w:rFonts w:cs="Calibri"/>
                 <w:color w:val="000000"/>
               </w:rPr>
-              <w:t>Ports / LDAP info shape</w:t>
+              <w:t>Horizontal Network aligned shape</w:t>
             </w:r>
           </w:p>
         </w:tc>
@@ -8344,7 +8404,7 @@
                 <w:rFonts w:cs="Calibri"/>
                 <w:color w:val="000000"/>
               </w:rPr>
-              <w:t>Process1</w:t>
+              <w:t>OISInterfaces</w:t>
             </w:r>
           </w:p>
         </w:tc>
@@ -8365,21 +8425,7 @@
                 <w:rFonts w:cs="Calibri"/>
                 <w:color w:val="000000"/>
               </w:rPr>
-              <w:t xml:space="preserve">Process </w:t>
-            </w:r>
-            <w:r>
-              <w:rPr>
-                <w:rFonts w:cs="Calibri"/>
-                <w:color w:val="000000"/>
-              </w:rPr>
-              <w:t>shape</w:t>
-            </w:r>
-            <w:r>
-              <w:rPr>
-                <w:rFonts w:cs="Calibri"/>
-                <w:color w:val="000000"/>
-              </w:rPr>
-              <w:t xml:space="preserve"> that can be sized and color filled</w:t>
+              <w:t>OIS interface shape</w:t>
             </w:r>
           </w:p>
         </w:tc>
@@ -8405,7 +8451,7 @@
                 <w:rFonts w:cs="Calibri"/>
                 <w:color w:val="000000"/>
               </w:rPr>
-              <w:t>Rectangle</w:t>
+              <w:t>PC</w:t>
             </w:r>
           </w:p>
         </w:tc>
@@ -8426,7 +8472,7 @@
                 <w:rFonts w:cs="Calibri"/>
                 <w:color w:val="000000"/>
               </w:rPr>
-              <w:t>Rectangle that can be sized and color filled</w:t>
+              <w:t>PC shape</w:t>
             </w:r>
           </w:p>
         </w:tc>
@@ -8452,7 +8498,7 @@
                 <w:rFonts w:cs="Calibri"/>
                 <w:color w:val="000000"/>
               </w:rPr>
-              <w:t>Server</w:t>
+              <w:t>PortsLDAP_info</w:t>
             </w:r>
           </w:p>
         </w:tc>
@@ -8473,7 +8519,7 @@
                 <w:rFonts w:cs="Calibri"/>
                 <w:color w:val="000000"/>
               </w:rPr>
-              <w:t>Can be sized and color filled</w:t>
+              <w:t>Ports / LDAP info shape</w:t>
             </w:r>
           </w:p>
         </w:tc>
@@ -8491,16 +8537,15 @@
             <w:pPr>
               <w:spacing w:after="0" w:line="240" w:lineRule="auto"/>
               <w:rPr>
+                <w:rFonts w:asciiTheme="minorHAnsi" w:hAnsiTheme="minorHAnsi" w:cstheme="minorHAnsi"/>
+              </w:rPr>
+            </w:pPr>
+            <w:r>
+              <w:rPr>
                 <w:rFonts w:cs="Calibri"/>
                 <w:color w:val="000000"/>
               </w:rPr>
-            </w:pPr>
-            <w:r>
-              <w:rPr>
-                <w:rFonts w:cs="Calibri"/>
-                <w:color w:val="000000"/>
-              </w:rPr>
-              <w:t>Server2</w:t>
+              <w:t>Process1</w:t>
             </w:r>
           </w:p>
         </w:tc>
@@ -8513,23 +8558,29 @@
             <w:pPr>
               <w:spacing w:after="0" w:line="240" w:lineRule="auto"/>
               <w:rPr>
+                <w:rFonts w:asciiTheme="minorHAnsi" w:hAnsiTheme="minorHAnsi" w:cstheme="minorHAnsi"/>
+              </w:rPr>
+            </w:pPr>
+            <w:r>
+              <w:rPr>
                 <w:rFonts w:cs="Calibri"/>
                 <w:color w:val="000000"/>
               </w:rPr>
-            </w:pPr>
+              <w:t xml:space="preserve">Process </w:t>
+            </w:r>
             <w:r>
               <w:rPr>
                 <w:rFonts w:cs="Calibri"/>
                 <w:color w:val="000000"/>
               </w:rPr>
-              <w:t>Rack mount server no DB</w:t>
+              <w:t>shape</w:t>
             </w:r>
             <w:r>
               <w:rPr>
                 <w:rFonts w:cs="Calibri"/>
                 <w:color w:val="000000"/>
               </w:rPr>
-              <w:t>.   No color fill</w:t>
+              <w:t xml:space="preserve"> that can be sized and color filled</w:t>
             </w:r>
           </w:p>
         </w:tc>
@@ -8547,16 +8598,15 @@
             <w:pPr>
               <w:spacing w:after="0" w:line="240" w:lineRule="auto"/>
               <w:rPr>
+                <w:rFonts w:asciiTheme="minorHAnsi" w:hAnsiTheme="minorHAnsi" w:cstheme="minorHAnsi"/>
+              </w:rPr>
+            </w:pPr>
+            <w:r>
+              <w:rPr>
                 <w:rFonts w:cs="Calibri"/>
                 <w:color w:val="000000"/>
               </w:rPr>
-            </w:pPr>
-            <w:r>
-              <w:rPr>
-                <w:rFonts w:cs="Calibri"/>
-                <w:color w:val="000000"/>
-              </w:rPr>
-              <w:t>Server3</w:t>
+              <w:t>Rectangle</w:t>
             </w:r>
           </w:p>
         </w:tc>
@@ -8569,23 +8619,15 @@
             <w:pPr>
               <w:spacing w:after="0" w:line="240" w:lineRule="auto"/>
               <w:rPr>
+                <w:rFonts w:asciiTheme="minorHAnsi" w:hAnsiTheme="minorHAnsi" w:cstheme="minorHAnsi"/>
+              </w:rPr>
+            </w:pPr>
+            <w:r>
+              <w:rPr>
                 <w:rFonts w:cs="Calibri"/>
                 <w:color w:val="000000"/>
               </w:rPr>
-            </w:pPr>
-            <w:r>
-              <w:rPr>
-                <w:rFonts w:cs="Calibri"/>
-                <w:color w:val="000000"/>
-              </w:rPr>
-              <w:t>Rack mount server w/DB</w:t>
-            </w:r>
-            <w:r>
-              <w:rPr>
-                <w:rFonts w:cs="Calibri"/>
-                <w:color w:val="000000"/>
-              </w:rPr>
-              <w:t>.    No color fill</w:t>
+              <w:t>Rectangle that can be sized and color filled</w:t>
             </w:r>
           </w:p>
         </w:tc>
@@ -8611,7 +8653,7 @@
                 <w:rFonts w:cs="Calibri"/>
                 <w:color w:val="000000"/>
               </w:rPr>
-              <w:t>Site</w:t>
+              <w:t>Server</w:t>
             </w:r>
           </w:p>
         </w:tc>
@@ -8632,7 +8674,7 @@
                 <w:rFonts w:cs="Calibri"/>
                 <w:color w:val="000000"/>
               </w:rPr>
-              <w:t>Site shape</w:t>
+              <w:t>Can be sized and color filled</w:t>
             </w:r>
           </w:p>
         </w:tc>
@@ -8650,15 +8692,16 @@
             <w:pPr>
               <w:spacing w:after="0" w:line="240" w:lineRule="auto"/>
               <w:rPr>
-                <w:rFonts w:asciiTheme="minorHAnsi" w:hAnsiTheme="minorHAnsi" w:cstheme="minorHAnsi"/>
-              </w:rPr>
-            </w:pPr>
-            <w:r>
-              <w:rPr>
                 <w:rFonts w:cs="Calibri"/>
                 <w:color w:val="000000"/>
               </w:rPr>
-              <w:t>Square</w:t>
+            </w:pPr>
+            <w:r>
+              <w:rPr>
+                <w:rFonts w:cs="Calibri"/>
+                <w:color w:val="000000"/>
+              </w:rPr>
+              <w:t>Server2</w:t>
             </w:r>
           </w:p>
         </w:tc>
@@ -8671,29 +8714,23 @@
             <w:pPr>
               <w:spacing w:after="0" w:line="240" w:lineRule="auto"/>
               <w:rPr>
-                <w:rFonts w:asciiTheme="minorHAnsi" w:hAnsiTheme="minorHAnsi" w:cstheme="minorHAnsi"/>
-              </w:rPr>
-            </w:pPr>
-            <w:r>
-              <w:rPr>
                 <w:rFonts w:cs="Calibri"/>
                 <w:color w:val="000000"/>
               </w:rPr>
-              <w:t xml:space="preserve">Square </w:t>
-            </w:r>
+            </w:pPr>
             <w:r>
               <w:rPr>
                 <w:rFonts w:cs="Calibri"/>
                 <w:color w:val="000000"/>
               </w:rPr>
-              <w:t>shape</w:t>
+              <w:t>Rack mount server no DB</w:t>
             </w:r>
             <w:r>
               <w:rPr>
                 <w:rFonts w:cs="Calibri"/>
                 <w:color w:val="000000"/>
               </w:rPr>
-              <w:t xml:space="preserve"> that can be sized and color filled</w:t>
+              <w:t>.   No color fill</w:t>
             </w:r>
           </w:p>
         </w:tc>
@@ -8711,15 +8748,16 @@
             <w:pPr>
               <w:spacing w:after="0" w:line="240" w:lineRule="auto"/>
               <w:rPr>
-                <w:rFonts w:asciiTheme="minorHAnsi" w:hAnsiTheme="minorHAnsi" w:cstheme="minorHAnsi"/>
-              </w:rPr>
-            </w:pPr>
-            <w:r>
-              <w:rPr>
                 <w:rFonts w:cs="Calibri"/>
                 <w:color w:val="000000"/>
               </w:rPr>
-              <w:t>Supply</w:t>
+            </w:pPr>
+            <w:r>
+              <w:rPr>
+                <w:rFonts w:cs="Calibri"/>
+                <w:color w:val="000000"/>
+              </w:rPr>
+              <w:t>Server3</w:t>
             </w:r>
           </w:p>
         </w:tc>
@@ -8732,22 +8770,23 @@
             <w:pPr>
               <w:spacing w:after="0" w:line="240" w:lineRule="auto"/>
               <w:rPr>
-                <w:rFonts w:asciiTheme="minorHAnsi" w:hAnsiTheme="minorHAnsi" w:cstheme="minorHAnsi"/>
-              </w:rPr>
-            </w:pPr>
-            <w:r>
-              <w:rPr>
                 <w:rFonts w:cs="Calibri"/>
                 <w:color w:val="000000"/>
               </w:rPr>
-              <w:t>Cabinet</w:t>
-            </w:r>
+            </w:pPr>
             <w:r>
               <w:rPr>
                 <w:rFonts w:cs="Calibri"/>
                 <w:color w:val="000000"/>
               </w:rPr>
-              <w:t xml:space="preserve"> shape</w:t>
+              <w:t>Rack mount server w/DB</w:t>
+            </w:r>
+            <w:r>
+              <w:rPr>
+                <w:rFonts w:cs="Calibri"/>
+                <w:color w:val="000000"/>
+              </w:rPr>
+              <w:t>.    No color fill</w:t>
             </w:r>
           </w:p>
         </w:tc>
@@ -8768,15 +8807,13 @@
                 <w:rFonts w:asciiTheme="minorHAnsi" w:hAnsiTheme="minorHAnsi" w:cstheme="minorHAnsi"/>
               </w:rPr>
             </w:pPr>
-            <w:proofErr w:type="spellStart"/>
             <w:r>
               <w:rPr>
                 <w:rFonts w:cs="Calibri"/>
                 <w:color w:val="000000"/>
               </w:rPr>
-              <w:t>TabelCell</w:t>
-            </w:r>
-            <w:proofErr w:type="spellEnd"/>
+              <w:t>Site</w:t>
+            </w:r>
           </w:p>
         </w:tc>
         <w:tc>
@@ -8796,35 +8833,7 @@
                 <w:rFonts w:cs="Calibri"/>
                 <w:color w:val="000000"/>
               </w:rPr>
-              <w:t xml:space="preserve">Can be used to build up interface tables like </w:t>
-            </w:r>
-            <w:r>
-              <w:rPr>
-                <w:rFonts w:cs="Calibri"/>
-                <w:color w:val="000000"/>
-              </w:rPr>
-              <w:t xml:space="preserve">an </w:t>
-            </w:r>
-            <w:r>
-              <w:rPr>
-                <w:rFonts w:cs="Calibri"/>
-                <w:color w:val="000000"/>
-              </w:rPr>
-              <w:t xml:space="preserve">Excel </w:t>
-            </w:r>
-            <w:r>
-              <w:rPr>
-                <w:rFonts w:cs="Calibri"/>
-                <w:color w:val="000000"/>
-              </w:rPr>
-              <w:t xml:space="preserve">cell </w:t>
-            </w:r>
-            <w:r>
-              <w:rPr>
-                <w:rFonts w:cs="Calibri"/>
-                <w:color w:val="000000"/>
-              </w:rPr>
-              <w:t>or anything else you want to make like a table entry.  You just need to build and size each image and add the stencil label text</w:t>
+              <w:t>Site shape</w:t>
             </w:r>
           </w:p>
         </w:tc>
@@ -8845,15 +8854,13 @@
                 <w:rFonts w:asciiTheme="minorHAnsi" w:hAnsiTheme="minorHAnsi" w:cstheme="minorHAnsi"/>
               </w:rPr>
             </w:pPr>
-            <w:proofErr w:type="spellStart"/>
             <w:r>
               <w:rPr>
                 <w:rFonts w:cs="Calibri"/>
                 <w:color w:val="000000"/>
               </w:rPr>
-              <w:t>TagLabeler</w:t>
-            </w:r>
-            <w:proofErr w:type="spellEnd"/>
+              <w:t>Square</w:t>
+            </w:r>
           </w:p>
         </w:tc>
         <w:tc>
@@ -8873,7 +8880,21 @@
                 <w:rFonts w:cs="Calibri"/>
                 <w:color w:val="000000"/>
               </w:rPr>
-              <w:t>Tag Labeler shape</w:t>
+              <w:t xml:space="preserve">Square </w:t>
+            </w:r>
+            <w:r>
+              <w:rPr>
+                <w:rFonts w:cs="Calibri"/>
+                <w:color w:val="000000"/>
+              </w:rPr>
+              <w:t>shape</w:t>
+            </w:r>
+            <w:r>
+              <w:rPr>
+                <w:rFonts w:cs="Calibri"/>
+                <w:color w:val="000000"/>
+              </w:rPr>
+              <w:t xml:space="preserve"> that can be sized and color filled</w:t>
             </w:r>
           </w:p>
         </w:tc>
@@ -8899,7 +8920,7 @@
                 <w:rFonts w:cs="Calibri"/>
                 <w:color w:val="000000"/>
               </w:rPr>
-              <w:t>Title</w:t>
+              <w:t>Supply</w:t>
             </w:r>
           </w:p>
         </w:tc>
@@ -8920,14 +8941,14 @@
                 <w:rFonts w:cs="Calibri"/>
                 <w:color w:val="000000"/>
               </w:rPr>
-              <w:t xml:space="preserve">Title </w:t>
+              <w:t>Cabinet</w:t>
             </w:r>
             <w:r>
               <w:rPr>
                 <w:rFonts w:cs="Calibri"/>
                 <w:color w:val="000000"/>
               </w:rPr>
-              <w:t>shape with set font sized for each row</w:t>
+              <w:t xml:space="preserve"> shape</w:t>
             </w:r>
           </w:p>
         </w:tc>
@@ -8948,15 +8969,13 @@
                 <w:rFonts w:asciiTheme="minorHAnsi" w:hAnsiTheme="minorHAnsi" w:cstheme="minorHAnsi"/>
               </w:rPr>
             </w:pPr>
-            <w:proofErr w:type="spellStart"/>
             <w:r>
               <w:rPr>
                 <w:rFonts w:cs="Calibri"/>
                 <w:color w:val="000000"/>
               </w:rPr>
-              <w:t>vSuite_EMM</w:t>
-            </w:r>
-            <w:proofErr w:type="spellEnd"/>
+              <w:t>TabelCell</w:t>
+            </w:r>
           </w:p>
         </w:tc>
         <w:tc>
@@ -8976,23 +8995,35 @@
                 <w:rFonts w:cs="Calibri"/>
                 <w:color w:val="000000"/>
               </w:rPr>
-              <w:t xml:space="preserve">Pre-set shape for </w:t>
-            </w:r>
-            <w:proofErr w:type="spellStart"/>
+              <w:t xml:space="preserve">Can be used to build up interface tables like </w:t>
+            </w:r>
             <w:r>
               <w:rPr>
                 <w:rFonts w:cs="Calibri"/>
                 <w:color w:val="000000"/>
               </w:rPr>
-              <w:t>vSuite</w:t>
-            </w:r>
-            <w:proofErr w:type="spellEnd"/>
+              <w:t xml:space="preserve">an </w:t>
+            </w:r>
             <w:r>
               <w:rPr>
                 <w:rFonts w:cs="Calibri"/>
                 <w:color w:val="000000"/>
               </w:rPr>
-              <w:t xml:space="preserve"> and EMM</w:t>
+              <w:t xml:space="preserve">Excel </w:t>
+            </w:r>
+            <w:r>
+              <w:rPr>
+                <w:rFonts w:cs="Calibri"/>
+                <w:color w:val="000000"/>
+              </w:rPr>
+              <w:t xml:space="preserve">cell </w:t>
+            </w:r>
+            <w:r>
+              <w:rPr>
+                <w:rFonts w:cs="Calibri"/>
+                <w:color w:val="000000"/>
+              </w:rPr>
+              <w:t>or anything else you want to make like a table entry.  You just need to build and size each image and add the stencil label text</w:t>
             </w:r>
           </w:p>
         </w:tc>
@@ -9013,15 +9044,13 @@
                 <w:rFonts w:asciiTheme="minorHAnsi" w:hAnsiTheme="minorHAnsi" w:cstheme="minorHAnsi"/>
               </w:rPr>
             </w:pPr>
-            <w:proofErr w:type="spellStart"/>
             <w:r>
               <w:rPr>
                 <w:rFonts w:cs="Calibri"/>
                 <w:color w:val="000000"/>
               </w:rPr>
-              <w:t>vSuiteCloud</w:t>
-            </w:r>
-            <w:proofErr w:type="spellEnd"/>
+              <w:t>TagLabeler</w:t>
+            </w:r>
           </w:p>
         </w:tc>
         <w:tc>
@@ -9041,17 +9070,8 @@
                 <w:rFonts w:cs="Calibri"/>
                 <w:color w:val="000000"/>
               </w:rPr>
-              <w:t xml:space="preserve">Pre-set shape for </w:t>
-            </w:r>
-            <w:proofErr w:type="spellStart"/>
-            <w:r>
-              <w:rPr>
-                <w:rFonts w:cs="Calibri"/>
-                <w:color w:val="000000"/>
-              </w:rPr>
-              <w:t>vSuiteCloud</w:t>
-            </w:r>
-            <w:proofErr w:type="spellEnd"/>
+              <w:t>Tag Labeler shape</w:t>
+            </w:r>
           </w:p>
         </w:tc>
       </w:tr>
@@ -9076,7 +9096,7 @@
                 <w:rFonts w:cs="Calibri"/>
                 <w:color w:val="000000"/>
               </w:rPr>
-              <w:t>XR2</w:t>
+              <w:t>Title</w:t>
             </w:r>
           </w:p>
         </w:tc>
@@ -9097,14 +9117,14 @@
                 <w:rFonts w:cs="Calibri"/>
                 <w:color w:val="000000"/>
               </w:rPr>
-              <w:t>Robot</w:t>
+              <w:t xml:space="preserve">Title </w:t>
             </w:r>
             <w:r>
               <w:rPr>
                 <w:rFonts w:cs="Calibri"/>
                 <w:color w:val="000000"/>
               </w:rPr>
-              <w:t xml:space="preserve"> shape</w:t>
+              <w:t>shape with set font sized for each row</w:t>
             </w:r>
           </w:p>
         </w:tc>
@@ -9130,7 +9150,7 @@
                 <w:rFonts w:cs="Calibri"/>
                 <w:color w:val="000000"/>
               </w:rPr>
-              <w:t>XT</w:t>
+              <w:t>vSuite_EMM</w:t>
             </w:r>
           </w:p>
         </w:tc>
@@ -9151,7 +9171,7 @@
                 <w:rFonts w:cs="Calibri"/>
                 <w:color w:val="000000"/>
               </w:rPr>
-              <w:t>XT cabinet shape</w:t>
+              <w:t>Pre-set shape for vSuite and EMM</w:t>
             </w:r>
           </w:p>
         </w:tc>
@@ -9172,15 +9192,13 @@
                 <w:rFonts w:asciiTheme="minorHAnsi" w:hAnsiTheme="minorHAnsi" w:cstheme="minorHAnsi"/>
               </w:rPr>
             </w:pPr>
-            <w:proofErr w:type="spellStart"/>
             <w:r>
               <w:rPr>
                 <w:rFonts w:cs="Calibri"/>
                 <w:color w:val="000000"/>
               </w:rPr>
-              <w:t>YuyamaPackager</w:t>
-            </w:r>
-            <w:proofErr w:type="spellEnd"/>
+              <w:t>vSuiteCloud</w:t>
+            </w:r>
           </w:p>
         </w:tc>
         <w:tc>
@@ -9195,21 +9213,160 @@
                 <w:rFonts w:asciiTheme="minorHAnsi" w:hAnsiTheme="minorHAnsi" w:cstheme="minorHAnsi"/>
               </w:rPr>
             </w:pPr>
-            <w:proofErr w:type="spellStart"/>
             <w:r>
               <w:rPr>
                 <w:rFonts w:cs="Calibri"/>
                 <w:color w:val="000000"/>
               </w:rPr>
-              <w:t>Yuyama</w:t>
-            </w:r>
-            <w:proofErr w:type="spellEnd"/>
+              <w:t>Pre-set shape for vSuiteCloud</w:t>
+            </w:r>
+          </w:p>
+        </w:tc>
+      </w:tr>
+      <w:tr>
+        <w:trPr>
+          <w:cantSplit/>
+        </w:trPr>
+        <w:tc>
+          <w:tcPr>
+            <w:tcW w:w="2088" w:type="dxa"/>
+            <w:vAlign w:val="center"/>
+          </w:tcPr>
+          <w:p>
+            <w:pPr>
+              <w:spacing w:after="0" w:line="240" w:lineRule="auto"/>
+              <w:rPr>
+                <w:rFonts w:asciiTheme="minorHAnsi" w:hAnsiTheme="minorHAnsi" w:cstheme="minorHAnsi"/>
+              </w:rPr>
+            </w:pPr>
             <w:r>
               <w:rPr>
                 <w:rFonts w:cs="Calibri"/>
                 <w:color w:val="000000"/>
               </w:rPr>
-              <w:t xml:space="preserve"> Packager shape</w:t>
+              <w:t>XR2</w:t>
+            </w:r>
+          </w:p>
+        </w:tc>
+        <w:tc>
+          <w:tcPr>
+            <w:tcW w:w="7578" w:type="dxa"/>
+            <w:vAlign w:val="center"/>
+          </w:tcPr>
+          <w:p>
+            <w:pPr>
+              <w:spacing w:after="0" w:line="240" w:lineRule="auto"/>
+              <w:rPr>
+                <w:rFonts w:asciiTheme="minorHAnsi" w:hAnsiTheme="minorHAnsi" w:cstheme="minorHAnsi"/>
+              </w:rPr>
+            </w:pPr>
+            <w:r>
+              <w:rPr>
+                <w:rFonts w:cs="Calibri"/>
+                <w:color w:val="000000"/>
+              </w:rPr>
+              <w:t>Robot</w:t>
+            </w:r>
+            <w:r>
+              <w:rPr>
+                <w:rFonts w:cs="Calibri"/>
+                <w:color w:val="000000"/>
+              </w:rPr>
+              <w:t xml:space="preserve"> shape</w:t>
+            </w:r>
+          </w:p>
+        </w:tc>
+      </w:tr>
+      <w:tr>
+        <w:trPr>
+          <w:cantSplit/>
+        </w:trPr>
+        <w:tc>
+          <w:tcPr>
+            <w:tcW w:w="2088" w:type="dxa"/>
+            <w:vAlign w:val="center"/>
+          </w:tcPr>
+          <w:p>
+            <w:pPr>
+              <w:spacing w:after="0" w:line="240" w:lineRule="auto"/>
+              <w:rPr>
+                <w:rFonts w:asciiTheme="minorHAnsi" w:hAnsiTheme="minorHAnsi" w:cstheme="minorHAnsi"/>
+              </w:rPr>
+            </w:pPr>
+            <w:r>
+              <w:rPr>
+                <w:rFonts w:cs="Calibri"/>
+                <w:color w:val="000000"/>
+              </w:rPr>
+              <w:t>XT</w:t>
+            </w:r>
+          </w:p>
+        </w:tc>
+        <w:tc>
+          <w:tcPr>
+            <w:tcW w:w="7578" w:type="dxa"/>
+            <w:vAlign w:val="center"/>
+          </w:tcPr>
+          <w:p>
+            <w:pPr>
+              <w:spacing w:after="0" w:line="240" w:lineRule="auto"/>
+              <w:rPr>
+                <w:rFonts w:asciiTheme="minorHAnsi" w:hAnsiTheme="minorHAnsi" w:cstheme="minorHAnsi"/>
+              </w:rPr>
+            </w:pPr>
+            <w:r>
+              <w:rPr>
+                <w:rFonts w:cs="Calibri"/>
+                <w:color w:val="000000"/>
+              </w:rPr>
+              <w:t>XT cabinet shape</w:t>
+            </w:r>
+          </w:p>
+        </w:tc>
+      </w:tr>
+      <w:tr>
+        <w:trPr>
+          <w:cantSplit/>
+        </w:trPr>
+        <w:tc>
+          <w:tcPr>
+            <w:tcW w:w="2088" w:type="dxa"/>
+            <w:vAlign w:val="center"/>
+          </w:tcPr>
+          <w:p>
+            <w:pPr>
+              <w:spacing w:after="0" w:line="240" w:lineRule="auto"/>
+              <w:rPr>
+                <w:rFonts w:asciiTheme="minorHAnsi" w:hAnsiTheme="minorHAnsi" w:cstheme="minorHAnsi"/>
+              </w:rPr>
+            </w:pPr>
+            <w:r>
+              <w:rPr>
+                <w:rFonts w:cs="Calibri"/>
+                <w:color w:val="000000"/>
+              </w:rPr>
+              <w:t>YuyamaPackager</w:t>
+            </w:r>
+          </w:p>
+        </w:tc>
+        <w:tc>
+          <w:tcPr>
+            <w:tcW w:w="7578" w:type="dxa"/>
+            <w:vAlign w:val="center"/>
+          </w:tcPr>
+          <w:p>
+            <w:pPr>
+              <w:spacing w:after="0" w:line="240" w:lineRule="auto"/>
+              <w:rPr>
+                <w:rFonts w:asciiTheme="minorHAnsi" w:hAnsiTheme="minorHAnsi" w:cstheme="minorHAnsi"/>
+              </w:rPr>
+            </w:pPr>
+            <w:r>
+              <w:rPr>
+                <w:rFonts w:cs="Calibri"/>
+                <w:color w:val="000000"/>
+              </w:rPr>
+              <w:t>Yuyama Packager shape</w:t>
             </w:r>
           </w:p>
         </w:tc>
@@ -11925,47 +12082,7 @@
                 <w:sz w:val="18"/>
                 <w:szCs w:val="18"/>
               </w:rPr>
-              <w:t xml:space="preserve">Custom Stencil for </w:t>
-            </w:r>
-            <w:proofErr w:type="spellStart"/>
-            <w:r>
-              <w:rPr>
-                <w:rFonts w:asciiTheme="minorHAnsi" w:eastAsia="Times New Roman" w:hAnsiTheme="minorHAnsi" w:cstheme="minorHAnsi"/>
-                <w:color w:val="000000"/>
-                <w:sz w:val="18"/>
-                <w:szCs w:val="18"/>
-              </w:rPr>
-              <w:t>OmniCell</w:t>
-            </w:r>
-            <w:proofErr w:type="spellEnd"/>
-            <w:r>
-              <w:rPr>
-                <w:rFonts w:asciiTheme="minorHAnsi" w:eastAsia="Times New Roman" w:hAnsiTheme="minorHAnsi" w:cstheme="minorHAnsi"/>
-                <w:color w:val="000000"/>
-                <w:sz w:val="18"/>
-                <w:szCs w:val="18"/>
-              </w:rPr>
-              <w:t xml:space="preserve"> </w:t>
-            </w:r>
-            <w:proofErr w:type="spellStart"/>
-            <w:r>
-              <w:rPr>
-                <w:rFonts w:asciiTheme="minorHAnsi" w:eastAsia="Times New Roman" w:hAnsiTheme="minorHAnsi" w:cstheme="minorHAnsi"/>
-                <w:color w:val="000000"/>
-                <w:sz w:val="18"/>
-                <w:szCs w:val="18"/>
-              </w:rPr>
-              <w:t>Architech</w:t>
-            </w:r>
-            <w:proofErr w:type="spellEnd"/>
-            <w:r>
-              <w:rPr>
-                <w:rFonts w:asciiTheme="minorHAnsi" w:eastAsia="Times New Roman" w:hAnsiTheme="minorHAnsi" w:cstheme="minorHAnsi"/>
-                <w:color w:val="000000"/>
-                <w:sz w:val="18"/>
-                <w:szCs w:val="18"/>
-              </w:rPr>
-              <w:t xml:space="preserve"> Visio Diagram</w:t>
+              <w:t>Custom Stencil for OmniCell Architech Visio Diagram</w:t>
             </w:r>
           </w:p>
         </w:tc>
@@ -16372,23 +16489,7 @@
                                 <w:t>Stencil drop location</w:t>
                               </w:r>
                               <w:r>
-                                <w:t xml:space="preserve"> (</w:t>
-                              </w:r>
-                              <w:proofErr w:type="spellStart"/>
-                              <w:r>
-                                <w:t>PosX</w:t>
-                              </w:r>
-                              <w:proofErr w:type="spellEnd"/>
-                              <w:r>
-                                <w:t xml:space="preserve">, </w:t>
-                              </w:r>
-                              <w:proofErr w:type="spellStart"/>
-                              <w:r>
-                                <w:t>PosY</w:t>
-                              </w:r>
-                              <w:proofErr w:type="spellEnd"/>
-                              <w:r>
-                                <w:t>)</w:t>
+                                <w:t xml:space="preserve"> (PosX, PosY)</w:t>
                               </w:r>
                             </w:p>
                           </w:txbxContent>
@@ -16692,23 +16793,7 @@
                           <w:t>Stencil drop location</w:t>
                         </w:r>
                         <w:r>
-                          <w:t xml:space="preserve"> (</w:t>
-                        </w:r>
-                        <w:proofErr w:type="spellStart"/>
-                        <w:r>
-                          <w:t>PosX</w:t>
-                        </w:r>
-                        <w:proofErr w:type="spellEnd"/>
-                        <w:r>
-                          <w:t xml:space="preserve">, </w:t>
-                        </w:r>
-                        <w:proofErr w:type="spellStart"/>
-                        <w:r>
-                          <w:t>PosY</w:t>
-                        </w:r>
-                        <w:proofErr w:type="spellEnd"/>
-                        <w:r>
-                          <w:t>)</w:t>
+                          <w:t xml:space="preserve"> (PosX, PosY)</w:t>
                         </w:r>
                       </w:p>
                     </w:txbxContent>
@@ -16933,7 +17018,6 @@
                 <w:color w:val="000000"/>
               </w:rPr>
             </w:pPr>
-            <w:proofErr w:type="spellStart"/>
             <w:r>
               <w:rPr>
                 <w:rFonts w:eastAsia="Times New Roman" w:cs="Calibri"/>
@@ -16941,7 +17025,6 @@
               </w:rPr>
               <w:t>PosX</w:t>
             </w:r>
-            <w:proofErr w:type="spellEnd"/>
           </w:p>
         </w:tc>
         <w:tc>
@@ -16965,7 +17048,6 @@
                 <w:color w:val="000000"/>
               </w:rPr>
             </w:pPr>
-            <w:proofErr w:type="spellStart"/>
             <w:r>
               <w:rPr>
                 <w:rFonts w:eastAsia="Times New Roman" w:cs="Calibri"/>
@@ -16973,7 +17055,6 @@
               </w:rPr>
               <w:t>PosY</w:t>
             </w:r>
-            <w:proofErr w:type="spellEnd"/>
           </w:p>
         </w:tc>
         <w:tc>
@@ -27653,7 +27734,6 @@
                 <w:color w:val="000000"/>
               </w:rPr>
             </w:pPr>
-            <w:proofErr w:type="spellStart"/>
             <w:r>
               <w:rPr>
                 <w:rFonts w:eastAsia="Times New Roman" w:cs="Calibri"/>
@@ -27661,7 +27741,6 @@
               </w:rPr>
               <w:t>mach_id</w:t>
             </w:r>
-            <w:proofErr w:type="spellEnd"/>
           </w:p>
         </w:tc>
         <w:tc>
@@ -27685,7 +27764,6 @@
                 <w:color w:val="000000"/>
               </w:rPr>
             </w:pPr>
-            <w:proofErr w:type="spellStart"/>
             <w:r>
               <w:rPr>
                 <w:rFonts w:eastAsia="Times New Roman" w:cs="Calibri"/>
@@ -27693,7 +27771,6 @@
               </w:rPr>
               <w:t>site_id</w:t>
             </w:r>
-            <w:proofErr w:type="spellEnd"/>
           </w:p>
         </w:tc>
         <w:tc>
@@ -27717,7 +27794,6 @@
                 <w:color w:val="000000"/>
               </w:rPr>
             </w:pPr>
-            <w:proofErr w:type="spellStart"/>
             <w:r>
               <w:rPr>
                 <w:rFonts w:eastAsia="Times New Roman" w:cs="Calibri"/>
@@ -27725,7 +27801,6 @@
               </w:rPr>
               <w:t>site_name</w:t>
             </w:r>
-            <w:proofErr w:type="spellEnd"/>
           </w:p>
         </w:tc>
         <w:tc>
@@ -27749,7 +27824,6 @@
                 <w:color w:val="000000"/>
               </w:rPr>
             </w:pPr>
-            <w:proofErr w:type="spellStart"/>
             <w:r>
               <w:rPr>
                 <w:rFonts w:eastAsia="Times New Roman" w:cs="Calibri"/>
@@ -27757,7 +27831,6 @@
               </w:rPr>
               <w:t>site_address</w:t>
             </w:r>
-            <w:proofErr w:type="spellEnd"/>
           </w:p>
         </w:tc>
         <w:tc>
@@ -27781,7 +27854,6 @@
                 <w:color w:val="000000"/>
               </w:rPr>
             </w:pPr>
-            <w:proofErr w:type="spellStart"/>
             <w:r>
               <w:rPr>
                 <w:rFonts w:eastAsia="Times New Roman" w:cs="Calibri"/>
@@ -27789,7 +27861,6 @@
               </w:rPr>
               <w:t>omnis_name</w:t>
             </w:r>
-            <w:proofErr w:type="spellEnd"/>
           </w:p>
         </w:tc>
         <w:tc>
@@ -27813,7 +27884,6 @@
                 <w:color w:val="000000"/>
               </w:rPr>
             </w:pPr>
-            <w:proofErr w:type="spellStart"/>
             <w:r>
               <w:rPr>
                 <w:rFonts w:eastAsia="Times New Roman" w:cs="Calibri"/>
@@ -27821,7 +27891,6 @@
               </w:rPr>
               <w:t>omnis_id</w:t>
             </w:r>
-            <w:proofErr w:type="spellEnd"/>
           </w:p>
         </w:tc>
         <w:tc>
@@ -27845,7 +27914,6 @@
                 <w:color w:val="000000"/>
               </w:rPr>
             </w:pPr>
-            <w:proofErr w:type="spellStart"/>
             <w:r>
               <w:rPr>
                 <w:rFonts w:eastAsia="Times New Roman" w:cs="Calibri"/>
@@ -27853,7 +27921,6 @@
               </w:rPr>
               <w:t>site_id_omnis_id</w:t>
             </w:r>
-            <w:proofErr w:type="spellEnd"/>
           </w:p>
         </w:tc>
       </w:tr>

</xml_diff>

<commit_message>
added new feature Page Setup the key AutoSize(true,false(default)) Also completed the writing of an excel file based on a Visio diagram.   Note at this time the connections to shapes are disabled.
</commit_message>
<xml_diff>
--- a/Docs/OC_BlueprintingTool_Guide.docx
+++ b/Docs/OC_BlueprintingTool_Guide.docx
@@ -974,46 +974,6 @@
         </w:rPr>
       </w:pPr>
     </w:p>
-    <w:p>
-      <w:pPr>
-        <w:rPr>
-          <w:rFonts w:ascii="Arial" w:hAnsi="Arial" w:cs="Arial"/>
-          <w:color w:val="46B555"/>
-          <w:sz w:val="20"/>
-          <w:szCs w:val="20"/>
-        </w:rPr>
-      </w:pPr>
-    </w:p>
-    <w:p>
-      <w:pPr>
-        <w:rPr>
-          <w:rFonts w:ascii="Arial" w:hAnsi="Arial" w:cs="Arial"/>
-          <w:color w:val="46B555"/>
-          <w:sz w:val="20"/>
-          <w:szCs w:val="20"/>
-        </w:rPr>
-      </w:pPr>
-    </w:p>
-    <w:p>
-      <w:pPr>
-        <w:rPr>
-          <w:rFonts w:ascii="Arial" w:hAnsi="Arial" w:cs="Arial"/>
-          <w:color w:val="46B555"/>
-          <w:sz w:val="20"/>
-          <w:szCs w:val="20"/>
-        </w:rPr>
-      </w:pPr>
-    </w:p>
-    <w:p>
-      <w:pPr>
-        <w:rPr>
-          <w:rFonts w:ascii="Arial" w:hAnsi="Arial" w:cs="Arial"/>
-          <w:color w:val="46B555"/>
-          <w:sz w:val="20"/>
-          <w:szCs w:val="20"/>
-        </w:rPr>
-      </w:pPr>
-    </w:p>
     <w:tbl>
       <w:tblPr>
         <w:tblW w:w="0" w:type="auto"/>
@@ -1256,7 +1216,50 @@
                 <w:sz w:val="20"/>
                 <w:szCs w:val="20"/>
               </w:rPr>
-              <w:t xml:space="preserve">Added “Shape Type” : Page Size </w:t>
+              <w:t>Added “Shape Type” : Page Size</w:t>
+            </w:r>
+          </w:p>
+          <w:p>
+            <w:pPr>
+              <w:rPr>
+                <w:rFonts w:ascii="Arial" w:hAnsi="Arial" w:cs="Arial"/>
+                <w:sz w:val="20"/>
+                <w:szCs w:val="20"/>
+              </w:rPr>
+            </w:pPr>
+            <w:r>
+              <w:rPr>
+                <w:rFonts w:ascii="Arial" w:hAnsi="Arial" w:cs="Arial"/>
+                <w:sz w:val="20"/>
+                <w:szCs w:val="20"/>
+              </w:rPr>
+              <w:t xml:space="preserve">Added </w:t>
+            </w:r>
+            <w:proofErr w:type="spellStart"/>
+            <w:r>
+              <w:rPr>
+                <w:rFonts w:ascii="Arial" w:hAnsi="Arial" w:cs="Arial"/>
+                <w:sz w:val="20"/>
+                <w:szCs w:val="20"/>
+              </w:rPr>
+              <w:t>Stincel</w:t>
+            </w:r>
+            <w:proofErr w:type="spellEnd"/>
+            <w:r>
+              <w:rPr>
+                <w:rFonts w:ascii="Arial" w:hAnsi="Arial" w:cs="Arial"/>
+                <w:sz w:val="20"/>
+                <w:szCs w:val="20"/>
+              </w:rPr>
+              <w:t xml:space="preserve"> shape images</w:t>
+            </w:r>
+            <w:r>
+              <w:rPr>
+                <w:rFonts w:ascii="Arial" w:hAnsi="Arial" w:cs="Arial"/>
+                <w:sz w:val="20"/>
+                <w:szCs w:val="20"/>
+              </w:rPr>
+              <w:t xml:space="preserve"> </w:t>
             </w:r>
           </w:p>
         </w:tc>
@@ -2353,6 +2356,7 @@
           <w:szCs w:val="20"/>
         </w:rPr>
       </w:pPr>
+      <w:proofErr w:type="spellStart"/>
       <w:r>
         <w:rPr>
           <w:rFonts w:asciiTheme="minorHAnsi" w:hAnsiTheme="minorHAnsi" w:cstheme="minorHAnsi"/>
@@ -2363,6 +2367,7 @@
         </w:rPr>
         <w:t>VisioData</w:t>
       </w:r>
+      <w:proofErr w:type="spellEnd"/>
       <w:r>
         <w:rPr>
           <w:rFonts w:asciiTheme="minorHAnsi" w:hAnsiTheme="minorHAnsi" w:cstheme="minorHAnsi"/>
@@ -2450,6 +2455,7 @@
           <w:szCs w:val="20"/>
         </w:rPr>
       </w:pPr>
+      <w:proofErr w:type="spellStart"/>
       <w:r>
         <w:rPr>
           <w:rFonts w:asciiTheme="minorHAnsi" w:hAnsiTheme="minorHAnsi" w:cstheme="minorHAnsi"/>
@@ -2460,6 +2466,7 @@
         </w:rPr>
         <w:t>SystemInfo</w:t>
       </w:r>
+      <w:proofErr w:type="spellEnd"/>
       <w:r>
         <w:rPr>
           <w:rFonts w:asciiTheme="minorHAnsi" w:hAnsiTheme="minorHAnsi" w:cstheme="minorHAnsi"/>
@@ -2615,7 +2622,25 @@
           <w:sz w:val="20"/>
           <w:szCs w:val="20"/>
         </w:rPr>
-        <w:t>.  This sheet contains tables that are used on the “VisioData” sheet</w:t>
+        <w:t>.  This sheet contains tables that are used on the “</w:t>
+      </w:r>
+      <w:proofErr w:type="spellStart"/>
+      <w:r>
+        <w:rPr>
+          <w:rFonts w:asciiTheme="minorHAnsi" w:hAnsiTheme="minorHAnsi" w:cstheme="minorHAnsi"/>
+          <w:sz w:val="20"/>
+          <w:szCs w:val="20"/>
+        </w:rPr>
+        <w:t>VisioData</w:t>
+      </w:r>
+      <w:proofErr w:type="spellEnd"/>
+      <w:r>
+        <w:rPr>
+          <w:rFonts w:asciiTheme="minorHAnsi" w:hAnsiTheme="minorHAnsi" w:cstheme="minorHAnsi"/>
+          <w:sz w:val="20"/>
+          <w:szCs w:val="20"/>
+        </w:rPr>
+        <w:t>” sheet</w:t>
       </w:r>
       <w:r>
         <w:rPr>
@@ -2640,6 +2665,7 @@
           <w:szCs w:val="20"/>
         </w:rPr>
       </w:pPr>
+      <w:proofErr w:type="spellStart"/>
       <w:r>
         <w:rPr>
           <w:rFonts w:asciiTheme="minorHAnsi" w:hAnsiTheme="minorHAnsi" w:cstheme="minorHAnsi"/>
@@ -2650,6 +2676,7 @@
         </w:rPr>
         <w:t>VisioData</w:t>
       </w:r>
+      <w:proofErr w:type="spellEnd"/>
       <w:r>
         <w:rPr>
           <w:rFonts w:asciiTheme="minorHAnsi" w:hAnsiTheme="minorHAnsi" w:cstheme="minorHAnsi"/>
@@ -2742,13 +2769,23 @@
           <w:szCs w:val="20"/>
         </w:rPr>
       </w:pPr>
+      <w:proofErr w:type="spellStart"/>
       <w:r>
         <w:rPr>
           <w:rFonts w:asciiTheme="minorHAnsi" w:hAnsiTheme="minorHAnsi" w:cstheme="minorHAnsi"/>
           <w:sz w:val="20"/>
           <w:szCs w:val="20"/>
         </w:rPr>
-        <w:t xml:space="preserve">VisioData sheet </w:t>
+        <w:t>VisioData</w:t>
+      </w:r>
+      <w:proofErr w:type="spellEnd"/>
+      <w:r>
+        <w:rPr>
+          <w:rFonts w:asciiTheme="minorHAnsi" w:hAnsiTheme="minorHAnsi" w:cstheme="minorHAnsi"/>
+          <w:sz w:val="20"/>
+          <w:szCs w:val="20"/>
+        </w:rPr>
+        <w:t xml:space="preserve"> sheet </w:t>
       </w:r>
       <w:r>
         <w:rPr>
@@ -3129,7 +3166,33 @@
                     <w:rPr>
                       <w:rFonts w:asciiTheme="minorHAnsi" w:hAnsiTheme="minorHAnsi" w:cstheme="minorHAnsi"/>
                     </w:rPr>
-                    <w:t>I.e. Portrait:Legal = Orientation is Portrait and size is 8.5 x 14</w:t>
+                    <w:t xml:space="preserve">I.e. </w:t>
+                  </w:r>
+                  <w:r>
+                    <w:rPr>
+                      <w:rFonts w:asciiTheme="minorHAnsi" w:hAnsiTheme="minorHAnsi" w:cstheme="minorHAnsi"/>
+                    </w:rPr>
+                    <w:t>“</w:t>
+                  </w:r>
+                  <w:proofErr w:type="spellStart"/>
+                  <w:r>
+                    <w:rPr>
+                      <w:rFonts w:asciiTheme="minorHAnsi" w:hAnsiTheme="minorHAnsi" w:cstheme="minorHAnsi"/>
+                    </w:rPr>
+                    <w:t>Portrait:Legal</w:t>
+                  </w:r>
+                  <w:proofErr w:type="spellEnd"/>
+                  <w:r>
+                    <w:rPr>
+                      <w:rFonts w:asciiTheme="minorHAnsi" w:hAnsiTheme="minorHAnsi" w:cstheme="minorHAnsi"/>
+                    </w:rPr>
+                    <w:t>”</w:t>
+                  </w:r>
+                  <w:r>
+                    <w:rPr>
+                      <w:rFonts w:asciiTheme="minorHAnsi" w:hAnsiTheme="minorHAnsi" w:cstheme="minorHAnsi"/>
+                    </w:rPr>
+                    <w:t xml:space="preserve"> = Orientation is Portrait and size is 8.5 x 14</w:t>
                   </w:r>
                 </w:p>
                 <w:p>
@@ -3569,7 +3632,15 @@
                 <w:bCs/>
               </w:rPr>
               <w:lastRenderedPageBreak/>
-              <w:t>Shape Key</w:t>
+              <w:t>Unique</w:t>
+            </w:r>
+            <w:r>
+              <w:rPr>
+                <w:rFonts w:asciiTheme="minorHAnsi" w:hAnsiTheme="minorHAnsi" w:cstheme="minorHAnsi"/>
+                <w:b/>
+                <w:bCs/>
+              </w:rPr>
+              <w:t xml:space="preserve"> Key</w:t>
             </w:r>
           </w:p>
         </w:tc>
@@ -4003,7 +4074,15 @@
                 <w:b/>
                 <w:bCs/>
               </w:rPr>
-              <w:t>Shape Image</w:t>
+              <w:t>Stencil</w:t>
+            </w:r>
+            <w:r>
+              <w:rPr>
+                <w:rFonts w:asciiTheme="minorHAnsi" w:hAnsiTheme="minorHAnsi" w:cstheme="minorHAnsi"/>
+                <w:b/>
+                <w:bCs/>
+              </w:rPr>
+              <w:t xml:space="preserve"> Image</w:t>
             </w:r>
           </w:p>
         </w:tc>
@@ -4073,7 +4152,13 @@
               <w:rPr>
                 <w:rFonts w:asciiTheme="minorHAnsi" w:hAnsiTheme="minorHAnsi" w:cstheme="minorHAnsi"/>
               </w:rPr>
-              <w:t>Shape Label</w:t>
+              <w:t>Stencil</w:t>
+            </w:r>
+            <w:r>
+              <w:rPr>
+                <w:rFonts w:asciiTheme="minorHAnsi" w:hAnsiTheme="minorHAnsi" w:cstheme="minorHAnsi"/>
+              </w:rPr>
+              <w:t xml:space="preserve"> Label</w:t>
             </w:r>
           </w:p>
         </w:tc>
@@ -4149,7 +4234,13 @@
               <w:rPr>
                 <w:rFonts w:asciiTheme="minorHAnsi" w:hAnsiTheme="minorHAnsi" w:cstheme="minorHAnsi"/>
               </w:rPr>
-              <w:t>Shape Label Font Size</w:t>
+              <w:t>Stencil</w:t>
+            </w:r>
+            <w:r>
+              <w:rPr>
+                <w:rFonts w:asciiTheme="minorHAnsi" w:hAnsiTheme="minorHAnsi" w:cstheme="minorHAnsi"/>
+              </w:rPr>
+              <w:t xml:space="preserve"> Label Font Size</w:t>
             </w:r>
           </w:p>
         </w:tc>
@@ -4798,12 +4889,28 @@
                 <w:rFonts w:asciiTheme="minorHAnsi" w:hAnsiTheme="minorHAnsi" w:cstheme="minorHAnsi"/>
               </w:rPr>
             </w:pPr>
-            <w:r>
-              <w:rPr>
-                <w:rFonts w:asciiTheme="minorHAnsi" w:hAnsiTheme="minorHAnsi" w:cstheme="minorHAnsi"/>
-              </w:rPr>
-              <w:t>Site_ID Omnis_ID</w:t>
-            </w:r>
+            <w:proofErr w:type="spellStart"/>
+            <w:r>
+              <w:rPr>
+                <w:rFonts w:asciiTheme="minorHAnsi" w:hAnsiTheme="minorHAnsi" w:cstheme="minorHAnsi"/>
+              </w:rPr>
+              <w:t>Site_ID</w:t>
+            </w:r>
+            <w:proofErr w:type="spellEnd"/>
+            <w:r>
+              <w:rPr>
+                <w:rFonts w:asciiTheme="minorHAnsi" w:hAnsiTheme="minorHAnsi" w:cstheme="minorHAnsi"/>
+              </w:rPr>
+              <w:t xml:space="preserve"> </w:t>
+            </w:r>
+            <w:proofErr w:type="spellStart"/>
+            <w:r>
+              <w:rPr>
+                <w:rFonts w:asciiTheme="minorHAnsi" w:hAnsiTheme="minorHAnsi" w:cstheme="minorHAnsi"/>
+              </w:rPr>
+              <w:t>Omnis_ID</w:t>
+            </w:r>
+            <w:proofErr w:type="spellEnd"/>
           </w:p>
         </w:tc>
         <w:tc>
@@ -5136,7 +5243,23 @@
                 <w:b/>
                 <w:bCs/>
               </w:rPr>
-              <w:t>PoxY</w:t>
+              <w:t>Po</w:t>
+            </w:r>
+            <w:r>
+              <w:rPr>
+                <w:rFonts w:asciiTheme="minorHAnsi" w:hAnsiTheme="minorHAnsi" w:cstheme="minorHAnsi"/>
+                <w:b/>
+                <w:bCs/>
+              </w:rPr>
+              <w:t>s</w:t>
+            </w:r>
+            <w:r>
+              <w:rPr>
+                <w:rFonts w:asciiTheme="minorHAnsi" w:hAnsiTheme="minorHAnsi" w:cstheme="minorHAnsi"/>
+                <w:b/>
+                <w:bCs/>
+              </w:rPr>
+              <w:t>Y</w:t>
             </w:r>
           </w:p>
         </w:tc>
@@ -5627,6 +5750,7 @@
               </w:rPr>
               <w:t xml:space="preserve">, Dotted, </w:t>
             </w:r>
+            <w:proofErr w:type="spellStart"/>
             <w:r>
               <w:rPr>
                 <w:rFonts w:asciiTheme="minorHAnsi" w:hAnsiTheme="minorHAnsi" w:cstheme="minorHAnsi"/>
@@ -5635,6 +5759,7 @@
               </w:rPr>
               <w:t>Dash_Dot</w:t>
             </w:r>
+            <w:proofErr w:type="spellEnd"/>
             <w:r>
               <w:rPr>
                 <w:rFonts w:asciiTheme="minorHAnsi" w:hAnsiTheme="minorHAnsi" w:cstheme="minorHAnsi"/>
@@ -6319,8 +6444,18 @@
                 <w:b/>
                 <w:bCs/>
               </w:rPr>
-              <w:t xml:space="preserve"> Dash_Dot</w:t>
-            </w:r>
+              <w:t xml:space="preserve"> </w:t>
+            </w:r>
+            <w:proofErr w:type="spellStart"/>
+            <w:r>
+              <w:rPr>
+                <w:rFonts w:asciiTheme="minorHAnsi" w:hAnsiTheme="minorHAnsi" w:cstheme="minorHAnsi"/>
+                <w:b/>
+                <w:bCs/>
+              </w:rPr>
+              <w:t>Dash_Dot</w:t>
+            </w:r>
+            <w:proofErr w:type="spellEnd"/>
             <w:r>
               <w:rPr>
                 <w:rFonts w:asciiTheme="minorHAnsi" w:hAnsiTheme="minorHAnsi" w:cstheme="minorHAnsi"/>
@@ -6914,7 +7049,7 @@
     <w:tbl>
       <w:tblPr>
         <w:tblStyle w:val="TableGrid"/>
-        <w:tblW w:w="9666" w:type="dxa"/>
+        <w:tblW w:w="9175" w:type="dxa"/>
         <w:tblLayout w:type="fixed"/>
         <w:tblCellMar>
           <w:left w:w="58" w:type="dxa"/>
@@ -6924,7 +7059,8 @@
       </w:tblPr>
       <w:tblGrid>
         <w:gridCol w:w="2088"/>
-        <w:gridCol w:w="7578"/>
+        <w:gridCol w:w="5377"/>
+        <w:gridCol w:w="1710"/>
       </w:tblGrid>
       <w:tr>
         <w:trPr>
@@ -6958,7 +7094,7 @@
         </w:tc>
         <w:tc>
           <w:tcPr>
-            <w:tcW w:w="7578" w:type="dxa"/>
+            <w:tcW w:w="5377" w:type="dxa"/>
             <w:vAlign w:val="center"/>
           </w:tcPr>
           <w:p>
@@ -6986,6 +7122,23 @@
               </w:rPr>
               <w:t xml:space="preserve">   - Note all shapes can be resized if needed</w:t>
             </w:r>
+          </w:p>
+        </w:tc>
+        <w:tc>
+          <w:tcPr>
+            <w:tcW w:w="1710" w:type="dxa"/>
+            <w:vAlign w:val="center"/>
+          </w:tcPr>
+          <w:p>
+            <w:pPr>
+              <w:spacing w:after="0" w:line="240" w:lineRule="auto"/>
+              <w:jc w:val="center"/>
+              <w:rPr>
+                <w:rFonts w:asciiTheme="minorHAnsi" w:hAnsiTheme="minorHAnsi" w:cstheme="minorHAnsi"/>
+                <w:b/>
+                <w:bCs/>
+              </w:rPr>
+            </w:pPr>
           </w:p>
         </w:tc>
       </w:tr>
@@ -7010,13 +7163,20 @@
                 <w:rFonts w:cs="Calibri"/>
                 <w:color w:val="000000"/>
               </w:rPr>
+              <w:t>OC_</w:t>
+            </w:r>
+            <w:r>
+              <w:rPr>
+                <w:rFonts w:cs="Calibri"/>
+                <w:color w:val="000000"/>
+              </w:rPr>
               <w:t>AIO</w:t>
             </w:r>
           </w:p>
         </w:tc>
         <w:tc>
           <w:tcPr>
-            <w:tcW w:w="7578" w:type="dxa"/>
+            <w:tcW w:w="5377" w:type="dxa"/>
             <w:vAlign w:val="center"/>
           </w:tcPr>
           <w:p>
@@ -7031,7 +7191,64 @@
                 <w:rFonts w:cs="Calibri"/>
                 <w:color w:val="000000"/>
               </w:rPr>
-              <w:t>AUI shape</w:t>
+              <w:t xml:space="preserve">AUI </w:t>
+            </w:r>
+            <w:r>
+              <w:rPr>
+                <w:rFonts w:cs="Calibri"/>
+                <w:color w:val="000000"/>
+              </w:rPr>
+              <w:t xml:space="preserve">device </w:t>
+            </w:r>
+            <w:r>
+              <w:rPr>
+                <w:rFonts w:cs="Calibri"/>
+                <w:color w:val="000000"/>
+              </w:rPr>
+              <w:t>shape</w:t>
+            </w:r>
+          </w:p>
+        </w:tc>
+        <w:tc>
+          <w:tcPr>
+            <w:tcW w:w="1710" w:type="dxa"/>
+            <w:vAlign w:val="center"/>
+          </w:tcPr>
+          <w:p>
+            <w:pPr>
+              <w:spacing w:after="0" w:line="240" w:lineRule="auto"/>
+              <w:jc w:val="center"/>
+              <w:rPr>
+                <w:rFonts w:cs="Calibri"/>
+                <w:color w:val="000000"/>
+              </w:rPr>
+            </w:pPr>
+            <w:r>
+              <w:object w:dxaOrig="1576" w:dyaOrig="960" w14:anchorId="39053E8D">
+                <v:shapetype id="_x0000_t75" coordsize="21600,21600" o:spt="75" o:preferrelative="t" path="m@4@5l@4@11@9@11@9@5xe" filled="f" stroked="f">
+                  <v:stroke joinstyle="miter"/>
+                  <v:formulas>
+                    <v:f eqn="if lineDrawn pixelLineWidth 0"/>
+                    <v:f eqn="sum @0 1 0"/>
+                    <v:f eqn="sum 0 0 @1"/>
+                    <v:f eqn="prod @2 1 2"/>
+                    <v:f eqn="prod @3 21600 pixelWidth"/>
+                    <v:f eqn="prod @3 21600 pixelHeight"/>
+                    <v:f eqn="sum @0 0 1"/>
+                    <v:f eqn="prod @6 1 2"/>
+                    <v:f eqn="prod @7 21600 pixelWidth"/>
+                    <v:f eqn="sum @8 21600 0"/>
+                    <v:f eqn="prod @7 21600 pixelHeight"/>
+                    <v:f eqn="sum @10 21600 0"/>
+                  </v:formulas>
+                  <v:path o:extrusionok="f" gradientshapeok="t" o:connecttype="rect"/>
+                  <o:lock v:ext="edit" aspectratio="t"/>
+                </v:shapetype>
+                <v:shape id="_x0000_i3433" type="#_x0000_t75" style="width:73.6pt;height:45.3pt" o:ole="">
+                  <v:imagedata r:id="rId7" o:title=""/>
+                </v:shape>
+                <o:OLEObject Type="Embed" ProgID="Visio.Drawing.15" ShapeID="_x0000_i3433" DrawAspect="Content" ObjectID="_1727255354" r:id="rId8"/>
+              </w:object>
             </w:r>
           </w:p>
         </w:tc>
@@ -7057,13 +7274,20 @@
                 <w:rFonts w:cs="Calibri"/>
                 <w:color w:val="000000"/>
               </w:rPr>
+              <w:t>OC_</w:t>
+            </w:r>
+            <w:r>
+              <w:rPr>
+                <w:rFonts w:cs="Calibri"/>
+                <w:color w:val="000000"/>
+              </w:rPr>
               <w:t>AWS</w:t>
             </w:r>
           </w:p>
         </w:tc>
         <w:tc>
           <w:tcPr>
-            <w:tcW w:w="7578" w:type="dxa"/>
+            <w:tcW w:w="5377" w:type="dxa"/>
             <w:vAlign w:val="center"/>
           </w:tcPr>
           <w:p>
@@ -7078,7 +7302,45 @@
                 <w:rFonts w:cs="Calibri"/>
                 <w:color w:val="000000"/>
               </w:rPr>
-              <w:t>AWS shape</w:t>
+              <w:t xml:space="preserve">AWS </w:t>
+            </w:r>
+            <w:r>
+              <w:rPr>
+                <w:rFonts w:cs="Calibri"/>
+                <w:color w:val="000000"/>
+              </w:rPr>
+              <w:t xml:space="preserve">device </w:t>
+            </w:r>
+            <w:r>
+              <w:rPr>
+                <w:rFonts w:cs="Calibri"/>
+                <w:color w:val="000000"/>
+              </w:rPr>
+              <w:t>shape</w:t>
+            </w:r>
+          </w:p>
+        </w:tc>
+        <w:tc>
+          <w:tcPr>
+            <w:tcW w:w="1710" w:type="dxa"/>
+            <w:vAlign w:val="center"/>
+          </w:tcPr>
+          <w:p>
+            <w:pPr>
+              <w:spacing w:after="0" w:line="240" w:lineRule="auto"/>
+              <w:jc w:val="center"/>
+              <w:rPr>
+                <w:rFonts w:cs="Calibri"/>
+                <w:color w:val="000000"/>
+              </w:rPr>
+            </w:pPr>
+            <w:r>
+              <w:object w:dxaOrig="1441" w:dyaOrig="781" w14:anchorId="5B3D877F">
+                <v:shape id="_x0000_i3434" type="#_x0000_t75" style="width:1in;height:38.85pt" o:ole="">
+                  <v:imagedata r:id="rId9" o:title=""/>
+                </v:shape>
+                <o:OLEObject Type="Embed" ProgID="Visio.Drawing.15" ShapeID="_x0000_i3434" DrawAspect="Content" ObjectID="_1727255355" r:id="rId10"/>
+              </w:object>
             </w:r>
           </w:p>
         </w:tc>
@@ -7099,18 +7361,27 @@
                 <w:rFonts w:asciiTheme="minorHAnsi" w:hAnsiTheme="minorHAnsi" w:cstheme="minorHAnsi"/>
               </w:rPr>
             </w:pPr>
+            <w:proofErr w:type="spellStart"/>
             <w:r>
               <w:rPr>
                 <w:rFonts w:cs="Calibri"/>
                 <w:color w:val="000000"/>
               </w:rPr>
+              <w:t>OC_</w:t>
+            </w:r>
+            <w:r>
+              <w:rPr>
+                <w:rFonts w:cs="Calibri"/>
+                <w:color w:val="000000"/>
+              </w:rPr>
               <w:t>BlisterPackager</w:t>
             </w:r>
-          </w:p>
-        </w:tc>
-        <w:tc>
-          <w:tcPr>
-            <w:tcW w:w="7578" w:type="dxa"/>
+            <w:proofErr w:type="spellEnd"/>
+          </w:p>
+        </w:tc>
+        <w:tc>
+          <w:tcPr>
+            <w:tcW w:w="5377" w:type="dxa"/>
             <w:vAlign w:val="center"/>
           </w:tcPr>
           <w:p>
@@ -7125,7 +7396,45 @@
                 <w:rFonts w:cs="Calibri"/>
                 <w:color w:val="000000"/>
               </w:rPr>
-              <w:t>Blister Packager shape</w:t>
+              <w:t xml:space="preserve">Blister Packager </w:t>
+            </w:r>
+            <w:r>
+              <w:rPr>
+                <w:rFonts w:cs="Calibri"/>
+                <w:color w:val="000000"/>
+              </w:rPr>
+              <w:t xml:space="preserve">device </w:t>
+            </w:r>
+            <w:r>
+              <w:rPr>
+                <w:rFonts w:cs="Calibri"/>
+                <w:color w:val="000000"/>
+              </w:rPr>
+              <w:t>shape</w:t>
+            </w:r>
+          </w:p>
+        </w:tc>
+        <w:tc>
+          <w:tcPr>
+            <w:tcW w:w="1710" w:type="dxa"/>
+            <w:vAlign w:val="center"/>
+          </w:tcPr>
+          <w:p>
+            <w:pPr>
+              <w:spacing w:after="0" w:line="240" w:lineRule="auto"/>
+              <w:jc w:val="center"/>
+              <w:rPr>
+                <w:rFonts w:cs="Calibri"/>
+                <w:color w:val="000000"/>
+              </w:rPr>
+            </w:pPr>
+            <w:r>
+              <w:object w:dxaOrig="1455" w:dyaOrig="721" w14:anchorId="3F81D14A">
+                <v:shape id="_x0000_i3435" type="#_x0000_t75" style="width:72.8pt;height:36.4pt" o:ole="">
+                  <v:imagedata r:id="rId11" o:title=""/>
+                </v:shape>
+                <o:OLEObject Type="Embed" ProgID="Visio.Drawing.15" ShapeID="_x0000_i3435" DrawAspect="Content" ObjectID="_1727255356" r:id="rId12"/>
+              </w:object>
             </w:r>
           </w:p>
         </w:tc>
@@ -7146,18 +7455,27 @@
                 <w:rFonts w:asciiTheme="minorHAnsi" w:hAnsiTheme="minorHAnsi" w:cstheme="minorHAnsi"/>
               </w:rPr>
             </w:pPr>
+            <w:proofErr w:type="spellStart"/>
             <w:r>
               <w:rPr>
                 <w:rFonts w:cs="Calibri"/>
                 <w:color w:val="000000"/>
               </w:rPr>
+              <w:t>OC_</w:t>
+            </w:r>
+            <w:r>
+              <w:rPr>
+                <w:rFonts w:cs="Calibri"/>
+                <w:color w:val="000000"/>
+              </w:rPr>
               <w:t>Carousel</w:t>
             </w:r>
-          </w:p>
-        </w:tc>
-        <w:tc>
-          <w:tcPr>
-            <w:tcW w:w="7578" w:type="dxa"/>
+            <w:proofErr w:type="spellEnd"/>
+          </w:p>
+        </w:tc>
+        <w:tc>
+          <w:tcPr>
+            <w:tcW w:w="5377" w:type="dxa"/>
             <w:vAlign w:val="center"/>
           </w:tcPr>
           <w:p>
@@ -7172,7 +7490,45 @@
                 <w:rFonts w:cs="Calibri"/>
                 <w:color w:val="000000"/>
               </w:rPr>
-              <w:t>Carousel shape</w:t>
+              <w:t xml:space="preserve">Carousel </w:t>
+            </w:r>
+            <w:r>
+              <w:rPr>
+                <w:rFonts w:cs="Calibri"/>
+                <w:color w:val="000000"/>
+              </w:rPr>
+              <w:t xml:space="preserve">device </w:t>
+            </w:r>
+            <w:r>
+              <w:rPr>
+                <w:rFonts w:cs="Calibri"/>
+                <w:color w:val="000000"/>
+              </w:rPr>
+              <w:t>shape</w:t>
+            </w:r>
+          </w:p>
+        </w:tc>
+        <w:tc>
+          <w:tcPr>
+            <w:tcW w:w="1710" w:type="dxa"/>
+            <w:vAlign w:val="center"/>
+          </w:tcPr>
+          <w:p>
+            <w:pPr>
+              <w:spacing w:after="0" w:line="240" w:lineRule="auto"/>
+              <w:jc w:val="center"/>
+              <w:rPr>
+                <w:rFonts w:cs="Calibri"/>
+                <w:color w:val="000000"/>
+              </w:rPr>
+            </w:pPr>
+            <w:r>
+              <w:object w:dxaOrig="1350" w:dyaOrig="841" w14:anchorId="507DC873">
+                <v:shape id="_x0000_i3436" type="#_x0000_t75" style="width:67.15pt;height:42.05pt" o:ole="">
+                  <v:imagedata r:id="rId13" o:title=""/>
+                </v:shape>
+                <o:OLEObject Type="Embed" ProgID="Visio.Drawing.15" ShapeID="_x0000_i3436" DrawAspect="Content" ObjectID="_1727255357" r:id="rId14"/>
+              </w:object>
             </w:r>
           </w:p>
         </w:tc>
@@ -7198,13 +7554,20 @@
                 <w:rFonts w:cs="Calibri"/>
                 <w:color w:val="000000"/>
               </w:rPr>
+              <w:t>OC_</w:t>
+            </w:r>
+            <w:r>
+              <w:rPr>
+                <w:rFonts w:cs="Calibri"/>
+                <w:color w:val="000000"/>
+              </w:rPr>
               <w:t>Carousel2</w:t>
             </w:r>
           </w:p>
         </w:tc>
         <w:tc>
           <w:tcPr>
-            <w:tcW w:w="7578" w:type="dxa"/>
+            <w:tcW w:w="5377" w:type="dxa"/>
             <w:vAlign w:val="center"/>
           </w:tcPr>
           <w:p>
@@ -7219,7 +7582,45 @@
                 <w:rFonts w:cs="Calibri"/>
                 <w:color w:val="000000"/>
               </w:rPr>
-              <w:t>Carousel2 shape</w:t>
+              <w:t xml:space="preserve">Carousel2 </w:t>
+            </w:r>
+            <w:r>
+              <w:rPr>
+                <w:rFonts w:cs="Calibri"/>
+                <w:color w:val="000000"/>
+              </w:rPr>
+              <w:t xml:space="preserve">device </w:t>
+            </w:r>
+            <w:r>
+              <w:rPr>
+                <w:rFonts w:cs="Calibri"/>
+                <w:color w:val="000000"/>
+              </w:rPr>
+              <w:t>shape</w:t>
+            </w:r>
+          </w:p>
+        </w:tc>
+        <w:tc>
+          <w:tcPr>
+            <w:tcW w:w="1710" w:type="dxa"/>
+            <w:vAlign w:val="center"/>
+          </w:tcPr>
+          <w:p>
+            <w:pPr>
+              <w:spacing w:after="0" w:line="240" w:lineRule="auto"/>
+              <w:jc w:val="center"/>
+              <w:rPr>
+                <w:rFonts w:cs="Calibri"/>
+                <w:color w:val="000000"/>
+              </w:rPr>
+            </w:pPr>
+            <w:r>
+              <w:object w:dxaOrig="1455" w:dyaOrig="751" w14:anchorId="07943878">
+                <v:shape id="_x0000_i3437" type="#_x0000_t75" style="width:72.8pt;height:37.2pt" o:ole="">
+                  <v:imagedata r:id="rId15" o:title=""/>
+                </v:shape>
+                <o:OLEObject Type="Embed" ProgID="Visio.Drawing.15" ShapeID="_x0000_i3437" DrawAspect="Content" ObjectID="_1727255358" r:id="rId16"/>
+              </w:object>
             </w:r>
           </w:p>
         </w:tc>
@@ -7241,18 +7642,27 @@
                 <w:color w:val="000000"/>
               </w:rPr>
             </w:pPr>
+            <w:proofErr w:type="spellStart"/>
             <w:r>
               <w:rPr>
                 <w:rFonts w:cs="Calibri"/>
                 <w:color w:val="000000"/>
               </w:rPr>
+              <w:t>OC_</w:t>
+            </w:r>
+            <w:r>
+              <w:rPr>
+                <w:rFonts w:cs="Calibri"/>
+                <w:color w:val="000000"/>
+              </w:rPr>
               <w:t>CustomerService</w:t>
             </w:r>
-          </w:p>
-        </w:tc>
-        <w:tc>
-          <w:tcPr>
-            <w:tcW w:w="7578" w:type="dxa"/>
+            <w:proofErr w:type="spellEnd"/>
+          </w:p>
+        </w:tc>
+        <w:tc>
+          <w:tcPr>
+            <w:tcW w:w="5377" w:type="dxa"/>
             <w:vAlign w:val="center"/>
           </w:tcPr>
           <w:p>
@@ -7269,6 +7679,30 @@
                 <w:color w:val="000000"/>
               </w:rPr>
               <w:t>Customer Service shape</w:t>
+            </w:r>
+          </w:p>
+        </w:tc>
+        <w:tc>
+          <w:tcPr>
+            <w:tcW w:w="1710" w:type="dxa"/>
+            <w:vAlign w:val="center"/>
+          </w:tcPr>
+          <w:p>
+            <w:pPr>
+              <w:spacing w:after="0" w:line="240" w:lineRule="auto"/>
+              <w:jc w:val="center"/>
+              <w:rPr>
+                <w:rFonts w:cs="Calibri"/>
+                <w:color w:val="000000"/>
+              </w:rPr>
+            </w:pPr>
+            <w:r>
+              <w:object w:dxaOrig="1126" w:dyaOrig="1606" w14:anchorId="37613AFB">
+                <v:shape id="_x0000_i3438" type="#_x0000_t75" style="width:56.65pt;height:80.1pt" o:ole="">
+                  <v:imagedata r:id="rId17" o:title=""/>
+                </v:shape>
+                <o:OLEObject Type="Embed" ProgID="Visio.Drawing.15" ShapeID="_x0000_i3438" DrawAspect="Content" ObjectID="_1727255359" r:id="rId18"/>
+              </w:object>
             </w:r>
           </w:p>
         </w:tc>
@@ -7294,13 +7728,20 @@
                 <w:rFonts w:cs="Calibri"/>
                 <w:color w:val="000000"/>
               </w:rPr>
+              <w:t>OC_</w:t>
+            </w:r>
+            <w:r>
+              <w:rPr>
+                <w:rFonts w:cs="Calibri"/>
+                <w:color w:val="000000"/>
+              </w:rPr>
               <w:t>CPM</w:t>
             </w:r>
           </w:p>
         </w:tc>
         <w:tc>
           <w:tcPr>
-            <w:tcW w:w="7578" w:type="dxa"/>
+            <w:tcW w:w="5377" w:type="dxa"/>
             <w:vAlign w:val="center"/>
           </w:tcPr>
           <w:p>
@@ -7315,7 +7756,45 @@
                 <w:rFonts w:cs="Calibri"/>
                 <w:color w:val="000000"/>
               </w:rPr>
-              <w:t>CPM shape</w:t>
+              <w:t xml:space="preserve">CPM </w:t>
+            </w:r>
+            <w:r>
+              <w:rPr>
+                <w:rFonts w:cs="Calibri"/>
+                <w:color w:val="000000"/>
+              </w:rPr>
+              <w:t xml:space="preserve">device </w:t>
+            </w:r>
+            <w:r>
+              <w:rPr>
+                <w:rFonts w:cs="Calibri"/>
+                <w:color w:val="000000"/>
+              </w:rPr>
+              <w:t>shape</w:t>
+            </w:r>
+          </w:p>
+        </w:tc>
+        <w:tc>
+          <w:tcPr>
+            <w:tcW w:w="1710" w:type="dxa"/>
+            <w:vAlign w:val="center"/>
+          </w:tcPr>
+          <w:p>
+            <w:pPr>
+              <w:spacing w:after="0" w:line="240" w:lineRule="auto"/>
+              <w:jc w:val="center"/>
+              <w:rPr>
+                <w:rFonts w:cs="Calibri"/>
+                <w:color w:val="000000"/>
+              </w:rPr>
+            </w:pPr>
+            <w:r>
+              <w:object w:dxaOrig="1470" w:dyaOrig="870" w14:anchorId="040C2736">
+                <v:shape id="_x0000_i3439" type="#_x0000_t75" style="width:73.6pt;height:43.7pt" o:ole="">
+                  <v:imagedata r:id="rId19" o:title=""/>
+                </v:shape>
+                <o:OLEObject Type="Embed" ProgID="Visio.Drawing.15" ShapeID="_x0000_i3439" DrawAspect="Content" ObjectID="_1727255360" r:id="rId20"/>
+              </w:object>
             </w:r>
           </w:p>
         </w:tc>
@@ -7341,13 +7820,20 @@
                 <w:rFonts w:cs="Calibri"/>
                 <w:color w:val="000000"/>
               </w:rPr>
+              <w:t>OC_</w:t>
+            </w:r>
+            <w:r>
+              <w:rPr>
+                <w:rFonts w:cs="Calibri"/>
+                <w:color w:val="000000"/>
+              </w:rPr>
               <w:t>CSM</w:t>
             </w:r>
           </w:p>
         </w:tc>
         <w:tc>
           <w:tcPr>
-            <w:tcW w:w="7578" w:type="dxa"/>
+            <w:tcW w:w="5377" w:type="dxa"/>
             <w:vAlign w:val="center"/>
           </w:tcPr>
           <w:p>
@@ -7362,7 +7848,45 @@
                 <w:rFonts w:cs="Calibri"/>
                 <w:color w:val="000000"/>
               </w:rPr>
-              <w:t>CSM shape</w:t>
+              <w:t xml:space="preserve">CSM </w:t>
+            </w:r>
+            <w:r>
+              <w:rPr>
+                <w:rFonts w:cs="Calibri"/>
+                <w:color w:val="000000"/>
+              </w:rPr>
+              <w:t xml:space="preserve">device </w:t>
+            </w:r>
+            <w:r>
+              <w:rPr>
+                <w:rFonts w:cs="Calibri"/>
+                <w:color w:val="000000"/>
+              </w:rPr>
+              <w:t>shape</w:t>
+            </w:r>
+          </w:p>
+        </w:tc>
+        <w:tc>
+          <w:tcPr>
+            <w:tcW w:w="1710" w:type="dxa"/>
+            <w:vAlign w:val="center"/>
+          </w:tcPr>
+          <w:p>
+            <w:pPr>
+              <w:spacing w:after="0" w:line="240" w:lineRule="auto"/>
+              <w:jc w:val="center"/>
+              <w:rPr>
+                <w:rFonts w:cs="Calibri"/>
+                <w:color w:val="000000"/>
+              </w:rPr>
+            </w:pPr>
+            <w:r>
+              <w:object w:dxaOrig="1426" w:dyaOrig="826" w14:anchorId="6260CC00">
+                <v:shape id="_x0000_i3440" type="#_x0000_t75" style="width:71.2pt;height:41.25pt" o:ole="">
+                  <v:imagedata r:id="rId21" o:title=""/>
+                </v:shape>
+                <o:OLEObject Type="Embed" ProgID="Visio.Drawing.15" ShapeID="_x0000_i3440" DrawAspect="Content" ObjectID="_1727255361" r:id="rId22"/>
+              </w:object>
             </w:r>
           </w:p>
         </w:tc>
@@ -7388,13 +7912,20 @@
                 <w:rFonts w:cs="Calibri"/>
                 <w:color w:val="000000"/>
               </w:rPr>
+              <w:t>O_</w:t>
+            </w:r>
+            <w:r>
+              <w:rPr>
+                <w:rFonts w:cs="Calibri"/>
+                <w:color w:val="000000"/>
+              </w:rPr>
               <w:t>DB</w:t>
             </w:r>
           </w:p>
         </w:tc>
         <w:tc>
           <w:tcPr>
-            <w:tcW w:w="7578" w:type="dxa"/>
+            <w:tcW w:w="5377" w:type="dxa"/>
             <w:vAlign w:val="center"/>
           </w:tcPr>
           <w:p>
@@ -7410,6 +7941,30 @@
                 <w:color w:val="000000"/>
               </w:rPr>
               <w:t>DB shape</w:t>
+            </w:r>
+          </w:p>
+        </w:tc>
+        <w:tc>
+          <w:tcPr>
+            <w:tcW w:w="1710" w:type="dxa"/>
+            <w:vAlign w:val="center"/>
+          </w:tcPr>
+          <w:p>
+            <w:pPr>
+              <w:spacing w:after="0" w:line="240" w:lineRule="auto"/>
+              <w:jc w:val="center"/>
+              <w:rPr>
+                <w:rFonts w:cs="Calibri"/>
+                <w:color w:val="000000"/>
+              </w:rPr>
+            </w:pPr>
+            <w:r>
+              <w:object w:dxaOrig="691" w:dyaOrig="691" w14:anchorId="2DEA0E33">
+                <v:shape id="_x0000_i3441" type="#_x0000_t75" style="width:34.8pt;height:34.8pt" o:ole="">
+                  <v:imagedata r:id="rId23" o:title=""/>
+                </v:shape>
+                <o:OLEObject Type="Embed" ProgID="Visio.Drawing.15" ShapeID="_x0000_i3441" DrawAspect="Content" ObjectID="_1727255362" r:id="rId24"/>
+              </w:object>
             </w:r>
           </w:p>
         </w:tc>
@@ -7430,18 +7985,27 @@
                 <w:rFonts w:asciiTheme="minorHAnsi" w:hAnsiTheme="minorHAnsi" w:cstheme="minorHAnsi"/>
               </w:rPr>
             </w:pPr>
+            <w:proofErr w:type="spellStart"/>
             <w:r>
               <w:rPr>
                 <w:rFonts w:cs="Calibri"/>
                 <w:color w:val="000000"/>
               </w:rPr>
+              <w:t>OC_</w:t>
+            </w:r>
+            <w:r>
+              <w:rPr>
+                <w:rFonts w:cs="Calibri"/>
+                <w:color w:val="000000"/>
+              </w:rPr>
               <w:t>DashOutline</w:t>
             </w:r>
-          </w:p>
-        </w:tc>
-        <w:tc>
-          <w:tcPr>
-            <w:tcW w:w="7578" w:type="dxa"/>
+            <w:proofErr w:type="spellEnd"/>
+          </w:p>
+        </w:tc>
+        <w:tc>
+          <w:tcPr>
+            <w:tcW w:w="5377" w:type="dxa"/>
             <w:vAlign w:val="center"/>
           </w:tcPr>
           <w:p>
@@ -7456,7 +8020,47 @@
                 <w:rFonts w:cs="Calibri"/>
                 <w:color w:val="000000"/>
               </w:rPr>
-              <w:t>Dash line border.  Used for outline.  Similar to IconKey shape</w:t>
+              <w:t xml:space="preserve">Dash line border.  Used for outline.  Similar to </w:t>
+            </w:r>
+            <w:proofErr w:type="spellStart"/>
+            <w:r>
+              <w:rPr>
+                <w:rFonts w:cs="Calibri"/>
+                <w:color w:val="000000"/>
+              </w:rPr>
+              <w:t>IconKey</w:t>
+            </w:r>
+            <w:proofErr w:type="spellEnd"/>
+            <w:r>
+              <w:rPr>
+                <w:rFonts w:cs="Calibri"/>
+                <w:color w:val="000000"/>
+              </w:rPr>
+              <w:t xml:space="preserve"> shape</w:t>
+            </w:r>
+          </w:p>
+        </w:tc>
+        <w:tc>
+          <w:tcPr>
+            <w:tcW w:w="1710" w:type="dxa"/>
+            <w:vAlign w:val="center"/>
+          </w:tcPr>
+          <w:p>
+            <w:pPr>
+              <w:spacing w:after="0" w:line="240" w:lineRule="auto"/>
+              <w:jc w:val="center"/>
+              <w:rPr>
+                <w:rFonts w:cs="Calibri"/>
+                <w:color w:val="000000"/>
+              </w:rPr>
+            </w:pPr>
+            <w:r>
+              <w:object w:dxaOrig="1486" w:dyaOrig="481" w14:anchorId="31B8EA6B">
+                <v:shape id="_x0000_i3442" type="#_x0000_t75" style="width:74.45pt;height:24.25pt" o:ole="">
+                  <v:imagedata r:id="rId25" o:title=""/>
+                </v:shape>
+                <o:OLEObject Type="Embed" ProgID="Visio.Drawing.15" ShapeID="_x0000_i3442" DrawAspect="Content" ObjectID="_1727255363" r:id="rId26"/>
+              </w:object>
             </w:r>
           </w:p>
         </w:tc>
@@ -7477,18 +8081,27 @@
                 <w:rFonts w:asciiTheme="minorHAnsi" w:hAnsiTheme="minorHAnsi" w:cstheme="minorHAnsi"/>
               </w:rPr>
             </w:pPr>
+            <w:proofErr w:type="spellStart"/>
             <w:r>
               <w:rPr>
                 <w:rFonts w:cs="Calibri"/>
                 <w:color w:val="000000"/>
               </w:rPr>
+              <w:t>OC_</w:t>
+            </w:r>
+            <w:r>
+              <w:rPr>
+                <w:rFonts w:cs="Calibri"/>
+                <w:color w:val="000000"/>
+              </w:rPr>
               <w:t>Devices</w:t>
             </w:r>
-          </w:p>
-        </w:tc>
-        <w:tc>
-          <w:tcPr>
-            <w:tcW w:w="7578" w:type="dxa"/>
+            <w:proofErr w:type="spellEnd"/>
+          </w:p>
+        </w:tc>
+        <w:tc>
+          <w:tcPr>
+            <w:tcW w:w="5377" w:type="dxa"/>
             <w:vAlign w:val="center"/>
           </w:tcPr>
           <w:p>
@@ -7503,7 +8116,38 @@
                 <w:rFonts w:cs="Calibri"/>
                 <w:color w:val="000000"/>
               </w:rPr>
-              <w:t>Pre-set Devices shape</w:t>
+              <w:t>Device’s</w:t>
+            </w:r>
+            <w:r>
+              <w:rPr>
+                <w:rFonts w:cs="Calibri"/>
+                <w:color w:val="000000"/>
+              </w:rPr>
+              <w:t xml:space="preserve"> shape</w:t>
+            </w:r>
+          </w:p>
+        </w:tc>
+        <w:tc>
+          <w:tcPr>
+            <w:tcW w:w="1710" w:type="dxa"/>
+            <w:vAlign w:val="center"/>
+          </w:tcPr>
+          <w:p>
+            <w:pPr>
+              <w:spacing w:after="0" w:line="240" w:lineRule="auto"/>
+              <w:jc w:val="center"/>
+              <w:rPr>
+                <w:rFonts w:cs="Calibri"/>
+                <w:color w:val="000000"/>
+              </w:rPr>
+            </w:pPr>
+            <w:r>
+              <w:object w:dxaOrig="1486" w:dyaOrig="960" w14:anchorId="74D75886">
+                <v:shape id="_x0000_i3443" type="#_x0000_t75" style="width:74.45pt;height:47.75pt" o:ole="">
+                  <v:imagedata r:id="rId27" o:title=""/>
+                </v:shape>
+                <o:OLEObject Type="Embed" ProgID="Visio.Drawing.15" ShapeID="_x0000_i3443" DrawAspect="Content" ObjectID="_1727255364" r:id="rId28"/>
+              </w:object>
             </w:r>
           </w:p>
         </w:tc>
@@ -7524,33 +8168,75 @@
                 <w:rFonts w:asciiTheme="minorHAnsi" w:hAnsiTheme="minorHAnsi" w:cstheme="minorHAnsi"/>
               </w:rPr>
             </w:pPr>
+            <w:proofErr w:type="spellStart"/>
             <w:r>
               <w:rPr>
                 <w:rFonts w:cs="Calibri"/>
                 <w:color w:val="000000"/>
               </w:rPr>
+              <w:t>OC_</w:t>
+            </w:r>
+            <w:r>
+              <w:rPr>
+                <w:rFonts w:cs="Calibri"/>
+                <w:color w:val="000000"/>
+              </w:rPr>
               <w:t>EHRSystems</w:t>
             </w:r>
-          </w:p>
-        </w:tc>
-        <w:tc>
-          <w:tcPr>
-            <w:tcW w:w="7578" w:type="dxa"/>
-            <w:vAlign w:val="center"/>
-          </w:tcPr>
-          <w:p>
-            <w:pPr>
-              <w:spacing w:after="0" w:line="240" w:lineRule="auto"/>
-              <w:rPr>
-                <w:rFonts w:asciiTheme="minorHAnsi" w:hAnsiTheme="minorHAnsi" w:cstheme="minorHAnsi"/>
-              </w:rPr>
-            </w:pPr>
+            <w:proofErr w:type="spellEnd"/>
+          </w:p>
+        </w:tc>
+        <w:tc>
+          <w:tcPr>
+            <w:tcW w:w="5377" w:type="dxa"/>
+            <w:vAlign w:val="center"/>
+          </w:tcPr>
+          <w:p>
+            <w:pPr>
+              <w:spacing w:after="0" w:line="240" w:lineRule="auto"/>
+              <w:rPr>
+                <w:rFonts w:asciiTheme="minorHAnsi" w:hAnsiTheme="minorHAnsi" w:cstheme="minorHAnsi"/>
+              </w:rPr>
+            </w:pPr>
+            <w:proofErr w:type="spellStart"/>
             <w:r>
               <w:rPr>
                 <w:rFonts w:cs="Calibri"/>
                 <w:color w:val="000000"/>
               </w:rPr>
-              <w:t>Pre-set EHRSystem shape</w:t>
+              <w:t>EHRSystem</w:t>
+            </w:r>
+            <w:proofErr w:type="spellEnd"/>
+            <w:r>
+              <w:rPr>
+                <w:rFonts w:cs="Calibri"/>
+                <w:color w:val="000000"/>
+              </w:rPr>
+              <w:t xml:space="preserve"> shape</w:t>
+            </w:r>
+          </w:p>
+        </w:tc>
+        <w:tc>
+          <w:tcPr>
+            <w:tcW w:w="1710" w:type="dxa"/>
+            <w:vAlign w:val="center"/>
+          </w:tcPr>
+          <w:p>
+            <w:pPr>
+              <w:spacing w:after="0" w:line="240" w:lineRule="auto"/>
+              <w:jc w:val="center"/>
+              <w:rPr>
+                <w:rFonts w:cs="Calibri"/>
+                <w:color w:val="000000"/>
+              </w:rPr>
+            </w:pPr>
+            <w:r>
+              <w:object w:dxaOrig="1501" w:dyaOrig="1366" w14:anchorId="4B4946F3">
+                <v:shape id="_x0000_i3444" type="#_x0000_t75" style="width:73.6pt;height:67.15pt" o:ole="">
+                  <v:imagedata r:id="rId29" o:title=""/>
+                </v:shape>
+                <o:OLEObject Type="Embed" ProgID="Visio.Drawing.15" ShapeID="_x0000_i3444" DrawAspect="Content" ObjectID="_1727255365" r:id="rId30"/>
+              </w:object>
             </w:r>
           </w:p>
         </w:tc>
@@ -7571,18 +8257,27 @@
                 <w:rFonts w:asciiTheme="minorHAnsi" w:hAnsiTheme="minorHAnsi" w:cstheme="minorHAnsi"/>
               </w:rPr>
             </w:pPr>
+            <w:proofErr w:type="spellStart"/>
             <w:r>
               <w:rPr>
                 <w:rFonts w:cs="Calibri"/>
                 <w:color w:val="000000"/>
               </w:rPr>
+              <w:t>OC_</w:t>
+            </w:r>
+            <w:r>
+              <w:rPr>
+                <w:rFonts w:cs="Calibri"/>
+                <w:color w:val="000000"/>
+              </w:rPr>
               <w:t>Footer</w:t>
             </w:r>
-          </w:p>
-        </w:tc>
-        <w:tc>
-          <w:tcPr>
-            <w:tcW w:w="7578" w:type="dxa"/>
+            <w:proofErr w:type="spellEnd"/>
+          </w:p>
+        </w:tc>
+        <w:tc>
+          <w:tcPr>
+            <w:tcW w:w="5377" w:type="dxa"/>
             <w:vAlign w:val="center"/>
           </w:tcPr>
           <w:p>
@@ -7598,6 +8293,30 @@
                 <w:color w:val="000000"/>
               </w:rPr>
               <w:t>Footer section to be populated by the user if using this stencil</w:t>
+            </w:r>
+          </w:p>
+        </w:tc>
+        <w:tc>
+          <w:tcPr>
+            <w:tcW w:w="1710" w:type="dxa"/>
+            <w:vAlign w:val="center"/>
+          </w:tcPr>
+          <w:p>
+            <w:pPr>
+              <w:spacing w:after="0" w:line="240" w:lineRule="auto"/>
+              <w:jc w:val="center"/>
+              <w:rPr>
+                <w:rFonts w:cs="Calibri"/>
+                <w:color w:val="000000"/>
+              </w:rPr>
+            </w:pPr>
+            <w:r>
+              <w:object w:dxaOrig="11686" w:dyaOrig="751" w14:anchorId="27DF7610">
+                <v:shape id="_x0000_i3445" type="#_x0000_t75" style="width:73.6pt;height:4.85pt" o:ole="">
+                  <v:imagedata r:id="rId31" o:title=""/>
+                </v:shape>
+                <o:OLEObject Type="Embed" ProgID="Visio.Drawing.15" ShapeID="_x0000_i3445" DrawAspect="Content" ObjectID="_1727255366" r:id="rId32"/>
+              </w:object>
             </w:r>
           </w:p>
         </w:tc>
@@ -7619,18 +8338,27 @@
                 <w:color w:val="000000"/>
               </w:rPr>
             </w:pPr>
+            <w:proofErr w:type="spellStart"/>
             <w:r>
               <w:rPr>
                 <w:rFonts w:cs="Calibri"/>
                 <w:color w:val="000000"/>
               </w:rPr>
+              <w:t>OC_</w:t>
+            </w:r>
+            <w:r>
+              <w:rPr>
+                <w:rFonts w:cs="Calibri"/>
+                <w:color w:val="000000"/>
+              </w:rPr>
               <w:t>Firewall</w:t>
             </w:r>
-          </w:p>
-        </w:tc>
-        <w:tc>
-          <w:tcPr>
-            <w:tcW w:w="7578" w:type="dxa"/>
+            <w:proofErr w:type="spellEnd"/>
+          </w:p>
+        </w:tc>
+        <w:tc>
+          <w:tcPr>
+            <w:tcW w:w="5377" w:type="dxa"/>
             <w:vAlign w:val="center"/>
           </w:tcPr>
           <w:p>
@@ -7647,6 +8375,30 @@
                 <w:color w:val="000000"/>
               </w:rPr>
               <w:t>Firewall shape</w:t>
+            </w:r>
+          </w:p>
+        </w:tc>
+        <w:tc>
+          <w:tcPr>
+            <w:tcW w:w="1710" w:type="dxa"/>
+            <w:vAlign w:val="center"/>
+          </w:tcPr>
+          <w:p>
+            <w:pPr>
+              <w:spacing w:after="0" w:line="240" w:lineRule="auto"/>
+              <w:jc w:val="center"/>
+              <w:rPr>
+                <w:rFonts w:cs="Calibri"/>
+                <w:color w:val="000000"/>
+              </w:rPr>
+            </w:pPr>
+            <w:r>
+              <w:object w:dxaOrig="526" w:dyaOrig="1216" w14:anchorId="1ABD0183">
+                <v:shape id="_x0000_i3446" type="#_x0000_t75" style="width:26.7pt;height:60.65pt" o:ole="">
+                  <v:imagedata r:id="rId33" o:title=""/>
+                </v:shape>
+                <o:OLEObject Type="Embed" ProgID="Visio.Drawing.15" ShapeID="_x0000_i3446" DrawAspect="Content" ObjectID="_1727255367" r:id="rId34"/>
+              </w:object>
             </w:r>
           </w:p>
         </w:tc>
@@ -7672,13 +8424,21 @@
                 <w:rFonts w:cs="Calibri"/>
                 <w:color w:val="000000"/>
               </w:rPr>
+              <w:lastRenderedPageBreak/>
+              <w:t>OC_</w:t>
+            </w:r>
+            <w:r>
+              <w:rPr>
+                <w:rFonts w:cs="Calibri"/>
+                <w:color w:val="000000"/>
+              </w:rPr>
               <w:t>Group1</w:t>
             </w:r>
           </w:p>
         </w:tc>
         <w:tc>
           <w:tcPr>
-            <w:tcW w:w="7578" w:type="dxa"/>
+            <w:tcW w:w="5377" w:type="dxa"/>
             <w:vAlign w:val="center"/>
           </w:tcPr>
           <w:p>
@@ -7693,35 +8453,31 @@
                 <w:rFonts w:cs="Calibri"/>
                 <w:color w:val="000000"/>
               </w:rPr>
-              <w:t xml:space="preserve">Large light blue </w:t>
-            </w:r>
-            <w:r>
+              <w:t>Large light blue filled shape (additional shapes can be added into this shape)</w:t>
+            </w:r>
+          </w:p>
+        </w:tc>
+        <w:tc>
+          <w:tcPr>
+            <w:tcW w:w="1710" w:type="dxa"/>
+            <w:vAlign w:val="center"/>
+          </w:tcPr>
+          <w:p>
+            <w:pPr>
+              <w:spacing w:after="0" w:line="240" w:lineRule="auto"/>
+              <w:jc w:val="center"/>
               <w:rPr>
                 <w:rFonts w:cs="Calibri"/>
                 <w:color w:val="000000"/>
               </w:rPr>
-              <w:t>filled shape</w:t>
-            </w:r>
-            <w:r>
-              <w:rPr>
-                <w:rFonts w:cs="Calibri"/>
-                <w:color w:val="000000"/>
-              </w:rPr>
-              <w:t xml:space="preserve"> (</w:t>
-            </w:r>
-            <w:r>
-              <w:rPr>
-                <w:rFonts w:cs="Calibri"/>
-                <w:color w:val="000000"/>
-              </w:rPr>
-              <w:t>additional shapes can be added into this shape</w:t>
-            </w:r>
-            <w:r>
-              <w:rPr>
-                <w:rFonts w:cs="Calibri"/>
-                <w:color w:val="000000"/>
-              </w:rPr>
-              <w:t>)</w:t>
+            </w:pPr>
+            <w:r>
+              <w:object w:dxaOrig="3571" w:dyaOrig="9135" w14:anchorId="661B926B">
+                <v:shape id="_x0000_i3447" type="#_x0000_t75" style="width:73.6pt;height:1in" o:ole="">
+                  <v:imagedata r:id="rId35" o:title=""/>
+                </v:shape>
+                <o:OLEObject Type="Embed" ProgID="Visio.Drawing.15" ShapeID="_x0000_i3447" DrawAspect="Content" ObjectID="_1727255368" r:id="rId36"/>
+              </w:object>
             </w:r>
           </w:p>
         </w:tc>
@@ -7747,13 +8503,20 @@
                 <w:rFonts w:cs="Calibri"/>
                 <w:color w:val="000000"/>
               </w:rPr>
+              <w:t>OC_</w:t>
+            </w:r>
+            <w:r>
+              <w:rPr>
+                <w:rFonts w:cs="Calibri"/>
+                <w:color w:val="000000"/>
+              </w:rPr>
               <w:t>Group2</w:t>
             </w:r>
           </w:p>
         </w:tc>
         <w:tc>
           <w:tcPr>
-            <w:tcW w:w="7578" w:type="dxa"/>
+            <w:tcW w:w="5377" w:type="dxa"/>
             <w:vAlign w:val="center"/>
           </w:tcPr>
           <w:p>
@@ -7768,35 +8531,31 @@
                 <w:rFonts w:cs="Calibri"/>
                 <w:color w:val="000000"/>
               </w:rPr>
-              <w:t xml:space="preserve">Small light blue </w:t>
-            </w:r>
-            <w:r>
+              <w:t>Small light blue shape (additional shapes can be added into this shape)</w:t>
+            </w:r>
+          </w:p>
+        </w:tc>
+        <w:tc>
+          <w:tcPr>
+            <w:tcW w:w="1710" w:type="dxa"/>
+            <w:vAlign w:val="center"/>
+          </w:tcPr>
+          <w:p>
+            <w:pPr>
+              <w:spacing w:after="0" w:line="240" w:lineRule="auto"/>
+              <w:jc w:val="center"/>
               <w:rPr>
                 <w:rFonts w:cs="Calibri"/>
                 <w:color w:val="000000"/>
               </w:rPr>
-              <w:t xml:space="preserve">shape </w:t>
-            </w:r>
-            <w:r>
-              <w:rPr>
-                <w:rFonts w:cs="Calibri"/>
-                <w:color w:val="000000"/>
-              </w:rPr>
-              <w:t>(</w:t>
-            </w:r>
-            <w:r>
-              <w:rPr>
-                <w:rFonts w:cs="Calibri"/>
-                <w:color w:val="000000"/>
-              </w:rPr>
-              <w:t>additional shapes can be added into this shape</w:t>
-            </w:r>
-            <w:r>
-              <w:rPr>
-                <w:rFonts w:cs="Calibri"/>
-                <w:color w:val="000000"/>
-              </w:rPr>
-              <w:t>)</w:t>
+            </w:pPr>
+            <w:r>
+              <w:object w:dxaOrig="1081" w:dyaOrig="436" w14:anchorId="4B2874D3">
+                <v:shape id="_x0000_i3448" type="#_x0000_t75" style="width:54.2pt;height:21.85pt" o:ole="">
+                  <v:imagedata r:id="rId37" o:title=""/>
+                </v:shape>
+                <o:OLEObject Type="Embed" ProgID="Visio.Drawing.15" ShapeID="_x0000_i3448" DrawAspect="Content" ObjectID="_1727255369" r:id="rId38"/>
+              </w:object>
             </w:r>
           </w:p>
         </w:tc>
@@ -7823,13 +8582,20 @@
                 <w:rFonts w:cs="Calibri"/>
                 <w:color w:val="000000"/>
               </w:rPr>
+              <w:t>OC_</w:t>
+            </w:r>
+            <w:r>
+              <w:rPr>
+                <w:rFonts w:cs="Calibri"/>
+                <w:color w:val="000000"/>
+              </w:rPr>
               <w:t>Group3</w:t>
             </w:r>
           </w:p>
         </w:tc>
         <w:tc>
           <w:tcPr>
-            <w:tcW w:w="7578" w:type="dxa"/>
+            <w:tcW w:w="5377" w:type="dxa"/>
             <w:vAlign w:val="center"/>
           </w:tcPr>
           <w:p>
@@ -7846,6 +8612,30 @@
                 <w:color w:val="000000"/>
               </w:rPr>
               <w:t>Group with pre-filled top Omnicell green and clear bottom. Can add additional shapes to this shape</w:t>
+            </w:r>
+          </w:p>
+        </w:tc>
+        <w:tc>
+          <w:tcPr>
+            <w:tcW w:w="1710" w:type="dxa"/>
+            <w:vAlign w:val="center"/>
+          </w:tcPr>
+          <w:p>
+            <w:pPr>
+              <w:spacing w:after="0" w:line="240" w:lineRule="auto"/>
+              <w:jc w:val="center"/>
+              <w:rPr>
+                <w:rFonts w:cs="Calibri"/>
+                <w:color w:val="000000"/>
+              </w:rPr>
+            </w:pPr>
+            <w:r>
+              <w:object w:dxaOrig="2056" w:dyaOrig="1516" w14:anchorId="77F67051">
+                <v:shape id="_x0000_i3449" type="#_x0000_t75" style="width:73.6pt;height:54.2pt" o:ole="">
+                  <v:imagedata r:id="rId39" o:title=""/>
+                </v:shape>
+                <o:OLEObject Type="Embed" ProgID="Visio.Drawing.15" ShapeID="_x0000_i3449" DrawAspect="Content" ObjectID="_1727255370" r:id="rId40"/>
+              </w:object>
             </w:r>
           </w:p>
         </w:tc>
@@ -7871,20 +8661,20 @@
                 <w:rFonts w:cs="Calibri"/>
                 <w:color w:val="000000"/>
               </w:rPr>
-              <w:t>Group</w:t>
+              <w:t>OC_</w:t>
             </w:r>
             <w:r>
               <w:rPr>
                 <w:rFonts w:cs="Calibri"/>
                 <w:color w:val="000000"/>
               </w:rPr>
-              <w:t>4</w:t>
-            </w:r>
-          </w:p>
-        </w:tc>
-        <w:tc>
-          <w:tcPr>
-            <w:tcW w:w="7578" w:type="dxa"/>
+              <w:t>Group4</w:t>
+            </w:r>
+          </w:p>
+        </w:tc>
+        <w:tc>
+          <w:tcPr>
+            <w:tcW w:w="5377" w:type="dxa"/>
             <w:vAlign w:val="center"/>
           </w:tcPr>
           <w:p>
@@ -7899,28 +8689,31 @@
                 <w:rFonts w:cs="Calibri"/>
                 <w:color w:val="000000"/>
               </w:rPr>
-              <w:t>Group</w:t>
-            </w:r>
-            <w:r>
+              <w:t>Group that is pre-set using BD orange color</w:t>
+            </w:r>
+          </w:p>
+        </w:tc>
+        <w:tc>
+          <w:tcPr>
+            <w:tcW w:w="1710" w:type="dxa"/>
+            <w:vAlign w:val="center"/>
+          </w:tcPr>
+          <w:p>
+            <w:pPr>
+              <w:spacing w:after="0" w:line="240" w:lineRule="auto"/>
+              <w:jc w:val="center"/>
               <w:rPr>
                 <w:rFonts w:cs="Calibri"/>
                 <w:color w:val="000000"/>
               </w:rPr>
-              <w:t xml:space="preserve"> that is pre-</w:t>
-            </w:r>
-            <w:r>
-              <w:rPr>
-                <w:rFonts w:cs="Calibri"/>
-                <w:color w:val="000000"/>
-              </w:rPr>
-              <w:t>set</w:t>
-            </w:r>
-            <w:r>
-              <w:rPr>
-                <w:rFonts w:cs="Calibri"/>
-                <w:color w:val="000000"/>
-              </w:rPr>
-              <w:t xml:space="preserve"> using BD orange color</w:t>
+            </w:pPr>
+            <w:r>
+              <w:object w:dxaOrig="1126" w:dyaOrig="451" w14:anchorId="690B2C74">
+                <v:shape id="_x0000_i3450" type="#_x0000_t75" style="width:56.65pt;height:22.65pt" o:ole="">
+                  <v:imagedata r:id="rId41" o:title=""/>
+                </v:shape>
+                <o:OLEObject Type="Embed" ProgID="Visio.Drawing.15" ShapeID="_x0000_i3450" DrawAspect="Content" ObjectID="_1727255371" r:id="rId42"/>
+              </w:object>
             </w:r>
           </w:p>
         </w:tc>
@@ -7941,18 +8734,27 @@
                 <w:rFonts w:asciiTheme="minorHAnsi" w:hAnsiTheme="minorHAnsi" w:cstheme="minorHAnsi"/>
               </w:rPr>
             </w:pPr>
+            <w:proofErr w:type="spellStart"/>
             <w:r>
               <w:rPr>
                 <w:rFonts w:cs="Calibri"/>
                 <w:color w:val="000000"/>
               </w:rPr>
+              <w:t>OC_</w:t>
+            </w:r>
+            <w:r>
+              <w:rPr>
+                <w:rFonts w:cs="Calibri"/>
+                <w:color w:val="000000"/>
+              </w:rPr>
               <w:t>IconKey</w:t>
             </w:r>
-          </w:p>
-        </w:tc>
-        <w:tc>
-          <w:tcPr>
-            <w:tcW w:w="7578" w:type="dxa"/>
+            <w:proofErr w:type="spellEnd"/>
+          </w:p>
+        </w:tc>
+        <w:tc>
+          <w:tcPr>
+            <w:tcW w:w="5377" w:type="dxa"/>
             <w:vAlign w:val="center"/>
           </w:tcPr>
           <w:p>
@@ -7968,6 +8770,30 @@
                 <w:color w:val="000000"/>
               </w:rPr>
               <w:t>Preset with 3 servers</w:t>
+            </w:r>
+          </w:p>
+        </w:tc>
+        <w:tc>
+          <w:tcPr>
+            <w:tcW w:w="1710" w:type="dxa"/>
+            <w:vAlign w:val="center"/>
+          </w:tcPr>
+          <w:p>
+            <w:pPr>
+              <w:spacing w:after="0" w:line="240" w:lineRule="auto"/>
+              <w:jc w:val="center"/>
+              <w:rPr>
+                <w:rFonts w:cs="Calibri"/>
+                <w:color w:val="000000"/>
+              </w:rPr>
+            </w:pPr>
+            <w:r>
+              <w:object w:dxaOrig="2401" w:dyaOrig="2881" w14:anchorId="28671E63">
+                <v:shape id="_x0000_i3451" type="#_x0000_t75" style="width:73.6pt;height:89pt" o:ole="">
+                  <v:imagedata r:id="rId43" o:title=""/>
+                </v:shape>
+                <o:OLEObject Type="Embed" ProgID="Visio.Drawing.15" ShapeID="_x0000_i3451" DrawAspect="Content" ObjectID="_1727255372" r:id="rId44"/>
+              </w:object>
             </w:r>
           </w:p>
         </w:tc>
@@ -7993,13 +8819,20 @@
                 <w:rFonts w:cs="Calibri"/>
                 <w:color w:val="000000"/>
               </w:rPr>
+              <w:t>OC_</w:t>
+            </w:r>
+            <w:r>
+              <w:rPr>
+                <w:rFonts w:cs="Calibri"/>
+                <w:color w:val="000000"/>
+              </w:rPr>
               <w:t>IconKey2</w:t>
             </w:r>
           </w:p>
         </w:tc>
         <w:tc>
           <w:tcPr>
-            <w:tcW w:w="7578" w:type="dxa"/>
+            <w:tcW w:w="5377" w:type="dxa"/>
             <w:vAlign w:val="center"/>
           </w:tcPr>
           <w:p>
@@ -8015,6 +8848,30 @@
                 <w:color w:val="000000"/>
               </w:rPr>
               <w:t>Just the outline you can populate the inside and change the size</w:t>
+            </w:r>
+          </w:p>
+        </w:tc>
+        <w:tc>
+          <w:tcPr>
+            <w:tcW w:w="1710" w:type="dxa"/>
+            <w:vAlign w:val="center"/>
+          </w:tcPr>
+          <w:p>
+            <w:pPr>
+              <w:spacing w:after="0" w:line="240" w:lineRule="auto"/>
+              <w:jc w:val="center"/>
+              <w:rPr>
+                <w:rFonts w:cs="Calibri"/>
+                <w:color w:val="000000"/>
+              </w:rPr>
+            </w:pPr>
+            <w:r>
+              <w:object w:dxaOrig="1276" w:dyaOrig="436" w14:anchorId="4A6C14E2">
+                <v:shape id="_x0000_i3452" type="#_x0000_t75" style="width:63.9pt;height:21.85pt" o:ole="">
+                  <v:imagedata r:id="rId45" o:title=""/>
+                </v:shape>
+                <o:OLEObject Type="Embed" ProgID="Visio.Drawing.15" ShapeID="_x0000_i3452" DrawAspect="Content" ObjectID="_1727255373" r:id="rId46"/>
+              </w:object>
             </w:r>
           </w:p>
         </w:tc>
@@ -8040,13 +8897,20 @@
                 <w:rFonts w:cs="Calibri"/>
                 <w:color w:val="000000"/>
               </w:rPr>
+              <w:t>OC_</w:t>
+            </w:r>
+            <w:r>
+              <w:rPr>
+                <w:rFonts w:cs="Calibri"/>
+                <w:color w:val="000000"/>
+              </w:rPr>
               <w:t>IVX</w:t>
             </w:r>
           </w:p>
         </w:tc>
         <w:tc>
           <w:tcPr>
-            <w:tcW w:w="7578" w:type="dxa"/>
+            <w:tcW w:w="5377" w:type="dxa"/>
             <w:vAlign w:val="center"/>
           </w:tcPr>
           <w:p>
@@ -8062,6 +8926,30 @@
                 <w:color w:val="000000"/>
               </w:rPr>
               <w:t>IVX shape</w:t>
+            </w:r>
+          </w:p>
+        </w:tc>
+        <w:tc>
+          <w:tcPr>
+            <w:tcW w:w="1710" w:type="dxa"/>
+            <w:vAlign w:val="center"/>
+          </w:tcPr>
+          <w:p>
+            <w:pPr>
+              <w:spacing w:after="0" w:line="240" w:lineRule="auto"/>
+              <w:jc w:val="center"/>
+              <w:rPr>
+                <w:rFonts w:cs="Calibri"/>
+                <w:color w:val="000000"/>
+              </w:rPr>
+            </w:pPr>
+            <w:r>
+              <w:object w:dxaOrig="735" w:dyaOrig="570" w14:anchorId="0413F3F0">
+                <v:shape id="_x0000_i3453" type="#_x0000_t75" style="width:36.4pt;height:28.3pt" o:ole="">
+                  <v:imagedata r:id="rId47" o:title=""/>
+                </v:shape>
+                <o:OLEObject Type="Embed" ProgID="Visio.Drawing.15" ShapeID="_x0000_i3453" DrawAspect="Content" ObjectID="_1727255374" r:id="rId48"/>
+              </w:object>
             </w:r>
           </w:p>
         </w:tc>
@@ -8087,13 +8975,20 @@
                 <w:rFonts w:cs="Calibri"/>
                 <w:color w:val="000000"/>
               </w:rPr>
+              <w:t>OC_</w:t>
+            </w:r>
+            <w:r>
+              <w:rPr>
+                <w:rFonts w:cs="Calibri"/>
+                <w:color w:val="000000"/>
+              </w:rPr>
               <w:t>Label1</w:t>
             </w:r>
           </w:p>
         </w:tc>
         <w:tc>
           <w:tcPr>
-            <w:tcW w:w="7578" w:type="dxa"/>
+            <w:tcW w:w="5377" w:type="dxa"/>
             <w:vAlign w:val="center"/>
           </w:tcPr>
           <w:p>
@@ -8109,6 +9004,30 @@
                 <w:color w:val="000000"/>
               </w:rPr>
               <w:t>Small label type Stencil</w:t>
+            </w:r>
+          </w:p>
+        </w:tc>
+        <w:tc>
+          <w:tcPr>
+            <w:tcW w:w="1710" w:type="dxa"/>
+            <w:vAlign w:val="center"/>
+          </w:tcPr>
+          <w:p>
+            <w:pPr>
+              <w:spacing w:after="0" w:line="240" w:lineRule="auto"/>
+              <w:jc w:val="center"/>
+              <w:rPr>
+                <w:rFonts w:cs="Calibri"/>
+                <w:color w:val="000000"/>
+              </w:rPr>
+            </w:pPr>
+            <w:r>
+              <w:object w:dxaOrig="1606" w:dyaOrig="331" w14:anchorId="07824078">
+                <v:shape id="_x0000_i3454" type="#_x0000_t75" style="width:74.45pt;height:15.35pt" o:ole="">
+                  <v:imagedata r:id="rId49" o:title=""/>
+                </v:shape>
+                <o:OLEObject Type="Embed" ProgID="Visio.Drawing.15" ShapeID="_x0000_i3454" DrawAspect="Content" ObjectID="_1727255375" r:id="rId50"/>
+              </w:object>
             </w:r>
           </w:p>
         </w:tc>
@@ -8129,18 +9048,27 @@
                 <w:rFonts w:asciiTheme="minorHAnsi" w:hAnsiTheme="minorHAnsi" w:cstheme="minorHAnsi"/>
               </w:rPr>
             </w:pPr>
+            <w:proofErr w:type="spellStart"/>
             <w:r>
               <w:rPr>
                 <w:rFonts w:cs="Calibri"/>
                 <w:color w:val="000000"/>
               </w:rPr>
+              <w:t>OC_</w:t>
+            </w:r>
+            <w:r>
+              <w:rPr>
+                <w:rFonts w:cs="Calibri"/>
+                <w:color w:val="000000"/>
+              </w:rPr>
               <w:t>LineLedgen</w:t>
             </w:r>
-          </w:p>
-        </w:tc>
-        <w:tc>
-          <w:tcPr>
-            <w:tcW w:w="7578" w:type="dxa"/>
+            <w:proofErr w:type="spellEnd"/>
+          </w:p>
+        </w:tc>
+        <w:tc>
+          <w:tcPr>
+            <w:tcW w:w="5377" w:type="dxa"/>
             <w:vAlign w:val="center"/>
           </w:tcPr>
           <w:p>
@@ -8156,6 +9084,37 @@
                 <w:color w:val="000000"/>
               </w:rPr>
               <w:t>Rectangle like box that can be sized, and color filled</w:t>
+            </w:r>
+            <w:r>
+              <w:rPr>
+                <w:rFonts w:cs="Calibri"/>
+                <w:color w:val="000000"/>
+              </w:rPr>
+              <w:t>.  Text on right size</w:t>
+            </w:r>
+          </w:p>
+        </w:tc>
+        <w:tc>
+          <w:tcPr>
+            <w:tcW w:w="1710" w:type="dxa"/>
+            <w:vAlign w:val="center"/>
+          </w:tcPr>
+          <w:p>
+            <w:pPr>
+              <w:spacing w:after="0" w:line="240" w:lineRule="auto"/>
+              <w:jc w:val="center"/>
+              <w:rPr>
+                <w:rFonts w:cs="Calibri"/>
+                <w:color w:val="000000"/>
+              </w:rPr>
+            </w:pPr>
+            <w:r>
+              <w:object w:dxaOrig="3181" w:dyaOrig="226" w14:anchorId="6BB56391">
+                <v:shape id="_x0000_i3455" type="#_x0000_t75" style="width:73.6pt;height:4.85pt" o:ole="">
+                  <v:imagedata r:id="rId51" o:title=""/>
+                </v:shape>
+                <o:OLEObject Type="Embed" ProgID="Visio.Drawing.15" ShapeID="_x0000_i3455" DrawAspect="Content" ObjectID="_1727255376" r:id="rId52"/>
+              </w:object>
             </w:r>
           </w:p>
         </w:tc>
@@ -8176,18 +9135,27 @@
                 <w:rFonts w:asciiTheme="minorHAnsi" w:hAnsiTheme="minorHAnsi" w:cstheme="minorHAnsi"/>
               </w:rPr>
             </w:pPr>
+            <w:proofErr w:type="spellStart"/>
             <w:r>
               <w:rPr>
                 <w:rFonts w:cs="Calibri"/>
                 <w:color w:val="000000"/>
               </w:rPr>
+              <w:t>OC_</w:t>
+            </w:r>
+            <w:r>
+              <w:rPr>
+                <w:rFonts w:cs="Calibri"/>
+                <w:color w:val="000000"/>
+              </w:rPr>
               <w:t>Logo</w:t>
             </w:r>
-          </w:p>
-        </w:tc>
-        <w:tc>
-          <w:tcPr>
-            <w:tcW w:w="7578" w:type="dxa"/>
+            <w:proofErr w:type="spellEnd"/>
+          </w:p>
+        </w:tc>
+        <w:tc>
+          <w:tcPr>
+            <w:tcW w:w="5377" w:type="dxa"/>
             <w:vAlign w:val="center"/>
           </w:tcPr>
           <w:p>
@@ -8202,14 +9170,198 @@
                 <w:rFonts w:cs="Calibri"/>
                 <w:color w:val="000000"/>
               </w:rPr>
-              <w:t>Omnicell Logo</w:t>
-            </w:r>
-            <w:r>
+              <w:t>Omnicell Logo shape</w:t>
+            </w:r>
+          </w:p>
+        </w:tc>
+        <w:tc>
+          <w:tcPr>
+            <w:tcW w:w="1710" w:type="dxa"/>
+            <w:vAlign w:val="center"/>
+          </w:tcPr>
+          <w:p>
+            <w:pPr>
+              <w:spacing w:after="0" w:line="240" w:lineRule="auto"/>
+              <w:jc w:val="center"/>
               <w:rPr>
                 <w:rFonts w:cs="Calibri"/>
                 <w:color w:val="000000"/>
               </w:rPr>
-              <w:t xml:space="preserve"> shape</w:t>
+            </w:pPr>
+            <w:r>
+              <w:object w:dxaOrig="2581" w:dyaOrig="676" w14:anchorId="6F6B1048">
+                <v:shape id="_x0000_i3456" type="#_x0000_t75" style="width:73.6pt;height:19.4pt" o:ole="">
+                  <v:imagedata r:id="rId53" o:title=""/>
+                </v:shape>
+                <o:OLEObject Type="Embed" ProgID="Visio.Drawing.15" ShapeID="_x0000_i3456" DrawAspect="Content" ObjectID="_1727255377" r:id="rId54"/>
+              </w:object>
+            </w:r>
+          </w:p>
+        </w:tc>
+      </w:tr>
+      <w:tr>
+        <w:trPr>
+          <w:cantSplit/>
+          <w:trHeight w:val="1394"/>
+        </w:trPr>
+        <w:tc>
+          <w:tcPr>
+            <w:tcW w:w="2088" w:type="dxa"/>
+            <w:vAlign w:val="center"/>
+          </w:tcPr>
+          <w:p>
+            <w:pPr>
+              <w:spacing w:after="0" w:line="240" w:lineRule="auto"/>
+              <w:rPr>
+                <w:rFonts w:asciiTheme="minorHAnsi" w:hAnsiTheme="minorHAnsi" w:cstheme="minorHAnsi"/>
+              </w:rPr>
+            </w:pPr>
+            <w:proofErr w:type="spellStart"/>
+            <w:r>
+              <w:rPr>
+                <w:rFonts w:cs="Calibri"/>
+                <w:color w:val="000000"/>
+              </w:rPr>
+              <w:t>OC_</w:t>
+            </w:r>
+            <w:r>
+              <w:rPr>
+                <w:rFonts w:cs="Calibri"/>
+                <w:color w:val="000000"/>
+              </w:rPr>
+              <w:t>Ethernet</w:t>
+            </w:r>
+            <w:proofErr w:type="spellEnd"/>
+          </w:p>
+        </w:tc>
+        <w:tc>
+          <w:tcPr>
+            <w:tcW w:w="5377" w:type="dxa"/>
+            <w:vAlign w:val="center"/>
+          </w:tcPr>
+          <w:p>
+            <w:pPr>
+              <w:spacing w:after="0" w:line="240" w:lineRule="auto"/>
+              <w:rPr>
+                <w:rFonts w:asciiTheme="minorHAnsi" w:hAnsiTheme="minorHAnsi" w:cstheme="minorHAnsi"/>
+              </w:rPr>
+            </w:pPr>
+            <w:r>
+              <w:rPr>
+                <w:rFonts w:cs="Calibri"/>
+                <w:color w:val="000000"/>
+              </w:rPr>
+              <w:t>Large vertical alighted shape (large size)</w:t>
+            </w:r>
+          </w:p>
+        </w:tc>
+        <w:tc>
+          <w:tcPr>
+            <w:tcW w:w="1710" w:type="dxa"/>
+            <w:vAlign w:val="center"/>
+          </w:tcPr>
+          <w:p>
+            <w:pPr>
+              <w:spacing w:after="0" w:line="240" w:lineRule="auto"/>
+              <w:jc w:val="center"/>
+              <w:rPr>
+                <w:rFonts w:cs="Calibri"/>
+                <w:color w:val="000000"/>
+              </w:rPr>
+            </w:pPr>
+            <w:r>
+              <w:object w:dxaOrig="616" w:dyaOrig="10666" w14:anchorId="4946D2D0">
+                <v:shape id="_x0000_i3457" type="#_x0000_t75" style="width:30.75pt;height:66.35pt" o:ole="">
+                  <v:imagedata r:id="rId55" o:title=""/>
+                </v:shape>
+                <o:OLEObject Type="Embed" ProgID="Visio.Drawing.15" ShapeID="_x0000_i3457" DrawAspect="Content" ObjectID="_1727255378" r:id="rId56"/>
+              </w:object>
+            </w:r>
+          </w:p>
+        </w:tc>
+      </w:tr>
+      <w:tr>
+        <w:trPr>
+          <w:cantSplit/>
+          <w:trHeight w:val="1250"/>
+        </w:trPr>
+        <w:tc>
+          <w:tcPr>
+            <w:tcW w:w="2088" w:type="dxa"/>
+            <w:vAlign w:val="center"/>
+          </w:tcPr>
+          <w:p>
+            <w:pPr>
+              <w:spacing w:after="0" w:line="240" w:lineRule="auto"/>
+              <w:rPr>
+                <w:rFonts w:asciiTheme="minorHAnsi" w:hAnsiTheme="minorHAnsi" w:cstheme="minorHAnsi"/>
+              </w:rPr>
+            </w:pPr>
+            <w:r>
+              <w:rPr>
+                <w:rFonts w:cs="Calibri"/>
+                <w:color w:val="000000"/>
+              </w:rPr>
+              <w:t>OC_</w:t>
+            </w:r>
+            <w:r>
+              <w:rPr>
+                <w:rFonts w:cs="Calibri"/>
+                <w:color w:val="000000"/>
+              </w:rPr>
+              <w:t>Ethernet</w:t>
+            </w:r>
+            <w:r>
+              <w:rPr>
+                <w:rFonts w:cs="Calibri"/>
+                <w:color w:val="000000"/>
+              </w:rPr>
+              <w:t>2</w:t>
+            </w:r>
+          </w:p>
+        </w:tc>
+        <w:tc>
+          <w:tcPr>
+            <w:tcW w:w="5377" w:type="dxa"/>
+            <w:vAlign w:val="center"/>
+          </w:tcPr>
+          <w:p>
+            <w:pPr>
+              <w:spacing w:after="0" w:line="240" w:lineRule="auto"/>
+              <w:rPr>
+                <w:rFonts w:asciiTheme="minorHAnsi" w:hAnsiTheme="minorHAnsi" w:cstheme="minorHAnsi"/>
+              </w:rPr>
+            </w:pPr>
+            <w:r>
+              <w:rPr>
+                <w:rFonts w:cs="Calibri"/>
+                <w:color w:val="000000"/>
+              </w:rPr>
+              <w:t>Small vertical alighted shape.  Note this is vertical so the sizing is not like a horizontal stencil</w:t>
+            </w:r>
+          </w:p>
+        </w:tc>
+        <w:tc>
+          <w:tcPr>
+            <w:tcW w:w="1710" w:type="dxa"/>
+            <w:vAlign w:val="center"/>
+          </w:tcPr>
+          <w:p>
+            <w:pPr>
+              <w:spacing w:after="0" w:line="240" w:lineRule="auto"/>
+              <w:jc w:val="center"/>
+              <w:rPr>
+                <w:rFonts w:cs="Calibri"/>
+                <w:color w:val="000000"/>
+              </w:rPr>
+            </w:pPr>
+            <w:r>
+              <w:object w:dxaOrig="300" w:dyaOrig="2790" w14:anchorId="18D45075">
+                <v:shape id="_x0000_i3458" type="#_x0000_t75" style="width:15.35pt;height:60.65pt" o:ole="">
+                  <v:imagedata r:id="rId57" o:title=""/>
+                </v:shape>
+                <o:OLEObject Type="Embed" ProgID="Visio.Drawing.15" ShapeID="_x0000_i3458" DrawAspect="Content" ObjectID="_1727255379" r:id="rId58"/>
+              </w:object>
             </w:r>
           </w:p>
         </w:tc>
@@ -8235,35 +9387,66 @@
                 <w:rFonts w:cs="Calibri"/>
                 <w:color w:val="000000"/>
               </w:rPr>
-              <w:t>NetworkPipe</w:t>
-            </w:r>
-          </w:p>
-        </w:tc>
-        <w:tc>
-          <w:tcPr>
-            <w:tcW w:w="7578" w:type="dxa"/>
-            <w:vAlign w:val="center"/>
-          </w:tcPr>
-          <w:p>
-            <w:pPr>
-              <w:spacing w:after="0" w:line="240" w:lineRule="auto"/>
-              <w:rPr>
-                <w:rFonts w:asciiTheme="minorHAnsi" w:hAnsiTheme="minorHAnsi" w:cstheme="minorHAnsi"/>
-              </w:rPr>
-            </w:pPr>
+              <w:t>OC_</w:t>
+            </w:r>
             <w:r>
               <w:rPr>
                 <w:rFonts w:cs="Calibri"/>
                 <w:color w:val="000000"/>
               </w:rPr>
-              <w:t xml:space="preserve">Large vertical alighted </w:t>
+              <w:t>Ethernet</w:t>
             </w:r>
             <w:r>
               <w:rPr>
                 <w:rFonts w:cs="Calibri"/>
                 <w:color w:val="000000"/>
               </w:rPr>
-              <w:t>shape (large size)</w:t>
+              <w:t>3</w:t>
+            </w:r>
+          </w:p>
+        </w:tc>
+        <w:tc>
+          <w:tcPr>
+            <w:tcW w:w="5377" w:type="dxa"/>
+            <w:vAlign w:val="center"/>
+          </w:tcPr>
+          <w:p>
+            <w:pPr>
+              <w:spacing w:after="0" w:line="240" w:lineRule="auto"/>
+              <w:rPr>
+                <w:rFonts w:asciiTheme="minorHAnsi" w:hAnsiTheme="minorHAnsi" w:cstheme="minorHAnsi"/>
+              </w:rPr>
+            </w:pPr>
+            <w:r>
+              <w:rPr>
+                <w:rFonts w:cs="Calibri"/>
+                <w:color w:val="000000"/>
+              </w:rPr>
+              <w:t>Horizontal Network aligned shape</w:t>
+            </w:r>
+          </w:p>
+        </w:tc>
+        <w:tc>
+          <w:tcPr>
+            <w:tcW w:w="1710" w:type="dxa"/>
+            <w:vAlign w:val="center"/>
+          </w:tcPr>
+          <w:p>
+            <w:pPr>
+              <w:spacing w:after="0" w:line="240" w:lineRule="auto"/>
+              <w:jc w:val="center"/>
+              <w:rPr>
+                <w:rFonts w:cs="Calibri"/>
+                <w:color w:val="000000"/>
+              </w:rPr>
+            </w:pPr>
+            <w:r>
+              <w:object w:dxaOrig="1515" w:dyaOrig="361" w14:anchorId="1A9C59C1">
+                <v:shape id="_x0000_i3459" type="#_x0000_t75" style="width:73.6pt;height:17.8pt" o:ole="">
+                  <v:imagedata r:id="rId59" o:title=""/>
+                </v:shape>
+                <o:OLEObject Type="Embed" ProgID="Visio.Drawing.15" ShapeID="_x0000_i3459" DrawAspect="Content" ObjectID="_1727255380" r:id="rId60"/>
+              </w:object>
             </w:r>
           </w:p>
         </w:tc>
@@ -8284,47 +9467,66 @@
                 <w:rFonts w:asciiTheme="minorHAnsi" w:hAnsiTheme="minorHAnsi" w:cstheme="minorHAnsi"/>
               </w:rPr>
             </w:pPr>
+            <w:proofErr w:type="spellStart"/>
             <w:r>
               <w:rPr>
                 <w:rFonts w:cs="Calibri"/>
                 <w:color w:val="000000"/>
               </w:rPr>
-              <w:t>NetworkPipe2</w:t>
-            </w:r>
-          </w:p>
-        </w:tc>
-        <w:tc>
-          <w:tcPr>
-            <w:tcW w:w="7578" w:type="dxa"/>
-            <w:vAlign w:val="center"/>
-          </w:tcPr>
-          <w:p>
-            <w:pPr>
-              <w:spacing w:after="0" w:line="240" w:lineRule="auto"/>
-              <w:rPr>
-                <w:rFonts w:asciiTheme="minorHAnsi" w:hAnsiTheme="minorHAnsi" w:cstheme="minorHAnsi"/>
-              </w:rPr>
-            </w:pPr>
+              <w:t>OC_</w:t>
+            </w:r>
             <w:r>
               <w:rPr>
                 <w:rFonts w:cs="Calibri"/>
                 <w:color w:val="000000"/>
               </w:rPr>
-              <w:t xml:space="preserve">Small vertical alighted </w:t>
-            </w:r>
+              <w:t>OISInterfaces</w:t>
+            </w:r>
+            <w:proofErr w:type="spellEnd"/>
+          </w:p>
+        </w:tc>
+        <w:tc>
+          <w:tcPr>
+            <w:tcW w:w="5377" w:type="dxa"/>
+            <w:vAlign w:val="center"/>
+          </w:tcPr>
+          <w:p>
+            <w:pPr>
+              <w:spacing w:after="0" w:line="240" w:lineRule="auto"/>
+              <w:rPr>
+                <w:rFonts w:asciiTheme="minorHAnsi" w:hAnsiTheme="minorHAnsi" w:cstheme="minorHAnsi"/>
+              </w:rPr>
+            </w:pPr>
             <w:r>
               <w:rPr>
                 <w:rFonts w:cs="Calibri"/>
                 <w:color w:val="000000"/>
               </w:rPr>
-              <w:t>shape</w:t>
-            </w:r>
-            <w:r>
+              <w:t>OIS interface shape</w:t>
+            </w:r>
+          </w:p>
+        </w:tc>
+        <w:tc>
+          <w:tcPr>
+            <w:tcW w:w="1710" w:type="dxa"/>
+            <w:vAlign w:val="center"/>
+          </w:tcPr>
+          <w:p>
+            <w:pPr>
+              <w:spacing w:after="0" w:line="240" w:lineRule="auto"/>
+              <w:jc w:val="center"/>
               <w:rPr>
                 <w:rFonts w:cs="Calibri"/>
                 <w:color w:val="000000"/>
               </w:rPr>
-              <w:t>.  Note this is vertical so the sizing is not like a horizontal stencil</w:t>
+            </w:pPr>
+            <w:r>
+              <w:object w:dxaOrig="1515" w:dyaOrig="1111" w14:anchorId="786DDACE">
+                <v:shape id="_x0000_i3460" type="#_x0000_t75" style="width:73.6pt;height:54.2pt" o:ole="">
+                  <v:imagedata r:id="rId61" o:title=""/>
+                </v:shape>
+                <o:OLEObject Type="Embed" ProgID="Visio.Drawing.15" ShapeID="_x0000_i3460" DrawAspect="Content" ObjectID="_1727255381" r:id="rId62"/>
+              </w:object>
             </w:r>
           </w:p>
         </w:tc>
@@ -8350,20 +9552,20 @@
                 <w:rFonts w:cs="Calibri"/>
                 <w:color w:val="000000"/>
               </w:rPr>
-              <w:t>NetworkPipe</w:t>
+              <w:t>OC_</w:t>
             </w:r>
             <w:r>
               <w:rPr>
                 <w:rFonts w:cs="Calibri"/>
                 <w:color w:val="000000"/>
               </w:rPr>
-              <w:t>3</w:t>
-            </w:r>
-          </w:p>
-        </w:tc>
-        <w:tc>
-          <w:tcPr>
-            <w:tcW w:w="7578" w:type="dxa"/>
+              <w:t>PC</w:t>
+            </w:r>
+          </w:p>
+        </w:tc>
+        <w:tc>
+          <w:tcPr>
+            <w:tcW w:w="5377" w:type="dxa"/>
             <w:vAlign w:val="center"/>
           </w:tcPr>
           <w:p>
@@ -8378,7 +9580,31 @@
                 <w:rFonts w:cs="Calibri"/>
                 <w:color w:val="000000"/>
               </w:rPr>
-              <w:t>Horizontal Network aligned shape</w:t>
+              <w:t>PC shape</w:t>
+            </w:r>
+          </w:p>
+        </w:tc>
+        <w:tc>
+          <w:tcPr>
+            <w:tcW w:w="1710" w:type="dxa"/>
+            <w:vAlign w:val="center"/>
+          </w:tcPr>
+          <w:p>
+            <w:pPr>
+              <w:spacing w:after="0" w:line="240" w:lineRule="auto"/>
+              <w:jc w:val="center"/>
+              <w:rPr>
+                <w:rFonts w:cs="Calibri"/>
+                <w:color w:val="000000"/>
+              </w:rPr>
+            </w:pPr>
+            <w:r>
+              <w:object w:dxaOrig="1470" w:dyaOrig="826" w14:anchorId="0B49EC9B">
+                <v:shape id="_x0000_i3461" type="#_x0000_t75" style="width:73.6pt;height:41.25pt" o:ole="">
+                  <v:imagedata r:id="rId63" o:title=""/>
+                </v:shape>
+                <o:OLEObject Type="Embed" ProgID="Visio.Drawing.15" ShapeID="_x0000_i3461" DrawAspect="Content" ObjectID="_1727255382" r:id="rId64"/>
+              </w:object>
             </w:r>
           </w:p>
         </w:tc>
@@ -8399,33 +9625,67 @@
                 <w:rFonts w:asciiTheme="minorHAnsi" w:hAnsiTheme="minorHAnsi" w:cstheme="minorHAnsi"/>
               </w:rPr>
             </w:pPr>
+            <w:proofErr w:type="spellStart"/>
             <w:r>
               <w:rPr>
                 <w:rFonts w:cs="Calibri"/>
                 <w:color w:val="000000"/>
               </w:rPr>
-              <w:t>OISInterfaces</w:t>
-            </w:r>
-          </w:p>
-        </w:tc>
-        <w:tc>
-          <w:tcPr>
-            <w:tcW w:w="7578" w:type="dxa"/>
-            <w:vAlign w:val="center"/>
-          </w:tcPr>
-          <w:p>
-            <w:pPr>
-              <w:spacing w:after="0" w:line="240" w:lineRule="auto"/>
-              <w:rPr>
-                <w:rFonts w:asciiTheme="minorHAnsi" w:hAnsiTheme="minorHAnsi" w:cstheme="minorHAnsi"/>
-              </w:rPr>
-            </w:pPr>
+              <w:lastRenderedPageBreak/>
+              <w:t>OC_</w:t>
+            </w:r>
             <w:r>
               <w:rPr>
                 <w:rFonts w:cs="Calibri"/>
                 <w:color w:val="000000"/>
               </w:rPr>
-              <w:t>OIS interface shape</w:t>
+              <w:t>PortsLDAP_info</w:t>
+            </w:r>
+            <w:proofErr w:type="spellEnd"/>
+          </w:p>
+        </w:tc>
+        <w:tc>
+          <w:tcPr>
+            <w:tcW w:w="5377" w:type="dxa"/>
+            <w:vAlign w:val="center"/>
+          </w:tcPr>
+          <w:p>
+            <w:pPr>
+              <w:spacing w:after="0" w:line="240" w:lineRule="auto"/>
+              <w:rPr>
+                <w:rFonts w:asciiTheme="minorHAnsi" w:hAnsiTheme="minorHAnsi" w:cstheme="minorHAnsi"/>
+              </w:rPr>
+            </w:pPr>
+            <w:r>
+              <w:rPr>
+                <w:rFonts w:cs="Calibri"/>
+                <w:color w:val="000000"/>
+              </w:rPr>
+              <w:t>Ports / LDAP info shape</w:t>
+            </w:r>
+          </w:p>
+        </w:tc>
+        <w:tc>
+          <w:tcPr>
+            <w:tcW w:w="1710" w:type="dxa"/>
+            <w:vAlign w:val="center"/>
+          </w:tcPr>
+          <w:p>
+            <w:pPr>
+              <w:spacing w:after="0" w:line="240" w:lineRule="auto"/>
+              <w:jc w:val="center"/>
+              <w:rPr>
+                <w:rFonts w:cs="Calibri"/>
+                <w:color w:val="000000"/>
+              </w:rPr>
+            </w:pPr>
+            <w:r>
+              <w:object w:dxaOrig="2011" w:dyaOrig="1545" w14:anchorId="1B668BEE">
+                <v:shape id="_x0000_i3462" type="#_x0000_t75" style="width:73.6pt;height:56.65pt" o:ole="">
+                  <v:imagedata r:id="rId65" o:title=""/>
+                </v:shape>
+                <o:OLEObject Type="Embed" ProgID="Visio.Drawing.15" ShapeID="_x0000_i3462" DrawAspect="Content" ObjectID="_1727255383" r:id="rId66"/>
+              </w:object>
             </w:r>
           </w:p>
         </w:tc>
@@ -8446,33 +9706,66 @@
                 <w:rFonts w:asciiTheme="minorHAnsi" w:hAnsiTheme="minorHAnsi" w:cstheme="minorHAnsi"/>
               </w:rPr>
             </w:pPr>
+            <w:proofErr w:type="spellStart"/>
             <w:r>
               <w:rPr>
                 <w:rFonts w:cs="Calibri"/>
                 <w:color w:val="000000"/>
               </w:rPr>
-              <w:t>PC</w:t>
-            </w:r>
-          </w:p>
-        </w:tc>
-        <w:tc>
-          <w:tcPr>
-            <w:tcW w:w="7578" w:type="dxa"/>
-            <w:vAlign w:val="center"/>
-          </w:tcPr>
-          <w:p>
-            <w:pPr>
-              <w:spacing w:after="0" w:line="240" w:lineRule="auto"/>
-              <w:rPr>
-                <w:rFonts w:asciiTheme="minorHAnsi" w:hAnsiTheme="minorHAnsi" w:cstheme="minorHAnsi"/>
-              </w:rPr>
-            </w:pPr>
+              <w:t>OC_</w:t>
+            </w:r>
             <w:r>
               <w:rPr>
                 <w:rFonts w:cs="Calibri"/>
                 <w:color w:val="000000"/>
               </w:rPr>
-              <w:t>PC shape</w:t>
+              <w:t>Process</w:t>
+            </w:r>
+            <w:proofErr w:type="spellEnd"/>
+          </w:p>
+        </w:tc>
+        <w:tc>
+          <w:tcPr>
+            <w:tcW w:w="5377" w:type="dxa"/>
+            <w:vAlign w:val="center"/>
+          </w:tcPr>
+          <w:p>
+            <w:pPr>
+              <w:spacing w:after="0" w:line="240" w:lineRule="auto"/>
+              <w:rPr>
+                <w:rFonts w:asciiTheme="minorHAnsi" w:hAnsiTheme="minorHAnsi" w:cstheme="minorHAnsi"/>
+              </w:rPr>
+            </w:pPr>
+            <w:r>
+              <w:rPr>
+                <w:rFonts w:cs="Calibri"/>
+                <w:color w:val="000000"/>
+              </w:rPr>
+              <w:t>Process that can be sized and color filled</w:t>
+            </w:r>
+          </w:p>
+        </w:tc>
+        <w:tc>
+          <w:tcPr>
+            <w:tcW w:w="1710" w:type="dxa"/>
+            <w:vAlign w:val="center"/>
+          </w:tcPr>
+          <w:p>
+            <w:pPr>
+              <w:spacing w:after="0" w:line="240" w:lineRule="auto"/>
+              <w:jc w:val="center"/>
+              <w:rPr>
+                <w:rFonts w:cs="Calibri"/>
+                <w:color w:val="000000"/>
+              </w:rPr>
+            </w:pPr>
+            <w:r>
+              <w:object w:dxaOrig="1200" w:dyaOrig="616" w14:anchorId="685EFB76">
+                <v:shape id="_x0000_i3463" type="#_x0000_t75" style="width:59.85pt;height:30.75pt" o:ole="">
+                  <v:imagedata r:id="rId67" o:title=""/>
+                </v:shape>
+                <o:OLEObject Type="Embed" ProgID="Visio.Drawing.15" ShapeID="_x0000_i3463" DrawAspect="Content" ObjectID="_1727255384" r:id="rId68"/>
+              </w:object>
             </w:r>
           </w:p>
         </w:tc>
@@ -8493,33 +9786,66 @@
                 <w:rFonts w:asciiTheme="minorHAnsi" w:hAnsiTheme="minorHAnsi" w:cstheme="minorHAnsi"/>
               </w:rPr>
             </w:pPr>
+            <w:proofErr w:type="spellStart"/>
             <w:r>
               <w:rPr>
                 <w:rFonts w:cs="Calibri"/>
                 <w:color w:val="000000"/>
               </w:rPr>
-              <w:t>PortsLDAP_info</w:t>
-            </w:r>
-          </w:p>
-        </w:tc>
-        <w:tc>
-          <w:tcPr>
-            <w:tcW w:w="7578" w:type="dxa"/>
-            <w:vAlign w:val="center"/>
-          </w:tcPr>
-          <w:p>
-            <w:pPr>
-              <w:spacing w:after="0" w:line="240" w:lineRule="auto"/>
-              <w:rPr>
-                <w:rFonts w:asciiTheme="minorHAnsi" w:hAnsiTheme="minorHAnsi" w:cstheme="minorHAnsi"/>
-              </w:rPr>
-            </w:pPr>
+              <w:t>OC_</w:t>
+            </w:r>
             <w:r>
               <w:rPr>
                 <w:rFonts w:cs="Calibri"/>
                 <w:color w:val="000000"/>
               </w:rPr>
-              <w:t>Ports / LDAP info shape</w:t>
+              <w:t>Rectangle</w:t>
+            </w:r>
+            <w:proofErr w:type="spellEnd"/>
+          </w:p>
+        </w:tc>
+        <w:tc>
+          <w:tcPr>
+            <w:tcW w:w="5377" w:type="dxa"/>
+            <w:vAlign w:val="center"/>
+          </w:tcPr>
+          <w:p>
+            <w:pPr>
+              <w:spacing w:after="0" w:line="240" w:lineRule="auto"/>
+              <w:rPr>
+                <w:rFonts w:asciiTheme="minorHAnsi" w:hAnsiTheme="minorHAnsi" w:cstheme="minorHAnsi"/>
+              </w:rPr>
+            </w:pPr>
+            <w:r>
+              <w:rPr>
+                <w:rFonts w:cs="Calibri"/>
+                <w:color w:val="000000"/>
+              </w:rPr>
+              <w:t>Rectangle that can be sized and color filled</w:t>
+            </w:r>
+          </w:p>
+        </w:tc>
+        <w:tc>
+          <w:tcPr>
+            <w:tcW w:w="1710" w:type="dxa"/>
+            <w:vAlign w:val="center"/>
+          </w:tcPr>
+          <w:p>
+            <w:pPr>
+              <w:spacing w:after="0" w:line="240" w:lineRule="auto"/>
+              <w:jc w:val="center"/>
+              <w:rPr>
+                <w:rFonts w:cs="Calibri"/>
+                <w:color w:val="000000"/>
+              </w:rPr>
+            </w:pPr>
+            <w:r>
+              <w:object w:dxaOrig="1155" w:dyaOrig="481" w14:anchorId="5B93EEF6">
+                <v:shape id="_x0000_i3464" type="#_x0000_t75" style="width:57.45pt;height:24.25pt" o:ole="">
+                  <v:imagedata r:id="rId69" o:title=""/>
+                </v:shape>
+                <o:OLEObject Type="Embed" ProgID="Visio.Drawing.15" ShapeID="_x0000_i3464" DrawAspect="Content" ObjectID="_1727255385" r:id="rId70"/>
+              </w:object>
             </w:r>
           </w:p>
         </w:tc>
@@ -8537,50 +9863,72 @@
             <w:pPr>
               <w:spacing w:after="0" w:line="240" w:lineRule="auto"/>
               <w:rPr>
-                <w:rFonts w:asciiTheme="minorHAnsi" w:hAnsiTheme="minorHAnsi" w:cstheme="minorHAnsi"/>
-              </w:rPr>
-            </w:pPr>
-            <w:r>
-              <w:rPr>
                 <w:rFonts w:cs="Calibri"/>
                 <w:color w:val="000000"/>
               </w:rPr>
-              <w:t>Process1</w:t>
-            </w:r>
-          </w:p>
-        </w:tc>
-        <w:tc>
-          <w:tcPr>
-            <w:tcW w:w="7578" w:type="dxa"/>
-            <w:vAlign w:val="center"/>
-          </w:tcPr>
-          <w:p>
-            <w:pPr>
-              <w:spacing w:after="0" w:line="240" w:lineRule="auto"/>
-              <w:rPr>
-                <w:rFonts w:asciiTheme="minorHAnsi" w:hAnsiTheme="minorHAnsi" w:cstheme="minorHAnsi"/>
-              </w:rPr>
             </w:pPr>
             <w:r>
               <w:rPr>
                 <w:rFonts w:cs="Calibri"/>
                 <w:color w:val="000000"/>
               </w:rPr>
-              <w:t xml:space="preserve">Process </w:t>
-            </w:r>
-            <w:r>
+              <w:t>OC_Rectangle2</w:t>
+            </w:r>
+          </w:p>
+        </w:tc>
+        <w:tc>
+          <w:tcPr>
+            <w:tcW w:w="5377" w:type="dxa"/>
+            <w:vAlign w:val="center"/>
+          </w:tcPr>
+          <w:p>
+            <w:pPr>
+              <w:spacing w:after="0" w:line="240" w:lineRule="auto"/>
               <w:rPr>
                 <w:rFonts w:cs="Calibri"/>
                 <w:color w:val="000000"/>
               </w:rPr>
-              <w:t>shape</w:t>
-            </w:r>
+            </w:pPr>
             <w:r>
               <w:rPr>
                 <w:rFonts w:cs="Calibri"/>
                 <w:color w:val="000000"/>
               </w:rPr>
-              <w:t xml:space="preserve"> that can be sized and color filled</w:t>
+              <w:t xml:space="preserve">Rectangle </w:t>
+            </w:r>
+            <w:r>
+              <w:rPr>
+                <w:rFonts w:cs="Calibri"/>
+                <w:color w:val="000000"/>
+              </w:rPr>
+              <w:t xml:space="preserve">that can be sized and color filled </w:t>
+            </w:r>
+            <w:r>
+              <w:rPr>
+                <w:rFonts w:cs="Calibri"/>
+                <w:color w:val="000000"/>
+              </w:rPr>
+              <w:t>no outline</w:t>
+            </w:r>
+          </w:p>
+        </w:tc>
+        <w:tc>
+          <w:tcPr>
+            <w:tcW w:w="1710" w:type="dxa"/>
+            <w:vAlign w:val="center"/>
+          </w:tcPr>
+          <w:p>
+            <w:pPr>
+              <w:spacing w:after="0" w:line="240" w:lineRule="auto"/>
+              <w:jc w:val="center"/>
+            </w:pPr>
+            <w:r>
+              <w:object w:dxaOrig="1875" w:dyaOrig="841" w14:anchorId="748CD386">
+                <v:shape id="_x0000_i3465" type="#_x0000_t75" style="width:55.8pt;height:25.1pt" o:ole="">
+                  <v:imagedata r:id="rId71" o:title=""/>
+                </v:shape>
+                <o:OLEObject Type="Embed" ProgID="Visio.Drawing.15" ShapeID="_x0000_i3465" DrawAspect="Content" ObjectID="_1727255386" r:id="rId72"/>
+              </w:object>
             </w:r>
           </w:p>
         </w:tc>
@@ -8598,36 +9946,60 @@
             <w:pPr>
               <w:spacing w:after="0" w:line="240" w:lineRule="auto"/>
               <w:rPr>
-                <w:rFonts w:asciiTheme="minorHAnsi" w:hAnsiTheme="minorHAnsi" w:cstheme="minorHAnsi"/>
-              </w:rPr>
-            </w:pPr>
-            <w:r>
-              <w:rPr>
                 <w:rFonts w:cs="Calibri"/>
                 <w:color w:val="000000"/>
               </w:rPr>
-              <w:t>Rectangle</w:t>
-            </w:r>
-          </w:p>
-        </w:tc>
-        <w:tc>
-          <w:tcPr>
-            <w:tcW w:w="7578" w:type="dxa"/>
-            <w:vAlign w:val="center"/>
-          </w:tcPr>
-          <w:p>
-            <w:pPr>
-              <w:spacing w:after="0" w:line="240" w:lineRule="auto"/>
-              <w:rPr>
-                <w:rFonts w:asciiTheme="minorHAnsi" w:hAnsiTheme="minorHAnsi" w:cstheme="minorHAnsi"/>
-              </w:rPr>
-            </w:pPr>
+            </w:pPr>
+            <w:proofErr w:type="spellStart"/>
             <w:r>
               <w:rPr>
                 <w:rFonts w:cs="Calibri"/>
                 <w:color w:val="000000"/>
               </w:rPr>
-              <w:t>Rectangle that can be sized and color filled</w:t>
+              <w:t>OC_Database</w:t>
+            </w:r>
+            <w:proofErr w:type="spellEnd"/>
+          </w:p>
+        </w:tc>
+        <w:tc>
+          <w:tcPr>
+            <w:tcW w:w="5377" w:type="dxa"/>
+            <w:vAlign w:val="center"/>
+          </w:tcPr>
+          <w:p>
+            <w:pPr>
+              <w:spacing w:after="0" w:line="240" w:lineRule="auto"/>
+              <w:rPr>
+                <w:rFonts w:cs="Calibri"/>
+                <w:color w:val="000000"/>
+              </w:rPr>
+            </w:pPr>
+            <w:r>
+              <w:rPr>
+                <w:rFonts w:cs="Calibri"/>
+                <w:color w:val="000000"/>
+              </w:rPr>
+              <w:t>Rectangle shape round ends.</w:t>
+            </w:r>
+          </w:p>
+        </w:tc>
+        <w:tc>
+          <w:tcPr>
+            <w:tcW w:w="1710" w:type="dxa"/>
+            <w:vAlign w:val="center"/>
+          </w:tcPr>
+          <w:p>
+            <w:pPr>
+              <w:spacing w:after="0" w:line="240" w:lineRule="auto"/>
+              <w:jc w:val="center"/>
+            </w:pPr>
+            <w:r>
+              <w:object w:dxaOrig="2430" w:dyaOrig="855" w14:anchorId="23E2B0A4">
+                <v:shape id="_x0000_i3531" type="#_x0000_t75" style="width:63.1pt;height:22.65pt" o:ole="">
+                  <v:imagedata r:id="rId73" o:title=""/>
+                </v:shape>
+                <o:OLEObject Type="Embed" ProgID="Visio.Drawing.15" ShapeID="_x0000_i3531" DrawAspect="Content" ObjectID="_1727255387" r:id="rId74"/>
+              </w:object>
             </w:r>
           </w:p>
         </w:tc>
@@ -8645,36 +10017,74 @@
             <w:pPr>
               <w:spacing w:after="0" w:line="240" w:lineRule="auto"/>
               <w:rPr>
-                <w:rFonts w:asciiTheme="minorHAnsi" w:hAnsiTheme="minorHAnsi" w:cstheme="minorHAnsi"/>
-              </w:rPr>
-            </w:pPr>
-            <w:r>
-              <w:rPr>
                 <w:rFonts w:cs="Calibri"/>
                 <w:color w:val="000000"/>
               </w:rPr>
-              <w:t>Server</w:t>
-            </w:r>
-          </w:p>
-        </w:tc>
-        <w:tc>
-          <w:tcPr>
-            <w:tcW w:w="7578" w:type="dxa"/>
-            <w:vAlign w:val="center"/>
-          </w:tcPr>
-          <w:p>
-            <w:pPr>
-              <w:spacing w:after="0" w:line="240" w:lineRule="auto"/>
-              <w:rPr>
-                <w:rFonts w:asciiTheme="minorHAnsi" w:hAnsiTheme="minorHAnsi" w:cstheme="minorHAnsi"/>
-              </w:rPr>
-            </w:pPr>
+            </w:pPr>
+            <w:proofErr w:type="spellStart"/>
             <w:r>
               <w:rPr>
                 <w:rFonts w:cs="Calibri"/>
                 <w:color w:val="000000"/>
               </w:rPr>
-              <w:t>Can be sized and color filled</w:t>
+              <w:t>OC_File</w:t>
+            </w:r>
+            <w:proofErr w:type="spellEnd"/>
+          </w:p>
+        </w:tc>
+        <w:tc>
+          <w:tcPr>
+            <w:tcW w:w="5377" w:type="dxa"/>
+            <w:vAlign w:val="center"/>
+          </w:tcPr>
+          <w:p>
+            <w:pPr>
+              <w:spacing w:after="0" w:line="240" w:lineRule="auto"/>
+              <w:rPr>
+                <w:rFonts w:cs="Calibri"/>
+                <w:color w:val="000000"/>
+              </w:rPr>
+            </w:pPr>
+            <w:r>
+              <w:rPr>
+                <w:rFonts w:cs="Calibri"/>
+                <w:color w:val="000000"/>
+              </w:rPr>
+              <w:t xml:space="preserve">Folder shape can be </w:t>
+            </w:r>
+            <w:r>
+              <w:rPr>
+                <w:rFonts w:cs="Calibri"/>
+                <w:color w:val="000000"/>
+              </w:rPr>
+              <w:t>resized,</w:t>
+            </w:r>
+            <w:r>
+              <w:rPr>
+                <w:rFonts w:cs="Calibri"/>
+                <w:color w:val="000000"/>
+              </w:rPr>
+              <w:t xml:space="preserve"> and color filled</w:t>
+            </w:r>
+          </w:p>
+        </w:tc>
+        <w:tc>
+          <w:tcPr>
+            <w:tcW w:w="1710" w:type="dxa"/>
+            <w:vAlign w:val="center"/>
+          </w:tcPr>
+          <w:p>
+            <w:pPr>
+              <w:spacing w:after="0" w:line="240" w:lineRule="auto"/>
+              <w:jc w:val="center"/>
+            </w:pPr>
+            <w:r>
+              <w:object w:dxaOrig="1666" w:dyaOrig="1216" w14:anchorId="2DEED682">
+                <v:shape id="_x0000_i3534" type="#_x0000_t75" style="width:60.65pt;height:44.5pt" o:ole="">
+                  <v:imagedata r:id="rId75" o:title=""/>
+                </v:shape>
+                <o:OLEObject Type="Embed" ProgID="Visio.Drawing.15" ShapeID="_x0000_i3534" DrawAspect="Content" ObjectID="_1727255388" r:id="rId76"/>
+              </w:object>
             </w:r>
           </w:p>
         </w:tc>
@@ -8692,45 +10102,90 @@
             <w:pPr>
               <w:spacing w:after="0" w:line="240" w:lineRule="auto"/>
               <w:rPr>
+                <w:rFonts w:asciiTheme="minorHAnsi" w:hAnsiTheme="minorHAnsi" w:cstheme="minorHAnsi"/>
+              </w:rPr>
+            </w:pPr>
+            <w:proofErr w:type="spellStart"/>
+            <w:r>
+              <w:rPr>
                 <w:rFonts w:cs="Calibri"/>
                 <w:color w:val="000000"/>
               </w:rPr>
-            </w:pPr>
+              <w:t>OC_</w:t>
+            </w:r>
             <w:r>
               <w:rPr>
                 <w:rFonts w:cs="Calibri"/>
                 <w:color w:val="000000"/>
               </w:rPr>
-              <w:t>Server2</w:t>
-            </w:r>
-          </w:p>
-        </w:tc>
-        <w:tc>
-          <w:tcPr>
-            <w:tcW w:w="7578" w:type="dxa"/>
-            <w:vAlign w:val="center"/>
-          </w:tcPr>
-          <w:p>
-            <w:pPr>
-              <w:spacing w:after="0" w:line="240" w:lineRule="auto"/>
+              <w:t>Server</w:t>
+            </w:r>
+            <w:proofErr w:type="spellEnd"/>
+          </w:p>
+        </w:tc>
+        <w:tc>
+          <w:tcPr>
+            <w:tcW w:w="5377" w:type="dxa"/>
+            <w:vAlign w:val="center"/>
+          </w:tcPr>
+          <w:p>
+            <w:pPr>
+              <w:spacing w:after="0" w:line="240" w:lineRule="auto"/>
+              <w:rPr>
+                <w:rFonts w:asciiTheme="minorHAnsi" w:hAnsiTheme="minorHAnsi" w:cstheme="minorHAnsi"/>
+              </w:rPr>
+            </w:pPr>
+            <w:r>
               <w:rPr>
                 <w:rFonts w:cs="Calibri"/>
                 <w:color w:val="000000"/>
               </w:rPr>
-            </w:pPr>
+              <w:t>Server shape c</w:t>
+            </w:r>
             <w:r>
               <w:rPr>
                 <w:rFonts w:cs="Calibri"/>
                 <w:color w:val="000000"/>
               </w:rPr>
-              <w:t>Rack mount server no DB</w:t>
+              <w:t xml:space="preserve">an be </w:t>
             </w:r>
             <w:r>
               <w:rPr>
                 <w:rFonts w:cs="Calibri"/>
                 <w:color w:val="000000"/>
               </w:rPr>
-              <w:t>.   No color fill</w:t>
+              <w:t>resized,</w:t>
+            </w:r>
+            <w:r>
+              <w:rPr>
+                <w:rFonts w:cs="Calibri"/>
+                <w:color w:val="000000"/>
+              </w:rPr>
+              <w:t xml:space="preserve"> and color filled</w:t>
+            </w:r>
+          </w:p>
+        </w:tc>
+        <w:tc>
+          <w:tcPr>
+            <w:tcW w:w="1710" w:type="dxa"/>
+            <w:vAlign w:val="center"/>
+          </w:tcPr>
+          <w:p>
+            <w:pPr>
+              <w:spacing w:after="0" w:line="240" w:lineRule="auto"/>
+              <w:jc w:val="center"/>
+              <w:rPr>
+                <w:rFonts w:cs="Calibri"/>
+                <w:color w:val="000000"/>
+              </w:rPr>
+            </w:pPr>
+            <w:r>
+              <w:object w:dxaOrig="1920" w:dyaOrig="1380" w14:anchorId="7A812820">
+                <v:shape id="_x0000_i3466" type="#_x0000_t75" style="width:73.6pt;height:39.65pt" o:ole="">
+                  <v:imagedata r:id="rId77" o:title=""/>
+                </v:shape>
+                <o:OLEObject Type="Embed" ProgID="Visio.Drawing.15" ShapeID="_x0000_i3466" DrawAspect="Content" ObjectID="_1727255389" r:id="rId78"/>
+              </w:object>
             </w:r>
           </w:p>
         </w:tc>
@@ -8757,36 +10212,60 @@
                 <w:rFonts w:cs="Calibri"/>
                 <w:color w:val="000000"/>
               </w:rPr>
-              <w:t>Server3</w:t>
-            </w:r>
-          </w:p>
-        </w:tc>
-        <w:tc>
-          <w:tcPr>
-            <w:tcW w:w="7578" w:type="dxa"/>
-            <w:vAlign w:val="center"/>
-          </w:tcPr>
-          <w:p>
-            <w:pPr>
-              <w:spacing w:after="0" w:line="240" w:lineRule="auto"/>
+              <w:t>OC_</w:t>
+            </w:r>
+            <w:r>
               <w:rPr>
                 <w:rFonts w:cs="Calibri"/>
                 <w:color w:val="000000"/>
               </w:rPr>
-            </w:pPr>
-            <w:r>
+              <w:t>Server2</w:t>
+            </w:r>
+          </w:p>
+        </w:tc>
+        <w:tc>
+          <w:tcPr>
+            <w:tcW w:w="5377" w:type="dxa"/>
+            <w:vAlign w:val="center"/>
+          </w:tcPr>
+          <w:p>
+            <w:pPr>
+              <w:spacing w:after="0" w:line="240" w:lineRule="auto"/>
               <w:rPr>
                 <w:rFonts w:cs="Calibri"/>
                 <w:color w:val="000000"/>
               </w:rPr>
-              <w:t>Rack mount server w/DB</w:t>
-            </w:r>
+            </w:pPr>
             <w:r>
               <w:rPr>
                 <w:rFonts w:cs="Calibri"/>
                 <w:color w:val="000000"/>
               </w:rPr>
-              <w:t>.    No color fill</w:t>
+              <w:t>Rack mount server no DB.   No color fill</w:t>
+            </w:r>
+          </w:p>
+        </w:tc>
+        <w:tc>
+          <w:tcPr>
+            <w:tcW w:w="1710" w:type="dxa"/>
+            <w:vAlign w:val="center"/>
+          </w:tcPr>
+          <w:p>
+            <w:pPr>
+              <w:spacing w:after="0" w:line="240" w:lineRule="auto"/>
+              <w:jc w:val="center"/>
+              <w:rPr>
+                <w:rFonts w:cs="Calibri"/>
+                <w:color w:val="000000"/>
+              </w:rPr>
+            </w:pPr>
+            <w:r>
+              <w:object w:dxaOrig="2926" w:dyaOrig="1380" w14:anchorId="117E3EDF">
+                <v:shape id="_x0000_i3467" type="#_x0000_t75" style="width:74.45pt;height:34.8pt" o:ole="">
+                  <v:imagedata r:id="rId79" o:title=""/>
+                </v:shape>
+                <o:OLEObject Type="Embed" ProgID="Visio.Drawing.15" ShapeID="_x0000_i3467" DrawAspect="Content" ObjectID="_1727255390" r:id="rId80"/>
+              </w:object>
             </w:r>
           </w:p>
         </w:tc>
@@ -8804,36 +10283,69 @@
             <w:pPr>
               <w:spacing w:after="0" w:line="240" w:lineRule="auto"/>
               <w:rPr>
-                <w:rFonts w:asciiTheme="minorHAnsi" w:hAnsiTheme="minorHAnsi" w:cstheme="minorHAnsi"/>
-              </w:rPr>
-            </w:pPr>
-            <w:r>
-              <w:rPr>
                 <w:rFonts w:cs="Calibri"/>
                 <w:color w:val="000000"/>
               </w:rPr>
-              <w:t>Site</w:t>
-            </w:r>
-          </w:p>
-        </w:tc>
-        <w:tc>
-          <w:tcPr>
-            <w:tcW w:w="7578" w:type="dxa"/>
-            <w:vAlign w:val="center"/>
-          </w:tcPr>
-          <w:p>
-            <w:pPr>
-              <w:spacing w:after="0" w:line="240" w:lineRule="auto"/>
-              <w:rPr>
-                <w:rFonts w:asciiTheme="minorHAnsi" w:hAnsiTheme="minorHAnsi" w:cstheme="minorHAnsi"/>
-              </w:rPr>
             </w:pPr>
             <w:r>
               <w:rPr>
                 <w:rFonts w:cs="Calibri"/>
                 <w:color w:val="000000"/>
               </w:rPr>
-              <w:t>Site shape</w:t>
+              <w:t>OC_</w:t>
+            </w:r>
+            <w:r>
+              <w:rPr>
+                <w:rFonts w:cs="Calibri"/>
+                <w:color w:val="000000"/>
+              </w:rPr>
+              <w:t>Server3</w:t>
+            </w:r>
+          </w:p>
+        </w:tc>
+        <w:tc>
+          <w:tcPr>
+            <w:tcW w:w="5377" w:type="dxa"/>
+            <w:vAlign w:val="center"/>
+          </w:tcPr>
+          <w:p>
+            <w:pPr>
+              <w:spacing w:after="0" w:line="240" w:lineRule="auto"/>
+              <w:rPr>
+                <w:rFonts w:cs="Calibri"/>
+                <w:color w:val="000000"/>
+              </w:rPr>
+            </w:pPr>
+            <w:r>
+              <w:rPr>
+                <w:rFonts w:cs="Calibri"/>
+                <w:color w:val="000000"/>
+              </w:rPr>
+              <w:t>Rack mount server w/DB.    No color fill</w:t>
+            </w:r>
+          </w:p>
+        </w:tc>
+        <w:tc>
+          <w:tcPr>
+            <w:tcW w:w="1710" w:type="dxa"/>
+            <w:vAlign w:val="center"/>
+          </w:tcPr>
+          <w:p>
+            <w:pPr>
+              <w:spacing w:after="0" w:line="240" w:lineRule="auto"/>
+              <w:jc w:val="center"/>
+              <w:rPr>
+                <w:rFonts w:cs="Calibri"/>
+                <w:color w:val="000000"/>
+              </w:rPr>
+            </w:pPr>
+            <w:r>
+              <w:object w:dxaOrig="1861" w:dyaOrig="511" w14:anchorId="04556A97">
+                <v:shape id="_x0000_i3468" type="#_x0000_t75" style="width:73.6pt;height:20.2pt" o:ole="">
+                  <v:imagedata r:id="rId81" o:title=""/>
+                </v:shape>
+                <o:OLEObject Type="Embed" ProgID="Visio.Drawing.15" ShapeID="_x0000_i3468" DrawAspect="Content" ObjectID="_1727255391" r:id="rId82"/>
+              </w:object>
             </w:r>
           </w:p>
         </w:tc>
@@ -8854,47 +10366,66 @@
                 <w:rFonts w:asciiTheme="minorHAnsi" w:hAnsiTheme="minorHAnsi" w:cstheme="minorHAnsi"/>
               </w:rPr>
             </w:pPr>
+            <w:proofErr w:type="spellStart"/>
             <w:r>
               <w:rPr>
                 <w:rFonts w:cs="Calibri"/>
                 <w:color w:val="000000"/>
               </w:rPr>
-              <w:t>Square</w:t>
-            </w:r>
-          </w:p>
-        </w:tc>
-        <w:tc>
-          <w:tcPr>
-            <w:tcW w:w="7578" w:type="dxa"/>
-            <w:vAlign w:val="center"/>
-          </w:tcPr>
-          <w:p>
-            <w:pPr>
-              <w:spacing w:after="0" w:line="240" w:lineRule="auto"/>
-              <w:rPr>
-                <w:rFonts w:asciiTheme="minorHAnsi" w:hAnsiTheme="minorHAnsi" w:cstheme="minorHAnsi"/>
-              </w:rPr>
-            </w:pPr>
+              <w:t>OC_</w:t>
+            </w:r>
             <w:r>
               <w:rPr>
                 <w:rFonts w:cs="Calibri"/>
                 <w:color w:val="000000"/>
               </w:rPr>
-              <w:t xml:space="preserve">Square </w:t>
-            </w:r>
+              <w:t>Site</w:t>
+            </w:r>
+            <w:proofErr w:type="spellEnd"/>
+          </w:p>
+        </w:tc>
+        <w:tc>
+          <w:tcPr>
+            <w:tcW w:w="5377" w:type="dxa"/>
+            <w:vAlign w:val="center"/>
+          </w:tcPr>
+          <w:p>
+            <w:pPr>
+              <w:spacing w:after="0" w:line="240" w:lineRule="auto"/>
+              <w:rPr>
+                <w:rFonts w:asciiTheme="minorHAnsi" w:hAnsiTheme="minorHAnsi" w:cstheme="minorHAnsi"/>
+              </w:rPr>
+            </w:pPr>
             <w:r>
               <w:rPr>
                 <w:rFonts w:cs="Calibri"/>
                 <w:color w:val="000000"/>
               </w:rPr>
-              <w:t>shape</w:t>
-            </w:r>
-            <w:r>
+              <w:t>Site shape</w:t>
+            </w:r>
+          </w:p>
+        </w:tc>
+        <w:tc>
+          <w:tcPr>
+            <w:tcW w:w="1710" w:type="dxa"/>
+            <w:vAlign w:val="center"/>
+          </w:tcPr>
+          <w:p>
+            <w:pPr>
+              <w:spacing w:after="0" w:line="240" w:lineRule="auto"/>
+              <w:jc w:val="center"/>
               <w:rPr>
                 <w:rFonts w:cs="Calibri"/>
                 <w:color w:val="000000"/>
               </w:rPr>
-              <w:t xml:space="preserve"> that can be sized and color filled</w:t>
+            </w:pPr>
+            <w:r>
+              <w:object w:dxaOrig="1470" w:dyaOrig="930" w14:anchorId="3A2F1E94">
+                <v:shape id="_x0000_i3469" type="#_x0000_t75" style="width:73.6pt;height:46.1pt" o:ole="">
+                  <v:imagedata r:id="rId83" o:title=""/>
+                </v:shape>
+                <o:OLEObject Type="Embed" ProgID="Visio.Drawing.15" ShapeID="_x0000_i3469" DrawAspect="Content" ObjectID="_1727255392" r:id="rId84"/>
+              </w:object>
             </w:r>
           </w:p>
         </w:tc>
@@ -8915,40 +10446,66 @@
                 <w:rFonts w:asciiTheme="minorHAnsi" w:hAnsiTheme="minorHAnsi" w:cstheme="minorHAnsi"/>
               </w:rPr>
             </w:pPr>
+            <w:proofErr w:type="spellStart"/>
             <w:r>
               <w:rPr>
                 <w:rFonts w:cs="Calibri"/>
                 <w:color w:val="000000"/>
               </w:rPr>
-              <w:t>Supply</w:t>
-            </w:r>
-          </w:p>
-        </w:tc>
-        <w:tc>
-          <w:tcPr>
-            <w:tcW w:w="7578" w:type="dxa"/>
-            <w:vAlign w:val="center"/>
-          </w:tcPr>
-          <w:p>
-            <w:pPr>
-              <w:spacing w:after="0" w:line="240" w:lineRule="auto"/>
-              <w:rPr>
-                <w:rFonts w:asciiTheme="minorHAnsi" w:hAnsiTheme="minorHAnsi" w:cstheme="minorHAnsi"/>
-              </w:rPr>
-            </w:pPr>
+              <w:t>OC_</w:t>
+            </w:r>
             <w:r>
               <w:rPr>
                 <w:rFonts w:cs="Calibri"/>
                 <w:color w:val="000000"/>
               </w:rPr>
-              <w:t>Cabinet</w:t>
-            </w:r>
+              <w:t>Square</w:t>
+            </w:r>
+            <w:proofErr w:type="spellEnd"/>
+          </w:p>
+        </w:tc>
+        <w:tc>
+          <w:tcPr>
+            <w:tcW w:w="5377" w:type="dxa"/>
+            <w:vAlign w:val="center"/>
+          </w:tcPr>
+          <w:p>
+            <w:pPr>
+              <w:spacing w:after="0" w:line="240" w:lineRule="auto"/>
+              <w:rPr>
+                <w:rFonts w:asciiTheme="minorHAnsi" w:hAnsiTheme="minorHAnsi" w:cstheme="minorHAnsi"/>
+              </w:rPr>
+            </w:pPr>
             <w:r>
               <w:rPr>
                 <w:rFonts w:cs="Calibri"/>
                 <w:color w:val="000000"/>
               </w:rPr>
-              <w:t xml:space="preserve"> shape</w:t>
+              <w:t>Square that can be sized and color filled</w:t>
+            </w:r>
+          </w:p>
+        </w:tc>
+        <w:tc>
+          <w:tcPr>
+            <w:tcW w:w="1710" w:type="dxa"/>
+            <w:vAlign w:val="center"/>
+          </w:tcPr>
+          <w:p>
+            <w:pPr>
+              <w:spacing w:after="0" w:line="240" w:lineRule="auto"/>
+              <w:jc w:val="center"/>
+              <w:rPr>
+                <w:rFonts w:cs="Calibri"/>
+                <w:color w:val="000000"/>
+              </w:rPr>
+            </w:pPr>
+            <w:r>
+              <w:object w:dxaOrig="1155" w:dyaOrig="886" w14:anchorId="12238194">
+                <v:shape id="_x0000_i3470" type="#_x0000_t75" style="width:29.95pt;height:23.45pt" o:ole="">
+                  <v:imagedata r:id="rId85" o:title=""/>
+                </v:shape>
+                <o:OLEObject Type="Embed" ProgID="Visio.Drawing.15" ShapeID="_x0000_i3470" DrawAspect="Content" ObjectID="_1727255393" r:id="rId86"/>
+              </w:object>
             </w:r>
           </w:p>
         </w:tc>
@@ -8966,64 +10523,67 @@
             <w:pPr>
               <w:spacing w:after="0" w:line="240" w:lineRule="auto"/>
               <w:rPr>
-                <w:rFonts w:asciiTheme="minorHAnsi" w:hAnsiTheme="minorHAnsi" w:cstheme="minorHAnsi"/>
-              </w:rPr>
-            </w:pPr>
-            <w:r>
-              <w:rPr>
                 <w:rFonts w:cs="Calibri"/>
                 <w:color w:val="000000"/>
               </w:rPr>
-              <w:t>TabelCell</w:t>
-            </w:r>
-          </w:p>
-        </w:tc>
-        <w:tc>
-          <w:tcPr>
-            <w:tcW w:w="7578" w:type="dxa"/>
-            <w:vAlign w:val="center"/>
-          </w:tcPr>
-          <w:p>
-            <w:pPr>
-              <w:spacing w:after="0" w:line="240" w:lineRule="auto"/>
-              <w:rPr>
-                <w:rFonts w:asciiTheme="minorHAnsi" w:hAnsiTheme="minorHAnsi" w:cstheme="minorHAnsi"/>
-              </w:rPr>
             </w:pPr>
             <w:r>
               <w:rPr>
                 <w:rFonts w:cs="Calibri"/>
                 <w:color w:val="000000"/>
               </w:rPr>
-              <w:t xml:space="preserve">Can be used to build up interface tables like </w:t>
-            </w:r>
-            <w:r>
+              <w:t>OC_Square2</w:t>
+            </w:r>
+          </w:p>
+        </w:tc>
+        <w:tc>
+          <w:tcPr>
+            <w:tcW w:w="5377" w:type="dxa"/>
+            <w:vAlign w:val="center"/>
+          </w:tcPr>
+          <w:p>
+            <w:pPr>
+              <w:spacing w:after="0" w:line="240" w:lineRule="auto"/>
               <w:rPr>
                 <w:rFonts w:cs="Calibri"/>
                 <w:color w:val="000000"/>
               </w:rPr>
-              <w:t xml:space="preserve">an </w:t>
-            </w:r>
+            </w:pPr>
             <w:r>
               <w:rPr>
                 <w:rFonts w:cs="Calibri"/>
                 <w:color w:val="000000"/>
               </w:rPr>
-              <w:t xml:space="preserve">Excel </w:t>
-            </w:r>
+              <w:t xml:space="preserve">Square no </w:t>
+            </w:r>
+            <w:proofErr w:type="spellStart"/>
             <w:r>
               <w:rPr>
                 <w:rFonts w:cs="Calibri"/>
                 <w:color w:val="000000"/>
               </w:rPr>
-              <w:t xml:space="preserve">cell </w:t>
-            </w:r>
-            <w:r>
-              <w:rPr>
-                <w:rFonts w:cs="Calibri"/>
-                <w:color w:val="000000"/>
-              </w:rPr>
-              <w:t>or anything else you want to make like a table entry.  You just need to build and size each image and add the stencil label text</w:t>
+              <w:t>outling</w:t>
+            </w:r>
+            <w:proofErr w:type="spellEnd"/>
+          </w:p>
+        </w:tc>
+        <w:tc>
+          <w:tcPr>
+            <w:tcW w:w="1710" w:type="dxa"/>
+            <w:vAlign w:val="center"/>
+          </w:tcPr>
+          <w:p>
+            <w:pPr>
+              <w:spacing w:after="0" w:line="240" w:lineRule="auto"/>
+              <w:jc w:val="center"/>
+            </w:pPr>
+            <w:r>
+              <w:object w:dxaOrig="585" w:dyaOrig="585" w14:anchorId="4FCCEBBF">
+                <v:shape id="_x0000_i3471" type="#_x0000_t75" style="width:29.1pt;height:29.1pt" o:ole="">
+                  <v:imagedata r:id="rId87" o:title=""/>
+                </v:shape>
+                <o:OLEObject Type="Embed" ProgID="Visio.Drawing.15" ShapeID="_x0000_i3471" DrawAspect="Content" ObjectID="_1727255394" r:id="rId88"/>
+              </w:object>
             </w:r>
           </w:p>
         </w:tc>
@@ -9044,33 +10604,73 @@
                 <w:rFonts w:asciiTheme="minorHAnsi" w:hAnsiTheme="minorHAnsi" w:cstheme="minorHAnsi"/>
               </w:rPr>
             </w:pPr>
+            <w:proofErr w:type="spellStart"/>
             <w:r>
               <w:rPr>
                 <w:rFonts w:cs="Calibri"/>
                 <w:color w:val="000000"/>
               </w:rPr>
-              <w:t>TagLabeler</w:t>
-            </w:r>
-          </w:p>
-        </w:tc>
-        <w:tc>
-          <w:tcPr>
-            <w:tcW w:w="7578" w:type="dxa"/>
-            <w:vAlign w:val="center"/>
-          </w:tcPr>
-          <w:p>
-            <w:pPr>
-              <w:spacing w:after="0" w:line="240" w:lineRule="auto"/>
-              <w:rPr>
-                <w:rFonts w:asciiTheme="minorHAnsi" w:hAnsiTheme="minorHAnsi" w:cstheme="minorHAnsi"/>
-              </w:rPr>
-            </w:pPr>
+              <w:t>OC_</w:t>
+            </w:r>
             <w:r>
               <w:rPr>
                 <w:rFonts w:cs="Calibri"/>
                 <w:color w:val="000000"/>
               </w:rPr>
-              <w:t>Tag Labeler shape</w:t>
+              <w:t>Supply</w:t>
+            </w:r>
+            <w:proofErr w:type="spellEnd"/>
+          </w:p>
+        </w:tc>
+        <w:tc>
+          <w:tcPr>
+            <w:tcW w:w="5377" w:type="dxa"/>
+            <w:vAlign w:val="center"/>
+          </w:tcPr>
+          <w:p>
+            <w:pPr>
+              <w:spacing w:after="0" w:line="240" w:lineRule="auto"/>
+              <w:rPr>
+                <w:rFonts w:asciiTheme="minorHAnsi" w:hAnsiTheme="minorHAnsi" w:cstheme="minorHAnsi"/>
+              </w:rPr>
+            </w:pPr>
+            <w:r>
+              <w:rPr>
+                <w:rFonts w:cs="Calibri"/>
+                <w:color w:val="000000"/>
+              </w:rPr>
+              <w:t xml:space="preserve">Supply </w:t>
+            </w:r>
+            <w:r>
+              <w:rPr>
+                <w:rFonts w:cs="Calibri"/>
+                <w:color w:val="000000"/>
+              </w:rPr>
+              <w:t>Cabinet</w:t>
+            </w:r>
+          </w:p>
+        </w:tc>
+        <w:tc>
+          <w:tcPr>
+            <w:tcW w:w="1710" w:type="dxa"/>
+            <w:vAlign w:val="center"/>
+          </w:tcPr>
+          <w:p>
+            <w:pPr>
+              <w:spacing w:after="0" w:line="240" w:lineRule="auto"/>
+              <w:jc w:val="center"/>
+              <w:rPr>
+                <w:rFonts w:cs="Calibri"/>
+                <w:color w:val="000000"/>
+              </w:rPr>
+            </w:pPr>
+            <w:r>
+              <w:object w:dxaOrig="1486" w:dyaOrig="810" w14:anchorId="6CEEBC8E">
+                <v:shape id="_x0000_i3472" type="#_x0000_t75" style="width:74.45pt;height:40.45pt" o:ole="">
+                  <v:imagedata r:id="rId89" o:title=""/>
+                </v:shape>
+                <o:OLEObject Type="Embed" ProgID="Visio.Drawing.15" ShapeID="_x0000_i3472" DrawAspect="Content" ObjectID="_1727255395" r:id="rId90"/>
+              </w:object>
             </w:r>
           </w:p>
         </w:tc>
@@ -9091,40 +10691,66 @@
                 <w:rFonts w:asciiTheme="minorHAnsi" w:hAnsiTheme="minorHAnsi" w:cstheme="minorHAnsi"/>
               </w:rPr>
             </w:pPr>
+            <w:proofErr w:type="spellStart"/>
             <w:r>
               <w:rPr>
                 <w:rFonts w:cs="Calibri"/>
                 <w:color w:val="000000"/>
               </w:rPr>
-              <w:t>Title</w:t>
-            </w:r>
-          </w:p>
-        </w:tc>
-        <w:tc>
-          <w:tcPr>
-            <w:tcW w:w="7578" w:type="dxa"/>
-            <w:vAlign w:val="center"/>
-          </w:tcPr>
-          <w:p>
-            <w:pPr>
-              <w:spacing w:after="0" w:line="240" w:lineRule="auto"/>
-              <w:rPr>
-                <w:rFonts w:asciiTheme="minorHAnsi" w:hAnsiTheme="minorHAnsi" w:cstheme="minorHAnsi"/>
-              </w:rPr>
-            </w:pPr>
+              <w:t>OC_</w:t>
+            </w:r>
             <w:r>
               <w:rPr>
                 <w:rFonts w:cs="Calibri"/>
                 <w:color w:val="000000"/>
               </w:rPr>
-              <w:t xml:space="preserve">Title </w:t>
-            </w:r>
+              <w:t>TabelCell</w:t>
+            </w:r>
+            <w:proofErr w:type="spellEnd"/>
+          </w:p>
+        </w:tc>
+        <w:tc>
+          <w:tcPr>
+            <w:tcW w:w="5377" w:type="dxa"/>
+            <w:vAlign w:val="center"/>
+          </w:tcPr>
+          <w:p>
+            <w:pPr>
+              <w:spacing w:after="0" w:line="240" w:lineRule="auto"/>
+              <w:rPr>
+                <w:rFonts w:asciiTheme="minorHAnsi" w:hAnsiTheme="minorHAnsi" w:cstheme="minorHAnsi"/>
+              </w:rPr>
+            </w:pPr>
             <w:r>
               <w:rPr>
                 <w:rFonts w:cs="Calibri"/>
                 <w:color w:val="000000"/>
               </w:rPr>
-              <w:t>shape with set font sized for each row</w:t>
+              <w:t>Can be used to build up interface tables like an Excel cell or anything else you want to make like a table entry.  You just need to build and size each image and add the stencil label text</w:t>
+            </w:r>
+          </w:p>
+        </w:tc>
+        <w:tc>
+          <w:tcPr>
+            <w:tcW w:w="1710" w:type="dxa"/>
+            <w:vAlign w:val="center"/>
+          </w:tcPr>
+          <w:p>
+            <w:pPr>
+              <w:spacing w:after="0" w:line="240" w:lineRule="auto"/>
+              <w:jc w:val="center"/>
+              <w:rPr>
+                <w:rFonts w:cs="Calibri"/>
+                <w:color w:val="000000"/>
+              </w:rPr>
+            </w:pPr>
+            <w:r>
+              <w:object w:dxaOrig="1515" w:dyaOrig="420" w14:anchorId="5395BF81">
+                <v:shape id="_x0000_i3473" type="#_x0000_t75" style="width:73.6pt;height:20.2pt" o:ole="">
+                  <v:imagedata r:id="rId91" o:title=""/>
+                </v:shape>
+                <o:OLEObject Type="Embed" ProgID="Visio.Drawing.15" ShapeID="_x0000_i3473" DrawAspect="Content" ObjectID="_1727255396" r:id="rId92"/>
+              </w:object>
             </w:r>
           </w:p>
         </w:tc>
@@ -9142,36 +10768,65 @@
             <w:pPr>
               <w:spacing w:after="0" w:line="240" w:lineRule="auto"/>
               <w:rPr>
-                <w:rFonts w:asciiTheme="minorHAnsi" w:hAnsiTheme="minorHAnsi" w:cstheme="minorHAnsi"/>
-              </w:rPr>
-            </w:pPr>
-            <w:r>
-              <w:rPr>
                 <w:rFonts w:cs="Calibri"/>
                 <w:color w:val="000000"/>
               </w:rPr>
-              <w:t>vSuite_EMM</w:t>
-            </w:r>
-          </w:p>
-        </w:tc>
-        <w:tc>
-          <w:tcPr>
-            <w:tcW w:w="7578" w:type="dxa"/>
-            <w:vAlign w:val="center"/>
-          </w:tcPr>
-          <w:p>
-            <w:pPr>
-              <w:spacing w:after="0" w:line="240" w:lineRule="auto"/>
-              <w:rPr>
-                <w:rFonts w:asciiTheme="minorHAnsi" w:hAnsiTheme="minorHAnsi" w:cstheme="minorHAnsi"/>
-              </w:rPr>
             </w:pPr>
             <w:r>
               <w:rPr>
                 <w:rFonts w:cs="Calibri"/>
                 <w:color w:val="000000"/>
               </w:rPr>
-              <w:t>Pre-set shape for vSuite and EMM</w:t>
+              <w:t>OC_</w:t>
+            </w:r>
+            <w:r>
+              <w:rPr>
+                <w:rFonts w:cs="Calibri"/>
+                <w:color w:val="000000"/>
+              </w:rPr>
+              <w:t>TableCell2</w:t>
+            </w:r>
+          </w:p>
+        </w:tc>
+        <w:tc>
+          <w:tcPr>
+            <w:tcW w:w="5377" w:type="dxa"/>
+            <w:vAlign w:val="center"/>
+          </w:tcPr>
+          <w:p>
+            <w:pPr>
+              <w:spacing w:after="0" w:line="240" w:lineRule="auto"/>
+              <w:rPr>
+                <w:rFonts w:cs="Calibri"/>
+                <w:color w:val="000000"/>
+              </w:rPr>
+            </w:pPr>
+            <w:r>
+              <w:rPr>
+                <w:rFonts w:cs="Calibri"/>
+                <w:color w:val="000000"/>
+              </w:rPr>
+              <w:t>Light outline used like a test box</w:t>
+            </w:r>
+          </w:p>
+        </w:tc>
+        <w:tc>
+          <w:tcPr>
+            <w:tcW w:w="1710" w:type="dxa"/>
+            <w:vAlign w:val="center"/>
+          </w:tcPr>
+          <w:p>
+            <w:pPr>
+              <w:spacing w:after="0" w:line="240" w:lineRule="auto"/>
+              <w:jc w:val="center"/>
+            </w:pPr>
+            <w:r>
+              <w:object w:dxaOrig="1486" w:dyaOrig="405" w14:anchorId="71A1DC80">
+                <v:shape id="_x0000_i3474" type="#_x0000_t75" style="width:74.45pt;height:20.2pt" o:ole="">
+                  <v:imagedata r:id="rId93" o:title=""/>
+                </v:shape>
+                <o:OLEObject Type="Embed" ProgID="Visio.Drawing.15" ShapeID="_x0000_i3474" DrawAspect="Content" ObjectID="_1727255397" r:id="rId94"/>
+              </w:object>
             </w:r>
           </w:p>
         </w:tc>
@@ -9192,33 +10847,75 @@
                 <w:rFonts w:asciiTheme="minorHAnsi" w:hAnsiTheme="minorHAnsi" w:cstheme="minorHAnsi"/>
               </w:rPr>
             </w:pPr>
+            <w:proofErr w:type="spellStart"/>
             <w:r>
               <w:rPr>
                 <w:rFonts w:cs="Calibri"/>
                 <w:color w:val="000000"/>
               </w:rPr>
-              <w:t>vSuiteCloud</w:t>
-            </w:r>
-          </w:p>
-        </w:tc>
-        <w:tc>
-          <w:tcPr>
-            <w:tcW w:w="7578" w:type="dxa"/>
-            <w:vAlign w:val="center"/>
-          </w:tcPr>
-          <w:p>
-            <w:pPr>
-              <w:spacing w:after="0" w:line="240" w:lineRule="auto"/>
-              <w:rPr>
-                <w:rFonts w:asciiTheme="minorHAnsi" w:hAnsiTheme="minorHAnsi" w:cstheme="minorHAnsi"/>
-              </w:rPr>
-            </w:pPr>
+              <w:t>OC_</w:t>
+            </w:r>
             <w:r>
               <w:rPr>
                 <w:rFonts w:cs="Calibri"/>
                 <w:color w:val="000000"/>
               </w:rPr>
-              <w:t>Pre-set shape for vSuiteCloud</w:t>
+              <w:t>TagLabeler</w:t>
+            </w:r>
+            <w:proofErr w:type="spellEnd"/>
+          </w:p>
+        </w:tc>
+        <w:tc>
+          <w:tcPr>
+            <w:tcW w:w="5377" w:type="dxa"/>
+            <w:vAlign w:val="center"/>
+          </w:tcPr>
+          <w:p>
+            <w:pPr>
+              <w:spacing w:after="0" w:line="240" w:lineRule="auto"/>
+              <w:rPr>
+                <w:rFonts w:asciiTheme="minorHAnsi" w:hAnsiTheme="minorHAnsi" w:cstheme="minorHAnsi"/>
+              </w:rPr>
+            </w:pPr>
+            <w:r>
+              <w:rPr>
+                <w:rFonts w:cs="Calibri"/>
+                <w:color w:val="000000"/>
+              </w:rPr>
+              <w:t xml:space="preserve">Tag </w:t>
+            </w:r>
+            <w:proofErr w:type="spellStart"/>
+            <w:r>
+              <w:rPr>
+                <w:rFonts w:cs="Calibri"/>
+                <w:color w:val="000000"/>
+              </w:rPr>
+              <w:t>Labele</w:t>
+            </w:r>
+            <w:proofErr w:type="spellEnd"/>
+          </w:p>
+        </w:tc>
+        <w:tc>
+          <w:tcPr>
+            <w:tcW w:w="1710" w:type="dxa"/>
+            <w:vAlign w:val="center"/>
+          </w:tcPr>
+          <w:p>
+            <w:pPr>
+              <w:spacing w:after="0" w:line="240" w:lineRule="auto"/>
+              <w:jc w:val="center"/>
+              <w:rPr>
+                <w:rFonts w:cs="Calibri"/>
+                <w:color w:val="000000"/>
+              </w:rPr>
+            </w:pPr>
+            <w:r>
+              <w:object w:dxaOrig="1486" w:dyaOrig="585" w14:anchorId="6C56B76B">
+                <v:shape id="_x0000_i3475" type="#_x0000_t75" style="width:74.45pt;height:29.1pt" o:ole="">
+                  <v:imagedata r:id="rId95" o:title=""/>
+                </v:shape>
+                <o:OLEObject Type="Embed" ProgID="Visio.Drawing.15" ShapeID="_x0000_i3475" DrawAspect="Content" ObjectID="_1727255398" r:id="rId96"/>
+              </w:object>
             </w:r>
           </w:p>
         </w:tc>
@@ -9239,40 +10936,66 @@
                 <w:rFonts w:asciiTheme="minorHAnsi" w:hAnsiTheme="minorHAnsi" w:cstheme="minorHAnsi"/>
               </w:rPr>
             </w:pPr>
+            <w:proofErr w:type="spellStart"/>
             <w:r>
               <w:rPr>
                 <w:rFonts w:cs="Calibri"/>
                 <w:color w:val="000000"/>
               </w:rPr>
-              <w:t>XR2</w:t>
-            </w:r>
-          </w:p>
-        </w:tc>
-        <w:tc>
-          <w:tcPr>
-            <w:tcW w:w="7578" w:type="dxa"/>
-            <w:vAlign w:val="center"/>
-          </w:tcPr>
-          <w:p>
-            <w:pPr>
-              <w:spacing w:after="0" w:line="240" w:lineRule="auto"/>
-              <w:rPr>
-                <w:rFonts w:asciiTheme="minorHAnsi" w:hAnsiTheme="minorHAnsi" w:cstheme="minorHAnsi"/>
-              </w:rPr>
-            </w:pPr>
+              <w:t>OC_</w:t>
+            </w:r>
             <w:r>
               <w:rPr>
                 <w:rFonts w:cs="Calibri"/>
                 <w:color w:val="000000"/>
               </w:rPr>
-              <w:t>Robot</w:t>
-            </w:r>
+              <w:t>Title</w:t>
+            </w:r>
+            <w:proofErr w:type="spellEnd"/>
+          </w:p>
+        </w:tc>
+        <w:tc>
+          <w:tcPr>
+            <w:tcW w:w="5377" w:type="dxa"/>
+            <w:vAlign w:val="center"/>
+          </w:tcPr>
+          <w:p>
+            <w:pPr>
+              <w:spacing w:after="0" w:line="240" w:lineRule="auto"/>
+              <w:rPr>
+                <w:rFonts w:asciiTheme="minorHAnsi" w:hAnsiTheme="minorHAnsi" w:cstheme="minorHAnsi"/>
+              </w:rPr>
+            </w:pPr>
             <w:r>
               <w:rPr>
                 <w:rFonts w:cs="Calibri"/>
                 <w:color w:val="000000"/>
               </w:rPr>
-              <w:t xml:space="preserve"> shape</w:t>
+              <w:t>Title shape with set font sized for each row</w:t>
+            </w:r>
+          </w:p>
+        </w:tc>
+        <w:tc>
+          <w:tcPr>
+            <w:tcW w:w="1710" w:type="dxa"/>
+            <w:vAlign w:val="center"/>
+          </w:tcPr>
+          <w:p>
+            <w:pPr>
+              <w:spacing w:after="0" w:line="240" w:lineRule="auto"/>
+              <w:jc w:val="center"/>
+              <w:rPr>
+                <w:rFonts w:cs="Calibri"/>
+                <w:color w:val="000000"/>
+              </w:rPr>
+            </w:pPr>
+            <w:r>
+              <w:object w:dxaOrig="7425" w:dyaOrig="1260" w14:anchorId="08FCA848">
+                <v:shape id="_x0000_i3476" type="#_x0000_t75" style="width:73.6pt;height:12.15pt" o:ole="">
+                  <v:imagedata r:id="rId97" o:title=""/>
+                </v:shape>
+                <o:OLEObject Type="Embed" ProgID="Visio.Drawing.15" ShapeID="_x0000_i3476" DrawAspect="Content" ObjectID="_1727255399" r:id="rId98"/>
+              </w:object>
             </w:r>
           </w:p>
         </w:tc>
@@ -9293,33 +11016,75 @@
                 <w:rFonts w:asciiTheme="minorHAnsi" w:hAnsiTheme="minorHAnsi" w:cstheme="minorHAnsi"/>
               </w:rPr>
             </w:pPr>
+            <w:proofErr w:type="spellStart"/>
             <w:r>
               <w:rPr>
                 <w:rFonts w:cs="Calibri"/>
                 <w:color w:val="000000"/>
               </w:rPr>
-              <w:t>XT</w:t>
-            </w:r>
-          </w:p>
-        </w:tc>
-        <w:tc>
-          <w:tcPr>
-            <w:tcW w:w="7578" w:type="dxa"/>
-            <w:vAlign w:val="center"/>
-          </w:tcPr>
-          <w:p>
-            <w:pPr>
-              <w:spacing w:after="0" w:line="240" w:lineRule="auto"/>
-              <w:rPr>
-                <w:rFonts w:asciiTheme="minorHAnsi" w:hAnsiTheme="minorHAnsi" w:cstheme="minorHAnsi"/>
-              </w:rPr>
-            </w:pPr>
+              <w:t>OC_</w:t>
+            </w:r>
             <w:r>
               <w:rPr>
                 <w:rFonts w:cs="Calibri"/>
                 <w:color w:val="000000"/>
               </w:rPr>
-              <w:t>XT cabinet shape</w:t>
+              <w:t>vSuite_EMM</w:t>
+            </w:r>
+            <w:proofErr w:type="spellEnd"/>
+          </w:p>
+        </w:tc>
+        <w:tc>
+          <w:tcPr>
+            <w:tcW w:w="5377" w:type="dxa"/>
+            <w:vAlign w:val="center"/>
+          </w:tcPr>
+          <w:p>
+            <w:pPr>
+              <w:spacing w:after="0" w:line="240" w:lineRule="auto"/>
+              <w:rPr>
+                <w:rFonts w:asciiTheme="minorHAnsi" w:hAnsiTheme="minorHAnsi" w:cstheme="minorHAnsi"/>
+              </w:rPr>
+            </w:pPr>
+            <w:proofErr w:type="spellStart"/>
+            <w:r>
+              <w:rPr>
+                <w:rFonts w:cs="Calibri"/>
+                <w:color w:val="000000"/>
+              </w:rPr>
+              <w:t>vSuite</w:t>
+            </w:r>
+            <w:proofErr w:type="spellEnd"/>
+            <w:r>
+              <w:rPr>
+                <w:rFonts w:cs="Calibri"/>
+                <w:color w:val="000000"/>
+              </w:rPr>
+              <w:t xml:space="preserve"> and EMM</w:t>
+            </w:r>
+          </w:p>
+        </w:tc>
+        <w:tc>
+          <w:tcPr>
+            <w:tcW w:w="1710" w:type="dxa"/>
+            <w:vAlign w:val="center"/>
+          </w:tcPr>
+          <w:p>
+            <w:pPr>
+              <w:spacing w:after="0" w:line="240" w:lineRule="auto"/>
+              <w:jc w:val="center"/>
+              <w:rPr>
+                <w:rFonts w:cs="Calibri"/>
+                <w:color w:val="000000"/>
+              </w:rPr>
+            </w:pPr>
+            <w:r>
+              <w:object w:dxaOrig="1936" w:dyaOrig="1621" w14:anchorId="6A6F5A8C">
+                <v:shape id="_x0000_i3477" type="#_x0000_t75" style="width:73.6pt;height:62.3pt" o:ole="">
+                  <v:imagedata r:id="rId99" o:title=""/>
+                </v:shape>
+                <o:OLEObject Type="Embed" ProgID="Visio.Drawing.15" ShapeID="_x0000_i3477" DrawAspect="Content" ObjectID="_1727255400" r:id="rId100"/>
+              </w:object>
             </w:r>
           </w:p>
         </w:tc>
@@ -9340,33 +11105,320 @@
                 <w:rFonts w:asciiTheme="minorHAnsi" w:hAnsiTheme="minorHAnsi" w:cstheme="minorHAnsi"/>
               </w:rPr>
             </w:pPr>
+            <w:proofErr w:type="spellStart"/>
             <w:r>
               <w:rPr>
                 <w:rFonts w:cs="Calibri"/>
                 <w:color w:val="000000"/>
               </w:rPr>
+              <w:lastRenderedPageBreak/>
+              <w:t>OC_</w:t>
+            </w:r>
+            <w:r>
+              <w:rPr>
+                <w:rFonts w:cs="Calibri"/>
+                <w:color w:val="000000"/>
+              </w:rPr>
+              <w:t>vSuiteCloud</w:t>
+            </w:r>
+            <w:proofErr w:type="spellEnd"/>
+          </w:p>
+        </w:tc>
+        <w:tc>
+          <w:tcPr>
+            <w:tcW w:w="5377" w:type="dxa"/>
+            <w:vAlign w:val="center"/>
+          </w:tcPr>
+          <w:p>
+            <w:pPr>
+              <w:spacing w:after="0" w:line="240" w:lineRule="auto"/>
+              <w:rPr>
+                <w:rFonts w:asciiTheme="minorHAnsi" w:hAnsiTheme="minorHAnsi" w:cstheme="minorHAnsi"/>
+              </w:rPr>
+            </w:pPr>
+            <w:proofErr w:type="spellStart"/>
+            <w:r>
+              <w:rPr>
+                <w:rFonts w:cs="Calibri"/>
+                <w:color w:val="000000"/>
+              </w:rPr>
+              <w:t>vSuiteCloud</w:t>
+            </w:r>
+            <w:proofErr w:type="spellEnd"/>
+          </w:p>
+        </w:tc>
+        <w:tc>
+          <w:tcPr>
+            <w:tcW w:w="1710" w:type="dxa"/>
+            <w:vAlign w:val="center"/>
+          </w:tcPr>
+          <w:p>
+            <w:pPr>
+              <w:spacing w:after="0" w:line="240" w:lineRule="auto"/>
+              <w:jc w:val="center"/>
+              <w:rPr>
+                <w:rFonts w:cs="Calibri"/>
+                <w:color w:val="000000"/>
+              </w:rPr>
+            </w:pPr>
+            <w:r>
+              <w:object w:dxaOrig="1846" w:dyaOrig="1545" w14:anchorId="145EA862">
+                <v:shape id="_x0000_i3478" type="#_x0000_t75" style="width:74.45pt;height:62.3pt" o:ole="">
+                  <v:imagedata r:id="rId101" o:title=""/>
+                </v:shape>
+                <o:OLEObject Type="Embed" ProgID="Visio.Drawing.15" ShapeID="_x0000_i3478" DrawAspect="Content" ObjectID="_1727255401" r:id="rId102"/>
+              </w:object>
+            </w:r>
+          </w:p>
+        </w:tc>
+      </w:tr>
+      <w:tr>
+        <w:trPr>
+          <w:cantSplit/>
+        </w:trPr>
+        <w:tc>
+          <w:tcPr>
+            <w:tcW w:w="2088" w:type="dxa"/>
+            <w:vAlign w:val="center"/>
+          </w:tcPr>
+          <w:p>
+            <w:pPr>
+              <w:spacing w:after="0" w:line="240" w:lineRule="auto"/>
+              <w:rPr>
+                <w:rFonts w:asciiTheme="minorHAnsi" w:hAnsiTheme="minorHAnsi" w:cstheme="minorHAnsi"/>
+              </w:rPr>
+            </w:pPr>
+            <w:r>
+              <w:rPr>
+                <w:rFonts w:cs="Calibri"/>
+                <w:color w:val="000000"/>
+              </w:rPr>
+              <w:t>OC_</w:t>
+            </w:r>
+            <w:r>
+              <w:rPr>
+                <w:rFonts w:cs="Calibri"/>
+                <w:color w:val="000000"/>
+              </w:rPr>
+              <w:t>XR2</w:t>
+            </w:r>
+          </w:p>
+        </w:tc>
+        <w:tc>
+          <w:tcPr>
+            <w:tcW w:w="5377" w:type="dxa"/>
+            <w:vAlign w:val="center"/>
+          </w:tcPr>
+          <w:p>
+            <w:pPr>
+              <w:spacing w:after="0" w:line="240" w:lineRule="auto"/>
+              <w:rPr>
+                <w:rFonts w:asciiTheme="minorHAnsi" w:hAnsiTheme="minorHAnsi" w:cstheme="minorHAnsi"/>
+              </w:rPr>
+            </w:pPr>
+            <w:r>
+              <w:rPr>
+                <w:rFonts w:cs="Calibri"/>
+                <w:color w:val="000000"/>
+              </w:rPr>
+              <w:t xml:space="preserve">XR2 </w:t>
+            </w:r>
+            <w:r>
+              <w:rPr>
+                <w:rFonts w:cs="Calibri"/>
+                <w:color w:val="000000"/>
+              </w:rPr>
+              <w:t>Robot</w:t>
+            </w:r>
+          </w:p>
+        </w:tc>
+        <w:tc>
+          <w:tcPr>
+            <w:tcW w:w="1710" w:type="dxa"/>
+            <w:vAlign w:val="center"/>
+          </w:tcPr>
+          <w:p>
+            <w:pPr>
+              <w:spacing w:after="0" w:line="240" w:lineRule="auto"/>
+              <w:jc w:val="center"/>
+              <w:rPr>
+                <w:rFonts w:cs="Calibri"/>
+                <w:color w:val="000000"/>
+              </w:rPr>
+            </w:pPr>
+            <w:r>
+              <w:object w:dxaOrig="1515" w:dyaOrig="946" w14:anchorId="6F1E0AFF">
+                <v:shape id="_x0000_i3479" type="#_x0000_t75" style="width:73.6pt;height:46.1pt" o:ole="">
+                  <v:imagedata r:id="rId103" o:title=""/>
+                </v:shape>
+                <o:OLEObject Type="Embed" ProgID="Visio.Drawing.15" ShapeID="_x0000_i3479" DrawAspect="Content" ObjectID="_1727255402" r:id="rId104"/>
+              </w:object>
+            </w:r>
+          </w:p>
+        </w:tc>
+      </w:tr>
+      <w:tr>
+        <w:trPr>
+          <w:cantSplit/>
+        </w:trPr>
+        <w:tc>
+          <w:tcPr>
+            <w:tcW w:w="2088" w:type="dxa"/>
+            <w:vAlign w:val="center"/>
+          </w:tcPr>
+          <w:p>
+            <w:pPr>
+              <w:spacing w:after="0" w:line="240" w:lineRule="auto"/>
+              <w:rPr>
+                <w:rFonts w:asciiTheme="minorHAnsi" w:hAnsiTheme="minorHAnsi" w:cstheme="minorHAnsi"/>
+              </w:rPr>
+            </w:pPr>
+            <w:r>
+              <w:rPr>
+                <w:rFonts w:cs="Calibri"/>
+                <w:color w:val="000000"/>
+              </w:rPr>
+              <w:t>OC_</w:t>
+            </w:r>
+            <w:r>
+              <w:rPr>
+                <w:rFonts w:cs="Calibri"/>
+                <w:color w:val="000000"/>
+              </w:rPr>
+              <w:t>XT</w:t>
+            </w:r>
+          </w:p>
+        </w:tc>
+        <w:tc>
+          <w:tcPr>
+            <w:tcW w:w="5377" w:type="dxa"/>
+            <w:vAlign w:val="center"/>
+          </w:tcPr>
+          <w:p>
+            <w:pPr>
+              <w:spacing w:after="0" w:line="240" w:lineRule="auto"/>
+              <w:rPr>
+                <w:rFonts w:asciiTheme="minorHAnsi" w:hAnsiTheme="minorHAnsi" w:cstheme="minorHAnsi"/>
+              </w:rPr>
+            </w:pPr>
+            <w:r>
+              <w:rPr>
+                <w:rFonts w:cs="Calibri"/>
+                <w:color w:val="000000"/>
+              </w:rPr>
+              <w:t>XT cabinet</w:t>
+            </w:r>
+          </w:p>
+        </w:tc>
+        <w:tc>
+          <w:tcPr>
+            <w:tcW w:w="1710" w:type="dxa"/>
+            <w:vAlign w:val="center"/>
+          </w:tcPr>
+          <w:p>
+            <w:pPr>
+              <w:spacing w:after="0" w:line="240" w:lineRule="auto"/>
+              <w:jc w:val="center"/>
+              <w:rPr>
+                <w:rFonts w:cs="Calibri"/>
+                <w:color w:val="000000"/>
+              </w:rPr>
+            </w:pPr>
+            <w:r>
+              <w:object w:dxaOrig="1486" w:dyaOrig="826" w14:anchorId="420E3415">
+                <v:shape id="_x0000_i3480" type="#_x0000_t75" style="width:74.45pt;height:41.25pt" o:ole="">
+                  <v:imagedata r:id="rId105" o:title=""/>
+                </v:shape>
+                <o:OLEObject Type="Embed" ProgID="Visio.Drawing.15" ShapeID="_x0000_i3480" DrawAspect="Content" ObjectID="_1727255403" r:id="rId106"/>
+              </w:object>
+            </w:r>
+          </w:p>
+        </w:tc>
+      </w:tr>
+      <w:tr>
+        <w:trPr>
+          <w:cantSplit/>
+        </w:trPr>
+        <w:tc>
+          <w:tcPr>
+            <w:tcW w:w="2088" w:type="dxa"/>
+            <w:vAlign w:val="center"/>
+          </w:tcPr>
+          <w:p>
+            <w:pPr>
+              <w:spacing w:after="0" w:line="240" w:lineRule="auto"/>
+              <w:rPr>
+                <w:rFonts w:asciiTheme="minorHAnsi" w:hAnsiTheme="minorHAnsi" w:cstheme="minorHAnsi"/>
+              </w:rPr>
+            </w:pPr>
+            <w:proofErr w:type="spellStart"/>
+            <w:r>
+              <w:rPr>
+                <w:rFonts w:cs="Calibri"/>
+                <w:color w:val="000000"/>
+              </w:rPr>
+              <w:t>OC_</w:t>
+            </w:r>
+            <w:r>
+              <w:rPr>
+                <w:rFonts w:cs="Calibri"/>
+                <w:color w:val="000000"/>
+              </w:rPr>
               <w:t>YuyamaPackager</w:t>
             </w:r>
-          </w:p>
-        </w:tc>
-        <w:tc>
-          <w:tcPr>
-            <w:tcW w:w="7578" w:type="dxa"/>
-            <w:vAlign w:val="center"/>
-          </w:tcPr>
-          <w:p>
-            <w:pPr>
-              <w:spacing w:after="0" w:line="240" w:lineRule="auto"/>
-              <w:rPr>
-                <w:rFonts w:asciiTheme="minorHAnsi" w:hAnsiTheme="minorHAnsi" w:cstheme="minorHAnsi"/>
-              </w:rPr>
-            </w:pPr>
+            <w:proofErr w:type="spellEnd"/>
+          </w:p>
+        </w:tc>
+        <w:tc>
+          <w:tcPr>
+            <w:tcW w:w="5377" w:type="dxa"/>
+            <w:vAlign w:val="center"/>
+          </w:tcPr>
+          <w:p>
+            <w:pPr>
+              <w:spacing w:after="0" w:line="240" w:lineRule="auto"/>
+              <w:rPr>
+                <w:rFonts w:asciiTheme="minorHAnsi" w:hAnsiTheme="minorHAnsi" w:cstheme="minorHAnsi"/>
+              </w:rPr>
+            </w:pPr>
+            <w:proofErr w:type="spellStart"/>
             <w:r>
               <w:rPr>
                 <w:rFonts w:cs="Calibri"/>
                 <w:color w:val="000000"/>
               </w:rPr>
-              <w:t>Yuyama Packager shape</w:t>
+              <w:t>Yuyama</w:t>
+            </w:r>
+            <w:proofErr w:type="spellEnd"/>
+            <w:r>
+              <w:rPr>
+                <w:rFonts w:cs="Calibri"/>
+                <w:color w:val="000000"/>
+              </w:rPr>
+              <w:t xml:space="preserve"> Packager</w:t>
+            </w:r>
+          </w:p>
+        </w:tc>
+        <w:tc>
+          <w:tcPr>
+            <w:tcW w:w="1710" w:type="dxa"/>
+            <w:vAlign w:val="center"/>
+          </w:tcPr>
+          <w:p>
+            <w:pPr>
+              <w:spacing w:after="0" w:line="240" w:lineRule="auto"/>
+              <w:rPr>
+                <w:rFonts w:cs="Calibri"/>
+                <w:color w:val="000000"/>
+              </w:rPr>
+            </w:pPr>
+            <w:r>
+              <w:object w:dxaOrig="1276" w:dyaOrig="751" w14:anchorId="0EFCDF9E">
+                <v:shape id="_x0000_i3481" type="#_x0000_t75" style="width:63.9pt;height:37.2pt" o:ole="">
+                  <v:imagedata r:id="rId107" o:title=""/>
+                </v:shape>
+                <o:OLEObject Type="Embed" ProgID="Visio.Drawing.15" ShapeID="_x0000_i3481" DrawAspect="Content" ObjectID="_1727255404" r:id="rId108"/>
+              </w:object>
             </w:r>
           </w:p>
         </w:tc>
@@ -10722,7 +12774,7 @@
                                             </pic:cNvPicPr>
                                           </pic:nvPicPr>
                                           <pic:blipFill>
-                                            <a:blip r:embed="rId7">
+                                            <a:blip r:embed="rId109">
                                               <a:extLst>
                                                 <a:ext uri="{28A0092B-C50C-407E-A947-70E740481C1C}">
                                                   <a14:useLocalDpi xmlns:a14="http://schemas.microsoft.com/office/drawing/2010/main" val="0"/>
@@ -11079,7 +13131,7 @@
                                             </pic:cNvPicPr>
                                           </pic:nvPicPr>
                                           <pic:blipFill>
-                                            <a:blip r:embed="rId7">
+                                            <a:blip r:embed="rId109">
                                               <a:extLst>
                                                 <a:ext uri="{28A0092B-C50C-407E-A947-70E740481C1C}">
                                                   <a14:useLocalDpi xmlns:a14="http://schemas.microsoft.com/office/drawing/2010/main" val="0"/>
@@ -11254,7 +13306,7 @@
                                       </pic:cNvPicPr>
                                     </pic:nvPicPr>
                                     <pic:blipFill>
-                                      <a:blip r:embed="rId7">
+                                      <a:blip r:embed="rId109">
                                         <a:extLst>
                                           <a:ext uri="{28A0092B-C50C-407E-A947-70E740481C1C}">
                                             <a14:useLocalDpi xmlns:a14="http://schemas.microsoft.com/office/drawing/2010/main" val="0"/>
@@ -11390,7 +13442,7 @@
                                       </pic:cNvPicPr>
                                     </pic:nvPicPr>
                                     <pic:blipFill>
-                                      <a:blip r:embed="rId7">
+                                      <a:blip r:embed="rId109">
                                         <a:extLst>
                                           <a:ext uri="{28A0092B-C50C-407E-A947-70E740481C1C}">
                                             <a14:useLocalDpi xmlns:a14="http://schemas.microsoft.com/office/drawing/2010/main" val="0"/>
@@ -12082,7 +14134,47 @@
                 <w:sz w:val="18"/>
                 <w:szCs w:val="18"/>
               </w:rPr>
-              <w:t>Custom Stencil for OmniCell Architech Visio Diagram</w:t>
+              <w:t xml:space="preserve">Custom Stencil for </w:t>
+            </w:r>
+            <w:proofErr w:type="spellStart"/>
+            <w:r>
+              <w:rPr>
+                <w:rFonts w:asciiTheme="minorHAnsi" w:eastAsia="Times New Roman" w:hAnsiTheme="minorHAnsi" w:cstheme="minorHAnsi"/>
+                <w:color w:val="000000"/>
+                <w:sz w:val="18"/>
+                <w:szCs w:val="18"/>
+              </w:rPr>
+              <w:t>OmniCell</w:t>
+            </w:r>
+            <w:proofErr w:type="spellEnd"/>
+            <w:r>
+              <w:rPr>
+                <w:rFonts w:asciiTheme="minorHAnsi" w:eastAsia="Times New Roman" w:hAnsiTheme="minorHAnsi" w:cstheme="minorHAnsi"/>
+                <w:color w:val="000000"/>
+                <w:sz w:val="18"/>
+                <w:szCs w:val="18"/>
+              </w:rPr>
+              <w:t xml:space="preserve"> </w:t>
+            </w:r>
+            <w:proofErr w:type="spellStart"/>
+            <w:r>
+              <w:rPr>
+                <w:rFonts w:asciiTheme="minorHAnsi" w:eastAsia="Times New Roman" w:hAnsiTheme="minorHAnsi" w:cstheme="minorHAnsi"/>
+                <w:color w:val="000000"/>
+                <w:sz w:val="18"/>
+                <w:szCs w:val="18"/>
+              </w:rPr>
+              <w:t>Architech</w:t>
+            </w:r>
+            <w:proofErr w:type="spellEnd"/>
+            <w:r>
+              <w:rPr>
+                <w:rFonts w:asciiTheme="minorHAnsi" w:eastAsia="Times New Roman" w:hAnsiTheme="minorHAnsi" w:cstheme="minorHAnsi"/>
+                <w:color w:val="000000"/>
+                <w:sz w:val="18"/>
+                <w:szCs w:val="18"/>
+              </w:rPr>
+              <w:t xml:space="preserve"> Visio Diagram</w:t>
             </w:r>
           </w:p>
         </w:tc>
@@ -27734,6 +29826,7 @@
                 <w:color w:val="000000"/>
               </w:rPr>
             </w:pPr>
+            <w:proofErr w:type="spellStart"/>
             <w:r>
               <w:rPr>
                 <w:rFonts w:eastAsia="Times New Roman" w:cs="Calibri"/>
@@ -27741,6 +29834,7 @@
               </w:rPr>
               <w:t>mach_id</w:t>
             </w:r>
+            <w:proofErr w:type="spellEnd"/>
           </w:p>
         </w:tc>
         <w:tc>
@@ -27764,6 +29858,7 @@
                 <w:color w:val="000000"/>
               </w:rPr>
             </w:pPr>
+            <w:proofErr w:type="spellStart"/>
             <w:r>
               <w:rPr>
                 <w:rFonts w:eastAsia="Times New Roman" w:cs="Calibri"/>
@@ -27771,6 +29866,7 @@
               </w:rPr>
               <w:t>site_id</w:t>
             </w:r>
+            <w:proofErr w:type="spellEnd"/>
           </w:p>
         </w:tc>
         <w:tc>
@@ -27794,6 +29890,7 @@
                 <w:color w:val="000000"/>
               </w:rPr>
             </w:pPr>
+            <w:proofErr w:type="spellStart"/>
             <w:r>
               <w:rPr>
                 <w:rFonts w:eastAsia="Times New Roman" w:cs="Calibri"/>
@@ -27801,6 +29898,7 @@
               </w:rPr>
               <w:t>site_name</w:t>
             </w:r>
+            <w:proofErr w:type="spellEnd"/>
           </w:p>
         </w:tc>
         <w:tc>
@@ -27824,6 +29922,7 @@
                 <w:color w:val="000000"/>
               </w:rPr>
             </w:pPr>
+            <w:proofErr w:type="spellStart"/>
             <w:r>
               <w:rPr>
                 <w:rFonts w:eastAsia="Times New Roman" w:cs="Calibri"/>
@@ -27831,6 +29930,7 @@
               </w:rPr>
               <w:t>site_address</w:t>
             </w:r>
+            <w:proofErr w:type="spellEnd"/>
           </w:p>
         </w:tc>
         <w:tc>
@@ -27854,6 +29954,7 @@
                 <w:color w:val="000000"/>
               </w:rPr>
             </w:pPr>
+            <w:proofErr w:type="spellStart"/>
             <w:r>
               <w:rPr>
                 <w:rFonts w:eastAsia="Times New Roman" w:cs="Calibri"/>
@@ -27861,6 +29962,7 @@
               </w:rPr>
               <w:t>omnis_name</w:t>
             </w:r>
+            <w:proofErr w:type="spellEnd"/>
           </w:p>
         </w:tc>
         <w:tc>
@@ -27884,6 +29986,7 @@
                 <w:color w:val="000000"/>
               </w:rPr>
             </w:pPr>
+            <w:proofErr w:type="spellStart"/>
             <w:r>
               <w:rPr>
                 <w:rFonts w:eastAsia="Times New Roman" w:cs="Calibri"/>
@@ -27891,6 +29994,7 @@
               </w:rPr>
               <w:t>omnis_id</w:t>
             </w:r>
+            <w:proofErr w:type="spellEnd"/>
           </w:p>
         </w:tc>
         <w:tc>
@@ -27914,6 +30018,7 @@
                 <w:color w:val="000000"/>
               </w:rPr>
             </w:pPr>
+            <w:proofErr w:type="spellStart"/>
             <w:r>
               <w:rPr>
                 <w:rFonts w:eastAsia="Times New Roman" w:cs="Calibri"/>
@@ -27921,6 +30026,7 @@
               </w:rPr>
               <w:t>site_id_omnis_id</w:t>
             </w:r>
+            <w:proofErr w:type="spellEnd"/>
           </w:p>
         </w:tc>
       </w:tr>
@@ -28456,8 +30562,8 @@
     </w:p>
     <w:p/>
     <w:sectPr>
-      <w:headerReference w:type="default" r:id="rId8"/>
-      <w:footerReference w:type="default" r:id="rId9"/>
+      <w:headerReference w:type="default" r:id="rId110"/>
+      <w:footerReference w:type="default" r:id="rId111"/>
       <w:pgSz w:w="12240" w:h="15840"/>
       <w:pgMar w:top="900" w:right="1350" w:bottom="1440" w:left="1440" w:header="720" w:footer="636" w:gutter="0"/>
       <w:cols w:space="720"/>

</xml_diff>

<commit_message>
Updted the template Stencil Working on the user guide
</commit_message>
<xml_diff>
--- a/Docs/OC_BlueprintingTool_Guide.docx
+++ b/Docs/OC_BlueprintingTool_Guide.docx
@@ -1235,16 +1235,14 @@
               </w:rPr>
               <w:t xml:space="preserve">Added </w:t>
             </w:r>
-            <w:proofErr w:type="spellStart"/>
             <w:r>
               <w:rPr>
                 <w:rFonts w:ascii="Arial" w:hAnsi="Arial" w:cs="Arial"/>
                 <w:sz w:val="20"/>
                 <w:szCs w:val="20"/>
               </w:rPr>
-              <w:t>Stincel</w:t>
-            </w:r>
-            <w:proofErr w:type="spellEnd"/>
+              <w:t>Stencil</w:t>
+            </w:r>
             <w:r>
               <w:rPr>
                 <w:rFonts w:ascii="Arial" w:hAnsi="Arial" w:cs="Arial"/>
@@ -1301,21 +1299,14 @@
                 <w:szCs w:val="20"/>
               </w:rPr>
             </w:pPr>
-          </w:p>
-        </w:tc>
-        <w:tc>
-          <w:tcPr>
-            <w:tcW w:w="3192" w:type="dxa"/>
-            <w:shd w:val="clear" w:color="auto" w:fill="auto"/>
-          </w:tcPr>
-          <w:p>
-            <w:pPr>
+            <w:r>
               <w:rPr>
                 <w:rFonts w:ascii="Arial" w:hAnsi="Arial" w:cs="Arial"/>
                 <w:sz w:val="20"/>
                 <w:szCs w:val="20"/>
               </w:rPr>
-            </w:pPr>
+              <w:t>11/09/2022</w:t>
+            </w:r>
           </w:p>
         </w:tc>
         <w:tc>
@@ -1331,6 +1322,54 @@
                 <w:szCs w:val="20"/>
               </w:rPr>
             </w:pPr>
+            <w:r>
+              <w:rPr>
+                <w:rFonts w:ascii="Arial" w:hAnsi="Arial" w:cs="Arial"/>
+                <w:sz w:val="20"/>
+                <w:szCs w:val="20"/>
+              </w:rPr>
+              <w:t>Added additional Stencils</w:t>
+            </w:r>
+          </w:p>
+          <w:p>
+            <w:pPr>
+              <w:rPr>
+                <w:rFonts w:ascii="Arial" w:hAnsi="Arial" w:cs="Arial"/>
+                <w:sz w:val="20"/>
+                <w:szCs w:val="20"/>
+              </w:rPr>
+            </w:pPr>
+            <w:r>
+              <w:rPr>
+                <w:rFonts w:ascii="Arial" w:hAnsi="Arial" w:cs="Arial"/>
+                <w:sz w:val="20"/>
+                <w:szCs w:val="20"/>
+              </w:rPr>
+              <w:t>Added reverse feature (Create Excel from Visio Diagram)</w:t>
+            </w:r>
+          </w:p>
+        </w:tc>
+        <w:tc>
+          <w:tcPr>
+            <w:tcW w:w="3192" w:type="dxa"/>
+            <w:shd w:val="clear" w:color="auto" w:fill="auto"/>
+          </w:tcPr>
+          <w:p>
+            <w:pPr>
+              <w:rPr>
+                <w:rFonts w:ascii="Arial" w:hAnsi="Arial" w:cs="Arial"/>
+                <w:sz w:val="20"/>
+                <w:szCs w:val="20"/>
+              </w:rPr>
+            </w:pPr>
+            <w:r>
+              <w:rPr>
+                <w:rFonts w:ascii="Arial" w:hAnsi="Arial" w:cs="Arial"/>
+                <w:sz w:val="20"/>
+                <w:szCs w:val="20"/>
+              </w:rPr>
+              <w:t>1.02</w:t>
+            </w:r>
           </w:p>
         </w:tc>
       </w:tr>
@@ -2208,6 +2247,29 @@
           <w:szCs w:val="20"/>
         </w:rPr>
         <w:t>This application will use an excel file formatted in a specific way allowing the designer the ability to specify stencil shapes, labels, fill colors on the Visio Diagram.  However, there are a few specific rules which must be followed to get shapes to be drawn.</w:t>
+      </w:r>
+    </w:p>
+    <w:p>
+      <w:pPr>
+        <w:numPr>
+          <w:ilvl w:val="0"/>
+          <w:numId w:val="29"/>
+        </w:numPr>
+        <w:spacing w:after="0"/>
+        <w:ind w:left="720"/>
+        <w:rPr>
+          <w:rFonts w:asciiTheme="minorHAnsi" w:hAnsiTheme="minorHAnsi" w:cstheme="minorHAnsi"/>
+          <w:sz w:val="20"/>
+          <w:szCs w:val="20"/>
+        </w:rPr>
+      </w:pPr>
+      <w:r>
+        <w:rPr>
+          <w:rFonts w:asciiTheme="minorHAnsi" w:hAnsiTheme="minorHAnsi" w:cstheme="minorHAnsi"/>
+          <w:sz w:val="20"/>
+          <w:szCs w:val="20"/>
+        </w:rPr>
+        <w:t>Another feature provided by this application is the ability to create an Excel data file based on an existing Visio diagram.   However, you will still need to make modifications to the excel data file as some shapes will not be positioned or contain the correct color.   Also, some connections may not be correct. (Still being worked on)</w:t>
       </w:r>
     </w:p>
     <w:p>
@@ -2969,6 +3031,48 @@
               <w:spacing w:after="0" w:line="240" w:lineRule="auto"/>
               <w:rPr>
                 <w:rFonts w:asciiTheme="minorHAnsi" w:hAnsiTheme="minorHAnsi" w:cstheme="minorHAnsi"/>
+              </w:rPr>
+            </w:pPr>
+            <w:r>
+              <w:rPr>
+                <w:rFonts w:asciiTheme="minorHAnsi" w:hAnsiTheme="minorHAnsi" w:cstheme="minorHAnsi"/>
+              </w:rPr>
+              <w:t>You can specify which page the shape should be placed on if needed.  I.E. Enter 1 for page one and 2 for page two etc.</w:t>
+            </w:r>
+          </w:p>
+          <w:p>
+            <w:pPr>
+              <w:spacing w:after="0" w:line="240" w:lineRule="auto"/>
+              <w:rPr>
+                <w:rFonts w:asciiTheme="minorHAnsi" w:hAnsiTheme="minorHAnsi" w:cstheme="minorHAnsi"/>
+              </w:rPr>
+            </w:pPr>
+            <w:r>
+              <w:rPr>
+                <w:rFonts w:asciiTheme="minorHAnsi" w:hAnsiTheme="minorHAnsi" w:cstheme="minorHAnsi"/>
+              </w:rPr>
+              <w:t xml:space="preserve">You can also leave this blank and set the </w:t>
+            </w:r>
+            <w:proofErr w:type="spellStart"/>
+            <w:r>
+              <w:rPr>
+                <w:rFonts w:asciiTheme="minorHAnsi" w:hAnsiTheme="minorHAnsi" w:cstheme="minorHAnsi"/>
+              </w:rPr>
+              <w:t>Autosize:true</w:t>
+            </w:r>
+            <w:proofErr w:type="spellEnd"/>
+            <w:r>
+              <w:rPr>
+                <w:rFonts w:asciiTheme="minorHAnsi" w:hAnsiTheme="minorHAnsi" w:cstheme="minorHAnsi"/>
+              </w:rPr>
+              <w:t xml:space="preserve"> (Page Setup)</w:t>
+            </w:r>
+          </w:p>
+          <w:p>
+            <w:pPr>
+              <w:spacing w:after="0" w:line="240" w:lineRule="auto"/>
+              <w:rPr>
+                <w:rFonts w:asciiTheme="minorHAnsi" w:hAnsiTheme="minorHAnsi" w:cstheme="minorHAnsi"/>
                 <w:b/>
                 <w:bCs/>
               </w:rPr>
@@ -2977,7 +3081,13 @@
               <w:rPr>
                 <w:rFonts w:asciiTheme="minorHAnsi" w:hAnsiTheme="minorHAnsi" w:cstheme="minorHAnsi"/>
               </w:rPr>
-              <w:t xml:space="preserve">Usage, enter 1 if you want this row items to be added to page 1 on the Visio Diagram.  Enter 2 if you want the items to be added to page 2 on the Visio Diagram. </w:t>
+              <w:t>This will allow the Visio diagram to expand as needed based on stencil positions</w:t>
+            </w:r>
+            <w:r>
+              <w:rPr>
+                <w:rFonts w:asciiTheme="minorHAnsi" w:hAnsiTheme="minorHAnsi" w:cstheme="minorHAnsi"/>
+              </w:rPr>
+              <w:t xml:space="preserve"> </w:t>
             </w:r>
           </w:p>
         </w:tc>
@@ -5551,6 +5661,70 @@
               <w:rPr>
                 <w:rFonts w:asciiTheme="minorHAnsi" w:hAnsiTheme="minorHAnsi" w:cstheme="minorHAnsi"/>
               </w:rPr>
+              <w:t>RGB Fill Color</w:t>
+            </w:r>
+          </w:p>
+        </w:tc>
+        <w:tc>
+          <w:tcPr>
+            <w:tcW w:w="1170" w:type="dxa"/>
+            <w:vAlign w:val="center"/>
+          </w:tcPr>
+          <w:p>
+            <w:pPr>
+              <w:spacing w:after="0" w:line="240" w:lineRule="auto"/>
+              <w:rPr>
+                <w:rFonts w:asciiTheme="minorHAnsi" w:hAnsiTheme="minorHAnsi" w:cstheme="minorHAnsi"/>
+              </w:rPr>
+            </w:pPr>
+            <w:r>
+              <w:rPr>
+                <w:rFonts w:asciiTheme="minorHAnsi" w:hAnsiTheme="minorHAnsi" w:cstheme="minorHAnsi"/>
+              </w:rPr>
+              <w:t>O</w:t>
+            </w:r>
+          </w:p>
+        </w:tc>
+        <w:tc>
+          <w:tcPr>
+            <w:tcW w:w="5868" w:type="dxa"/>
+          </w:tcPr>
+          <w:p>
+            <w:pPr>
+              <w:spacing w:after="0" w:line="240" w:lineRule="auto"/>
+              <w:rPr>
+                <w:rFonts w:asciiTheme="minorHAnsi" w:hAnsiTheme="minorHAnsi" w:cstheme="minorHAnsi"/>
+              </w:rPr>
+            </w:pPr>
+            <w:r>
+              <w:rPr>
+                <w:rFonts w:asciiTheme="minorHAnsi" w:hAnsiTheme="minorHAnsi" w:cstheme="minorHAnsi"/>
+              </w:rPr>
+              <w:t>This is used if the color you need is not available you can enter the RGB value to be used.   I.E  RGB(128,128,128) is the format needed</w:t>
+            </w:r>
+          </w:p>
+        </w:tc>
+      </w:tr>
+      <w:tr>
+        <w:trPr>
+          <w:cantSplit/>
+        </w:trPr>
+        <w:tc>
+          <w:tcPr>
+            <w:tcW w:w="2628" w:type="dxa"/>
+            <w:vAlign w:val="center"/>
+          </w:tcPr>
+          <w:p>
+            <w:pPr>
+              <w:spacing w:after="0" w:line="240" w:lineRule="auto"/>
+              <w:rPr>
+                <w:rFonts w:asciiTheme="minorHAnsi" w:hAnsiTheme="minorHAnsi" w:cstheme="minorHAnsi"/>
+              </w:rPr>
+            </w:pPr>
+            <w:r>
+              <w:rPr>
+                <w:rFonts w:asciiTheme="minorHAnsi" w:hAnsiTheme="minorHAnsi" w:cstheme="minorHAnsi"/>
+              </w:rPr>
               <w:t>Connect From</w:t>
             </w:r>
           </w:p>
@@ -7224,6 +7398,10 @@
               </w:rPr>
             </w:pPr>
             <w:r>
+              <w:rPr>
+                <w:sz w:val="22"/>
+                <w:szCs w:val="22"/>
+              </w:rPr>
               <w:object w:dxaOrig="1576" w:dyaOrig="960" w14:anchorId="39053E8D">
                 <v:shapetype id="_x0000_t75" coordsize="21600,21600" o:spt="75" o:preferrelative="t" path="m@4@5l@4@11@9@11@9@5xe" filled="f" stroked="f">
                   <v:stroke joinstyle="miter"/>
@@ -7244,10 +7422,10 @@
                   <v:path o:extrusionok="f" gradientshapeok="t" o:connecttype="rect"/>
                   <o:lock v:ext="edit" aspectratio="t"/>
                 </v:shapetype>
-                <v:shape id="_x0000_i3433" type="#_x0000_t75" style="width:73.6pt;height:45.3pt" o:ole="">
+                <v:shape id="_x0000_i1025" type="#_x0000_t75" style="width:73.35pt;height:45.5pt" o:ole="">
                   <v:imagedata r:id="rId7" o:title=""/>
                 </v:shape>
-                <o:OLEObject Type="Embed" ProgID="Visio.Drawing.15" ShapeID="_x0000_i3433" DrawAspect="Content" ObjectID="_1727255354" r:id="rId8"/>
+                <o:OLEObject Type="Embed" ProgID="Visio.Drawing.15" ShapeID="_x0000_i1025" DrawAspect="Content" ObjectID="_1729492613" r:id="rId8"/>
               </w:object>
             </w:r>
           </w:p>
@@ -7335,11 +7513,15 @@
               </w:rPr>
             </w:pPr>
             <w:r>
+              <w:rPr>
+                <w:sz w:val="22"/>
+                <w:szCs w:val="22"/>
+              </w:rPr>
               <w:object w:dxaOrig="1441" w:dyaOrig="781" w14:anchorId="5B3D877F">
-                <v:shape id="_x0000_i3434" type="#_x0000_t75" style="width:1in;height:38.85pt" o:ole="">
+                <v:shape id="_x0000_i1026" type="#_x0000_t75" style="width:1in;height:38.7pt" o:ole="">
                   <v:imagedata r:id="rId9" o:title=""/>
                 </v:shape>
-                <o:OLEObject Type="Embed" ProgID="Visio.Drawing.15" ShapeID="_x0000_i3434" DrawAspect="Content" ObjectID="_1727255355" r:id="rId10"/>
+                <o:OLEObject Type="Embed" ProgID="Visio.Drawing.15" ShapeID="_x0000_i1026" DrawAspect="Content" ObjectID="_1729492614" r:id="rId10"/>
               </w:object>
             </w:r>
           </w:p>
@@ -7429,11 +7611,15 @@
               </w:rPr>
             </w:pPr>
             <w:r>
+              <w:rPr>
+                <w:sz w:val="22"/>
+                <w:szCs w:val="22"/>
+              </w:rPr>
               <w:object w:dxaOrig="1455" w:dyaOrig="721" w14:anchorId="3F81D14A">
-                <v:shape id="_x0000_i3435" type="#_x0000_t75" style="width:72.8pt;height:36.4pt" o:ole="">
+                <v:shape id="_x0000_i1027" type="#_x0000_t75" style="width:72.7pt;height:36.7pt" o:ole="">
                   <v:imagedata r:id="rId11" o:title=""/>
                 </v:shape>
-                <o:OLEObject Type="Embed" ProgID="Visio.Drawing.15" ShapeID="_x0000_i3435" DrawAspect="Content" ObjectID="_1727255356" r:id="rId12"/>
+                <o:OLEObject Type="Embed" ProgID="Visio.Drawing.15" ShapeID="_x0000_i1027" DrawAspect="Content" ObjectID="_1729492615" r:id="rId12"/>
               </w:object>
             </w:r>
           </w:p>
@@ -7523,11 +7709,15 @@
               </w:rPr>
             </w:pPr>
             <w:r>
+              <w:rPr>
+                <w:sz w:val="22"/>
+                <w:szCs w:val="22"/>
+              </w:rPr>
               <w:object w:dxaOrig="1350" w:dyaOrig="841" w14:anchorId="507DC873">
-                <v:shape id="_x0000_i3436" type="#_x0000_t75" style="width:67.15pt;height:42.05pt" o:ole="">
+                <v:shape id="_x0000_i1028" type="#_x0000_t75" style="width:67.25pt;height:42.1pt" o:ole="">
                   <v:imagedata r:id="rId13" o:title=""/>
                 </v:shape>
-                <o:OLEObject Type="Embed" ProgID="Visio.Drawing.15" ShapeID="_x0000_i3436" DrawAspect="Content" ObjectID="_1727255357" r:id="rId14"/>
+                <o:OLEObject Type="Embed" ProgID="Visio.Drawing.15" ShapeID="_x0000_i1028" DrawAspect="Content" ObjectID="_1729492616" r:id="rId14"/>
               </w:object>
             </w:r>
           </w:p>
@@ -7615,11 +7805,15 @@
               </w:rPr>
             </w:pPr>
             <w:r>
+              <w:rPr>
+                <w:sz w:val="22"/>
+                <w:szCs w:val="22"/>
+              </w:rPr>
               <w:object w:dxaOrig="1455" w:dyaOrig="751" w14:anchorId="07943878">
-                <v:shape id="_x0000_i3437" type="#_x0000_t75" style="width:72.8pt;height:37.2pt" o:ole="">
+                <v:shape id="_x0000_i1029" type="#_x0000_t75" style="width:72.7pt;height:37.35pt" o:ole="">
                   <v:imagedata r:id="rId15" o:title=""/>
                 </v:shape>
-                <o:OLEObject Type="Embed" ProgID="Visio.Drawing.15" ShapeID="_x0000_i3437" DrawAspect="Content" ObjectID="_1727255358" r:id="rId16"/>
+                <o:OLEObject Type="Embed" ProgID="Visio.Drawing.15" ShapeID="_x0000_i1029" DrawAspect="Content" ObjectID="_1729492617" r:id="rId16"/>
               </w:object>
             </w:r>
           </w:p>
@@ -7697,11 +7891,15 @@
               </w:rPr>
             </w:pPr>
             <w:r>
+              <w:rPr>
+                <w:sz w:val="22"/>
+                <w:szCs w:val="22"/>
+              </w:rPr>
               <w:object w:dxaOrig="1126" w:dyaOrig="1606" w14:anchorId="37613AFB">
-                <v:shape id="_x0000_i3438" type="#_x0000_t75" style="width:56.65pt;height:80.1pt" o:ole="">
+                <v:shape id="_x0000_i1030" type="#_x0000_t75" style="width:56.4pt;height:80.15pt" o:ole="">
                   <v:imagedata r:id="rId17" o:title=""/>
                 </v:shape>
-                <o:OLEObject Type="Embed" ProgID="Visio.Drawing.15" ShapeID="_x0000_i3438" DrawAspect="Content" ObjectID="_1727255359" r:id="rId18"/>
+                <o:OLEObject Type="Embed" ProgID="Visio.Drawing.15" ShapeID="_x0000_i1030" DrawAspect="Content" ObjectID="_1729492618" r:id="rId18"/>
               </w:object>
             </w:r>
           </w:p>
@@ -7789,11 +7987,15 @@
               </w:rPr>
             </w:pPr>
             <w:r>
+              <w:rPr>
+                <w:sz w:val="22"/>
+                <w:szCs w:val="22"/>
+              </w:rPr>
               <w:object w:dxaOrig="1470" w:dyaOrig="870" w14:anchorId="040C2736">
-                <v:shape id="_x0000_i3439" type="#_x0000_t75" style="width:73.6pt;height:43.7pt" o:ole="">
+                <v:shape id="_x0000_i1031" type="#_x0000_t75" style="width:73.35pt;height:43.45pt" o:ole="">
                   <v:imagedata r:id="rId19" o:title=""/>
                 </v:shape>
-                <o:OLEObject Type="Embed" ProgID="Visio.Drawing.15" ShapeID="_x0000_i3439" DrawAspect="Content" ObjectID="_1727255360" r:id="rId20"/>
+                <o:OLEObject Type="Embed" ProgID="Visio.Drawing.15" ShapeID="_x0000_i1031" DrawAspect="Content" ObjectID="_1729492619" r:id="rId20"/>
               </w:object>
             </w:r>
           </w:p>
@@ -7881,11 +8083,15 @@
               </w:rPr>
             </w:pPr>
             <w:r>
+              <w:rPr>
+                <w:sz w:val="22"/>
+                <w:szCs w:val="22"/>
+              </w:rPr>
               <w:object w:dxaOrig="1426" w:dyaOrig="826" w14:anchorId="6260CC00">
-                <v:shape id="_x0000_i3440" type="#_x0000_t75" style="width:71.2pt;height:41.25pt" o:ole="">
+                <v:shape id="_x0000_i1032" type="#_x0000_t75" style="width:71.3pt;height:41.45pt" o:ole="">
                   <v:imagedata r:id="rId21" o:title=""/>
                 </v:shape>
-                <o:OLEObject Type="Embed" ProgID="Visio.Drawing.15" ShapeID="_x0000_i3440" DrawAspect="Content" ObjectID="_1727255361" r:id="rId22"/>
+                <o:OLEObject Type="Embed" ProgID="Visio.Drawing.15" ShapeID="_x0000_i1032" DrawAspect="Content" ObjectID="_1729492620" r:id="rId22"/>
               </w:object>
             </w:r>
           </w:p>
@@ -7959,11 +8165,15 @@
               </w:rPr>
             </w:pPr>
             <w:r>
+              <w:rPr>
+                <w:sz w:val="22"/>
+                <w:szCs w:val="22"/>
+              </w:rPr>
               <w:object w:dxaOrig="691" w:dyaOrig="691" w14:anchorId="2DEA0E33">
-                <v:shape id="_x0000_i3441" type="#_x0000_t75" style="width:34.8pt;height:34.8pt" o:ole="">
+                <v:shape id="_x0000_i1033" type="#_x0000_t75" style="width:34.65pt;height:34.65pt" o:ole="">
                   <v:imagedata r:id="rId23" o:title=""/>
                 </v:shape>
-                <o:OLEObject Type="Embed" ProgID="Visio.Drawing.15" ShapeID="_x0000_i3441" DrawAspect="Content" ObjectID="_1727255362" r:id="rId24"/>
+                <o:OLEObject Type="Embed" ProgID="Visio.Drawing.15" ShapeID="_x0000_i1033" DrawAspect="Content" ObjectID="_1729492621" r:id="rId24"/>
               </w:object>
             </w:r>
           </w:p>
@@ -8055,11 +8265,15 @@
               </w:rPr>
             </w:pPr>
             <w:r>
+              <w:rPr>
+                <w:sz w:val="22"/>
+                <w:szCs w:val="22"/>
+              </w:rPr>
               <w:object w:dxaOrig="1486" w:dyaOrig="481" w14:anchorId="31B8EA6B">
-                <v:shape id="_x0000_i3442" type="#_x0000_t75" style="width:74.45pt;height:24.25pt" o:ole="">
+                <v:shape id="_x0000_i1034" type="#_x0000_t75" style="width:74.7pt;height:24.45pt" o:ole="">
                   <v:imagedata r:id="rId25" o:title=""/>
                 </v:shape>
-                <o:OLEObject Type="Embed" ProgID="Visio.Drawing.15" ShapeID="_x0000_i3442" DrawAspect="Content" ObjectID="_1727255363" r:id="rId26"/>
+                <o:OLEObject Type="Embed" ProgID="Visio.Drawing.15" ShapeID="_x0000_i1034" DrawAspect="Content" ObjectID="_1729492622" r:id="rId26"/>
               </w:object>
             </w:r>
           </w:p>
@@ -8142,11 +8356,15 @@
               </w:rPr>
             </w:pPr>
             <w:r>
+              <w:rPr>
+                <w:sz w:val="22"/>
+                <w:szCs w:val="22"/>
+              </w:rPr>
               <w:object w:dxaOrig="1486" w:dyaOrig="960" w14:anchorId="74D75886">
-                <v:shape id="_x0000_i3443" type="#_x0000_t75" style="width:74.45pt;height:47.75pt" o:ole="">
+                <v:shape id="_x0000_i1035" type="#_x0000_t75" style="width:74.7pt;height:47.55pt" o:ole="">
                   <v:imagedata r:id="rId27" o:title=""/>
                 </v:shape>
-                <o:OLEObject Type="Embed" ProgID="Visio.Drawing.15" ShapeID="_x0000_i3443" DrawAspect="Content" ObjectID="_1727255364" r:id="rId28"/>
+                <o:OLEObject Type="Embed" ProgID="Visio.Drawing.15" ShapeID="_x0000_i1035" DrawAspect="Content" ObjectID="_1729492623" r:id="rId28"/>
               </w:object>
             </w:r>
           </w:p>
@@ -8231,11 +8449,15 @@
               </w:rPr>
             </w:pPr>
             <w:r>
+              <w:rPr>
+                <w:sz w:val="22"/>
+                <w:szCs w:val="22"/>
+              </w:rPr>
               <w:object w:dxaOrig="1501" w:dyaOrig="1366" w14:anchorId="4B4946F3">
-                <v:shape id="_x0000_i3444" type="#_x0000_t75" style="width:73.6pt;height:67.15pt" o:ole="">
+                <v:shape id="_x0000_i1036" type="#_x0000_t75" style="width:73.35pt;height:67.25pt" o:ole="">
                   <v:imagedata r:id="rId29" o:title=""/>
                 </v:shape>
-                <o:OLEObject Type="Embed" ProgID="Visio.Drawing.15" ShapeID="_x0000_i3444" DrawAspect="Content" ObjectID="_1727255365" r:id="rId30"/>
+                <o:OLEObject Type="Embed" ProgID="Visio.Drawing.15" ShapeID="_x0000_i1036" DrawAspect="Content" ObjectID="_1729492624" r:id="rId30"/>
               </w:object>
             </w:r>
           </w:p>
@@ -8311,11 +8533,15 @@
               </w:rPr>
             </w:pPr>
             <w:r>
+              <w:rPr>
+                <w:sz w:val="22"/>
+                <w:szCs w:val="22"/>
+              </w:rPr>
               <w:object w:dxaOrig="11686" w:dyaOrig="751" w14:anchorId="27DF7610">
-                <v:shape id="_x0000_i3445" type="#_x0000_t75" style="width:73.6pt;height:4.85pt" o:ole="">
+                <v:shape id="_x0000_i1037" type="#_x0000_t75" style="width:73.35pt;height:4.75pt" o:ole="">
                   <v:imagedata r:id="rId31" o:title=""/>
                 </v:shape>
-                <o:OLEObject Type="Embed" ProgID="Visio.Drawing.15" ShapeID="_x0000_i3445" DrawAspect="Content" ObjectID="_1727255366" r:id="rId32"/>
+                <o:OLEObject Type="Embed" ProgID="Visio.Drawing.15" ShapeID="_x0000_i1037" DrawAspect="Content" ObjectID="_1729492625" r:id="rId32"/>
               </w:object>
             </w:r>
           </w:p>
@@ -8393,11 +8619,15 @@
               </w:rPr>
             </w:pPr>
             <w:r>
+              <w:rPr>
+                <w:sz w:val="22"/>
+                <w:szCs w:val="22"/>
+              </w:rPr>
               <w:object w:dxaOrig="526" w:dyaOrig="1216" w14:anchorId="1ABD0183">
-                <v:shape id="_x0000_i3446" type="#_x0000_t75" style="width:26.7pt;height:60.65pt" o:ole="">
+                <v:shape id="_x0000_i1038" type="#_x0000_t75" style="width:26.5pt;height:60.45pt" o:ole="">
                   <v:imagedata r:id="rId33" o:title=""/>
                 </v:shape>
-                <o:OLEObject Type="Embed" ProgID="Visio.Drawing.15" ShapeID="_x0000_i3446" DrawAspect="Content" ObjectID="_1727255367" r:id="rId34"/>
+                <o:OLEObject Type="Embed" ProgID="Visio.Drawing.15" ShapeID="_x0000_i1038" DrawAspect="Content" ObjectID="_1729492626" r:id="rId34"/>
               </w:object>
             </w:r>
           </w:p>
@@ -8445,15 +8675,38 @@
             <w:pPr>
               <w:spacing w:after="0" w:line="240" w:lineRule="auto"/>
               <w:rPr>
-                <w:rFonts w:asciiTheme="minorHAnsi" w:hAnsiTheme="minorHAnsi" w:cstheme="minorHAnsi"/>
-              </w:rPr>
-            </w:pPr>
-            <w:r>
-              <w:rPr>
                 <w:rFonts w:cs="Calibri"/>
                 <w:color w:val="000000"/>
               </w:rPr>
-              <w:t>Large light blue filled shape (additional shapes can be added into this shape)</w:t>
+            </w:pPr>
+            <w:r>
+              <w:rPr>
+                <w:rFonts w:cs="Calibri"/>
+                <w:color w:val="000000"/>
+              </w:rPr>
+              <w:t>Large light blue filled shape</w:t>
+            </w:r>
+            <w:r>
+              <w:rPr>
+                <w:rFonts w:cs="Calibri"/>
+                <w:color w:val="000000"/>
+              </w:rPr>
+              <w:t xml:space="preserve"> (shaded)</w:t>
+            </w:r>
+          </w:p>
+          <w:p>
+            <w:pPr>
+              <w:spacing w:after="0" w:line="240" w:lineRule="auto"/>
+              <w:rPr>
+                <w:rFonts w:asciiTheme="minorHAnsi" w:hAnsiTheme="minorHAnsi" w:cstheme="minorHAnsi"/>
+              </w:rPr>
+            </w:pPr>
+            <w:r>
+              <w:rPr>
+                <w:rFonts w:cs="Calibri"/>
+                <w:color w:val="000000"/>
+              </w:rPr>
+              <w:t>Can be sized and color filled if needed</w:t>
             </w:r>
           </w:p>
         </w:tc>
@@ -8472,11 +8725,15 @@
               </w:rPr>
             </w:pPr>
             <w:r>
+              <w:rPr>
+                <w:sz w:val="22"/>
+                <w:szCs w:val="22"/>
+              </w:rPr>
               <w:object w:dxaOrig="3571" w:dyaOrig="9135" w14:anchorId="661B926B">
-                <v:shape id="_x0000_i3447" type="#_x0000_t75" style="width:73.6pt;height:1in" o:ole="">
+                <v:shape id="_x0000_i1039" type="#_x0000_t75" style="width:56.4pt;height:55pt" o:ole="">
                   <v:imagedata r:id="rId35" o:title=""/>
                 </v:shape>
-                <o:OLEObject Type="Embed" ProgID="Visio.Drawing.15" ShapeID="_x0000_i3447" DrawAspect="Content" ObjectID="_1727255368" r:id="rId36"/>
+                <o:OLEObject Type="Embed" ProgID="Visio.Drawing.15" ShapeID="_x0000_i1039" DrawAspect="Content" ObjectID="_1729492627" r:id="rId36"/>
               </w:object>
             </w:r>
           </w:p>
@@ -8523,15 +8780,31 @@
             <w:pPr>
               <w:spacing w:after="0" w:line="240" w:lineRule="auto"/>
               <w:rPr>
-                <w:rFonts w:asciiTheme="minorHAnsi" w:hAnsiTheme="minorHAnsi" w:cstheme="minorHAnsi"/>
-              </w:rPr>
-            </w:pPr>
-            <w:r>
-              <w:rPr>
                 <w:rFonts w:cs="Calibri"/>
                 <w:color w:val="000000"/>
               </w:rPr>
-              <w:t>Small light blue shape (additional shapes can be added into this shape)</w:t>
+            </w:pPr>
+            <w:r>
+              <w:rPr>
+                <w:rFonts w:cs="Calibri"/>
+                <w:color w:val="000000"/>
+              </w:rPr>
+              <w:t>Small light blue shape</w:t>
+            </w:r>
+          </w:p>
+          <w:p>
+            <w:pPr>
+              <w:spacing w:after="0" w:line="240" w:lineRule="auto"/>
+              <w:rPr>
+                <w:rFonts w:asciiTheme="minorHAnsi" w:hAnsiTheme="minorHAnsi" w:cstheme="minorHAnsi"/>
+              </w:rPr>
+            </w:pPr>
+            <w:r>
+              <w:rPr>
+                <w:rFonts w:cs="Calibri"/>
+                <w:color w:val="000000"/>
+              </w:rPr>
+              <w:t>Can be resized and color filled if needed</w:t>
             </w:r>
           </w:p>
         </w:tc>
@@ -8550,11 +8823,15 @@
               </w:rPr>
             </w:pPr>
             <w:r>
+              <w:rPr>
+                <w:sz w:val="22"/>
+                <w:szCs w:val="22"/>
+              </w:rPr>
               <w:object w:dxaOrig="1081" w:dyaOrig="436" w14:anchorId="4B2874D3">
-                <v:shape id="_x0000_i3448" type="#_x0000_t75" style="width:54.2pt;height:21.85pt" o:ole="">
+                <v:shape id="_x0000_i1040" type="#_x0000_t75" style="width:54.35pt;height:21.75pt" o:ole="">
                   <v:imagedata r:id="rId37" o:title=""/>
                 </v:shape>
-                <o:OLEObject Type="Embed" ProgID="Visio.Drawing.15" ShapeID="_x0000_i3448" DrawAspect="Content" ObjectID="_1727255369" r:id="rId38"/>
+                <o:OLEObject Type="Embed" ProgID="Visio.Drawing.15" ShapeID="_x0000_i1040" DrawAspect="Content" ObjectID="_1729492628" r:id="rId38"/>
               </w:object>
             </w:r>
           </w:p>
@@ -8630,11 +8907,15 @@
               </w:rPr>
             </w:pPr>
             <w:r>
+              <w:rPr>
+                <w:sz w:val="22"/>
+                <w:szCs w:val="22"/>
+              </w:rPr>
               <w:object w:dxaOrig="2056" w:dyaOrig="1516" w14:anchorId="77F67051">
-                <v:shape id="_x0000_i3449" type="#_x0000_t75" style="width:73.6pt;height:54.2pt" o:ole="">
+                <v:shape id="_x0000_i1041" type="#_x0000_t75" style="width:73.35pt;height:54.35pt" o:ole="">
                   <v:imagedata r:id="rId39" o:title=""/>
                 </v:shape>
-                <o:OLEObject Type="Embed" ProgID="Visio.Drawing.15" ShapeID="_x0000_i3449" DrawAspect="Content" ObjectID="_1727255370" r:id="rId40"/>
+                <o:OLEObject Type="Embed" ProgID="Visio.Drawing.15" ShapeID="_x0000_i1041" DrawAspect="Content" ObjectID="_1729492629" r:id="rId40"/>
               </w:object>
             </w:r>
           </w:p>
@@ -8681,15 +8962,38 @@
             <w:pPr>
               <w:spacing w:after="0" w:line="240" w:lineRule="auto"/>
               <w:rPr>
-                <w:rFonts w:asciiTheme="minorHAnsi" w:hAnsiTheme="minorHAnsi" w:cstheme="minorHAnsi"/>
-              </w:rPr>
-            </w:pPr>
-            <w:r>
-              <w:rPr>
                 <w:rFonts w:cs="Calibri"/>
                 <w:color w:val="000000"/>
               </w:rPr>
-              <w:t>Group that is pre-set using BD orange color</w:t>
+            </w:pPr>
+            <w:r>
+              <w:rPr>
+                <w:rFonts w:cs="Calibri"/>
+                <w:color w:val="000000"/>
+              </w:rPr>
+              <w:t xml:space="preserve">Group </w:t>
+            </w:r>
+            <w:r>
+              <w:rPr>
+                <w:rFonts w:cs="Calibri"/>
+                <w:color w:val="000000"/>
+              </w:rPr>
+              <w:t>using an orange fill color.</w:t>
+            </w:r>
+          </w:p>
+          <w:p>
+            <w:pPr>
+              <w:spacing w:after="0" w:line="240" w:lineRule="auto"/>
+              <w:rPr>
+                <w:rFonts w:asciiTheme="minorHAnsi" w:hAnsiTheme="minorHAnsi" w:cstheme="minorHAnsi"/>
+              </w:rPr>
+            </w:pPr>
+            <w:r>
+              <w:rPr>
+                <w:rFonts w:cs="Calibri"/>
+                <w:color w:val="000000"/>
+              </w:rPr>
+              <w:t>However, you can set the fill color to any color</w:t>
             </w:r>
           </w:p>
         </w:tc>
@@ -8708,11 +9012,15 @@
               </w:rPr>
             </w:pPr>
             <w:r>
+              <w:rPr>
+                <w:sz w:val="22"/>
+                <w:szCs w:val="22"/>
+              </w:rPr>
               <w:object w:dxaOrig="1126" w:dyaOrig="451" w14:anchorId="690B2C74">
-                <v:shape id="_x0000_i3450" type="#_x0000_t75" style="width:56.65pt;height:22.65pt" o:ole="">
+                <v:shape id="_x0000_i1042" type="#_x0000_t75" style="width:56.4pt;height:22.4pt" o:ole="">
                   <v:imagedata r:id="rId41" o:title=""/>
                 </v:shape>
-                <o:OLEObject Type="Embed" ProgID="Visio.Drawing.15" ShapeID="_x0000_i3450" DrawAspect="Content" ObjectID="_1727255371" r:id="rId42"/>
+                <o:OLEObject Type="Embed" ProgID="Visio.Drawing.15" ShapeID="_x0000_i1042" DrawAspect="Content" ObjectID="_1729492630" r:id="rId42"/>
               </w:object>
             </w:r>
           </w:p>
@@ -8788,11 +9096,15 @@
               </w:rPr>
             </w:pPr>
             <w:r>
+              <w:rPr>
+                <w:sz w:val="22"/>
+                <w:szCs w:val="22"/>
+              </w:rPr>
               <w:object w:dxaOrig="2401" w:dyaOrig="2881" w14:anchorId="28671E63">
-                <v:shape id="_x0000_i3451" type="#_x0000_t75" style="width:73.6pt;height:89pt" o:ole="">
+                <v:shape id="_x0000_i1043" type="#_x0000_t75" style="width:73.35pt;height:89pt" o:ole="">
                   <v:imagedata r:id="rId43" o:title=""/>
                 </v:shape>
-                <o:OLEObject Type="Embed" ProgID="Visio.Drawing.15" ShapeID="_x0000_i3451" DrawAspect="Content" ObjectID="_1727255372" r:id="rId44"/>
+                <o:OLEObject Type="Embed" ProgID="Visio.Drawing.15" ShapeID="_x0000_i1043" DrawAspect="Content" ObjectID="_1729492631" r:id="rId44"/>
               </w:object>
             </w:r>
           </w:p>
@@ -8866,11 +9178,15 @@
               </w:rPr>
             </w:pPr>
             <w:r>
+              <w:rPr>
+                <w:sz w:val="22"/>
+                <w:szCs w:val="22"/>
+              </w:rPr>
               <w:object w:dxaOrig="1276" w:dyaOrig="436" w14:anchorId="4A6C14E2">
-                <v:shape id="_x0000_i3452" type="#_x0000_t75" style="width:63.9pt;height:21.85pt" o:ole="">
+                <v:shape id="_x0000_i1044" type="#_x0000_t75" style="width:63.85pt;height:21.75pt" o:ole="">
                   <v:imagedata r:id="rId45" o:title=""/>
                 </v:shape>
-                <o:OLEObject Type="Embed" ProgID="Visio.Drawing.15" ShapeID="_x0000_i3452" DrawAspect="Content" ObjectID="_1727255373" r:id="rId46"/>
+                <o:OLEObject Type="Embed" ProgID="Visio.Drawing.15" ShapeID="_x0000_i1044" DrawAspect="Content" ObjectID="_1729492632" r:id="rId46"/>
               </w:object>
             </w:r>
           </w:p>
@@ -8944,11 +9260,15 @@
               </w:rPr>
             </w:pPr>
             <w:r>
+              <w:rPr>
+                <w:sz w:val="22"/>
+                <w:szCs w:val="22"/>
+              </w:rPr>
               <w:object w:dxaOrig="735" w:dyaOrig="570" w14:anchorId="0413F3F0">
-                <v:shape id="_x0000_i3453" type="#_x0000_t75" style="width:36.4pt;height:28.3pt" o:ole="">
+                <v:shape id="_x0000_i1045" type="#_x0000_t75" style="width:36.7pt;height:28.55pt" o:ole="">
                   <v:imagedata r:id="rId47" o:title=""/>
                 </v:shape>
-                <o:OLEObject Type="Embed" ProgID="Visio.Drawing.15" ShapeID="_x0000_i3453" DrawAspect="Content" ObjectID="_1727255374" r:id="rId48"/>
+                <o:OLEObject Type="Embed" ProgID="Visio.Drawing.15" ShapeID="_x0000_i1045" DrawAspect="Content" ObjectID="_1729492633" r:id="rId48"/>
               </w:object>
             </w:r>
           </w:p>
@@ -9022,11 +9342,15 @@
               </w:rPr>
             </w:pPr>
             <w:r>
+              <w:rPr>
+                <w:sz w:val="22"/>
+                <w:szCs w:val="22"/>
+              </w:rPr>
               <w:object w:dxaOrig="1606" w:dyaOrig="331" w14:anchorId="07824078">
-                <v:shape id="_x0000_i3454" type="#_x0000_t75" style="width:74.45pt;height:15.35pt" o:ole="">
+                <v:shape id="_x0000_i1046" type="#_x0000_t75" style="width:74.7pt;height:15.6pt" o:ole="">
                   <v:imagedata r:id="rId49" o:title=""/>
                 </v:shape>
-                <o:OLEObject Type="Embed" ProgID="Visio.Drawing.15" ShapeID="_x0000_i3454" DrawAspect="Content" ObjectID="_1727255375" r:id="rId50"/>
+                <o:OLEObject Type="Embed" ProgID="Visio.Drawing.15" ShapeID="_x0000_i1046" DrawAspect="Content" ObjectID="_1729492634" r:id="rId50"/>
               </w:object>
             </w:r>
           </w:p>
@@ -9109,11 +9433,15 @@
               </w:rPr>
             </w:pPr>
             <w:r>
+              <w:rPr>
+                <w:sz w:val="22"/>
+                <w:szCs w:val="22"/>
+              </w:rPr>
               <w:object w:dxaOrig="3181" w:dyaOrig="226" w14:anchorId="6BB56391">
-                <v:shape id="_x0000_i3455" type="#_x0000_t75" style="width:73.6pt;height:4.85pt" o:ole="">
+                <v:shape id="_x0000_i1047" type="#_x0000_t75" style="width:73.35pt;height:4.75pt" o:ole="">
                   <v:imagedata r:id="rId51" o:title=""/>
                 </v:shape>
-                <o:OLEObject Type="Embed" ProgID="Visio.Drawing.15" ShapeID="_x0000_i3455" DrawAspect="Content" ObjectID="_1727255376" r:id="rId52"/>
+                <o:OLEObject Type="Embed" ProgID="Visio.Drawing.15" ShapeID="_x0000_i1047" DrawAspect="Content" ObjectID="_1729492635" r:id="rId52"/>
               </w:object>
             </w:r>
           </w:p>
@@ -9189,11 +9517,15 @@
               </w:rPr>
             </w:pPr>
             <w:r>
+              <w:rPr>
+                <w:sz w:val="22"/>
+                <w:szCs w:val="22"/>
+              </w:rPr>
               <w:object w:dxaOrig="2581" w:dyaOrig="676" w14:anchorId="6F6B1048">
-                <v:shape id="_x0000_i3456" type="#_x0000_t75" style="width:73.6pt;height:19.4pt" o:ole="">
+                <v:shape id="_x0000_i1048" type="#_x0000_t75" style="width:73.35pt;height:19.7pt" o:ole="">
                   <v:imagedata r:id="rId53" o:title=""/>
                 </v:shape>
-                <o:OLEObject Type="Embed" ProgID="Visio.Drawing.15" ShapeID="_x0000_i3456" DrawAspect="Content" ObjectID="_1727255377" r:id="rId54"/>
+                <o:OLEObject Type="Embed" ProgID="Visio.Drawing.15" ShapeID="_x0000_i1048" DrawAspect="Content" ObjectID="_1729492636" r:id="rId54"/>
               </w:object>
             </w:r>
           </w:p>
@@ -9270,11 +9602,15 @@
               </w:rPr>
             </w:pPr>
             <w:r>
+              <w:rPr>
+                <w:sz w:val="22"/>
+                <w:szCs w:val="22"/>
+              </w:rPr>
               <w:object w:dxaOrig="616" w:dyaOrig="10666" w14:anchorId="4946D2D0">
-                <v:shape id="_x0000_i3457" type="#_x0000_t75" style="width:30.75pt;height:66.35pt" o:ole="">
+                <v:shape id="_x0000_i1049" type="#_x0000_t75" style="width:30.55pt;height:51.6pt" o:ole="">
                   <v:imagedata r:id="rId55" o:title=""/>
                 </v:shape>
-                <o:OLEObject Type="Embed" ProgID="Visio.Drawing.15" ShapeID="_x0000_i3457" DrawAspect="Content" ObjectID="_1727255378" r:id="rId56"/>
+                <o:OLEObject Type="Embed" ProgID="Visio.Drawing.15" ShapeID="_x0000_i1049" DrawAspect="Content" ObjectID="_1729492637" r:id="rId56"/>
               </w:object>
             </w:r>
           </w:p>
@@ -9356,11 +9692,15 @@
               </w:rPr>
             </w:pPr>
             <w:r>
+              <w:rPr>
+                <w:sz w:val="22"/>
+                <w:szCs w:val="22"/>
+              </w:rPr>
               <w:object w:dxaOrig="300" w:dyaOrig="2790" w14:anchorId="18D45075">
-                <v:shape id="_x0000_i3458" type="#_x0000_t75" style="width:15.35pt;height:60.65pt" o:ole="">
+                <v:shape id="_x0000_i1050" type="#_x0000_t75" style="width:15.6pt;height:60.45pt" o:ole="">
                   <v:imagedata r:id="rId57" o:title=""/>
                 </v:shape>
-                <o:OLEObject Type="Embed" ProgID="Visio.Drawing.15" ShapeID="_x0000_i3458" DrawAspect="Content" ObjectID="_1727255379" r:id="rId58"/>
+                <o:OLEObject Type="Embed" ProgID="Visio.Drawing.15" ShapeID="_x0000_i1050" DrawAspect="Content" ObjectID="_1729492638" r:id="rId58"/>
               </w:object>
             </w:r>
           </w:p>
@@ -9441,11 +9781,15 @@
               </w:rPr>
             </w:pPr>
             <w:r>
+              <w:rPr>
+                <w:sz w:val="22"/>
+                <w:szCs w:val="22"/>
+              </w:rPr>
               <w:object w:dxaOrig="1515" w:dyaOrig="361" w14:anchorId="1A9C59C1">
-                <v:shape id="_x0000_i3459" type="#_x0000_t75" style="width:73.6pt;height:17.8pt" o:ole="">
+                <v:shape id="_x0000_i1051" type="#_x0000_t75" style="width:55pt;height:17.65pt" o:ole="">
                   <v:imagedata r:id="rId59" o:title=""/>
                 </v:shape>
-                <o:OLEObject Type="Embed" ProgID="Visio.Drawing.15" ShapeID="_x0000_i3459" DrawAspect="Content" ObjectID="_1727255380" r:id="rId60"/>
+                <o:OLEObject Type="Embed" ProgID="Visio.Drawing.15" ShapeID="_x0000_i1051" DrawAspect="Content" ObjectID="_1729492639" r:id="rId60"/>
               </w:object>
             </w:r>
           </w:p>
@@ -9521,11 +9865,15 @@
               </w:rPr>
             </w:pPr>
             <w:r>
+              <w:rPr>
+                <w:sz w:val="22"/>
+                <w:szCs w:val="22"/>
+              </w:rPr>
               <w:object w:dxaOrig="1515" w:dyaOrig="1111" w14:anchorId="786DDACE">
-                <v:shape id="_x0000_i3460" type="#_x0000_t75" style="width:73.6pt;height:54.2pt" o:ole="">
+                <v:shape id="_x0000_i1052" type="#_x0000_t75" style="width:73.35pt;height:54.35pt" o:ole="">
                   <v:imagedata r:id="rId61" o:title=""/>
                 </v:shape>
-                <o:OLEObject Type="Embed" ProgID="Visio.Drawing.15" ShapeID="_x0000_i3460" DrawAspect="Content" ObjectID="_1727255381" r:id="rId62"/>
+                <o:OLEObject Type="Embed" ProgID="Visio.Drawing.15" ShapeID="_x0000_i1052" DrawAspect="Content" ObjectID="_1729492640" r:id="rId62"/>
               </w:object>
             </w:r>
           </w:p>
@@ -9599,11 +9947,15 @@
               </w:rPr>
             </w:pPr>
             <w:r>
+              <w:rPr>
+                <w:sz w:val="22"/>
+                <w:szCs w:val="22"/>
+              </w:rPr>
               <w:object w:dxaOrig="1470" w:dyaOrig="826" w14:anchorId="0B49EC9B">
-                <v:shape id="_x0000_i3461" type="#_x0000_t75" style="width:73.6pt;height:41.25pt" o:ole="">
+                <v:shape id="_x0000_i1053" type="#_x0000_t75" style="width:73.35pt;height:41.45pt" o:ole="">
                   <v:imagedata r:id="rId63" o:title=""/>
                 </v:shape>
-                <o:OLEObject Type="Embed" ProgID="Visio.Drawing.15" ShapeID="_x0000_i3461" DrawAspect="Content" ObjectID="_1727255382" r:id="rId64"/>
+                <o:OLEObject Type="Embed" ProgID="Visio.Drawing.15" ShapeID="_x0000_i1053" DrawAspect="Content" ObjectID="_1729492641" r:id="rId64"/>
               </w:object>
             </w:r>
           </w:p>
@@ -9680,11 +10032,15 @@
               </w:rPr>
             </w:pPr>
             <w:r>
+              <w:rPr>
+                <w:sz w:val="22"/>
+                <w:szCs w:val="22"/>
+              </w:rPr>
               <w:object w:dxaOrig="2011" w:dyaOrig="1545" w14:anchorId="1B668BEE">
-                <v:shape id="_x0000_i3462" type="#_x0000_t75" style="width:73.6pt;height:56.65pt" o:ole="">
+                <v:shape id="_x0000_i1054" type="#_x0000_t75" style="width:73.35pt;height:56.4pt" o:ole="">
                   <v:imagedata r:id="rId65" o:title=""/>
                 </v:shape>
-                <o:OLEObject Type="Embed" ProgID="Visio.Drawing.15" ShapeID="_x0000_i3462" DrawAspect="Content" ObjectID="_1727255383" r:id="rId66"/>
+                <o:OLEObject Type="Embed" ProgID="Visio.Drawing.15" ShapeID="_x0000_i1054" DrawAspect="Content" ObjectID="_1729492642" r:id="rId66"/>
               </w:object>
             </w:r>
           </w:p>
@@ -9741,7 +10097,14 @@
                 <w:rFonts w:cs="Calibri"/>
                 <w:color w:val="000000"/>
               </w:rPr>
-              <w:t>Process that can be sized and color filled</w:t>
+              <w:t xml:space="preserve">Process </w:t>
+            </w:r>
+            <w:r>
+              <w:rPr>
+                <w:rFonts w:cs="Calibri"/>
+                <w:color w:val="000000"/>
+              </w:rPr>
+              <w:t>with shading</w:t>
             </w:r>
           </w:p>
         </w:tc>
@@ -9760,11 +10123,15 @@
               </w:rPr>
             </w:pPr>
             <w:r>
+              <w:rPr>
+                <w:sz w:val="22"/>
+                <w:szCs w:val="22"/>
+              </w:rPr>
               <w:object w:dxaOrig="1200" w:dyaOrig="616" w14:anchorId="685EFB76">
-                <v:shape id="_x0000_i3463" type="#_x0000_t75" style="width:59.85pt;height:30.75pt" o:ole="">
+                <v:shape id="_x0000_i1055" type="#_x0000_t75" style="width:59.75pt;height:30.55pt" o:ole="">
                   <v:imagedata r:id="rId67" o:title=""/>
                 </v:shape>
-                <o:OLEObject Type="Embed" ProgID="Visio.Drawing.15" ShapeID="_x0000_i3463" DrawAspect="Content" ObjectID="_1727255384" r:id="rId68"/>
+                <o:OLEObject Type="Embed" ProgID="Visio.Drawing.15" ShapeID="_x0000_i1055" DrawAspect="Content" ObjectID="_1729492643" r:id="rId68"/>
               </w:object>
             </w:r>
           </w:p>
@@ -9821,7 +10188,14 @@
                 <w:rFonts w:cs="Calibri"/>
                 <w:color w:val="000000"/>
               </w:rPr>
-              <w:t>Rectangle that can be sized and color filled</w:t>
+              <w:t xml:space="preserve">Rectangle </w:t>
+            </w:r>
+            <w:r>
+              <w:rPr>
+                <w:rFonts w:cs="Calibri"/>
+                <w:color w:val="000000"/>
+              </w:rPr>
+              <w:t>with shading</w:t>
             </w:r>
           </w:p>
         </w:tc>
@@ -9840,11 +10214,15 @@
               </w:rPr>
             </w:pPr>
             <w:r>
+              <w:rPr>
+                <w:sz w:val="22"/>
+                <w:szCs w:val="22"/>
+              </w:rPr>
               <w:object w:dxaOrig="1155" w:dyaOrig="481" w14:anchorId="5B93EEF6">
-                <v:shape id="_x0000_i3464" type="#_x0000_t75" style="width:57.45pt;height:24.25pt" o:ole="">
+                <v:shape id="_x0000_i1056" type="#_x0000_t75" style="width:57.75pt;height:24.45pt" o:ole="">
                   <v:imagedata r:id="rId69" o:title=""/>
                 </v:shape>
-                <o:OLEObject Type="Embed" ProgID="Visio.Drawing.15" ShapeID="_x0000_i3464" DrawAspect="Content" ObjectID="_1727255385" r:id="rId70"/>
+                <o:OLEObject Type="Embed" ProgID="Visio.Drawing.15" ShapeID="_x0000_i1056" DrawAspect="Content" ObjectID="_1729492644" r:id="rId70"/>
               </w:object>
             </w:r>
           </w:p>
@@ -9901,14 +10279,7 @@
                 <w:rFonts w:cs="Calibri"/>
                 <w:color w:val="000000"/>
               </w:rPr>
-              <w:t xml:space="preserve">that can be sized and color filled </w:t>
-            </w:r>
-            <w:r>
-              <w:rPr>
-                <w:rFonts w:cs="Calibri"/>
-                <w:color w:val="000000"/>
-              </w:rPr>
-              <w:t>no outline</w:t>
+              <w:t>not shaded</w:t>
             </w:r>
           </w:p>
         </w:tc>
@@ -9923,11 +10294,15 @@
               <w:jc w:val="center"/>
             </w:pPr>
             <w:r>
+              <w:rPr>
+                <w:sz w:val="22"/>
+                <w:szCs w:val="22"/>
+              </w:rPr>
               <w:object w:dxaOrig="1875" w:dyaOrig="841" w14:anchorId="748CD386">
-                <v:shape id="_x0000_i3465" type="#_x0000_t75" style="width:55.8pt;height:25.1pt" o:ole="">
+                <v:shape id="_x0000_i1057" type="#_x0000_t75" style="width:55.7pt;height:25.15pt" o:ole="">
                   <v:imagedata r:id="rId71" o:title=""/>
                 </v:shape>
-                <o:OLEObject Type="Embed" ProgID="Visio.Drawing.15" ShapeID="_x0000_i3465" DrawAspect="Content" ObjectID="_1727255386" r:id="rId72"/>
+                <o:OLEObject Type="Embed" ProgID="Visio.Drawing.15" ShapeID="_x0000_i1057" DrawAspect="Content" ObjectID="_1729492645" r:id="rId72"/>
               </w:object>
             </w:r>
           </w:p>
@@ -9950,15 +10325,13 @@
                 <w:color w:val="000000"/>
               </w:rPr>
             </w:pPr>
-            <w:proofErr w:type="spellStart"/>
             <w:r>
               <w:rPr>
                 <w:rFonts w:cs="Calibri"/>
                 <w:color w:val="000000"/>
               </w:rPr>
-              <w:t>OC_Database</w:t>
-            </w:r>
-            <w:proofErr w:type="spellEnd"/>
+              <w:t>OC_Rectangle3R</w:t>
+            </w:r>
           </w:p>
         </w:tc>
         <w:tc>
@@ -9979,7 +10352,7 @@
                 <w:rFonts w:cs="Calibri"/>
                 <w:color w:val="000000"/>
               </w:rPr>
-              <w:t>Rectangle shape round ends.</w:t>
+              <w:t>Rectangle not shaded with round corners</w:t>
             </w:r>
           </w:p>
         </w:tc>
@@ -9994,11 +10367,11 @@
               <w:jc w:val="center"/>
             </w:pPr>
             <w:r>
-              <w:object w:dxaOrig="2430" w:dyaOrig="855" w14:anchorId="23E2B0A4">
-                <v:shape id="_x0000_i3531" type="#_x0000_t75" style="width:63.1pt;height:22.65pt" o:ole="">
+              <w:object w:dxaOrig="1531" w:dyaOrig="901" w14:anchorId="625AD17A">
+                <v:shape id="_x0000_i1189" type="#_x0000_t75" style="width:57.05pt;height:33.3pt" o:ole="">
                   <v:imagedata r:id="rId73" o:title=""/>
                 </v:shape>
-                <o:OLEObject Type="Embed" ProgID="Visio.Drawing.15" ShapeID="_x0000_i3531" DrawAspect="Content" ObjectID="_1727255387" r:id="rId74"/>
+                <o:OLEObject Type="Embed" ProgID="Visio.Drawing.15" ShapeID="_x0000_i1189" DrawAspect="Content" ObjectID="_1729492646" r:id="rId74"/>
               </w:object>
             </w:r>
           </w:p>
@@ -10027,7 +10400,7 @@
                 <w:rFonts w:cs="Calibri"/>
                 <w:color w:val="000000"/>
               </w:rPr>
-              <w:t>OC_File</w:t>
+              <w:t>OC_Square</w:t>
             </w:r>
             <w:proofErr w:type="spellEnd"/>
           </w:p>
@@ -10050,21 +10423,7 @@
                 <w:rFonts w:cs="Calibri"/>
                 <w:color w:val="000000"/>
               </w:rPr>
-              <w:t xml:space="preserve">Folder shape can be </w:t>
-            </w:r>
-            <w:r>
-              <w:rPr>
-                <w:rFonts w:cs="Calibri"/>
-                <w:color w:val="000000"/>
-              </w:rPr>
-              <w:t>resized,</w:t>
-            </w:r>
-            <w:r>
-              <w:rPr>
-                <w:rFonts w:cs="Calibri"/>
-                <w:color w:val="000000"/>
-              </w:rPr>
-              <w:t xml:space="preserve"> and color filled</w:t>
+              <w:t>Square with shading</w:t>
             </w:r>
           </w:p>
         </w:tc>
@@ -10079,11 +10438,15 @@
               <w:jc w:val="center"/>
             </w:pPr>
             <w:r>
-              <w:object w:dxaOrig="1666" w:dyaOrig="1216" w14:anchorId="2DEED682">
-                <v:shape id="_x0000_i3534" type="#_x0000_t75" style="width:60.65pt;height:44.5pt" o:ole="">
+              <w:rPr>
+                <w:sz w:val="22"/>
+                <w:szCs w:val="22"/>
+              </w:rPr>
+              <w:object w:dxaOrig="1155" w:dyaOrig="886" w14:anchorId="61622598">
+                <v:shape id="_x0000_i1242" type="#_x0000_t75" style="width:29.9pt;height:23.75pt" o:ole="">
                   <v:imagedata r:id="rId75" o:title=""/>
                 </v:shape>
-                <o:OLEObject Type="Embed" ProgID="Visio.Drawing.15" ShapeID="_x0000_i3534" DrawAspect="Content" ObjectID="_1727255388" r:id="rId76"/>
+                <o:OLEObject Type="Embed" ProgID="Visio.Drawing.15" ShapeID="_x0000_i1242" DrawAspect="Content" ObjectID="_1729492647" r:id="rId76"/>
               </w:object>
             </w:r>
           </w:p>
@@ -10102,25 +10465,17 @@
             <w:pPr>
               <w:spacing w:after="0" w:line="240" w:lineRule="auto"/>
               <w:rPr>
-                <w:rFonts w:asciiTheme="minorHAnsi" w:hAnsiTheme="minorHAnsi" w:cstheme="minorHAnsi"/>
-              </w:rPr>
-            </w:pPr>
-            <w:proofErr w:type="spellStart"/>
-            <w:r>
-              <w:rPr>
                 <w:rFonts w:cs="Calibri"/>
                 <w:color w:val="000000"/>
               </w:rPr>
-              <w:t>OC_</w:t>
-            </w:r>
+            </w:pPr>
             <w:r>
               <w:rPr>
                 <w:rFonts w:cs="Calibri"/>
                 <w:color w:val="000000"/>
               </w:rPr>
-              <w:t>Server</w:t>
-            </w:r>
-            <w:proofErr w:type="spellEnd"/>
+              <w:t>OC_Square2</w:t>
+            </w:r>
           </w:p>
         </w:tc>
         <w:tc>
@@ -10132,36 +10487,16 @@
             <w:pPr>
               <w:spacing w:after="0" w:line="240" w:lineRule="auto"/>
               <w:rPr>
-                <w:rFonts w:asciiTheme="minorHAnsi" w:hAnsiTheme="minorHAnsi" w:cstheme="minorHAnsi"/>
-              </w:rPr>
-            </w:pPr>
-            <w:r>
-              <w:rPr>
                 <w:rFonts w:cs="Calibri"/>
                 <w:color w:val="000000"/>
               </w:rPr>
-              <w:t>Server shape c</w:t>
-            </w:r>
+            </w:pPr>
             <w:r>
               <w:rPr>
                 <w:rFonts w:cs="Calibri"/>
                 <w:color w:val="000000"/>
               </w:rPr>
-              <w:t xml:space="preserve">an be </w:t>
-            </w:r>
-            <w:r>
-              <w:rPr>
-                <w:rFonts w:cs="Calibri"/>
-                <w:color w:val="000000"/>
-              </w:rPr>
-              <w:t>resized,</w:t>
-            </w:r>
-            <w:r>
-              <w:rPr>
-                <w:rFonts w:cs="Calibri"/>
-                <w:color w:val="000000"/>
-              </w:rPr>
-              <w:t xml:space="preserve"> and color filled</w:t>
+              <w:t>Square with no Shading</w:t>
             </w:r>
           </w:p>
         </w:tc>
@@ -10174,17 +10509,17 @@
             <w:pPr>
               <w:spacing w:after="0" w:line="240" w:lineRule="auto"/>
               <w:jc w:val="center"/>
-              <w:rPr>
-                <w:rFonts w:cs="Calibri"/>
-                <w:color w:val="000000"/>
-              </w:rPr>
-            </w:pPr>
-            <w:r>
-              <w:object w:dxaOrig="1920" w:dyaOrig="1380" w14:anchorId="7A812820">
-                <v:shape id="_x0000_i3466" type="#_x0000_t75" style="width:73.6pt;height:39.65pt" o:ole="">
+            </w:pPr>
+            <w:r>
+              <w:rPr>
+                <w:sz w:val="22"/>
+                <w:szCs w:val="22"/>
+              </w:rPr>
+              <w:object w:dxaOrig="585" w:dyaOrig="585" w14:anchorId="018A8EB7">
+                <v:shape id="_x0000_i1283" type="#_x0000_t75" style="width:29.2pt;height:29.2pt" o:ole="">
                   <v:imagedata r:id="rId77" o:title=""/>
                 </v:shape>
-                <o:OLEObject Type="Embed" ProgID="Visio.Drawing.15" ShapeID="_x0000_i3466" DrawAspect="Content" ObjectID="_1727255389" r:id="rId78"/>
+                <o:OLEObject Type="Embed" ProgID="Visio.Drawing.15" ShapeID="_x0000_i1283" DrawAspect="Content" ObjectID="_1729492648" r:id="rId78"/>
               </w:object>
             </w:r>
           </w:p>
@@ -10207,41 +10542,36 @@
                 <w:color w:val="000000"/>
               </w:rPr>
             </w:pPr>
+            <w:proofErr w:type="spellStart"/>
             <w:r>
               <w:rPr>
                 <w:rFonts w:cs="Calibri"/>
                 <w:color w:val="000000"/>
               </w:rPr>
-              <w:t>OC_</w:t>
-            </w:r>
-            <w:r>
+              <w:t>OC_Database</w:t>
+            </w:r>
+            <w:proofErr w:type="spellEnd"/>
+          </w:p>
+        </w:tc>
+        <w:tc>
+          <w:tcPr>
+            <w:tcW w:w="5377" w:type="dxa"/>
+            <w:vAlign w:val="center"/>
+          </w:tcPr>
+          <w:p>
+            <w:pPr>
+              <w:spacing w:after="0" w:line="240" w:lineRule="auto"/>
               <w:rPr>
                 <w:rFonts w:cs="Calibri"/>
                 <w:color w:val="000000"/>
               </w:rPr>
-              <w:t>Server2</w:t>
-            </w:r>
-          </w:p>
-        </w:tc>
-        <w:tc>
-          <w:tcPr>
-            <w:tcW w:w="5377" w:type="dxa"/>
-            <w:vAlign w:val="center"/>
-          </w:tcPr>
-          <w:p>
-            <w:pPr>
-              <w:spacing w:after="0" w:line="240" w:lineRule="auto"/>
+            </w:pPr>
+            <w:r>
               <w:rPr>
                 <w:rFonts w:cs="Calibri"/>
                 <w:color w:val="000000"/>
               </w:rPr>
-            </w:pPr>
-            <w:r>
-              <w:rPr>
-                <w:rFonts w:cs="Calibri"/>
-                <w:color w:val="000000"/>
-              </w:rPr>
-              <w:t>Rack mount server no DB.   No color fill</w:t>
+              <w:t>Tube shape round ends with shading</w:t>
             </w:r>
           </w:p>
         </w:tc>
@@ -10254,17 +10584,13 @@
             <w:pPr>
               <w:spacing w:after="0" w:line="240" w:lineRule="auto"/>
               <w:jc w:val="center"/>
-              <w:rPr>
-                <w:rFonts w:cs="Calibri"/>
-                <w:color w:val="000000"/>
-              </w:rPr>
-            </w:pPr>
-            <w:r>
-              <w:object w:dxaOrig="2926" w:dyaOrig="1380" w14:anchorId="117E3EDF">
-                <v:shape id="_x0000_i3467" type="#_x0000_t75" style="width:74.45pt;height:34.8pt" o:ole="">
+            </w:pPr>
+            <w:r>
+              <w:object w:dxaOrig="1756" w:dyaOrig="841" w14:anchorId="4A219C7C">
+                <v:shape id="_x0000_i1263" type="#_x0000_t75" style="width:66.55pt;height:29.2pt" o:ole="">
                   <v:imagedata r:id="rId79" o:title=""/>
                 </v:shape>
-                <o:OLEObject Type="Embed" ProgID="Visio.Drawing.15" ShapeID="_x0000_i3467" DrawAspect="Content" ObjectID="_1727255390" r:id="rId80"/>
+                <o:OLEObject Type="Embed" ProgID="Visio.Drawing.15" ShapeID="_x0000_i1263" DrawAspect="Content" ObjectID="_1729492649" r:id="rId80"/>
               </w:object>
             </w:r>
           </w:p>
@@ -10292,14 +10618,14 @@
                 <w:rFonts w:cs="Calibri"/>
                 <w:color w:val="000000"/>
               </w:rPr>
-              <w:t>OC_</w:t>
+              <w:t>OC_Database</w:t>
             </w:r>
             <w:r>
               <w:rPr>
                 <w:rFonts w:cs="Calibri"/>
                 <w:color w:val="000000"/>
               </w:rPr>
-              <w:t>Server3</w:t>
+              <w:t>2</w:t>
             </w:r>
           </w:p>
         </w:tc>
@@ -10321,7 +10647,7 @@
                 <w:rFonts w:cs="Calibri"/>
                 <w:color w:val="000000"/>
               </w:rPr>
-              <w:t>Rack mount server w/DB.    No color fill</w:t>
+              <w:t>Tube shape round ends not shaded</w:t>
             </w:r>
           </w:p>
         </w:tc>
@@ -10334,17 +10660,17 @@
             <w:pPr>
               <w:spacing w:after="0" w:line="240" w:lineRule="auto"/>
               <w:jc w:val="center"/>
-              <w:rPr>
-                <w:rFonts w:cs="Calibri"/>
-                <w:color w:val="000000"/>
-              </w:rPr>
-            </w:pPr>
-            <w:r>
-              <w:object w:dxaOrig="1861" w:dyaOrig="511" w14:anchorId="04556A97">
-                <v:shape id="_x0000_i3468" type="#_x0000_t75" style="width:73.6pt;height:20.2pt" o:ole="">
+            </w:pPr>
+            <w:r>
+              <w:rPr>
+                <w:sz w:val="22"/>
+                <w:szCs w:val="22"/>
+              </w:rPr>
+              <w:object w:dxaOrig="2430" w:dyaOrig="855" w14:anchorId="4954B8FA">
+                <v:shape id="_x0000_i1280" type="#_x0000_t75" style="width:63.15pt;height:22.4pt" o:ole="">
                   <v:imagedata r:id="rId81" o:title=""/>
                 </v:shape>
-                <o:OLEObject Type="Embed" ProgID="Visio.Drawing.15" ShapeID="_x0000_i3468" DrawAspect="Content" ObjectID="_1727255391" r:id="rId82"/>
+                <o:OLEObject Type="Embed" ProgID="Visio.Drawing.15" ShapeID="_x0000_i1280" DrawAspect="Content" ObjectID="_1729492650" r:id="rId82"/>
               </w:object>
             </w:r>
           </w:p>
@@ -10363,7 +10689,8 @@
             <w:pPr>
               <w:spacing w:after="0" w:line="240" w:lineRule="auto"/>
               <w:rPr>
-                <w:rFonts w:asciiTheme="minorHAnsi" w:hAnsiTheme="minorHAnsi" w:cstheme="minorHAnsi"/>
+                <w:rFonts w:cs="Calibri"/>
+                <w:color w:val="000000"/>
               </w:rPr>
             </w:pPr>
             <w:proofErr w:type="spellStart"/>
@@ -10372,36 +10699,30 @@
                 <w:rFonts w:cs="Calibri"/>
                 <w:color w:val="000000"/>
               </w:rPr>
-              <w:t>OC_</w:t>
-            </w:r>
-            <w:r>
+              <w:t>OC_File</w:t>
+            </w:r>
+            <w:proofErr w:type="spellEnd"/>
+          </w:p>
+        </w:tc>
+        <w:tc>
+          <w:tcPr>
+            <w:tcW w:w="5377" w:type="dxa"/>
+            <w:vAlign w:val="center"/>
+          </w:tcPr>
+          <w:p>
+            <w:pPr>
+              <w:spacing w:after="0" w:line="240" w:lineRule="auto"/>
               <w:rPr>
                 <w:rFonts w:cs="Calibri"/>
                 <w:color w:val="000000"/>
               </w:rPr>
-              <w:t>Site</w:t>
-            </w:r>
-            <w:proofErr w:type="spellEnd"/>
-          </w:p>
-        </w:tc>
-        <w:tc>
-          <w:tcPr>
-            <w:tcW w:w="5377" w:type="dxa"/>
-            <w:vAlign w:val="center"/>
-          </w:tcPr>
-          <w:p>
-            <w:pPr>
-              <w:spacing w:after="0" w:line="240" w:lineRule="auto"/>
-              <w:rPr>
-                <w:rFonts w:asciiTheme="minorHAnsi" w:hAnsiTheme="minorHAnsi" w:cstheme="minorHAnsi"/>
-              </w:rPr>
             </w:pPr>
             <w:r>
               <w:rPr>
                 <w:rFonts w:cs="Calibri"/>
                 <w:color w:val="000000"/>
               </w:rPr>
-              <w:t>Site shape</w:t>
+              <w:t>Folder shape with shading</w:t>
             </w:r>
           </w:p>
         </w:tc>
@@ -10414,17 +10735,13 @@
             <w:pPr>
               <w:spacing w:after="0" w:line="240" w:lineRule="auto"/>
               <w:jc w:val="center"/>
-              <w:rPr>
-                <w:rFonts w:cs="Calibri"/>
-                <w:color w:val="000000"/>
-              </w:rPr>
-            </w:pPr>
-            <w:r>
-              <w:object w:dxaOrig="1470" w:dyaOrig="930" w14:anchorId="3A2F1E94">
-                <v:shape id="_x0000_i3469" type="#_x0000_t75" style="width:73.6pt;height:46.1pt" o:ole="">
+            </w:pPr>
+            <w:r>
+              <w:object w:dxaOrig="1681" w:dyaOrig="1260" w14:anchorId="560CA2D7">
+                <v:shape id="_x0000_i1279" type="#_x0000_t75" style="width:62.5pt;height:46.85pt" o:ole="">
                   <v:imagedata r:id="rId83" o:title=""/>
                 </v:shape>
-                <o:OLEObject Type="Embed" ProgID="Visio.Drawing.15" ShapeID="_x0000_i3469" DrawAspect="Content" ObjectID="_1727255392" r:id="rId84"/>
+                <o:OLEObject Type="Embed" ProgID="Visio.Drawing.15" ShapeID="_x0000_i1279" DrawAspect="Content" ObjectID="_1729492651" r:id="rId84"/>
               </w:object>
             </w:r>
           </w:p>
@@ -10443,25 +10760,24 @@
             <w:pPr>
               <w:spacing w:after="0" w:line="240" w:lineRule="auto"/>
               <w:rPr>
-                <w:rFonts w:asciiTheme="minorHAnsi" w:hAnsiTheme="minorHAnsi" w:cstheme="minorHAnsi"/>
-              </w:rPr>
-            </w:pPr>
-            <w:proofErr w:type="spellStart"/>
-            <w:r>
-              <w:rPr>
                 <w:rFonts w:cs="Calibri"/>
                 <w:color w:val="000000"/>
               </w:rPr>
-              <w:t>OC_</w:t>
-            </w:r>
+            </w:pPr>
             <w:r>
               <w:rPr>
                 <w:rFonts w:cs="Calibri"/>
                 <w:color w:val="000000"/>
               </w:rPr>
-              <w:t>Square</w:t>
-            </w:r>
-            <w:proofErr w:type="spellEnd"/>
+              <w:t>OC_File</w:t>
+            </w:r>
+            <w:r>
+              <w:rPr>
+                <w:rFonts w:cs="Calibri"/>
+                <w:color w:val="000000"/>
+              </w:rPr>
+              <w:t>2</w:t>
+            </w:r>
           </w:p>
         </w:tc>
         <w:tc>
@@ -10473,15 +10789,23 @@
             <w:pPr>
               <w:spacing w:after="0" w:line="240" w:lineRule="auto"/>
               <w:rPr>
-                <w:rFonts w:asciiTheme="minorHAnsi" w:hAnsiTheme="minorHAnsi" w:cstheme="minorHAnsi"/>
-              </w:rPr>
-            </w:pPr>
-            <w:r>
-              <w:rPr>
                 <w:rFonts w:cs="Calibri"/>
                 <w:color w:val="000000"/>
               </w:rPr>
-              <w:t>Square that can be sized and color filled</w:t>
+            </w:pPr>
+            <w:r>
+              <w:rPr>
+                <w:rFonts w:cs="Calibri"/>
+                <w:color w:val="000000"/>
+              </w:rPr>
+              <w:t xml:space="preserve">Folder shape </w:t>
+            </w:r>
+            <w:r>
+              <w:rPr>
+                <w:rFonts w:cs="Calibri"/>
+                <w:color w:val="000000"/>
+              </w:rPr>
+              <w:t>no shading</w:t>
             </w:r>
           </w:p>
         </w:tc>
@@ -10494,17 +10818,17 @@
             <w:pPr>
               <w:spacing w:after="0" w:line="240" w:lineRule="auto"/>
               <w:jc w:val="center"/>
-              <w:rPr>
-                <w:rFonts w:cs="Calibri"/>
-                <w:color w:val="000000"/>
-              </w:rPr>
-            </w:pPr>
-            <w:r>
-              <w:object w:dxaOrig="1155" w:dyaOrig="886" w14:anchorId="12238194">
-                <v:shape id="_x0000_i3470" type="#_x0000_t75" style="width:29.95pt;height:23.45pt" o:ole="">
+            </w:pPr>
+            <w:r>
+              <w:rPr>
+                <w:sz w:val="22"/>
+                <w:szCs w:val="22"/>
+              </w:rPr>
+              <w:object w:dxaOrig="1666" w:dyaOrig="1216" w14:anchorId="4E8FB5E9">
+                <v:shape id="_x0000_i1278" type="#_x0000_t75" style="width:60.45pt;height:44.85pt" o:ole="">
                   <v:imagedata r:id="rId85" o:title=""/>
                 </v:shape>
-                <o:OLEObject Type="Embed" ProgID="Visio.Drawing.15" ShapeID="_x0000_i3470" DrawAspect="Content" ObjectID="_1727255393" r:id="rId86"/>
+                <o:OLEObject Type="Embed" ProgID="Visio.Drawing.15" ShapeID="_x0000_i1278" DrawAspect="Content" ObjectID="_1729492652" r:id="rId86"/>
               </w:object>
             </w:r>
           </w:p>
@@ -10523,27 +10847,50 @@
             <w:pPr>
               <w:spacing w:after="0" w:line="240" w:lineRule="auto"/>
               <w:rPr>
+                <w:rFonts w:asciiTheme="minorHAnsi" w:hAnsiTheme="minorHAnsi" w:cstheme="minorHAnsi"/>
+              </w:rPr>
+            </w:pPr>
+            <w:proofErr w:type="spellStart"/>
+            <w:r>
+              <w:rPr>
                 <w:rFonts w:cs="Calibri"/>
                 <w:color w:val="000000"/>
               </w:rPr>
+              <w:t>OC_Server</w:t>
+            </w:r>
+            <w:proofErr w:type="spellEnd"/>
+          </w:p>
+        </w:tc>
+        <w:tc>
+          <w:tcPr>
+            <w:tcW w:w="5377" w:type="dxa"/>
+            <w:vAlign w:val="center"/>
+          </w:tcPr>
+          <w:p>
+            <w:pPr>
+              <w:spacing w:after="0" w:line="240" w:lineRule="auto"/>
+              <w:rPr>
+                <w:rFonts w:asciiTheme="minorHAnsi" w:hAnsiTheme="minorHAnsi" w:cstheme="minorHAnsi"/>
+              </w:rPr>
             </w:pPr>
             <w:r>
               <w:rPr>
                 <w:rFonts w:cs="Calibri"/>
                 <w:color w:val="000000"/>
               </w:rPr>
-              <w:t>OC_Square2</w:t>
-            </w:r>
-          </w:p>
-        </w:tc>
-        <w:tc>
-          <w:tcPr>
-            <w:tcW w:w="5377" w:type="dxa"/>
-            <w:vAlign w:val="center"/>
-          </w:tcPr>
-          <w:p>
-            <w:pPr>
-              <w:spacing w:after="0" w:line="240" w:lineRule="auto"/>
+              <w:t>Server shape can be resized, and color filled</w:t>
+            </w:r>
+          </w:p>
+        </w:tc>
+        <w:tc>
+          <w:tcPr>
+            <w:tcW w:w="1710" w:type="dxa"/>
+            <w:vAlign w:val="center"/>
+          </w:tcPr>
+          <w:p>
+            <w:pPr>
+              <w:spacing w:after="0" w:line="240" w:lineRule="auto"/>
+              <w:jc w:val="center"/>
               <w:rPr>
                 <w:rFonts w:cs="Calibri"/>
                 <w:color w:val="000000"/>
@@ -10551,38 +10898,14 @@
             </w:pPr>
             <w:r>
               <w:rPr>
-                <w:rFonts w:cs="Calibri"/>
-                <w:color w:val="000000"/>
-              </w:rPr>
-              <w:t xml:space="preserve">Square no </w:t>
-            </w:r>
-            <w:proofErr w:type="spellStart"/>
-            <w:r>
-              <w:rPr>
-                <w:rFonts w:cs="Calibri"/>
-                <w:color w:val="000000"/>
-              </w:rPr>
-              <w:t>outling</w:t>
-            </w:r>
-            <w:proofErr w:type="spellEnd"/>
-          </w:p>
-        </w:tc>
-        <w:tc>
-          <w:tcPr>
-            <w:tcW w:w="1710" w:type="dxa"/>
-            <w:vAlign w:val="center"/>
-          </w:tcPr>
-          <w:p>
-            <w:pPr>
-              <w:spacing w:after="0" w:line="240" w:lineRule="auto"/>
-              <w:jc w:val="center"/>
-            </w:pPr>
-            <w:r>
-              <w:object w:dxaOrig="585" w:dyaOrig="585" w14:anchorId="4FCCEBBF">
-                <v:shape id="_x0000_i3471" type="#_x0000_t75" style="width:29.1pt;height:29.1pt" o:ole="">
+                <w:sz w:val="22"/>
+                <w:szCs w:val="22"/>
+              </w:rPr>
+              <w:object w:dxaOrig="1920" w:dyaOrig="1380" w14:anchorId="7A812820">
+                <v:shape id="_x0000_i1264" type="#_x0000_t75" style="width:73.35pt;height:39.4pt" o:ole="">
                   <v:imagedata r:id="rId87" o:title=""/>
                 </v:shape>
-                <o:OLEObject Type="Embed" ProgID="Visio.Drawing.15" ShapeID="_x0000_i3471" DrawAspect="Content" ObjectID="_1727255394" r:id="rId88"/>
+                <o:OLEObject Type="Embed" ProgID="Visio.Drawing.15" ShapeID="_x0000_i1264" DrawAspect="Content" ObjectID="_1729492653" r:id="rId88"/>
               </w:object>
             </w:r>
           </w:p>
@@ -10601,25 +10924,17 @@
             <w:pPr>
               <w:spacing w:after="0" w:line="240" w:lineRule="auto"/>
               <w:rPr>
-                <w:rFonts w:asciiTheme="minorHAnsi" w:hAnsiTheme="minorHAnsi" w:cstheme="minorHAnsi"/>
-              </w:rPr>
-            </w:pPr>
-            <w:proofErr w:type="spellStart"/>
-            <w:r>
-              <w:rPr>
                 <w:rFonts w:cs="Calibri"/>
                 <w:color w:val="000000"/>
               </w:rPr>
-              <w:t>OC_</w:t>
-            </w:r>
+            </w:pPr>
             <w:r>
               <w:rPr>
                 <w:rFonts w:cs="Calibri"/>
                 <w:color w:val="000000"/>
               </w:rPr>
-              <w:t>Supply</w:t>
-            </w:r>
-            <w:proofErr w:type="spellEnd"/>
+              <w:t>OC_Server2</w:t>
+            </w:r>
           </w:p>
         </w:tc>
         <w:tc>
@@ -10631,22 +10946,16 @@
             <w:pPr>
               <w:spacing w:after="0" w:line="240" w:lineRule="auto"/>
               <w:rPr>
-                <w:rFonts w:asciiTheme="minorHAnsi" w:hAnsiTheme="minorHAnsi" w:cstheme="minorHAnsi"/>
-              </w:rPr>
-            </w:pPr>
-            <w:r>
-              <w:rPr>
                 <w:rFonts w:cs="Calibri"/>
                 <w:color w:val="000000"/>
               </w:rPr>
-              <w:t xml:space="preserve">Supply </w:t>
-            </w:r>
+            </w:pPr>
             <w:r>
               <w:rPr>
                 <w:rFonts w:cs="Calibri"/>
                 <w:color w:val="000000"/>
               </w:rPr>
-              <w:t>Cabinet</w:t>
+              <w:t>Rack mount server no DB.   No color fill</w:t>
             </w:r>
           </w:p>
         </w:tc>
@@ -10665,11 +10974,15 @@
               </w:rPr>
             </w:pPr>
             <w:r>
-              <w:object w:dxaOrig="1486" w:dyaOrig="810" w14:anchorId="6CEEBC8E">
-                <v:shape id="_x0000_i3472" type="#_x0000_t75" style="width:74.45pt;height:40.45pt" o:ole="">
+              <w:rPr>
+                <w:sz w:val="22"/>
+                <w:szCs w:val="22"/>
+              </w:rPr>
+              <w:object w:dxaOrig="2926" w:dyaOrig="1380" w14:anchorId="117E3EDF">
+                <v:shape id="_x0000_i1265" type="#_x0000_t75" style="width:74.7pt;height:34.65pt" o:ole="">
                   <v:imagedata r:id="rId89" o:title=""/>
                 </v:shape>
-                <o:OLEObject Type="Embed" ProgID="Visio.Drawing.15" ShapeID="_x0000_i3472" DrawAspect="Content" ObjectID="_1727255395" r:id="rId90"/>
+                <o:OLEObject Type="Embed" ProgID="Visio.Drawing.15" ShapeID="_x0000_i1265" DrawAspect="Content" ObjectID="_1729492654" r:id="rId90"/>
               </w:object>
             </w:r>
           </w:p>
@@ -10688,25 +11001,17 @@
             <w:pPr>
               <w:spacing w:after="0" w:line="240" w:lineRule="auto"/>
               <w:rPr>
-                <w:rFonts w:asciiTheme="minorHAnsi" w:hAnsiTheme="minorHAnsi" w:cstheme="minorHAnsi"/>
-              </w:rPr>
-            </w:pPr>
-            <w:proofErr w:type="spellStart"/>
-            <w:r>
-              <w:rPr>
                 <w:rFonts w:cs="Calibri"/>
                 <w:color w:val="000000"/>
               </w:rPr>
-              <w:t>OC_</w:t>
-            </w:r>
+            </w:pPr>
             <w:r>
               <w:rPr>
                 <w:rFonts w:cs="Calibri"/>
                 <w:color w:val="000000"/>
               </w:rPr>
-              <w:t>TabelCell</w:t>
-            </w:r>
-            <w:proofErr w:type="spellEnd"/>
+              <w:t>OC_Server3</w:t>
+            </w:r>
           </w:p>
         </w:tc>
         <w:tc>
@@ -10718,15 +11023,16 @@
             <w:pPr>
               <w:spacing w:after="0" w:line="240" w:lineRule="auto"/>
               <w:rPr>
-                <w:rFonts w:asciiTheme="minorHAnsi" w:hAnsiTheme="minorHAnsi" w:cstheme="minorHAnsi"/>
-              </w:rPr>
-            </w:pPr>
-            <w:r>
-              <w:rPr>
                 <w:rFonts w:cs="Calibri"/>
                 <w:color w:val="000000"/>
               </w:rPr>
-              <w:t>Can be used to build up interface tables like an Excel cell or anything else you want to make like a table entry.  You just need to build and size each image and add the stencil label text</w:t>
+            </w:pPr>
+            <w:r>
+              <w:rPr>
+                <w:rFonts w:cs="Calibri"/>
+                <w:color w:val="000000"/>
+              </w:rPr>
+              <w:t>Rack mount server w/DB.    No color fill</w:t>
             </w:r>
           </w:p>
         </w:tc>
@@ -10745,11 +11051,15 @@
               </w:rPr>
             </w:pPr>
             <w:r>
-              <w:object w:dxaOrig="1515" w:dyaOrig="420" w14:anchorId="5395BF81">
-                <v:shape id="_x0000_i3473" type="#_x0000_t75" style="width:73.6pt;height:20.2pt" o:ole="">
+              <w:rPr>
+                <w:sz w:val="22"/>
+                <w:szCs w:val="22"/>
+              </w:rPr>
+              <w:object w:dxaOrig="1861" w:dyaOrig="511" w14:anchorId="04556A97">
+                <v:shape id="_x0000_i1266" type="#_x0000_t75" style="width:73.35pt;height:20.4pt" o:ole="">
                   <v:imagedata r:id="rId91" o:title=""/>
                 </v:shape>
-                <o:OLEObject Type="Embed" ProgID="Visio.Drawing.15" ShapeID="_x0000_i3473" DrawAspect="Content" ObjectID="_1727255396" r:id="rId92"/>
+                <o:OLEObject Type="Embed" ProgID="Visio.Drawing.15" ShapeID="_x0000_i1266" DrawAspect="Content" ObjectID="_1729492655" r:id="rId92"/>
               </w:object>
             </w:r>
           </w:p>
@@ -10768,64 +11078,65 @@
             <w:pPr>
               <w:spacing w:after="0" w:line="240" w:lineRule="auto"/>
               <w:rPr>
+                <w:rFonts w:asciiTheme="minorHAnsi" w:hAnsiTheme="minorHAnsi" w:cstheme="minorHAnsi"/>
+              </w:rPr>
+            </w:pPr>
+            <w:proofErr w:type="spellStart"/>
+            <w:r>
+              <w:rPr>
                 <w:rFonts w:cs="Calibri"/>
                 <w:color w:val="000000"/>
               </w:rPr>
+              <w:t>OC_Site</w:t>
+            </w:r>
+            <w:proofErr w:type="spellEnd"/>
+          </w:p>
+        </w:tc>
+        <w:tc>
+          <w:tcPr>
+            <w:tcW w:w="5377" w:type="dxa"/>
+            <w:vAlign w:val="center"/>
+          </w:tcPr>
+          <w:p>
+            <w:pPr>
+              <w:spacing w:after="0" w:line="240" w:lineRule="auto"/>
+              <w:rPr>
+                <w:rFonts w:asciiTheme="minorHAnsi" w:hAnsiTheme="minorHAnsi" w:cstheme="minorHAnsi"/>
+              </w:rPr>
             </w:pPr>
             <w:r>
               <w:rPr>
                 <w:rFonts w:cs="Calibri"/>
                 <w:color w:val="000000"/>
               </w:rPr>
-              <w:t>OC_</w:t>
-            </w:r>
-            <w:r>
+              <w:t>Site shape</w:t>
+            </w:r>
+          </w:p>
+        </w:tc>
+        <w:tc>
+          <w:tcPr>
+            <w:tcW w:w="1710" w:type="dxa"/>
+            <w:vAlign w:val="center"/>
+          </w:tcPr>
+          <w:p>
+            <w:pPr>
+              <w:spacing w:after="0" w:line="240" w:lineRule="auto"/>
+              <w:jc w:val="center"/>
               <w:rPr>
                 <w:rFonts w:cs="Calibri"/>
                 <w:color w:val="000000"/>
               </w:rPr>
-              <w:t>TableCell2</w:t>
-            </w:r>
-          </w:p>
-        </w:tc>
-        <w:tc>
-          <w:tcPr>
-            <w:tcW w:w="5377" w:type="dxa"/>
-            <w:vAlign w:val="center"/>
-          </w:tcPr>
-          <w:p>
-            <w:pPr>
-              <w:spacing w:after="0" w:line="240" w:lineRule="auto"/>
-              <w:rPr>
-                <w:rFonts w:cs="Calibri"/>
-                <w:color w:val="000000"/>
-              </w:rPr>
-            </w:pPr>
-            <w:r>
-              <w:rPr>
-                <w:rFonts w:cs="Calibri"/>
-                <w:color w:val="000000"/>
-              </w:rPr>
-              <w:t>Light outline used like a test box</w:t>
-            </w:r>
-          </w:p>
-        </w:tc>
-        <w:tc>
-          <w:tcPr>
-            <w:tcW w:w="1710" w:type="dxa"/>
-            <w:vAlign w:val="center"/>
-          </w:tcPr>
-          <w:p>
-            <w:pPr>
-              <w:spacing w:after="0" w:line="240" w:lineRule="auto"/>
-              <w:jc w:val="center"/>
-            </w:pPr>
-            <w:r>
-              <w:object w:dxaOrig="1486" w:dyaOrig="405" w14:anchorId="71A1DC80">
-                <v:shape id="_x0000_i3474" type="#_x0000_t75" style="width:74.45pt;height:20.2pt" o:ole="">
+            </w:pPr>
+            <w:r>
+              <w:rPr>
+                <w:sz w:val="22"/>
+                <w:szCs w:val="22"/>
+              </w:rPr>
+              <w:object w:dxaOrig="1470" w:dyaOrig="930" w14:anchorId="3A2F1E94">
+                <v:shape id="_x0000_i1267" type="#_x0000_t75" style="width:73.35pt;height:46.2pt" o:ole="">
                   <v:imagedata r:id="rId93" o:title=""/>
                 </v:shape>
-                <o:OLEObject Type="Embed" ProgID="Visio.Drawing.15" ShapeID="_x0000_i3474" DrawAspect="Content" ObjectID="_1727255397" r:id="rId94"/>
+                <o:OLEObject Type="Embed" ProgID="Visio.Drawing.15" ShapeID="_x0000_i1267" DrawAspect="Content" ObjectID="_1729492656" r:id="rId94"/>
               </w:object>
             </w:r>
           </w:p>
@@ -10853,68 +11164,56 @@
                 <w:rFonts w:cs="Calibri"/>
                 <w:color w:val="000000"/>
               </w:rPr>
-              <w:t>OC_</w:t>
-            </w:r>
+              <w:t>OC_Supply</w:t>
+            </w:r>
+            <w:proofErr w:type="spellEnd"/>
+          </w:p>
+        </w:tc>
+        <w:tc>
+          <w:tcPr>
+            <w:tcW w:w="5377" w:type="dxa"/>
+            <w:vAlign w:val="center"/>
+          </w:tcPr>
+          <w:p>
+            <w:pPr>
+              <w:spacing w:after="0" w:line="240" w:lineRule="auto"/>
+              <w:rPr>
+                <w:rFonts w:asciiTheme="minorHAnsi" w:hAnsiTheme="minorHAnsi" w:cstheme="minorHAnsi"/>
+              </w:rPr>
+            </w:pPr>
             <w:r>
               <w:rPr>
                 <w:rFonts w:cs="Calibri"/>
                 <w:color w:val="000000"/>
               </w:rPr>
-              <w:t>TagLabeler</w:t>
-            </w:r>
-            <w:proofErr w:type="spellEnd"/>
-          </w:p>
-        </w:tc>
-        <w:tc>
-          <w:tcPr>
-            <w:tcW w:w="5377" w:type="dxa"/>
-            <w:vAlign w:val="center"/>
-          </w:tcPr>
-          <w:p>
-            <w:pPr>
-              <w:spacing w:after="0" w:line="240" w:lineRule="auto"/>
-              <w:rPr>
-                <w:rFonts w:asciiTheme="minorHAnsi" w:hAnsiTheme="minorHAnsi" w:cstheme="minorHAnsi"/>
-              </w:rPr>
-            </w:pPr>
-            <w:r>
+              <w:t>Supply Cabinet</w:t>
+            </w:r>
+          </w:p>
+        </w:tc>
+        <w:tc>
+          <w:tcPr>
+            <w:tcW w:w="1710" w:type="dxa"/>
+            <w:vAlign w:val="center"/>
+          </w:tcPr>
+          <w:p>
+            <w:pPr>
+              <w:spacing w:after="0" w:line="240" w:lineRule="auto"/>
+              <w:jc w:val="center"/>
               <w:rPr>
                 <w:rFonts w:cs="Calibri"/>
                 <w:color w:val="000000"/>
               </w:rPr>
-              <w:t xml:space="preserve">Tag </w:t>
-            </w:r>
-            <w:proofErr w:type="spellStart"/>
-            <w:r>
-              <w:rPr>
-                <w:rFonts w:cs="Calibri"/>
-                <w:color w:val="000000"/>
-              </w:rPr>
-              <w:t>Labele</w:t>
-            </w:r>
-            <w:proofErr w:type="spellEnd"/>
-          </w:p>
-        </w:tc>
-        <w:tc>
-          <w:tcPr>
-            <w:tcW w:w="1710" w:type="dxa"/>
-            <w:vAlign w:val="center"/>
-          </w:tcPr>
-          <w:p>
-            <w:pPr>
-              <w:spacing w:after="0" w:line="240" w:lineRule="auto"/>
-              <w:jc w:val="center"/>
-              <w:rPr>
-                <w:rFonts w:cs="Calibri"/>
-                <w:color w:val="000000"/>
-              </w:rPr>
-            </w:pPr>
-            <w:r>
-              <w:object w:dxaOrig="1486" w:dyaOrig="585" w14:anchorId="6C56B76B">
-                <v:shape id="_x0000_i3475" type="#_x0000_t75" style="width:74.45pt;height:29.1pt" o:ole="">
+            </w:pPr>
+            <w:r>
+              <w:rPr>
+                <w:sz w:val="22"/>
+                <w:szCs w:val="22"/>
+              </w:rPr>
+              <w:object w:dxaOrig="1486" w:dyaOrig="810" w14:anchorId="6CEEBC8E">
+                <v:shape id="_x0000_i1268" type="#_x0000_t75" style="width:74.7pt;height:40.75pt" o:ole="">
                   <v:imagedata r:id="rId95" o:title=""/>
                 </v:shape>
-                <o:OLEObject Type="Embed" ProgID="Visio.Drawing.15" ShapeID="_x0000_i3475" DrawAspect="Content" ObjectID="_1727255398" r:id="rId96"/>
+                <o:OLEObject Type="Embed" ProgID="Visio.Drawing.15" ShapeID="_x0000_i1268" DrawAspect="Content" ObjectID="_1729492657" r:id="rId96"/>
               </w:object>
             </w:r>
           </w:p>
@@ -10942,36 +11241,44 @@
                 <w:rFonts w:cs="Calibri"/>
                 <w:color w:val="000000"/>
               </w:rPr>
-              <w:t>OC_</w:t>
-            </w:r>
-            <w:r>
+              <w:t>OC_TabelCell</w:t>
+            </w:r>
+            <w:proofErr w:type="spellEnd"/>
+          </w:p>
+        </w:tc>
+        <w:tc>
+          <w:tcPr>
+            <w:tcW w:w="5377" w:type="dxa"/>
+            <w:vAlign w:val="center"/>
+          </w:tcPr>
+          <w:p>
+            <w:pPr>
+              <w:spacing w:after="0" w:line="240" w:lineRule="auto"/>
               <w:rPr>
                 <w:rFonts w:cs="Calibri"/>
                 <w:color w:val="000000"/>
               </w:rPr>
-              <w:t>Title</w:t>
-            </w:r>
-            <w:proofErr w:type="spellEnd"/>
-          </w:p>
-        </w:tc>
-        <w:tc>
-          <w:tcPr>
-            <w:tcW w:w="5377" w:type="dxa"/>
-            <w:vAlign w:val="center"/>
-          </w:tcPr>
-          <w:p>
-            <w:pPr>
-              <w:spacing w:after="0" w:line="240" w:lineRule="auto"/>
-              <w:rPr>
-                <w:rFonts w:asciiTheme="minorHAnsi" w:hAnsiTheme="minorHAnsi" w:cstheme="minorHAnsi"/>
-              </w:rPr>
             </w:pPr>
             <w:r>
               <w:rPr>
                 <w:rFonts w:cs="Calibri"/>
                 <w:color w:val="000000"/>
               </w:rPr>
-              <w:t>Title shape with set font sized for each row</w:t>
+              <w:t>Small rectangle that can be used to build a table like excel. Example of use may be showing the interfaces.  You may need to columns and rows you can use this shape to construct this.</w:t>
+            </w:r>
+          </w:p>
+          <w:p>
+            <w:pPr>
+              <w:spacing w:after="0" w:line="240" w:lineRule="auto"/>
+              <w:rPr>
+                <w:rFonts w:asciiTheme="minorHAnsi" w:hAnsiTheme="minorHAnsi" w:cstheme="minorHAnsi"/>
+              </w:rPr>
+            </w:pPr>
+            <w:r>
+              <w:rPr>
+                <w:rFonts w:asciiTheme="minorHAnsi" w:hAnsiTheme="minorHAnsi" w:cstheme="minorHAnsi"/>
+              </w:rPr>
+              <w:t>Add text and color</w:t>
             </w:r>
           </w:p>
         </w:tc>
@@ -10990,11 +11297,15 @@
               </w:rPr>
             </w:pPr>
             <w:r>
-              <w:object w:dxaOrig="7425" w:dyaOrig="1260" w14:anchorId="08FCA848">
-                <v:shape id="_x0000_i3476" type="#_x0000_t75" style="width:73.6pt;height:12.15pt" o:ole="">
+              <w:rPr>
+                <w:sz w:val="22"/>
+                <w:szCs w:val="22"/>
+              </w:rPr>
+              <w:object w:dxaOrig="1515" w:dyaOrig="420" w14:anchorId="5395BF81">
+                <v:shape id="_x0000_i1269" type="#_x0000_t75" style="width:73.35pt;height:20.4pt" o:ole="">
                   <v:imagedata r:id="rId97" o:title=""/>
                 </v:shape>
-                <o:OLEObject Type="Embed" ProgID="Visio.Drawing.15" ShapeID="_x0000_i3476" DrawAspect="Content" ObjectID="_1727255399" r:id="rId98"/>
+                <o:OLEObject Type="Embed" ProgID="Visio.Drawing.15" ShapeID="_x0000_i1269" DrawAspect="Content" ObjectID="_1729492658" r:id="rId98"/>
               </w:object>
             </w:r>
           </w:p>
@@ -11013,25 +11324,17 @@
             <w:pPr>
               <w:spacing w:after="0" w:line="240" w:lineRule="auto"/>
               <w:rPr>
-                <w:rFonts w:asciiTheme="minorHAnsi" w:hAnsiTheme="minorHAnsi" w:cstheme="minorHAnsi"/>
-              </w:rPr>
-            </w:pPr>
-            <w:proofErr w:type="spellStart"/>
-            <w:r>
-              <w:rPr>
                 <w:rFonts w:cs="Calibri"/>
                 <w:color w:val="000000"/>
               </w:rPr>
-              <w:t>OC_</w:t>
-            </w:r>
+            </w:pPr>
             <w:r>
               <w:rPr>
                 <w:rFonts w:cs="Calibri"/>
                 <w:color w:val="000000"/>
               </w:rPr>
-              <w:t>vSuite_EMM</w:t>
-            </w:r>
-            <w:proofErr w:type="spellEnd"/>
+              <w:t>OC_TableCell2</w:t>
+            </w:r>
           </w:p>
         </w:tc>
         <w:tc>
@@ -11043,24 +11346,16 @@
             <w:pPr>
               <w:spacing w:after="0" w:line="240" w:lineRule="auto"/>
               <w:rPr>
-                <w:rFonts w:asciiTheme="minorHAnsi" w:hAnsiTheme="minorHAnsi" w:cstheme="minorHAnsi"/>
-              </w:rPr>
-            </w:pPr>
-            <w:proofErr w:type="spellStart"/>
-            <w:r>
-              <w:rPr>
                 <w:rFonts w:cs="Calibri"/>
                 <w:color w:val="000000"/>
               </w:rPr>
-              <w:t>vSuite</w:t>
-            </w:r>
-            <w:proofErr w:type="spellEnd"/>
+            </w:pPr>
             <w:r>
               <w:rPr>
                 <w:rFonts w:cs="Calibri"/>
                 <w:color w:val="000000"/>
               </w:rPr>
-              <w:t xml:space="preserve"> and EMM</w:t>
+              <w:t>Rectangle with a light outline can be used like a test box</w:t>
             </w:r>
           </w:p>
         </w:tc>
@@ -11073,17 +11368,17 @@
             <w:pPr>
               <w:spacing w:after="0" w:line="240" w:lineRule="auto"/>
               <w:jc w:val="center"/>
-              <w:rPr>
-                <w:rFonts w:cs="Calibri"/>
-                <w:color w:val="000000"/>
-              </w:rPr>
-            </w:pPr>
-            <w:r>
-              <w:object w:dxaOrig="1936" w:dyaOrig="1621" w14:anchorId="6A6F5A8C">
-                <v:shape id="_x0000_i3477" type="#_x0000_t75" style="width:73.6pt;height:62.3pt" o:ole="">
+            </w:pPr>
+            <w:r>
+              <w:rPr>
+                <w:sz w:val="22"/>
+                <w:szCs w:val="22"/>
+              </w:rPr>
+              <w:object w:dxaOrig="1486" w:dyaOrig="405" w14:anchorId="71A1DC80">
+                <v:shape id="_x0000_i1270" type="#_x0000_t75" style="width:74.7pt;height:20.4pt" o:ole="">
                   <v:imagedata r:id="rId99" o:title=""/>
                 </v:shape>
-                <o:OLEObject Type="Embed" ProgID="Visio.Drawing.15" ShapeID="_x0000_i3477" DrawAspect="Content" ObjectID="_1727255400" r:id="rId100"/>
+                <o:OLEObject Type="Embed" ProgID="Visio.Drawing.15" ShapeID="_x0000_i1270" DrawAspect="Content" ObjectID="_1729492659" r:id="rId100"/>
               </w:object>
             </w:r>
           </w:p>
@@ -11112,61 +11407,134 @@
                 <w:color w:val="000000"/>
               </w:rPr>
               <w:lastRenderedPageBreak/>
-              <w:t>OC_</w:t>
-            </w:r>
+              <w:t>OC_TagLabeler</w:t>
+            </w:r>
+            <w:proofErr w:type="spellEnd"/>
+          </w:p>
+        </w:tc>
+        <w:tc>
+          <w:tcPr>
+            <w:tcW w:w="5377" w:type="dxa"/>
+            <w:vAlign w:val="center"/>
+          </w:tcPr>
+          <w:p>
+            <w:pPr>
+              <w:spacing w:after="0" w:line="240" w:lineRule="auto"/>
+              <w:rPr>
+                <w:rFonts w:asciiTheme="minorHAnsi" w:hAnsiTheme="minorHAnsi" w:cstheme="minorHAnsi"/>
+              </w:rPr>
+            </w:pPr>
             <w:r>
               <w:rPr>
                 <w:rFonts w:cs="Calibri"/>
                 <w:color w:val="000000"/>
               </w:rPr>
-              <w:t>vSuiteCloud</w:t>
-            </w:r>
-            <w:proofErr w:type="spellEnd"/>
-          </w:p>
-        </w:tc>
-        <w:tc>
-          <w:tcPr>
-            <w:tcW w:w="5377" w:type="dxa"/>
-            <w:vAlign w:val="center"/>
-          </w:tcPr>
-          <w:p>
-            <w:pPr>
-              <w:spacing w:after="0" w:line="240" w:lineRule="auto"/>
-              <w:rPr>
-                <w:rFonts w:asciiTheme="minorHAnsi" w:hAnsiTheme="minorHAnsi" w:cstheme="minorHAnsi"/>
-              </w:rPr>
-            </w:pPr>
-            <w:proofErr w:type="spellStart"/>
-            <w:r>
+              <w:t>Tag Labeler</w:t>
+            </w:r>
+          </w:p>
+        </w:tc>
+        <w:tc>
+          <w:tcPr>
+            <w:tcW w:w="1710" w:type="dxa"/>
+            <w:vAlign w:val="center"/>
+          </w:tcPr>
+          <w:p>
+            <w:pPr>
+              <w:spacing w:after="0" w:line="240" w:lineRule="auto"/>
+              <w:jc w:val="center"/>
               <w:rPr>
                 <w:rFonts w:cs="Calibri"/>
                 <w:color w:val="000000"/>
               </w:rPr>
-              <w:t>vSuiteCloud</w:t>
-            </w:r>
-            <w:proofErr w:type="spellEnd"/>
-          </w:p>
-        </w:tc>
-        <w:tc>
-          <w:tcPr>
-            <w:tcW w:w="1710" w:type="dxa"/>
-            <w:vAlign w:val="center"/>
-          </w:tcPr>
-          <w:p>
-            <w:pPr>
-              <w:spacing w:after="0" w:line="240" w:lineRule="auto"/>
-              <w:jc w:val="center"/>
-              <w:rPr>
-                <w:rFonts w:cs="Calibri"/>
-                <w:color w:val="000000"/>
-              </w:rPr>
-            </w:pPr>
-            <w:r>
-              <w:object w:dxaOrig="1846" w:dyaOrig="1545" w14:anchorId="145EA862">
-                <v:shape id="_x0000_i3478" type="#_x0000_t75" style="width:74.45pt;height:62.3pt" o:ole="">
+            </w:pPr>
+            <w:r>
+              <w:rPr>
+                <w:sz w:val="22"/>
+                <w:szCs w:val="22"/>
+              </w:rPr>
+              <w:object w:dxaOrig="1486" w:dyaOrig="585" w14:anchorId="6C56B76B">
+                <v:shape id="_x0000_i1271" type="#_x0000_t75" style="width:74.7pt;height:29.2pt" o:ole="">
                   <v:imagedata r:id="rId101" o:title=""/>
                 </v:shape>
-                <o:OLEObject Type="Embed" ProgID="Visio.Drawing.15" ShapeID="_x0000_i3478" DrawAspect="Content" ObjectID="_1727255401" r:id="rId102"/>
+                <o:OLEObject Type="Embed" ProgID="Visio.Drawing.15" ShapeID="_x0000_i1271" DrawAspect="Content" ObjectID="_1729492660" r:id="rId102"/>
+              </w:object>
+            </w:r>
+          </w:p>
+        </w:tc>
+      </w:tr>
+      <w:tr>
+        <w:trPr>
+          <w:cantSplit/>
+          <w:trHeight w:val="818"/>
+        </w:trPr>
+        <w:tc>
+          <w:tcPr>
+            <w:tcW w:w="2088" w:type="dxa"/>
+            <w:vAlign w:val="center"/>
+          </w:tcPr>
+          <w:p>
+            <w:pPr>
+              <w:spacing w:after="0" w:line="240" w:lineRule="auto"/>
+              <w:rPr>
+                <w:rFonts w:asciiTheme="minorHAnsi" w:hAnsiTheme="minorHAnsi" w:cstheme="minorHAnsi"/>
+              </w:rPr>
+            </w:pPr>
+            <w:proofErr w:type="spellStart"/>
+            <w:r>
+              <w:rPr>
+                <w:rFonts w:cs="Calibri"/>
+                <w:color w:val="000000"/>
+              </w:rPr>
+              <w:t>OC_Title</w:t>
+            </w:r>
+            <w:proofErr w:type="spellEnd"/>
+          </w:p>
+        </w:tc>
+        <w:tc>
+          <w:tcPr>
+            <w:tcW w:w="5377" w:type="dxa"/>
+            <w:vAlign w:val="center"/>
+          </w:tcPr>
+          <w:p>
+            <w:pPr>
+              <w:spacing w:after="0" w:line="240" w:lineRule="auto"/>
+              <w:rPr>
+                <w:rFonts w:asciiTheme="minorHAnsi" w:hAnsiTheme="minorHAnsi" w:cstheme="minorHAnsi"/>
+              </w:rPr>
+            </w:pPr>
+            <w:r>
+              <w:rPr>
+                <w:rFonts w:cs="Calibri"/>
+                <w:color w:val="000000"/>
+              </w:rPr>
+              <w:t>Title shape with set font sized for each row</w:t>
+            </w:r>
+          </w:p>
+        </w:tc>
+        <w:tc>
+          <w:tcPr>
+            <w:tcW w:w="1710" w:type="dxa"/>
+            <w:vAlign w:val="center"/>
+          </w:tcPr>
+          <w:p>
+            <w:pPr>
+              <w:spacing w:after="0" w:line="240" w:lineRule="auto"/>
+              <w:jc w:val="center"/>
+              <w:rPr>
+                <w:rFonts w:cs="Calibri"/>
+                <w:color w:val="000000"/>
+              </w:rPr>
+            </w:pPr>
+            <w:r>
+              <w:rPr>
+                <w:sz w:val="22"/>
+                <w:szCs w:val="22"/>
+              </w:rPr>
+              <w:object w:dxaOrig="7425" w:dyaOrig="1260" w14:anchorId="08FCA848">
+                <v:shape id="_x0000_i1277" type="#_x0000_t75" style="width:73.35pt;height:12.25pt" o:ole="">
+                  <v:imagedata r:id="rId103" o:title=""/>
+                </v:shape>
+                <o:OLEObject Type="Embed" ProgID="Visio.Drawing.15" ShapeID="_x0000_i1277" DrawAspect="Content" ObjectID="_1729492661" r:id="rId104"/>
               </w:object>
             </w:r>
           </w:p>
@@ -11188,70 +11556,71 @@
                 <w:rFonts w:asciiTheme="minorHAnsi" w:hAnsiTheme="minorHAnsi" w:cstheme="minorHAnsi"/>
               </w:rPr>
             </w:pPr>
+            <w:proofErr w:type="spellStart"/>
             <w:r>
               <w:rPr>
                 <w:rFonts w:cs="Calibri"/>
                 <w:color w:val="000000"/>
               </w:rPr>
-              <w:t>OC_</w:t>
-            </w:r>
+              <w:t>OC_vSuite_EMM</w:t>
+            </w:r>
+            <w:proofErr w:type="spellEnd"/>
+          </w:p>
+        </w:tc>
+        <w:tc>
+          <w:tcPr>
+            <w:tcW w:w="5377" w:type="dxa"/>
+            <w:vAlign w:val="center"/>
+          </w:tcPr>
+          <w:p>
+            <w:pPr>
+              <w:spacing w:after="0" w:line="240" w:lineRule="auto"/>
+              <w:rPr>
+                <w:rFonts w:asciiTheme="minorHAnsi" w:hAnsiTheme="minorHAnsi" w:cstheme="minorHAnsi"/>
+              </w:rPr>
+            </w:pPr>
+            <w:proofErr w:type="spellStart"/>
             <w:r>
               <w:rPr>
                 <w:rFonts w:cs="Calibri"/>
                 <w:color w:val="000000"/>
               </w:rPr>
-              <w:t>XR2</w:t>
-            </w:r>
-          </w:p>
-        </w:tc>
-        <w:tc>
-          <w:tcPr>
-            <w:tcW w:w="5377" w:type="dxa"/>
-            <w:vAlign w:val="center"/>
-          </w:tcPr>
-          <w:p>
-            <w:pPr>
-              <w:spacing w:after="0" w:line="240" w:lineRule="auto"/>
-              <w:rPr>
-                <w:rFonts w:asciiTheme="minorHAnsi" w:hAnsiTheme="minorHAnsi" w:cstheme="minorHAnsi"/>
-              </w:rPr>
-            </w:pPr>
+              <w:t>vSuite</w:t>
+            </w:r>
+            <w:proofErr w:type="spellEnd"/>
             <w:r>
               <w:rPr>
                 <w:rFonts w:cs="Calibri"/>
                 <w:color w:val="000000"/>
               </w:rPr>
-              <w:t xml:space="preserve">XR2 </w:t>
-            </w:r>
-            <w:r>
+              <w:t xml:space="preserve"> and EMM</w:t>
+            </w:r>
+          </w:p>
+        </w:tc>
+        <w:tc>
+          <w:tcPr>
+            <w:tcW w:w="1710" w:type="dxa"/>
+            <w:vAlign w:val="center"/>
+          </w:tcPr>
+          <w:p>
+            <w:pPr>
+              <w:spacing w:after="0" w:line="240" w:lineRule="auto"/>
+              <w:jc w:val="center"/>
               <w:rPr>
                 <w:rFonts w:cs="Calibri"/>
                 <w:color w:val="000000"/>
               </w:rPr>
-              <w:t>Robot</w:t>
-            </w:r>
-          </w:p>
-        </w:tc>
-        <w:tc>
-          <w:tcPr>
-            <w:tcW w:w="1710" w:type="dxa"/>
-            <w:vAlign w:val="center"/>
-          </w:tcPr>
-          <w:p>
-            <w:pPr>
-              <w:spacing w:after="0" w:line="240" w:lineRule="auto"/>
-              <w:jc w:val="center"/>
-              <w:rPr>
-                <w:rFonts w:cs="Calibri"/>
-                <w:color w:val="000000"/>
-              </w:rPr>
-            </w:pPr>
-            <w:r>
-              <w:object w:dxaOrig="1515" w:dyaOrig="946" w14:anchorId="6F1E0AFF">
-                <v:shape id="_x0000_i3479" type="#_x0000_t75" style="width:73.6pt;height:46.1pt" o:ole="">
-                  <v:imagedata r:id="rId103" o:title=""/>
+            </w:pPr>
+            <w:r>
+              <w:rPr>
+                <w:sz w:val="22"/>
+                <w:szCs w:val="22"/>
+              </w:rPr>
+              <w:object w:dxaOrig="1936" w:dyaOrig="1621" w14:anchorId="6A6F5A8C">
+                <v:shape id="_x0000_i1272" type="#_x0000_t75" style="width:73.35pt;height:62.5pt" o:ole="">
+                  <v:imagedata r:id="rId105" o:title=""/>
                 </v:shape>
-                <o:OLEObject Type="Embed" ProgID="Visio.Drawing.15" ShapeID="_x0000_i3479" DrawAspect="Content" ObjectID="_1727255402" r:id="rId104"/>
+                <o:OLEObject Type="Embed" ProgID="Visio.Drawing.15" ShapeID="_x0000_i1272" DrawAspect="Content" ObjectID="_1729492662" r:id="rId106"/>
               </w:object>
             </w:r>
           </w:p>
@@ -11273,63 +11642,64 @@
                 <w:rFonts w:asciiTheme="minorHAnsi" w:hAnsiTheme="minorHAnsi" w:cstheme="minorHAnsi"/>
               </w:rPr>
             </w:pPr>
+            <w:proofErr w:type="spellStart"/>
             <w:r>
               <w:rPr>
                 <w:rFonts w:cs="Calibri"/>
                 <w:color w:val="000000"/>
               </w:rPr>
-              <w:t>OC_</w:t>
-            </w:r>
+              <w:t>OC_vSuiteCloud</w:t>
+            </w:r>
+            <w:proofErr w:type="spellEnd"/>
+          </w:p>
+        </w:tc>
+        <w:tc>
+          <w:tcPr>
+            <w:tcW w:w="5377" w:type="dxa"/>
+            <w:vAlign w:val="center"/>
+          </w:tcPr>
+          <w:p>
+            <w:pPr>
+              <w:spacing w:after="0" w:line="240" w:lineRule="auto"/>
+              <w:rPr>
+                <w:rFonts w:asciiTheme="minorHAnsi" w:hAnsiTheme="minorHAnsi" w:cstheme="minorHAnsi"/>
+              </w:rPr>
+            </w:pPr>
+            <w:proofErr w:type="spellStart"/>
             <w:r>
               <w:rPr>
                 <w:rFonts w:cs="Calibri"/>
                 <w:color w:val="000000"/>
               </w:rPr>
-              <w:t>XT</w:t>
-            </w:r>
-          </w:p>
-        </w:tc>
-        <w:tc>
-          <w:tcPr>
-            <w:tcW w:w="5377" w:type="dxa"/>
-            <w:vAlign w:val="center"/>
-          </w:tcPr>
-          <w:p>
-            <w:pPr>
-              <w:spacing w:after="0" w:line="240" w:lineRule="auto"/>
-              <w:rPr>
-                <w:rFonts w:asciiTheme="minorHAnsi" w:hAnsiTheme="minorHAnsi" w:cstheme="minorHAnsi"/>
-              </w:rPr>
-            </w:pPr>
-            <w:r>
+              <w:t>vSuiteCloud</w:t>
+            </w:r>
+            <w:proofErr w:type="spellEnd"/>
+          </w:p>
+        </w:tc>
+        <w:tc>
+          <w:tcPr>
+            <w:tcW w:w="1710" w:type="dxa"/>
+            <w:vAlign w:val="center"/>
+          </w:tcPr>
+          <w:p>
+            <w:pPr>
+              <w:spacing w:after="0" w:line="240" w:lineRule="auto"/>
+              <w:jc w:val="center"/>
               <w:rPr>
                 <w:rFonts w:cs="Calibri"/>
                 <w:color w:val="000000"/>
               </w:rPr>
-              <w:t>XT cabinet</w:t>
-            </w:r>
-          </w:p>
-        </w:tc>
-        <w:tc>
-          <w:tcPr>
-            <w:tcW w:w="1710" w:type="dxa"/>
-            <w:vAlign w:val="center"/>
-          </w:tcPr>
-          <w:p>
-            <w:pPr>
-              <w:spacing w:after="0" w:line="240" w:lineRule="auto"/>
-              <w:jc w:val="center"/>
-              <w:rPr>
-                <w:rFonts w:cs="Calibri"/>
-                <w:color w:val="000000"/>
-              </w:rPr>
-            </w:pPr>
-            <w:r>
-              <w:object w:dxaOrig="1486" w:dyaOrig="826" w14:anchorId="420E3415">
-                <v:shape id="_x0000_i3480" type="#_x0000_t75" style="width:74.45pt;height:41.25pt" o:ole="">
-                  <v:imagedata r:id="rId105" o:title=""/>
+            </w:pPr>
+            <w:r>
+              <w:rPr>
+                <w:sz w:val="22"/>
+                <w:szCs w:val="22"/>
+              </w:rPr>
+              <w:object w:dxaOrig="1846" w:dyaOrig="1545" w14:anchorId="145EA862">
+                <v:shape id="_x0000_i1273" type="#_x0000_t75" style="width:74.7pt;height:62.5pt" o:ole="">
+                  <v:imagedata r:id="rId107" o:title=""/>
                 </v:shape>
-                <o:OLEObject Type="Embed" ProgID="Visio.Drawing.15" ShapeID="_x0000_i3480" DrawAspect="Content" ObjectID="_1727255403" r:id="rId106"/>
+                <o:OLEObject Type="Embed" ProgID="Visio.Drawing.15" ShapeID="_x0000_i1273" DrawAspect="Content" ObjectID="_1729492663" r:id="rId108"/>
               </w:object>
             </w:r>
           </w:p>
@@ -11351,73 +11721,220 @@
                 <w:rFonts w:asciiTheme="minorHAnsi" w:hAnsiTheme="minorHAnsi" w:cstheme="minorHAnsi"/>
               </w:rPr>
             </w:pPr>
+            <w:r>
+              <w:rPr>
+                <w:rFonts w:cs="Calibri"/>
+                <w:color w:val="000000"/>
+              </w:rPr>
+              <w:t>OC_XR2</w:t>
+            </w:r>
+          </w:p>
+        </w:tc>
+        <w:tc>
+          <w:tcPr>
+            <w:tcW w:w="5377" w:type="dxa"/>
+            <w:vAlign w:val="center"/>
+          </w:tcPr>
+          <w:p>
+            <w:pPr>
+              <w:spacing w:after="0" w:line="240" w:lineRule="auto"/>
+              <w:rPr>
+                <w:rFonts w:asciiTheme="minorHAnsi" w:hAnsiTheme="minorHAnsi" w:cstheme="minorHAnsi"/>
+              </w:rPr>
+            </w:pPr>
+            <w:r>
+              <w:rPr>
+                <w:rFonts w:cs="Calibri"/>
+                <w:color w:val="000000"/>
+              </w:rPr>
+              <w:t>XR2 Robot</w:t>
+            </w:r>
+          </w:p>
+        </w:tc>
+        <w:tc>
+          <w:tcPr>
+            <w:tcW w:w="1710" w:type="dxa"/>
+            <w:vAlign w:val="center"/>
+          </w:tcPr>
+          <w:p>
+            <w:pPr>
+              <w:spacing w:after="0" w:line="240" w:lineRule="auto"/>
+              <w:jc w:val="center"/>
+              <w:rPr>
+                <w:rFonts w:cs="Calibri"/>
+                <w:color w:val="000000"/>
+              </w:rPr>
+            </w:pPr>
+            <w:r>
+              <w:rPr>
+                <w:sz w:val="22"/>
+                <w:szCs w:val="22"/>
+              </w:rPr>
+              <w:object w:dxaOrig="1515" w:dyaOrig="946" w14:anchorId="6F1E0AFF">
+                <v:shape id="_x0000_i1274" type="#_x0000_t75" style="width:73.35pt;height:46.2pt" o:ole="">
+                  <v:imagedata r:id="rId109" o:title=""/>
+                </v:shape>
+                <o:OLEObject Type="Embed" ProgID="Visio.Drawing.15" ShapeID="_x0000_i1274" DrawAspect="Content" ObjectID="_1729492664" r:id="rId110"/>
+              </w:object>
+            </w:r>
+          </w:p>
+        </w:tc>
+      </w:tr>
+      <w:tr>
+        <w:trPr>
+          <w:cantSplit/>
+        </w:trPr>
+        <w:tc>
+          <w:tcPr>
+            <w:tcW w:w="2088" w:type="dxa"/>
+            <w:vAlign w:val="center"/>
+          </w:tcPr>
+          <w:p>
+            <w:pPr>
+              <w:spacing w:after="0" w:line="240" w:lineRule="auto"/>
+              <w:rPr>
+                <w:rFonts w:asciiTheme="minorHAnsi" w:hAnsiTheme="minorHAnsi" w:cstheme="minorHAnsi"/>
+              </w:rPr>
+            </w:pPr>
+            <w:r>
+              <w:rPr>
+                <w:rFonts w:cs="Calibri"/>
+                <w:color w:val="000000"/>
+              </w:rPr>
+              <w:t>OC_XT</w:t>
+            </w:r>
+          </w:p>
+        </w:tc>
+        <w:tc>
+          <w:tcPr>
+            <w:tcW w:w="5377" w:type="dxa"/>
+            <w:vAlign w:val="center"/>
+          </w:tcPr>
+          <w:p>
+            <w:pPr>
+              <w:spacing w:after="0" w:line="240" w:lineRule="auto"/>
+              <w:rPr>
+                <w:rFonts w:asciiTheme="minorHAnsi" w:hAnsiTheme="minorHAnsi" w:cstheme="minorHAnsi"/>
+              </w:rPr>
+            </w:pPr>
+            <w:r>
+              <w:rPr>
+                <w:rFonts w:cs="Calibri"/>
+                <w:color w:val="000000"/>
+              </w:rPr>
+              <w:t>XT cabinet</w:t>
+            </w:r>
+          </w:p>
+        </w:tc>
+        <w:tc>
+          <w:tcPr>
+            <w:tcW w:w="1710" w:type="dxa"/>
+            <w:vAlign w:val="center"/>
+          </w:tcPr>
+          <w:p>
+            <w:pPr>
+              <w:spacing w:after="0" w:line="240" w:lineRule="auto"/>
+              <w:jc w:val="center"/>
+              <w:rPr>
+                <w:rFonts w:cs="Calibri"/>
+                <w:color w:val="000000"/>
+              </w:rPr>
+            </w:pPr>
+            <w:r>
+              <w:rPr>
+                <w:sz w:val="22"/>
+                <w:szCs w:val="22"/>
+              </w:rPr>
+              <w:object w:dxaOrig="1486" w:dyaOrig="826" w14:anchorId="420E3415">
+                <v:shape id="_x0000_i1275" type="#_x0000_t75" style="width:74.7pt;height:41.45pt" o:ole="">
+                  <v:imagedata r:id="rId111" o:title=""/>
+                </v:shape>
+                <o:OLEObject Type="Embed" ProgID="Visio.Drawing.15" ShapeID="_x0000_i1275" DrawAspect="Content" ObjectID="_1729492665" r:id="rId112"/>
+              </w:object>
+            </w:r>
+          </w:p>
+        </w:tc>
+      </w:tr>
+      <w:tr>
+        <w:trPr>
+          <w:cantSplit/>
+        </w:trPr>
+        <w:tc>
+          <w:tcPr>
+            <w:tcW w:w="2088" w:type="dxa"/>
+            <w:vAlign w:val="center"/>
+          </w:tcPr>
+          <w:p>
+            <w:pPr>
+              <w:spacing w:after="0" w:line="240" w:lineRule="auto"/>
+              <w:rPr>
+                <w:rFonts w:asciiTheme="minorHAnsi" w:hAnsiTheme="minorHAnsi" w:cstheme="minorHAnsi"/>
+              </w:rPr>
+            </w:pPr>
             <w:proofErr w:type="spellStart"/>
             <w:r>
               <w:rPr>
                 <w:rFonts w:cs="Calibri"/>
                 <w:color w:val="000000"/>
               </w:rPr>
-              <w:t>OC_</w:t>
-            </w:r>
+              <w:t>OC_YuyamaPackager</w:t>
+            </w:r>
+            <w:proofErr w:type="spellEnd"/>
+          </w:p>
+        </w:tc>
+        <w:tc>
+          <w:tcPr>
+            <w:tcW w:w="5377" w:type="dxa"/>
+            <w:vAlign w:val="center"/>
+          </w:tcPr>
+          <w:p>
+            <w:pPr>
+              <w:spacing w:after="0" w:line="240" w:lineRule="auto"/>
+              <w:rPr>
+                <w:rFonts w:asciiTheme="minorHAnsi" w:hAnsiTheme="minorHAnsi" w:cstheme="minorHAnsi"/>
+              </w:rPr>
+            </w:pPr>
+            <w:proofErr w:type="spellStart"/>
             <w:r>
               <w:rPr>
                 <w:rFonts w:cs="Calibri"/>
                 <w:color w:val="000000"/>
               </w:rPr>
-              <w:t>YuyamaPackager</w:t>
+              <w:t>Yuyama</w:t>
             </w:r>
             <w:proofErr w:type="spellEnd"/>
-          </w:p>
-        </w:tc>
-        <w:tc>
-          <w:tcPr>
-            <w:tcW w:w="5377" w:type="dxa"/>
-            <w:vAlign w:val="center"/>
-          </w:tcPr>
-          <w:p>
-            <w:pPr>
-              <w:spacing w:after="0" w:line="240" w:lineRule="auto"/>
-              <w:rPr>
-                <w:rFonts w:asciiTheme="minorHAnsi" w:hAnsiTheme="minorHAnsi" w:cstheme="minorHAnsi"/>
-              </w:rPr>
-            </w:pPr>
-            <w:proofErr w:type="spellStart"/>
             <w:r>
               <w:rPr>
                 <w:rFonts w:cs="Calibri"/>
                 <w:color w:val="000000"/>
               </w:rPr>
-              <w:t>Yuyama</w:t>
-            </w:r>
-            <w:proofErr w:type="spellEnd"/>
-            <w:r>
+              <w:t xml:space="preserve"> Packager</w:t>
+            </w:r>
+          </w:p>
+        </w:tc>
+        <w:tc>
+          <w:tcPr>
+            <w:tcW w:w="1710" w:type="dxa"/>
+            <w:vAlign w:val="center"/>
+          </w:tcPr>
+          <w:p>
+            <w:pPr>
+              <w:spacing w:after="0" w:line="240" w:lineRule="auto"/>
               <w:rPr>
                 <w:rFonts w:cs="Calibri"/>
                 <w:color w:val="000000"/>
               </w:rPr>
-              <w:t xml:space="preserve"> Packager</w:t>
-            </w:r>
-          </w:p>
-        </w:tc>
-        <w:tc>
-          <w:tcPr>
-            <w:tcW w:w="1710" w:type="dxa"/>
-            <w:vAlign w:val="center"/>
-          </w:tcPr>
-          <w:p>
-            <w:pPr>
-              <w:spacing w:after="0" w:line="240" w:lineRule="auto"/>
-              <w:rPr>
-                <w:rFonts w:cs="Calibri"/>
-                <w:color w:val="000000"/>
-              </w:rPr>
-            </w:pPr>
-            <w:r>
+            </w:pPr>
+            <w:r>
+              <w:rPr>
+                <w:sz w:val="22"/>
+                <w:szCs w:val="22"/>
+              </w:rPr>
               <w:object w:dxaOrig="1276" w:dyaOrig="751" w14:anchorId="0EFCDF9E">
-                <v:shape id="_x0000_i3481" type="#_x0000_t75" style="width:63.9pt;height:37.2pt" o:ole="">
-                  <v:imagedata r:id="rId107" o:title=""/>
+                <v:shape id="_x0000_i1276" type="#_x0000_t75" style="width:63.85pt;height:37.35pt" o:ole="">
+                  <v:imagedata r:id="rId113" o:title=""/>
                 </v:shape>
-                <o:OLEObject Type="Embed" ProgID="Visio.Drawing.15" ShapeID="_x0000_i3481" DrawAspect="Content" ObjectID="_1727255404" r:id="rId108"/>
+                <o:OLEObject Type="Embed" ProgID="Visio.Drawing.15" ShapeID="_x0000_i1276" DrawAspect="Content" ObjectID="_1729492666" r:id="rId114"/>
               </w:object>
             </w:r>
           </w:p>
@@ -11444,10 +11961,450 @@
       </w:r>
       <w:bookmarkStart w:id="6" w:name="_Toc115938878"/>
       <w:r>
+        <w:lastRenderedPageBreak/>
+        <w:t>Running the Blueprinting application</w:t>
+      </w:r>
+    </w:p>
+    <w:p>
+      <w:pPr>
+        <w:pStyle w:val="ListParagraph"/>
+        <w:numPr>
+          <w:ilvl w:val="0"/>
+          <w:numId w:val="38"/>
+        </w:numPr>
+        <w:spacing w:after="0" w:line="240" w:lineRule="auto"/>
+        <w:rPr>
+          <w:rFonts w:asciiTheme="minorHAnsi" w:hAnsiTheme="minorHAnsi" w:cstheme="minorHAnsi"/>
+          <w:sz w:val="20"/>
+          <w:szCs w:val="20"/>
+        </w:rPr>
+      </w:pPr>
+      <w:r>
+        <w:rPr>
+          <w:rFonts w:asciiTheme="minorHAnsi" w:hAnsiTheme="minorHAnsi" w:cstheme="minorHAnsi"/>
+          <w:sz w:val="20"/>
+          <w:szCs w:val="20"/>
+        </w:rPr>
+        <w:t>This tool has two modes of operation</w:t>
+      </w:r>
+    </w:p>
+    <w:p>
+      <w:pPr>
+        <w:pStyle w:val="ListParagraph"/>
+        <w:numPr>
+          <w:ilvl w:val="1"/>
+          <w:numId w:val="38"/>
+        </w:numPr>
+        <w:spacing w:after="0" w:line="240" w:lineRule="auto"/>
+        <w:rPr>
+          <w:rFonts w:asciiTheme="minorHAnsi" w:hAnsiTheme="minorHAnsi" w:cstheme="minorHAnsi"/>
+          <w:sz w:val="20"/>
+          <w:szCs w:val="20"/>
+        </w:rPr>
+      </w:pPr>
+      <w:r>
+        <w:rPr>
+          <w:rFonts w:asciiTheme="minorHAnsi" w:hAnsiTheme="minorHAnsi" w:cstheme="minorHAnsi"/>
+          <w:sz w:val="20"/>
+          <w:szCs w:val="20"/>
+        </w:rPr>
+        <w:t>Building a Visio diagram using an Excel Data file</w:t>
+      </w:r>
+    </w:p>
+    <w:p>
+      <w:pPr>
+        <w:pStyle w:val="ListParagraph"/>
+        <w:numPr>
+          <w:ilvl w:val="2"/>
+          <w:numId w:val="38"/>
+        </w:numPr>
+        <w:spacing w:after="0" w:line="240" w:lineRule="auto"/>
+        <w:rPr>
+          <w:rFonts w:asciiTheme="minorHAnsi" w:hAnsiTheme="minorHAnsi" w:cstheme="minorHAnsi"/>
+          <w:sz w:val="20"/>
+          <w:szCs w:val="20"/>
+        </w:rPr>
+      </w:pPr>
+      <w:r>
+        <w:rPr>
+          <w:rFonts w:asciiTheme="minorHAnsi" w:hAnsiTheme="minorHAnsi" w:cstheme="minorHAnsi"/>
+          <w:sz w:val="20"/>
+          <w:szCs w:val="20"/>
+        </w:rPr>
+        <w:t>“Build new Visio Diagram from Excel Data file”</w:t>
+      </w:r>
+    </w:p>
+    <w:p>
+      <w:pPr>
+        <w:pStyle w:val="ListParagraph"/>
+        <w:numPr>
+          <w:ilvl w:val="1"/>
+          <w:numId w:val="38"/>
+        </w:numPr>
+        <w:spacing w:after="0" w:line="240" w:lineRule="auto"/>
+        <w:rPr>
+          <w:rFonts w:asciiTheme="minorHAnsi" w:hAnsiTheme="minorHAnsi" w:cstheme="minorHAnsi"/>
+          <w:sz w:val="20"/>
+          <w:szCs w:val="20"/>
+        </w:rPr>
+      </w:pPr>
+      <w:r>
+        <w:rPr>
+          <w:rFonts w:asciiTheme="minorHAnsi" w:hAnsiTheme="minorHAnsi" w:cstheme="minorHAnsi"/>
+          <w:sz w:val="20"/>
+          <w:szCs w:val="20"/>
+        </w:rPr>
+        <w:t>Building an Excel data file from a Visio diagram</w:t>
+      </w:r>
+    </w:p>
+    <w:p>
+      <w:pPr>
+        <w:pStyle w:val="ListParagraph"/>
+        <w:numPr>
+          <w:ilvl w:val="2"/>
+          <w:numId w:val="38"/>
+        </w:numPr>
+        <w:spacing w:after="0" w:line="240" w:lineRule="auto"/>
+        <w:rPr>
+          <w:rFonts w:asciiTheme="minorHAnsi" w:hAnsiTheme="minorHAnsi" w:cstheme="minorHAnsi"/>
+          <w:sz w:val="20"/>
+          <w:szCs w:val="20"/>
+        </w:rPr>
+      </w:pPr>
+      <w:r>
+        <w:rPr>
+          <w:rFonts w:asciiTheme="minorHAnsi" w:hAnsiTheme="minorHAnsi" w:cstheme="minorHAnsi"/>
+          <w:sz w:val="20"/>
+          <w:szCs w:val="20"/>
+        </w:rPr>
+        <w:t>“Build Excel data file from a Visio diagram”</w:t>
+      </w:r>
+    </w:p>
+    <w:p>
+      <w:pPr>
+        <w:spacing w:after="0" w:line="240" w:lineRule="auto"/>
+        <w:rPr>
+          <w:rFonts w:asciiTheme="minorHAnsi" w:hAnsiTheme="minorHAnsi" w:cstheme="minorHAnsi"/>
+          <w:sz w:val="20"/>
+          <w:szCs w:val="20"/>
+        </w:rPr>
+      </w:pPr>
+      <w:r>
+        <w:drawing>
+          <wp:inline distT="0" distB="0" distL="0" distR="0" wp14:anchorId="1D7A3C1D" wp14:editId="54D0C783">
+            <wp:extent cx="6000750" cy="3600450"/>
+            <wp:effectExtent l="0" t="0" r="0" b="0"/>
+            <wp:docPr id="25" name="Picture 25"/>
+            <wp:cNvGraphicFramePr>
+              <a:graphicFrameLocks xmlns:a="http://schemas.openxmlformats.org/drawingml/2006/main" noChangeAspect="1"/>
+            </wp:cNvGraphicFramePr>
+            <a:graphic xmlns:a="http://schemas.openxmlformats.org/drawingml/2006/main">
+              <a:graphicData uri="http://schemas.openxmlformats.org/drawingml/2006/picture">
+                <pic:pic xmlns:pic="http://schemas.openxmlformats.org/drawingml/2006/picture">
+                  <pic:nvPicPr>
+                    <pic:cNvPr id="1" name=""/>
+                    <pic:cNvPicPr/>
+                  </pic:nvPicPr>
+                  <pic:blipFill>
+                    <a:blip r:embed="rId115"/>
+                    <a:stretch>
+                      <a:fillRect/>
+                    </a:stretch>
+                  </pic:blipFill>
+                  <pic:spPr>
+                    <a:xfrm>
+                      <a:off x="0" y="0"/>
+                      <a:ext cx="6000750" cy="3600450"/>
+                    </a:xfrm>
+                    <a:prstGeom prst="rect">
+                      <a:avLst/>
+                    </a:prstGeom>
+                  </pic:spPr>
+                </pic:pic>
+              </a:graphicData>
+            </a:graphic>
+          </wp:inline>
+        </w:drawing>
+      </w:r>
+    </w:p>
+    <w:p>
+      <w:pPr>
+        <w:spacing w:after="0" w:line="240" w:lineRule="auto"/>
+        <w:rPr>
+          <w:rFonts w:asciiTheme="minorHAnsi" w:hAnsiTheme="minorHAnsi" w:cstheme="minorHAnsi"/>
+          <w:sz w:val="20"/>
+          <w:szCs w:val="20"/>
+        </w:rPr>
+      </w:pPr>
+    </w:p>
+    <w:p>
+      <w:pPr>
+        <w:pStyle w:val="ListParagraph"/>
+        <w:numPr>
+          <w:ilvl w:val="0"/>
+          <w:numId w:val="38"/>
+        </w:numPr>
+        <w:spacing w:after="0" w:line="240" w:lineRule="auto"/>
+        <w:rPr>
+          <w:rFonts w:asciiTheme="minorHAnsi" w:hAnsiTheme="minorHAnsi" w:cstheme="minorHAnsi"/>
+          <w:sz w:val="20"/>
+          <w:szCs w:val="20"/>
+        </w:rPr>
+      </w:pPr>
+      <w:r>
+        <w:rPr>
+          <w:rFonts w:asciiTheme="minorHAnsi" w:hAnsiTheme="minorHAnsi" w:cstheme="minorHAnsi"/>
+          <w:sz w:val="20"/>
+          <w:szCs w:val="20"/>
+        </w:rPr>
+        <w:t>Selecting the “Build new Visio diagram from Excel data file option</w:t>
+      </w:r>
+      <w:r>
+        <w:rPr>
+          <w:rFonts w:asciiTheme="minorHAnsi" w:hAnsiTheme="minorHAnsi" w:cstheme="minorHAnsi"/>
+          <w:sz w:val="20"/>
+          <w:szCs w:val="20"/>
+        </w:rPr>
+        <w:t>”</w:t>
+      </w:r>
+      <w:r>
+        <w:rPr>
+          <w:rFonts w:asciiTheme="minorHAnsi" w:hAnsiTheme="minorHAnsi" w:cstheme="minorHAnsi"/>
+          <w:sz w:val="20"/>
+          <w:szCs w:val="20"/>
+        </w:rPr>
+        <w:t>.  The tool will process an Excel file as described above that contains specific information for placing stencils in a Visio diagram.</w:t>
+      </w:r>
+    </w:p>
+    <w:p>
+      <w:pPr>
+        <w:pStyle w:val="ListParagraph"/>
+        <w:numPr>
+          <w:ilvl w:val="1"/>
+          <w:numId w:val="38"/>
+        </w:numPr>
+        <w:spacing w:after="0" w:line="240" w:lineRule="auto"/>
+        <w:rPr>
+          <w:rFonts w:asciiTheme="minorHAnsi" w:hAnsiTheme="minorHAnsi" w:cstheme="minorHAnsi"/>
+          <w:sz w:val="20"/>
+          <w:szCs w:val="20"/>
+        </w:rPr>
+      </w:pPr>
+      <w:r>
+        <w:rPr>
+          <w:rFonts w:asciiTheme="minorHAnsi" w:hAnsiTheme="minorHAnsi" w:cstheme="minorHAnsi"/>
+          <w:sz w:val="20"/>
+          <w:szCs w:val="20"/>
+        </w:rPr>
+        <w:t>You will need to select the excel data file to process</w:t>
+      </w:r>
+    </w:p>
+    <w:p>
+      <w:pPr>
+        <w:spacing w:after="0" w:line="240" w:lineRule="auto"/>
+        <w:rPr>
+          <w:rFonts w:asciiTheme="minorHAnsi" w:hAnsiTheme="minorHAnsi" w:cstheme="minorHAnsi"/>
+          <w:sz w:val="20"/>
+          <w:szCs w:val="20"/>
+        </w:rPr>
+      </w:pPr>
+    </w:p>
+    <w:p>
+      <w:pPr>
+        <w:pStyle w:val="ListParagraph"/>
+        <w:numPr>
+          <w:ilvl w:val="0"/>
+          <w:numId w:val="38"/>
+        </w:numPr>
+        <w:spacing w:after="0" w:line="240" w:lineRule="auto"/>
+        <w:rPr>
+          <w:rFonts w:asciiTheme="minorHAnsi" w:hAnsiTheme="minorHAnsi" w:cstheme="minorHAnsi"/>
+          <w:sz w:val="20"/>
+          <w:szCs w:val="20"/>
+        </w:rPr>
+      </w:pPr>
+      <w:r>
+        <w:rPr>
+          <w:rFonts w:asciiTheme="minorHAnsi" w:hAnsiTheme="minorHAnsi" w:cstheme="minorHAnsi"/>
+          <w:sz w:val="20"/>
+          <w:szCs w:val="20"/>
+        </w:rPr>
+        <w:t>Selecting the “Build Excel Data file from a Visio diagram” option</w:t>
+      </w:r>
+      <w:r>
+        <w:rPr>
+          <w:rFonts w:asciiTheme="minorHAnsi" w:hAnsiTheme="minorHAnsi" w:cstheme="minorHAnsi"/>
+          <w:sz w:val="20"/>
+          <w:szCs w:val="20"/>
+        </w:rPr>
+        <w:t>,</w:t>
+      </w:r>
+      <w:r>
+        <w:rPr>
+          <w:rFonts w:asciiTheme="minorHAnsi" w:hAnsiTheme="minorHAnsi" w:cstheme="minorHAnsi"/>
+          <w:sz w:val="20"/>
+          <w:szCs w:val="20"/>
+        </w:rPr>
+        <w:t xml:space="preserve"> the tool will process the selected Visio diagram and </w:t>
+      </w:r>
+      <w:r>
+        <w:rPr>
+          <w:rFonts w:asciiTheme="minorHAnsi" w:hAnsiTheme="minorHAnsi" w:cstheme="minorHAnsi"/>
+          <w:sz w:val="20"/>
+          <w:szCs w:val="20"/>
+        </w:rPr>
+        <w:t>produce</w:t>
+      </w:r>
+      <w:r>
+        <w:rPr>
+          <w:rFonts w:asciiTheme="minorHAnsi" w:hAnsiTheme="minorHAnsi" w:cstheme="minorHAnsi"/>
+          <w:sz w:val="20"/>
+          <w:szCs w:val="20"/>
+        </w:rPr>
+        <w:t xml:space="preserve"> an excel </w:t>
+      </w:r>
+      <w:r>
+        <w:rPr>
+          <w:rFonts w:asciiTheme="minorHAnsi" w:hAnsiTheme="minorHAnsi" w:cstheme="minorHAnsi"/>
+          <w:sz w:val="20"/>
+          <w:szCs w:val="20"/>
+        </w:rPr>
+        <w:t xml:space="preserve">data </w:t>
+      </w:r>
+      <w:r>
+        <w:rPr>
+          <w:rFonts w:asciiTheme="minorHAnsi" w:hAnsiTheme="minorHAnsi" w:cstheme="minorHAnsi"/>
+          <w:sz w:val="20"/>
+          <w:szCs w:val="20"/>
+        </w:rPr>
+        <w:t xml:space="preserve">file that can be modified </w:t>
+      </w:r>
+      <w:r>
+        <w:rPr>
+          <w:rFonts w:asciiTheme="minorHAnsi" w:hAnsiTheme="minorHAnsi" w:cstheme="minorHAnsi"/>
+          <w:sz w:val="20"/>
+          <w:szCs w:val="20"/>
+        </w:rPr>
+        <w:t xml:space="preserve">by the user and </w:t>
+      </w:r>
+      <w:r>
+        <w:rPr>
+          <w:rFonts w:asciiTheme="minorHAnsi" w:hAnsiTheme="minorHAnsi" w:cstheme="minorHAnsi"/>
+          <w:sz w:val="20"/>
+          <w:szCs w:val="20"/>
+        </w:rPr>
+        <w:t xml:space="preserve">processed </w:t>
+      </w:r>
+      <w:r>
+        <w:rPr>
+          <w:rFonts w:asciiTheme="minorHAnsi" w:hAnsiTheme="minorHAnsi" w:cstheme="minorHAnsi"/>
+          <w:sz w:val="20"/>
+          <w:szCs w:val="20"/>
+        </w:rPr>
+        <w:t>by the blueprinting tool using the option “Build new Visio Diagram from Excel Data file”.</w:t>
+      </w:r>
+    </w:p>
+    <w:p>
+      <w:pPr>
+        <w:pStyle w:val="ListParagraph"/>
+        <w:numPr>
+          <w:ilvl w:val="1"/>
+          <w:numId w:val="38"/>
+        </w:numPr>
+        <w:spacing w:after="0" w:line="240" w:lineRule="auto"/>
+        <w:rPr>
+          <w:rFonts w:asciiTheme="minorHAnsi" w:hAnsiTheme="minorHAnsi" w:cstheme="minorHAnsi"/>
+          <w:sz w:val="20"/>
+          <w:szCs w:val="20"/>
+        </w:rPr>
+      </w:pPr>
+      <w:r>
+        <w:rPr>
+          <w:rFonts w:asciiTheme="minorHAnsi" w:hAnsiTheme="minorHAnsi" w:cstheme="minorHAnsi"/>
+          <w:sz w:val="20"/>
+          <w:szCs w:val="20"/>
+        </w:rPr>
+        <w:t>Some of the modifications may deal with Stencils.   The user may need to add the custom stencil file to the excel data file or may need to create this custom stencil file.</w:t>
+      </w:r>
+    </w:p>
+    <w:p>
+      <w:pPr>
+        <w:pStyle w:val="ListParagraph"/>
+        <w:numPr>
+          <w:ilvl w:val="1"/>
+          <w:numId w:val="38"/>
+        </w:numPr>
+        <w:spacing w:after="0" w:line="240" w:lineRule="auto"/>
+        <w:rPr>
+          <w:rFonts w:asciiTheme="minorHAnsi" w:hAnsiTheme="minorHAnsi" w:cstheme="minorHAnsi"/>
+          <w:sz w:val="20"/>
+          <w:szCs w:val="20"/>
+        </w:rPr>
+      </w:pPr>
+      <w:r>
+        <w:rPr>
+          <w:rFonts w:asciiTheme="minorHAnsi" w:hAnsiTheme="minorHAnsi" w:cstheme="minorHAnsi"/>
+          <w:sz w:val="20"/>
+          <w:szCs w:val="20"/>
+        </w:rPr>
+        <w:t>All shapes from the Visio diagram must exist in a stencil file.</w:t>
+      </w:r>
+    </w:p>
+    <w:p>
+      <w:pPr>
+        <w:pStyle w:val="ListParagraph"/>
+        <w:numPr>
+          <w:ilvl w:val="0"/>
+          <w:numId w:val="39"/>
+        </w:numPr>
+        <w:spacing w:after="0" w:line="240" w:lineRule="auto"/>
+        <w:rPr>
+          <w:rFonts w:asciiTheme="minorHAnsi" w:hAnsiTheme="minorHAnsi" w:cstheme="minorHAnsi"/>
+          <w:sz w:val="20"/>
+          <w:szCs w:val="20"/>
+        </w:rPr>
+      </w:pPr>
+    </w:p>
+    <w:p>
+      <w:pPr>
+        <w:spacing w:after="0" w:line="240" w:lineRule="auto"/>
+        <w:rPr>
+          <w:rFonts w:asciiTheme="minorHAnsi" w:hAnsiTheme="minorHAnsi" w:cstheme="minorHAnsi"/>
+          <w:sz w:val="20"/>
+          <w:szCs w:val="20"/>
+        </w:rPr>
+      </w:pPr>
+      <w:r>
+        <w:rPr>
+          <w:rFonts w:asciiTheme="minorHAnsi" w:hAnsiTheme="minorHAnsi" w:cstheme="minorHAnsi"/>
+          <w:sz w:val="20"/>
+          <w:szCs w:val="20"/>
+        </w:rPr>
+        <w:br w:type="page"/>
+      </w:r>
+    </w:p>
+    <w:p>
+      <w:pPr>
+        <w:spacing w:after="0" w:line="240" w:lineRule="auto"/>
+        <w:rPr>
+          <w:rFonts w:ascii="Calibri Light" w:eastAsia="Times New Roman" w:hAnsi="Calibri Light"/>
+          <w:b/>
+          <w:bCs/>
+          <w:i/>
+          <w:iCs/>
+          <w:sz w:val="28"/>
+          <w:szCs w:val="28"/>
+        </w:rPr>
+      </w:pPr>
+    </w:p>
+    <w:p>
+      <w:pPr>
+        <w:pStyle w:val="Heading2"/>
+      </w:pPr>
+      <w:r>
         <w:rPr>
           <w:noProof/>
         </w:rPr>
-        <w:lastRenderedPageBreak/>
         <mc:AlternateContent>
           <mc:Choice Requires="wpg">
             <w:drawing>
@@ -12774,7 +13731,7 @@
                                             </pic:cNvPicPr>
                                           </pic:nvPicPr>
                                           <pic:blipFill>
-                                            <a:blip r:embed="rId109">
+                                            <a:blip r:embed="rId116">
                                               <a:extLst>
                                                 <a:ext uri="{28A0092B-C50C-407E-A947-70E740481C1C}">
                                                   <a14:useLocalDpi xmlns:a14="http://schemas.microsoft.com/office/drawing/2010/main" val="0"/>
@@ -13131,7 +14088,7 @@
                                             </pic:cNvPicPr>
                                           </pic:nvPicPr>
                                           <pic:blipFill>
-                                            <a:blip r:embed="rId109">
+                                            <a:blip r:embed="rId116">
                                               <a:extLst>
                                                 <a:ext uri="{28A0092B-C50C-407E-A947-70E740481C1C}">
                                                   <a14:useLocalDpi xmlns:a14="http://schemas.microsoft.com/office/drawing/2010/main" val="0"/>
@@ -13306,7 +14263,7 @@
                                       </pic:cNvPicPr>
                                     </pic:nvPicPr>
                                     <pic:blipFill>
-                                      <a:blip r:embed="rId109">
+                                      <a:blip r:embed="rId116">
                                         <a:extLst>
                                           <a:ext uri="{28A0092B-C50C-407E-A947-70E740481C1C}">
                                             <a14:useLocalDpi xmlns:a14="http://schemas.microsoft.com/office/drawing/2010/main" val="0"/>
@@ -13442,7 +14399,7 @@
                                       </pic:cNvPicPr>
                                     </pic:nvPicPr>
                                     <pic:blipFill>
-                                      <a:blip r:embed="rId109">
+                                      <a:blip r:embed="rId116">
                                         <a:extLst>
                                           <a:ext uri="{28A0092B-C50C-407E-A947-70E740481C1C}">
                                             <a14:useLocalDpi xmlns:a14="http://schemas.microsoft.com/office/drawing/2010/main" val="0"/>
@@ -30562,8 +31519,8 @@
     </w:p>
     <w:p/>
     <w:sectPr>
-      <w:headerReference w:type="default" r:id="rId110"/>
-      <w:footerReference w:type="default" r:id="rId111"/>
+      <w:headerReference w:type="default" r:id="rId117"/>
+      <w:footerReference w:type="default" r:id="rId118"/>
       <w:pgSz w:w="12240" w:h="15840"/>
       <w:pgMar w:top="900" w:right="1350" w:bottom="1440" w:left="1440" w:header="720" w:footer="636" w:gutter="0"/>
       <w:cols w:space="720"/>
@@ -31179,6 +32136,119 @@
     </w:lvl>
   </w:abstractNum>
   <w:abstractNum w:abstractNumId="1" w15:restartNumberingAfterBreak="0">
+    <w:nsid w:val="01BB0738"/>
+    <w:multiLevelType w:val="hybridMultilevel"/>
+    <w:tmpl w:val="2B9C6D20"/>
+    <w:lvl w:ilvl="0" w:tplc="04090001">
+      <w:start w:val="1"/>
+      <w:numFmt w:val="bullet"/>
+      <w:lvlText w:val=""/>
+      <w:lvlJc w:val="left"/>
+      <w:pPr>
+        <w:ind w:left="720" w:hanging="360"/>
+      </w:pPr>
+      <w:rPr>
+        <w:rFonts w:ascii="Symbol" w:hAnsi="Symbol" w:hint="default"/>
+      </w:rPr>
+    </w:lvl>
+    <w:lvl w:ilvl="1" w:tplc="04090003" w:tentative="1">
+      <w:start w:val="1"/>
+      <w:numFmt w:val="bullet"/>
+      <w:lvlText w:val="o"/>
+      <w:lvlJc w:val="left"/>
+      <w:pPr>
+        <w:ind w:left="1440" w:hanging="360"/>
+      </w:pPr>
+      <w:rPr>
+        <w:rFonts w:ascii="Courier New" w:hAnsi="Courier New" w:cs="Courier New" w:hint="default"/>
+      </w:rPr>
+    </w:lvl>
+    <w:lvl w:ilvl="2" w:tplc="04090005" w:tentative="1">
+      <w:start w:val="1"/>
+      <w:numFmt w:val="bullet"/>
+      <w:lvlText w:val=""/>
+      <w:lvlJc w:val="left"/>
+      <w:pPr>
+        <w:ind w:left="2160" w:hanging="360"/>
+      </w:pPr>
+      <w:rPr>
+        <w:rFonts w:ascii="Wingdings" w:hAnsi="Wingdings" w:hint="default"/>
+      </w:rPr>
+    </w:lvl>
+    <w:lvl w:ilvl="3" w:tplc="04090001" w:tentative="1">
+      <w:start w:val="1"/>
+      <w:numFmt w:val="bullet"/>
+      <w:lvlText w:val=""/>
+      <w:lvlJc w:val="left"/>
+      <w:pPr>
+        <w:ind w:left="2880" w:hanging="360"/>
+      </w:pPr>
+      <w:rPr>
+        <w:rFonts w:ascii="Symbol" w:hAnsi="Symbol" w:hint="default"/>
+      </w:rPr>
+    </w:lvl>
+    <w:lvl w:ilvl="4" w:tplc="04090003" w:tentative="1">
+      <w:start w:val="1"/>
+      <w:numFmt w:val="bullet"/>
+      <w:lvlText w:val="o"/>
+      <w:lvlJc w:val="left"/>
+      <w:pPr>
+        <w:ind w:left="3600" w:hanging="360"/>
+      </w:pPr>
+      <w:rPr>
+        <w:rFonts w:ascii="Courier New" w:hAnsi="Courier New" w:cs="Courier New" w:hint="default"/>
+      </w:rPr>
+    </w:lvl>
+    <w:lvl w:ilvl="5" w:tplc="04090005" w:tentative="1">
+      <w:start w:val="1"/>
+      <w:numFmt w:val="bullet"/>
+      <w:lvlText w:val=""/>
+      <w:lvlJc w:val="left"/>
+      <w:pPr>
+        <w:ind w:left="4320" w:hanging="360"/>
+      </w:pPr>
+      <w:rPr>
+        <w:rFonts w:ascii="Wingdings" w:hAnsi="Wingdings" w:hint="default"/>
+      </w:rPr>
+    </w:lvl>
+    <w:lvl w:ilvl="6" w:tplc="04090001" w:tentative="1">
+      <w:start w:val="1"/>
+      <w:numFmt w:val="bullet"/>
+      <w:lvlText w:val=""/>
+      <w:lvlJc w:val="left"/>
+      <w:pPr>
+        <w:ind w:left="5040" w:hanging="360"/>
+      </w:pPr>
+      <w:rPr>
+        <w:rFonts w:ascii="Symbol" w:hAnsi="Symbol" w:hint="default"/>
+      </w:rPr>
+    </w:lvl>
+    <w:lvl w:ilvl="7" w:tplc="04090003" w:tentative="1">
+      <w:start w:val="1"/>
+      <w:numFmt w:val="bullet"/>
+      <w:lvlText w:val="o"/>
+      <w:lvlJc w:val="left"/>
+      <w:pPr>
+        <w:ind w:left="5760" w:hanging="360"/>
+      </w:pPr>
+      <w:rPr>
+        <w:rFonts w:ascii="Courier New" w:hAnsi="Courier New" w:cs="Courier New" w:hint="default"/>
+      </w:rPr>
+    </w:lvl>
+    <w:lvl w:ilvl="8" w:tplc="04090005" w:tentative="1">
+      <w:start w:val="1"/>
+      <w:numFmt w:val="bullet"/>
+      <w:lvlText w:val=""/>
+      <w:lvlJc w:val="left"/>
+      <w:pPr>
+        <w:ind w:left="6480" w:hanging="360"/>
+      </w:pPr>
+      <w:rPr>
+        <w:rFonts w:ascii="Wingdings" w:hAnsi="Wingdings" w:hint="default"/>
+      </w:rPr>
+    </w:lvl>
+  </w:abstractNum>
+  <w:abstractNum w:abstractNumId="2" w15:restartNumberingAfterBreak="0">
     <w:nsid w:val="0EA748BA"/>
     <w:multiLevelType w:val="hybridMultilevel"/>
     <w:tmpl w:val="41446190"/>
@@ -31276,7 +32346,120 @@
       </w:pPr>
     </w:lvl>
   </w:abstractNum>
-  <w:abstractNum w:abstractNumId="2" w15:restartNumberingAfterBreak="0">
+  <w:abstractNum w:abstractNumId="3" w15:restartNumberingAfterBreak="0">
+    <w:nsid w:val="10A12E21"/>
+    <w:multiLevelType w:val="hybridMultilevel"/>
+    <w:tmpl w:val="E85A6B12"/>
+    <w:lvl w:ilvl="0" w:tplc="04090001">
+      <w:start w:val="1"/>
+      <w:numFmt w:val="bullet"/>
+      <w:lvlText w:val=""/>
+      <w:lvlJc w:val="left"/>
+      <w:pPr>
+        <w:ind w:left="720" w:hanging="360"/>
+      </w:pPr>
+      <w:rPr>
+        <w:rFonts w:ascii="Symbol" w:hAnsi="Symbol" w:hint="default"/>
+      </w:rPr>
+    </w:lvl>
+    <w:lvl w:ilvl="1" w:tplc="04090003">
+      <w:start w:val="1"/>
+      <w:numFmt w:val="bullet"/>
+      <w:lvlText w:val="o"/>
+      <w:lvlJc w:val="left"/>
+      <w:pPr>
+        <w:ind w:left="1440" w:hanging="360"/>
+      </w:pPr>
+      <w:rPr>
+        <w:rFonts w:ascii="Courier New" w:hAnsi="Courier New" w:cs="Courier New" w:hint="default"/>
+      </w:rPr>
+    </w:lvl>
+    <w:lvl w:ilvl="2" w:tplc="04090005">
+      <w:start w:val="1"/>
+      <w:numFmt w:val="bullet"/>
+      <w:lvlText w:val=""/>
+      <w:lvlJc w:val="left"/>
+      <w:pPr>
+        <w:ind w:left="2160" w:hanging="360"/>
+      </w:pPr>
+      <w:rPr>
+        <w:rFonts w:ascii="Wingdings" w:hAnsi="Wingdings" w:hint="default"/>
+      </w:rPr>
+    </w:lvl>
+    <w:lvl w:ilvl="3" w:tplc="04090001" w:tentative="1">
+      <w:start w:val="1"/>
+      <w:numFmt w:val="bullet"/>
+      <w:lvlText w:val=""/>
+      <w:lvlJc w:val="left"/>
+      <w:pPr>
+        <w:ind w:left="2880" w:hanging="360"/>
+      </w:pPr>
+      <w:rPr>
+        <w:rFonts w:ascii="Symbol" w:hAnsi="Symbol" w:hint="default"/>
+      </w:rPr>
+    </w:lvl>
+    <w:lvl w:ilvl="4" w:tplc="04090003" w:tentative="1">
+      <w:start w:val="1"/>
+      <w:numFmt w:val="bullet"/>
+      <w:lvlText w:val="o"/>
+      <w:lvlJc w:val="left"/>
+      <w:pPr>
+        <w:ind w:left="3600" w:hanging="360"/>
+      </w:pPr>
+      <w:rPr>
+        <w:rFonts w:ascii="Courier New" w:hAnsi="Courier New" w:cs="Courier New" w:hint="default"/>
+      </w:rPr>
+    </w:lvl>
+    <w:lvl w:ilvl="5" w:tplc="04090005" w:tentative="1">
+      <w:start w:val="1"/>
+      <w:numFmt w:val="bullet"/>
+      <w:lvlText w:val=""/>
+      <w:lvlJc w:val="left"/>
+      <w:pPr>
+        <w:ind w:left="4320" w:hanging="360"/>
+      </w:pPr>
+      <w:rPr>
+        <w:rFonts w:ascii="Wingdings" w:hAnsi="Wingdings" w:hint="default"/>
+      </w:rPr>
+    </w:lvl>
+    <w:lvl w:ilvl="6" w:tplc="04090001" w:tentative="1">
+      <w:start w:val="1"/>
+      <w:numFmt w:val="bullet"/>
+      <w:lvlText w:val=""/>
+      <w:lvlJc w:val="left"/>
+      <w:pPr>
+        <w:ind w:left="5040" w:hanging="360"/>
+      </w:pPr>
+      <w:rPr>
+        <w:rFonts w:ascii="Symbol" w:hAnsi="Symbol" w:hint="default"/>
+      </w:rPr>
+    </w:lvl>
+    <w:lvl w:ilvl="7" w:tplc="04090003" w:tentative="1">
+      <w:start w:val="1"/>
+      <w:numFmt w:val="bullet"/>
+      <w:lvlText w:val="o"/>
+      <w:lvlJc w:val="left"/>
+      <w:pPr>
+        <w:ind w:left="5760" w:hanging="360"/>
+      </w:pPr>
+      <w:rPr>
+        <w:rFonts w:ascii="Courier New" w:hAnsi="Courier New" w:cs="Courier New" w:hint="default"/>
+      </w:rPr>
+    </w:lvl>
+    <w:lvl w:ilvl="8" w:tplc="04090005" w:tentative="1">
+      <w:start w:val="1"/>
+      <w:numFmt w:val="bullet"/>
+      <w:lvlText w:val=""/>
+      <w:lvlJc w:val="left"/>
+      <w:pPr>
+        <w:ind w:left="6480" w:hanging="360"/>
+      </w:pPr>
+      <w:rPr>
+        <w:rFonts w:ascii="Wingdings" w:hAnsi="Wingdings" w:hint="default"/>
+      </w:rPr>
+    </w:lvl>
+  </w:abstractNum>
+  <w:abstractNum w:abstractNumId="4" w15:restartNumberingAfterBreak="0">
     <w:nsid w:val="15D23C87"/>
     <w:multiLevelType w:val="hybridMultilevel"/>
     <w:tmpl w:val="7040D154"/>
@@ -31365,7 +32548,7 @@
       </w:pPr>
     </w:lvl>
   </w:abstractNum>
-  <w:abstractNum w:abstractNumId="3" w15:restartNumberingAfterBreak="0">
+  <w:abstractNum w:abstractNumId="5" w15:restartNumberingAfterBreak="0">
     <w:nsid w:val="192C666D"/>
     <w:multiLevelType w:val="hybridMultilevel"/>
     <w:tmpl w:val="814A98EE"/>
@@ -31454,7 +32637,120 @@
       </w:pPr>
     </w:lvl>
   </w:abstractNum>
-  <w:abstractNum w:abstractNumId="4" w15:restartNumberingAfterBreak="0">
+  <w:abstractNum w:abstractNumId="6" w15:restartNumberingAfterBreak="0">
+    <w:nsid w:val="1CF76BDB"/>
+    <w:multiLevelType w:val="hybridMultilevel"/>
+    <w:tmpl w:val="2162FFA6"/>
+    <w:lvl w:ilvl="0" w:tplc="04090001">
+      <w:start w:val="1"/>
+      <w:numFmt w:val="bullet"/>
+      <w:lvlText w:val=""/>
+      <w:lvlJc w:val="left"/>
+      <w:pPr>
+        <w:ind w:left="720" w:hanging="360"/>
+      </w:pPr>
+      <w:rPr>
+        <w:rFonts w:ascii="Symbol" w:hAnsi="Symbol" w:hint="default"/>
+      </w:rPr>
+    </w:lvl>
+    <w:lvl w:ilvl="1" w:tplc="04090003" w:tentative="1">
+      <w:start w:val="1"/>
+      <w:numFmt w:val="bullet"/>
+      <w:lvlText w:val="o"/>
+      <w:lvlJc w:val="left"/>
+      <w:pPr>
+        <w:ind w:left="1440" w:hanging="360"/>
+      </w:pPr>
+      <w:rPr>
+        <w:rFonts w:ascii="Courier New" w:hAnsi="Courier New" w:cs="Courier New" w:hint="default"/>
+      </w:rPr>
+    </w:lvl>
+    <w:lvl w:ilvl="2" w:tplc="04090005" w:tentative="1">
+      <w:start w:val="1"/>
+      <w:numFmt w:val="bullet"/>
+      <w:lvlText w:val=""/>
+      <w:lvlJc w:val="left"/>
+      <w:pPr>
+        <w:ind w:left="2160" w:hanging="360"/>
+      </w:pPr>
+      <w:rPr>
+        <w:rFonts w:ascii="Wingdings" w:hAnsi="Wingdings" w:hint="default"/>
+      </w:rPr>
+    </w:lvl>
+    <w:lvl w:ilvl="3" w:tplc="04090001" w:tentative="1">
+      <w:start w:val="1"/>
+      <w:numFmt w:val="bullet"/>
+      <w:lvlText w:val=""/>
+      <w:lvlJc w:val="left"/>
+      <w:pPr>
+        <w:ind w:left="2880" w:hanging="360"/>
+      </w:pPr>
+      <w:rPr>
+        <w:rFonts w:ascii="Symbol" w:hAnsi="Symbol" w:hint="default"/>
+      </w:rPr>
+    </w:lvl>
+    <w:lvl w:ilvl="4" w:tplc="04090003" w:tentative="1">
+      <w:start w:val="1"/>
+      <w:numFmt w:val="bullet"/>
+      <w:lvlText w:val="o"/>
+      <w:lvlJc w:val="left"/>
+      <w:pPr>
+        <w:ind w:left="3600" w:hanging="360"/>
+      </w:pPr>
+      <w:rPr>
+        <w:rFonts w:ascii="Courier New" w:hAnsi="Courier New" w:cs="Courier New" w:hint="default"/>
+      </w:rPr>
+    </w:lvl>
+    <w:lvl w:ilvl="5" w:tplc="04090005" w:tentative="1">
+      <w:start w:val="1"/>
+      <w:numFmt w:val="bullet"/>
+      <w:lvlText w:val=""/>
+      <w:lvlJc w:val="left"/>
+      <w:pPr>
+        <w:ind w:left="4320" w:hanging="360"/>
+      </w:pPr>
+      <w:rPr>
+        <w:rFonts w:ascii="Wingdings" w:hAnsi="Wingdings" w:hint="default"/>
+      </w:rPr>
+    </w:lvl>
+    <w:lvl w:ilvl="6" w:tplc="04090001" w:tentative="1">
+      <w:start w:val="1"/>
+      <w:numFmt w:val="bullet"/>
+      <w:lvlText w:val=""/>
+      <w:lvlJc w:val="left"/>
+      <w:pPr>
+        <w:ind w:left="5040" w:hanging="360"/>
+      </w:pPr>
+      <w:rPr>
+        <w:rFonts w:ascii="Symbol" w:hAnsi="Symbol" w:hint="default"/>
+      </w:rPr>
+    </w:lvl>
+    <w:lvl w:ilvl="7" w:tplc="04090003" w:tentative="1">
+      <w:start w:val="1"/>
+      <w:numFmt w:val="bullet"/>
+      <w:lvlText w:val="o"/>
+      <w:lvlJc w:val="left"/>
+      <w:pPr>
+        <w:ind w:left="5760" w:hanging="360"/>
+      </w:pPr>
+      <w:rPr>
+        <w:rFonts w:ascii="Courier New" w:hAnsi="Courier New" w:cs="Courier New" w:hint="default"/>
+      </w:rPr>
+    </w:lvl>
+    <w:lvl w:ilvl="8" w:tplc="04090005" w:tentative="1">
+      <w:start w:val="1"/>
+      <w:numFmt w:val="bullet"/>
+      <w:lvlText w:val=""/>
+      <w:lvlJc w:val="left"/>
+      <w:pPr>
+        <w:ind w:left="6480" w:hanging="360"/>
+      </w:pPr>
+      <w:rPr>
+        <w:rFonts w:ascii="Wingdings" w:hAnsi="Wingdings" w:hint="default"/>
+      </w:rPr>
+    </w:lvl>
+  </w:abstractNum>
+  <w:abstractNum w:abstractNumId="7" w15:restartNumberingAfterBreak="0">
     <w:nsid w:val="26A42230"/>
     <w:multiLevelType w:val="hybridMultilevel"/>
     <w:tmpl w:val="B5E834A6"/>
@@ -31540,7 +32836,7 @@
       </w:pPr>
     </w:lvl>
   </w:abstractNum>
-  <w:abstractNum w:abstractNumId="5" w15:restartNumberingAfterBreak="0">
+  <w:abstractNum w:abstractNumId="8" w15:restartNumberingAfterBreak="0">
     <w:nsid w:val="2B406F55"/>
     <w:multiLevelType w:val="hybridMultilevel"/>
     <w:tmpl w:val="B5E834A6"/>
@@ -31626,7 +32922,7 @@
       </w:pPr>
     </w:lvl>
   </w:abstractNum>
-  <w:abstractNum w:abstractNumId="6" w15:restartNumberingAfterBreak="0">
+  <w:abstractNum w:abstractNumId="9" w15:restartNumberingAfterBreak="0">
     <w:nsid w:val="2B621396"/>
     <w:multiLevelType w:val="hybridMultilevel"/>
     <w:tmpl w:val="476EC34E"/>
@@ -31712,7 +33008,7 @@
       </w:pPr>
     </w:lvl>
   </w:abstractNum>
-  <w:abstractNum w:abstractNumId="7" w15:restartNumberingAfterBreak="0">
+  <w:abstractNum w:abstractNumId="10" w15:restartNumberingAfterBreak="0">
     <w:nsid w:val="2C445561"/>
     <w:multiLevelType w:val="hybridMultilevel"/>
     <w:tmpl w:val="505671AC"/>
@@ -31804,7 +33100,7 @@
       </w:pPr>
     </w:lvl>
   </w:abstractNum>
-  <w:abstractNum w:abstractNumId="8" w15:restartNumberingAfterBreak="0">
+  <w:abstractNum w:abstractNumId="11" w15:restartNumberingAfterBreak="0">
     <w:nsid w:val="2D107DC5"/>
     <w:multiLevelType w:val="hybridMultilevel"/>
     <w:tmpl w:val="A962BDE2"/>
@@ -31890,7 +33186,7 @@
       </w:pPr>
     </w:lvl>
   </w:abstractNum>
-  <w:abstractNum w:abstractNumId="9" w15:restartNumberingAfterBreak="0">
+  <w:abstractNum w:abstractNumId="12" w15:restartNumberingAfterBreak="0">
     <w:nsid w:val="2FE47C2F"/>
     <w:multiLevelType w:val="hybridMultilevel"/>
     <w:tmpl w:val="FB1E778C"/>
@@ -31976,7 +33272,7 @@
       </w:pPr>
     </w:lvl>
   </w:abstractNum>
-  <w:abstractNum w:abstractNumId="10" w15:restartNumberingAfterBreak="0">
+  <w:abstractNum w:abstractNumId="13" w15:restartNumberingAfterBreak="0">
     <w:nsid w:val="311825AC"/>
     <w:multiLevelType w:val="hybridMultilevel"/>
     <w:tmpl w:val="814A98EE"/>
@@ -32065,7 +33361,7 @@
       </w:pPr>
     </w:lvl>
   </w:abstractNum>
-  <w:abstractNum w:abstractNumId="11" w15:restartNumberingAfterBreak="0">
+  <w:abstractNum w:abstractNumId="14" w15:restartNumberingAfterBreak="0">
     <w:nsid w:val="319557E9"/>
     <w:multiLevelType w:val="hybridMultilevel"/>
     <w:tmpl w:val="814A98EE"/>
@@ -32154,7 +33450,7 @@
       </w:pPr>
     </w:lvl>
   </w:abstractNum>
-  <w:abstractNum w:abstractNumId="12" w15:restartNumberingAfterBreak="0">
+  <w:abstractNum w:abstractNumId="15" w15:restartNumberingAfterBreak="0">
     <w:nsid w:val="31AC4792"/>
     <w:multiLevelType w:val="hybridMultilevel"/>
     <w:tmpl w:val="12D4B824"/>
@@ -32246,7 +33542,7 @@
       </w:pPr>
     </w:lvl>
   </w:abstractNum>
-  <w:abstractNum w:abstractNumId="13" w15:restartNumberingAfterBreak="0">
+  <w:abstractNum w:abstractNumId="16" w15:restartNumberingAfterBreak="0">
     <w:nsid w:val="33366B3B"/>
     <w:multiLevelType w:val="hybridMultilevel"/>
     <w:tmpl w:val="09BCF3EA"/>
@@ -32335,7 +33631,7 @@
       </w:pPr>
     </w:lvl>
   </w:abstractNum>
-  <w:abstractNum w:abstractNumId="14" w15:restartNumberingAfterBreak="0">
+  <w:abstractNum w:abstractNumId="17" w15:restartNumberingAfterBreak="0">
     <w:nsid w:val="36231D96"/>
     <w:multiLevelType w:val="hybridMultilevel"/>
     <w:tmpl w:val="28E67B64"/>
@@ -32424,7 +33720,7 @@
       </w:pPr>
     </w:lvl>
   </w:abstractNum>
-  <w:abstractNum w:abstractNumId="15" w15:restartNumberingAfterBreak="0">
+  <w:abstractNum w:abstractNumId="18" w15:restartNumberingAfterBreak="0">
     <w:nsid w:val="37172D58"/>
     <w:multiLevelType w:val="hybridMultilevel"/>
     <w:tmpl w:val="8384D92E"/>
@@ -32537,7 +33833,7 @@
       </w:rPr>
     </w:lvl>
   </w:abstractNum>
-  <w:abstractNum w:abstractNumId="16" w15:restartNumberingAfterBreak="0">
+  <w:abstractNum w:abstractNumId="19" w15:restartNumberingAfterBreak="0">
     <w:nsid w:val="376B4170"/>
     <w:multiLevelType w:val="hybridMultilevel"/>
     <w:tmpl w:val="310639DC"/>
@@ -32626,7 +33922,7 @@
       </w:pPr>
     </w:lvl>
   </w:abstractNum>
-  <w:abstractNum w:abstractNumId="17" w15:restartNumberingAfterBreak="0">
+  <w:abstractNum w:abstractNumId="20" w15:restartNumberingAfterBreak="0">
     <w:nsid w:val="3B3D4F8E"/>
     <w:multiLevelType w:val="hybridMultilevel"/>
     <w:tmpl w:val="7240A5FE"/>
@@ -32715,7 +34011,7 @@
       </w:pPr>
     </w:lvl>
   </w:abstractNum>
-  <w:abstractNum w:abstractNumId="18" w15:restartNumberingAfterBreak="0">
+  <w:abstractNum w:abstractNumId="21" w15:restartNumberingAfterBreak="0">
     <w:nsid w:val="3BA1494E"/>
     <w:multiLevelType w:val="hybridMultilevel"/>
     <w:tmpl w:val="EC16890A"/>
@@ -32810,7 +34106,7 @@
       </w:pPr>
     </w:lvl>
   </w:abstractNum>
-  <w:abstractNum w:abstractNumId="19" w15:restartNumberingAfterBreak="0">
+  <w:abstractNum w:abstractNumId="22" w15:restartNumberingAfterBreak="0">
     <w:nsid w:val="40025B15"/>
     <w:multiLevelType w:val="hybridMultilevel"/>
     <w:tmpl w:val="FB582A5C"/>
@@ -32899,7 +34195,7 @@
       </w:pPr>
     </w:lvl>
   </w:abstractNum>
-  <w:abstractNum w:abstractNumId="20" w15:restartNumberingAfterBreak="0">
+  <w:abstractNum w:abstractNumId="23" w15:restartNumberingAfterBreak="0">
     <w:nsid w:val="498A04EB"/>
     <w:multiLevelType w:val="hybridMultilevel"/>
     <w:tmpl w:val="A962BDE2"/>
@@ -32985,7 +34281,7 @@
       </w:pPr>
     </w:lvl>
   </w:abstractNum>
-  <w:abstractNum w:abstractNumId="21" w15:restartNumberingAfterBreak="0">
+  <w:abstractNum w:abstractNumId="24" w15:restartNumberingAfterBreak="0">
     <w:nsid w:val="4999438A"/>
     <w:multiLevelType w:val="hybridMultilevel"/>
     <w:tmpl w:val="A816D09C"/>
@@ -33071,7 +34367,7 @@
       </w:pPr>
     </w:lvl>
   </w:abstractNum>
-  <w:abstractNum w:abstractNumId="22" w15:restartNumberingAfterBreak="0">
+  <w:abstractNum w:abstractNumId="25" w15:restartNumberingAfterBreak="0">
     <w:nsid w:val="4A740B2E"/>
     <w:multiLevelType w:val="hybridMultilevel"/>
     <w:tmpl w:val="A3D476E4"/>
@@ -33184,7 +34480,7 @@
       </w:rPr>
     </w:lvl>
   </w:abstractNum>
-  <w:abstractNum w:abstractNumId="23" w15:restartNumberingAfterBreak="0">
+  <w:abstractNum w:abstractNumId="26" w15:restartNumberingAfterBreak="0">
     <w:nsid w:val="4DAA4522"/>
     <w:multiLevelType w:val="hybridMultilevel"/>
     <w:tmpl w:val="E1D08560"/>
@@ -33270,7 +34566,7 @@
       </w:pPr>
     </w:lvl>
   </w:abstractNum>
-  <w:abstractNum w:abstractNumId="24" w15:restartNumberingAfterBreak="0">
+  <w:abstractNum w:abstractNumId="27" w15:restartNumberingAfterBreak="0">
     <w:nsid w:val="501E60F0"/>
     <w:multiLevelType w:val="hybridMultilevel"/>
     <w:tmpl w:val="55EA5FB8"/>
@@ -33356,7 +34652,7 @@
       </w:pPr>
     </w:lvl>
   </w:abstractNum>
-  <w:abstractNum w:abstractNumId="25" w15:restartNumberingAfterBreak="0">
+  <w:abstractNum w:abstractNumId="28" w15:restartNumberingAfterBreak="0">
     <w:nsid w:val="522F2E6B"/>
     <w:multiLevelType w:val="hybridMultilevel"/>
     <w:tmpl w:val="ED08D89E"/>
@@ -33469,7 +34765,7 @@
       </w:rPr>
     </w:lvl>
   </w:abstractNum>
-  <w:abstractNum w:abstractNumId="26" w15:restartNumberingAfterBreak="0">
+  <w:abstractNum w:abstractNumId="29" w15:restartNumberingAfterBreak="0">
     <w:nsid w:val="58754FD0"/>
     <w:multiLevelType w:val="hybridMultilevel"/>
     <w:tmpl w:val="3888078E"/>
@@ -33555,7 +34851,7 @@
       </w:pPr>
     </w:lvl>
   </w:abstractNum>
-  <w:abstractNum w:abstractNumId="27" w15:restartNumberingAfterBreak="0">
+  <w:abstractNum w:abstractNumId="30" w15:restartNumberingAfterBreak="0">
     <w:nsid w:val="63AA2EF2"/>
     <w:multiLevelType w:val="hybridMultilevel"/>
     <w:tmpl w:val="5484AE50"/>
@@ -33668,7 +34964,7 @@
       </w:rPr>
     </w:lvl>
   </w:abstractNum>
-  <w:abstractNum w:abstractNumId="28" w15:restartNumberingAfterBreak="0">
+  <w:abstractNum w:abstractNumId="31" w15:restartNumberingAfterBreak="0">
     <w:nsid w:val="649C7AEB"/>
     <w:multiLevelType w:val="hybridMultilevel"/>
     <w:tmpl w:val="D090CDC0"/>
@@ -33781,7 +35077,7 @@
       </w:rPr>
     </w:lvl>
   </w:abstractNum>
-  <w:abstractNum w:abstractNumId="29" w15:restartNumberingAfterBreak="0">
+  <w:abstractNum w:abstractNumId="32" w15:restartNumberingAfterBreak="0">
     <w:nsid w:val="66587A87"/>
     <w:multiLevelType w:val="hybridMultilevel"/>
     <w:tmpl w:val="AEEC2196"/>
@@ -33894,7 +35190,7 @@
       </w:rPr>
     </w:lvl>
   </w:abstractNum>
-  <w:abstractNum w:abstractNumId="30" w15:restartNumberingAfterBreak="0">
+  <w:abstractNum w:abstractNumId="33" w15:restartNumberingAfterBreak="0">
     <w:nsid w:val="679B76E2"/>
     <w:multiLevelType w:val="hybridMultilevel"/>
     <w:tmpl w:val="FFF2A016"/>
@@ -33992,7 +35288,7 @@
       </w:pPr>
     </w:lvl>
   </w:abstractNum>
-  <w:abstractNum w:abstractNumId="31" w15:restartNumberingAfterBreak="0">
+  <w:abstractNum w:abstractNumId="34" w15:restartNumberingAfterBreak="0">
     <w:nsid w:val="693E4510"/>
     <w:multiLevelType w:val="hybridMultilevel"/>
     <w:tmpl w:val="A962BDE2"/>
@@ -34078,7 +35374,7 @@
       </w:pPr>
     </w:lvl>
   </w:abstractNum>
-  <w:abstractNum w:abstractNumId="32" w15:restartNumberingAfterBreak="0">
+  <w:abstractNum w:abstractNumId="35" w15:restartNumberingAfterBreak="0">
     <w:nsid w:val="6B365125"/>
     <w:multiLevelType w:val="hybridMultilevel"/>
     <w:tmpl w:val="28E67B64"/>
@@ -34167,7 +35463,7 @@
       </w:pPr>
     </w:lvl>
   </w:abstractNum>
-  <w:abstractNum w:abstractNumId="33" w15:restartNumberingAfterBreak="0">
+  <w:abstractNum w:abstractNumId="36" w15:restartNumberingAfterBreak="0">
     <w:nsid w:val="6CD21410"/>
     <w:multiLevelType w:val="hybridMultilevel"/>
     <w:tmpl w:val="C9507B16"/>
@@ -34256,7 +35552,7 @@
       </w:pPr>
     </w:lvl>
   </w:abstractNum>
-  <w:abstractNum w:abstractNumId="34" w15:restartNumberingAfterBreak="0">
+  <w:abstractNum w:abstractNumId="37" w15:restartNumberingAfterBreak="0">
     <w:nsid w:val="782A3018"/>
     <w:multiLevelType w:val="hybridMultilevel"/>
     <w:tmpl w:val="52F04316"/>
@@ -34369,7 +35665,7 @@
       </w:rPr>
     </w:lvl>
   </w:abstractNum>
-  <w:abstractNum w:abstractNumId="35" w15:restartNumberingAfterBreak="0">
+  <w:abstractNum w:abstractNumId="38" w15:restartNumberingAfterBreak="0">
     <w:nsid w:val="7F27611B"/>
     <w:multiLevelType w:val="hybridMultilevel"/>
     <w:tmpl w:val="463488CA"/>
@@ -34483,112 +35779,121 @@
     </w:lvl>
   </w:abstractNum>
   <w:num w:numId="1">
+    <w:abstractNumId w:val="38"/>
+  </w:num>
+  <w:num w:numId="2">
+    <w:abstractNumId w:val="9"/>
+  </w:num>
+  <w:num w:numId="3">
+    <w:abstractNumId w:val="12"/>
+  </w:num>
+  <w:num w:numId="4">
+    <w:abstractNumId w:val="37"/>
+  </w:num>
+  <w:num w:numId="5">
+    <w:abstractNumId w:val="32"/>
+  </w:num>
+  <w:num w:numId="6">
+    <w:abstractNumId w:val="30"/>
+  </w:num>
+  <w:num w:numId="7">
+    <w:abstractNumId w:val="17"/>
+  </w:num>
+  <w:num w:numId="8">
     <w:abstractNumId w:val="35"/>
   </w:num>
-  <w:num w:numId="2">
-    <w:abstractNumId w:val="6"/>
+  <w:num w:numId="9">
+    <w:abstractNumId w:val="5"/>
   </w:num>
-  <w:num w:numId="3">
-    <w:abstractNumId w:val="9"/>
+  <w:num w:numId="10">
+    <w:abstractNumId w:val="13"/>
   </w:num>
-  <w:num w:numId="4">
+  <w:num w:numId="11">
+    <w:abstractNumId w:val="14"/>
+  </w:num>
+  <w:num w:numId="12">
+    <w:abstractNumId w:val="31"/>
+  </w:num>
+  <w:num w:numId="13">
+    <w:abstractNumId w:val="19"/>
+  </w:num>
+  <w:num w:numId="14">
+    <w:abstractNumId w:val="2"/>
+  </w:num>
+  <w:num w:numId="15">
+    <w:abstractNumId w:val="23"/>
+  </w:num>
+  <w:num w:numId="16">
     <w:abstractNumId w:val="34"/>
   </w:num>
-  <w:num w:numId="5">
-    <w:abstractNumId w:val="29"/>
-  </w:num>
-  <w:num w:numId="6">
-    <w:abstractNumId w:val="27"/>
-  </w:num>
-  <w:num w:numId="7">
-    <w:abstractNumId w:val="14"/>
-  </w:num>
-  <w:num w:numId="8">
-    <w:abstractNumId w:val="32"/>
-  </w:num>
-  <w:num w:numId="9">
-    <w:abstractNumId w:val="3"/>
-  </w:num>
-  <w:num w:numId="10">
-    <w:abstractNumId w:val="10"/>
-  </w:num>
-  <w:num w:numId="11">
+  <w:num w:numId="17">
     <w:abstractNumId w:val="11"/>
   </w:num>
-  <w:num w:numId="12">
+  <w:num w:numId="18">
     <w:abstractNumId w:val="28"/>
   </w:num>
-  <w:num w:numId="13">
-    <w:abstractNumId w:val="16"/>
-  </w:num>
-  <w:num w:numId="14">
-    <w:abstractNumId w:val="1"/>
-  </w:num>
-  <w:num w:numId="15">
-    <w:abstractNumId w:val="20"/>
-  </w:num>
-  <w:num w:numId="16">
-    <w:abstractNumId w:val="31"/>
-  </w:num>
-  <w:num w:numId="17">
+  <w:num w:numId="19">
     <w:abstractNumId w:val="8"/>
-  </w:num>
-  <w:num w:numId="18">
-    <w:abstractNumId w:val="25"/>
-  </w:num>
-  <w:num w:numId="19">
-    <w:abstractNumId w:val="5"/>
   </w:num>
   <w:num w:numId="20">
     <w:abstractNumId w:val="0"/>
   </w:num>
   <w:num w:numId="21">
+    <w:abstractNumId w:val="27"/>
+  </w:num>
+  <w:num w:numId="22">
+    <w:abstractNumId w:val="26"/>
+  </w:num>
+  <w:num w:numId="23">
+    <w:abstractNumId w:val="25"/>
+  </w:num>
+  <w:num w:numId="24">
     <w:abstractNumId w:val="24"/>
   </w:num>
-  <w:num w:numId="22">
-    <w:abstractNumId w:val="23"/>
+  <w:num w:numId="25">
+    <w:abstractNumId w:val="7"/>
   </w:num>
-  <w:num w:numId="23">
+  <w:num w:numId="26">
+    <w:abstractNumId w:val="4"/>
+  </w:num>
+  <w:num w:numId="27">
+    <w:abstractNumId w:val="16"/>
+  </w:num>
+  <w:num w:numId="28">
+    <w:abstractNumId w:val="10"/>
+  </w:num>
+  <w:num w:numId="29">
     <w:abstractNumId w:val="22"/>
   </w:num>
-  <w:num w:numId="24">
+  <w:num w:numId="30">
     <w:abstractNumId w:val="21"/>
   </w:num>
-  <w:num w:numId="25">
-    <w:abstractNumId w:val="4"/>
-  </w:num>
-  <w:num w:numId="26">
-    <w:abstractNumId w:val="2"/>
-  </w:num>
-  <w:num w:numId="27">
-    <w:abstractNumId w:val="13"/>
-  </w:num>
-  <w:num w:numId="28">
-    <w:abstractNumId w:val="7"/>
-  </w:num>
-  <w:num w:numId="29">
-    <w:abstractNumId w:val="19"/>
-  </w:num>
-  <w:num w:numId="30">
+  <w:num w:numId="31">
     <w:abstractNumId w:val="18"/>
   </w:num>
-  <w:num w:numId="31">
+  <w:num w:numId="32">
+    <w:abstractNumId w:val="33"/>
+  </w:num>
+  <w:num w:numId="33">
+    <w:abstractNumId w:val="36"/>
+  </w:num>
+  <w:num w:numId="34">
     <w:abstractNumId w:val="15"/>
   </w:num>
-  <w:num w:numId="32">
-    <w:abstractNumId w:val="30"/>
-  </w:num>
-  <w:num w:numId="33">
-    <w:abstractNumId w:val="33"/>
-  </w:num>
-  <w:num w:numId="34">
-    <w:abstractNumId w:val="12"/>
-  </w:num>
   <w:num w:numId="35">
-    <w:abstractNumId w:val="17"/>
+    <w:abstractNumId w:val="20"/>
   </w:num>
   <w:num w:numId="36">
-    <w:abstractNumId w:val="26"/>
+    <w:abstractNumId w:val="29"/>
+  </w:num>
+  <w:num w:numId="37">
+    <w:abstractNumId w:val="1"/>
+  </w:num>
+  <w:num w:numId="38">
+    <w:abstractNumId w:val="3"/>
+  </w:num>
+  <w:num w:numId="39">
+    <w:abstractNumId w:val="6"/>
   </w:num>
 </w:numbering>
 </file>

</xml_diff>

<commit_message>
Updated the User guide.   also added Installer/ to the .gitignore file so it will not ask to check in files from this folder.  Does not seem to be working
</commit_message>
<xml_diff>
--- a/Docs/OC_BlueprintingTool_Guide.docx
+++ b/Docs/OC_BlueprintingTool_Guide.docx
@@ -1368,64 +1368,69 @@
                 <w:sz w:val="20"/>
                 <w:szCs w:val="20"/>
               </w:rPr>
-              <w:t>Added “Shape Type</w:t>
-            </w:r>
-            <w:proofErr w:type="gramStart"/>
-            <w:r>
+              <w:t xml:space="preserve">Added “Shape Type” : Page Size </w:t>
+            </w:r>
+          </w:p>
+        </w:tc>
+        <w:tc>
+          <w:tcPr>
+            <w:tcW w:w="3136" w:type="dxa"/>
+            <w:shd w:val="clear" w:color="auto" w:fill="auto"/>
+          </w:tcPr>
+          <w:p>
+            <w:pPr>
               <w:rPr>
                 <w:rFonts w:ascii="Arial" w:hAnsi="Arial" w:cs="Arial"/>
                 <w:sz w:val="20"/>
                 <w:szCs w:val="20"/>
               </w:rPr>
-              <w:t>” :</w:t>
-            </w:r>
-            <w:proofErr w:type="gramEnd"/>
+            </w:pPr>
             <w:r>
               <w:rPr>
                 <w:rFonts w:ascii="Arial" w:hAnsi="Arial" w:cs="Arial"/>
                 <w:sz w:val="20"/>
                 <w:szCs w:val="20"/>
               </w:rPr>
-              <w:t xml:space="preserve"> Page Size </w:t>
-            </w:r>
-          </w:p>
-        </w:tc>
-        <w:tc>
-          <w:tcPr>
-            <w:tcW w:w="3136" w:type="dxa"/>
-            <w:shd w:val="clear" w:color="auto" w:fill="auto"/>
-          </w:tcPr>
-          <w:p>
-            <w:pPr>
+              <w:t>1.0</w:t>
+            </w:r>
+            <w:r>
               <w:rPr>
                 <w:rFonts w:ascii="Arial" w:hAnsi="Arial" w:cs="Arial"/>
                 <w:sz w:val="20"/>
                 <w:szCs w:val="20"/>
               </w:rPr>
-            </w:pPr>
-            <w:r>
+              <w:t>.2.1</w:t>
+            </w:r>
+          </w:p>
+        </w:tc>
+      </w:tr>
+      <w:tr>
+        <w:tc>
+          <w:tcPr>
+            <w:tcW w:w="3142" w:type="dxa"/>
+            <w:shd w:val="clear" w:color="auto" w:fill="auto"/>
+          </w:tcPr>
+          <w:p>
+            <w:pPr>
               <w:rPr>
                 <w:rFonts w:ascii="Arial" w:hAnsi="Arial" w:cs="Arial"/>
                 <w:sz w:val="20"/>
                 <w:szCs w:val="20"/>
               </w:rPr>
-              <w:t>1.0</w:t>
-            </w:r>
+            </w:pPr>
             <w:r>
               <w:rPr>
                 <w:rFonts w:ascii="Arial" w:hAnsi="Arial" w:cs="Arial"/>
                 <w:sz w:val="20"/>
                 <w:szCs w:val="20"/>
               </w:rPr>
-              <w:t>.2.1</w:t>
-            </w:r>
-          </w:p>
-        </w:tc>
-      </w:tr>
-      <w:tr>
-        <w:tc>
-          <w:tcPr>
-            <w:tcW w:w="3142" w:type="dxa"/>
+              <w:t>11/20/2022</w:t>
+            </w:r>
+          </w:p>
+        </w:tc>
+        <w:tc>
+          <w:tcPr>
+            <w:tcW w:w="3162" w:type="dxa"/>
             <w:shd w:val="clear" w:color="auto" w:fill="auto"/>
           </w:tcPr>
           <w:p>
@@ -1442,74 +1447,23 @@
                 <w:sz w:val="20"/>
                 <w:szCs w:val="20"/>
               </w:rPr>
-              <w:t>11/20/2022</w:t>
-            </w:r>
-          </w:p>
-        </w:tc>
-        <w:tc>
-          <w:tcPr>
-            <w:tcW w:w="3162" w:type="dxa"/>
-            <w:shd w:val="clear" w:color="auto" w:fill="auto"/>
-          </w:tcPr>
-          <w:p>
-            <w:pPr>
+              <w:t xml:space="preserve">Added </w:t>
+            </w:r>
+            <w:r>
               <w:rPr>
                 <w:rFonts w:ascii="Arial" w:hAnsi="Arial" w:cs="Arial"/>
                 <w:sz w:val="20"/>
                 <w:szCs w:val="20"/>
               </w:rPr>
-            </w:pPr>
+              <w:t>two</w:t>
+            </w:r>
             <w:r>
               <w:rPr>
                 <w:rFonts w:ascii="Arial" w:hAnsi="Arial" w:cs="Arial"/>
                 <w:sz w:val="20"/>
                 <w:szCs w:val="20"/>
               </w:rPr>
-              <w:t xml:space="preserve">Added </w:t>
-            </w:r>
-            <w:proofErr w:type="spellStart"/>
-            <w:r>
-              <w:rPr>
-                <w:rFonts w:ascii="Arial" w:hAnsi="Arial" w:cs="Arial"/>
-                <w:sz w:val="20"/>
-                <w:szCs w:val="20"/>
-              </w:rPr>
-              <w:t>two</w:t>
-            </w:r>
-            <w:r>
-              <w:rPr>
-                <w:rFonts w:ascii="Arial" w:hAnsi="Arial" w:cs="Arial"/>
-                <w:sz w:val="20"/>
-                <w:szCs w:val="20"/>
-              </w:rPr>
-              <w:t>FromLineWeight</w:t>
-            </w:r>
-            <w:proofErr w:type="spellEnd"/>
-            <w:r>
-              <w:rPr>
-                <w:rFonts w:ascii="Arial" w:hAnsi="Arial" w:cs="Arial"/>
-                <w:sz w:val="20"/>
-                <w:szCs w:val="20"/>
-              </w:rPr>
-              <w:t xml:space="preserve"> and </w:t>
-            </w:r>
-            <w:proofErr w:type="spellStart"/>
-            <w:r>
-              <w:rPr>
-                <w:rFonts w:ascii="Arial" w:hAnsi="Arial" w:cs="Arial"/>
-                <w:sz w:val="20"/>
-                <w:szCs w:val="20"/>
-              </w:rPr>
-              <w:t>ToLineWeight</w:t>
-            </w:r>
-            <w:proofErr w:type="spellEnd"/>
-            <w:r>
-              <w:rPr>
-                <w:rFonts w:ascii="Arial" w:hAnsi="Arial" w:cs="Arial"/>
-                <w:sz w:val="20"/>
-                <w:szCs w:val="20"/>
-              </w:rPr>
-              <w:t>.  Also added entries in the excel data file tables sheet.</w:t>
+              <w:t>FromLineWeight and ToLineWeight.  Also added entries in the excel data file tables sheet.</w:t>
             </w:r>
           </w:p>
           <w:p>
@@ -3493,23 +3447,7 @@
                     <w:rPr>
                       <w:rFonts w:asciiTheme="minorHAnsi" w:hAnsiTheme="minorHAnsi" w:cstheme="minorHAnsi"/>
                     </w:rPr>
-                    <w:t xml:space="preserve">I.e. </w:t>
-                  </w:r>
-                  <w:proofErr w:type="spellStart"/>
-                  <w:proofErr w:type="gramStart"/>
-                  <w:r>
-                    <w:rPr>
-                      <w:rFonts w:asciiTheme="minorHAnsi" w:hAnsiTheme="minorHAnsi" w:cstheme="minorHAnsi"/>
-                    </w:rPr>
-                    <w:t>Portrait:Legal</w:t>
-                  </w:r>
-                  <w:proofErr w:type="spellEnd"/>
-                  <w:proofErr w:type="gramEnd"/>
-                  <w:r>
-                    <w:rPr>
-                      <w:rFonts w:asciiTheme="minorHAnsi" w:hAnsiTheme="minorHAnsi" w:cstheme="minorHAnsi"/>
-                    </w:rPr>
-                    <w:t xml:space="preserve"> = Orientation is Portrait and size is 8.5 x 14</w:t>
+                    <w:t>I.e. Portrait:Legal = Orientation is Portrait and size is 8.5 x 14</w:t>
                   </w:r>
                 </w:p>
                 <w:p>
@@ -3680,8 +3618,6 @@
                       <w:rFonts w:asciiTheme="minorHAnsi" w:hAnsiTheme="minorHAnsi" w:cstheme="minorHAnsi"/>
                     </w:rPr>
                   </w:pPr>
-                  <w:proofErr w:type="spellStart"/>
-                  <w:proofErr w:type="gramStart"/>
                   <w:r>
                     <w:rPr>
                       <w:rFonts w:asciiTheme="minorHAnsi" w:hAnsiTheme="minorHAnsi" w:cstheme="minorHAnsi"/>
@@ -3690,8 +3626,6 @@
                     </w:rPr>
                     <w:t>Autosize:false</w:t>
                   </w:r>
-                  <w:proofErr w:type="spellEnd"/>
-                  <w:proofErr w:type="gramEnd"/>
                   <w:r>
                     <w:rPr>
                       <w:rFonts w:asciiTheme="minorHAnsi" w:hAnsiTheme="minorHAnsi" w:cstheme="minorHAnsi"/>
@@ -3712,8 +3646,6 @@
                       <w:rFonts w:asciiTheme="minorHAnsi" w:hAnsiTheme="minorHAnsi" w:cstheme="minorHAnsi"/>
                     </w:rPr>
                   </w:pPr>
-                  <w:proofErr w:type="spellStart"/>
-                  <w:proofErr w:type="gramStart"/>
                   <w:r>
                     <w:rPr>
                       <w:rFonts w:asciiTheme="minorHAnsi" w:hAnsiTheme="minorHAnsi" w:cstheme="minorHAnsi"/>
@@ -3722,8 +3654,6 @@
                     </w:rPr>
                     <w:t>Autosize:true</w:t>
                   </w:r>
-                  <w:proofErr w:type="spellEnd"/>
-                  <w:proofErr w:type="gramEnd"/>
                   <w:r>
                     <w:rPr>
                       <w:rFonts w:asciiTheme="minorHAnsi" w:hAnsiTheme="minorHAnsi" w:cstheme="minorHAnsi"/>
@@ -4915,14 +4845,7 @@
                     <w:rPr>
                       <w:rFonts w:asciiTheme="minorHAnsi" w:hAnsiTheme="minorHAnsi" w:cstheme="minorHAnsi"/>
                     </w:rPr>
-                    <w:t xml:space="preserve">font size to use with Stencil </w:t>
-                  </w:r>
-                  <w:proofErr w:type="gramStart"/>
-                  <w:r>
-                    <w:rPr>
-                      <w:rFonts w:asciiTheme="minorHAnsi" w:hAnsiTheme="minorHAnsi" w:cstheme="minorHAnsi"/>
-                    </w:rPr>
-                    <w:t>text</w:t>
+                    <w:t>font size to use with Stencil text</w:t>
                   </w:r>
                   <w:r>
                     <w:rPr>
@@ -4936,16 +4859,7 @@
                       <w:b/>
                       <w:bCs/>
                     </w:rPr>
-                    <w:t>(</w:t>
-                  </w:r>
-                  <w:proofErr w:type="gramEnd"/>
-                  <w:r>
-                    <w:rPr>
-                      <w:rFonts w:asciiTheme="minorHAnsi" w:hAnsiTheme="minorHAnsi" w:cstheme="minorHAnsi"/>
-                      <w:b/>
-                      <w:bCs/>
-                    </w:rPr>
-                    <w:t>Dropdown list)</w:t>
+                    <w:t>(Dropdown list)</w:t>
                   </w:r>
                 </w:p>
               </w:tc>
@@ -5001,21 +4915,7 @@
                     <w:rPr>
                       <w:rFonts w:asciiTheme="minorHAnsi" w:hAnsiTheme="minorHAnsi" w:cstheme="minorHAnsi"/>
                     </w:rPr>
-                    <w:t xml:space="preserve">.  Append </w:t>
-                  </w:r>
-                  <w:proofErr w:type="gramStart"/>
-                  <w:r>
-                    <w:rPr>
-                      <w:rFonts w:asciiTheme="minorHAnsi" w:hAnsiTheme="minorHAnsi" w:cstheme="minorHAnsi"/>
-                    </w:rPr>
-                    <w:t>“:B</w:t>
-                  </w:r>
-                  <w:proofErr w:type="gramEnd"/>
-                  <w:r>
-                    <w:rPr>
-                      <w:rFonts w:asciiTheme="minorHAnsi" w:hAnsiTheme="minorHAnsi" w:cstheme="minorHAnsi"/>
-                    </w:rPr>
-                    <w:t>” after font size</w:t>
+                    <w:t>.  Append “:B” after font size</w:t>
                   </w:r>
                 </w:p>
               </w:tc>
@@ -5038,23 +4938,13 @@
                     </w:rPr>
                     <w:t xml:space="preserve">I.E </w:t>
                   </w:r>
-                  <w:proofErr w:type="gramStart"/>
                   <w:r>
                     <w:rPr>
                       <w:rFonts w:asciiTheme="minorHAnsi" w:hAnsiTheme="minorHAnsi" w:cstheme="minorHAnsi"/>
                       <w:b/>
                       <w:bCs/>
                     </w:rPr>
-                    <w:t>12:B</w:t>
-                  </w:r>
-                  <w:proofErr w:type="gramEnd"/>
-                  <w:r>
-                    <w:rPr>
-                      <w:rFonts w:asciiTheme="minorHAnsi" w:hAnsiTheme="minorHAnsi" w:cstheme="minorHAnsi"/>
-                      <w:b/>
-                      <w:bCs/>
-                    </w:rPr>
-                    <w:t xml:space="preserve"> will use 12pt font and make Bold</w:t>
+                    <w:t>12:B will use 12pt font and make Bold</w:t>
                   </w:r>
                 </w:p>
                 <w:p>
@@ -5571,28 +5461,12 @@
                 <w:rFonts w:asciiTheme="minorHAnsi" w:hAnsiTheme="minorHAnsi" w:cstheme="minorHAnsi"/>
               </w:rPr>
             </w:pPr>
-            <w:proofErr w:type="spellStart"/>
-            <w:r>
-              <w:rPr>
-                <w:rFonts w:asciiTheme="minorHAnsi" w:hAnsiTheme="minorHAnsi" w:cstheme="minorHAnsi"/>
-              </w:rPr>
-              <w:t>Site_ID</w:t>
-            </w:r>
-            <w:proofErr w:type="spellEnd"/>
-            <w:r>
-              <w:rPr>
-                <w:rFonts w:asciiTheme="minorHAnsi" w:hAnsiTheme="minorHAnsi" w:cstheme="minorHAnsi"/>
-              </w:rPr>
-              <w:t xml:space="preserve"> </w:t>
-            </w:r>
-            <w:proofErr w:type="spellStart"/>
-            <w:r>
-              <w:rPr>
-                <w:rFonts w:asciiTheme="minorHAnsi" w:hAnsiTheme="minorHAnsi" w:cstheme="minorHAnsi"/>
-              </w:rPr>
-              <w:t>Omnis_ID</w:t>
-            </w:r>
-            <w:proofErr w:type="spellEnd"/>
+            <w:r>
+              <w:rPr>
+                <w:rFonts w:asciiTheme="minorHAnsi" w:hAnsiTheme="minorHAnsi" w:cstheme="minorHAnsi"/>
+              </w:rPr>
+              <w:t>Site_ID Omnis_ID</w:t>
+            </w:r>
           </w:p>
         </w:tc>
         <w:tc>
@@ -5923,7 +5797,6 @@
                 <w:bCs/>
               </w:rPr>
             </w:pPr>
-            <w:proofErr w:type="spellStart"/>
             <w:r>
               <w:rPr>
                 <w:rFonts w:asciiTheme="minorHAnsi" w:hAnsiTheme="minorHAnsi" w:cstheme="minorHAnsi"/>
@@ -5932,7 +5805,6 @@
               </w:rPr>
               <w:t>PoxY</w:t>
             </w:r>
-            <w:proofErr w:type="spellEnd"/>
           </w:p>
         </w:tc>
         <w:tc>
@@ -6298,21 +6170,7 @@
               <w:rPr>
                 <w:rFonts w:asciiTheme="minorHAnsi" w:hAnsiTheme="minorHAnsi" w:cstheme="minorHAnsi"/>
               </w:rPr>
-              <w:t xml:space="preserve">If a color is not available in the dropdown you may enter the RGB value here.   I.E.  </w:t>
-            </w:r>
-            <w:proofErr w:type="gramStart"/>
-            <w:r>
-              <w:rPr>
-                <w:rFonts w:asciiTheme="minorHAnsi" w:hAnsiTheme="minorHAnsi" w:cstheme="minorHAnsi"/>
-              </w:rPr>
-              <w:t>RGB(</w:t>
-            </w:r>
-            <w:proofErr w:type="gramEnd"/>
-            <w:r>
-              <w:rPr>
-                <w:rFonts w:asciiTheme="minorHAnsi" w:hAnsiTheme="minorHAnsi" w:cstheme="minorHAnsi"/>
-              </w:rPr>
-              <w:t>128.30,128)</w:t>
+              <w:t>If a color is not available in the dropdown you may enter the RGB value here.   I.E.  RGB(128.30,128)</w:t>
             </w:r>
           </w:p>
         </w:tc>
@@ -6916,21 +6774,7 @@
               <w:rPr>
                 <w:rFonts w:asciiTheme="minorHAnsi" w:hAnsiTheme="minorHAnsi" w:cstheme="minorHAnsi"/>
               </w:rPr>
-              <w:t xml:space="preserve">Default is “1 </w:t>
-            </w:r>
-            <w:proofErr w:type="spellStart"/>
-            <w:r>
-              <w:rPr>
-                <w:rFonts w:asciiTheme="minorHAnsi" w:hAnsiTheme="minorHAnsi" w:cstheme="minorHAnsi"/>
-              </w:rPr>
-              <w:t>pt</w:t>
-            </w:r>
-            <w:proofErr w:type="spellEnd"/>
-            <w:r>
-              <w:rPr>
-                <w:rFonts w:asciiTheme="minorHAnsi" w:hAnsiTheme="minorHAnsi" w:cstheme="minorHAnsi"/>
-              </w:rPr>
-              <w:t>”</w:t>
+              <w:t>Default is “1 pt”</w:t>
             </w:r>
           </w:p>
           <w:p>
@@ -7571,21 +7415,7 @@
               <w:rPr>
                 <w:rFonts w:asciiTheme="minorHAnsi" w:hAnsiTheme="minorHAnsi" w:cstheme="minorHAnsi"/>
               </w:rPr>
-              <w:t xml:space="preserve">Default is “1 </w:t>
-            </w:r>
-            <w:proofErr w:type="spellStart"/>
-            <w:r>
-              <w:rPr>
-                <w:rFonts w:asciiTheme="minorHAnsi" w:hAnsiTheme="minorHAnsi" w:cstheme="minorHAnsi"/>
-              </w:rPr>
-              <w:t>pt</w:t>
-            </w:r>
-            <w:proofErr w:type="spellEnd"/>
-            <w:r>
-              <w:rPr>
-                <w:rFonts w:asciiTheme="minorHAnsi" w:hAnsiTheme="minorHAnsi" w:cstheme="minorHAnsi"/>
-              </w:rPr>
-              <w:t>”</w:t>
+              <w:t>Default is “1 pt”</w:t>
             </w:r>
           </w:p>
           <w:p>
@@ -7837,7 +7667,7 @@
         <w:spacing w:after="0"/>
       </w:pPr>
       <w:r>
-        <w:object w:dxaOrig="12886" w:dyaOrig="15091" w14:anchorId="106B438E">
+        <w:object w:dxaOrig="12886" w:dyaOrig="15091" w14:anchorId="3A369D0E">
           <v:shapetype id="_x0000_t75" coordsize="21600,21600" o:spt="75" o:preferrelative="t" path="m@4@5l@4@11@9@11@9@5xe" filled="f" stroked="f">
             <v:stroke joinstyle="miter"/>
             <v:formulas>
@@ -7857,10 +7687,10 @@
             <v:path o:extrusionok="f" gradientshapeok="t" o:connecttype="rect"/>
             <o:lock v:ext="edit" aspectratio="t"/>
           </v:shapetype>
-          <v:shape id="_x0000_i1028" type="#_x0000_t75" style="width:472.2pt;height:553.4pt" o:ole="">
+          <v:shape id="_x0000_i1028" type="#_x0000_t75" style="width:472.5pt;height:552.75pt" o:ole="">
             <v:imagedata r:id="rId8" o:title=""/>
           </v:shape>
-          <o:OLEObject Type="Embed" ProgID="Visio.Drawing.15" ShapeID="_x0000_i1028" DrawAspect="Content" ObjectID="_1730228109" r:id="rId9"/>
+          <o:OLEObject Type="Embed" ProgID="Visio.Drawing.15" ShapeID="_x0000_i1028" DrawAspect="Content" ObjectID="_1730718355" r:id="rId9"/>
         </w:object>
       </w:r>
     </w:p>
@@ -7883,15 +7713,7 @@
         <w:t>Note</w:t>
       </w:r>
       <w:r>
-        <w:t>:  The stencil “</w:t>
-      </w:r>
-      <w:proofErr w:type="spellStart"/>
-      <w:r>
-        <w:t>OC_DashOutline</w:t>
-      </w:r>
-      <w:proofErr w:type="spellEnd"/>
-      <w:r>
-        <w:t>” is somewhat special.  It’s mainly used to surround a group of other stencils or section.   The “Fill Color” will only change the stencil line color, it will not be filled.  The stencil will appear to be transparent.</w:t>
+        <w:t>:  The stencil “OC_DashOutline” is somewhat special.  It’s mainly used to surround a group of other stencils or section.   The “Fill Color” will only change the stencil line color, it will not be filled.  The stencil will appear to be transparent.</w:t>
       </w:r>
     </w:p>
     <w:p>
@@ -7911,10 +7733,10 @@
     <w:p>
       <w:r>
         <w:object w:dxaOrig="7500" w:dyaOrig="12136" w14:anchorId="2B4E1067">
-          <v:shape id="_x0000_i1026" type="#_x0000_t75" style="width:375.05pt;height:607pt" o:ole="">
+          <v:shape id="_x0000_i1026" type="#_x0000_t75" style="width:375pt;height:606.75pt" o:ole="">
             <v:imagedata r:id="rId10" o:title=""/>
           </v:shape>
-          <o:OLEObject Type="Embed" ProgID="Visio.Drawing.15" ShapeID="_x0000_i1026" DrawAspect="Content" ObjectID="_1730228110" r:id="rId11"/>
+          <o:OLEObject Type="Embed" ProgID="Visio.Drawing.15" ShapeID="_x0000_i1026" DrawAspect="Content" ObjectID="_1730718356" r:id="rId11"/>
         </w:object>
       </w:r>
     </w:p>
@@ -8503,16 +8325,8 @@
               <w:rPr>
                 <w:rFonts w:asciiTheme="minorHAnsi" w:hAnsiTheme="minorHAnsi" w:cstheme="minorHAnsi"/>
               </w:rPr>
-              <w:t xml:space="preserve">1.5 </w:t>
-            </w:r>
-            <w:proofErr w:type="spellStart"/>
-            <w:r>
-              <w:rPr>
-                <w:rFonts w:asciiTheme="minorHAnsi" w:hAnsiTheme="minorHAnsi" w:cstheme="minorHAnsi"/>
-              </w:rPr>
-              <w:t>pt</w:t>
-            </w:r>
-            <w:proofErr w:type="spellEnd"/>
+              <w:t>1.5 pt</w:t>
+            </w:r>
           </w:p>
         </w:tc>
         <w:tc>
@@ -8579,14 +8393,12 @@
                 <w:rFonts w:asciiTheme="minorHAnsi" w:hAnsiTheme="minorHAnsi" w:cstheme="minorHAnsi"/>
               </w:rPr>
             </w:pPr>
-            <w:proofErr w:type="gramStart"/>
             <w:r>
               <w:rPr>
                 <w:rFonts w:asciiTheme="minorHAnsi" w:hAnsiTheme="minorHAnsi" w:cstheme="minorHAnsi"/>
               </w:rPr>
               <w:t>6:B</w:t>
             </w:r>
-            <w:proofErr w:type="gramEnd"/>
           </w:p>
         </w:tc>
         <w:tc>
@@ -8661,16 +8473,8 @@
               <w:rPr>
                 <w:rFonts w:asciiTheme="minorHAnsi" w:hAnsiTheme="minorHAnsi" w:cstheme="minorHAnsi"/>
               </w:rPr>
-              <w:t xml:space="preserve">2 </w:t>
-            </w:r>
-            <w:proofErr w:type="spellStart"/>
-            <w:r>
-              <w:rPr>
-                <w:rFonts w:asciiTheme="minorHAnsi" w:hAnsiTheme="minorHAnsi" w:cstheme="minorHAnsi"/>
-              </w:rPr>
-              <w:t>pt</w:t>
-            </w:r>
-            <w:proofErr w:type="spellEnd"/>
+              <w:t>2 pt</w:t>
+            </w:r>
           </w:p>
         </w:tc>
         <w:tc>
@@ -8805,16 +8609,8 @@
               <w:rPr>
                 <w:rFonts w:asciiTheme="minorHAnsi" w:hAnsiTheme="minorHAnsi" w:cstheme="minorHAnsi"/>
               </w:rPr>
-              <w:t xml:space="preserve">2.25 </w:t>
-            </w:r>
-            <w:proofErr w:type="spellStart"/>
-            <w:r>
-              <w:rPr>
-                <w:rFonts w:asciiTheme="minorHAnsi" w:hAnsiTheme="minorHAnsi" w:cstheme="minorHAnsi"/>
-              </w:rPr>
-              <w:t>pt</w:t>
-            </w:r>
-            <w:proofErr w:type="spellEnd"/>
+              <w:t>2.25 pt</w:t>
+            </w:r>
           </w:p>
         </w:tc>
         <w:tc>
@@ -8875,14 +8671,12 @@
                 <w:rFonts w:asciiTheme="minorHAnsi" w:hAnsiTheme="minorHAnsi" w:cstheme="minorHAnsi"/>
               </w:rPr>
             </w:pPr>
-            <w:proofErr w:type="gramStart"/>
             <w:r>
               <w:rPr>
                 <w:rFonts w:asciiTheme="minorHAnsi" w:hAnsiTheme="minorHAnsi" w:cstheme="minorHAnsi"/>
               </w:rPr>
               <w:t>8:B</w:t>
             </w:r>
-            <w:proofErr w:type="gramEnd"/>
           </w:p>
         </w:tc>
         <w:tc>
@@ -8896,14 +8690,12 @@
                 <w:rFonts w:asciiTheme="minorHAnsi" w:hAnsiTheme="minorHAnsi" w:cstheme="minorHAnsi"/>
               </w:rPr>
             </w:pPr>
-            <w:proofErr w:type="spellStart"/>
             <w:r>
               <w:rPr>
                 <w:rFonts w:asciiTheme="minorHAnsi" w:hAnsiTheme="minorHAnsi" w:cstheme="minorHAnsi"/>
               </w:rPr>
               <w:t>Dash_Dot</w:t>
             </w:r>
-            <w:proofErr w:type="spellEnd"/>
           </w:p>
         </w:tc>
         <w:tc>
@@ -8953,16 +8745,8 @@
               <w:rPr>
                 <w:rFonts w:asciiTheme="minorHAnsi" w:hAnsiTheme="minorHAnsi" w:cstheme="minorHAnsi"/>
               </w:rPr>
-              <w:t xml:space="preserve">3 </w:t>
-            </w:r>
-            <w:proofErr w:type="spellStart"/>
-            <w:r>
-              <w:rPr>
-                <w:rFonts w:asciiTheme="minorHAnsi" w:hAnsiTheme="minorHAnsi" w:cstheme="minorHAnsi"/>
-              </w:rPr>
-              <w:t>pt</w:t>
-            </w:r>
-            <w:proofErr w:type="spellEnd"/>
+              <w:t>3 pt</w:t>
+            </w:r>
           </w:p>
         </w:tc>
         <w:tc>
@@ -9079,16 +8863,8 @@
               <w:rPr>
                 <w:rFonts w:asciiTheme="minorHAnsi" w:hAnsiTheme="minorHAnsi" w:cstheme="minorHAnsi"/>
               </w:rPr>
-              <w:t xml:space="preserve">4 </w:t>
-            </w:r>
-            <w:proofErr w:type="spellStart"/>
-            <w:r>
-              <w:rPr>
-                <w:rFonts w:asciiTheme="minorHAnsi" w:hAnsiTheme="minorHAnsi" w:cstheme="minorHAnsi"/>
-              </w:rPr>
-              <w:t>pt</w:t>
-            </w:r>
-            <w:proofErr w:type="spellEnd"/>
+              <w:t>4 pt</w:t>
+            </w:r>
           </w:p>
         </w:tc>
         <w:tc>
@@ -9143,14 +8919,12 @@
                 <w:rFonts w:asciiTheme="minorHAnsi" w:hAnsiTheme="minorHAnsi" w:cstheme="minorHAnsi"/>
               </w:rPr>
             </w:pPr>
-            <w:proofErr w:type="gramStart"/>
             <w:r>
               <w:rPr>
                 <w:rFonts w:asciiTheme="minorHAnsi" w:hAnsiTheme="minorHAnsi" w:cstheme="minorHAnsi"/>
               </w:rPr>
               <w:t>9:B</w:t>
             </w:r>
-            <w:proofErr w:type="gramEnd"/>
           </w:p>
         </w:tc>
         <w:tc>
@@ -9207,16 +8981,8 @@
               <w:rPr>
                 <w:rFonts w:asciiTheme="minorHAnsi" w:hAnsiTheme="minorHAnsi" w:cstheme="minorHAnsi"/>
               </w:rPr>
-              <w:t xml:space="preserve">6 </w:t>
-            </w:r>
-            <w:proofErr w:type="spellStart"/>
-            <w:r>
-              <w:rPr>
-                <w:rFonts w:asciiTheme="minorHAnsi" w:hAnsiTheme="minorHAnsi" w:cstheme="minorHAnsi"/>
-              </w:rPr>
-              <w:t>pt</w:t>
-            </w:r>
-            <w:proofErr w:type="spellEnd"/>
+              <w:t>6 pt</w:t>
+            </w:r>
           </w:p>
         </w:tc>
         <w:tc>
@@ -9383,14 +9149,12 @@
                 <w:rFonts w:asciiTheme="minorHAnsi" w:hAnsiTheme="minorHAnsi" w:cstheme="minorHAnsi"/>
               </w:rPr>
             </w:pPr>
-            <w:proofErr w:type="gramStart"/>
             <w:r>
               <w:rPr>
                 <w:rFonts w:asciiTheme="minorHAnsi" w:hAnsiTheme="minorHAnsi" w:cstheme="minorHAnsi"/>
               </w:rPr>
               <w:t>10:B</w:t>
             </w:r>
-            <w:proofErr w:type="gramEnd"/>
           </w:p>
         </w:tc>
         <w:tc>
@@ -9609,14 +9373,12 @@
                 <w:rFonts w:asciiTheme="minorHAnsi" w:hAnsiTheme="minorHAnsi" w:cstheme="minorHAnsi"/>
               </w:rPr>
             </w:pPr>
-            <w:proofErr w:type="gramStart"/>
             <w:r>
               <w:rPr>
                 <w:rFonts w:asciiTheme="minorHAnsi" w:hAnsiTheme="minorHAnsi" w:cstheme="minorHAnsi"/>
               </w:rPr>
               <w:t>11:B</w:t>
             </w:r>
-            <w:proofErr w:type="gramEnd"/>
           </w:p>
         </w:tc>
         <w:tc>
@@ -9835,14 +9597,12 @@
                 <w:rFonts w:asciiTheme="minorHAnsi" w:hAnsiTheme="minorHAnsi" w:cstheme="minorHAnsi"/>
               </w:rPr>
             </w:pPr>
-            <w:proofErr w:type="gramStart"/>
             <w:r>
               <w:rPr>
                 <w:rFonts w:asciiTheme="minorHAnsi" w:hAnsiTheme="minorHAnsi" w:cstheme="minorHAnsi"/>
               </w:rPr>
               <w:t>12:B</w:t>
             </w:r>
-            <w:proofErr w:type="gramEnd"/>
           </w:p>
         </w:tc>
         <w:tc>
@@ -10061,14 +9821,12 @@
                 <w:rFonts w:asciiTheme="minorHAnsi" w:hAnsiTheme="minorHAnsi" w:cstheme="minorHAnsi"/>
               </w:rPr>
             </w:pPr>
-            <w:proofErr w:type="gramStart"/>
             <w:r>
               <w:rPr>
                 <w:rFonts w:asciiTheme="minorHAnsi" w:hAnsiTheme="minorHAnsi" w:cstheme="minorHAnsi"/>
               </w:rPr>
               <w:t>14:B</w:t>
             </w:r>
-            <w:proofErr w:type="gramEnd"/>
           </w:p>
         </w:tc>
         <w:tc>
@@ -10298,6 +10056,96 @@
           <w:szCs w:val="24"/>
         </w:rPr>
         <w:t>This is what the Excel data file template “Tables” sheet contains.   You may only need to modify the Default Stencil Names if you add a custom stencil.</w:t>
+      </w:r>
+    </w:p>
+    <w:p>
+      <w:pPr>
+        <w:spacing w:after="0" w:line="240" w:lineRule="auto"/>
+        <w:rPr>
+          <w:rFonts w:asciiTheme="minorHAnsi" w:hAnsiTheme="minorHAnsi" w:cstheme="minorHAnsi"/>
+          <w:sz w:val="24"/>
+          <w:szCs w:val="24"/>
+        </w:rPr>
+      </w:pPr>
+    </w:p>
+    <w:p>
+      <w:pPr>
+        <w:spacing w:after="0" w:line="240" w:lineRule="auto"/>
+        <w:rPr>
+          <w:rFonts w:asciiTheme="minorHAnsi" w:hAnsiTheme="minorHAnsi" w:cstheme="minorHAnsi"/>
+          <w:sz w:val="24"/>
+          <w:szCs w:val="24"/>
+        </w:rPr>
+      </w:pPr>
+      <w:r>
+        <w:rPr>
+          <w:rFonts w:asciiTheme="minorHAnsi" w:hAnsiTheme="minorHAnsi" w:cstheme="minorHAnsi"/>
+          <w:sz w:val="24"/>
+          <w:szCs w:val="24"/>
+        </w:rPr>
+        <w:t>These value above are controlled by the OmnicellBlueprintingTool.json file</w:t>
+      </w:r>
+    </w:p>
+    <w:p>
+      <w:pPr>
+        <w:spacing w:after="0" w:line="240" w:lineRule="auto"/>
+        <w:rPr>
+          <w:rFonts w:asciiTheme="minorHAnsi" w:hAnsiTheme="minorHAnsi" w:cstheme="minorHAnsi"/>
+          <w:sz w:val="24"/>
+          <w:szCs w:val="24"/>
+        </w:rPr>
+      </w:pPr>
+      <w:r>
+        <w:rPr>
+          <w:rFonts w:asciiTheme="minorHAnsi" w:hAnsiTheme="minorHAnsi" w:cstheme="minorHAnsi"/>
+          <w:sz w:val="24"/>
+          <w:szCs w:val="24"/>
+        </w:rPr>
+        <w:t xml:space="preserve">The application can be flexible to add additional font sizes or Stencils by making additions to the section for that value.   Also new colors can be added if needed.  The user has the ability to add new RGB and color name values if they see fit.  Or they can enter the RGB color value in the RGBFillColor </w:t>
+      </w:r>
+      <w:r>
+        <w:rPr>
+          <w:rFonts w:asciiTheme="minorHAnsi" w:hAnsiTheme="minorHAnsi" w:cstheme="minorHAnsi"/>
+          <w:sz w:val="24"/>
+          <w:szCs w:val="24"/>
+        </w:rPr>
+        <w:t>field within the Excel Data File.</w:t>
+      </w:r>
+    </w:p>
+    <w:p>
+      <w:pPr>
+        <w:spacing w:after="0" w:line="240" w:lineRule="auto"/>
+        <w:rPr>
+          <w:rFonts w:asciiTheme="minorHAnsi" w:hAnsiTheme="minorHAnsi" w:cstheme="minorHAnsi"/>
+          <w:sz w:val="24"/>
+          <w:szCs w:val="24"/>
+        </w:rPr>
+      </w:pPr>
+      <w:r>
+        <w:rPr>
+          <w:rFonts w:asciiTheme="minorHAnsi" w:hAnsiTheme="minorHAnsi" w:cstheme="minorHAnsi"/>
+          <w:sz w:val="24"/>
+          <w:szCs w:val="24"/>
+        </w:rPr>
+        <w:t>Remember the Table sheet is just to allow the user to be able to select values.  If new values are added they must also be added to the OmnicellBlueprintingTool.json file.   This is where the applications will read the values when processing both Excel data file and Visio Diagram files.</w:t>
+      </w:r>
+    </w:p>
+    <w:p>
+      <w:pPr>
+        <w:spacing w:after="0" w:line="240" w:lineRule="auto"/>
+        <w:rPr>
+          <w:rFonts w:asciiTheme="minorHAnsi" w:hAnsiTheme="minorHAnsi" w:cstheme="minorHAnsi"/>
+          <w:sz w:val="24"/>
+          <w:szCs w:val="24"/>
+        </w:rPr>
+      </w:pPr>
+      <w:r>
+        <w:rPr>
+          <w:rFonts w:asciiTheme="minorHAnsi" w:hAnsiTheme="minorHAnsi" w:cstheme="minorHAnsi"/>
+          <w:sz w:val="24"/>
+          <w:szCs w:val="24"/>
+        </w:rPr>
+        <w:t>You will also need to add modifications to the Table sheet column as needed for dropdown selections.</w:t>
       </w:r>
     </w:p>
     <w:p>
@@ -11217,13 +11065,8 @@
                         <w:txbxContent>
                           <w:p>
                             <w:r>
-                              <w:t>Visio Page setup size/</w:t>
+                              <w:t>Visio Page setup size/Orentation</w:t>
                             </w:r>
-                            <w:proofErr w:type="spellStart"/>
-                            <w:r>
-                              <w:t>Orentation</w:t>
-                            </w:r>
-                            <w:proofErr w:type="spellEnd"/>
                           </w:p>
                         </w:txbxContent>
                       </wps:txbx>
@@ -11249,13 +11092,8 @@
                   <w:txbxContent>
                     <w:p>
                       <w:r>
-                        <w:t>Visio Page setup size/</w:t>
+                        <w:t>Visio Page setup size/Orentation</w:t>
                       </w:r>
-                      <w:proofErr w:type="spellStart"/>
-                      <w:r>
-                        <w:t>Orentation</w:t>
-                      </w:r>
-                      <w:proofErr w:type="spellEnd"/>
                     </w:p>
                   </w:txbxContent>
                 </v:textbox>
@@ -15622,15 +15460,7 @@
                           <w:txbxContent>
                             <w:p>
                               <w:r>
-                                <w:t xml:space="preserve"># </w:t>
-                              </w:r>
-                              <w:proofErr w:type="gramStart"/>
-                              <w:r>
-                                <w:t>of</w:t>
-                              </w:r>
-                              <w:proofErr w:type="gramEnd"/>
-                              <w:r>
-                                <w:t xml:space="preserve"> devices</w:t>
+                                <w:t># of devices</w:t>
                               </w:r>
                               <w:r>
                                 <w:t xml:space="preserve">.  This text will be added to the </w:t>
@@ -15838,15 +15668,7 @@
                     <w:txbxContent>
                       <w:p>
                         <w:r>
-                          <w:t xml:space="preserve"># </w:t>
-                        </w:r>
-                        <w:proofErr w:type="gramStart"/>
-                        <w:r>
-                          <w:t>of</w:t>
-                        </w:r>
-                        <w:proofErr w:type="gramEnd"/>
-                        <w:r>
-                          <w:t xml:space="preserve"> devices</w:t>
+                          <w:t># of devices</w:t>
                         </w:r>
                         <w:r>
                           <w:t xml:space="preserve">.  This text will be added to the </w:t>
@@ -26836,7 +26658,6 @@
                 <w:color w:val="000000"/>
               </w:rPr>
             </w:pPr>
-            <w:proofErr w:type="spellStart"/>
             <w:r>
               <w:rPr>
                 <w:rFonts w:eastAsia="Times New Roman" w:cs="Calibri"/>
@@ -26844,7 +26665,6 @@
               </w:rPr>
               <w:t>mach_id</w:t>
             </w:r>
-            <w:proofErr w:type="spellEnd"/>
           </w:p>
         </w:tc>
         <w:tc>
@@ -26868,7 +26688,6 @@
                 <w:color w:val="000000"/>
               </w:rPr>
             </w:pPr>
-            <w:proofErr w:type="spellStart"/>
             <w:r>
               <w:rPr>
                 <w:rFonts w:eastAsia="Times New Roman" w:cs="Calibri"/>
@@ -26876,7 +26695,6 @@
               </w:rPr>
               <w:t>site_id</w:t>
             </w:r>
-            <w:proofErr w:type="spellEnd"/>
           </w:p>
         </w:tc>
         <w:tc>
@@ -26900,7 +26718,6 @@
                 <w:color w:val="000000"/>
               </w:rPr>
             </w:pPr>
-            <w:proofErr w:type="spellStart"/>
             <w:r>
               <w:rPr>
                 <w:rFonts w:eastAsia="Times New Roman" w:cs="Calibri"/>
@@ -26908,7 +26725,6 @@
               </w:rPr>
               <w:t>site_name</w:t>
             </w:r>
-            <w:proofErr w:type="spellEnd"/>
           </w:p>
         </w:tc>
         <w:tc>
@@ -26932,7 +26748,6 @@
                 <w:color w:val="000000"/>
               </w:rPr>
             </w:pPr>
-            <w:proofErr w:type="spellStart"/>
             <w:r>
               <w:rPr>
                 <w:rFonts w:eastAsia="Times New Roman" w:cs="Calibri"/>
@@ -26940,7 +26755,6 @@
               </w:rPr>
               <w:t>site_address</w:t>
             </w:r>
-            <w:proofErr w:type="spellEnd"/>
           </w:p>
         </w:tc>
         <w:tc>
@@ -26964,7 +26778,6 @@
                 <w:color w:val="000000"/>
               </w:rPr>
             </w:pPr>
-            <w:proofErr w:type="spellStart"/>
             <w:r>
               <w:rPr>
                 <w:rFonts w:eastAsia="Times New Roman" w:cs="Calibri"/>
@@ -26972,7 +26785,6 @@
               </w:rPr>
               <w:t>omnis_name</w:t>
             </w:r>
-            <w:proofErr w:type="spellEnd"/>
           </w:p>
         </w:tc>
         <w:tc>
@@ -26996,7 +26808,6 @@
                 <w:color w:val="000000"/>
               </w:rPr>
             </w:pPr>
-            <w:proofErr w:type="spellStart"/>
             <w:r>
               <w:rPr>
                 <w:rFonts w:eastAsia="Times New Roman" w:cs="Calibri"/>
@@ -27004,7 +26815,6 @@
               </w:rPr>
               <w:t>omnis_id</w:t>
             </w:r>
-            <w:proofErr w:type="spellEnd"/>
           </w:p>
         </w:tc>
         <w:tc>
@@ -27028,7 +26838,6 @@
                 <w:color w:val="000000"/>
               </w:rPr>
             </w:pPr>
-            <w:proofErr w:type="spellStart"/>
             <w:r>
               <w:rPr>
                 <w:rFonts w:eastAsia="Times New Roman" w:cs="Calibri"/>
@@ -27036,7 +26845,6 @@
               </w:rPr>
               <w:t>site_id_omnis_id</w:t>
             </w:r>
-            <w:proofErr w:type="spellEnd"/>
           </w:p>
         </w:tc>
       </w:tr>

</xml_diff>

<commit_message>
Updated the User guide v1.0.2.3
</commit_message>
<xml_diff>
--- a/Docs/OC_BlueprintingTool_Guide.docx
+++ b/Docs/OC_BlueprintingTool_Guide.docx
@@ -1084,23 +1084,21 @@
     </w:p>
     <w:p>
       <w:pPr>
-        <w:rPr>
-          <w:rFonts w:ascii="Arial" w:hAnsi="Arial" w:cs="Arial"/>
-          <w:color w:val="46B555"/>
-          <w:sz w:val="20"/>
-          <w:szCs w:val="20"/>
-        </w:rPr>
-      </w:pPr>
-    </w:p>
-    <w:p>
-      <w:pPr>
-        <w:rPr>
-          <w:rFonts w:ascii="Arial" w:hAnsi="Arial" w:cs="Arial"/>
-          <w:color w:val="46B555"/>
-          <w:sz w:val="20"/>
-          <w:szCs w:val="20"/>
-        </w:rPr>
-      </w:pPr>
+        <w:spacing w:after="0" w:line="240" w:lineRule="auto"/>
+        <w:rPr>
+          <w:b/>
+          <w:bCs/>
+          <w:noProof/>
+        </w:rPr>
+      </w:pPr>
+      <w:r>
+        <w:rPr>
+          <w:b/>
+          <w:bCs/>
+          <w:noProof/>
+        </w:rPr>
+        <w:br w:type="page"/>
+      </w:r>
     </w:p>
     <w:tbl>
       <w:tblPr>
@@ -1142,6 +1140,7 @@
                 <w:sz w:val="20"/>
                 <w:szCs w:val="20"/>
               </w:rPr>
+              <w:lastRenderedPageBreak/>
               <w:t>Date</w:t>
             </w:r>
           </w:p>
@@ -1368,69 +1367,64 @@
                 <w:sz w:val="20"/>
                 <w:szCs w:val="20"/>
               </w:rPr>
-              <w:t xml:space="preserve">Added “Shape Type” : Page Size </w:t>
-            </w:r>
-          </w:p>
-        </w:tc>
-        <w:tc>
-          <w:tcPr>
-            <w:tcW w:w="3136" w:type="dxa"/>
-            <w:shd w:val="clear" w:color="auto" w:fill="auto"/>
-          </w:tcPr>
-          <w:p>
-            <w:pPr>
+              <w:t>Added “Shape Type</w:t>
+            </w:r>
+            <w:proofErr w:type="gramStart"/>
+            <w:r>
               <w:rPr>
                 <w:rFonts w:ascii="Arial" w:hAnsi="Arial" w:cs="Arial"/>
                 <w:sz w:val="20"/>
                 <w:szCs w:val="20"/>
               </w:rPr>
-            </w:pPr>
+              <w:t>” :</w:t>
+            </w:r>
+            <w:proofErr w:type="gramEnd"/>
             <w:r>
               <w:rPr>
                 <w:rFonts w:ascii="Arial" w:hAnsi="Arial" w:cs="Arial"/>
                 <w:sz w:val="20"/>
                 <w:szCs w:val="20"/>
               </w:rPr>
-              <w:t>1.0</w:t>
-            </w:r>
-            <w:r>
+              <w:t xml:space="preserve"> Page Size </w:t>
+            </w:r>
+          </w:p>
+        </w:tc>
+        <w:tc>
+          <w:tcPr>
+            <w:tcW w:w="3136" w:type="dxa"/>
+            <w:shd w:val="clear" w:color="auto" w:fill="auto"/>
+          </w:tcPr>
+          <w:p>
+            <w:pPr>
               <w:rPr>
                 <w:rFonts w:ascii="Arial" w:hAnsi="Arial" w:cs="Arial"/>
                 <w:sz w:val="20"/>
                 <w:szCs w:val="20"/>
               </w:rPr>
-              <w:t>.2.1</w:t>
-            </w:r>
-          </w:p>
-        </w:tc>
-      </w:tr>
-      <w:tr>
-        <w:tc>
-          <w:tcPr>
-            <w:tcW w:w="3142" w:type="dxa"/>
-            <w:shd w:val="clear" w:color="auto" w:fill="auto"/>
-          </w:tcPr>
-          <w:p>
-            <w:pPr>
+            </w:pPr>
+            <w:r>
               <w:rPr>
                 <w:rFonts w:ascii="Arial" w:hAnsi="Arial" w:cs="Arial"/>
                 <w:sz w:val="20"/>
                 <w:szCs w:val="20"/>
               </w:rPr>
-            </w:pPr>
+              <w:t>1.0</w:t>
+            </w:r>
             <w:r>
               <w:rPr>
                 <w:rFonts w:ascii="Arial" w:hAnsi="Arial" w:cs="Arial"/>
                 <w:sz w:val="20"/>
                 <w:szCs w:val="20"/>
               </w:rPr>
-              <w:t>11/20/2022</w:t>
-            </w:r>
-          </w:p>
-        </w:tc>
-        <w:tc>
-          <w:tcPr>
-            <w:tcW w:w="3162" w:type="dxa"/>
+              <w:t>.2.1</w:t>
+            </w:r>
+          </w:p>
+        </w:tc>
+      </w:tr>
+      <w:tr>
+        <w:tc>
+          <w:tcPr>
+            <w:tcW w:w="3142" w:type="dxa"/>
             <w:shd w:val="clear" w:color="auto" w:fill="auto"/>
           </w:tcPr>
           <w:p>
@@ -1447,105 +1441,93 @@
                 <w:sz w:val="20"/>
                 <w:szCs w:val="20"/>
               </w:rPr>
-              <w:t xml:space="preserve">Added </w:t>
-            </w:r>
-            <w:r>
+              <w:t>11/20/2022</w:t>
+            </w:r>
+          </w:p>
+        </w:tc>
+        <w:tc>
+          <w:tcPr>
+            <w:tcW w:w="3162" w:type="dxa"/>
+            <w:shd w:val="clear" w:color="auto" w:fill="auto"/>
+          </w:tcPr>
+          <w:p>
+            <w:pPr>
               <w:rPr>
                 <w:rFonts w:ascii="Arial" w:hAnsi="Arial" w:cs="Arial"/>
                 <w:sz w:val="20"/>
                 <w:szCs w:val="20"/>
               </w:rPr>
-              <w:t>two</w:t>
-            </w:r>
+            </w:pPr>
             <w:r>
               <w:rPr>
                 <w:rFonts w:ascii="Arial" w:hAnsi="Arial" w:cs="Arial"/>
                 <w:sz w:val="20"/>
                 <w:szCs w:val="20"/>
               </w:rPr>
-              <w:t>FromLineWeight and ToLineWeight.  Also added entries in the excel data file tables sheet.</w:t>
-            </w:r>
-          </w:p>
-          <w:p>
-            <w:pPr>
+              <w:t xml:space="preserve">Added </w:t>
+            </w:r>
+            <w:proofErr w:type="spellStart"/>
+            <w:r>
               <w:rPr>
                 <w:rFonts w:ascii="Arial" w:hAnsi="Arial" w:cs="Arial"/>
                 <w:sz w:val="20"/>
                 <w:szCs w:val="20"/>
               </w:rPr>
-            </w:pPr>
+              <w:t>two</w:t>
+            </w:r>
             <w:r>
               <w:rPr>
                 <w:rFonts w:ascii="Arial" w:hAnsi="Arial" w:cs="Arial"/>
                 <w:sz w:val="20"/>
                 <w:szCs w:val="20"/>
               </w:rPr>
-              <w:t>Added Colors references</w:t>
-            </w:r>
-          </w:p>
-          <w:p>
-            <w:pPr>
+              <w:t>FromLineWeight</w:t>
+            </w:r>
+            <w:proofErr w:type="spellEnd"/>
+            <w:r>
               <w:rPr>
                 <w:rFonts w:ascii="Arial" w:hAnsi="Arial" w:cs="Arial"/>
                 <w:sz w:val="20"/>
                 <w:szCs w:val="20"/>
               </w:rPr>
-            </w:pPr>
+              <w:t xml:space="preserve"> and </w:t>
+            </w:r>
+            <w:proofErr w:type="spellStart"/>
             <w:r>
               <w:rPr>
                 <w:rFonts w:ascii="Arial" w:hAnsi="Arial" w:cs="Arial"/>
                 <w:sz w:val="20"/>
                 <w:szCs w:val="20"/>
               </w:rPr>
-              <w:t>Added Stencils references</w:t>
-            </w:r>
-          </w:p>
-        </w:tc>
-        <w:tc>
-          <w:tcPr>
-            <w:tcW w:w="3136" w:type="dxa"/>
-            <w:shd w:val="clear" w:color="auto" w:fill="auto"/>
-          </w:tcPr>
-          <w:p>
-            <w:pPr>
+              <w:t>ToLineWeight</w:t>
+            </w:r>
+            <w:proofErr w:type="spellEnd"/>
+            <w:r>
               <w:rPr>
                 <w:rFonts w:ascii="Arial" w:hAnsi="Arial" w:cs="Arial"/>
                 <w:sz w:val="20"/>
                 <w:szCs w:val="20"/>
               </w:rPr>
-            </w:pPr>
-            <w:r>
+              <w:t>.  Also added entries in the excel data file tables sheet.</w:t>
+            </w:r>
+          </w:p>
+          <w:p>
+            <w:pPr>
               <w:rPr>
                 <w:rFonts w:ascii="Arial" w:hAnsi="Arial" w:cs="Arial"/>
                 <w:sz w:val="20"/>
                 <w:szCs w:val="20"/>
               </w:rPr>
-              <w:t>1.0.2.2</w:t>
-            </w:r>
-          </w:p>
-        </w:tc>
-      </w:tr>
-      <w:tr>
-        <w:tc>
-          <w:tcPr>
-            <w:tcW w:w="3142" w:type="dxa"/>
-            <w:shd w:val="clear" w:color="auto" w:fill="auto"/>
-          </w:tcPr>
-          <w:p>
-            <w:pPr>
+            </w:pPr>
+            <w:r>
               <w:rPr>
                 <w:rFonts w:ascii="Arial" w:hAnsi="Arial" w:cs="Arial"/>
                 <w:sz w:val="20"/>
                 <w:szCs w:val="20"/>
               </w:rPr>
-            </w:pPr>
-          </w:p>
-        </w:tc>
-        <w:tc>
-          <w:tcPr>
-            <w:tcW w:w="3162" w:type="dxa"/>
-            <w:shd w:val="clear" w:color="auto" w:fill="auto"/>
-          </w:tcPr>
+              <w:t>Added Colors references</w:t>
+            </w:r>
+          </w:p>
           <w:p>
             <w:pPr>
               <w:rPr>
@@ -1554,21 +1536,192 @@
                 <w:szCs w:val="20"/>
               </w:rPr>
             </w:pPr>
-          </w:p>
-        </w:tc>
-        <w:tc>
-          <w:tcPr>
-            <w:tcW w:w="3136" w:type="dxa"/>
-            <w:shd w:val="clear" w:color="auto" w:fill="auto"/>
-          </w:tcPr>
-          <w:p>
-            <w:pPr>
+            <w:r>
               <w:rPr>
                 <w:rFonts w:ascii="Arial" w:hAnsi="Arial" w:cs="Arial"/>
                 <w:sz w:val="20"/>
                 <w:szCs w:val="20"/>
               </w:rPr>
-            </w:pPr>
+              <w:t>Added Stencils references</w:t>
+            </w:r>
+          </w:p>
+        </w:tc>
+        <w:tc>
+          <w:tcPr>
+            <w:tcW w:w="3136" w:type="dxa"/>
+            <w:shd w:val="clear" w:color="auto" w:fill="auto"/>
+          </w:tcPr>
+          <w:p>
+            <w:pPr>
+              <w:rPr>
+                <w:rFonts w:ascii="Arial" w:hAnsi="Arial" w:cs="Arial"/>
+                <w:sz w:val="20"/>
+                <w:szCs w:val="20"/>
+              </w:rPr>
+            </w:pPr>
+            <w:r>
+              <w:rPr>
+                <w:rFonts w:ascii="Arial" w:hAnsi="Arial" w:cs="Arial"/>
+                <w:sz w:val="20"/>
+                <w:szCs w:val="20"/>
+              </w:rPr>
+              <w:t>1.0.2.2</w:t>
+            </w:r>
+          </w:p>
+        </w:tc>
+      </w:tr>
+      <w:tr>
+        <w:tc>
+          <w:tcPr>
+            <w:tcW w:w="3142" w:type="dxa"/>
+            <w:shd w:val="clear" w:color="auto" w:fill="auto"/>
+          </w:tcPr>
+          <w:p>
+            <w:pPr>
+              <w:rPr>
+                <w:rFonts w:ascii="Arial" w:hAnsi="Arial" w:cs="Arial"/>
+                <w:sz w:val="20"/>
+                <w:szCs w:val="20"/>
+              </w:rPr>
+            </w:pPr>
+            <w:r>
+              <w:rPr>
+                <w:rFonts w:ascii="Arial" w:hAnsi="Arial" w:cs="Arial"/>
+                <w:sz w:val="20"/>
+                <w:szCs w:val="20"/>
+              </w:rPr>
+              <w:t>12/12/2022</w:t>
+            </w:r>
+          </w:p>
+        </w:tc>
+        <w:tc>
+          <w:tcPr>
+            <w:tcW w:w="3162" w:type="dxa"/>
+            <w:shd w:val="clear" w:color="auto" w:fill="auto"/>
+          </w:tcPr>
+          <w:p>
+            <w:pPr>
+              <w:rPr>
+                <w:rFonts w:ascii="Arial" w:hAnsi="Arial" w:cs="Arial"/>
+                <w:sz w:val="20"/>
+                <w:szCs w:val="20"/>
+              </w:rPr>
+            </w:pPr>
+            <w:r>
+              <w:rPr>
+                <w:rFonts w:ascii="Arial" w:hAnsi="Arial" w:cs="Arial"/>
+                <w:sz w:val="20"/>
+                <w:szCs w:val="20"/>
+              </w:rPr>
+              <w:t xml:space="preserve">Excel column “Visio </w:t>
+            </w:r>
+            <w:proofErr w:type="gramStart"/>
+            <w:r>
+              <w:rPr>
+                <w:rFonts w:ascii="Arial" w:hAnsi="Arial" w:cs="Arial"/>
+                <w:sz w:val="20"/>
+                <w:szCs w:val="20"/>
+              </w:rPr>
+              <w:t>Page”  The</w:t>
+            </w:r>
+            <w:proofErr w:type="gramEnd"/>
+            <w:r>
+              <w:rPr>
+                <w:rFonts w:ascii="Arial" w:hAnsi="Arial" w:cs="Arial"/>
+                <w:sz w:val="20"/>
+                <w:szCs w:val="20"/>
+              </w:rPr>
+              <w:t xml:space="preserve"> user </w:t>
+            </w:r>
+            <w:r>
+              <w:rPr>
+                <w:rFonts w:ascii="Arial" w:hAnsi="Arial" w:cs="Arial"/>
+                <w:sz w:val="20"/>
+                <w:szCs w:val="20"/>
+              </w:rPr>
+              <w:t xml:space="preserve">has the option to enter just a number or alphanumeric text now to represent the </w:t>
+            </w:r>
+            <w:r>
+              <w:rPr>
+                <w:rFonts w:ascii="Arial" w:hAnsi="Arial" w:cs="Arial"/>
+                <w:sz w:val="20"/>
+                <w:szCs w:val="20"/>
+              </w:rPr>
+              <w:t>Visio page tab</w:t>
+            </w:r>
+            <w:r>
+              <w:rPr>
+                <w:rFonts w:ascii="Arial" w:hAnsi="Arial" w:cs="Arial"/>
+                <w:sz w:val="20"/>
+                <w:szCs w:val="20"/>
+              </w:rPr>
+              <w:t xml:space="preserve"> name</w:t>
+            </w:r>
+            <w:r>
+              <w:rPr>
+                <w:rFonts w:ascii="Arial" w:hAnsi="Arial" w:cs="Arial"/>
+                <w:sz w:val="20"/>
+                <w:szCs w:val="20"/>
+              </w:rPr>
+              <w:t xml:space="preserve"> .</w:t>
+            </w:r>
+          </w:p>
+          <w:p>
+            <w:pPr>
+              <w:rPr>
+                <w:rFonts w:ascii="Arial" w:hAnsi="Arial" w:cs="Arial"/>
+                <w:sz w:val="20"/>
+                <w:szCs w:val="20"/>
+              </w:rPr>
+            </w:pPr>
+            <w:r>
+              <w:rPr>
+                <w:rFonts w:ascii="Arial" w:hAnsi="Arial" w:cs="Arial"/>
+                <w:sz w:val="20"/>
+                <w:szCs w:val="20"/>
+              </w:rPr>
+              <w:t>Excel Column Shape Type has the option “Disabled” meaning this row is ignored like a comment</w:t>
+            </w:r>
+          </w:p>
+          <w:p>
+            <w:pPr>
+              <w:rPr>
+                <w:rFonts w:ascii="Arial" w:hAnsi="Arial" w:cs="Arial"/>
+                <w:sz w:val="20"/>
+                <w:szCs w:val="20"/>
+              </w:rPr>
+            </w:pPr>
+            <w:r>
+              <w:rPr>
+                <w:rFonts w:ascii="Arial" w:hAnsi="Arial" w:cs="Arial"/>
+                <w:sz w:val="20"/>
+                <w:szCs w:val="20"/>
+              </w:rPr>
+              <w:t>This will work if building an Excel file from a Visio Diagram.  However, if the shapes are not part of the default stencil, they will need to be fixed up manually.  Also, they will need to make sure the stencil that was used is referenced in the configuration section of the Excel data file</w:t>
+            </w:r>
+          </w:p>
+        </w:tc>
+        <w:tc>
+          <w:tcPr>
+            <w:tcW w:w="3136" w:type="dxa"/>
+            <w:shd w:val="clear" w:color="auto" w:fill="auto"/>
+          </w:tcPr>
+          <w:p>
+            <w:pPr>
+              <w:rPr>
+                <w:rFonts w:ascii="Arial" w:hAnsi="Arial" w:cs="Arial"/>
+                <w:sz w:val="20"/>
+                <w:szCs w:val="20"/>
+              </w:rPr>
+            </w:pPr>
+            <w:r>
+              <w:rPr>
+                <w:rFonts w:ascii="Arial" w:hAnsi="Arial" w:cs="Arial"/>
+                <w:sz w:val="20"/>
+                <w:szCs w:val="20"/>
+              </w:rPr>
+              <w:t>V1.0.2.3</w:t>
+            </w:r>
           </w:p>
         </w:tc>
       </w:tr>
@@ -1659,7 +1812,7 @@
           <w:sz w:val="20"/>
           <w:szCs w:val="20"/>
         </w:rPr>
-        <w:t>1</w:t>
+        <w:t>3</w:t>
       </w:r>
       <w:r>
         <w:rPr>
@@ -1901,6 +2054,133 @@
     <w:p>
       <w:pPr>
         <w:numPr>
+          <w:ilvl w:val="3"/>
+          <w:numId w:val="20"/>
+        </w:numPr>
+        <w:spacing w:after="0"/>
+        <w:ind w:left="1800"/>
+        <w:rPr>
+          <w:rFonts w:asciiTheme="minorHAnsi" w:hAnsiTheme="minorHAnsi" w:cstheme="minorHAnsi"/>
+          <w:sz w:val="20"/>
+          <w:szCs w:val="20"/>
+        </w:rPr>
+      </w:pPr>
+      <w:r>
+        <w:rPr>
+          <w:rFonts w:asciiTheme="minorHAnsi" w:hAnsiTheme="minorHAnsi" w:cstheme="minorHAnsi"/>
+          <w:sz w:val="20"/>
+          <w:szCs w:val="20"/>
+        </w:rPr>
+        <w:t>Will contain the application program</w:t>
+      </w:r>
+    </w:p>
+    <w:p>
+      <w:pPr>
+        <w:numPr>
+          <w:ilvl w:val="3"/>
+          <w:numId w:val="20"/>
+        </w:numPr>
+        <w:spacing w:after="0"/>
+        <w:ind w:left="1800"/>
+        <w:rPr>
+          <w:rFonts w:asciiTheme="minorHAnsi" w:hAnsiTheme="minorHAnsi" w:cstheme="minorHAnsi"/>
+          <w:sz w:val="20"/>
+          <w:szCs w:val="20"/>
+        </w:rPr>
+      </w:pPr>
+      <w:r>
+        <w:rPr>
+          <w:rFonts w:asciiTheme="minorHAnsi" w:hAnsiTheme="minorHAnsi" w:cstheme="minorHAnsi"/>
+          <w:sz w:val="20"/>
+          <w:szCs w:val="20"/>
+        </w:rPr>
+        <w:t>Application JSON file</w:t>
+      </w:r>
+    </w:p>
+    <w:p>
+      <w:pPr>
+        <w:numPr>
+          <w:ilvl w:val="3"/>
+          <w:numId w:val="20"/>
+        </w:numPr>
+        <w:spacing w:after="0"/>
+        <w:ind w:left="1800"/>
+        <w:rPr>
+          <w:rFonts w:asciiTheme="minorHAnsi" w:hAnsiTheme="minorHAnsi" w:cstheme="minorHAnsi"/>
+          <w:sz w:val="20"/>
+          <w:szCs w:val="20"/>
+        </w:rPr>
+      </w:pPr>
+      <w:r>
+        <w:rPr>
+          <w:rFonts w:asciiTheme="minorHAnsi" w:hAnsiTheme="minorHAnsi" w:cstheme="minorHAnsi"/>
+          <w:sz w:val="20"/>
+          <w:szCs w:val="20"/>
+        </w:rPr>
+        <w:t>Folder: “</w:t>
+      </w:r>
+      <w:proofErr w:type="spellStart"/>
+      <w:r>
+        <w:rPr>
+          <w:rFonts w:asciiTheme="minorHAnsi" w:hAnsiTheme="minorHAnsi" w:cstheme="minorHAnsi"/>
+          <w:b/>
+          <w:bCs/>
+          <w:sz w:val="20"/>
+          <w:szCs w:val="20"/>
+        </w:rPr>
+        <w:t>VisioFiles</w:t>
+      </w:r>
+      <w:proofErr w:type="spellEnd"/>
+      <w:r>
+        <w:rPr>
+          <w:rFonts w:asciiTheme="minorHAnsi" w:hAnsiTheme="minorHAnsi" w:cstheme="minorHAnsi"/>
+          <w:sz w:val="20"/>
+          <w:szCs w:val="20"/>
+        </w:rPr>
+        <w:t>” containing example Visio Diagrams created from the Excel template files</w:t>
+      </w:r>
+    </w:p>
+    <w:p>
+      <w:pPr>
+        <w:numPr>
+          <w:ilvl w:val="4"/>
+          <w:numId w:val="20"/>
+        </w:numPr>
+        <w:spacing w:after="0"/>
+        <w:ind w:left="2160"/>
+        <w:rPr>
+          <w:rFonts w:asciiTheme="minorHAnsi" w:hAnsiTheme="minorHAnsi" w:cstheme="minorHAnsi"/>
+          <w:sz w:val="20"/>
+          <w:szCs w:val="20"/>
+        </w:rPr>
+      </w:pPr>
+      <w:r>
+        <w:rPr>
+          <w:rFonts w:asciiTheme="minorHAnsi" w:hAnsiTheme="minorHAnsi" w:cstheme="minorHAnsi"/>
+          <w:sz w:val="20"/>
+          <w:szCs w:val="20"/>
+        </w:rPr>
+        <w:t>Also, when you save a Visio diagram it will be placed here unless otherwise stated</w:t>
+      </w:r>
+    </w:p>
+    <w:p>
+      <w:pPr>
+        <w:numPr>
+          <w:ilvl w:val="3"/>
+          <w:numId w:val="20"/>
+        </w:numPr>
+        <w:spacing w:after="0"/>
+        <w:ind w:left="1800"/>
+        <w:rPr>
+          <w:rFonts w:asciiTheme="minorHAnsi" w:hAnsiTheme="minorHAnsi" w:cstheme="minorHAnsi"/>
+          <w:sz w:val="20"/>
+          <w:szCs w:val="20"/>
+        </w:rPr>
+      </w:pPr>
+    </w:p>
+    <w:p>
+      <w:pPr>
+        <w:numPr>
           <w:ilvl w:val="2"/>
           <w:numId w:val="20"/>
         </w:numPr>
@@ -2459,6 +2739,7 @@
           <w:sz w:val="20"/>
           <w:szCs w:val="20"/>
         </w:rPr>
+        <w:lastRenderedPageBreak/>
         <w:t>Place any additional Visio templates created in this folder</w:t>
       </w:r>
     </w:p>
@@ -2491,7 +2772,6 @@
       </w:pPr>
       <w:bookmarkStart w:id="4" w:name="_Toc119585305"/>
       <w:r>
-        <w:lastRenderedPageBreak/>
         <w:t>Data File:</w:t>
       </w:r>
       <w:bookmarkEnd w:id="4"/>
@@ -2970,6 +3250,14 @@
         </w:rPr>
         <w:t xml:space="preserve"> sheet</w:t>
       </w:r>
+      <w:r>
+        <w:rPr>
+          <w:rFonts w:asciiTheme="minorHAnsi" w:hAnsiTheme="minorHAnsi" w:cstheme="minorHAnsi"/>
+          <w:sz w:val="20"/>
+          <w:szCs w:val="20"/>
+        </w:rPr>
+        <w:t xml:space="preserve"> (this is where all the information to create a Visio Diagram will be located)</w:t>
+      </w:r>
     </w:p>
     <w:p>
       <w:pPr>
@@ -2993,6 +3281,54 @@
         </w:rPr>
         <w:t>First row is the header.  Note: Not all fields in each row need to be populated</w:t>
       </w:r>
+      <w:r>
+        <w:rPr>
+          <w:rFonts w:asciiTheme="minorHAnsi" w:hAnsiTheme="minorHAnsi" w:cstheme="minorHAnsi"/>
+          <w:sz w:val="20"/>
+          <w:szCs w:val="20"/>
+        </w:rPr>
+        <w:t>.</w:t>
+      </w:r>
+    </w:p>
+    <w:p>
+      <w:pPr>
+        <w:numPr>
+          <w:ilvl w:val="4"/>
+          <w:numId w:val="14"/>
+        </w:numPr>
+        <w:spacing w:after="0"/>
+        <w:ind w:left="2250"/>
+        <w:rPr>
+          <w:rFonts w:asciiTheme="minorHAnsi" w:hAnsiTheme="minorHAnsi" w:cstheme="minorHAnsi"/>
+          <w:sz w:val="20"/>
+          <w:szCs w:val="20"/>
+        </w:rPr>
+      </w:pPr>
+      <w:r>
+        <w:rPr>
+          <w:rFonts w:asciiTheme="minorHAnsi" w:hAnsiTheme="minorHAnsi" w:cstheme="minorHAnsi"/>
+          <w:sz w:val="20"/>
+          <w:szCs w:val="20"/>
+        </w:rPr>
+        <w:t>Required columns are high-lighted “</w:t>
+      </w:r>
+      <w:r>
+        <w:rPr>
+          <w:rFonts w:asciiTheme="minorHAnsi" w:hAnsiTheme="minorHAnsi" w:cstheme="minorHAnsi"/>
+          <w:sz w:val="20"/>
+          <w:szCs w:val="20"/>
+          <w:highlight w:val="red"/>
+        </w:rPr>
+        <w:t>Red</w:t>
+      </w:r>
+      <w:r>
+        <w:rPr>
+          <w:rFonts w:asciiTheme="minorHAnsi" w:hAnsiTheme="minorHAnsi" w:cstheme="minorHAnsi"/>
+          <w:sz w:val="20"/>
+          <w:szCs w:val="20"/>
+        </w:rPr>
+        <w:t>”</w:t>
+      </w:r>
     </w:p>
     <w:p>
       <w:pPr>
@@ -3011,10 +3347,150 @@
       <w:r>
         <w:rPr>
           <w:rFonts w:asciiTheme="minorHAnsi" w:hAnsiTheme="minorHAnsi" w:cstheme="minorHAnsi"/>
+          <w:b/>
+          <w:bCs/>
           <w:sz w:val="20"/>
           <w:szCs w:val="20"/>
         </w:rPr>
-        <w:t>Any row where the first column starts with the ‘;’ character will be considered as a comment.   (The row will be ignored)</w:t>
+        <w:t>Comments</w:t>
+      </w:r>
+      <w:r>
+        <w:rPr>
+          <w:rFonts w:asciiTheme="minorHAnsi" w:hAnsiTheme="minorHAnsi" w:cstheme="minorHAnsi"/>
+          <w:sz w:val="20"/>
+          <w:szCs w:val="20"/>
+        </w:rPr>
+        <w:t xml:space="preserve"> – Ignore this row from being processed.  Can use two different methods</w:t>
+      </w:r>
+    </w:p>
+    <w:p>
+      <w:pPr>
+        <w:numPr>
+          <w:ilvl w:val="4"/>
+          <w:numId w:val="14"/>
+        </w:numPr>
+        <w:spacing w:after="0"/>
+        <w:ind w:left="2250"/>
+        <w:rPr>
+          <w:rFonts w:asciiTheme="minorHAnsi" w:hAnsiTheme="minorHAnsi" w:cstheme="minorHAnsi"/>
+          <w:sz w:val="20"/>
+          <w:szCs w:val="20"/>
+        </w:rPr>
+      </w:pPr>
+      <w:r>
+        <w:rPr>
+          <w:rFonts w:asciiTheme="minorHAnsi" w:hAnsiTheme="minorHAnsi" w:cstheme="minorHAnsi"/>
+          <w:sz w:val="20"/>
+          <w:szCs w:val="20"/>
+        </w:rPr>
+        <w:t>Use a</w:t>
+      </w:r>
+      <w:r>
+        <w:rPr>
+          <w:rFonts w:asciiTheme="minorHAnsi" w:hAnsiTheme="minorHAnsi" w:cstheme="minorHAnsi"/>
+          <w:sz w:val="20"/>
+          <w:szCs w:val="20"/>
+        </w:rPr>
+        <w:t xml:space="preserve"> semi-colon as the first character in the “</w:t>
+      </w:r>
+      <w:r>
+        <w:rPr>
+          <w:rFonts w:asciiTheme="minorHAnsi" w:hAnsiTheme="minorHAnsi" w:cstheme="minorHAnsi"/>
+          <w:b/>
+          <w:bCs/>
+          <w:sz w:val="20"/>
+          <w:szCs w:val="20"/>
+        </w:rPr>
+        <w:t>Visio Page</w:t>
+      </w:r>
+      <w:r>
+        <w:rPr>
+          <w:rFonts w:asciiTheme="minorHAnsi" w:hAnsiTheme="minorHAnsi" w:cstheme="minorHAnsi"/>
+          <w:sz w:val="20"/>
+          <w:szCs w:val="20"/>
+        </w:rPr>
+        <w:t>” column of that row</w:t>
+      </w:r>
+    </w:p>
+    <w:p>
+      <w:pPr>
+        <w:numPr>
+          <w:ilvl w:val="4"/>
+          <w:numId w:val="14"/>
+        </w:numPr>
+        <w:spacing w:after="0"/>
+        <w:ind w:left="2250"/>
+        <w:rPr>
+          <w:rFonts w:asciiTheme="minorHAnsi" w:hAnsiTheme="minorHAnsi" w:cstheme="minorHAnsi"/>
+          <w:sz w:val="20"/>
+          <w:szCs w:val="20"/>
+        </w:rPr>
+      </w:pPr>
+      <w:r>
+        <w:rPr>
+          <w:rFonts w:asciiTheme="minorHAnsi" w:hAnsiTheme="minorHAnsi" w:cstheme="minorHAnsi"/>
+          <w:sz w:val="20"/>
+          <w:szCs w:val="20"/>
+        </w:rPr>
+        <w:t xml:space="preserve">Enter </w:t>
+      </w:r>
+      <w:r>
+        <w:rPr>
+          <w:rFonts w:asciiTheme="minorHAnsi" w:hAnsiTheme="minorHAnsi" w:cstheme="minorHAnsi"/>
+          <w:sz w:val="20"/>
+          <w:szCs w:val="20"/>
+        </w:rPr>
+        <w:t xml:space="preserve">the value </w:t>
+      </w:r>
+      <w:r>
+        <w:rPr>
+          <w:rFonts w:asciiTheme="minorHAnsi" w:hAnsiTheme="minorHAnsi" w:cstheme="minorHAnsi"/>
+          <w:sz w:val="20"/>
+          <w:szCs w:val="20"/>
+        </w:rPr>
+        <w:t>“Disabled” in the “</w:t>
+      </w:r>
+      <w:r>
+        <w:rPr>
+          <w:rFonts w:asciiTheme="minorHAnsi" w:hAnsiTheme="minorHAnsi" w:cstheme="minorHAnsi"/>
+          <w:b/>
+          <w:bCs/>
+          <w:sz w:val="20"/>
+          <w:szCs w:val="20"/>
+        </w:rPr>
+        <w:t>Shape Type</w:t>
+      </w:r>
+      <w:r>
+        <w:rPr>
+          <w:rFonts w:asciiTheme="minorHAnsi" w:hAnsiTheme="minorHAnsi" w:cstheme="minorHAnsi"/>
+          <w:sz w:val="20"/>
+          <w:szCs w:val="20"/>
+        </w:rPr>
+        <w:t>”</w:t>
+      </w:r>
+      <w:r>
+        <w:rPr>
+          <w:rFonts w:asciiTheme="minorHAnsi" w:hAnsiTheme="minorHAnsi" w:cstheme="minorHAnsi"/>
+          <w:sz w:val="20"/>
+          <w:szCs w:val="20"/>
+        </w:rPr>
+        <w:t xml:space="preserve"> </w:t>
+      </w:r>
+      <w:r>
+        <w:rPr>
+          <w:rFonts w:asciiTheme="minorHAnsi" w:hAnsiTheme="minorHAnsi" w:cstheme="minorHAnsi"/>
+          <w:sz w:val="20"/>
+          <w:szCs w:val="20"/>
+        </w:rPr>
+        <w:t xml:space="preserve">column </w:t>
+      </w:r>
+      <w:r>
+        <w:rPr>
+          <w:rFonts w:asciiTheme="minorHAnsi" w:hAnsiTheme="minorHAnsi" w:cstheme="minorHAnsi"/>
+          <w:sz w:val="20"/>
+          <w:szCs w:val="20"/>
+        </w:rPr>
+        <w:t xml:space="preserve">of that row </w:t>
       </w:r>
     </w:p>
     <w:p>
@@ -3037,7 +3513,115 @@
           <w:sz w:val="20"/>
           <w:szCs w:val="20"/>
         </w:rPr>
-        <w:t>If using the standard provided template file “Data\Templates\OC_BlueprintingTemplate.vstx” you should open this file in Visio and note all the Stencils that are available.  They will be listed towards the bottom of this document as well</w:t>
+        <w:t>If using the standard provided template file</w:t>
+      </w:r>
+      <w:r>
+        <w:rPr>
+          <w:rFonts w:asciiTheme="minorHAnsi" w:hAnsiTheme="minorHAnsi" w:cstheme="minorHAnsi"/>
+          <w:sz w:val="20"/>
+          <w:szCs w:val="20"/>
+        </w:rPr>
+        <w:t xml:space="preserve"> </w:t>
+      </w:r>
+      <w:r>
+        <w:rPr>
+          <w:rFonts w:asciiTheme="minorHAnsi" w:hAnsiTheme="minorHAnsi" w:cstheme="minorHAnsi"/>
+          <w:sz w:val="20"/>
+          <w:szCs w:val="20"/>
+        </w:rPr>
+        <w:t>“Data\Templates\OC_BlueprintingTemplate.vstx”</w:t>
+      </w:r>
+    </w:p>
+    <w:p>
+      <w:pPr>
+        <w:numPr>
+          <w:ilvl w:val="4"/>
+          <w:numId w:val="14"/>
+        </w:numPr>
+        <w:spacing w:after="0"/>
+        <w:ind w:left="2250"/>
+        <w:rPr>
+          <w:rFonts w:asciiTheme="minorHAnsi" w:hAnsiTheme="minorHAnsi" w:cstheme="minorHAnsi"/>
+          <w:sz w:val="20"/>
+          <w:szCs w:val="20"/>
+        </w:rPr>
+      </w:pPr>
+      <w:r>
+        <w:rPr>
+          <w:rFonts w:asciiTheme="minorHAnsi" w:hAnsiTheme="minorHAnsi" w:cstheme="minorHAnsi"/>
+          <w:sz w:val="20"/>
+          <w:szCs w:val="20"/>
+        </w:rPr>
+        <w:t xml:space="preserve">This template already contains the default stencil file, so you don’t need to include it.  </w:t>
+      </w:r>
+    </w:p>
+    <w:p>
+      <w:pPr>
+        <w:numPr>
+          <w:ilvl w:val="4"/>
+          <w:numId w:val="14"/>
+        </w:numPr>
+        <w:spacing w:after="0"/>
+        <w:ind w:left="2250"/>
+        <w:rPr>
+          <w:rFonts w:asciiTheme="minorHAnsi" w:hAnsiTheme="minorHAnsi" w:cstheme="minorHAnsi"/>
+          <w:sz w:val="20"/>
+          <w:szCs w:val="20"/>
+        </w:rPr>
+      </w:pPr>
+      <w:r>
+        <w:rPr>
+          <w:rFonts w:asciiTheme="minorHAnsi" w:hAnsiTheme="minorHAnsi" w:cstheme="minorHAnsi"/>
+          <w:sz w:val="20"/>
+          <w:szCs w:val="20"/>
+        </w:rPr>
+        <w:t>For standard default stencils shapes the application Template file can be used</w:t>
+      </w:r>
+    </w:p>
+    <w:p>
+      <w:pPr>
+        <w:numPr>
+          <w:ilvl w:val="4"/>
+          <w:numId w:val="14"/>
+        </w:numPr>
+        <w:spacing w:after="0"/>
+        <w:ind w:left="2250"/>
+        <w:rPr>
+          <w:rFonts w:asciiTheme="minorHAnsi" w:hAnsiTheme="minorHAnsi" w:cstheme="minorHAnsi"/>
+          <w:sz w:val="20"/>
+          <w:szCs w:val="20"/>
+        </w:rPr>
+      </w:pPr>
+      <w:r>
+        <w:rPr>
+          <w:rFonts w:asciiTheme="minorHAnsi" w:hAnsiTheme="minorHAnsi" w:cstheme="minorHAnsi"/>
+          <w:sz w:val="20"/>
+          <w:szCs w:val="20"/>
+        </w:rPr>
+        <w:t>Can also add additional custom stencils if needed</w:t>
+      </w:r>
+    </w:p>
+    <w:p>
+      <w:pPr>
+        <w:numPr>
+          <w:ilvl w:val="4"/>
+          <w:numId w:val="14"/>
+        </w:numPr>
+        <w:spacing w:after="0"/>
+        <w:ind w:left="2250"/>
+        <w:rPr>
+          <w:rFonts w:asciiTheme="minorHAnsi" w:hAnsiTheme="minorHAnsi" w:cstheme="minorHAnsi"/>
+          <w:sz w:val="20"/>
+          <w:szCs w:val="20"/>
+        </w:rPr>
+      </w:pPr>
+      <w:r>
+        <w:rPr>
+          <w:rFonts w:asciiTheme="minorHAnsi" w:hAnsiTheme="minorHAnsi" w:cstheme="minorHAnsi"/>
+          <w:sz w:val="20"/>
+          <w:szCs w:val="20"/>
+        </w:rPr>
+        <w:t>If no shapes from the application default stencils are used no need to use the template and just enter the custom stencils for the diagram</w:t>
       </w:r>
     </w:p>
     <w:p>
@@ -3114,6 +3698,7 @@
                 <w:b/>
                 <w:bCs/>
               </w:rPr>
+              <w:lastRenderedPageBreak/>
               <w:t>Data file header column</w:t>
             </w:r>
           </w:p>
@@ -3244,15 +3829,197 @@
               <w:spacing w:after="0" w:line="240" w:lineRule="auto"/>
               <w:rPr>
                 <w:rFonts w:asciiTheme="minorHAnsi" w:hAnsiTheme="minorHAnsi" w:cstheme="minorHAnsi"/>
+              </w:rPr>
+            </w:pPr>
+            <w:r>
+              <w:rPr>
+                <w:rFonts w:asciiTheme="minorHAnsi" w:hAnsiTheme="minorHAnsi" w:cstheme="minorHAnsi"/>
+              </w:rPr>
+              <w:t xml:space="preserve">Anytime the “Shape Type” value is “Shape” the user must be enter a valid value.  </w:t>
+            </w:r>
+          </w:p>
+          <w:p>
+            <w:pPr>
+              <w:spacing w:after="0" w:line="240" w:lineRule="auto"/>
+              <w:rPr>
+                <w:rFonts w:asciiTheme="minorHAnsi" w:hAnsiTheme="minorHAnsi" w:cstheme="minorHAnsi"/>
+              </w:rPr>
+            </w:pPr>
+            <w:r>
+              <w:rPr>
+                <w:rFonts w:asciiTheme="minorHAnsi" w:hAnsiTheme="minorHAnsi" w:cstheme="minorHAnsi"/>
+              </w:rPr>
+              <w:t xml:space="preserve">numeric value </w:t>
+            </w:r>
+            <w:r>
+              <w:rPr>
+                <w:rFonts w:asciiTheme="minorHAnsi" w:hAnsiTheme="minorHAnsi" w:cstheme="minorHAnsi"/>
+              </w:rPr>
+              <w:t>1 or 2 ….</w:t>
+            </w:r>
+          </w:p>
+          <w:p>
+            <w:pPr>
+              <w:spacing w:after="0" w:line="240" w:lineRule="auto"/>
+              <w:rPr>
+                <w:rFonts w:asciiTheme="minorHAnsi" w:hAnsiTheme="minorHAnsi" w:cstheme="minorHAnsi"/>
+              </w:rPr>
+            </w:pPr>
+            <w:r>
+              <w:rPr>
+                <w:rFonts w:asciiTheme="minorHAnsi" w:hAnsiTheme="minorHAnsi" w:cstheme="minorHAnsi"/>
+              </w:rPr>
+              <w:t xml:space="preserve">or alphanumeric </w:t>
+            </w:r>
+            <w:r>
+              <w:rPr>
+                <w:rFonts w:asciiTheme="minorHAnsi" w:hAnsiTheme="minorHAnsi" w:cstheme="minorHAnsi"/>
+              </w:rPr>
+              <w:t>value as text</w:t>
+            </w:r>
+          </w:p>
+          <w:p>
+            <w:pPr>
+              <w:spacing w:after="0" w:line="240" w:lineRule="auto"/>
+              <w:rPr>
+                <w:rFonts w:asciiTheme="minorHAnsi" w:hAnsiTheme="minorHAnsi" w:cstheme="minorHAnsi"/>
+              </w:rPr>
+            </w:pPr>
+            <w:proofErr w:type="gramStart"/>
+            <w:r>
+              <w:rPr>
+                <w:rFonts w:asciiTheme="minorHAnsi" w:hAnsiTheme="minorHAnsi" w:cstheme="minorHAnsi"/>
+              </w:rPr>
+              <w:t>I.E.</w:t>
+            </w:r>
+            <w:proofErr w:type="gramEnd"/>
+            <w:r>
+              <w:rPr>
+                <w:rFonts w:asciiTheme="minorHAnsi" w:hAnsiTheme="minorHAnsi" w:cstheme="minorHAnsi"/>
+              </w:rPr>
+              <w:t xml:space="preserve"> 1   will show a page value of “Page-1</w:t>
+            </w:r>
+          </w:p>
+          <w:p>
+            <w:pPr>
+              <w:spacing w:after="0" w:line="240" w:lineRule="auto"/>
+              <w:rPr>
+                <w:rFonts w:asciiTheme="minorHAnsi" w:hAnsiTheme="minorHAnsi" w:cstheme="minorHAnsi"/>
+              </w:rPr>
+            </w:pPr>
+            <w:proofErr w:type="gramStart"/>
+            <w:r>
+              <w:rPr>
+                <w:rFonts w:asciiTheme="minorHAnsi" w:hAnsiTheme="minorHAnsi" w:cstheme="minorHAnsi"/>
+              </w:rPr>
+              <w:t>I.E.</w:t>
+            </w:r>
+            <w:proofErr w:type="gramEnd"/>
+            <w:r>
+              <w:rPr>
+                <w:rFonts w:asciiTheme="minorHAnsi" w:hAnsiTheme="minorHAnsi" w:cstheme="minorHAnsi"/>
+              </w:rPr>
+              <w:t xml:space="preserve"> 2 will show a page value of “Page-2”</w:t>
+            </w:r>
+          </w:p>
+          <w:p>
+            <w:pPr>
+              <w:spacing w:after="0" w:line="240" w:lineRule="auto"/>
+              <w:rPr>
+                <w:rFonts w:asciiTheme="minorHAnsi" w:hAnsiTheme="minorHAnsi" w:cstheme="minorHAnsi"/>
+              </w:rPr>
+            </w:pPr>
+            <w:proofErr w:type="gramStart"/>
+            <w:r>
+              <w:rPr>
+                <w:rFonts w:asciiTheme="minorHAnsi" w:hAnsiTheme="minorHAnsi" w:cstheme="minorHAnsi"/>
+              </w:rPr>
+              <w:t>I.E.</w:t>
+            </w:r>
+            <w:proofErr w:type="gramEnd"/>
+            <w:r>
+              <w:rPr>
+                <w:rFonts w:asciiTheme="minorHAnsi" w:hAnsiTheme="minorHAnsi" w:cstheme="minorHAnsi"/>
+              </w:rPr>
+              <w:t xml:space="preserve"> “Data Flow A” will show a page value of “Data Flow A”</w:t>
+            </w:r>
+          </w:p>
+          <w:p>
+            <w:pPr>
+              <w:spacing w:after="0" w:line="240" w:lineRule="auto"/>
+              <w:rPr>
+                <w:rFonts w:asciiTheme="minorHAnsi" w:hAnsiTheme="minorHAnsi" w:cstheme="minorHAnsi"/>
+              </w:rPr>
+            </w:pPr>
+            <w:r>
+              <w:rPr>
+                <w:rFonts w:asciiTheme="minorHAnsi" w:hAnsiTheme="minorHAnsi" w:cstheme="minorHAnsi"/>
+              </w:rPr>
+              <w:t>This allows for the user to create multiple pages using the name they want to represent on the Visio Diagram.</w:t>
+            </w:r>
+          </w:p>
+          <w:p>
+            <w:pPr>
+              <w:spacing w:after="0" w:line="240" w:lineRule="auto"/>
+              <w:rPr>
+                <w:rFonts w:asciiTheme="minorHAnsi" w:hAnsiTheme="minorHAnsi" w:cstheme="minorHAnsi"/>
+              </w:rPr>
+            </w:pPr>
+            <w:r>
+              <w:rPr>
+                <w:rFonts w:asciiTheme="minorHAnsi" w:hAnsiTheme="minorHAnsi" w:cstheme="minorHAnsi"/>
+              </w:rPr>
+              <w:t>Please try not to mix “Visio Page” values, keep them as their own group</w:t>
+            </w:r>
+          </w:p>
+          <w:p>
+            <w:pPr>
+              <w:spacing w:after="0" w:line="240" w:lineRule="auto"/>
+              <w:rPr>
+                <w:rFonts w:asciiTheme="minorHAnsi" w:hAnsiTheme="minorHAnsi" w:cstheme="minorHAnsi"/>
+              </w:rPr>
+            </w:pPr>
+            <w:r>
+              <w:rPr>
+                <w:rFonts w:asciiTheme="minorHAnsi" w:hAnsiTheme="minorHAnsi" w:cstheme="minorHAnsi"/>
+              </w:rPr>
+              <w:t>Some of the example Templates will provide an example</w:t>
+            </w:r>
+          </w:p>
+          <w:p>
+            <w:pPr>
+              <w:spacing w:after="0" w:line="240" w:lineRule="auto"/>
+              <w:rPr>
+                <w:rFonts w:asciiTheme="minorHAnsi" w:hAnsiTheme="minorHAnsi" w:cstheme="minorHAnsi"/>
                 <w:b/>
                 <w:bCs/>
               </w:rPr>
             </w:pPr>
-            <w:r>
-              <w:rPr>
-                <w:rFonts w:asciiTheme="minorHAnsi" w:hAnsiTheme="minorHAnsi" w:cstheme="minorHAnsi"/>
-              </w:rPr>
-              <w:t xml:space="preserve">Usage, enter 1 if you want this row items to be added to page 1 on the Visio Diagram.  Enter 2 if you want the items to be added to page 2 on the Visio Diagram. </w:t>
+            <w:proofErr w:type="gramStart"/>
+            <w:r>
+              <w:rPr>
+                <w:rFonts w:asciiTheme="minorHAnsi" w:hAnsiTheme="minorHAnsi" w:cstheme="minorHAnsi"/>
+              </w:rPr>
+              <w:t>I.E.</w:t>
+            </w:r>
+            <w:proofErr w:type="gramEnd"/>
+            <w:r>
+              <w:rPr>
+                <w:rFonts w:asciiTheme="minorHAnsi" w:hAnsiTheme="minorHAnsi" w:cstheme="minorHAnsi"/>
+              </w:rPr>
+              <w:t xml:space="preserve"> “the Color template”</w:t>
+            </w:r>
+            <w:r>
+              <w:rPr>
+                <w:rFonts w:asciiTheme="minorHAnsi" w:hAnsiTheme="minorHAnsi" w:cstheme="minorHAnsi"/>
+              </w:rPr>
+              <w:br/>
+            </w:r>
+            <w:r>
+              <w:rPr>
+                <w:rFonts w:asciiTheme="minorHAnsi" w:hAnsiTheme="minorHAnsi" w:cstheme="minorHAnsi"/>
+              </w:rPr>
+              <w:t xml:space="preserve"> </w:t>
             </w:r>
           </w:p>
         </w:tc>
@@ -3447,7 +4214,23 @@
                     <w:rPr>
                       <w:rFonts w:asciiTheme="minorHAnsi" w:hAnsiTheme="minorHAnsi" w:cstheme="minorHAnsi"/>
                     </w:rPr>
-                    <w:t>I.e. Portrait:Legal = Orientation is Portrait and size is 8.5 x 14</w:t>
+                    <w:t xml:space="preserve">I.e. </w:t>
+                  </w:r>
+                  <w:proofErr w:type="spellStart"/>
+                  <w:proofErr w:type="gramStart"/>
+                  <w:r>
+                    <w:rPr>
+                      <w:rFonts w:asciiTheme="minorHAnsi" w:hAnsiTheme="minorHAnsi" w:cstheme="minorHAnsi"/>
+                    </w:rPr>
+                    <w:t>Portrait:Legal</w:t>
+                  </w:r>
+                  <w:proofErr w:type="spellEnd"/>
+                  <w:proofErr w:type="gramEnd"/>
+                  <w:r>
+                    <w:rPr>
+                      <w:rFonts w:asciiTheme="minorHAnsi" w:hAnsiTheme="minorHAnsi" w:cstheme="minorHAnsi"/>
+                    </w:rPr>
+                    <w:t xml:space="preserve"> = Orientation is Portrait and size is 8.5 x 14</w:t>
                   </w:r>
                 </w:p>
                 <w:p>
@@ -3618,6 +4401,8 @@
                       <w:rFonts w:asciiTheme="minorHAnsi" w:hAnsiTheme="minorHAnsi" w:cstheme="minorHAnsi"/>
                     </w:rPr>
                   </w:pPr>
+                  <w:proofErr w:type="spellStart"/>
+                  <w:proofErr w:type="gramStart"/>
                   <w:r>
                     <w:rPr>
                       <w:rFonts w:asciiTheme="minorHAnsi" w:hAnsiTheme="minorHAnsi" w:cstheme="minorHAnsi"/>
@@ -3626,6 +4411,8 @@
                     </w:rPr>
                     <w:t>Autosize:false</w:t>
                   </w:r>
+                  <w:proofErr w:type="spellEnd"/>
+                  <w:proofErr w:type="gramEnd"/>
                   <w:r>
                     <w:rPr>
                       <w:rFonts w:asciiTheme="minorHAnsi" w:hAnsiTheme="minorHAnsi" w:cstheme="minorHAnsi"/>
@@ -3646,6 +4433,8 @@
                       <w:rFonts w:asciiTheme="minorHAnsi" w:hAnsiTheme="minorHAnsi" w:cstheme="minorHAnsi"/>
                     </w:rPr>
                   </w:pPr>
+                  <w:proofErr w:type="spellStart"/>
+                  <w:proofErr w:type="gramStart"/>
                   <w:r>
                     <w:rPr>
                       <w:rFonts w:asciiTheme="minorHAnsi" w:hAnsiTheme="minorHAnsi" w:cstheme="minorHAnsi"/>
@@ -3654,6 +4443,8 @@
                     </w:rPr>
                     <w:t>Autosize:true</w:t>
                   </w:r>
+                  <w:proofErr w:type="spellEnd"/>
+                  <w:proofErr w:type="gramEnd"/>
                   <w:r>
                     <w:rPr>
                       <w:rFonts w:asciiTheme="minorHAnsi" w:hAnsiTheme="minorHAnsi" w:cstheme="minorHAnsi"/>
@@ -3966,51 +4757,98 @@
                 </w:p>
               </w:tc>
             </w:tr>
+            <w:tr>
+              <w:tc>
+                <w:tcPr>
+                  <w:tcW w:w="5491" w:type="dxa"/>
+                </w:tcPr>
+                <w:p>
+                  <w:pPr>
+                    <w:spacing w:after="0" w:line="240" w:lineRule="auto"/>
+                    <w:rPr>
+                      <w:rFonts w:asciiTheme="minorHAnsi" w:hAnsiTheme="minorHAnsi" w:cstheme="minorHAnsi"/>
+                      <w:b/>
+                      <w:bCs/>
+                    </w:rPr>
+                  </w:pPr>
+                  <w:r>
+                    <w:rPr>
+                      <w:rFonts w:asciiTheme="minorHAnsi" w:hAnsiTheme="minorHAnsi" w:cstheme="minorHAnsi"/>
+                      <w:b/>
+                      <w:bCs/>
+                    </w:rPr>
+                    <w:t>“</w:t>
+                  </w:r>
+                  <w:r>
+                    <w:rPr>
+                      <w:rFonts w:asciiTheme="minorHAnsi" w:hAnsiTheme="minorHAnsi" w:cstheme="minorHAnsi"/>
+                      <w:b/>
+                      <w:bCs/>
+                    </w:rPr>
+                    <w:t>Disabled</w:t>
+                  </w:r>
+                  <w:r>
+                    <w:rPr>
+                      <w:rFonts w:asciiTheme="minorHAnsi" w:hAnsiTheme="minorHAnsi" w:cstheme="minorHAnsi"/>
+                      <w:b/>
+                      <w:bCs/>
+                    </w:rPr>
+                    <w:t>”</w:t>
+                  </w:r>
+                  <w:r>
+                    <w:rPr>
+                      <w:rFonts w:asciiTheme="minorHAnsi" w:hAnsiTheme="minorHAnsi" w:cstheme="minorHAnsi"/>
+                    </w:rPr>
+                    <w:t xml:space="preserve"> – </w:t>
+                  </w:r>
+                  <w:r>
+                    <w:rPr>
+                      <w:rFonts w:asciiTheme="minorHAnsi" w:hAnsiTheme="minorHAnsi" w:cstheme="minorHAnsi"/>
+                    </w:rPr>
+                    <w:t>Ignore this row from being processed (shown) on the Visio Diagram</w:t>
+                  </w:r>
+                </w:p>
+              </w:tc>
+            </w:tr>
           </w:tbl>
           <w:p>
             <w:pPr>
               <w:spacing w:after="0" w:line="240" w:lineRule="auto"/>
-              <w:rPr>
-                <w:rFonts w:asciiTheme="minorHAnsi" w:hAnsiTheme="minorHAnsi" w:cstheme="minorHAnsi"/>
-              </w:rPr>
-            </w:pPr>
-            <w:r>
-              <w:rPr>
-                <w:rFonts w:asciiTheme="minorHAnsi" w:hAnsiTheme="minorHAnsi" w:cstheme="minorHAnsi"/>
-              </w:rPr>
-              <w:t xml:space="preserve">Supported </w:t>
-            </w:r>
-            <w:r>
               <w:rPr>
                 <w:rFonts w:asciiTheme="minorHAnsi" w:hAnsiTheme="minorHAnsi" w:cstheme="minorHAnsi"/>
                 <w:b/>
                 <w:bCs/>
               </w:rPr>
-              <w:t>(See Below</w:t>
-            </w:r>
-            <w:r>
-              <w:rPr>
-                <w:rFonts w:asciiTheme="minorHAnsi" w:hAnsiTheme="minorHAnsi" w:cstheme="minorHAnsi"/>
-              </w:rPr>
-              <w:t>)</w:t>
-            </w:r>
-          </w:p>
-          <w:p>
-            <w:pPr>
-              <w:spacing w:after="0" w:line="240" w:lineRule="auto"/>
+            </w:pPr>
+            <w:r>
+              <w:rPr>
+                <w:rFonts w:asciiTheme="minorHAnsi" w:hAnsiTheme="minorHAnsi" w:cstheme="minorHAnsi"/>
+              </w:rPr>
+              <w:t xml:space="preserve">Supported </w:t>
+            </w:r>
+            <w:r>
               <w:rPr>
                 <w:rFonts w:asciiTheme="minorHAnsi" w:hAnsiTheme="minorHAnsi" w:cstheme="minorHAnsi"/>
                 <w:b/>
                 <w:bCs/>
               </w:rPr>
-            </w:pPr>
+              <w:t>(See Below</w:t>
+            </w:r>
             <w:r>
               <w:rPr>
                 <w:rFonts w:asciiTheme="minorHAnsi" w:hAnsiTheme="minorHAnsi" w:cstheme="minorHAnsi"/>
                 <w:b/>
                 <w:bCs/>
               </w:rPr>
-              <w:t>(Dropdown list)</w:t>
+              <w:t xml:space="preserve"> for </w:t>
+            </w:r>
+            <w:r>
+              <w:rPr>
+                <w:rFonts w:asciiTheme="minorHAnsi" w:hAnsiTheme="minorHAnsi" w:cstheme="minorHAnsi"/>
+                <w:b/>
+                <w:bCs/>
+              </w:rPr>
+              <w:t>Dropdown list)</w:t>
             </w:r>
           </w:p>
         </w:tc>
@@ -4845,7 +5683,14 @@
                     <w:rPr>
                       <w:rFonts w:asciiTheme="minorHAnsi" w:hAnsiTheme="minorHAnsi" w:cstheme="minorHAnsi"/>
                     </w:rPr>
-                    <w:t>font size to use with Stencil text</w:t>
+                    <w:t xml:space="preserve">font size to use with Stencil </w:t>
+                  </w:r>
+                  <w:proofErr w:type="gramStart"/>
+                  <w:r>
+                    <w:rPr>
+                      <w:rFonts w:asciiTheme="minorHAnsi" w:hAnsiTheme="minorHAnsi" w:cstheme="minorHAnsi"/>
+                    </w:rPr>
+                    <w:t>text</w:t>
                   </w:r>
                   <w:r>
                     <w:rPr>
@@ -4859,7 +5704,16 @@
                       <w:b/>
                       <w:bCs/>
                     </w:rPr>
-                    <w:t>(Dropdown list)</w:t>
+                    <w:t>(</w:t>
+                  </w:r>
+                  <w:proofErr w:type="gramEnd"/>
+                  <w:r>
+                    <w:rPr>
+                      <w:rFonts w:asciiTheme="minorHAnsi" w:hAnsiTheme="minorHAnsi" w:cstheme="minorHAnsi"/>
+                      <w:b/>
+                      <w:bCs/>
+                    </w:rPr>
+                    <w:t>Dropdown list)</w:t>
                   </w:r>
                 </w:p>
               </w:tc>
@@ -4915,7 +5769,21 @@
                     <w:rPr>
                       <w:rFonts w:asciiTheme="minorHAnsi" w:hAnsiTheme="minorHAnsi" w:cstheme="minorHAnsi"/>
                     </w:rPr>
-                    <w:t>.  Append “:B” after font size</w:t>
+                    <w:t xml:space="preserve">.  Append </w:t>
+                  </w:r>
+                  <w:proofErr w:type="gramStart"/>
+                  <w:r>
+                    <w:rPr>
+                      <w:rFonts w:asciiTheme="minorHAnsi" w:hAnsiTheme="minorHAnsi" w:cstheme="minorHAnsi"/>
+                    </w:rPr>
+                    <w:t>“:B</w:t>
+                  </w:r>
+                  <w:proofErr w:type="gramEnd"/>
+                  <w:r>
+                    <w:rPr>
+                      <w:rFonts w:asciiTheme="minorHAnsi" w:hAnsiTheme="minorHAnsi" w:cstheme="minorHAnsi"/>
+                    </w:rPr>
+                    <w:t>” after font size</w:t>
                   </w:r>
                 </w:p>
               </w:tc>
@@ -4938,13 +5806,23 @@
                     </w:rPr>
                     <w:t xml:space="preserve">I.E </w:t>
                   </w:r>
+                  <w:proofErr w:type="gramStart"/>
                   <w:r>
                     <w:rPr>
                       <w:rFonts w:asciiTheme="minorHAnsi" w:hAnsiTheme="minorHAnsi" w:cstheme="minorHAnsi"/>
                       <w:b/>
                       <w:bCs/>
                     </w:rPr>
-                    <w:t>12:B will use 12pt font and make Bold</w:t>
+                    <w:t>12:B</w:t>
+                  </w:r>
+                  <w:proofErr w:type="gramEnd"/>
+                  <w:r>
+                    <w:rPr>
+                      <w:rFonts w:asciiTheme="minorHAnsi" w:hAnsiTheme="minorHAnsi" w:cstheme="minorHAnsi"/>
+                      <w:b/>
+                      <w:bCs/>
+                    </w:rPr>
+                    <w:t xml:space="preserve"> will use 12pt font and make Bold</w:t>
                   </w:r>
                 </w:p>
                 <w:p>
@@ -5461,12 +6339,28 @@
                 <w:rFonts w:asciiTheme="minorHAnsi" w:hAnsiTheme="minorHAnsi" w:cstheme="minorHAnsi"/>
               </w:rPr>
             </w:pPr>
-            <w:r>
-              <w:rPr>
-                <w:rFonts w:asciiTheme="minorHAnsi" w:hAnsiTheme="minorHAnsi" w:cstheme="minorHAnsi"/>
-              </w:rPr>
-              <w:t>Site_ID Omnis_ID</w:t>
-            </w:r>
+            <w:proofErr w:type="spellStart"/>
+            <w:r>
+              <w:rPr>
+                <w:rFonts w:asciiTheme="minorHAnsi" w:hAnsiTheme="minorHAnsi" w:cstheme="minorHAnsi"/>
+              </w:rPr>
+              <w:t>Site_ID</w:t>
+            </w:r>
+            <w:proofErr w:type="spellEnd"/>
+            <w:r>
+              <w:rPr>
+                <w:rFonts w:asciiTheme="minorHAnsi" w:hAnsiTheme="minorHAnsi" w:cstheme="minorHAnsi"/>
+              </w:rPr>
+              <w:t xml:space="preserve"> </w:t>
+            </w:r>
+            <w:proofErr w:type="spellStart"/>
+            <w:r>
+              <w:rPr>
+                <w:rFonts w:asciiTheme="minorHAnsi" w:hAnsiTheme="minorHAnsi" w:cstheme="minorHAnsi"/>
+              </w:rPr>
+              <w:t>Omnis_ID</w:t>
+            </w:r>
+            <w:proofErr w:type="spellEnd"/>
           </w:p>
         </w:tc>
         <w:tc>
@@ -5797,6 +6691,7 @@
                 <w:bCs/>
               </w:rPr>
             </w:pPr>
+            <w:proofErr w:type="spellStart"/>
             <w:r>
               <w:rPr>
                 <w:rFonts w:asciiTheme="minorHAnsi" w:hAnsiTheme="minorHAnsi" w:cstheme="minorHAnsi"/>
@@ -5805,6 +6700,7 @@
               </w:rPr>
               <w:t>PoxY</w:t>
             </w:r>
+            <w:proofErr w:type="spellEnd"/>
           </w:p>
         </w:tc>
         <w:tc>
@@ -6170,7 +7066,21 @@
               <w:rPr>
                 <w:rFonts w:asciiTheme="minorHAnsi" w:hAnsiTheme="minorHAnsi" w:cstheme="minorHAnsi"/>
               </w:rPr>
-              <w:t>If a color is not available in the dropdown you may enter the RGB value here.   I.E.  RGB(128.30,128)</w:t>
+              <w:t xml:space="preserve">If a color is not available in the dropdown you may enter the RGB value here.   I.E.  </w:t>
+            </w:r>
+            <w:proofErr w:type="gramStart"/>
+            <w:r>
+              <w:rPr>
+                <w:rFonts w:asciiTheme="minorHAnsi" w:hAnsiTheme="minorHAnsi" w:cstheme="minorHAnsi"/>
+              </w:rPr>
+              <w:t>RGB(</w:t>
+            </w:r>
+            <w:proofErr w:type="gramEnd"/>
+            <w:r>
+              <w:rPr>
+                <w:rFonts w:asciiTheme="minorHAnsi" w:hAnsiTheme="minorHAnsi" w:cstheme="minorHAnsi"/>
+              </w:rPr>
+              <w:t>128.30,128)</w:t>
             </w:r>
           </w:p>
         </w:tc>
@@ -6774,7 +7684,21 @@
               <w:rPr>
                 <w:rFonts w:asciiTheme="minorHAnsi" w:hAnsiTheme="minorHAnsi" w:cstheme="minorHAnsi"/>
               </w:rPr>
-              <w:t>Default is “1 pt”</w:t>
+              <w:t xml:space="preserve">Default is “1 </w:t>
+            </w:r>
+            <w:proofErr w:type="spellStart"/>
+            <w:r>
+              <w:rPr>
+                <w:rFonts w:asciiTheme="minorHAnsi" w:hAnsiTheme="minorHAnsi" w:cstheme="minorHAnsi"/>
+              </w:rPr>
+              <w:t>pt</w:t>
+            </w:r>
+            <w:proofErr w:type="spellEnd"/>
+            <w:r>
+              <w:rPr>
+                <w:rFonts w:asciiTheme="minorHAnsi" w:hAnsiTheme="minorHAnsi" w:cstheme="minorHAnsi"/>
+              </w:rPr>
+              <w:t>”</w:t>
             </w:r>
           </w:p>
           <w:p>
@@ -7415,7 +8339,21 @@
               <w:rPr>
                 <w:rFonts w:asciiTheme="minorHAnsi" w:hAnsiTheme="minorHAnsi" w:cstheme="minorHAnsi"/>
               </w:rPr>
-              <w:t>Default is “1 pt”</w:t>
+              <w:t xml:space="preserve">Default is “1 </w:t>
+            </w:r>
+            <w:proofErr w:type="spellStart"/>
+            <w:r>
+              <w:rPr>
+                <w:rFonts w:asciiTheme="minorHAnsi" w:hAnsiTheme="minorHAnsi" w:cstheme="minorHAnsi"/>
+              </w:rPr>
+              <w:t>pt</w:t>
+            </w:r>
+            <w:proofErr w:type="spellEnd"/>
+            <w:r>
+              <w:rPr>
+                <w:rFonts w:asciiTheme="minorHAnsi" w:hAnsiTheme="minorHAnsi" w:cstheme="minorHAnsi"/>
+              </w:rPr>
+              <w:t>”</w:t>
             </w:r>
           </w:p>
           <w:p>
@@ -7502,28 +8440,16 @@
           <w:sz w:val="20"/>
           <w:szCs w:val="20"/>
         </w:rPr>
-        <w:t>- In some cases this field may not be required.  I.E., when the Shape Type is “Template”, “blank Document”, “Stencil”.   However, this field is required when the Shape Type is ‘Shape”</w:t>
+        <w:t xml:space="preserve">- </w:t>
       </w:r>
-    </w:p>
-    <w:p>
-      <w:pPr>
-        <w:spacing w:after="0" w:line="240" w:lineRule="auto"/>
+      <w:r>
         <w:rPr>
           <w:rFonts w:asciiTheme="minorHAnsi" w:hAnsiTheme="minorHAnsi" w:cstheme="minorHAnsi"/>
           <w:sz w:val="20"/>
           <w:szCs w:val="20"/>
         </w:rPr>
-      </w:pPr>
-    </w:p>
-    <w:p>
-      <w:pPr>
-        <w:spacing w:after="0" w:line="240" w:lineRule="auto"/>
-        <w:rPr>
-          <w:rFonts w:asciiTheme="minorHAnsi" w:hAnsiTheme="minorHAnsi" w:cstheme="minorHAnsi"/>
-          <w:sz w:val="20"/>
-          <w:szCs w:val="20"/>
-        </w:rPr>
-      </w:pPr>
+        <w:t>Only required if the “</w:t>
+      </w:r>
       <w:r>
         <w:rPr>
           <w:rFonts w:asciiTheme="minorHAnsi" w:hAnsiTheme="minorHAnsi" w:cstheme="minorHAnsi"/>
@@ -7532,7 +8458,7 @@
           <w:sz w:val="20"/>
           <w:szCs w:val="20"/>
         </w:rPr>
-        <w:t>R**</w:t>
+        <w:t>Shape Type</w:t>
       </w:r>
       <w:r>
         <w:rPr>
@@ -7540,28 +8466,9 @@
           <w:sz w:val="20"/>
           <w:szCs w:val="20"/>
         </w:rPr>
-        <w:t xml:space="preserve"> - The </w:t>
+        <w:t>” value is “</w:t>
       </w:r>
       <w:r>
-        <w:rPr>
-          <w:rFonts w:asciiTheme="minorHAnsi" w:hAnsiTheme="minorHAnsi" w:cstheme="minorHAnsi"/>
-          <w:sz w:val="20"/>
-          <w:szCs w:val="20"/>
-        </w:rPr>
-        <w:t>Unique Key</w:t>
-      </w:r>
-      <w:r>
-        <w:rPr>
-          <w:rFonts w:asciiTheme="minorHAnsi" w:hAnsiTheme="minorHAnsi" w:cstheme="minorHAnsi"/>
-          <w:sz w:val="20"/>
-          <w:szCs w:val="20"/>
-        </w:rPr>
-        <w:t xml:space="preserve"> field has may not need to be unique under this condition.  When the Shape Type is any of the following “Template”, “Blank Document”, “Stencil”</w:t>
-      </w:r>
-    </w:p>
-    <w:p>
-      <w:pPr>
-        <w:spacing w:after="0" w:line="240" w:lineRule="auto"/>
         <w:rPr>
           <w:rFonts w:asciiTheme="minorHAnsi" w:hAnsiTheme="minorHAnsi" w:cstheme="minorHAnsi"/>
           <w:b/>
@@ -7569,6 +8476,25 @@
           <w:sz w:val="20"/>
           <w:szCs w:val="20"/>
         </w:rPr>
+        <w:t>Shape</w:t>
+      </w:r>
+      <w:r>
+        <w:rPr>
+          <w:rFonts w:asciiTheme="minorHAnsi" w:hAnsiTheme="minorHAnsi" w:cstheme="minorHAnsi"/>
+          <w:sz w:val="20"/>
+          <w:szCs w:val="20"/>
+        </w:rPr>
+        <w:t>”</w:t>
+      </w:r>
+    </w:p>
+    <w:p>
+      <w:pPr>
+        <w:spacing w:after="0" w:line="240" w:lineRule="auto"/>
+        <w:rPr>
+          <w:rFonts w:asciiTheme="minorHAnsi" w:hAnsiTheme="minorHAnsi" w:cstheme="minorHAnsi"/>
+          <w:sz w:val="20"/>
+          <w:szCs w:val="20"/>
+        </w:rPr>
       </w:pPr>
     </w:p>
     <w:p>
@@ -7588,6 +8514,156 @@
           <w:sz w:val="20"/>
           <w:szCs w:val="20"/>
         </w:rPr>
+        <w:t>R**</w:t>
+      </w:r>
+      <w:r>
+        <w:rPr>
+          <w:rFonts w:asciiTheme="minorHAnsi" w:hAnsiTheme="minorHAnsi" w:cstheme="minorHAnsi"/>
+          <w:sz w:val="20"/>
+          <w:szCs w:val="20"/>
+        </w:rPr>
+        <w:t xml:space="preserve"> - </w:t>
+      </w:r>
+      <w:r>
+        <w:rPr>
+          <w:rFonts w:asciiTheme="minorHAnsi" w:hAnsiTheme="minorHAnsi" w:cstheme="minorHAnsi"/>
+          <w:sz w:val="20"/>
+          <w:szCs w:val="20"/>
+        </w:rPr>
+        <w:t>Only required if the “</w:t>
+      </w:r>
+      <w:r>
+        <w:rPr>
+          <w:rFonts w:asciiTheme="minorHAnsi" w:hAnsiTheme="minorHAnsi" w:cstheme="minorHAnsi"/>
+          <w:b/>
+          <w:bCs/>
+          <w:sz w:val="20"/>
+          <w:szCs w:val="20"/>
+        </w:rPr>
+        <w:t>Shape Type</w:t>
+      </w:r>
+      <w:r>
+        <w:rPr>
+          <w:rFonts w:asciiTheme="minorHAnsi" w:hAnsiTheme="minorHAnsi" w:cstheme="minorHAnsi"/>
+          <w:sz w:val="20"/>
+          <w:szCs w:val="20"/>
+        </w:rPr>
+        <w:t>” value is “</w:t>
+      </w:r>
+      <w:r>
+        <w:rPr>
+          <w:rFonts w:asciiTheme="minorHAnsi" w:hAnsiTheme="minorHAnsi" w:cstheme="minorHAnsi"/>
+          <w:b/>
+          <w:bCs/>
+          <w:sz w:val="20"/>
+          <w:szCs w:val="20"/>
+        </w:rPr>
+        <w:t>Shape</w:t>
+      </w:r>
+      <w:r>
+        <w:rPr>
+          <w:rFonts w:asciiTheme="minorHAnsi" w:hAnsiTheme="minorHAnsi" w:cstheme="minorHAnsi"/>
+          <w:sz w:val="20"/>
+          <w:szCs w:val="20"/>
+        </w:rPr>
+        <w:t>”</w:t>
+      </w:r>
+    </w:p>
+    <w:p>
+      <w:pPr>
+        <w:spacing w:after="0" w:line="240" w:lineRule="auto"/>
+        <w:ind w:firstLine="450"/>
+        <w:rPr>
+          <w:rFonts w:asciiTheme="minorHAnsi" w:hAnsiTheme="minorHAnsi" w:cstheme="minorHAnsi"/>
+          <w:sz w:val="20"/>
+          <w:szCs w:val="20"/>
+        </w:rPr>
+      </w:pPr>
+      <w:r>
+        <w:rPr>
+          <w:rFonts w:asciiTheme="minorHAnsi" w:hAnsiTheme="minorHAnsi" w:cstheme="minorHAnsi"/>
+          <w:sz w:val="20"/>
+          <w:szCs w:val="20"/>
+        </w:rPr>
+        <w:t>This is a special column that must be unique through the Excel data file.  Unique across multiple pages</w:t>
+      </w:r>
+    </w:p>
+    <w:p>
+      <w:pPr>
+        <w:spacing w:after="0" w:line="240" w:lineRule="auto"/>
+        <w:ind w:firstLine="450"/>
+        <w:rPr>
+          <w:rFonts w:asciiTheme="minorHAnsi" w:hAnsiTheme="minorHAnsi" w:cstheme="minorHAnsi"/>
+          <w:sz w:val="20"/>
+          <w:szCs w:val="20"/>
+        </w:rPr>
+      </w:pPr>
+      <w:r>
+        <w:rPr>
+          <w:rFonts w:asciiTheme="minorHAnsi" w:hAnsiTheme="minorHAnsi" w:cstheme="minorHAnsi"/>
+          <w:sz w:val="20"/>
+          <w:szCs w:val="20"/>
+        </w:rPr>
+        <w:t xml:space="preserve">Normally I would use the shape </w:t>
+      </w:r>
+      <w:proofErr w:type="spellStart"/>
+      <w:r>
+        <w:rPr>
+          <w:rFonts w:asciiTheme="minorHAnsi" w:hAnsiTheme="minorHAnsi" w:cstheme="minorHAnsi"/>
+          <w:sz w:val="20"/>
+          <w:szCs w:val="20"/>
+        </w:rPr>
+        <w:t>name”</w:t>
+      </w:r>
+      <w:proofErr w:type="gramStart"/>
+      <w:r>
+        <w:rPr>
+          <w:rFonts w:asciiTheme="minorHAnsi" w:hAnsiTheme="minorHAnsi" w:cstheme="minorHAnsi"/>
+          <w:sz w:val="20"/>
+          <w:szCs w:val="20"/>
+        </w:rPr>
+        <w:t>:”row</w:t>
+      </w:r>
+      <w:proofErr w:type="spellEnd"/>
+      <w:proofErr w:type="gramEnd"/>
+      <w:r>
+        <w:rPr>
+          <w:rFonts w:asciiTheme="minorHAnsi" w:hAnsiTheme="minorHAnsi" w:cstheme="minorHAnsi"/>
+          <w:sz w:val="20"/>
+          <w:szCs w:val="20"/>
+        </w:rPr>
+        <w:t xml:space="preserve"> #.   This is used for making connections to other shapes</w:t>
+      </w:r>
+    </w:p>
+    <w:p>
+      <w:pPr>
+        <w:spacing w:after="0" w:line="240" w:lineRule="auto"/>
+        <w:rPr>
+          <w:rFonts w:asciiTheme="minorHAnsi" w:hAnsiTheme="minorHAnsi" w:cstheme="minorHAnsi"/>
+          <w:b/>
+          <w:bCs/>
+          <w:sz w:val="20"/>
+          <w:szCs w:val="20"/>
+        </w:rPr>
+      </w:pPr>
+    </w:p>
+    <w:p>
+      <w:pPr>
+        <w:spacing w:after="0" w:line="240" w:lineRule="auto"/>
+        <w:rPr>
+          <w:rFonts w:asciiTheme="minorHAnsi" w:hAnsiTheme="minorHAnsi" w:cstheme="minorHAnsi"/>
+          <w:sz w:val="20"/>
+          <w:szCs w:val="20"/>
+        </w:rPr>
+      </w:pPr>
+      <w:r>
+        <w:rPr>
+          <w:rFonts w:asciiTheme="minorHAnsi" w:hAnsiTheme="minorHAnsi" w:cstheme="minorHAnsi"/>
+          <w:b/>
+          <w:bCs/>
+          <w:sz w:val="20"/>
+          <w:szCs w:val="20"/>
+        </w:rPr>
         <w:t>Note</w:t>
       </w:r>
       <w:r>
@@ -7596,7 +8672,23 @@
           <w:sz w:val="20"/>
           <w:szCs w:val="20"/>
         </w:rPr>
-        <w:t xml:space="preserve">:   the excel data file template columns in </w:t>
+        <w:t xml:space="preserve">:   </w:t>
+      </w:r>
+      <w:r>
+        <w:rPr>
+          <w:rFonts w:asciiTheme="minorHAnsi" w:hAnsiTheme="minorHAnsi" w:cstheme="minorHAnsi"/>
+          <w:sz w:val="20"/>
+          <w:szCs w:val="20"/>
+        </w:rPr>
+        <w:t>T</w:t>
+      </w:r>
+      <w:r>
+        <w:rPr>
+          <w:rFonts w:asciiTheme="minorHAnsi" w:hAnsiTheme="minorHAnsi" w:cstheme="minorHAnsi"/>
+          <w:sz w:val="20"/>
+          <w:szCs w:val="20"/>
+        </w:rPr>
+        <w:t xml:space="preserve">he excel data file columns in </w:t>
       </w:r>
       <w:r>
         <w:rPr>
@@ -7622,6 +8714,60 @@
           <w:szCs w:val="20"/>
         </w:rPr>
         <w:t>are required</w:t>
+      </w:r>
+    </w:p>
+    <w:p>
+      <w:pPr>
+        <w:spacing w:after="0" w:line="240" w:lineRule="auto"/>
+        <w:rPr>
+          <w:rFonts w:asciiTheme="minorHAnsi" w:hAnsiTheme="minorHAnsi" w:cstheme="minorHAnsi"/>
+          <w:sz w:val="20"/>
+          <w:szCs w:val="20"/>
+        </w:rPr>
+      </w:pPr>
+      <w:r>
+        <w:rPr>
+          <w:rFonts w:asciiTheme="minorHAnsi" w:hAnsiTheme="minorHAnsi" w:cstheme="minorHAnsi"/>
+          <w:sz w:val="20"/>
+          <w:szCs w:val="20"/>
+        </w:rPr>
+        <w:t xml:space="preserve">             For optional fields leaving the entry blank will use a default value </w:t>
+      </w:r>
+    </w:p>
+    <w:p>
+      <w:pPr>
+        <w:spacing w:after="0" w:line="240" w:lineRule="auto"/>
+        <w:rPr>
+          <w:rFonts w:asciiTheme="minorHAnsi" w:hAnsiTheme="minorHAnsi" w:cstheme="minorHAnsi"/>
+          <w:sz w:val="20"/>
+          <w:szCs w:val="20"/>
+        </w:rPr>
+      </w:pPr>
+      <w:r>
+        <w:rPr>
+          <w:rFonts w:asciiTheme="minorHAnsi" w:hAnsiTheme="minorHAnsi" w:cstheme="minorHAnsi"/>
+          <w:sz w:val="20"/>
+          <w:szCs w:val="20"/>
+        </w:rPr>
+        <w:t xml:space="preserve">             I.E.  Arrows if you don’t want any arrows make this field blank</w:t>
+      </w:r>
+    </w:p>
+    <w:p>
+      <w:pPr>
+        <w:spacing w:after="0" w:line="240" w:lineRule="auto"/>
+        <w:rPr>
+          <w:rFonts w:asciiTheme="minorHAnsi" w:hAnsiTheme="minorHAnsi" w:cstheme="minorHAnsi"/>
+          <w:sz w:val="20"/>
+          <w:szCs w:val="20"/>
+        </w:rPr>
+      </w:pPr>
+      <w:r>
+        <w:rPr>
+          <w:rFonts w:asciiTheme="minorHAnsi" w:hAnsiTheme="minorHAnsi" w:cstheme="minorHAnsi"/>
+          <w:sz w:val="20"/>
+          <w:szCs w:val="20"/>
+        </w:rPr>
+        <w:t xml:space="preserve">             I.E.  If you don’t want any fill color or connection line color leave the field blank (default is  Black)</w:t>
       </w:r>
     </w:p>
     <w:p>
@@ -7687,10 +8833,10 @@
             <v:path o:extrusionok="f" gradientshapeok="t" o:connecttype="rect"/>
             <o:lock v:ext="edit" aspectratio="t"/>
           </v:shapetype>
-          <v:shape id="_x0000_i1028" type="#_x0000_t75" style="width:472.5pt;height:552.75pt" o:ole="">
+          <v:shape id="_x0000_i1025" type="#_x0000_t75" style="width:472.05pt;height:552.85pt" o:ole="">
             <v:imagedata r:id="rId8" o:title=""/>
           </v:shape>
-          <o:OLEObject Type="Embed" ProgID="Visio.Drawing.15" ShapeID="_x0000_i1028" DrawAspect="Content" ObjectID="_1730718355" r:id="rId9"/>
+          <o:OLEObject Type="Embed" ProgID="Visio.Drawing.15" ShapeID="_x0000_i1025" DrawAspect="Content" ObjectID="_1732359170" r:id="rId9"/>
         </w:object>
       </w:r>
     </w:p>
@@ -7713,7 +8859,21 @@
         <w:t>Note</w:t>
       </w:r>
       <w:r>
-        <w:t>:  The stencil “OC_DashOutline” is somewhat special.  It’s mainly used to surround a group of other stencils or section.   The “Fill Color” will only change the stencil line color, it will not be filled.  The stencil will appear to be transparent.</w:t>
+        <w:t xml:space="preserve">:  The stencil </w:t>
+      </w:r>
+      <w:r>
+        <w:t xml:space="preserve">shape </w:t>
+      </w:r>
+      <w:r>
+        <w:t>“</w:t>
+      </w:r>
+      <w:proofErr w:type="spellStart"/>
+      <w:r>
+        <w:t>OC_DashOutline</w:t>
+      </w:r>
+      <w:proofErr w:type="spellEnd"/>
+      <w:r>
+        <w:t>” is somewhat special.  It’s mainly used to surround a group of other stencils or section.   The “Fill Color” will only change the stencil line color, it will not be filled.  The stencil will appear to be transparent.</w:t>
       </w:r>
     </w:p>
     <w:p>
@@ -7733,10 +8893,10 @@
     <w:p>
       <w:r>
         <w:object w:dxaOrig="7500" w:dyaOrig="12136" w14:anchorId="2B4E1067">
-          <v:shape id="_x0000_i1026" type="#_x0000_t75" style="width:375pt;height:606.75pt" o:ole="">
+          <v:shape id="_x0000_i1026" type="#_x0000_t75" style="width:375.05pt;height:606.7pt" o:ole="">
             <v:imagedata r:id="rId10" o:title=""/>
           </v:shape>
-          <o:OLEObject Type="Embed" ProgID="Visio.Drawing.15" ShapeID="_x0000_i1026" DrawAspect="Content" ObjectID="_1730718356" r:id="rId11"/>
+          <o:OLEObject Type="Embed" ProgID="Visio.Drawing.15" ShapeID="_x0000_i1026" DrawAspect="Content" ObjectID="_1732359171" r:id="rId11"/>
         </w:object>
       </w:r>
     </w:p>
@@ -8306,7 +9466,7 @@
               <w:rPr>
                 <w:rFonts w:asciiTheme="minorHAnsi" w:hAnsiTheme="minorHAnsi" w:cstheme="minorHAnsi"/>
               </w:rPr>
-              <w:t>Template</w:t>
+              <w:t>Disabled</w:t>
             </w:r>
           </w:p>
         </w:tc>
@@ -8325,8 +9485,16 @@
               <w:rPr>
                 <w:rFonts w:asciiTheme="minorHAnsi" w:hAnsiTheme="minorHAnsi" w:cstheme="minorHAnsi"/>
               </w:rPr>
-              <w:t>1.5 pt</w:t>
-            </w:r>
+              <w:t xml:space="preserve">1.5 </w:t>
+            </w:r>
+            <w:proofErr w:type="spellStart"/>
+            <w:r>
+              <w:rPr>
+                <w:rFonts w:asciiTheme="minorHAnsi" w:hAnsiTheme="minorHAnsi" w:cstheme="minorHAnsi"/>
+              </w:rPr>
+              <w:t>pt</w:t>
+            </w:r>
+            <w:proofErr w:type="spellEnd"/>
           </w:p>
         </w:tc>
         <w:tc>
@@ -8393,12 +9561,14 @@
                 <w:rFonts w:asciiTheme="minorHAnsi" w:hAnsiTheme="minorHAnsi" w:cstheme="minorHAnsi"/>
               </w:rPr>
             </w:pPr>
+            <w:proofErr w:type="gramStart"/>
             <w:r>
               <w:rPr>
                 <w:rFonts w:asciiTheme="minorHAnsi" w:hAnsiTheme="minorHAnsi" w:cstheme="minorHAnsi"/>
               </w:rPr>
               <w:t>6:B</w:t>
             </w:r>
+            <w:proofErr w:type="gramEnd"/>
           </w:p>
         </w:tc>
         <w:tc>
@@ -8454,7 +9624,7 @@
               <w:rPr>
                 <w:rFonts w:asciiTheme="minorHAnsi" w:hAnsiTheme="minorHAnsi" w:cstheme="minorHAnsi"/>
               </w:rPr>
-              <w:t>Stencil</w:t>
+              <w:t>Template</w:t>
             </w:r>
           </w:p>
         </w:tc>
@@ -8473,8 +9643,16 @@
               <w:rPr>
                 <w:rFonts w:asciiTheme="minorHAnsi" w:hAnsiTheme="minorHAnsi" w:cstheme="minorHAnsi"/>
               </w:rPr>
-              <w:t>2 pt</w:t>
-            </w:r>
+              <w:t xml:space="preserve">2 </w:t>
+            </w:r>
+            <w:proofErr w:type="spellStart"/>
+            <w:r>
+              <w:rPr>
+                <w:rFonts w:asciiTheme="minorHAnsi" w:hAnsiTheme="minorHAnsi" w:cstheme="minorHAnsi"/>
+              </w:rPr>
+              <w:t>pt</w:t>
+            </w:r>
+            <w:proofErr w:type="spellEnd"/>
           </w:p>
         </w:tc>
         <w:tc>
@@ -8590,7 +9768,7 @@
               <w:rPr>
                 <w:rFonts w:asciiTheme="minorHAnsi" w:hAnsiTheme="minorHAnsi" w:cstheme="minorHAnsi"/>
               </w:rPr>
-              <w:t>Page Setup</w:t>
+              <w:t>Stencil</w:t>
             </w:r>
           </w:p>
         </w:tc>
@@ -8609,8 +9787,16 @@
               <w:rPr>
                 <w:rFonts w:asciiTheme="minorHAnsi" w:hAnsiTheme="minorHAnsi" w:cstheme="minorHAnsi"/>
               </w:rPr>
-              <w:t>2.25 pt</w:t>
-            </w:r>
+              <w:t xml:space="preserve">2.25 </w:t>
+            </w:r>
+            <w:proofErr w:type="spellStart"/>
+            <w:r>
+              <w:rPr>
+                <w:rFonts w:asciiTheme="minorHAnsi" w:hAnsiTheme="minorHAnsi" w:cstheme="minorHAnsi"/>
+              </w:rPr>
+              <w:t>pt</w:t>
+            </w:r>
+            <w:proofErr w:type="spellEnd"/>
           </w:p>
         </w:tc>
         <w:tc>
@@ -8671,12 +9857,14 @@
                 <w:rFonts w:asciiTheme="minorHAnsi" w:hAnsiTheme="minorHAnsi" w:cstheme="minorHAnsi"/>
               </w:rPr>
             </w:pPr>
+            <w:proofErr w:type="gramStart"/>
             <w:r>
               <w:rPr>
                 <w:rFonts w:asciiTheme="minorHAnsi" w:hAnsiTheme="minorHAnsi" w:cstheme="minorHAnsi"/>
               </w:rPr>
               <w:t>8:B</w:t>
             </w:r>
+            <w:proofErr w:type="gramEnd"/>
           </w:p>
         </w:tc>
         <w:tc>
@@ -8690,12 +9878,14 @@
                 <w:rFonts w:asciiTheme="minorHAnsi" w:hAnsiTheme="minorHAnsi" w:cstheme="minorHAnsi"/>
               </w:rPr>
             </w:pPr>
+            <w:proofErr w:type="spellStart"/>
             <w:r>
               <w:rPr>
                 <w:rFonts w:asciiTheme="minorHAnsi" w:hAnsiTheme="minorHAnsi" w:cstheme="minorHAnsi"/>
               </w:rPr>
               <w:t>Dash_Dot</w:t>
             </w:r>
+            <w:proofErr w:type="spellEnd"/>
           </w:p>
         </w:tc>
         <w:tc>
@@ -8726,7 +9916,7 @@
               <w:rPr>
                 <w:rFonts w:asciiTheme="minorHAnsi" w:hAnsiTheme="minorHAnsi" w:cstheme="minorHAnsi"/>
               </w:rPr>
-              <w:t>Shape</w:t>
+              <w:t>Page Setup</w:t>
             </w:r>
           </w:p>
         </w:tc>
@@ -8745,8 +9935,16 @@
               <w:rPr>
                 <w:rFonts w:asciiTheme="minorHAnsi" w:hAnsiTheme="minorHAnsi" w:cstheme="minorHAnsi"/>
               </w:rPr>
-              <w:t>3 pt</w:t>
-            </w:r>
+              <w:t xml:space="preserve">3 </w:t>
+            </w:r>
+            <w:proofErr w:type="spellStart"/>
+            <w:r>
+              <w:rPr>
+                <w:rFonts w:asciiTheme="minorHAnsi" w:hAnsiTheme="minorHAnsi" w:cstheme="minorHAnsi"/>
+              </w:rPr>
+              <w:t>pt</w:t>
+            </w:r>
+            <w:proofErr w:type="spellEnd"/>
           </w:p>
         </w:tc>
         <w:tc>
@@ -8846,6 +10044,12 @@
                 <w:rFonts w:asciiTheme="minorHAnsi" w:hAnsiTheme="minorHAnsi" w:cstheme="minorHAnsi"/>
               </w:rPr>
             </w:pPr>
+            <w:r>
+              <w:rPr>
+                <w:rFonts w:asciiTheme="minorHAnsi" w:hAnsiTheme="minorHAnsi" w:cstheme="minorHAnsi"/>
+              </w:rPr>
+              <w:t>Shape</w:t>
+            </w:r>
           </w:p>
         </w:tc>
         <w:tc>
@@ -8863,8 +10067,16 @@
               <w:rPr>
                 <w:rFonts w:asciiTheme="minorHAnsi" w:hAnsiTheme="minorHAnsi" w:cstheme="minorHAnsi"/>
               </w:rPr>
-              <w:t>4 pt</w:t>
-            </w:r>
+              <w:t xml:space="preserve">4 </w:t>
+            </w:r>
+            <w:proofErr w:type="spellStart"/>
+            <w:r>
+              <w:rPr>
+                <w:rFonts w:asciiTheme="minorHAnsi" w:hAnsiTheme="minorHAnsi" w:cstheme="minorHAnsi"/>
+              </w:rPr>
+              <w:t>pt</w:t>
+            </w:r>
+            <w:proofErr w:type="spellEnd"/>
           </w:p>
         </w:tc>
         <w:tc>
@@ -8919,12 +10131,14 @@
                 <w:rFonts w:asciiTheme="minorHAnsi" w:hAnsiTheme="minorHAnsi" w:cstheme="minorHAnsi"/>
               </w:rPr>
             </w:pPr>
+            <w:proofErr w:type="gramStart"/>
             <w:r>
               <w:rPr>
                 <w:rFonts w:asciiTheme="minorHAnsi" w:hAnsiTheme="minorHAnsi" w:cstheme="minorHAnsi"/>
               </w:rPr>
               <w:t>9:B</w:t>
             </w:r>
+            <w:proofErr w:type="gramEnd"/>
           </w:p>
         </w:tc>
         <w:tc>
@@ -8981,8 +10195,16 @@
               <w:rPr>
                 <w:rFonts w:asciiTheme="minorHAnsi" w:hAnsiTheme="minorHAnsi" w:cstheme="minorHAnsi"/>
               </w:rPr>
-              <w:t>6 pt</w:t>
-            </w:r>
+              <w:t xml:space="preserve">6 </w:t>
+            </w:r>
+            <w:proofErr w:type="spellStart"/>
+            <w:r>
+              <w:rPr>
+                <w:rFonts w:asciiTheme="minorHAnsi" w:hAnsiTheme="minorHAnsi" w:cstheme="minorHAnsi"/>
+              </w:rPr>
+              <w:t>pt</w:t>
+            </w:r>
+            <w:proofErr w:type="spellEnd"/>
           </w:p>
         </w:tc>
         <w:tc>
@@ -9149,12 +10371,14 @@
                 <w:rFonts w:asciiTheme="minorHAnsi" w:hAnsiTheme="minorHAnsi" w:cstheme="minorHAnsi"/>
               </w:rPr>
             </w:pPr>
+            <w:proofErr w:type="gramStart"/>
             <w:r>
               <w:rPr>
                 <w:rFonts w:asciiTheme="minorHAnsi" w:hAnsiTheme="minorHAnsi" w:cstheme="minorHAnsi"/>
               </w:rPr>
               <w:t>10:B</w:t>
             </w:r>
+            <w:proofErr w:type="gramEnd"/>
           </w:p>
         </w:tc>
         <w:tc>
@@ -9373,12 +10597,14 @@
                 <w:rFonts w:asciiTheme="minorHAnsi" w:hAnsiTheme="minorHAnsi" w:cstheme="minorHAnsi"/>
               </w:rPr>
             </w:pPr>
+            <w:proofErr w:type="gramStart"/>
             <w:r>
               <w:rPr>
                 <w:rFonts w:asciiTheme="minorHAnsi" w:hAnsiTheme="minorHAnsi" w:cstheme="minorHAnsi"/>
               </w:rPr>
               <w:t>11:B</w:t>
             </w:r>
+            <w:proofErr w:type="gramEnd"/>
           </w:p>
         </w:tc>
         <w:tc>
@@ -9597,12 +10823,14 @@
                 <w:rFonts w:asciiTheme="minorHAnsi" w:hAnsiTheme="minorHAnsi" w:cstheme="minorHAnsi"/>
               </w:rPr>
             </w:pPr>
+            <w:proofErr w:type="gramStart"/>
             <w:r>
               <w:rPr>
                 <w:rFonts w:asciiTheme="minorHAnsi" w:hAnsiTheme="minorHAnsi" w:cstheme="minorHAnsi"/>
               </w:rPr>
               <w:t>12:B</w:t>
             </w:r>
+            <w:proofErr w:type="gramEnd"/>
           </w:p>
         </w:tc>
         <w:tc>
@@ -9821,12 +11049,14 @@
                 <w:rFonts w:asciiTheme="minorHAnsi" w:hAnsiTheme="minorHAnsi" w:cstheme="minorHAnsi"/>
               </w:rPr>
             </w:pPr>
+            <w:proofErr w:type="gramStart"/>
             <w:r>
               <w:rPr>
                 <w:rFonts w:asciiTheme="minorHAnsi" w:hAnsiTheme="minorHAnsi" w:cstheme="minorHAnsi"/>
               </w:rPr>
               <w:t>14:B</w:t>
             </w:r>
+            <w:proofErr w:type="gramEnd"/>
           </w:p>
         </w:tc>
         <w:tc>
@@ -10083,7 +11313,25 @@
           <w:sz w:val="24"/>
           <w:szCs w:val="24"/>
         </w:rPr>
-        <w:t>These value above are controlled by the OmnicellBlueprintingTool.json file</w:t>
+        <w:t xml:space="preserve">These value above are controlled by the </w:t>
+      </w:r>
+      <w:proofErr w:type="spellStart"/>
+      <w:r>
+        <w:rPr>
+          <w:rFonts w:asciiTheme="minorHAnsi" w:hAnsiTheme="minorHAnsi" w:cstheme="minorHAnsi"/>
+          <w:sz w:val="24"/>
+          <w:szCs w:val="24"/>
+        </w:rPr>
+        <w:t>OmnicellBlueprintingTool.json</w:t>
+      </w:r>
+      <w:proofErr w:type="spellEnd"/>
+      <w:r>
+        <w:rPr>
+          <w:rFonts w:asciiTheme="minorHAnsi" w:hAnsiTheme="minorHAnsi" w:cstheme="minorHAnsi"/>
+          <w:sz w:val="24"/>
+          <w:szCs w:val="24"/>
+        </w:rPr>
+        <w:t xml:space="preserve"> file</w:t>
       </w:r>
     </w:p>
     <w:p>
@@ -10101,7 +11349,43 @@
           <w:sz w:val="24"/>
           <w:szCs w:val="24"/>
         </w:rPr>
-        <w:t xml:space="preserve">The application can be flexible to add additional font sizes or Stencils by making additions to the section for that value.   Also new colors can be added if needed.  The user has the ability to add new RGB and color name values if they see fit.  Or they can enter the RGB color value in the RGBFillColor </w:t>
+        <w:t xml:space="preserve">The application can be flexible to add additional font sizes or Stencils by making additions to the section for that value.   Also new colors can be added if needed.  The user </w:t>
+      </w:r>
+      <w:proofErr w:type="gramStart"/>
+      <w:r>
+        <w:rPr>
+          <w:rFonts w:asciiTheme="minorHAnsi" w:hAnsiTheme="minorHAnsi" w:cstheme="minorHAnsi"/>
+          <w:sz w:val="24"/>
+          <w:szCs w:val="24"/>
+        </w:rPr>
+        <w:t>has the ability to</w:t>
+      </w:r>
+      <w:proofErr w:type="gramEnd"/>
+      <w:r>
+        <w:rPr>
+          <w:rFonts w:asciiTheme="minorHAnsi" w:hAnsiTheme="minorHAnsi" w:cstheme="minorHAnsi"/>
+          <w:sz w:val="24"/>
+          <w:szCs w:val="24"/>
+        </w:rPr>
+        <w:t xml:space="preserve"> add new RGB and color name values if they see fit.  Or they can enter the RGB color value in the </w:t>
+      </w:r>
+      <w:proofErr w:type="spellStart"/>
+      <w:r>
+        <w:rPr>
+          <w:rFonts w:asciiTheme="minorHAnsi" w:hAnsiTheme="minorHAnsi" w:cstheme="minorHAnsi"/>
+          <w:sz w:val="24"/>
+          <w:szCs w:val="24"/>
+        </w:rPr>
+        <w:t>RGBFillColor</w:t>
+      </w:r>
+      <w:proofErr w:type="spellEnd"/>
+      <w:r>
+        <w:rPr>
+          <w:rFonts w:asciiTheme="minorHAnsi" w:hAnsiTheme="minorHAnsi" w:cstheme="minorHAnsi"/>
+          <w:sz w:val="24"/>
+          <w:szCs w:val="24"/>
+        </w:rPr>
+        <w:t xml:space="preserve"> </w:t>
       </w:r>
       <w:r>
         <w:rPr>
@@ -10127,7 +11411,41 @@
           <w:sz w:val="24"/>
           <w:szCs w:val="24"/>
         </w:rPr>
-        <w:t>Remember the Table sheet is just to allow the user to be able to select values.  If new values are added they must also be added to the OmnicellBlueprintingTool.json file.   This is where the applications will read the values when processing both Excel data file and Visio Diagram files.</w:t>
+        <w:t xml:space="preserve">Remember the Table sheet is just to allow the user to be able to select values.  If new values are </w:t>
+      </w:r>
+      <w:r>
+        <w:rPr>
+          <w:rFonts w:asciiTheme="minorHAnsi" w:hAnsiTheme="minorHAnsi" w:cstheme="minorHAnsi"/>
+          <w:sz w:val="24"/>
+          <w:szCs w:val="24"/>
+        </w:rPr>
+        <w:t>added,</w:t>
+      </w:r>
+      <w:r>
+        <w:rPr>
+          <w:rFonts w:asciiTheme="minorHAnsi" w:hAnsiTheme="minorHAnsi" w:cstheme="minorHAnsi"/>
+          <w:sz w:val="24"/>
+          <w:szCs w:val="24"/>
+        </w:rPr>
+        <w:t xml:space="preserve"> they must also be added to the </w:t>
+      </w:r>
+      <w:proofErr w:type="spellStart"/>
+      <w:r>
+        <w:rPr>
+          <w:rFonts w:asciiTheme="minorHAnsi" w:hAnsiTheme="minorHAnsi" w:cstheme="minorHAnsi"/>
+          <w:sz w:val="24"/>
+          <w:szCs w:val="24"/>
+        </w:rPr>
+        <w:t>OmnicellBlueprintingTool.json</w:t>
+      </w:r>
+      <w:proofErr w:type="spellEnd"/>
+      <w:r>
+        <w:rPr>
+          <w:rFonts w:asciiTheme="minorHAnsi" w:hAnsiTheme="minorHAnsi" w:cstheme="minorHAnsi"/>
+          <w:sz w:val="24"/>
+          <w:szCs w:val="24"/>
+        </w:rPr>
+        <w:t xml:space="preserve"> file.   This is where the applications will read the values when processing both Excel data file and Visio Diagram files.</w:t>
       </w:r>
     </w:p>
     <w:p>
@@ -11065,8 +12383,13 @@
                         <w:txbxContent>
                           <w:p>
                             <w:r>
-                              <w:t>Visio Page setup size/Orentation</w:t>
+                              <w:t>Visio Page setup size/</w:t>
                             </w:r>
+                            <w:proofErr w:type="spellStart"/>
+                            <w:r>
+                              <w:t>Orentation</w:t>
+                            </w:r>
+                            <w:proofErr w:type="spellEnd"/>
                           </w:p>
                         </w:txbxContent>
                       </wps:txbx>
@@ -11092,8 +12415,13 @@
                   <w:txbxContent>
                     <w:p>
                       <w:r>
-                        <w:t>Visio Page setup size/Orentation</w:t>
+                        <w:t>Visio Page setup size/</w:t>
                       </w:r>
+                      <w:proofErr w:type="spellStart"/>
+                      <w:r>
+                        <w:t>Orentation</w:t>
+                      </w:r>
+                      <w:proofErr w:type="spellEnd"/>
                     </w:p>
                   </w:txbxContent>
                 </v:textbox>
@@ -15460,7 +16788,15 @@
                           <w:txbxContent>
                             <w:p>
                               <w:r>
-                                <w:t># of devices</w:t>
+                                <w:t xml:space="preserve"># </w:t>
+                              </w:r>
+                              <w:proofErr w:type="gramStart"/>
+                              <w:r>
+                                <w:t>of</w:t>
+                              </w:r>
+                              <w:proofErr w:type="gramEnd"/>
+                              <w:r>
+                                <w:t xml:space="preserve"> devices</w:t>
                               </w:r>
                               <w:r>
                                 <w:t xml:space="preserve">.  This text will be added to the </w:t>
@@ -15668,7 +17004,15 @@
                     <w:txbxContent>
                       <w:p>
                         <w:r>
-                          <w:t># of devices</w:t>
+                          <w:t xml:space="preserve"># </w:t>
+                        </w:r>
+                        <w:proofErr w:type="gramStart"/>
+                        <w:r>
+                          <w:t>of</w:t>
+                        </w:r>
+                        <w:proofErr w:type="gramEnd"/>
+                        <w:r>
+                          <w:t xml:space="preserve"> devices</w:t>
                         </w:r>
                         <w:r>
                           <w:t xml:space="preserve">.  This text will be added to the </w:t>
@@ -26658,6 +28002,7 @@
                 <w:color w:val="000000"/>
               </w:rPr>
             </w:pPr>
+            <w:proofErr w:type="spellStart"/>
             <w:r>
               <w:rPr>
                 <w:rFonts w:eastAsia="Times New Roman" w:cs="Calibri"/>
@@ -26665,6 +28010,7 @@
               </w:rPr>
               <w:t>mach_id</w:t>
             </w:r>
+            <w:proofErr w:type="spellEnd"/>
           </w:p>
         </w:tc>
         <w:tc>
@@ -26688,6 +28034,7 @@
                 <w:color w:val="000000"/>
               </w:rPr>
             </w:pPr>
+            <w:proofErr w:type="spellStart"/>
             <w:r>
               <w:rPr>
                 <w:rFonts w:eastAsia="Times New Roman" w:cs="Calibri"/>
@@ -26695,6 +28042,7 @@
               </w:rPr>
               <w:t>site_id</w:t>
             </w:r>
+            <w:proofErr w:type="spellEnd"/>
           </w:p>
         </w:tc>
         <w:tc>
@@ -26718,6 +28066,7 @@
                 <w:color w:val="000000"/>
               </w:rPr>
             </w:pPr>
+            <w:proofErr w:type="spellStart"/>
             <w:r>
               <w:rPr>
                 <w:rFonts w:eastAsia="Times New Roman" w:cs="Calibri"/>
@@ -26725,6 +28074,7 @@
               </w:rPr>
               <w:t>site_name</w:t>
             </w:r>
+            <w:proofErr w:type="spellEnd"/>
           </w:p>
         </w:tc>
         <w:tc>
@@ -26748,6 +28098,7 @@
                 <w:color w:val="000000"/>
               </w:rPr>
             </w:pPr>
+            <w:proofErr w:type="spellStart"/>
             <w:r>
               <w:rPr>
                 <w:rFonts w:eastAsia="Times New Roman" w:cs="Calibri"/>
@@ -26755,6 +28106,7 @@
               </w:rPr>
               <w:t>site_address</w:t>
             </w:r>
+            <w:proofErr w:type="spellEnd"/>
           </w:p>
         </w:tc>
         <w:tc>
@@ -26778,6 +28130,7 @@
                 <w:color w:val="000000"/>
               </w:rPr>
             </w:pPr>
+            <w:proofErr w:type="spellStart"/>
             <w:r>
               <w:rPr>
                 <w:rFonts w:eastAsia="Times New Roman" w:cs="Calibri"/>
@@ -26785,6 +28138,7 @@
               </w:rPr>
               <w:t>omnis_name</w:t>
             </w:r>
+            <w:proofErr w:type="spellEnd"/>
           </w:p>
         </w:tc>
         <w:tc>
@@ -26808,6 +28162,7 @@
                 <w:color w:val="000000"/>
               </w:rPr>
             </w:pPr>
+            <w:proofErr w:type="spellStart"/>
             <w:r>
               <w:rPr>
                 <w:rFonts w:eastAsia="Times New Roman" w:cs="Calibri"/>
@@ -26815,6 +28170,7 @@
               </w:rPr>
               <w:t>omnis_id</w:t>
             </w:r>
+            <w:proofErr w:type="spellEnd"/>
           </w:p>
         </w:tc>
         <w:tc>
@@ -26838,6 +28194,7 @@
                 <w:color w:val="000000"/>
               </w:rPr>
             </w:pPr>
+            <w:proofErr w:type="spellStart"/>
             <w:r>
               <w:rPr>
                 <w:rFonts w:eastAsia="Times New Roman" w:cs="Calibri"/>
@@ -26845,6 +28202,7 @@
               </w:rPr>
               <w:t>site_id_omnis_id</w:t>
             </w:r>
+            <w:proofErr w:type="spellEnd"/>
           </w:p>
         </w:tc>
       </w:tr>

</xml_diff>

<commit_message>
Added the new shape OC_AngledTexzt
</commit_message>
<xml_diff>
--- a/Docs/OC_BlueprintingTool_Guide.docx
+++ b/Docs/OC_BlueprintingTool_Guide.docx
@@ -386,7 +386,7 @@
       <w:r>
         <w:fldChar w:fldCharType="separate"/>
       </w:r>
-      <w:hyperlink w:anchor="_Toc119585301" w:history="1">
+      <w:hyperlink w:anchor="_Toc124228090" w:history="1">
         <w:r>
           <w:rPr>
             <w:rStyle w:val="Hyperlink"/>
@@ -413,7 +413,7 @@
             <w:noProof/>
             <w:webHidden/>
           </w:rPr>
-          <w:instrText xml:space="preserve"> PAGEREF _Toc119585301 \h </w:instrText>
+          <w:instrText xml:space="preserve"> PAGEREF _Toc124228090 \h </w:instrText>
         </w:r>
         <w:r>
           <w:rPr>
@@ -455,7 +455,7 @@
           <w:noProof/>
         </w:rPr>
       </w:pPr>
-      <w:hyperlink w:anchor="_Toc119585302" w:history="1">
+      <w:hyperlink w:anchor="_Toc124228091" w:history="1">
         <w:r>
           <w:rPr>
             <w:rStyle w:val="Hyperlink"/>
@@ -482,7 +482,7 @@
             <w:noProof/>
             <w:webHidden/>
           </w:rPr>
-          <w:instrText xml:space="preserve"> PAGEREF _Toc119585302 \h </w:instrText>
+          <w:instrText xml:space="preserve"> PAGEREF _Toc124228091 \h </w:instrText>
         </w:r>
         <w:r>
           <w:rPr>
@@ -524,7 +524,7 @@
           <w:noProof/>
         </w:rPr>
       </w:pPr>
-      <w:hyperlink w:anchor="_Toc119585303" w:history="1">
+      <w:hyperlink w:anchor="_Toc124228092" w:history="1">
         <w:r>
           <w:rPr>
             <w:rStyle w:val="Hyperlink"/>
@@ -551,7 +551,7 @@
             <w:noProof/>
             <w:webHidden/>
           </w:rPr>
-          <w:instrText xml:space="preserve"> PAGEREF _Toc119585303 \h </w:instrText>
+          <w:instrText xml:space="preserve"> PAGEREF _Toc124228092 \h </w:instrText>
         </w:r>
         <w:r>
           <w:rPr>
@@ -593,7 +593,7 @@
           <w:noProof/>
         </w:rPr>
       </w:pPr>
-      <w:hyperlink w:anchor="_Toc119585304" w:history="1">
+      <w:hyperlink w:anchor="_Toc124228093" w:history="1">
         <w:r>
           <w:rPr>
             <w:rStyle w:val="Hyperlink"/>
@@ -620,7 +620,7 @@
             <w:noProof/>
             <w:webHidden/>
           </w:rPr>
-          <w:instrText xml:space="preserve"> PAGEREF _Toc119585304 \h </w:instrText>
+          <w:instrText xml:space="preserve"> PAGEREF _Toc124228093 \h </w:instrText>
         </w:r>
         <w:r>
           <w:rPr>
@@ -662,13 +662,13 @@
           <w:noProof/>
         </w:rPr>
       </w:pPr>
-      <w:hyperlink w:anchor="_Toc119585305" w:history="1">
+      <w:hyperlink w:anchor="_Toc124228094" w:history="1">
         <w:r>
           <w:rPr>
             <w:rStyle w:val="Hyperlink"/>
             <w:noProof/>
           </w:rPr>
-          <w:t>Data File:</w:t>
+          <w:t>Application GUI:</w:t>
         </w:r>
         <w:r>
           <w:rPr>
@@ -689,7 +689,7 @@
             <w:noProof/>
             <w:webHidden/>
           </w:rPr>
-          <w:instrText xml:space="preserve"> PAGEREF _Toc119585305 \h </w:instrText>
+          <w:instrText xml:space="preserve"> PAGEREF _Toc124228094 \h </w:instrText>
         </w:r>
         <w:r>
           <w:rPr>
@@ -731,7 +731,76 @@
           <w:noProof/>
         </w:rPr>
       </w:pPr>
-      <w:hyperlink w:anchor="_Toc119585306" w:history="1">
+      <w:hyperlink w:anchor="_Toc124228095" w:history="1">
+        <w:r>
+          <w:rPr>
+            <w:rStyle w:val="Hyperlink"/>
+            <w:noProof/>
+          </w:rPr>
+          <w:t>Data File:</w:t>
+        </w:r>
+        <w:r>
+          <w:rPr>
+            <w:noProof/>
+            <w:webHidden/>
+          </w:rPr>
+          <w:tab/>
+        </w:r>
+        <w:r>
+          <w:rPr>
+            <w:noProof/>
+            <w:webHidden/>
+          </w:rPr>
+          <w:fldChar w:fldCharType="begin"/>
+        </w:r>
+        <w:r>
+          <w:rPr>
+            <w:noProof/>
+            <w:webHidden/>
+          </w:rPr>
+          <w:instrText xml:space="preserve"> PAGEREF _Toc124228095 \h </w:instrText>
+        </w:r>
+        <w:r>
+          <w:rPr>
+            <w:noProof/>
+            <w:webHidden/>
+          </w:rPr>
+        </w:r>
+        <w:r>
+          <w:rPr>
+            <w:noProof/>
+            <w:webHidden/>
+          </w:rPr>
+          <w:fldChar w:fldCharType="separate"/>
+        </w:r>
+        <w:r>
+          <w:rPr>
+            <w:noProof/>
+            <w:webHidden/>
+          </w:rPr>
+          <w:t>7</w:t>
+        </w:r>
+        <w:r>
+          <w:rPr>
+            <w:noProof/>
+            <w:webHidden/>
+          </w:rPr>
+          <w:fldChar w:fldCharType="end"/>
+        </w:r>
+      </w:hyperlink>
+    </w:p>
+    <w:p>
+      <w:pPr>
+        <w:pStyle w:val="TOC2"/>
+        <w:tabs>
+          <w:tab w:val="right" w:leader="dot" w:pos="9440"/>
+        </w:tabs>
+        <w:rPr>
+          <w:rFonts w:asciiTheme="minorHAnsi" w:eastAsiaTheme="minorEastAsia" w:hAnsiTheme="minorHAnsi" w:cstheme="minorBidi"/>
+          <w:noProof/>
+        </w:rPr>
+      </w:pPr>
+      <w:hyperlink w:anchor="_Toc124228096" w:history="1">
         <w:r>
           <w:rPr>
             <w:rStyle w:val="Hyperlink"/>
@@ -758,214 +827,7 @@
             <w:noProof/>
             <w:webHidden/>
           </w:rPr>
-          <w:instrText xml:space="preserve"> PAGEREF _Toc119585306 \h </w:instrText>
-        </w:r>
-        <w:r>
-          <w:rPr>
-            <w:noProof/>
-            <w:webHidden/>
-          </w:rPr>
-        </w:r>
-        <w:r>
-          <w:rPr>
-            <w:noProof/>
-            <w:webHidden/>
-          </w:rPr>
-          <w:fldChar w:fldCharType="separate"/>
-        </w:r>
-        <w:r>
-          <w:rPr>
-            <w:noProof/>
-            <w:webHidden/>
-          </w:rPr>
-          <w:t>9</w:t>
-        </w:r>
-        <w:r>
-          <w:rPr>
-            <w:noProof/>
-            <w:webHidden/>
-          </w:rPr>
-          <w:fldChar w:fldCharType="end"/>
-        </w:r>
-      </w:hyperlink>
-    </w:p>
-    <w:p>
-      <w:pPr>
-        <w:pStyle w:val="TOC2"/>
-        <w:tabs>
-          <w:tab w:val="right" w:leader="dot" w:pos="9440"/>
-        </w:tabs>
-        <w:rPr>
-          <w:rFonts w:asciiTheme="minorHAnsi" w:eastAsiaTheme="minorEastAsia" w:hAnsiTheme="minorHAnsi" w:cstheme="minorBidi"/>
-          <w:noProof/>
-        </w:rPr>
-      </w:pPr>
-      <w:hyperlink w:anchor="_Toc119585307" w:history="1">
-        <w:r>
-          <w:rPr>
-            <w:rStyle w:val="Hyperlink"/>
-            <w:noProof/>
-          </w:rPr>
-          <w:t>Supported colors and connector line weights</w:t>
-        </w:r>
-        <w:r>
-          <w:rPr>
-            <w:noProof/>
-            <w:webHidden/>
-          </w:rPr>
-          <w:tab/>
-        </w:r>
-        <w:r>
-          <w:rPr>
-            <w:noProof/>
-            <w:webHidden/>
-          </w:rPr>
-          <w:fldChar w:fldCharType="begin"/>
-        </w:r>
-        <w:r>
-          <w:rPr>
-            <w:noProof/>
-            <w:webHidden/>
-          </w:rPr>
-          <w:instrText xml:space="preserve"> PAGEREF _Toc119585307 \h </w:instrText>
-        </w:r>
-        <w:r>
-          <w:rPr>
-            <w:noProof/>
-            <w:webHidden/>
-          </w:rPr>
-        </w:r>
-        <w:r>
-          <w:rPr>
-            <w:noProof/>
-            <w:webHidden/>
-          </w:rPr>
-          <w:fldChar w:fldCharType="separate"/>
-        </w:r>
-        <w:r>
-          <w:rPr>
-            <w:noProof/>
-            <w:webHidden/>
-          </w:rPr>
-          <w:t>10</w:t>
-        </w:r>
-        <w:r>
-          <w:rPr>
-            <w:noProof/>
-            <w:webHidden/>
-          </w:rPr>
-          <w:fldChar w:fldCharType="end"/>
-        </w:r>
-      </w:hyperlink>
-    </w:p>
-    <w:p>
-      <w:pPr>
-        <w:pStyle w:val="TOC2"/>
-        <w:tabs>
-          <w:tab w:val="right" w:leader="dot" w:pos="9440"/>
-        </w:tabs>
-        <w:rPr>
-          <w:rFonts w:asciiTheme="minorHAnsi" w:eastAsiaTheme="minorEastAsia" w:hAnsiTheme="minorHAnsi" w:cstheme="minorBidi"/>
-          <w:noProof/>
-        </w:rPr>
-      </w:pPr>
-      <w:hyperlink w:anchor="_Toc119585308" w:history="1">
-        <w:r>
-          <w:rPr>
-            <w:rStyle w:val="Hyperlink"/>
-            <w:noProof/>
-          </w:rPr>
-          <w:t>Dropdown list for some columns (Excel data file template (Tables tab))</w:t>
-        </w:r>
-        <w:r>
-          <w:rPr>
-            <w:noProof/>
-            <w:webHidden/>
-          </w:rPr>
-          <w:tab/>
-        </w:r>
-        <w:r>
-          <w:rPr>
-            <w:noProof/>
-            <w:webHidden/>
-          </w:rPr>
-          <w:fldChar w:fldCharType="begin"/>
-        </w:r>
-        <w:r>
-          <w:rPr>
-            <w:noProof/>
-            <w:webHidden/>
-          </w:rPr>
-          <w:instrText xml:space="preserve"> PAGEREF _Toc119585308 \h </w:instrText>
-        </w:r>
-        <w:r>
-          <w:rPr>
-            <w:noProof/>
-            <w:webHidden/>
-          </w:rPr>
-        </w:r>
-        <w:r>
-          <w:rPr>
-            <w:noProof/>
-            <w:webHidden/>
-          </w:rPr>
-          <w:fldChar w:fldCharType="separate"/>
-        </w:r>
-        <w:r>
-          <w:rPr>
-            <w:noProof/>
-            <w:webHidden/>
-          </w:rPr>
-          <w:t>11</w:t>
-        </w:r>
-        <w:r>
-          <w:rPr>
-            <w:noProof/>
-            <w:webHidden/>
-          </w:rPr>
-          <w:fldChar w:fldCharType="end"/>
-        </w:r>
-      </w:hyperlink>
-    </w:p>
-    <w:p>
-      <w:pPr>
-        <w:pStyle w:val="TOC2"/>
-        <w:tabs>
-          <w:tab w:val="right" w:leader="dot" w:pos="9440"/>
-        </w:tabs>
-        <w:rPr>
-          <w:rFonts w:asciiTheme="minorHAnsi" w:eastAsiaTheme="minorEastAsia" w:hAnsiTheme="minorHAnsi" w:cstheme="minorBidi"/>
-          <w:noProof/>
-        </w:rPr>
-      </w:pPr>
-      <w:hyperlink w:anchor="_Toc119585309" w:history="1">
-        <w:r>
-          <w:rPr>
-            <w:rStyle w:val="Hyperlink"/>
-            <w:noProof/>
-          </w:rPr>
-          <w:t>Sample Excel data file breakdown</w:t>
-        </w:r>
-        <w:r>
-          <w:rPr>
-            <w:noProof/>
-            <w:webHidden/>
-          </w:rPr>
-          <w:tab/>
-        </w:r>
-        <w:r>
-          <w:rPr>
-            <w:noProof/>
-            <w:webHidden/>
-          </w:rPr>
-          <w:fldChar w:fldCharType="begin"/>
-        </w:r>
-        <w:r>
-          <w:rPr>
-            <w:noProof/>
-            <w:webHidden/>
-          </w:rPr>
-          <w:instrText xml:space="preserve"> PAGEREF _Toc119585309 \h </w:instrText>
+          <w:instrText xml:space="preserve"> PAGEREF _Toc124228096 \h </w:instrText>
         </w:r>
         <w:r>
           <w:rPr>
@@ -1007,13 +869,13 @@
           <w:noProof/>
         </w:rPr>
       </w:pPr>
-      <w:hyperlink w:anchor="_Toc119585310" w:history="1">
+      <w:hyperlink w:anchor="_Toc124228097" w:history="1">
         <w:r>
           <w:rPr>
             <w:rStyle w:val="Hyperlink"/>
             <w:noProof/>
           </w:rPr>
-          <w:t>User feedback</w:t>
+          <w:t>Supported colors and connector line weights</w:t>
         </w:r>
         <w:r>
           <w:rPr>
@@ -1034,7 +896,145 @@
             <w:noProof/>
             <w:webHidden/>
           </w:rPr>
-          <w:instrText xml:space="preserve"> PAGEREF _Toc119585310 \h </w:instrText>
+          <w:instrText xml:space="preserve"> PAGEREF _Toc124228097 \h </w:instrText>
+        </w:r>
+        <w:r>
+          <w:rPr>
+            <w:noProof/>
+            <w:webHidden/>
+          </w:rPr>
+        </w:r>
+        <w:r>
+          <w:rPr>
+            <w:noProof/>
+            <w:webHidden/>
+          </w:rPr>
+          <w:fldChar w:fldCharType="separate"/>
+        </w:r>
+        <w:r>
+          <w:rPr>
+            <w:noProof/>
+            <w:webHidden/>
+          </w:rPr>
+          <w:t>13</w:t>
+        </w:r>
+        <w:r>
+          <w:rPr>
+            <w:noProof/>
+            <w:webHidden/>
+          </w:rPr>
+          <w:fldChar w:fldCharType="end"/>
+        </w:r>
+      </w:hyperlink>
+    </w:p>
+    <w:p>
+      <w:pPr>
+        <w:pStyle w:val="TOC2"/>
+        <w:tabs>
+          <w:tab w:val="right" w:leader="dot" w:pos="9440"/>
+        </w:tabs>
+        <w:rPr>
+          <w:rFonts w:asciiTheme="minorHAnsi" w:eastAsiaTheme="minorEastAsia" w:hAnsiTheme="minorHAnsi" w:cstheme="minorBidi"/>
+          <w:noProof/>
+        </w:rPr>
+      </w:pPr>
+      <w:hyperlink w:anchor="_Toc124228098" w:history="1">
+        <w:r>
+          <w:rPr>
+            <w:rStyle w:val="Hyperlink"/>
+            <w:noProof/>
+          </w:rPr>
+          <w:t>Dropdown list for some columns (Excel data file template (Tables tab))</w:t>
+        </w:r>
+        <w:r>
+          <w:rPr>
+            <w:noProof/>
+            <w:webHidden/>
+          </w:rPr>
+          <w:tab/>
+        </w:r>
+        <w:r>
+          <w:rPr>
+            <w:noProof/>
+            <w:webHidden/>
+          </w:rPr>
+          <w:fldChar w:fldCharType="begin"/>
+        </w:r>
+        <w:r>
+          <w:rPr>
+            <w:noProof/>
+            <w:webHidden/>
+          </w:rPr>
+          <w:instrText xml:space="preserve"> PAGEREF _Toc124228098 \h </w:instrText>
+        </w:r>
+        <w:r>
+          <w:rPr>
+            <w:noProof/>
+            <w:webHidden/>
+          </w:rPr>
+        </w:r>
+        <w:r>
+          <w:rPr>
+            <w:noProof/>
+            <w:webHidden/>
+          </w:rPr>
+          <w:fldChar w:fldCharType="separate"/>
+        </w:r>
+        <w:r>
+          <w:rPr>
+            <w:noProof/>
+            <w:webHidden/>
+          </w:rPr>
+          <w:t>14</w:t>
+        </w:r>
+        <w:r>
+          <w:rPr>
+            <w:noProof/>
+            <w:webHidden/>
+          </w:rPr>
+          <w:fldChar w:fldCharType="end"/>
+        </w:r>
+      </w:hyperlink>
+    </w:p>
+    <w:p>
+      <w:pPr>
+        <w:pStyle w:val="TOC2"/>
+        <w:tabs>
+          <w:tab w:val="right" w:leader="dot" w:pos="9440"/>
+        </w:tabs>
+        <w:rPr>
+          <w:rFonts w:asciiTheme="minorHAnsi" w:eastAsiaTheme="minorEastAsia" w:hAnsiTheme="minorHAnsi" w:cstheme="minorBidi"/>
+          <w:noProof/>
+        </w:rPr>
+      </w:pPr>
+      <w:hyperlink w:anchor="_Toc124228099" w:history="1">
+        <w:r>
+          <w:rPr>
+            <w:rStyle w:val="Hyperlink"/>
+            <w:noProof/>
+          </w:rPr>
+          <w:t>Sample Excel data file breakdown</w:t>
+        </w:r>
+        <w:r>
+          <w:rPr>
+            <w:noProof/>
+            <w:webHidden/>
+          </w:rPr>
+          <w:tab/>
+        </w:r>
+        <w:r>
+          <w:rPr>
+            <w:noProof/>
+            <w:webHidden/>
+          </w:rPr>
+          <w:fldChar w:fldCharType="begin"/>
+        </w:r>
+        <w:r>
+          <w:rPr>
+            <w:noProof/>
+            <w:webHidden/>
+          </w:rPr>
+          <w:instrText xml:space="preserve"> PAGEREF _Toc124228099 \h </w:instrText>
         </w:r>
         <w:r>
           <w:rPr>
@@ -1067,6 +1067,75 @@
     </w:p>
     <w:p>
       <w:pPr>
+        <w:pStyle w:val="TOC2"/>
+        <w:tabs>
+          <w:tab w:val="right" w:leader="dot" w:pos="9440"/>
+        </w:tabs>
+        <w:rPr>
+          <w:rFonts w:asciiTheme="minorHAnsi" w:eastAsiaTheme="minorEastAsia" w:hAnsiTheme="minorHAnsi" w:cstheme="minorBidi"/>
+          <w:noProof/>
+        </w:rPr>
+      </w:pPr>
+      <w:hyperlink w:anchor="_Toc124228100" w:history="1">
+        <w:r>
+          <w:rPr>
+            <w:rStyle w:val="Hyperlink"/>
+            <w:noProof/>
+          </w:rPr>
+          <w:t>User feedback</w:t>
+        </w:r>
+        <w:r>
+          <w:rPr>
+            <w:noProof/>
+            <w:webHidden/>
+          </w:rPr>
+          <w:tab/>
+        </w:r>
+        <w:r>
+          <w:rPr>
+            <w:noProof/>
+            <w:webHidden/>
+          </w:rPr>
+          <w:fldChar w:fldCharType="begin"/>
+        </w:r>
+        <w:r>
+          <w:rPr>
+            <w:noProof/>
+            <w:webHidden/>
+          </w:rPr>
+          <w:instrText xml:space="preserve"> PAGEREF _Toc124228100 \h </w:instrText>
+        </w:r>
+        <w:r>
+          <w:rPr>
+            <w:noProof/>
+            <w:webHidden/>
+          </w:rPr>
+        </w:r>
+        <w:r>
+          <w:rPr>
+            <w:noProof/>
+            <w:webHidden/>
+          </w:rPr>
+          <w:fldChar w:fldCharType="separate"/>
+        </w:r>
+        <w:r>
+          <w:rPr>
+            <w:noProof/>
+            <w:webHidden/>
+          </w:rPr>
+          <w:t>18</w:t>
+        </w:r>
+        <w:r>
+          <w:rPr>
+            <w:noProof/>
+            <w:webHidden/>
+          </w:rPr>
+          <w:fldChar w:fldCharType="end"/>
+        </w:r>
+      </w:hyperlink>
+    </w:p>
+    <w:p>
+      <w:pPr>
         <w:rPr>
           <w:b/>
           <w:bCs/>
@@ -1114,14 +1183,14 @@
         <w:tblLook w:val="04A0" w:firstRow="1" w:lastRow="0" w:firstColumn="1" w:lastColumn="0" w:noHBand="0" w:noVBand="1"/>
       </w:tblPr>
       <w:tblGrid>
-        <w:gridCol w:w="3142"/>
-        <w:gridCol w:w="3162"/>
-        <w:gridCol w:w="3136"/>
+        <w:gridCol w:w="1705"/>
+        <w:gridCol w:w="5760"/>
+        <w:gridCol w:w="1975"/>
       </w:tblGrid>
       <w:tr>
         <w:tc>
           <w:tcPr>
-            <w:tcW w:w="3142" w:type="dxa"/>
+            <w:tcW w:w="1705" w:type="dxa"/>
             <w:shd w:val="clear" w:color="auto" w:fill="auto"/>
           </w:tcPr>
           <w:p>
@@ -1147,7 +1216,7 @@
         </w:tc>
         <w:tc>
           <w:tcPr>
-            <w:tcW w:w="3162" w:type="dxa"/>
+            <w:tcW w:w="5760" w:type="dxa"/>
             <w:shd w:val="clear" w:color="auto" w:fill="auto"/>
           </w:tcPr>
           <w:p>
@@ -1172,7 +1241,7 @@
         </w:tc>
         <w:tc>
           <w:tcPr>
-            <w:tcW w:w="3136" w:type="dxa"/>
+            <w:tcW w:w="1975" w:type="dxa"/>
             <w:shd w:val="clear" w:color="auto" w:fill="auto"/>
           </w:tcPr>
           <w:p>
@@ -1199,7 +1268,7 @@
       <w:tr>
         <w:tc>
           <w:tcPr>
-            <w:tcW w:w="3142" w:type="dxa"/>
+            <w:tcW w:w="1705" w:type="dxa"/>
             <w:shd w:val="clear" w:color="auto" w:fill="auto"/>
           </w:tcPr>
           <w:p>
@@ -1238,7 +1307,7 @@
         </w:tc>
         <w:tc>
           <w:tcPr>
-            <w:tcW w:w="3162" w:type="dxa"/>
+            <w:tcW w:w="5760" w:type="dxa"/>
             <w:shd w:val="clear" w:color="auto" w:fill="auto"/>
           </w:tcPr>
           <w:p>
@@ -1261,7 +1330,7 @@
         </w:tc>
         <w:tc>
           <w:tcPr>
-            <w:tcW w:w="3136" w:type="dxa"/>
+            <w:tcW w:w="1975" w:type="dxa"/>
             <w:shd w:val="clear" w:color="auto" w:fill="auto"/>
           </w:tcPr>
           <w:p>
@@ -1310,7 +1379,7 @@
       <w:tr>
         <w:tc>
           <w:tcPr>
-            <w:tcW w:w="3142" w:type="dxa"/>
+            <w:tcW w:w="1705" w:type="dxa"/>
             <w:shd w:val="clear" w:color="auto" w:fill="auto"/>
           </w:tcPr>
           <w:p>
@@ -1333,7 +1402,7 @@
         </w:tc>
         <w:tc>
           <w:tcPr>
-            <w:tcW w:w="3162" w:type="dxa"/>
+            <w:tcW w:w="5760" w:type="dxa"/>
             <w:shd w:val="clear" w:color="auto" w:fill="auto"/>
           </w:tcPr>
           <w:p>
@@ -1391,7 +1460,7 @@
         </w:tc>
         <w:tc>
           <w:tcPr>
-            <w:tcW w:w="3136" w:type="dxa"/>
+            <w:tcW w:w="1975" w:type="dxa"/>
             <w:shd w:val="clear" w:color="auto" w:fill="auto"/>
           </w:tcPr>
           <w:p>
@@ -1424,7 +1493,7 @@
       <w:tr>
         <w:tc>
           <w:tcPr>
-            <w:tcW w:w="3142" w:type="dxa"/>
+            <w:tcW w:w="1705" w:type="dxa"/>
             <w:shd w:val="clear" w:color="auto" w:fill="auto"/>
           </w:tcPr>
           <w:p>
@@ -1447,7 +1516,7 @@
         </w:tc>
         <w:tc>
           <w:tcPr>
-            <w:tcW w:w="3162" w:type="dxa"/>
+            <w:tcW w:w="5760" w:type="dxa"/>
             <w:shd w:val="clear" w:color="auto" w:fill="auto"/>
           </w:tcPr>
           <w:p>
@@ -1548,7 +1617,7 @@
         </w:tc>
         <w:tc>
           <w:tcPr>
-            <w:tcW w:w="3136" w:type="dxa"/>
+            <w:tcW w:w="1975" w:type="dxa"/>
             <w:shd w:val="clear" w:color="auto" w:fill="auto"/>
           </w:tcPr>
           <w:p>
@@ -1573,7 +1642,7 @@
       <w:tr>
         <w:tc>
           <w:tcPr>
-            <w:tcW w:w="3142" w:type="dxa"/>
+            <w:tcW w:w="1705" w:type="dxa"/>
             <w:shd w:val="clear" w:color="auto" w:fill="auto"/>
           </w:tcPr>
           <w:p>
@@ -1596,7 +1665,7 @@
         </w:tc>
         <w:tc>
           <w:tcPr>
-            <w:tcW w:w="3162" w:type="dxa"/>
+            <w:tcW w:w="5760" w:type="dxa"/>
             <w:shd w:val="clear" w:color="auto" w:fill="auto"/>
           </w:tcPr>
           <w:p>
@@ -1615,16 +1684,14 @@
               </w:rPr>
               <w:t xml:space="preserve">Excel column “Visio </w:t>
             </w:r>
-            <w:proofErr w:type="gramStart"/>
             <w:r>
               <w:rPr>
                 <w:rFonts w:ascii="Arial" w:hAnsi="Arial" w:cs="Arial"/>
                 <w:sz w:val="20"/>
                 <w:szCs w:val="20"/>
               </w:rPr>
-              <w:t>Page”  The</w:t>
-            </w:r>
-            <w:proofErr w:type="gramEnd"/>
+              <w:t>Page” The</w:t>
+            </w:r>
             <w:r>
               <w:rPr>
                 <w:rFonts w:ascii="Arial" w:hAnsi="Arial" w:cs="Arial"/>
@@ -1655,7 +1722,7 @@
                 <w:sz w:val="20"/>
                 <w:szCs w:val="20"/>
               </w:rPr>
-              <w:t xml:space="preserve"> name</w:t>
+              <w:t xml:space="preserve"> </w:t>
             </w:r>
             <w:r>
               <w:rPr>
@@ -1663,7 +1730,7 @@
                 <w:sz w:val="20"/>
                 <w:szCs w:val="20"/>
               </w:rPr>
-              <w:t xml:space="preserve"> .</w:t>
+              <w:t>name.</w:t>
             </w:r>
           </w:p>
           <w:p>
@@ -1703,7 +1770,7 @@
         </w:tc>
         <w:tc>
           <w:tcPr>
-            <w:tcW w:w="3136" w:type="dxa"/>
+            <w:tcW w:w="1975" w:type="dxa"/>
             <w:shd w:val="clear" w:color="auto" w:fill="auto"/>
           </w:tcPr>
           <w:p>
@@ -1721,6 +1788,126 @@
                 <w:szCs w:val="20"/>
               </w:rPr>
               <w:t>V1.0.2.3</w:t>
+            </w:r>
+          </w:p>
+        </w:tc>
+      </w:tr>
+      <w:tr>
+        <w:tc>
+          <w:tcPr>
+            <w:tcW w:w="1705" w:type="dxa"/>
+            <w:shd w:val="clear" w:color="auto" w:fill="auto"/>
+          </w:tcPr>
+          <w:p>
+            <w:pPr>
+              <w:rPr>
+                <w:rFonts w:ascii="Arial" w:hAnsi="Arial" w:cs="Arial"/>
+                <w:sz w:val="20"/>
+                <w:szCs w:val="20"/>
+              </w:rPr>
+            </w:pPr>
+            <w:r>
+              <w:rPr>
+                <w:rFonts w:ascii="Arial" w:hAnsi="Arial" w:cs="Arial"/>
+                <w:sz w:val="20"/>
+                <w:szCs w:val="20"/>
+              </w:rPr>
+              <w:t>01</w:t>
+            </w:r>
+            <w:r>
+              <w:rPr>
+                <w:rFonts w:ascii="Arial" w:hAnsi="Arial" w:cs="Arial"/>
+                <w:sz w:val="20"/>
+                <w:szCs w:val="20"/>
+              </w:rPr>
+              <w:t>/</w:t>
+            </w:r>
+            <w:r>
+              <w:rPr>
+                <w:rFonts w:ascii="Arial" w:hAnsi="Arial" w:cs="Arial"/>
+                <w:sz w:val="20"/>
+                <w:szCs w:val="20"/>
+              </w:rPr>
+              <w:t>10</w:t>
+            </w:r>
+            <w:r>
+              <w:rPr>
+                <w:rFonts w:ascii="Arial" w:hAnsi="Arial" w:cs="Arial"/>
+                <w:sz w:val="20"/>
+                <w:szCs w:val="20"/>
+              </w:rPr>
+              <w:t>/</w:t>
+            </w:r>
+            <w:r>
+              <w:rPr>
+                <w:rFonts w:ascii="Arial" w:hAnsi="Arial" w:cs="Arial"/>
+                <w:sz w:val="20"/>
+                <w:szCs w:val="20"/>
+              </w:rPr>
+              <w:t>2023</w:t>
+            </w:r>
+          </w:p>
+        </w:tc>
+        <w:tc>
+          <w:tcPr>
+            <w:tcW w:w="5760" w:type="dxa"/>
+            <w:shd w:val="clear" w:color="auto" w:fill="auto"/>
+          </w:tcPr>
+          <w:p>
+            <w:pPr>
+              <w:rPr>
+                <w:rFonts w:ascii="Arial" w:hAnsi="Arial" w:cs="Arial"/>
+                <w:sz w:val="20"/>
+                <w:szCs w:val="20"/>
+              </w:rPr>
+            </w:pPr>
+            <w:r>
+              <w:rPr>
+                <w:rFonts w:ascii="Arial" w:hAnsi="Arial" w:cs="Arial"/>
+                <w:sz w:val="20"/>
+                <w:szCs w:val="20"/>
+              </w:rPr>
+              <w:t>Changed the application GUI to support Tab Control</w:t>
+            </w:r>
+          </w:p>
+          <w:p>
+            <w:pPr>
+              <w:rPr>
+                <w:rFonts w:ascii="Arial" w:hAnsi="Arial" w:cs="Arial"/>
+                <w:sz w:val="20"/>
+                <w:szCs w:val="20"/>
+              </w:rPr>
+            </w:pPr>
+            <w:r>
+              <w:rPr>
+                <w:rFonts w:ascii="Arial" w:hAnsi="Arial" w:cs="Arial"/>
+                <w:sz w:val="20"/>
+                <w:szCs w:val="20"/>
+              </w:rPr>
+              <w:t>Added OIS setup data processing</w:t>
+            </w:r>
+          </w:p>
+        </w:tc>
+        <w:tc>
+          <w:tcPr>
+            <w:tcW w:w="1975" w:type="dxa"/>
+            <w:shd w:val="clear" w:color="auto" w:fill="auto"/>
+          </w:tcPr>
+          <w:p>
+            <w:pPr>
+              <w:rPr>
+                <w:rFonts w:ascii="Arial" w:hAnsi="Arial" w:cs="Arial"/>
+                <w:sz w:val="20"/>
+                <w:szCs w:val="20"/>
+              </w:rPr>
+            </w:pPr>
+            <w:r>
+              <w:rPr>
+                <w:rFonts w:ascii="Arial" w:hAnsi="Arial" w:cs="Arial"/>
+                <w:sz w:val="20"/>
+                <w:szCs w:val="20"/>
+              </w:rPr>
+              <w:t>1.0.2.3A</w:t>
             </w:r>
           </w:p>
         </w:tc>
@@ -1779,7 +1966,7 @@
           <w:color w:val="46B555"/>
         </w:rPr>
       </w:pPr>
-      <w:bookmarkStart w:id="0" w:name="_Toc119585301"/>
+      <w:bookmarkStart w:id="0" w:name="_Toc124228090"/>
       <w:r>
         <w:rPr>
           <w:color w:val="46B555"/>
@@ -1827,7 +2014,7 @@
       <w:pPr>
         <w:pStyle w:val="Heading2"/>
       </w:pPr>
-      <w:bookmarkStart w:id="1" w:name="_Toc119585302"/>
+      <w:bookmarkStart w:id="1" w:name="_Toc124228091"/>
       <w:r>
         <w:t>Noteworthy:</w:t>
       </w:r>
@@ -1969,7 +2156,7 @@
       <w:pPr>
         <w:pStyle w:val="Heading2"/>
       </w:pPr>
-      <w:bookmarkStart w:id="2" w:name="_Toc119585303"/>
+      <w:bookmarkStart w:id="2" w:name="_Toc124228092"/>
       <w:r>
         <w:t>Tool Installation</w:t>
       </w:r>
@@ -2320,7 +2507,7 @@
       <w:pPr>
         <w:pStyle w:val="Heading2"/>
       </w:pPr>
-      <w:bookmarkStart w:id="3" w:name="_Toc119585304"/>
+      <w:bookmarkStart w:id="3" w:name="_Toc124228093"/>
       <w:r>
         <w:t>Tool Folder layout and description</w:t>
       </w:r>
@@ -2770,11 +2957,338 @@
       <w:pPr>
         <w:pStyle w:val="Heading2"/>
       </w:pPr>
-      <w:bookmarkStart w:id="4" w:name="_Toc119585305"/>
+      <w:bookmarkStart w:id="4" w:name="_Toc124228094"/>
       <w:r>
+        <w:t>Application GUI</w:t>
+      </w:r>
+      <w:r>
+        <w:t>:</w:t>
+      </w:r>
+      <w:bookmarkEnd w:id="4"/>
+    </w:p>
+    <w:p>
+      <w:r>
+        <w:t>The GUI has changed from the use of Radio buttons for selecting the diagram options to a Tab Control</w:t>
+      </w:r>
+    </w:p>
+    <w:p>
+      <w:r>
+        <w:drawing>
+          <wp:inline distT="0" distB="0" distL="0" distR="0" wp14:anchorId="5A9DA05A" wp14:editId="4DB7AFD1">
+            <wp:extent cx="6000750" cy="4436745"/>
+            <wp:effectExtent l="0" t="0" r="0" b="1905"/>
+            <wp:docPr id="1" name="Picture 1"/>
+            <wp:cNvGraphicFramePr>
+              <a:graphicFrameLocks xmlns:a="http://schemas.openxmlformats.org/drawingml/2006/main" noChangeAspect="1"/>
+            </wp:cNvGraphicFramePr>
+            <a:graphic xmlns:a="http://schemas.openxmlformats.org/drawingml/2006/main">
+              <a:graphicData uri="http://schemas.openxmlformats.org/drawingml/2006/picture">
+                <pic:pic xmlns:pic="http://schemas.openxmlformats.org/drawingml/2006/picture">
+                  <pic:nvPicPr>
+                    <pic:cNvPr id="1" name=""/>
+                    <pic:cNvPicPr/>
+                  </pic:nvPicPr>
+                  <pic:blipFill>
+                    <a:blip r:embed="rId8"/>
+                    <a:stretch>
+                      <a:fillRect/>
+                    </a:stretch>
+                  </pic:blipFill>
+                  <pic:spPr>
+                    <a:xfrm>
+                      <a:off x="0" y="0"/>
+                      <a:ext cx="6000750" cy="4436745"/>
+                    </a:xfrm>
+                    <a:prstGeom prst="rect">
+                      <a:avLst/>
+                    </a:prstGeom>
+                  </pic:spPr>
+                </pic:pic>
+              </a:graphicData>
+            </a:graphic>
+          </wp:inline>
+        </w:drawing>
+      </w:r>
+    </w:p>
+    <w:p>
+      <w:r>
+        <w:t>The first Tab is used for building a Visio diagram from an Excel Data file.  The user will need to select the Excel data file to use than select the Submit button</w:t>
+      </w:r>
+    </w:p>
+    <w:p>
+      <w:pPr>
+        <w:keepNext/>
+        <w:keepLines/>
+      </w:pPr>
+      <w:r>
+        <w:lastRenderedPageBreak/>
+        <w:t xml:space="preserve">The second Tab is used for creating an Excel Data file from a Visio Diagram.  The user needs to select the Visio file to </w:t>
+      </w:r>
+      <w:r>
+        <w:t>process</w:t>
+      </w:r>
+      <w:r>
+        <w:t>.  The User can select a different output folder where the Excel file will be created in</w:t>
+      </w:r>
+      <w:r>
+        <w:t xml:space="preserve"> or use the default.</w:t>
+      </w:r>
+    </w:p>
+    <w:p>
+      <w:pPr>
+        <w:keepNext/>
+        <w:keepLines/>
+      </w:pPr>
+      <w:r>
+        <w:t>Once all the fields have been populated the User can click on the Submit button to start the process.</w:t>
+      </w:r>
+    </w:p>
+    <w:p>
+      <w:pPr>
+        <w:keepNext/>
+        <w:keepLines/>
+      </w:pPr>
+      <w:r>
+        <w:t>Note this process can take some time depending on the size of the Visio diagram</w:t>
+      </w:r>
+      <w:r>
+        <w:t xml:space="preserve"> so be patient.</w:t>
+      </w:r>
+    </w:p>
+    <w:p>
+      <w:r>
+        <w:drawing>
+          <wp:inline distT="0" distB="0" distL="0" distR="0" wp14:anchorId="733C56C6" wp14:editId="53F3471D">
+            <wp:extent cx="6000750" cy="4441190"/>
+            <wp:effectExtent l="0" t="0" r="0" b="0"/>
+            <wp:docPr id="3" name="Picture 3"/>
+            <wp:cNvGraphicFramePr>
+              <a:graphicFrameLocks xmlns:a="http://schemas.openxmlformats.org/drawingml/2006/main" noChangeAspect="1"/>
+            </wp:cNvGraphicFramePr>
+            <a:graphic xmlns:a="http://schemas.openxmlformats.org/drawingml/2006/main">
+              <a:graphicData uri="http://schemas.openxmlformats.org/drawingml/2006/picture">
+                <pic:pic xmlns:pic="http://schemas.openxmlformats.org/drawingml/2006/picture">
+                  <pic:nvPicPr>
+                    <pic:cNvPr id="1" name=""/>
+                    <pic:cNvPicPr/>
+                  </pic:nvPicPr>
+                  <pic:blipFill>
+                    <a:blip r:embed="rId9"/>
+                    <a:stretch>
+                      <a:fillRect/>
+                    </a:stretch>
+                  </pic:blipFill>
+                  <pic:spPr>
+                    <a:xfrm>
+                      <a:off x="0" y="0"/>
+                      <a:ext cx="6000750" cy="4441190"/>
+                    </a:xfrm>
+                    <a:prstGeom prst="rect">
+                      <a:avLst/>
+                    </a:prstGeom>
+                  </pic:spPr>
+                </pic:pic>
+              </a:graphicData>
+            </a:graphic>
+          </wp:inline>
+        </w:drawing>
+      </w:r>
+    </w:p>
+    <w:p>
+      <w:pPr>
+        <w:spacing w:after="0" w:line="240" w:lineRule="auto"/>
+      </w:pPr>
+      <w:r>
+        <w:t xml:space="preserve">After the Excel data file has been created the user still needs to do work.  The </w:t>
+      </w:r>
+      <w:r>
+        <w:t>Stencil Image</w:t>
+      </w:r>
+      <w:r>
+        <w:t xml:space="preserve"> names will not match the Stencil and will need to be fixed.   The </w:t>
+      </w:r>
+      <w:r>
+        <w:t>Unique Key</w:t>
+      </w:r>
+      <w:r>
+        <w:t xml:space="preserve"> will also need to be fixed up as well as any connecting lines.  Fine tuning of the PosX and PosY as well as stencil sizes may be needed.</w:t>
+      </w:r>
+    </w:p>
+    <w:p>
+      <w:pPr>
+        <w:spacing w:after="0" w:line="240" w:lineRule="auto"/>
+      </w:pPr>
+      <w:r>
+        <w:t>You will also need to create a custom project stencil to add shapes if new shapes are needed that don’t reside in the application default stencil file.</w:t>
+      </w:r>
+    </w:p>
+    <w:p>
+      <w:pPr>
+        <w:spacing w:after="0" w:line="240" w:lineRule="auto"/>
+      </w:pPr>
+    </w:p>
+    <w:p>
+      <w:pPr>
+        <w:keepNext/>
+        <w:keepLines/>
+        <w:spacing w:after="0" w:line="240" w:lineRule="auto"/>
+      </w:pPr>
+      <w:r>
+        <w:lastRenderedPageBreak/>
+        <w:t>The 3</w:t>
+      </w:r>
+      <w:r>
+        <w:rPr>
+          <w:vertAlign w:val="superscript"/>
+        </w:rPr>
+        <w:t>rd</w:t>
+      </w:r>
+      <w:r>
+        <w:t xml:space="preserve"> tab is used for creating an Excel data file based on the OIS setup csv output file</w:t>
+      </w:r>
+    </w:p>
+    <w:p>
+      <w:pPr>
+        <w:keepNext/>
+        <w:keepLines/>
+      </w:pPr>
+      <w:r>
+        <w:t xml:space="preserve">The user needs to select the </w:t>
+      </w:r>
+      <w:r>
+        <w:t>OIS setup CSV</w:t>
+      </w:r>
+      <w:r>
+        <w:t xml:space="preserve"> to </w:t>
+      </w:r>
+      <w:r>
+        <w:t>process</w:t>
+      </w:r>
+      <w:r>
+        <w:t>.  The User can select a different output folder where the Excel file will be created in</w:t>
+      </w:r>
+      <w:r>
+        <w:t xml:space="preserve"> or use the default.</w:t>
+      </w:r>
+    </w:p>
+    <w:p>
+      <w:pPr>
+        <w:keepNext/>
+        <w:keepLines/>
+      </w:pPr>
+      <w:r>
+        <w:t>Once all the fields have been populated the User can click on the Submit button to start the process.</w:t>
+      </w:r>
+    </w:p>
+    <w:p>
+      <w:pPr>
+        <w:keepNext/>
+        <w:keepLines/>
+      </w:pPr>
+      <w:r>
+        <w:t>Note this process can take some time depending on the size of the Visio diagram</w:t>
+      </w:r>
+      <w:r>
+        <w:t xml:space="preserve"> so be patient.</w:t>
+      </w:r>
+    </w:p>
+    <w:p>
+      <w:pPr>
+        <w:spacing w:after="0" w:line="240" w:lineRule="auto"/>
+      </w:pPr>
+      <w:r>
+        <w:drawing>
+          <wp:inline distT="0" distB="0" distL="0" distR="0" wp14:anchorId="3E8A9CB6" wp14:editId="71BEB943">
+            <wp:extent cx="6000750" cy="4472940"/>
+            <wp:effectExtent l="0" t="0" r="0" b="3810"/>
+            <wp:docPr id="4" name="Picture 4"/>
+            <wp:cNvGraphicFramePr>
+              <a:graphicFrameLocks xmlns:a="http://schemas.openxmlformats.org/drawingml/2006/main" noChangeAspect="1"/>
+            </wp:cNvGraphicFramePr>
+            <a:graphic xmlns:a="http://schemas.openxmlformats.org/drawingml/2006/main">
+              <a:graphicData uri="http://schemas.openxmlformats.org/drawingml/2006/picture">
+                <pic:pic xmlns:pic="http://schemas.openxmlformats.org/drawingml/2006/picture">
+                  <pic:nvPicPr>
+                    <pic:cNvPr id="1" name=""/>
+                    <pic:cNvPicPr/>
+                  </pic:nvPicPr>
+                  <pic:blipFill>
+                    <a:blip r:embed="rId10"/>
+                    <a:stretch>
+                      <a:fillRect/>
+                    </a:stretch>
+                  </pic:blipFill>
+                  <pic:spPr>
+                    <a:xfrm>
+                      <a:off x="0" y="0"/>
+                      <a:ext cx="6000750" cy="4472940"/>
+                    </a:xfrm>
+                    <a:prstGeom prst="rect">
+                      <a:avLst/>
+                    </a:prstGeom>
+                  </pic:spPr>
+                </pic:pic>
+              </a:graphicData>
+            </a:graphic>
+          </wp:inline>
+        </w:drawing>
+      </w:r>
+    </w:p>
+    <w:p>
+      <w:pPr>
+        <w:spacing w:after="0" w:line="240" w:lineRule="auto"/>
+      </w:pPr>
+    </w:p>
+    <w:p>
+      <w:pPr>
+        <w:spacing w:after="0" w:line="240" w:lineRule="auto"/>
+      </w:pPr>
+      <w:r>
+        <w:t>After the Excel data file has been created</w:t>
+      </w:r>
+      <w:r>
+        <w:t>,</w:t>
+      </w:r>
+      <w:r>
+        <w:t xml:space="preserve"> the user </w:t>
+      </w:r>
+      <w:r>
+        <w:t>will need to perform fine tuning on the Excel data file to group shapes and repositing if needed.  Shape Image values should be correct as well as the Unique Key values.   Connections will need to be fixed up</w:t>
+      </w:r>
+      <w:r>
+        <w:t>.</w:t>
+      </w:r>
+      <w:r>
+        <w:t xml:space="preserve">  The need for a custom stencil may be needed for project logo’s </w:t>
+      </w:r>
+    </w:p>
+    <w:p>
+      <w:pPr>
+        <w:spacing w:after="0" w:line="240" w:lineRule="auto"/>
+        <w:rPr>
+          <w:rFonts w:ascii="Calibri Light" w:eastAsia="Times New Roman" w:hAnsi="Calibri Light"/>
+          <w:b/>
+          <w:bCs/>
+          <w:i/>
+          <w:iCs/>
+          <w:sz w:val="28"/>
+          <w:szCs w:val="28"/>
+        </w:rPr>
+      </w:pPr>
+      <w:r>
+        <w:br w:type="page"/>
+      </w:r>
+    </w:p>
+    <w:p>
+      <w:pPr>
+        <w:pStyle w:val="Heading2"/>
+      </w:pPr>
+      <w:bookmarkStart w:id="5" w:name="_Toc124228095"/>
+      <w:r>
+        <w:lastRenderedPageBreak/>
         <w:t>Data File:</w:t>
       </w:r>
-      <w:bookmarkEnd w:id="4"/>
+      <w:bookmarkEnd w:id="5"/>
     </w:p>
     <w:p>
       <w:pPr>
@@ -3698,7 +4212,6 @@
                 <w:b/>
                 <w:bCs/>
               </w:rPr>
-              <w:lastRenderedPageBreak/>
               <w:t>Data file header column</w:t>
             </w:r>
           </w:p>
@@ -8792,52 +9305,87 @@
       <w:pPr>
         <w:pStyle w:val="Heading2"/>
       </w:pPr>
-      <w:bookmarkStart w:id="5" w:name="_Toc119585306"/>
+      <w:bookmarkStart w:id="6" w:name="_Toc124228096"/>
       <w:r>
         <w:lastRenderedPageBreak/>
-        <w:t>Stencil Names</w:t>
+        <w:t xml:space="preserve">Stencil </w:t>
       </w:r>
       <w:r>
-        <w:t xml:space="preserve"> contained within “</w:t>
+        <w:t xml:space="preserve">Images and </w:t>
       </w:r>
       <w:r>
-        <w:t>OC_BlueprintingStencils.vssx</w:t>
+        <w:t>Names</w:t>
       </w:r>
       <w:r>
-        <w:t>”</w:t>
+        <w:t xml:space="preserve"> </w:t>
       </w:r>
-      <w:bookmarkEnd w:id="5"/>
+    </w:p>
+    <w:bookmarkEnd w:id="6"/>
+    <w:p>
+      <w:pPr>
+        <w:spacing w:after="0"/>
+      </w:pPr>
+      <w:r>
+        <w:t>The stencils are generated from the “</w:t>
+      </w:r>
+      <w:r>
+        <w:t>OC_ArchitectBlueprintingData_ColorTesting.xlsx</w:t>
+      </w:r>
+      <w:r>
+        <w:t>” Excel Data file provided in the Data/ScriptData folder.</w:t>
+      </w:r>
     </w:p>
     <w:p>
       <w:pPr>
         <w:spacing w:after="0"/>
+        <w:rPr>
+          <w:rFonts w:ascii="Arial" w:hAnsi="Arial" w:cs="Arial"/>
+          <w:noProof/>
+          <w:sz w:val="20"/>
+          <w:szCs w:val="20"/>
+        </w:rPr>
+      </w:pPr>
+    </w:p>
+    <w:p>
+      <w:pPr>
+        <w:spacing w:after="0"/>
       </w:pPr>
       <w:r>
-        <w:object w:dxaOrig="12886" w:dyaOrig="15091" w14:anchorId="3A369D0E">
-          <v:shapetype id="_x0000_t75" coordsize="21600,21600" o:spt="75" o:preferrelative="t" path="m@4@5l@4@11@9@11@9@5xe" filled="f" stroked="f">
-            <v:stroke joinstyle="miter"/>
-            <v:formulas>
-              <v:f eqn="if lineDrawn pixelLineWidth 0"/>
-              <v:f eqn="sum @0 1 0"/>
-              <v:f eqn="sum 0 0 @1"/>
-              <v:f eqn="prod @2 1 2"/>
-              <v:f eqn="prod @3 21600 pixelWidth"/>
-              <v:f eqn="prod @3 21600 pixelHeight"/>
-              <v:f eqn="sum @0 0 1"/>
-              <v:f eqn="prod @6 1 2"/>
-              <v:f eqn="prod @7 21600 pixelWidth"/>
-              <v:f eqn="sum @8 21600 0"/>
-              <v:f eqn="prod @7 21600 pixelHeight"/>
-              <v:f eqn="sum @10 21600 0"/>
-            </v:formulas>
-            <v:path o:extrusionok="f" gradientshapeok="t" o:connecttype="rect"/>
-            <o:lock v:ext="edit" aspectratio="t"/>
-          </v:shapetype>
-          <v:shape id="_x0000_i1025" type="#_x0000_t75" style="width:472.05pt;height:552.85pt" o:ole="">
-            <v:imagedata r:id="rId8" o:title=""/>
-          </v:shape>
-          <o:OLEObject Type="Embed" ProgID="Visio.Drawing.15" ShapeID="_x0000_i1025" DrawAspect="Content" ObjectID="_1732359170" r:id="rId9"/>
-        </w:object>
+        <w:drawing>
+          <wp:inline distT="0" distB="0" distL="0" distR="0" wp14:anchorId="5B26B66F" wp14:editId="2A0ECF2F">
+            <wp:extent cx="5963174" cy="7048500"/>
+            <wp:effectExtent l="0" t="0" r="0" b="0"/>
+            <wp:docPr id="5" name="Picture 5"/>
+            <wp:cNvGraphicFramePr>
+              <a:graphicFrameLocks xmlns:a="http://schemas.openxmlformats.org/drawingml/2006/main" noChangeAspect="1"/>
+            </wp:cNvGraphicFramePr>
+            <a:graphic xmlns:a="http://schemas.openxmlformats.org/drawingml/2006/main">
+              <a:graphicData uri="http://schemas.openxmlformats.org/drawingml/2006/picture">
+                <pic:pic xmlns:pic="http://schemas.openxmlformats.org/drawingml/2006/picture">
+                  <pic:nvPicPr>
+                    <pic:cNvPr id="1" name=""/>
+                    <pic:cNvPicPr/>
+                  </pic:nvPicPr>
+                  <pic:blipFill>
+                    <a:blip r:embed="rId11"/>
+                    <a:stretch>
+                      <a:fillRect/>
+                    </a:stretch>
+                  </pic:blipFill>
+                  <pic:spPr>
+                    <a:xfrm>
+                      <a:off x="0" y="0"/>
+                      <a:ext cx="5971872" cy="7058781"/>
+                    </a:xfrm>
+                    <a:prstGeom prst="rect">
+                      <a:avLst/>
+                    </a:prstGeom>
+                  </pic:spPr>
+                </pic:pic>
+              </a:graphicData>
+            </a:graphic>
+          </wp:inline>
+        </w:drawing>
       </w:r>
     </w:p>
     <w:p>
@@ -8880,7 +9428,7 @@
       <w:pPr>
         <w:pStyle w:val="Heading2"/>
       </w:pPr>
-      <w:bookmarkStart w:id="6" w:name="_Toc119585307"/>
+      <w:bookmarkStart w:id="7" w:name="_Toc124228097"/>
       <w:r>
         <w:lastRenderedPageBreak/>
         <w:t>Supported c</w:t>
@@ -8888,16 +9436,45 @@
       <w:r>
         <w:t>olors and connector line weights</w:t>
       </w:r>
-      <w:bookmarkEnd w:id="6"/>
+      <w:bookmarkEnd w:id="7"/>
     </w:p>
     <w:p>
       <w:r>
-        <w:object w:dxaOrig="7500" w:dyaOrig="12136" w14:anchorId="2B4E1067">
-          <v:shape id="_x0000_i1026" type="#_x0000_t75" style="width:375.05pt;height:606.7pt" o:ole="">
-            <v:imagedata r:id="rId10" o:title=""/>
-          </v:shape>
-          <o:OLEObject Type="Embed" ProgID="Visio.Drawing.15" ShapeID="_x0000_i1026" DrawAspect="Content" ObjectID="_1732359171" r:id="rId11"/>
-        </w:object>
+        <w:drawing>
+          <wp:inline distT="0" distB="0" distL="0" distR="0" wp14:anchorId="5A4ADA6A" wp14:editId="04A9EFA0">
+            <wp:extent cx="5858693" cy="6411220"/>
+            <wp:effectExtent l="0" t="0" r="8890" b="8890"/>
+            <wp:docPr id="6" name="Picture 6"/>
+            <wp:cNvGraphicFramePr>
+              <a:graphicFrameLocks xmlns:a="http://schemas.openxmlformats.org/drawingml/2006/main" noChangeAspect="1"/>
+            </wp:cNvGraphicFramePr>
+            <a:graphic xmlns:a="http://schemas.openxmlformats.org/drawingml/2006/main">
+              <a:graphicData uri="http://schemas.openxmlformats.org/drawingml/2006/picture">
+                <pic:pic xmlns:pic="http://schemas.openxmlformats.org/drawingml/2006/picture">
+                  <pic:nvPicPr>
+                    <pic:cNvPr id="1" name=""/>
+                    <pic:cNvPicPr/>
+                  </pic:nvPicPr>
+                  <pic:blipFill>
+                    <a:blip r:embed="rId12"/>
+                    <a:stretch>
+                      <a:fillRect/>
+                    </a:stretch>
+                  </pic:blipFill>
+                  <pic:spPr>
+                    <a:xfrm>
+                      <a:off x="0" y="0"/>
+                      <a:ext cx="5858693" cy="6411220"/>
+                    </a:xfrm>
+                    <a:prstGeom prst="rect">
+                      <a:avLst/>
+                    </a:prstGeom>
+                  </pic:spPr>
+                </pic:pic>
+              </a:graphicData>
+            </a:graphic>
+          </wp:inline>
+        </w:drawing>
       </w:r>
     </w:p>
     <w:p>
@@ -9046,16 +9623,34 @@
     </w:p>
     <w:p>
       <w:pPr>
+        <w:spacing w:after="0" w:line="240" w:lineRule="auto"/>
+        <w:rPr>
+          <w:rFonts w:ascii="Calibri Light" w:eastAsia="Times New Roman" w:hAnsi="Calibri Light"/>
+          <w:b/>
+          <w:bCs/>
+          <w:i/>
+          <w:iCs/>
+          <w:sz w:val="28"/>
+          <w:szCs w:val="28"/>
+        </w:rPr>
+      </w:pPr>
+      <w:bookmarkStart w:id="8" w:name="_Toc124228098"/>
+      <w:r>
+        <w:br w:type="page"/>
+      </w:r>
+    </w:p>
+    <w:p>
+      <w:pPr>
         <w:pStyle w:val="Heading2"/>
       </w:pPr>
-      <w:bookmarkStart w:id="7" w:name="_Toc119585308"/>
       <w:r>
+        <w:lastRenderedPageBreak/>
         <w:t>Dropdown list for some columns</w:t>
       </w:r>
       <w:r>
         <w:t xml:space="preserve"> (Excel data file template (Tables tab))</w:t>
       </w:r>
-      <w:bookmarkEnd w:id="7"/>
+      <w:bookmarkEnd w:id="8"/>
     </w:p>
     <w:tbl>
       <w:tblPr>
@@ -11516,7 +12111,7 @@
       <w:pPr>
         <w:pStyle w:val="Heading2"/>
       </w:pPr>
-      <w:bookmarkStart w:id="8" w:name="_Toc119585309"/>
+      <w:bookmarkStart w:id="9" w:name="_Toc124228099"/>
       <w:r>
         <w:lastRenderedPageBreak/>
         <w:t xml:space="preserve">Sample </w:t>
@@ -11527,7 +12122,7 @@
       <w:r>
         <w:t>data file breakdown</w:t>
       </w:r>
-      <w:bookmarkEnd w:id="8"/>
+      <w:bookmarkEnd w:id="9"/>
     </w:p>
     <w:p>
       <w:pPr>
@@ -14206,7 +14801,7 @@
                     <pic:cNvPicPr/>
                   </pic:nvPicPr>
                   <pic:blipFill>
-                    <a:blip r:embed="rId12"/>
+                    <a:blip r:embed="rId13"/>
                     <a:stretch>
                       <a:fillRect/>
                     </a:stretch>
@@ -28707,12 +29302,12 @@
       <w:pPr>
         <w:pStyle w:val="Heading2"/>
       </w:pPr>
-      <w:bookmarkStart w:id="9" w:name="_Toc119585310"/>
+      <w:bookmarkStart w:id="10" w:name="_Toc124228100"/>
       <w:r>
         <w:lastRenderedPageBreak/>
         <w:t>User feedback</w:t>
       </w:r>
-      <w:bookmarkEnd w:id="9"/>
+      <w:bookmarkEnd w:id="10"/>
     </w:p>
     <w:p>
       <w:pPr>
@@ -28738,8 +29333,8 @@
     </w:p>
     <w:p/>
     <w:sectPr>
-      <w:headerReference w:type="default" r:id="rId13"/>
-      <w:footerReference w:type="default" r:id="rId14"/>
+      <w:headerReference w:type="default" r:id="rId14"/>
+      <w:footerReference w:type="default" r:id="rId15"/>
       <w:pgSz w:w="12240" w:h="15840"/>
       <w:pgMar w:top="900" w:right="1350" w:bottom="1260" w:left="1440" w:header="720" w:footer="636" w:gutter="0"/>
       <w:cols w:space="720"/>

</xml_diff>